<commit_message>
Notes from lecture on September 9, 2019
</commit_message>
<xml_diff>
--- a/Notes/SOC5060_Notes_Lecture_v00.docx
+++ b/Notes/SOC5060_Notes_Lecture_v00.docx
@@ -739,56 +739,907 @@
       <w:r>
         <w:t>Potential resource</w:t>
       </w:r>
+    </w:p>
+    <w:p>
+      <w:pPr>
+        <w:pStyle w:val="ListParagraph"/>
+        <w:numPr>
+          <w:ilvl w:val="1"/>
+          <w:numId w:val="6"/>
+        </w:numPr>
+        <w:spacing w:after="0" w:line="240" w:lineRule="auto"/>
+      </w:pPr>
+      <w:r>
+        <w:t>Send email to Dr. Monti and he’ll arrange an introduction.</w:t>
+      </w:r>
+    </w:p>
+    <w:p>
+      <w:pPr>
+        <w:pStyle w:val="ListParagraph"/>
+        <w:numPr>
+          <w:ilvl w:val="0"/>
+          <w:numId w:val="6"/>
+        </w:numPr>
+        <w:spacing w:after="0" w:line="240" w:lineRule="auto"/>
+      </w:pPr>
+      <w:r>
+        <w:t>Findings that support a null hypothesis (e.g., no difference, no correlation) are also important and worthy as a dissertation project.</w:t>
+      </w:r>
+    </w:p>
+    <w:p>
+      <w:pPr>
+        <w:pStyle w:val="ListParagraph"/>
+        <w:numPr>
+          <w:ilvl w:val="0"/>
+          <w:numId w:val="6"/>
+        </w:numPr>
+        <w:spacing w:after="0" w:line="240" w:lineRule="auto"/>
+      </w:pPr>
+      <w:r>
+        <w:t>The most creative research is done at the intersection of disciplines.</w:t>
+      </w:r>
+    </w:p>
+    <w:p>
+      <w:pPr>
+        <w:spacing w:after="0" w:line="240" w:lineRule="auto"/>
+        <w:sectPr>
+          <w:headerReference w:type="default" r:id="rId7"/>
+          <w:footerReference w:type="default" r:id="rId8"/>
+          <w:pgSz w:w="12240" w:h="15840"/>
+          <w:pgMar w:top="1440" w:right="1440" w:bottom="1440" w:left="1440" w:header="720" w:footer="720" w:gutter="0"/>
+          <w:pgNumType w:start="1"/>
+          <w:cols w:space="720"/>
+          <w:docGrid w:linePitch="360"/>
+        </w:sectPr>
+      </w:pPr>
+    </w:p>
+    <w:p>
+      <w:pPr>
+        <w:spacing w:after="0" w:line="240" w:lineRule="auto"/>
+      </w:pPr>
+      <w:proofErr w:type="spellStart"/>
+      <w:r>
+        <w:lastRenderedPageBreak/>
+        <w:t>Montism</w:t>
+      </w:r>
+      <w:proofErr w:type="spellEnd"/>
+    </w:p>
+    <w:p>
+      <w:pPr>
+        <w:pStyle w:val="ListParagraph"/>
+        <w:numPr>
+          <w:ilvl w:val="0"/>
+          <w:numId w:val="10"/>
+        </w:numPr>
+        <w:spacing w:after="0" w:line="240" w:lineRule="auto"/>
+      </w:pPr>
+      <w:r>
+        <w:t>Crazy is what doesn’t fit.</w:t>
+      </w:r>
+    </w:p>
+    <w:p>
+      <w:pPr>
+        <w:spacing w:after="0" w:line="240" w:lineRule="auto"/>
+      </w:pPr>
+    </w:p>
+    <w:p>
+      <w:pPr>
+        <w:spacing w:after="0" w:line="240" w:lineRule="auto"/>
+      </w:pPr>
+      <w:r>
+        <w:t>Class Project</w:t>
+      </w:r>
+    </w:p>
+    <w:p>
+      <w:pPr>
+        <w:pStyle w:val="ListParagraph"/>
+        <w:numPr>
+          <w:ilvl w:val="0"/>
+          <w:numId w:val="8"/>
+        </w:numPr>
+        <w:spacing w:after="0" w:line="240" w:lineRule="auto"/>
+      </w:pPr>
+      <w:r>
+        <w:t xml:space="preserve">Difference class project versus </w:t>
+      </w:r>
+      <w:proofErr w:type="spellStart"/>
+      <w:r>
+        <w:t>Hoeskstra</w:t>
+      </w:r>
+      <w:proofErr w:type="spellEnd"/>
+      <w:r>
+        <w:t xml:space="preserve"> &amp; </w:t>
+      </w:r>
+      <w:proofErr w:type="spellStart"/>
+      <w:r>
+        <w:t>Gerteis</w:t>
+      </w:r>
+      <w:proofErr w:type="spellEnd"/>
+      <w:r>
+        <w:t xml:space="preserve"> (2019)</w:t>
+      </w:r>
+    </w:p>
+    <w:p>
+      <w:pPr>
+        <w:pStyle w:val="ListParagraph"/>
+        <w:numPr>
+          <w:ilvl w:val="1"/>
+          <w:numId w:val="8"/>
+        </w:numPr>
+        <w:spacing w:after="0" w:line="240" w:lineRule="auto"/>
+      </w:pPr>
+      <w:r>
+        <w:t>Cusp of being developed</w:t>
+      </w:r>
+      <w:r>
+        <w:t xml:space="preserve"> vs. fully developed neighborhood</w:t>
+      </w:r>
+    </w:p>
+    <w:p>
+      <w:pPr>
+        <w:pStyle w:val="ListParagraph"/>
+        <w:numPr>
+          <w:ilvl w:val="1"/>
+          <w:numId w:val="8"/>
+        </w:numPr>
+        <w:spacing w:after="0" w:line="240" w:lineRule="auto"/>
+      </w:pPr>
+      <w:r>
+        <w:t>Already has a mix of residents</w:t>
+      </w:r>
+      <w:r>
+        <w:t xml:space="preserve"> vs. homogeneous resident population</w:t>
+      </w:r>
+    </w:p>
+    <w:p>
+      <w:pPr>
+        <w:pStyle w:val="ListParagraph"/>
+        <w:numPr>
+          <w:ilvl w:val="0"/>
+          <w:numId w:val="8"/>
+        </w:numPr>
+        <w:spacing w:after="0" w:line="240" w:lineRule="auto"/>
+      </w:pPr>
+      <w:r>
+        <w:t>Each person will do 3 or 4 interviews</w:t>
+      </w:r>
+    </w:p>
+    <w:p>
+      <w:pPr>
+        <w:pStyle w:val="ListParagraph"/>
+        <w:numPr>
+          <w:ilvl w:val="0"/>
+          <w:numId w:val="8"/>
+        </w:numPr>
+        <w:spacing w:after="0" w:line="240" w:lineRule="auto"/>
+      </w:pPr>
+      <w:r>
+        <w:t xml:space="preserve">Sample </w:t>
+      </w:r>
+      <w:r>
+        <w:t>Neighborhood residents and business owners/institutional leaders</w:t>
+      </w:r>
+    </w:p>
+    <w:p>
+      <w:pPr>
+        <w:pStyle w:val="ListParagraph"/>
+        <w:numPr>
+          <w:ilvl w:val="1"/>
+          <w:numId w:val="8"/>
+        </w:numPr>
+        <w:spacing w:after="0" w:line="240" w:lineRule="auto"/>
+      </w:pPr>
+      <w:r>
+        <w:t>Black vs. white</w:t>
+      </w:r>
+    </w:p>
+    <w:p>
+      <w:pPr>
+        <w:pStyle w:val="ListParagraph"/>
+        <w:numPr>
+          <w:ilvl w:val="1"/>
+          <w:numId w:val="8"/>
+        </w:numPr>
+        <w:spacing w:after="0" w:line="240" w:lineRule="auto"/>
+      </w:pPr>
+      <w:r>
+        <w:t>Young vs. old</w:t>
+      </w:r>
+    </w:p>
+    <w:p>
+      <w:pPr>
+        <w:pStyle w:val="ListParagraph"/>
+        <w:numPr>
+          <w:ilvl w:val="1"/>
+          <w:numId w:val="8"/>
+        </w:numPr>
+        <w:spacing w:after="0" w:line="240" w:lineRule="auto"/>
+      </w:pPr>
+      <w:r>
+        <w:t>Men vs. women</w:t>
+      </w:r>
+    </w:p>
+    <w:p>
+      <w:pPr>
+        <w:pStyle w:val="ListParagraph"/>
+        <w:numPr>
+          <w:ilvl w:val="1"/>
+          <w:numId w:val="8"/>
+        </w:numPr>
+        <w:spacing w:after="0" w:line="240" w:lineRule="auto"/>
+      </w:pPr>
+      <w:r>
+        <w:t>Owners vs. renters</w:t>
+      </w:r>
+    </w:p>
+    <w:p>
+      <w:pPr>
+        <w:pStyle w:val="ListParagraph"/>
+        <w:numPr>
+          <w:ilvl w:val="0"/>
+          <w:numId w:val="8"/>
+        </w:numPr>
+        <w:spacing w:after="0" w:line="240" w:lineRule="auto"/>
+      </w:pPr>
+      <w:r>
+        <w:t xml:space="preserve">Interviews scheduled to </w:t>
+      </w:r>
+      <w:r>
+        <w:t xml:space="preserve">begin by </w:t>
+      </w:r>
+      <w:r>
+        <w:t>October</w:t>
+      </w:r>
+      <w:r>
+        <w:t xml:space="preserve"> 15, 2019</w:t>
+      </w:r>
+    </w:p>
+    <w:p>
+      <w:pPr>
+        <w:pStyle w:val="ListParagraph"/>
+        <w:numPr>
+          <w:ilvl w:val="0"/>
+          <w:numId w:val="8"/>
+        </w:numPr>
+        <w:spacing w:after="0" w:line="240" w:lineRule="auto"/>
+      </w:pPr>
+      <w:r>
+        <w:t>We w</w:t>
+      </w:r>
+      <w:r>
+        <w:t>ill develop survey questionnaire to distribute before the interviews.</w:t>
+      </w:r>
+    </w:p>
+    <w:p>
+      <w:pPr>
+        <w:pStyle w:val="ListParagraph"/>
+        <w:numPr>
+          <w:ilvl w:val="0"/>
+          <w:numId w:val="8"/>
+        </w:numPr>
+        <w:spacing w:after="0" w:line="240" w:lineRule="auto"/>
+      </w:pPr>
+      <w:r>
+        <w:t>Recording the conversation</w:t>
+      </w:r>
+    </w:p>
+    <w:p>
+      <w:pPr>
+        <w:pStyle w:val="ListParagraph"/>
+        <w:numPr>
+          <w:ilvl w:val="1"/>
+          <w:numId w:val="8"/>
+        </w:numPr>
+        <w:spacing w:after="0" w:line="240" w:lineRule="auto"/>
+      </w:pPr>
+      <w:r>
+        <w:t>Adults tend to be very guarded when an interview is being recorded.</w:t>
+      </w:r>
+    </w:p>
+    <w:p>
+      <w:pPr>
+        <w:pStyle w:val="ListParagraph"/>
+        <w:numPr>
+          <w:ilvl w:val="1"/>
+          <w:numId w:val="8"/>
+        </w:numPr>
+        <w:spacing w:after="0" w:line="240" w:lineRule="auto"/>
+      </w:pPr>
+      <w:r>
+        <w:t>Children tend NOT to be very guarded when an interview is being recorded.</w:t>
+      </w:r>
+    </w:p>
+    <w:p>
+      <w:pPr>
+        <w:pStyle w:val="ListParagraph"/>
+        <w:numPr>
+          <w:ilvl w:val="1"/>
+          <w:numId w:val="8"/>
+        </w:numPr>
+        <w:spacing w:after="0" w:line="240" w:lineRule="auto"/>
+      </w:pPr>
+      <w:r>
+        <w:t>One option is to take sketchy notes and then record immediately afterwards.</w:t>
+      </w:r>
+    </w:p>
+    <w:p>
+      <w:pPr>
+        <w:pStyle w:val="ListParagraph"/>
+        <w:numPr>
+          <w:ilvl w:val="0"/>
+          <w:numId w:val="8"/>
+        </w:numPr>
+        <w:spacing w:after="0" w:line="240" w:lineRule="auto"/>
+      </w:pPr>
+      <w:r>
+        <w:t>Generally</w:t>
+      </w:r>
+      <w:r>
+        <w:t>,</w:t>
+      </w:r>
+      <w:r>
+        <w:t xml:space="preserve"> </w:t>
+      </w:r>
+      <w:r>
+        <w:t xml:space="preserve">it </w:t>
+      </w:r>
+      <w:r>
+        <w:t>takes 2 to 3 hours to prepare notes</w:t>
+      </w:r>
+      <w:r>
+        <w:t xml:space="preserve"> on a</w:t>
+      </w:r>
+      <w:r>
+        <w:t xml:space="preserve"> </w:t>
+      </w:r>
+      <w:r>
+        <w:t>o</w:t>
+      </w:r>
+      <w:r>
+        <w:t>ne hour interview</w:t>
+      </w:r>
+      <w:r>
+        <w:t>.</w:t>
+      </w:r>
+    </w:p>
+    <w:p>
+      <w:pPr>
+        <w:spacing w:after="0" w:line="240" w:lineRule="auto"/>
+      </w:pPr>
+    </w:p>
+    <w:p>
+      <w:pPr>
+        <w:spacing w:after="0" w:line="240" w:lineRule="auto"/>
+      </w:pPr>
+      <w:r>
+        <w:t>Qualitative Research Projects</w:t>
+      </w:r>
+    </w:p>
+    <w:p>
+      <w:pPr>
+        <w:pStyle w:val="ListParagraph"/>
+        <w:numPr>
+          <w:ilvl w:val="0"/>
+          <w:numId w:val="9"/>
+        </w:numPr>
+        <w:spacing w:after="0" w:line="240" w:lineRule="auto"/>
+      </w:pPr>
+      <w:r>
+        <w:t>Never have a hypothesis because of limited number of cases</w:t>
+      </w:r>
+      <w:r>
+        <w:t>.</w:t>
+      </w:r>
+    </w:p>
+    <w:p>
+      <w:pPr>
+        <w:pStyle w:val="ListParagraph"/>
+        <w:numPr>
+          <w:ilvl w:val="0"/>
+          <w:numId w:val="9"/>
+        </w:numPr>
+        <w:spacing w:after="0" w:line="240" w:lineRule="auto"/>
+      </w:pPr>
+      <w:r>
+        <w:t>General o</w:t>
+      </w:r>
+      <w:r>
+        <w:t>bjectives</w:t>
+      </w:r>
+    </w:p>
+    <w:p>
+      <w:pPr>
+        <w:pStyle w:val="ListParagraph"/>
+        <w:numPr>
+          <w:ilvl w:val="1"/>
+          <w:numId w:val="9"/>
+        </w:numPr>
+        <w:spacing w:after="0" w:line="240" w:lineRule="auto"/>
+      </w:pPr>
+      <w:r>
+        <w:t>Expand understanding of taxonomy</w:t>
+      </w:r>
+    </w:p>
+    <w:p>
+      <w:pPr>
+        <w:pStyle w:val="ListParagraph"/>
+        <w:numPr>
+          <w:ilvl w:val="1"/>
+          <w:numId w:val="9"/>
+        </w:numPr>
+        <w:spacing w:after="0" w:line="240" w:lineRule="auto"/>
+      </w:pPr>
+      <w:r>
+        <w:t>Develop more sophisticated hypothesis than can be tested quantitatively</w:t>
+      </w:r>
+    </w:p>
+    <w:p>
+      <w:pPr>
+        <w:pStyle w:val="ListParagraph"/>
+        <w:numPr>
+          <w:ilvl w:val="2"/>
+          <w:numId w:val="9"/>
+        </w:numPr>
+        <w:spacing w:after="0" w:line="240" w:lineRule="auto"/>
+      </w:pPr>
+      <w:r>
+        <w:t>Debunk existing theory (extended case method framework)</w:t>
+      </w:r>
+    </w:p>
+    <w:p>
+      <w:pPr>
+        <w:pStyle w:val="ListParagraph"/>
+        <w:numPr>
+          <w:ilvl w:val="0"/>
+          <w:numId w:val="9"/>
+        </w:numPr>
+        <w:spacing w:after="0" w:line="240" w:lineRule="auto"/>
+      </w:pPr>
+      <w:r>
+        <w:t>Most policy research is mixed-methods (i.e., involving both qualitative and quantitative)</w:t>
+      </w:r>
+      <w:r>
+        <w:t>.</w:t>
+      </w:r>
+    </w:p>
+    <w:p>
+      <w:pPr>
+        <w:pStyle w:val="ListParagraph"/>
+        <w:numPr>
+          <w:ilvl w:val="0"/>
+          <w:numId w:val="9"/>
+        </w:numPr>
+        <w:spacing w:after="0" w:line="240" w:lineRule="auto"/>
+      </w:pPr>
+      <w:r>
+        <w:t>Principle difference of quantitative analysis is the desire to generalize to larger populations</w:t>
+      </w:r>
+      <w:r>
+        <w:t>.</w:t>
+      </w:r>
+    </w:p>
+    <w:p>
+      <w:pPr>
+        <w:pStyle w:val="ListParagraph"/>
+        <w:numPr>
+          <w:ilvl w:val="0"/>
+          <w:numId w:val="9"/>
+        </w:numPr>
+        <w:spacing w:after="0" w:line="240" w:lineRule="auto"/>
+      </w:pPr>
+      <w:r>
+        <w:t>Must be self-conscious about the possibility of personal bias influencing analysis when doing qualitative research.</w:t>
+      </w:r>
+    </w:p>
+    <w:p>
+      <w:pPr>
+        <w:spacing w:after="0" w:line="240" w:lineRule="auto"/>
+      </w:pPr>
+    </w:p>
+    <w:p>
+      <w:pPr>
+        <w:spacing w:after="0" w:line="240" w:lineRule="auto"/>
+      </w:pPr>
+      <w:r>
+        <w:t>Frameworks for Qualitative Research</w:t>
+      </w:r>
+    </w:p>
+    <w:p>
+      <w:pPr>
+        <w:pStyle w:val="ListParagraph"/>
+        <w:numPr>
+          <w:ilvl w:val="0"/>
+          <w:numId w:val="9"/>
+        </w:numPr>
+        <w:spacing w:after="0" w:line="240" w:lineRule="auto"/>
+      </w:pPr>
+      <w:r>
+        <w:t>Can mix and match the qualitative frameworks.</w:t>
+      </w:r>
+    </w:p>
+    <w:p>
+      <w:pPr>
+        <w:pStyle w:val="ListParagraph"/>
+        <w:numPr>
+          <w:ilvl w:val="0"/>
+          <w:numId w:val="9"/>
+        </w:numPr>
+        <w:spacing w:after="0" w:line="240" w:lineRule="auto"/>
+      </w:pPr>
+      <w:r>
+        <w:t>Extended case method generally used to debunk existing theory.</w:t>
+      </w:r>
+    </w:p>
+    <w:p>
+      <w:pPr>
+        <w:spacing w:after="0" w:line="240" w:lineRule="auto"/>
+      </w:pPr>
+    </w:p>
+    <w:p>
+      <w:pPr>
+        <w:spacing w:after="0" w:line="240" w:lineRule="auto"/>
+      </w:pPr>
+      <w:r>
+        <w:t>Structuring research for IRB exemptions</w:t>
+      </w:r>
+      <w:r>
+        <w:t xml:space="preserve"> (i.e., waiver)</w:t>
+      </w:r>
+      <w:r>
+        <w:t>.</w:t>
+      </w:r>
+    </w:p>
+    <w:p>
+      <w:pPr>
+        <w:pStyle w:val="ListParagraph"/>
+        <w:numPr>
+          <w:ilvl w:val="0"/>
+          <w:numId w:val="9"/>
+        </w:numPr>
+        <w:spacing w:after="0" w:line="240" w:lineRule="auto"/>
+      </w:pPr>
+      <w:r>
+        <w:t xml:space="preserve">Focus </w:t>
+      </w:r>
+      <w:r>
+        <w:t xml:space="preserve">the research </w:t>
+      </w:r>
+      <w:r>
+        <w:t>on t</w:t>
+      </w:r>
+      <w:r>
+        <w:t xml:space="preserve">he groups to which </w:t>
+      </w:r>
+      <w:r>
+        <w:t>individuals</w:t>
+      </w:r>
+      <w:r>
+        <w:t xml:space="preserve"> belong</w:t>
+      </w:r>
+      <w:r>
+        <w:t xml:space="preserve"> and not the individuals</w:t>
+      </w:r>
+      <w:r>
+        <w:t>.</w:t>
+      </w:r>
+    </w:p>
+    <w:p>
+      <w:pPr>
+        <w:pStyle w:val="ListParagraph"/>
+        <w:numPr>
+          <w:ilvl w:val="0"/>
+          <w:numId w:val="9"/>
+        </w:numPr>
+        <w:spacing w:after="0" w:line="240" w:lineRule="auto"/>
+      </w:pPr>
+      <w:r>
+        <w:t>Link the research project to a</w:t>
+      </w:r>
+      <w:r>
+        <w:t xml:space="preserve"> program evalua</w:t>
+      </w:r>
+      <w:r>
+        <w:t>tion, which is</w:t>
+      </w:r>
+      <w:r>
+        <w:t xml:space="preserve"> automatically exempt</w:t>
+      </w:r>
+      <w:r>
+        <w:t xml:space="preserve"> from IRB</w:t>
+      </w:r>
+      <w:r>
+        <w:t>.</w:t>
+      </w:r>
+    </w:p>
+    <w:p>
+      <w:pPr>
+        <w:pStyle w:val="ListParagraph"/>
+        <w:numPr>
+          <w:ilvl w:val="1"/>
+          <w:numId w:val="9"/>
+        </w:numPr>
+        <w:spacing w:after="0" w:line="240" w:lineRule="auto"/>
+      </w:pPr>
+      <w:r>
+        <w:t>Formative and summative evaluations.</w:t>
+      </w:r>
+    </w:p>
+    <w:p>
+      <w:pPr>
+        <w:spacing w:after="0" w:line="240" w:lineRule="auto"/>
+      </w:pPr>
+    </w:p>
+    <w:p>
       <w:bookmarkStart w:id="0" w:name="_GoBack"/>
       <w:bookmarkEnd w:id="0"/>
+      <w:r>
+        <w:br w:type="page"/>
+      </w:r>
+    </w:p>
+    <w:p>
+      <w:pPr>
+        <w:spacing w:after="0" w:line="240" w:lineRule="auto"/>
+      </w:pPr>
+      <w:r>
+        <w:lastRenderedPageBreak/>
+        <w:t>Researcher Roles in Qualitative Researcher</w:t>
+      </w:r>
+    </w:p>
+    <w:tbl>
+      <w:tblPr>
+        <w:tblStyle w:val="TableGrid"/>
+        <w:tblW w:w="0" w:type="auto"/>
+        <w:tblBorders>
+          <w:top w:val="none" w:sz="0" w:space="0" w:color="auto"/>
+          <w:left w:val="none" w:sz="0" w:space="0" w:color="auto"/>
+          <w:bottom w:val="none" w:sz="0" w:space="0" w:color="auto"/>
+          <w:right w:val="none" w:sz="0" w:space="0" w:color="auto"/>
+          <w:insideH w:val="none" w:sz="0" w:space="0" w:color="auto"/>
+          <w:insideV w:val="none" w:sz="0" w:space="0" w:color="auto"/>
+        </w:tblBorders>
+        <w:tblLook w:val="04A0" w:firstRow="1" w:lastRow="0" w:firstColumn="1" w:lastColumn="0" w:noHBand="0" w:noVBand="1"/>
+      </w:tblPr>
+      <w:tblGrid>
+        <w:gridCol w:w="3116"/>
+        <w:gridCol w:w="3117"/>
+        <w:gridCol w:w="3117"/>
+      </w:tblGrid>
+      <w:tr>
+        <w:tc>
+          <w:tcPr>
+            <w:tcW w:w="3116" w:type="dxa"/>
+          </w:tcPr>
+          <w:p/>
+        </w:tc>
+        <w:tc>
+          <w:tcPr>
+            <w:tcW w:w="3117" w:type="dxa"/>
+            <w:tcBorders>
+              <w:bottom w:val="single" w:sz="4" w:space="0" w:color="auto"/>
+            </w:tcBorders>
+          </w:tcPr>
+          <w:p>
+            <w:pPr>
+              <w:jc w:val="center"/>
+            </w:pPr>
+            <w:r>
+              <w:t>Observer</w:t>
+            </w:r>
+          </w:p>
+        </w:tc>
+        <w:tc>
+          <w:tcPr>
+            <w:tcW w:w="3117" w:type="dxa"/>
+            <w:tcBorders>
+              <w:bottom w:val="single" w:sz="4" w:space="0" w:color="auto"/>
+            </w:tcBorders>
+          </w:tcPr>
+          <w:p>
+            <w:pPr>
+              <w:jc w:val="center"/>
+            </w:pPr>
+            <w:r>
+              <w:t>Participant</w:t>
+            </w:r>
+          </w:p>
+        </w:tc>
+      </w:tr>
+      <w:tr>
+        <w:tc>
+          <w:tcPr>
+            <w:tcW w:w="3116" w:type="dxa"/>
+            <w:tcBorders>
+              <w:right w:val="single" w:sz="4" w:space="0" w:color="auto"/>
+            </w:tcBorders>
+          </w:tcPr>
+          <w:p>
+            <w:r>
+              <w:t>Undisclosed (Hidden)</w:t>
+            </w:r>
+          </w:p>
+        </w:tc>
+        <w:tc>
+          <w:tcPr>
+            <w:tcW w:w="3117" w:type="dxa"/>
+            <w:tcBorders>
+              <w:top w:val="single" w:sz="4" w:space="0" w:color="auto"/>
+              <w:left w:val="single" w:sz="4" w:space="0" w:color="auto"/>
+              <w:bottom w:val="single" w:sz="4" w:space="0" w:color="auto"/>
+              <w:right w:val="single" w:sz="4" w:space="0" w:color="auto"/>
+            </w:tcBorders>
+          </w:tcPr>
+          <w:p>
+            <w:pPr>
+              <w:jc w:val="center"/>
+            </w:pPr>
+          </w:p>
+        </w:tc>
+        <w:tc>
+          <w:tcPr>
+            <w:tcW w:w="3117" w:type="dxa"/>
+            <w:tcBorders>
+              <w:top w:val="single" w:sz="4" w:space="0" w:color="auto"/>
+              <w:left w:val="single" w:sz="4" w:space="0" w:color="auto"/>
+              <w:bottom w:val="single" w:sz="4" w:space="0" w:color="auto"/>
+              <w:right w:val="single" w:sz="4" w:space="0" w:color="auto"/>
+            </w:tcBorders>
+          </w:tcPr>
+          <w:p>
+            <w:pPr>
+              <w:jc w:val="center"/>
+            </w:pPr>
+          </w:p>
+        </w:tc>
+      </w:tr>
+      <w:tr>
+        <w:tc>
+          <w:tcPr>
+            <w:tcW w:w="3116" w:type="dxa"/>
+            <w:tcBorders>
+              <w:right w:val="single" w:sz="4" w:space="0" w:color="auto"/>
+            </w:tcBorders>
+          </w:tcPr>
+          <w:p>
+            <w:r>
+              <w:t>Disclosed (Open &amp; Up-front)</w:t>
+            </w:r>
+          </w:p>
+        </w:tc>
+        <w:tc>
+          <w:tcPr>
+            <w:tcW w:w="3117" w:type="dxa"/>
+            <w:tcBorders>
+              <w:top w:val="single" w:sz="4" w:space="0" w:color="auto"/>
+              <w:left w:val="single" w:sz="4" w:space="0" w:color="auto"/>
+              <w:bottom w:val="single" w:sz="4" w:space="0" w:color="auto"/>
+              <w:right w:val="single" w:sz="4" w:space="0" w:color="auto"/>
+            </w:tcBorders>
+          </w:tcPr>
+          <w:p>
+            <w:pPr>
+              <w:jc w:val="center"/>
+            </w:pPr>
+          </w:p>
+        </w:tc>
+        <w:tc>
+          <w:tcPr>
+            <w:tcW w:w="3117" w:type="dxa"/>
+            <w:tcBorders>
+              <w:top w:val="single" w:sz="4" w:space="0" w:color="auto"/>
+              <w:left w:val="single" w:sz="4" w:space="0" w:color="auto"/>
+              <w:bottom w:val="single" w:sz="4" w:space="0" w:color="auto"/>
+              <w:right w:val="single" w:sz="4" w:space="0" w:color="auto"/>
+            </w:tcBorders>
+          </w:tcPr>
+          <w:p>
+            <w:pPr>
+              <w:jc w:val="center"/>
+            </w:pPr>
+          </w:p>
+        </w:tc>
+      </w:tr>
+    </w:tbl>
+    <w:p>
+      <w:pPr>
+        <w:spacing w:after="0" w:line="240" w:lineRule="auto"/>
+      </w:pPr>
+      <w:r>
+        <w:t>Factors That Determine Researcher Role</w:t>
+      </w:r>
+    </w:p>
+    <w:p>
+      <w:pPr>
+        <w:pStyle w:val="ListParagraph"/>
+        <w:numPr>
+          <w:ilvl w:val="0"/>
+          <w:numId w:val="11"/>
+        </w:numPr>
+        <w:spacing w:after="0" w:line="240" w:lineRule="auto"/>
+      </w:pPr>
+      <w:r>
+        <w:t>Your attributes and the nature of the project determine the researcher role that you will take.</w:t>
+      </w:r>
+    </w:p>
+    <w:p>
+      <w:pPr>
+        <w:pStyle w:val="ListParagraph"/>
+        <w:numPr>
+          <w:ilvl w:val="0"/>
+          <w:numId w:val="11"/>
+        </w:numPr>
+        <w:spacing w:after="0" w:line="240" w:lineRule="auto"/>
+      </w:pPr>
+      <w:r>
+        <w:t>Your attributes and the researcher role required determine whether you’ll conduct the project.</w:t>
+      </w:r>
+    </w:p>
+    <w:p>
+      <w:pPr>
+        <w:pStyle w:val="ListParagraph"/>
+        <w:numPr>
+          <w:ilvl w:val="0"/>
+          <w:numId w:val="11"/>
+        </w:numPr>
+        <w:spacing w:after="0" w:line="240" w:lineRule="auto"/>
+      </w:pPr>
+      <w:r>
+        <w:t>Your willingness to live with the limitations of the researcher role.</w:t>
+      </w:r>
+    </w:p>
+    <w:p>
+      <w:pPr>
+        <w:pStyle w:val="ListParagraph"/>
+        <w:numPr>
+          <w:ilvl w:val="0"/>
+          <w:numId w:val="11"/>
+        </w:numPr>
+        <w:spacing w:after="0" w:line="240" w:lineRule="auto"/>
+      </w:pPr>
+      <w:r>
+        <w:t>Don’t take on a research project that isn’t a good fit for you.</w:t>
+      </w:r>
     </w:p>
     <w:p>
       <w:pPr>
         <w:pStyle w:val="ListParagraph"/>
         <w:numPr>
           <w:ilvl w:val="1"/>
-          <w:numId w:val="6"/>
-        </w:numPr>
-        <w:spacing w:after="0" w:line="240" w:lineRule="auto"/>
-      </w:pPr>
-      <w:r>
-        <w:t>Send email to Dr. Monti and he’ll arrange an introduction.</w:t>
-      </w:r>
-    </w:p>
-    <w:p>
-      <w:pPr>
-        <w:pStyle w:val="ListParagraph"/>
-        <w:numPr>
-          <w:ilvl w:val="0"/>
-          <w:numId w:val="6"/>
-        </w:numPr>
-        <w:spacing w:after="0" w:line="240" w:lineRule="auto"/>
-      </w:pPr>
-      <w:r>
-        <w:t>Findings that support a null hypothesis (e.g., no difference, no correlation) are also important and worthy as a dissertation project.</w:t>
-      </w:r>
-    </w:p>
-    <w:p>
-      <w:pPr>
-        <w:pStyle w:val="ListParagraph"/>
-        <w:numPr>
-          <w:ilvl w:val="0"/>
-          <w:numId w:val="6"/>
-        </w:numPr>
-        <w:spacing w:after="0" w:line="240" w:lineRule="auto"/>
-      </w:pPr>
-      <w:r>
-        <w:t>The most creative research is done at the intersection of disciplines.</w:t>
-      </w:r>
-    </w:p>
-    <w:p>
-      <w:pPr>
-        <w:spacing w:after="0" w:line="240" w:lineRule="auto"/>
-      </w:pPr>
+          <w:numId w:val="11"/>
+        </w:numPr>
+        <w:spacing w:after="0" w:line="240" w:lineRule="auto"/>
+      </w:pPr>
+      <w:r>
+        <w:t>Can’t afford to reveal your vulnerability in the field.</w:t>
+      </w:r>
+    </w:p>
+    <w:p>
+      <w:pPr>
+        <w:pStyle w:val="ListParagraph"/>
+        <w:numPr>
+          <w:ilvl w:val="1"/>
+          <w:numId w:val="11"/>
+        </w:numPr>
+        <w:spacing w:after="0" w:line="240" w:lineRule="auto"/>
+      </w:pPr>
+      <w:r>
+        <w:t>Will likely make a mistake that will harm you or someone else.</w:t>
+      </w:r>
+    </w:p>
+    <w:p>
+      <w:pPr>
+        <w:pStyle w:val="ListParagraph"/>
+        <w:numPr>
+          <w:ilvl w:val="1"/>
+          <w:numId w:val="11"/>
+        </w:numPr>
+        <w:spacing w:after="0" w:line="240" w:lineRule="auto"/>
+      </w:pPr>
+      <w:r>
+        <w:t>There is always another research project.</w:t>
+      </w:r>
     </w:p>
     <w:sectPr>
-      <w:headerReference w:type="default" r:id="rId7"/>
-      <w:footerReference w:type="default" r:id="rId8"/>
+      <w:headerReference w:type="default" r:id="rId9"/>
       <w:pgSz w:w="12240" w:h="15840"/>
       <w:pgMar w:top="1440" w:right="1440" w:bottom="1440" w:left="1440" w:header="720" w:footer="720" w:gutter="0"/>
       <w:pgNumType w:start="1"/>
@@ -885,7 +1736,7 @@
         <w:b/>
         <w:bCs/>
       </w:rPr>
-      <w:instrText xml:space="preserve"> NUMPAGES  \* Arabic  \* MERGEFORMAT </w:instrText>
+      <w:instrText xml:space="preserve"> SECTIONPAGES   \* MERGEFORMAT </w:instrText>
     </w:r>
     <w:r>
       <w:rPr>
@@ -1056,6 +1907,124 @@
 </w:hdr>
 </file>
 
+<file path=word/header2.xml><?xml version="1.0" encoding="utf-8"?>
+<w:hdr xmlns:wpc="http://schemas.microsoft.com/office/word/2010/wordprocessingCanvas" xmlns:cx="http://schemas.microsoft.com/office/drawing/2014/chartex" xmlns:cx1="http://schemas.microsoft.com/office/drawing/2015/9/8/chartex" xmlns:cx2="http://schemas.microsoft.com/office/drawing/2015/10/21/chartex" xmlns:cx3="http://schemas.microsoft.com/office/drawing/2016/5/9/chartex" xmlns:cx4="http://schemas.microsoft.com/office/drawing/2016/5/10/chartex" xmlns:cx5="http://schemas.microsoft.com/office/drawing/2016/5/11/chartex" xmlns:mc="http://schemas.openxmlformats.org/markup-compatibility/2006" xmlns:o="urn:schemas-microsoft-com:office:office" xmlns:r="http://schemas.openxmlformats.org/officeDocument/2006/relationships" xmlns:m="http://schemas.openxmlformats.org/officeDocument/2006/math" xmlns:v="urn:schemas-microsoft-com:vml" xmlns:wp14="http://schemas.microsoft.com/office/word/2010/wordprocessingDrawing" xmlns:wp="http://schemas.openxmlformats.org/drawingml/2006/wordprocessingDrawing" xmlns:w10="urn:schemas-microsoft-com:office:word" xmlns:w="http://schemas.openxmlformats.org/wordprocessingml/2006/main" xmlns:w14="http://schemas.microsoft.com/office/word/2010/wordml" xmlns:w15="http://schemas.microsoft.com/office/word/2012/wordml" xmlns:w16se="http://schemas.microsoft.com/office/word/2015/wordml/symex" xmlns:wpg="http://schemas.microsoft.com/office/word/2010/wordprocessingGroup" xmlns:wpi="http://schemas.microsoft.com/office/word/2010/wordprocessingInk" xmlns:wne="http://schemas.microsoft.com/office/word/2006/wordml" xmlns:wps="http://schemas.microsoft.com/office/word/2010/wordprocessingShape" mc:Ignorable="w14 w15 w16se wp14">
+  <w:p>
+    <w:pPr>
+      <w:pStyle w:val="Header"/>
+    </w:pPr>
+    <w:r>
+      <w:t>SOC 5060 Qualitative Research</w:t>
+    </w:r>
+  </w:p>
+  <w:p>
+    <w:pPr>
+      <w:pStyle w:val="Header"/>
+    </w:pPr>
+    <w:r>
+      <w:t>Lecture Notes</w:t>
+    </w:r>
+  </w:p>
+  <w:p>
+    <w:pPr>
+      <w:pStyle w:val="Header"/>
+    </w:pPr>
+  </w:p>
+  <w:p>
+    <w:pPr>
+      <w:pStyle w:val="Header"/>
+      <w:rPr>
+        <w:b/>
+        <w:bCs/>
+      </w:rPr>
+    </w:pPr>
+    <w:r>
+      <w:t xml:space="preserve">September 9, 2019 Lecture | Page </w:t>
+    </w:r>
+    <w:r>
+      <w:rPr>
+        <w:b/>
+        <w:bCs/>
+      </w:rPr>
+      <w:fldChar w:fldCharType="begin"/>
+    </w:r>
+    <w:r>
+      <w:rPr>
+        <w:b/>
+        <w:bCs/>
+      </w:rPr>
+      <w:instrText xml:space="preserve"> PAGE  \* Arabic  \* MERGEFORMAT </w:instrText>
+    </w:r>
+    <w:r>
+      <w:rPr>
+        <w:b/>
+        <w:bCs/>
+      </w:rPr>
+      <w:fldChar w:fldCharType="separate"/>
+    </w:r>
+    <w:r>
+      <w:rPr>
+        <w:b/>
+        <w:bCs/>
+        <w:noProof/>
+      </w:rPr>
+      <w:t>2</w:t>
+    </w:r>
+    <w:r>
+      <w:rPr>
+        <w:b/>
+        <w:bCs/>
+      </w:rPr>
+      <w:fldChar w:fldCharType="end"/>
+    </w:r>
+    <w:r>
+      <w:t xml:space="preserve"> of </w:t>
+    </w:r>
+    <w:r>
+      <w:rPr>
+        <w:b/>
+        <w:bCs/>
+      </w:rPr>
+      <w:fldChar w:fldCharType="begin"/>
+    </w:r>
+    <w:r>
+      <w:rPr>
+        <w:b/>
+        <w:bCs/>
+      </w:rPr>
+      <w:instrText xml:space="preserve"> SECTIONPAGES   \* MERGEFORMAT </w:instrText>
+    </w:r>
+    <w:r>
+      <w:rPr>
+        <w:b/>
+        <w:bCs/>
+      </w:rPr>
+      <w:fldChar w:fldCharType="separate"/>
+    </w:r>
+    <w:r>
+      <w:rPr>
+        <w:b/>
+        <w:bCs/>
+        <w:noProof/>
+      </w:rPr>
+      <w:t>2</w:t>
+    </w:r>
+    <w:r>
+      <w:rPr>
+        <w:b/>
+        <w:bCs/>
+      </w:rPr>
+      <w:fldChar w:fldCharType="end"/>
+    </w:r>
+  </w:p>
+  <w:p>
+    <w:pPr>
+      <w:pStyle w:val="Header"/>
+    </w:pPr>
+  </w:p>
+</w:hdr>
+</file>
+
 <file path=word/numbering.xml><?xml version="1.0" encoding="utf-8"?>
 <w:numbering xmlns:wpc="http://schemas.microsoft.com/office/word/2010/wordprocessingCanvas" xmlns:cx="http://schemas.microsoft.com/office/drawing/2014/chartex" xmlns:cx1="http://schemas.microsoft.com/office/drawing/2015/9/8/chartex" xmlns:cx2="http://schemas.microsoft.com/office/drawing/2015/10/21/chartex" xmlns:cx3="http://schemas.microsoft.com/office/drawing/2016/5/9/chartex" xmlns:cx4="http://schemas.microsoft.com/office/drawing/2016/5/10/chartex" xmlns:cx5="http://schemas.microsoft.com/office/drawing/2016/5/11/chartex" xmlns:mc="http://schemas.openxmlformats.org/markup-compatibility/2006" xmlns:o="urn:schemas-microsoft-com:office:office" xmlns:r="http://schemas.openxmlformats.org/officeDocument/2006/relationships" xmlns:m="http://schemas.openxmlformats.org/officeDocument/2006/math" xmlns:v="urn:schemas-microsoft-com:vml" xmlns:wp14="http://schemas.microsoft.com/office/word/2010/wordprocessingDrawing" xmlns:wp="http://schemas.openxmlformats.org/drawingml/2006/wordprocessingDrawing" xmlns:w10="urn:schemas-microsoft-com:office:word" xmlns:w="http://schemas.openxmlformats.org/wordprocessingml/2006/main" xmlns:w14="http://schemas.microsoft.com/office/word/2010/wordml" xmlns:w15="http://schemas.microsoft.com/office/word/2012/wordml" xmlns:w16se="http://schemas.microsoft.com/office/word/2015/wordml/symex" xmlns:wpg="http://schemas.microsoft.com/office/word/2010/wordprocessingGroup" xmlns:wpi="http://schemas.microsoft.com/office/word/2010/wordprocessingInk" xmlns:wne="http://schemas.microsoft.com/office/word/2006/wordml" xmlns:wps="http://schemas.microsoft.com/office/word/2010/wordprocessingShape" mc:Ignorable="w14 w15 w16se wp14">
   <w:abstractNum w:abstractNumId="0" w15:restartNumberingAfterBreak="0">
@@ -1285,6 +2254,345 @@
     </w:lvl>
   </w:abstractNum>
   <w:abstractNum w:abstractNumId="2" w15:restartNumberingAfterBreak="0">
+    <w:nsid w:val="27174E38"/>
+    <w:multiLevelType w:val="hybridMultilevel"/>
+    <w:tmpl w:val="E7449858"/>
+    <w:lvl w:ilvl="0" w:tplc="04090001">
+      <w:start w:val="1"/>
+      <w:numFmt w:val="bullet"/>
+      <w:lvlText w:val=""/>
+      <w:lvlJc w:val="left"/>
+      <w:pPr>
+        <w:ind w:left="720" w:hanging="360"/>
+      </w:pPr>
+      <w:rPr>
+        <w:rFonts w:ascii="Symbol" w:hAnsi="Symbol" w:hint="default"/>
+      </w:rPr>
+    </w:lvl>
+    <w:lvl w:ilvl="1" w:tplc="04090003">
+      <w:start w:val="1"/>
+      <w:numFmt w:val="bullet"/>
+      <w:lvlText w:val="o"/>
+      <w:lvlJc w:val="left"/>
+      <w:pPr>
+        <w:ind w:left="1440" w:hanging="360"/>
+      </w:pPr>
+      <w:rPr>
+        <w:rFonts w:ascii="Courier New" w:hAnsi="Courier New" w:cs="Courier New" w:hint="default"/>
+      </w:rPr>
+    </w:lvl>
+    <w:lvl w:ilvl="2" w:tplc="04090005" w:tentative="1">
+      <w:start w:val="1"/>
+      <w:numFmt w:val="bullet"/>
+      <w:lvlText w:val=""/>
+      <w:lvlJc w:val="left"/>
+      <w:pPr>
+        <w:ind w:left="2160" w:hanging="360"/>
+      </w:pPr>
+      <w:rPr>
+        <w:rFonts w:ascii="Wingdings" w:hAnsi="Wingdings" w:hint="default"/>
+      </w:rPr>
+    </w:lvl>
+    <w:lvl w:ilvl="3" w:tplc="04090001" w:tentative="1">
+      <w:start w:val="1"/>
+      <w:numFmt w:val="bullet"/>
+      <w:lvlText w:val=""/>
+      <w:lvlJc w:val="left"/>
+      <w:pPr>
+        <w:ind w:left="2880" w:hanging="360"/>
+      </w:pPr>
+      <w:rPr>
+        <w:rFonts w:ascii="Symbol" w:hAnsi="Symbol" w:hint="default"/>
+      </w:rPr>
+    </w:lvl>
+    <w:lvl w:ilvl="4" w:tplc="04090003" w:tentative="1">
+      <w:start w:val="1"/>
+      <w:numFmt w:val="bullet"/>
+      <w:lvlText w:val="o"/>
+      <w:lvlJc w:val="left"/>
+      <w:pPr>
+        <w:ind w:left="3600" w:hanging="360"/>
+      </w:pPr>
+      <w:rPr>
+        <w:rFonts w:ascii="Courier New" w:hAnsi="Courier New" w:cs="Courier New" w:hint="default"/>
+      </w:rPr>
+    </w:lvl>
+    <w:lvl w:ilvl="5" w:tplc="04090005" w:tentative="1">
+      <w:start w:val="1"/>
+      <w:numFmt w:val="bullet"/>
+      <w:lvlText w:val=""/>
+      <w:lvlJc w:val="left"/>
+      <w:pPr>
+        <w:ind w:left="4320" w:hanging="360"/>
+      </w:pPr>
+      <w:rPr>
+        <w:rFonts w:ascii="Wingdings" w:hAnsi="Wingdings" w:hint="default"/>
+      </w:rPr>
+    </w:lvl>
+    <w:lvl w:ilvl="6" w:tplc="04090001" w:tentative="1">
+      <w:start w:val="1"/>
+      <w:numFmt w:val="bullet"/>
+      <w:lvlText w:val=""/>
+      <w:lvlJc w:val="left"/>
+      <w:pPr>
+        <w:ind w:left="5040" w:hanging="360"/>
+      </w:pPr>
+      <w:rPr>
+        <w:rFonts w:ascii="Symbol" w:hAnsi="Symbol" w:hint="default"/>
+      </w:rPr>
+    </w:lvl>
+    <w:lvl w:ilvl="7" w:tplc="04090003" w:tentative="1">
+      <w:start w:val="1"/>
+      <w:numFmt w:val="bullet"/>
+      <w:lvlText w:val="o"/>
+      <w:lvlJc w:val="left"/>
+      <w:pPr>
+        <w:ind w:left="5760" w:hanging="360"/>
+      </w:pPr>
+      <w:rPr>
+        <w:rFonts w:ascii="Courier New" w:hAnsi="Courier New" w:cs="Courier New" w:hint="default"/>
+      </w:rPr>
+    </w:lvl>
+    <w:lvl w:ilvl="8" w:tplc="04090005" w:tentative="1">
+      <w:start w:val="1"/>
+      <w:numFmt w:val="bullet"/>
+      <w:lvlText w:val=""/>
+      <w:lvlJc w:val="left"/>
+      <w:pPr>
+        <w:ind w:left="6480" w:hanging="360"/>
+      </w:pPr>
+      <w:rPr>
+        <w:rFonts w:ascii="Wingdings" w:hAnsi="Wingdings" w:hint="default"/>
+      </w:rPr>
+    </w:lvl>
+  </w:abstractNum>
+  <w:abstractNum w:abstractNumId="3" w15:restartNumberingAfterBreak="0">
+    <w:nsid w:val="308F2558"/>
+    <w:multiLevelType w:val="hybridMultilevel"/>
+    <w:tmpl w:val="E354C856"/>
+    <w:lvl w:ilvl="0" w:tplc="04090001">
+      <w:start w:val="1"/>
+      <w:numFmt w:val="bullet"/>
+      <w:lvlText w:val=""/>
+      <w:lvlJc w:val="left"/>
+      <w:pPr>
+        <w:ind w:left="720" w:hanging="360"/>
+      </w:pPr>
+      <w:rPr>
+        <w:rFonts w:ascii="Symbol" w:hAnsi="Symbol" w:hint="default"/>
+      </w:rPr>
+    </w:lvl>
+    <w:lvl w:ilvl="1" w:tplc="04090003">
+      <w:start w:val="1"/>
+      <w:numFmt w:val="bullet"/>
+      <w:lvlText w:val="o"/>
+      <w:lvlJc w:val="left"/>
+      <w:pPr>
+        <w:ind w:left="1440" w:hanging="360"/>
+      </w:pPr>
+      <w:rPr>
+        <w:rFonts w:ascii="Courier New" w:hAnsi="Courier New" w:cs="Courier New" w:hint="default"/>
+      </w:rPr>
+    </w:lvl>
+    <w:lvl w:ilvl="2" w:tplc="04090005">
+      <w:start w:val="1"/>
+      <w:numFmt w:val="bullet"/>
+      <w:lvlText w:val=""/>
+      <w:lvlJc w:val="left"/>
+      <w:pPr>
+        <w:ind w:left="2160" w:hanging="360"/>
+      </w:pPr>
+      <w:rPr>
+        <w:rFonts w:ascii="Wingdings" w:hAnsi="Wingdings" w:hint="default"/>
+      </w:rPr>
+    </w:lvl>
+    <w:lvl w:ilvl="3" w:tplc="04090001" w:tentative="1">
+      <w:start w:val="1"/>
+      <w:numFmt w:val="bullet"/>
+      <w:lvlText w:val=""/>
+      <w:lvlJc w:val="left"/>
+      <w:pPr>
+        <w:ind w:left="2880" w:hanging="360"/>
+      </w:pPr>
+      <w:rPr>
+        <w:rFonts w:ascii="Symbol" w:hAnsi="Symbol" w:hint="default"/>
+      </w:rPr>
+    </w:lvl>
+    <w:lvl w:ilvl="4" w:tplc="04090003" w:tentative="1">
+      <w:start w:val="1"/>
+      <w:numFmt w:val="bullet"/>
+      <w:lvlText w:val="o"/>
+      <w:lvlJc w:val="left"/>
+      <w:pPr>
+        <w:ind w:left="3600" w:hanging="360"/>
+      </w:pPr>
+      <w:rPr>
+        <w:rFonts w:ascii="Courier New" w:hAnsi="Courier New" w:cs="Courier New" w:hint="default"/>
+      </w:rPr>
+    </w:lvl>
+    <w:lvl w:ilvl="5" w:tplc="04090005" w:tentative="1">
+      <w:start w:val="1"/>
+      <w:numFmt w:val="bullet"/>
+      <w:lvlText w:val=""/>
+      <w:lvlJc w:val="left"/>
+      <w:pPr>
+        <w:ind w:left="4320" w:hanging="360"/>
+      </w:pPr>
+      <w:rPr>
+        <w:rFonts w:ascii="Wingdings" w:hAnsi="Wingdings" w:hint="default"/>
+      </w:rPr>
+    </w:lvl>
+    <w:lvl w:ilvl="6" w:tplc="04090001" w:tentative="1">
+      <w:start w:val="1"/>
+      <w:numFmt w:val="bullet"/>
+      <w:lvlText w:val=""/>
+      <w:lvlJc w:val="left"/>
+      <w:pPr>
+        <w:ind w:left="5040" w:hanging="360"/>
+      </w:pPr>
+      <w:rPr>
+        <w:rFonts w:ascii="Symbol" w:hAnsi="Symbol" w:hint="default"/>
+      </w:rPr>
+    </w:lvl>
+    <w:lvl w:ilvl="7" w:tplc="04090003" w:tentative="1">
+      <w:start w:val="1"/>
+      <w:numFmt w:val="bullet"/>
+      <w:lvlText w:val="o"/>
+      <w:lvlJc w:val="left"/>
+      <w:pPr>
+        <w:ind w:left="5760" w:hanging="360"/>
+      </w:pPr>
+      <w:rPr>
+        <w:rFonts w:ascii="Courier New" w:hAnsi="Courier New" w:cs="Courier New" w:hint="default"/>
+      </w:rPr>
+    </w:lvl>
+    <w:lvl w:ilvl="8" w:tplc="04090005" w:tentative="1">
+      <w:start w:val="1"/>
+      <w:numFmt w:val="bullet"/>
+      <w:lvlText w:val=""/>
+      <w:lvlJc w:val="left"/>
+      <w:pPr>
+        <w:ind w:left="6480" w:hanging="360"/>
+      </w:pPr>
+      <w:rPr>
+        <w:rFonts w:ascii="Wingdings" w:hAnsi="Wingdings" w:hint="default"/>
+      </w:rPr>
+    </w:lvl>
+  </w:abstractNum>
+  <w:abstractNum w:abstractNumId="4" w15:restartNumberingAfterBreak="0">
+    <w:nsid w:val="314140C7"/>
+    <w:multiLevelType w:val="hybridMultilevel"/>
+    <w:tmpl w:val="B8E6EDFC"/>
+    <w:lvl w:ilvl="0" w:tplc="04090001">
+      <w:start w:val="1"/>
+      <w:numFmt w:val="bullet"/>
+      <w:lvlText w:val=""/>
+      <w:lvlJc w:val="left"/>
+      <w:pPr>
+        <w:ind w:left="720" w:hanging="360"/>
+      </w:pPr>
+      <w:rPr>
+        <w:rFonts w:ascii="Symbol" w:hAnsi="Symbol" w:hint="default"/>
+      </w:rPr>
+    </w:lvl>
+    <w:lvl w:ilvl="1" w:tplc="04090003" w:tentative="1">
+      <w:start w:val="1"/>
+      <w:numFmt w:val="bullet"/>
+      <w:lvlText w:val="o"/>
+      <w:lvlJc w:val="left"/>
+      <w:pPr>
+        <w:ind w:left="1440" w:hanging="360"/>
+      </w:pPr>
+      <w:rPr>
+        <w:rFonts w:ascii="Courier New" w:hAnsi="Courier New" w:cs="Courier New" w:hint="default"/>
+      </w:rPr>
+    </w:lvl>
+    <w:lvl w:ilvl="2" w:tplc="04090005" w:tentative="1">
+      <w:start w:val="1"/>
+      <w:numFmt w:val="bullet"/>
+      <w:lvlText w:val=""/>
+      <w:lvlJc w:val="left"/>
+      <w:pPr>
+        <w:ind w:left="2160" w:hanging="360"/>
+      </w:pPr>
+      <w:rPr>
+        <w:rFonts w:ascii="Wingdings" w:hAnsi="Wingdings" w:hint="default"/>
+      </w:rPr>
+    </w:lvl>
+    <w:lvl w:ilvl="3" w:tplc="04090001" w:tentative="1">
+      <w:start w:val="1"/>
+      <w:numFmt w:val="bullet"/>
+      <w:lvlText w:val=""/>
+      <w:lvlJc w:val="left"/>
+      <w:pPr>
+        <w:ind w:left="2880" w:hanging="360"/>
+      </w:pPr>
+      <w:rPr>
+        <w:rFonts w:ascii="Symbol" w:hAnsi="Symbol" w:hint="default"/>
+      </w:rPr>
+    </w:lvl>
+    <w:lvl w:ilvl="4" w:tplc="04090003" w:tentative="1">
+      <w:start w:val="1"/>
+      <w:numFmt w:val="bullet"/>
+      <w:lvlText w:val="o"/>
+      <w:lvlJc w:val="left"/>
+      <w:pPr>
+        <w:ind w:left="3600" w:hanging="360"/>
+      </w:pPr>
+      <w:rPr>
+        <w:rFonts w:ascii="Courier New" w:hAnsi="Courier New" w:cs="Courier New" w:hint="default"/>
+      </w:rPr>
+    </w:lvl>
+    <w:lvl w:ilvl="5" w:tplc="04090005" w:tentative="1">
+      <w:start w:val="1"/>
+      <w:numFmt w:val="bullet"/>
+      <w:lvlText w:val=""/>
+      <w:lvlJc w:val="left"/>
+      <w:pPr>
+        <w:ind w:left="4320" w:hanging="360"/>
+      </w:pPr>
+      <w:rPr>
+        <w:rFonts w:ascii="Wingdings" w:hAnsi="Wingdings" w:hint="default"/>
+      </w:rPr>
+    </w:lvl>
+    <w:lvl w:ilvl="6" w:tplc="04090001" w:tentative="1">
+      <w:start w:val="1"/>
+      <w:numFmt w:val="bullet"/>
+      <w:lvlText w:val=""/>
+      <w:lvlJc w:val="left"/>
+      <w:pPr>
+        <w:ind w:left="5040" w:hanging="360"/>
+      </w:pPr>
+      <w:rPr>
+        <w:rFonts w:ascii="Symbol" w:hAnsi="Symbol" w:hint="default"/>
+      </w:rPr>
+    </w:lvl>
+    <w:lvl w:ilvl="7" w:tplc="04090003" w:tentative="1">
+      <w:start w:val="1"/>
+      <w:numFmt w:val="bullet"/>
+      <w:lvlText w:val="o"/>
+      <w:lvlJc w:val="left"/>
+      <w:pPr>
+        <w:ind w:left="5760" w:hanging="360"/>
+      </w:pPr>
+      <w:rPr>
+        <w:rFonts w:ascii="Courier New" w:hAnsi="Courier New" w:cs="Courier New" w:hint="default"/>
+      </w:rPr>
+    </w:lvl>
+    <w:lvl w:ilvl="8" w:tplc="04090005" w:tentative="1">
+      <w:start w:val="1"/>
+      <w:numFmt w:val="bullet"/>
+      <w:lvlText w:val=""/>
+      <w:lvlJc w:val="left"/>
+      <w:pPr>
+        <w:ind w:left="6480" w:hanging="360"/>
+      </w:pPr>
+      <w:rPr>
+        <w:rFonts w:ascii="Wingdings" w:hAnsi="Wingdings" w:hint="default"/>
+      </w:rPr>
+    </w:lvl>
+  </w:abstractNum>
+  <w:abstractNum w:abstractNumId="5" w15:restartNumberingAfterBreak="0">
     <w:nsid w:val="345D1CE9"/>
     <w:multiLevelType w:val="hybridMultilevel"/>
     <w:tmpl w:val="D6425452"/>
@@ -1397,7 +2705,120 @@
       </w:rPr>
     </w:lvl>
   </w:abstractNum>
-  <w:abstractNum w:abstractNumId="3" w15:restartNumberingAfterBreak="0">
+  <w:abstractNum w:abstractNumId="6" w15:restartNumberingAfterBreak="0">
+    <w:nsid w:val="3CAA062C"/>
+    <w:multiLevelType w:val="hybridMultilevel"/>
+    <w:tmpl w:val="F27C1EE6"/>
+    <w:lvl w:ilvl="0" w:tplc="04090001">
+      <w:start w:val="1"/>
+      <w:numFmt w:val="bullet"/>
+      <w:lvlText w:val=""/>
+      <w:lvlJc w:val="left"/>
+      <w:pPr>
+        <w:ind w:left="720" w:hanging="360"/>
+      </w:pPr>
+      <w:rPr>
+        <w:rFonts w:ascii="Symbol" w:hAnsi="Symbol" w:hint="default"/>
+      </w:rPr>
+    </w:lvl>
+    <w:lvl w:ilvl="1" w:tplc="04090003">
+      <w:start w:val="1"/>
+      <w:numFmt w:val="bullet"/>
+      <w:lvlText w:val="o"/>
+      <w:lvlJc w:val="left"/>
+      <w:pPr>
+        <w:ind w:left="1440" w:hanging="360"/>
+      </w:pPr>
+      <w:rPr>
+        <w:rFonts w:ascii="Courier New" w:hAnsi="Courier New" w:cs="Courier New" w:hint="default"/>
+      </w:rPr>
+    </w:lvl>
+    <w:lvl w:ilvl="2" w:tplc="04090005" w:tentative="1">
+      <w:start w:val="1"/>
+      <w:numFmt w:val="bullet"/>
+      <w:lvlText w:val=""/>
+      <w:lvlJc w:val="left"/>
+      <w:pPr>
+        <w:ind w:left="2160" w:hanging="360"/>
+      </w:pPr>
+      <w:rPr>
+        <w:rFonts w:ascii="Wingdings" w:hAnsi="Wingdings" w:hint="default"/>
+      </w:rPr>
+    </w:lvl>
+    <w:lvl w:ilvl="3" w:tplc="04090001" w:tentative="1">
+      <w:start w:val="1"/>
+      <w:numFmt w:val="bullet"/>
+      <w:lvlText w:val=""/>
+      <w:lvlJc w:val="left"/>
+      <w:pPr>
+        <w:ind w:left="2880" w:hanging="360"/>
+      </w:pPr>
+      <w:rPr>
+        <w:rFonts w:ascii="Symbol" w:hAnsi="Symbol" w:hint="default"/>
+      </w:rPr>
+    </w:lvl>
+    <w:lvl w:ilvl="4" w:tplc="04090003" w:tentative="1">
+      <w:start w:val="1"/>
+      <w:numFmt w:val="bullet"/>
+      <w:lvlText w:val="o"/>
+      <w:lvlJc w:val="left"/>
+      <w:pPr>
+        <w:ind w:left="3600" w:hanging="360"/>
+      </w:pPr>
+      <w:rPr>
+        <w:rFonts w:ascii="Courier New" w:hAnsi="Courier New" w:cs="Courier New" w:hint="default"/>
+      </w:rPr>
+    </w:lvl>
+    <w:lvl w:ilvl="5" w:tplc="04090005" w:tentative="1">
+      <w:start w:val="1"/>
+      <w:numFmt w:val="bullet"/>
+      <w:lvlText w:val=""/>
+      <w:lvlJc w:val="left"/>
+      <w:pPr>
+        <w:ind w:left="4320" w:hanging="360"/>
+      </w:pPr>
+      <w:rPr>
+        <w:rFonts w:ascii="Wingdings" w:hAnsi="Wingdings" w:hint="default"/>
+      </w:rPr>
+    </w:lvl>
+    <w:lvl w:ilvl="6" w:tplc="04090001" w:tentative="1">
+      <w:start w:val="1"/>
+      <w:numFmt w:val="bullet"/>
+      <w:lvlText w:val=""/>
+      <w:lvlJc w:val="left"/>
+      <w:pPr>
+        <w:ind w:left="5040" w:hanging="360"/>
+      </w:pPr>
+      <w:rPr>
+        <w:rFonts w:ascii="Symbol" w:hAnsi="Symbol" w:hint="default"/>
+      </w:rPr>
+    </w:lvl>
+    <w:lvl w:ilvl="7" w:tplc="04090003" w:tentative="1">
+      <w:start w:val="1"/>
+      <w:numFmt w:val="bullet"/>
+      <w:lvlText w:val="o"/>
+      <w:lvlJc w:val="left"/>
+      <w:pPr>
+        <w:ind w:left="5760" w:hanging="360"/>
+      </w:pPr>
+      <w:rPr>
+        <w:rFonts w:ascii="Courier New" w:hAnsi="Courier New" w:cs="Courier New" w:hint="default"/>
+      </w:rPr>
+    </w:lvl>
+    <w:lvl w:ilvl="8" w:tplc="04090005" w:tentative="1">
+      <w:start w:val="1"/>
+      <w:numFmt w:val="bullet"/>
+      <w:lvlText w:val=""/>
+      <w:lvlJc w:val="left"/>
+      <w:pPr>
+        <w:ind w:left="6480" w:hanging="360"/>
+      </w:pPr>
+      <w:rPr>
+        <w:rFonts w:ascii="Wingdings" w:hAnsi="Wingdings" w:hint="default"/>
+      </w:rPr>
+    </w:lvl>
+  </w:abstractNum>
+  <w:abstractNum w:abstractNumId="7" w15:restartNumberingAfterBreak="0">
     <w:nsid w:val="43A55484"/>
     <w:multiLevelType w:val="hybridMultilevel"/>
     <w:tmpl w:val="3410AD4C"/>
@@ -1510,7 +2931,7 @@
       </w:rPr>
     </w:lvl>
   </w:abstractNum>
-  <w:abstractNum w:abstractNumId="4" w15:restartNumberingAfterBreak="0">
+  <w:abstractNum w:abstractNumId="8" w15:restartNumberingAfterBreak="0">
     <w:nsid w:val="6CD2010C"/>
     <w:multiLevelType w:val="hybridMultilevel"/>
     <w:tmpl w:val="91AAB8B8"/>
@@ -1623,7 +3044,7 @@
       </w:rPr>
     </w:lvl>
   </w:abstractNum>
-  <w:abstractNum w:abstractNumId="5" w15:restartNumberingAfterBreak="0">
+  <w:abstractNum w:abstractNumId="9" w15:restartNumberingAfterBreak="0">
     <w:nsid w:val="7854013C"/>
     <w:multiLevelType w:val="hybridMultilevel"/>
     <w:tmpl w:val="06FA1B60"/>
@@ -1736,7 +3157,7 @@
       </w:rPr>
     </w:lvl>
   </w:abstractNum>
-  <w:abstractNum w:abstractNumId="6" w15:restartNumberingAfterBreak="0">
+  <w:abstractNum w:abstractNumId="10" w15:restartNumberingAfterBreak="0">
     <w:nsid w:val="7AC35DFA"/>
     <w:multiLevelType w:val="hybridMultilevel"/>
     <w:tmpl w:val="F5AEDE78"/>
@@ -1850,10 +3271,10 @@
     </w:lvl>
   </w:abstractNum>
   <w:num w:numId="1">
-    <w:abstractNumId w:val="5"/>
+    <w:abstractNumId w:val="9"/>
   </w:num>
   <w:num w:numId="2">
-    <w:abstractNumId w:val="2"/>
+    <w:abstractNumId w:val="5"/>
   </w:num>
   <w:num w:numId="3">
     <w:abstractNumId w:val="1"/>
@@ -1862,13 +3283,25 @@
     <w:abstractNumId w:val="0"/>
   </w:num>
   <w:num w:numId="5">
+    <w:abstractNumId w:val="8"/>
+  </w:num>
+  <w:num w:numId="6">
+    <w:abstractNumId w:val="10"/>
+  </w:num>
+  <w:num w:numId="7">
+    <w:abstractNumId w:val="7"/>
+  </w:num>
+  <w:num w:numId="8">
+    <w:abstractNumId w:val="6"/>
+  </w:num>
+  <w:num w:numId="9">
+    <w:abstractNumId w:val="3"/>
+  </w:num>
+  <w:num w:numId="10">
     <w:abstractNumId w:val="4"/>
   </w:num>
-  <w:num w:numId="6">
-    <w:abstractNumId w:val="6"/>
-  </w:num>
-  <w:num w:numId="7">
-    <w:abstractNumId w:val="3"/>
+  <w:num w:numId="11">
+    <w:abstractNumId w:val="2"/>
   </w:num>
 </w:numbering>
 </file>
@@ -2363,6 +3796,25 @@
       <w:u w:val="single"/>
     </w:rPr>
   </w:style>
+  <w:style w:type="table" w:styleId="TableGrid">
+    <w:name w:val="Table Grid"/>
+    <w:basedOn w:val="TableNormal"/>
+    <w:uiPriority w:val="39"/>
+    <w:rsid w:val="00777C1D"/>
+    <w:pPr>
+      <w:spacing w:after="0" w:line="240" w:lineRule="auto"/>
+    </w:pPr>
+    <w:tblPr>
+      <w:tblBorders>
+        <w:top w:val="single" w:sz="4" w:space="0" w:color="auto"/>
+        <w:left w:val="single" w:sz="4" w:space="0" w:color="auto"/>
+        <w:bottom w:val="single" w:sz="4" w:space="0" w:color="auto"/>
+        <w:right w:val="single" w:sz="4" w:space="0" w:color="auto"/>
+        <w:insideH w:val="single" w:sz="4" w:space="0" w:color="auto"/>
+        <w:insideV w:val="single" w:sz="4" w:space="0" w:color="auto"/>
+      </w:tblBorders>
+    </w:tblPr>
+  </w:style>
 </w:styles>
 </file>
 

</xml_diff>

<commit_message>
Notes on Mont primer on uses of qualitative data
</commit_message>
<xml_diff>
--- a/Notes/SOC5060_Notes_Lecture_v00.docx
+++ b/Notes/SOC5060_Notes_Lecture_v00.docx
@@ -1749,6 +1749,46 @@
         </w:numPr>
       </w:pPr>
       <w:r>
+        <w:t>Monti, D.J. (</w:t>
+      </w:r>
+      <w:proofErr w:type="spellStart"/>
+      <w:r>
+        <w:t>n.d.</w:t>
+      </w:r>
+      <w:proofErr w:type="spellEnd"/>
+      <w:r>
+        <w:t>) A primer on the uses of qualitative data in fieldwork projects.</w:t>
+      </w:r>
+    </w:p>
+    <w:p>
+      <w:pPr>
+        <w:pStyle w:val="ListParagraph"/>
+        <w:numPr>
+          <w:ilvl w:val="1"/>
+          <w:numId w:val="12"/>
+        </w:numPr>
+      </w:pPr>
+      <w:r>
+        <w:t>Doesn’t the fact that different researchers analyzing the same data using interpretative case method could come up with vastly different conclusions about society and culture imply that the method is unreliable</w:t>
+      </w:r>
+      <w:r>
+        <w:t xml:space="preserve"> (pseudo-scientific informed opinion vs. scientific conclusion)</w:t>
+      </w:r>
+      <w:r>
+        <w:t>?</w:t>
+      </w:r>
+      <w:bookmarkStart w:id="0" w:name="_GoBack"/>
+      <w:bookmarkEnd w:id="0"/>
+    </w:p>
+    <w:p>
+      <w:pPr>
+        <w:pStyle w:val="ListParagraph"/>
+        <w:numPr>
+          <w:ilvl w:val="0"/>
+          <w:numId w:val="12"/>
+        </w:numPr>
+      </w:pPr>
+      <w:r>
         <w:t xml:space="preserve">Lukasiewicz, K., </w:t>
       </w:r>
       <w:proofErr w:type="spellStart"/>
@@ -1776,8 +1816,6 @@
       <w:r>
         <w:t>, 18(1), 280-301.</w:t>
       </w:r>
-      <w:bookmarkStart w:id="0" w:name="_GoBack"/>
-      <w:bookmarkEnd w:id="0"/>
     </w:p>
     <w:p>
       <w:pPr>
@@ -1824,13 +1862,7 @@
         <w:spacing w:after="60" w:line="240" w:lineRule="auto"/>
       </w:pPr>
       <w:r>
-        <w:t>Aren’t t</w:t>
-      </w:r>
-      <w:r>
-        <w:t>he authors seem to be making declarations about causation</w:t>
-      </w:r>
-      <w:r>
-        <w:t xml:space="preserve"> without sufficient evidence?</w:t>
+        <w:t>Aren’t the authors seem to be making declarations about causation without sufficient evidence?</w:t>
       </w:r>
     </w:p>
     <w:p>
@@ -1843,13 +1875,7 @@
         <w:spacing w:after="60" w:line="240" w:lineRule="auto"/>
       </w:pPr>
       <w:r>
-        <w:t>e.g., claim about social connections mostly with low-income persons</w:t>
-      </w:r>
-      <w:r>
-        <w:t xml:space="preserve"> causes limitations in</w:t>
-      </w:r>
-      <w:r>
-        <w:t xml:space="preserve"> bridging social capital.</w:t>
+        <w:t>e.g., claim about social connections mostly with low-income persons causes limitations in bridging social capital.</w:t>
       </w:r>
     </w:p>
     <w:p>
@@ -1862,13 +1888,7 @@
         <w:spacing w:after="60" w:line="240" w:lineRule="auto"/>
       </w:pPr>
       <w:r>
-        <w:t xml:space="preserve">e.g., claim about having few neighborhood resources </w:t>
-      </w:r>
-      <w:r>
-        <w:t>causes limitations in</w:t>
-      </w:r>
-      <w:r>
-        <w:t xml:space="preserve"> linking social capital.</w:t>
+        <w:t>e.g., claim about having few neighborhood resources causes limitations in linking social capital.</w:t>
       </w:r>
     </w:p>
     <w:p>
@@ -4294,6 +4314,7 @@
   <w:style w:type="character" w:default="1" w:styleId="DefaultParagraphFont">
     <w:name w:val="Default Paragraph Font"/>
     <w:uiPriority w:val="1"/>
+    <w:semiHidden/>
     <w:unhideWhenUsed/>
   </w:style>
   <w:style w:type="table" w:default="1" w:styleId="TableNormal">

</xml_diff>

<commit_message>
Notes on Monti primer on case studies
</commit_message>
<xml_diff>
--- a/Notes/SOC5060_Notes_Lecture_v00.docx
+++ b/Notes/SOC5060_Notes_Lecture_v00.docx
@@ -1757,7 +1757,13 @@
       </w:r>
       <w:proofErr w:type="spellEnd"/>
       <w:r>
-        <w:t>) A primer on the uses of qualitative data in fieldwork projects.</w:t>
+        <w:t>)</w:t>
+      </w:r>
+      <w:r>
+        <w:t>.</w:t>
+      </w:r>
+      <w:r>
+        <w:t xml:space="preserve"> A primer on the uses of qualitative data in fieldwork projects.</w:t>
       </w:r>
     </w:p>
     <w:p>
@@ -1776,6 +1782,98 @@
       </w:r>
       <w:r>
         <w:t>?</w:t>
+      </w:r>
+    </w:p>
+    <w:p>
+      <w:pPr>
+        <w:pStyle w:val="ListParagraph"/>
+        <w:numPr>
+          <w:ilvl w:val="0"/>
+          <w:numId w:val="12"/>
+        </w:numPr>
+      </w:pPr>
+      <w:r>
+        <w:t>Monti, D.J. (</w:t>
+      </w:r>
+      <w:proofErr w:type="spellStart"/>
+      <w:r>
+        <w:t>n.d.</w:t>
+      </w:r>
+      <w:proofErr w:type="spellEnd"/>
+      <w:r>
+        <w:t>). A primer on conducting and writing case studies.</w:t>
+      </w:r>
+    </w:p>
+    <w:p>
+      <w:pPr>
+        <w:pStyle w:val="ListParagraph"/>
+        <w:numPr>
+          <w:ilvl w:val="1"/>
+          <w:numId w:val="12"/>
+        </w:numPr>
+      </w:pPr>
+      <w:r>
+        <w:t>In using multiple-case studies, what does it mean to “produce contrary results for predictable reasons”?</w:t>
+      </w:r>
+    </w:p>
+    <w:p>
+      <w:pPr>
+        <w:pStyle w:val="ListParagraph"/>
+        <w:numPr>
+          <w:ilvl w:val="1"/>
+          <w:numId w:val="12"/>
+        </w:numPr>
+      </w:pPr>
+      <w:r>
+        <w:t>What is a “method of appendix” for addressing external validity?</w:t>
+      </w:r>
+    </w:p>
+    <w:p>
+      <w:pPr>
+        <w:pStyle w:val="ListParagraph"/>
+        <w:numPr>
+          <w:ilvl w:val="1"/>
+          <w:numId w:val="12"/>
+        </w:numPr>
+      </w:pPr>
+      <w:r>
+        <w:t>What do you mean when you tell us to consider how explicitly we want to link study findings to specific hypotheses and theories?</w:t>
+      </w:r>
+    </w:p>
+    <w:p>
+      <w:pPr>
+        <w:pStyle w:val="ListParagraph"/>
+        <w:numPr>
+          <w:ilvl w:val="1"/>
+          <w:numId w:val="12"/>
+        </w:numPr>
+      </w:pPr>
+      <w:r>
+        <w:t>What are the advantages and disadvantages of using participants’ meanings and categories in the study report?</w:t>
+      </w:r>
+    </w:p>
+    <w:p>
+      <w:pPr>
+        <w:pStyle w:val="ListParagraph"/>
+        <w:numPr>
+          <w:ilvl w:val="1"/>
+          <w:numId w:val="12"/>
+        </w:numPr>
+      </w:pPr>
+      <w:r>
+        <w:t>Regarding how much detail to provide about how the research was conducted, shouldn’t the rule of thumb be to provide at least enough detail so that another researcher could replicate the study?</w:t>
+      </w:r>
+    </w:p>
+    <w:p>
+      <w:pPr>
+        <w:pStyle w:val="ListParagraph"/>
+        <w:numPr>
+          <w:ilvl w:val="1"/>
+          <w:numId w:val="12"/>
+        </w:numPr>
+      </w:pPr>
+      <w:r>
+        <w:t>Is it a practice to make the raw data (i.e., masked fieldnotes) available for other researchers to repeat the analysis to determine if they come to the same conclusion (i.e., test reliability)?</w:t>
       </w:r>
       <w:bookmarkStart w:id="0" w:name="_GoBack"/>
       <w:bookmarkEnd w:id="0"/>
@@ -1970,7 +2068,7 @@
         <w:bCs/>
         <w:noProof/>
       </w:rPr>
-      <w:t>1</w:t>
+      <w:t>2</w:t>
     </w:r>
     <w:r>
       <w:rPr>
@@ -2009,7 +2107,7 @@
         <w:bCs/>
         <w:noProof/>
       </w:rPr>
-      <w:t>1</w:t>
+      <w:t>2</w:t>
     </w:r>
     <w:r>
       <w:rPr>

</xml_diff>

<commit_message>
Updated questions for next class on Sept. 16, 2019
</commit_message>
<xml_diff>
--- a/Notes/SOC5060_Notes_Lecture_v00.docx
+++ b/Notes/SOC5060_Notes_Lecture_v00.docx
@@ -52,9 +52,11 @@
       <w:pPr>
         <w:spacing w:after="0" w:line="240" w:lineRule="auto"/>
       </w:pPr>
+      <w:proofErr w:type="spellStart"/>
       <w:r>
         <w:t>Montisms</w:t>
       </w:r>
+      <w:proofErr w:type="spellEnd"/>
     </w:p>
     <w:p>
       <w:pPr>
@@ -372,7 +374,15 @@
         <w:t>Left Behind</w:t>
       </w:r>
       <w:r>
-        <w:t xml:space="preserve"> and Wuthnow, R. </w:t>
+        <w:t xml:space="preserve"> and </w:t>
+      </w:r>
+      <w:proofErr w:type="spellStart"/>
+      <w:r>
+        <w:t>Wuthnow</w:t>
+      </w:r>
+      <w:proofErr w:type="spellEnd"/>
+      <w:r>
+        <w:t xml:space="preserve">, R. </w:t>
       </w:r>
       <w:r>
         <w:rPr>
@@ -428,8 +438,13 @@
         </w:numPr>
         <w:spacing w:after="0" w:line="240" w:lineRule="auto"/>
       </w:pPr>
-      <w:r>
-        <w:t>Nissenbaum, S</w:t>
+      <w:proofErr w:type="spellStart"/>
+      <w:r>
+        <w:t>Nissenbaum</w:t>
+      </w:r>
+      <w:proofErr w:type="spellEnd"/>
+      <w:r>
+        <w:t>, S</w:t>
       </w:r>
       <w:r>
         <w:t xml:space="preserve">. </w:t>
@@ -782,10 +797,12 @@
       <w:pPr>
         <w:spacing w:after="0" w:line="240" w:lineRule="auto"/>
       </w:pPr>
+      <w:proofErr w:type="spellStart"/>
       <w:r>
         <w:lastRenderedPageBreak/>
         <w:t>Montism</w:t>
       </w:r>
+      <w:proofErr w:type="spellEnd"/>
     </w:p>
     <w:p>
       <w:pPr>
@@ -823,7 +840,23 @@
         <w:spacing w:after="0" w:line="240" w:lineRule="auto"/>
       </w:pPr>
       <w:r>
-        <w:t>Difference class project versus Hoeskstra &amp; Gerteis (2019)</w:t>
+        <w:t xml:space="preserve">Difference class project versus </w:t>
+      </w:r>
+      <w:proofErr w:type="spellStart"/>
+      <w:r>
+        <w:t>Hoeskstra</w:t>
+      </w:r>
+      <w:proofErr w:type="spellEnd"/>
+      <w:r>
+        <w:t xml:space="preserve"> &amp; </w:t>
+      </w:r>
+      <w:proofErr w:type="spellStart"/>
+      <w:r>
+        <w:t>Gerteis</w:t>
+      </w:r>
+      <w:proofErr w:type="spellEnd"/>
+      <w:r>
+        <w:t xml:space="preserve"> (2019)</w:t>
       </w:r>
     </w:p>
     <w:p>
@@ -1664,6 +1697,116 @@
       <w:r>
         <w:t>What criteria are being used to select which residents to participate in the study?</w:t>
       </w:r>
+    </w:p>
+    <w:p>
+      <w:pPr>
+        <w:pStyle w:val="ListParagraph"/>
+        <w:numPr>
+          <w:ilvl w:val="1"/>
+          <w:numId w:val="12"/>
+        </w:numPr>
+      </w:pPr>
+      <w:r>
+        <w:t>Am I correct in my understanding that we’re using interpretive case analysis for our research design?</w:t>
+      </w:r>
+    </w:p>
+    <w:p>
+      <w:pPr>
+        <w:pStyle w:val="ListParagraph"/>
+        <w:numPr>
+          <w:ilvl w:val="0"/>
+          <w:numId w:val="12"/>
+        </w:numPr>
+      </w:pPr>
+      <w:r>
+        <w:t xml:space="preserve">Aren’t </w:t>
+      </w:r>
+      <w:r>
+        <w:t xml:space="preserve">there </w:t>
+      </w:r>
+      <w:r>
+        <w:t xml:space="preserve">serious </w:t>
+      </w:r>
+      <w:r>
+        <w:t xml:space="preserve">ethical and legal </w:t>
+      </w:r>
+      <w:r>
+        <w:t>implications of the study of physicians who kill that you (i.e., Dr. Daniel Monti) indicated you would love to conduct?</w:t>
+      </w:r>
+    </w:p>
+    <w:p>
+      <w:pPr>
+        <w:pStyle w:val="ListParagraph"/>
+        <w:numPr>
+          <w:ilvl w:val="1"/>
+          <w:numId w:val="12"/>
+        </w:numPr>
+      </w:pPr>
+      <w:r>
+        <w:t>Wouldn’t you be ethically</w:t>
+      </w:r>
+      <w:r>
+        <w:t xml:space="preserve"> and perhaps legally</w:t>
+      </w:r>
+      <w:r>
+        <w:t xml:space="preserve"> obligated to report those physicians who admitted killing?</w:t>
+      </w:r>
+    </w:p>
+    <w:p>
+      <w:pPr>
+        <w:pStyle w:val="ListParagraph"/>
+        <w:numPr>
+          <w:ilvl w:val="1"/>
+          <w:numId w:val="12"/>
+        </w:numPr>
+      </w:pPr>
+      <w:r>
+        <w:t>Wouldn’t such a study simply be undoable?</w:t>
+      </w:r>
+    </w:p>
+    <w:p>
+      <w:pPr>
+        <w:pStyle w:val="ListParagraph"/>
+        <w:numPr>
+          <w:ilvl w:val="0"/>
+          <w:numId w:val="12"/>
+        </w:numPr>
+      </w:pPr>
+      <w:r>
+        <w:t>Monti, D.J. (</w:t>
+      </w:r>
+      <w:proofErr w:type="spellStart"/>
+      <w:r>
+        <w:t>n.d.</w:t>
+      </w:r>
+      <w:proofErr w:type="spellEnd"/>
+      <w:r>
+        <w:t>)</w:t>
+      </w:r>
+      <w:r>
+        <w:t>.</w:t>
+      </w:r>
+      <w:r>
+        <w:t xml:space="preserve"> A primer on the uses of qualitative data in fieldwork projects.</w:t>
+      </w:r>
+    </w:p>
+    <w:p>
+      <w:pPr>
+        <w:pStyle w:val="ListParagraph"/>
+        <w:numPr>
+          <w:ilvl w:val="1"/>
+          <w:numId w:val="12"/>
+        </w:numPr>
+      </w:pPr>
+      <w:r>
+        <w:t>Doesn’t the fact that different researchers analyzing the same data using interpretative case method could come up with vastly different conclusions imply that the method is unreliable</w:t>
+      </w:r>
+      <w:r>
+        <w:t xml:space="preserve"> (pseudo-scientific informed opinion vs. scientific conclusion)</w:t>
+      </w:r>
+      <w:r>
+        <w:t>?</w:t>
+      </w:r>
       <w:bookmarkStart w:id="0" w:name="_GoBack"/>
       <w:bookmarkEnd w:id="0"/>
     </w:p>
@@ -1676,19 +1819,15 @@
         </w:numPr>
       </w:pPr>
       <w:r>
-        <w:t xml:space="preserve">Aren’t </w:t>
-      </w:r>
-      <w:r>
-        <w:t xml:space="preserve">there </w:t>
-      </w:r>
-      <w:r>
-        <w:t xml:space="preserve">serious </w:t>
-      </w:r>
-      <w:r>
-        <w:t xml:space="preserve">ethical and legal </w:t>
-      </w:r>
-      <w:r>
-        <w:t>implications of the study of physicians who kill that you (i.e., Dr. Daniel Monti) indicated you would love to conduct?</w:t>
+        <w:t>Monti, D.J. (</w:t>
+      </w:r>
+      <w:proofErr w:type="spellStart"/>
+      <w:r>
+        <w:t>n.d.</w:t>
+      </w:r>
+      <w:proofErr w:type="spellEnd"/>
+      <w:r>
+        <w:t>). A primer on conducting and writing case studies.</w:t>
       </w:r>
     </w:p>
     <w:p>
@@ -1700,13 +1839,7 @@
         </w:numPr>
       </w:pPr>
       <w:r>
-        <w:t>Wouldn’t you be ethically</w:t>
-      </w:r>
-      <w:r>
-        <w:t xml:space="preserve"> and perhaps legally</w:t>
-      </w:r>
-      <w:r>
-        <w:t xml:space="preserve"> obligated to report those physicians who admitted killing?</w:t>
+        <w:t>In using multiple-case studies, what does it mean to “produce contrary results for predictable reasons”?</w:t>
       </w:r>
     </w:p>
     <w:p>
@@ -1718,25 +1851,7 @@
         </w:numPr>
       </w:pPr>
       <w:r>
-        <w:t>Wouldn’t such a study simply be undoable?</w:t>
-      </w:r>
-    </w:p>
-    <w:p>
-      <w:pPr>
-        <w:pStyle w:val="ListParagraph"/>
-        <w:numPr>
-          <w:ilvl w:val="0"/>
-          <w:numId w:val="12"/>
-        </w:numPr>
-      </w:pPr>
-      <w:r>
-        <w:t>Monti, D.J. (n.d.)</w:t>
-      </w:r>
-      <w:r>
-        <w:t>.</w:t>
-      </w:r>
-      <w:r>
-        <w:t xml:space="preserve"> A primer on the uses of qualitative data in fieldwork projects.</w:t>
+        <w:t>What is a “method of appendix” for addressing external validity?</w:t>
       </w:r>
     </w:p>
     <w:p>
@@ -1748,25 +1863,7 @@
         </w:numPr>
       </w:pPr>
       <w:r>
-        <w:t>Doesn’t the fact that different researchers analyzing the same data using interpretative case method could come up with vastly different conclusions about society and culture imply that the method is unreliable</w:t>
-      </w:r>
-      <w:r>
-        <w:t xml:space="preserve"> (pseudo-scientific informed opinion vs. scientific conclusion)</w:t>
-      </w:r>
-      <w:r>
-        <w:t>?</w:t>
-      </w:r>
-    </w:p>
-    <w:p>
-      <w:pPr>
-        <w:pStyle w:val="ListParagraph"/>
-        <w:numPr>
-          <w:ilvl w:val="0"/>
-          <w:numId w:val="12"/>
-        </w:numPr>
-      </w:pPr>
-      <w:r>
-        <w:t>Monti, D.J. (n.d.). A primer on conducting and writing case studies.</w:t>
+        <w:t>What do you mean when you tell us to consider how explicitly we want to link study findings to specific hypotheses and theories?</w:t>
       </w:r>
     </w:p>
     <w:p>
@@ -1778,7 +1875,7 @@
         </w:numPr>
       </w:pPr>
       <w:r>
-        <w:t>In using multiple-case studies, what does it mean to “produce contrary results for predictable reasons”?</w:t>
+        <w:t>What are the advantages and disadvantages of using participants’ meanings and categories in the study report?</w:t>
       </w:r>
     </w:p>
     <w:p>
@@ -1790,7 +1887,7 @@
         </w:numPr>
       </w:pPr>
       <w:r>
-        <w:t>What is a “method of appendix” for addressing external validity?</w:t>
+        <w:t>Regarding how much detail to provide about how the research was conducted, shouldn’t the rule of thumb be to provide at least enough detail so that another researcher could replicate the study?</w:t>
       </w:r>
     </w:p>
     <w:p>
@@ -1802,55 +1899,35 @@
         </w:numPr>
       </w:pPr>
       <w:r>
-        <w:t>What do you mean when you tell us to consider how explicitly we want to link study findings to specific hypotheses and theories?</w:t>
-      </w:r>
-    </w:p>
-    <w:p>
-      <w:pPr>
-        <w:pStyle w:val="ListParagraph"/>
-        <w:numPr>
-          <w:ilvl w:val="1"/>
+        <w:t>Is it a practice to make the raw data (i.e., masked fieldnotes) available for other researchers to repeat the analysis to determine if they come to the same conclusion (i.e., test reliability)?</w:t>
+      </w:r>
+    </w:p>
+    <w:p>
+      <w:pPr>
+        <w:pStyle w:val="ListParagraph"/>
+        <w:numPr>
+          <w:ilvl w:val="0"/>
           <w:numId w:val="12"/>
         </w:numPr>
       </w:pPr>
       <w:r>
-        <w:t>What are the advantages and disadvantages of using participants’ meanings and categories in the study report?</w:t>
-      </w:r>
-    </w:p>
-    <w:p>
-      <w:pPr>
-        <w:pStyle w:val="ListParagraph"/>
-        <w:numPr>
-          <w:ilvl w:val="1"/>
-          <w:numId w:val="12"/>
-        </w:numPr>
-      </w:pPr>
-      <w:r>
-        <w:t>Regarding how much detail to provide about how the research was conducted, shouldn’t the rule of thumb be to provide at least enough detail so that another researcher could replicate the study?</w:t>
-      </w:r>
-    </w:p>
-    <w:p>
-      <w:pPr>
-        <w:pStyle w:val="ListParagraph"/>
-        <w:numPr>
-          <w:ilvl w:val="1"/>
-          <w:numId w:val="12"/>
-        </w:numPr>
-      </w:pPr>
-      <w:r>
-        <w:t>Is it a practice to make the raw data (i.e., masked fieldnotes) available for other researchers to repeat the analysis to determine if they come to the same conclusion (i.e., test reliability)?</w:t>
-      </w:r>
-    </w:p>
-    <w:p>
-      <w:pPr>
-        <w:pStyle w:val="ListParagraph"/>
-        <w:numPr>
-          <w:ilvl w:val="0"/>
-          <w:numId w:val="12"/>
-        </w:numPr>
-      </w:pPr>
-      <w:r>
-        <w:t xml:space="preserve">Lukasiewicz, K., Bahar, O. S., Ali, S., Gopalan, P., Parker, G., &amp; Hawkins, R. (2019). Getting by in New York City: Bonding, Bridging and Linking Capital in Poverty-Impacted Neighborhoods. </w:t>
+        <w:t xml:space="preserve">Lukasiewicz, K., </w:t>
+      </w:r>
+      <w:proofErr w:type="spellStart"/>
+      <w:r>
+        <w:t>Bahar</w:t>
+      </w:r>
+      <w:proofErr w:type="spellEnd"/>
+      <w:r>
+        <w:t xml:space="preserve">, O. S., Ali, S., </w:t>
+      </w:r>
+      <w:proofErr w:type="spellStart"/>
+      <w:r>
+        <w:t>Gopalan</w:t>
+      </w:r>
+      <w:proofErr w:type="spellEnd"/>
+      <w:r>
+        <w:t xml:space="preserve">, P., Parker, G., &amp; Hawkins, R. (2019). Getting by in New York City: Bonding, Bridging and Linking Capital in Poverty-Impacted Neighborhoods. </w:t>
       </w:r>
       <w:r>
         <w:rPr>
@@ -1933,6 +2010,7 @@
         <w:spacing w:after="60" w:line="240" w:lineRule="auto"/>
       </w:pPr>
       <w:r>
+        <w:lastRenderedPageBreak/>
         <w:t>e.g., claim about having few neighborhood resources causes limitations in linking social capital.</w:t>
       </w:r>
     </w:p>
@@ -2015,7 +2093,7 @@
         <w:bCs/>
         <w:noProof/>
       </w:rPr>
-      <w:t>1</w:t>
+      <w:t>2</w:t>
     </w:r>
     <w:r>
       <w:rPr>
@@ -2389,7 +2467,7 @@
         <w:bCs/>
         <w:noProof/>
       </w:rPr>
-      <w:t>1</w:t>
+      <w:t>2</w:t>
     </w:r>
     <w:r>
       <w:rPr>

</xml_diff>

<commit_message>
Added question for lecture on Sept. 16, 2019
</commit_message>
<xml_diff>
--- a/Notes/SOC5060_Notes_Lecture_v00.docx
+++ b/Notes/SOC5060_Notes_Lecture_v00.docx
@@ -6,6 +6,8 @@
       <w:pPr>
         <w:spacing w:after="0" w:line="240" w:lineRule="auto"/>
       </w:pPr>
+      <w:bookmarkStart w:id="0" w:name="Lecture20190826"/>
+      <w:bookmarkEnd w:id="0"/>
       <w:r>
         <w:t>Class project</w:t>
       </w:r>
@@ -797,6 +799,8 @@
       <w:pPr>
         <w:spacing w:after="0" w:line="240" w:lineRule="auto"/>
       </w:pPr>
+      <w:bookmarkStart w:id="1" w:name="Lecture20190909"/>
+      <w:bookmarkEnd w:id="1"/>
       <w:proofErr w:type="spellStart"/>
       <w:r>
         <w:lastRenderedPageBreak/>
@@ -840,7 +844,13 @@
         <w:spacing w:after="0" w:line="240" w:lineRule="auto"/>
       </w:pPr>
       <w:r>
-        <w:t xml:space="preserve">Difference class project versus </w:t>
+        <w:t xml:space="preserve">Difference </w:t>
+      </w:r>
+      <w:r>
+        <w:t xml:space="preserve">between </w:t>
+      </w:r>
+      <w:r>
+        <w:t xml:space="preserve">class project versus </w:t>
       </w:r>
       <w:proofErr w:type="spellStart"/>
       <w:r>
@@ -885,7 +895,12 @@
         <w:spacing w:after="0" w:line="240" w:lineRule="auto"/>
       </w:pPr>
       <w:r>
-        <w:t>Already has a mix of residents</w:t>
+        <w:t xml:space="preserve">Already has </w:t>
+      </w:r>
+      <w:bookmarkStart w:id="2" w:name="_GoBack"/>
+      <w:bookmarkEnd w:id="2"/>
+      <w:r>
+        <w:t>a mix of residents</w:t>
       </w:r>
       <w:r>
         <w:t xml:space="preserve"> vs. homogeneous resident population</w:t>
@@ -1657,6 +1672,8 @@
       <w:pPr>
         <w:spacing w:after="0" w:line="240" w:lineRule="auto"/>
       </w:pPr>
+      <w:bookmarkStart w:id="3" w:name="Lecture20190916"/>
+      <w:bookmarkEnd w:id="3"/>
       <w:r>
         <w:lastRenderedPageBreak/>
         <w:t>General Questions</w:t>
@@ -1714,42 +1731,36 @@
       <w:pPr>
         <w:pStyle w:val="ListParagraph"/>
         <w:numPr>
-          <w:ilvl w:val="0"/>
-          <w:numId w:val="12"/>
-        </w:numPr>
-      </w:pPr>
-      <w:r>
-        <w:t xml:space="preserve">Aren’t </w:t>
-      </w:r>
-      <w:r>
-        <w:t xml:space="preserve">there </w:t>
-      </w:r>
-      <w:r>
-        <w:t xml:space="preserve">serious </w:t>
-      </w:r>
-      <w:r>
-        <w:t xml:space="preserve">ethical and legal </w:t>
-      </w:r>
-      <w:r>
-        <w:t>implications of the study of physicians who kill that you (i.e., Dr. Daniel Monti) indicated you would love to conduct?</w:t>
-      </w:r>
-    </w:p>
-    <w:p>
-      <w:pPr>
-        <w:pStyle w:val="ListParagraph"/>
-        <w:numPr>
           <w:ilvl w:val="1"/>
           <w:numId w:val="12"/>
         </w:numPr>
       </w:pPr>
       <w:r>
-        <w:t>Wouldn’t you be ethically</w:t>
-      </w:r>
-      <w:r>
-        <w:t xml:space="preserve"> and perhaps legally</w:t>
-      </w:r>
-      <w:r>
-        <w:t xml:space="preserve"> obligated to report those physicians who admitted killing?</w:t>
+        <w:t xml:space="preserve">How does one account for body language and facial expressions that are incongruent with what the respondent’s answer to the question? </w:t>
+      </w:r>
+    </w:p>
+    <w:p>
+      <w:pPr>
+        <w:pStyle w:val="ListParagraph"/>
+        <w:numPr>
+          <w:ilvl w:val="0"/>
+          <w:numId w:val="12"/>
+        </w:numPr>
+      </w:pPr>
+      <w:r>
+        <w:t xml:space="preserve">Aren’t </w:t>
+      </w:r>
+      <w:r>
+        <w:t xml:space="preserve">there </w:t>
+      </w:r>
+      <w:r>
+        <w:t xml:space="preserve">serious </w:t>
+      </w:r>
+      <w:r>
+        <w:t xml:space="preserve">ethical and legal </w:t>
+      </w:r>
+      <w:r>
+        <w:t>implications of the study of physicians who kill that you (i.e., Dr. Daniel Monti) indicated you would love to conduct?</w:t>
       </w:r>
     </w:p>
     <w:p>
@@ -1761,33 +1772,13 @@
         </w:numPr>
       </w:pPr>
       <w:r>
-        <w:t>Wouldn’t such a study simply be undoable?</w:t>
-      </w:r>
-    </w:p>
-    <w:p>
-      <w:pPr>
-        <w:pStyle w:val="ListParagraph"/>
-        <w:numPr>
-          <w:ilvl w:val="0"/>
-          <w:numId w:val="12"/>
-        </w:numPr>
-      </w:pPr>
-      <w:r>
-        <w:t>Monti, D.J. (</w:t>
-      </w:r>
-      <w:proofErr w:type="spellStart"/>
-      <w:r>
-        <w:t>n.d.</w:t>
-      </w:r>
-      <w:proofErr w:type="spellEnd"/>
-      <w:r>
-        <w:t>)</w:t>
-      </w:r>
-      <w:r>
-        <w:t>.</w:t>
-      </w:r>
-      <w:r>
-        <w:t xml:space="preserve"> A primer on the uses of qualitative data in fieldwork projects.</w:t>
+        <w:t>Wouldn’t you be ethically</w:t>
+      </w:r>
+      <w:r>
+        <w:t xml:space="preserve"> and perhaps legally</w:t>
+      </w:r>
+      <w:r>
+        <w:t xml:space="preserve"> obligated to report those physicians who admitted killing?</w:t>
       </w:r>
     </w:p>
     <w:p>
@@ -1799,6 +1790,44 @@
         </w:numPr>
       </w:pPr>
       <w:r>
+        <w:t>Wouldn’t such a study simply be undoable?</w:t>
+      </w:r>
+    </w:p>
+    <w:p>
+      <w:pPr>
+        <w:pStyle w:val="ListParagraph"/>
+        <w:numPr>
+          <w:ilvl w:val="0"/>
+          <w:numId w:val="12"/>
+        </w:numPr>
+      </w:pPr>
+      <w:r>
+        <w:t>Monti, D.J. (</w:t>
+      </w:r>
+      <w:proofErr w:type="spellStart"/>
+      <w:r>
+        <w:t>n.d.</w:t>
+      </w:r>
+      <w:proofErr w:type="spellEnd"/>
+      <w:r>
+        <w:t>)</w:t>
+      </w:r>
+      <w:r>
+        <w:t>.</w:t>
+      </w:r>
+      <w:r>
+        <w:t xml:space="preserve"> A primer on the uses of qualitative data in fieldwork projects.</w:t>
+      </w:r>
+    </w:p>
+    <w:p>
+      <w:pPr>
+        <w:pStyle w:val="ListParagraph"/>
+        <w:numPr>
+          <w:ilvl w:val="1"/>
+          <w:numId w:val="12"/>
+        </w:numPr>
+      </w:pPr>
+      <w:r>
         <w:t>Doesn’t the fact that different researchers analyzing the same data using interpretative case method could come up with vastly different conclusions imply that the method is unreliable</w:t>
       </w:r>
       <w:r>
@@ -1807,8 +1836,6 @@
       <w:r>
         <w:t>?</w:t>
       </w:r>
-      <w:bookmarkStart w:id="0" w:name="_GoBack"/>
-      <w:bookmarkEnd w:id="0"/>
     </w:p>
     <w:p>
       <w:pPr>
@@ -1997,6 +2024,7 @@
         <w:spacing w:after="60" w:line="240" w:lineRule="auto"/>
       </w:pPr>
       <w:r>
+        <w:lastRenderedPageBreak/>
         <w:t>e.g., claim about social connections mostly with low-income persons causes limitations in bridging social capital.</w:t>
       </w:r>
     </w:p>
@@ -2010,7 +2038,6 @@
         <w:spacing w:after="60" w:line="240" w:lineRule="auto"/>
       </w:pPr>
       <w:r>
-        <w:lastRenderedPageBreak/>
         <w:t>e.g., claim about having few neighborhood resources causes limitations in linking social capital.</w:t>
       </w:r>
     </w:p>

</xml_diff>

<commit_message>
Notes for class on Septembe 16, 2019
</commit_message>
<xml_diff>
--- a/Notes/SOC5060_Notes_Lecture_v00.docx
+++ b/Notes/SOC5060_Notes_Lecture_v00.docx
@@ -4,7 +4,8 @@
   <w:body>
     <w:p>
       <w:pPr>
-        <w:spacing w:after="0" w:line="240" w:lineRule="auto"/>
+        <w:spacing w:after="60" w:line="240" w:lineRule="auto"/>
+        <w:contextualSpacing/>
       </w:pPr>
       <w:bookmarkStart w:id="0" w:name="Lecture20190826"/>
       <w:bookmarkEnd w:id="0"/>
@@ -19,7 +20,7 @@
           <w:ilvl w:val="0"/>
           <w:numId w:val="2"/>
         </w:numPr>
-        <w:spacing w:after="0" w:line="240" w:lineRule="auto"/>
+        <w:spacing w:after="60" w:line="240" w:lineRule="auto"/>
       </w:pPr>
       <w:r>
         <w:t>Judith Arnold</w:t>
@@ -39,7 +40,7 @@
           <w:ilvl w:val="0"/>
           <w:numId w:val="2"/>
         </w:numPr>
-        <w:spacing w:after="0" w:line="240" w:lineRule="auto"/>
+        <w:spacing w:after="60" w:line="240" w:lineRule="auto"/>
       </w:pPr>
       <w:r>
         <w:t>Students will be listed as co-authors if paper is published.</w:t>
@@ -47,12 +48,14 @@
     </w:p>
     <w:p>
       <w:pPr>
-        <w:spacing w:after="0" w:line="240" w:lineRule="auto"/>
-      </w:pPr>
-    </w:p>
-    <w:p>
-      <w:pPr>
-        <w:spacing w:after="0" w:line="240" w:lineRule="auto"/>
+        <w:spacing w:after="60" w:line="240" w:lineRule="auto"/>
+        <w:contextualSpacing/>
+      </w:pPr>
+    </w:p>
+    <w:p>
+      <w:pPr>
+        <w:spacing w:after="60" w:line="240" w:lineRule="auto"/>
+        <w:contextualSpacing/>
       </w:pPr>
       <w:proofErr w:type="spellStart"/>
       <w:r>
@@ -67,7 +70,7 @@
           <w:ilvl w:val="0"/>
           <w:numId w:val="2"/>
         </w:numPr>
-        <w:spacing w:after="0" w:line="240" w:lineRule="auto"/>
+        <w:spacing w:after="60" w:line="240" w:lineRule="auto"/>
       </w:pPr>
       <w:r>
         <w:t>“Your situation is hopeless, but not serious.”</w:t>
@@ -80,7 +83,7 @@
           <w:ilvl w:val="0"/>
           <w:numId w:val="2"/>
         </w:numPr>
-        <w:spacing w:after="0" w:line="240" w:lineRule="auto"/>
+        <w:spacing w:after="60" w:line="240" w:lineRule="auto"/>
       </w:pPr>
       <w:r>
         <w:t>“The best dissertation is a finished dissertation.”</w:t>
@@ -93,7 +96,7 @@
           <w:ilvl w:val="0"/>
           <w:numId w:val="2"/>
         </w:numPr>
-        <w:spacing w:after="0" w:line="240" w:lineRule="auto"/>
+        <w:spacing w:after="60" w:line="240" w:lineRule="auto"/>
       </w:pPr>
       <w:r>
         <w:t>Be cognizant of the p</w:t>
@@ -109,7 +112,7 @@
           <w:ilvl w:val="0"/>
           <w:numId w:val="2"/>
         </w:numPr>
-        <w:spacing w:after="0" w:line="240" w:lineRule="auto"/>
+        <w:spacing w:after="60" w:line="240" w:lineRule="auto"/>
       </w:pPr>
       <w:r>
         <w:t>Dr. Mont’s r</w:t>
@@ -131,7 +134,7 @@
           <w:ilvl w:val="0"/>
           <w:numId w:val="2"/>
         </w:numPr>
-        <w:spacing w:after="0" w:line="240" w:lineRule="auto"/>
+        <w:spacing w:after="60" w:line="240" w:lineRule="auto"/>
       </w:pPr>
       <w:r>
         <w:t>Ask questions that have not been asked to accomplish one of two objectives:</w:t>
@@ -144,7 +147,7 @@
           <w:ilvl w:val="1"/>
           <w:numId w:val="2"/>
         </w:numPr>
-        <w:spacing w:after="0" w:line="240" w:lineRule="auto"/>
+        <w:spacing w:after="60" w:line="240" w:lineRule="auto"/>
       </w:pPr>
       <w:r>
         <w:t>Fixed ideas</w:t>
@@ -163,7 +166,7 @@
           <w:ilvl w:val="1"/>
           <w:numId w:val="2"/>
         </w:numPr>
-        <w:spacing w:after="0" w:line="240" w:lineRule="auto"/>
+        <w:spacing w:after="60" w:line="240" w:lineRule="auto"/>
       </w:pPr>
       <w:r>
         <w:t>Demonstrate that t</w:t>
@@ -179,7 +182,7 @@
           <w:ilvl w:val="0"/>
           <w:numId w:val="2"/>
         </w:numPr>
-        <w:spacing w:after="0" w:line="240" w:lineRule="auto"/>
+        <w:spacing w:after="60" w:line="240" w:lineRule="auto"/>
       </w:pPr>
       <w:r>
         <w:t>Dr. Monti’s research ten</w:t>
@@ -190,12 +193,14 @@
     </w:p>
     <w:p>
       <w:pPr>
-        <w:spacing w:after="0" w:line="240" w:lineRule="auto"/>
-      </w:pPr>
-    </w:p>
-    <w:p>
-      <w:pPr>
-        <w:spacing w:after="0" w:line="240" w:lineRule="auto"/>
+        <w:spacing w:after="60" w:line="240" w:lineRule="auto"/>
+        <w:contextualSpacing/>
+      </w:pPr>
+    </w:p>
+    <w:p>
+      <w:pPr>
+        <w:spacing w:after="60" w:line="240" w:lineRule="auto"/>
+        <w:contextualSpacing/>
       </w:pPr>
       <w:r>
         <w:t>Conception of literature r</w:t>
@@ -211,7 +216,7 @@
           <w:ilvl w:val="0"/>
           <w:numId w:val="2"/>
         </w:numPr>
-        <w:spacing w:after="0" w:line="240" w:lineRule="auto"/>
+        <w:spacing w:after="60" w:line="240" w:lineRule="auto"/>
       </w:pPr>
       <w:r>
         <w:t>Like a Christmas tree</w:t>
@@ -224,7 +229,7 @@
           <w:ilvl w:val="1"/>
           <w:numId w:val="2"/>
         </w:numPr>
-        <w:spacing w:after="0" w:line="240" w:lineRule="auto"/>
+        <w:spacing w:after="60" w:line="240" w:lineRule="auto"/>
       </w:pPr>
       <w:r>
         <w:t xml:space="preserve">Strong side </w:t>
@@ -243,7 +248,7 @@
           <w:ilvl w:val="1"/>
           <w:numId w:val="2"/>
         </w:numPr>
-        <w:spacing w:after="0" w:line="240" w:lineRule="auto"/>
+        <w:spacing w:after="60" w:line="240" w:lineRule="auto"/>
       </w:pPr>
       <w:r>
         <w:t xml:space="preserve">Weak side </w:t>
@@ -257,12 +262,14 @@
     </w:p>
     <w:p>
       <w:pPr>
-        <w:spacing w:after="0" w:line="240" w:lineRule="auto"/>
-      </w:pPr>
-    </w:p>
-    <w:p>
-      <w:pPr>
-        <w:spacing w:after="0" w:line="240" w:lineRule="auto"/>
+        <w:spacing w:after="60" w:line="240" w:lineRule="auto"/>
+        <w:contextualSpacing/>
+      </w:pPr>
+    </w:p>
+    <w:p>
+      <w:pPr>
+        <w:spacing w:after="60" w:line="240" w:lineRule="auto"/>
+        <w:contextualSpacing/>
       </w:pPr>
       <w:r>
         <w:t>Take-aways from Graduate Seminar</w:t>
@@ -275,7 +282,7 @@
           <w:ilvl w:val="0"/>
           <w:numId w:val="3"/>
         </w:numPr>
-        <w:spacing w:after="0" w:line="240" w:lineRule="auto"/>
+        <w:spacing w:after="60" w:line="240" w:lineRule="auto"/>
       </w:pPr>
       <w:r>
         <w:t>Syllabus</w:t>
@@ -300,7 +307,7 @@
           <w:ilvl w:val="0"/>
           <w:numId w:val="3"/>
         </w:numPr>
-        <w:spacing w:after="0" w:line="240" w:lineRule="auto"/>
+        <w:spacing w:after="60" w:line="240" w:lineRule="auto"/>
       </w:pPr>
       <w:r>
         <w:t>Understand how the instructor thinks about issues (i.e., makes sense of the world)</w:t>
@@ -313,7 +320,7 @@
           <w:ilvl w:val="0"/>
           <w:numId w:val="3"/>
         </w:numPr>
-        <w:spacing w:after="0" w:line="240" w:lineRule="auto"/>
+        <w:spacing w:after="60" w:line="240" w:lineRule="auto"/>
       </w:pPr>
       <w:r>
         <w:t>Practice applying the methods</w:t>
@@ -321,12 +328,14 @@
     </w:p>
     <w:p>
       <w:pPr>
-        <w:spacing w:after="0" w:line="240" w:lineRule="auto"/>
-      </w:pPr>
-    </w:p>
-    <w:p>
-      <w:pPr>
-        <w:spacing w:after="0" w:line="240" w:lineRule="auto"/>
+        <w:spacing w:after="60" w:line="240" w:lineRule="auto"/>
+        <w:contextualSpacing/>
+      </w:pPr>
+    </w:p>
+    <w:p>
+      <w:pPr>
+        <w:spacing w:after="60" w:line="240" w:lineRule="auto"/>
+        <w:contextualSpacing/>
       </w:pPr>
       <w:r>
         <w:t>Overview of reading materials</w:t>
@@ -339,7 +348,7 @@
           <w:ilvl w:val="0"/>
           <w:numId w:val="4"/>
         </w:numPr>
-        <w:spacing w:after="0" w:line="240" w:lineRule="auto"/>
+        <w:spacing w:after="60" w:line="240" w:lineRule="auto"/>
       </w:pPr>
       <w:r>
         <w:t xml:space="preserve">Humphrey, L. </w:t>
@@ -364,7 +373,7 @@
           <w:ilvl w:val="0"/>
           <w:numId w:val="4"/>
         </w:numPr>
-        <w:spacing w:after="0" w:line="240" w:lineRule="auto"/>
+        <w:spacing w:after="60" w:line="240" w:lineRule="auto"/>
       </w:pPr>
       <w:r>
         <w:t xml:space="preserve">Macgregor, L. </w:t>
@@ -403,7 +412,7 @@
           <w:ilvl w:val="0"/>
           <w:numId w:val="4"/>
         </w:numPr>
-        <w:spacing w:after="0" w:line="240" w:lineRule="auto"/>
+        <w:spacing w:after="60" w:line="240" w:lineRule="auto"/>
       </w:pPr>
       <w:r>
         <w:t xml:space="preserve">Martin, W. </w:t>
@@ -425,7 +434,7 @@
           <w:ilvl w:val="1"/>
           <w:numId w:val="4"/>
         </w:numPr>
-        <w:spacing w:after="0" w:line="240" w:lineRule="auto"/>
+        <w:spacing w:after="60" w:line="240" w:lineRule="auto"/>
       </w:pPr>
       <w:r>
         <w:t>Objective of auto-ethnography is to tell “their” story NOT “your” story.</w:t>
@@ -438,7 +447,7 @@
           <w:ilvl w:val="0"/>
           <w:numId w:val="4"/>
         </w:numPr>
-        <w:spacing w:after="0" w:line="240" w:lineRule="auto"/>
+        <w:spacing w:after="60" w:line="240" w:lineRule="auto"/>
       </w:pPr>
       <w:proofErr w:type="spellStart"/>
       <w:r>
@@ -468,7 +477,7 @@
           <w:ilvl w:val="0"/>
           <w:numId w:val="4"/>
         </w:numPr>
-        <w:spacing w:after="0" w:line="240" w:lineRule="auto"/>
+        <w:spacing w:after="60" w:line="240" w:lineRule="auto"/>
       </w:pPr>
       <w:r>
         <w:t>Other readings reveal more about how Dr. Monti thinks about issues</w:t>
@@ -482,12 +491,14 @@
     </w:p>
     <w:p>
       <w:pPr>
-        <w:spacing w:after="0" w:line="240" w:lineRule="auto"/>
-      </w:pPr>
-    </w:p>
-    <w:p>
-      <w:pPr>
-        <w:spacing w:after="0" w:line="240" w:lineRule="auto"/>
+        <w:spacing w:after="60" w:line="240" w:lineRule="auto"/>
+        <w:contextualSpacing/>
+      </w:pPr>
+    </w:p>
+    <w:p>
+      <w:pPr>
+        <w:spacing w:after="60" w:line="240" w:lineRule="auto"/>
+        <w:contextualSpacing/>
       </w:pPr>
       <w:r>
         <w:t>Sociology</w:t>
@@ -500,7 +511,7 @@
           <w:ilvl w:val="0"/>
           <w:numId w:val="5"/>
         </w:numPr>
-        <w:spacing w:after="0" w:line="240" w:lineRule="auto"/>
+        <w:spacing w:after="60" w:line="240" w:lineRule="auto"/>
       </w:pPr>
       <w:r>
         <w:t>Straddles science and humanities, but tends to lean towards the humanities.</w:t>
@@ -513,7 +524,7 @@
           <w:ilvl w:val="0"/>
           <w:numId w:val="5"/>
         </w:numPr>
-        <w:spacing w:after="0" w:line="240" w:lineRule="auto"/>
+        <w:spacing w:after="60" w:line="240" w:lineRule="auto"/>
       </w:pPr>
       <w:r>
         <w:t>Goals of sociological research</w:t>
@@ -526,7 +537,7 @@
           <w:ilvl w:val="1"/>
           <w:numId w:val="5"/>
         </w:numPr>
-        <w:spacing w:after="0" w:line="240" w:lineRule="auto"/>
+        <w:spacing w:after="60" w:line="240" w:lineRule="auto"/>
       </w:pPr>
       <w:r>
         <w:t>Studying groups, local</w:t>
@@ -545,7 +556,7 @@
           <w:ilvl w:val="1"/>
           <w:numId w:val="5"/>
         </w:numPr>
-        <w:spacing w:after="0" w:line="240" w:lineRule="auto"/>
+        <w:spacing w:after="60" w:line="240" w:lineRule="auto"/>
       </w:pPr>
       <w:r>
         <w:t>Generating hypothese</w:t>
@@ -556,12 +567,14 @@
     </w:p>
     <w:p>
       <w:pPr>
-        <w:spacing w:after="0" w:line="240" w:lineRule="auto"/>
-      </w:pPr>
-    </w:p>
-    <w:p>
-      <w:pPr>
-        <w:spacing w:after="0" w:line="240" w:lineRule="auto"/>
+        <w:spacing w:after="60" w:line="240" w:lineRule="auto"/>
+        <w:contextualSpacing/>
+      </w:pPr>
+    </w:p>
+    <w:p>
+      <w:pPr>
+        <w:spacing w:after="60" w:line="240" w:lineRule="auto"/>
+        <w:contextualSpacing/>
       </w:pPr>
       <w:r>
         <w:t>Approaches to sociology research</w:t>
@@ -574,9 +587,10 @@
           <w:ilvl w:val="0"/>
           <w:numId w:val="7"/>
         </w:numPr>
-        <w:spacing w:after="0" w:line="240" w:lineRule="auto"/>
-      </w:pPr>
-      <w:r>
+        <w:spacing w:after="60" w:line="240" w:lineRule="auto"/>
+      </w:pPr>
+      <w:r>
+        <w:lastRenderedPageBreak/>
         <w:t>Social philosophy</w:t>
       </w:r>
     </w:p>
@@ -587,7 +601,7 @@
           <w:ilvl w:val="1"/>
           <w:numId w:val="7"/>
         </w:numPr>
-        <w:spacing w:after="0" w:line="240" w:lineRule="auto"/>
+        <w:spacing w:after="60" w:line="240" w:lineRule="auto"/>
       </w:pPr>
       <w:r>
         <w:t>Understanding social behaviors and societies in terms of ethical values rather than empirical relations</w:t>
@@ -612,10 +626,9 @@
           <w:ilvl w:val="1"/>
           <w:numId w:val="7"/>
         </w:numPr>
-        <w:spacing w:after="0" w:line="240" w:lineRule="auto"/>
-      </w:pPr>
-      <w:r>
-        <w:lastRenderedPageBreak/>
+        <w:spacing w:after="60" w:line="240" w:lineRule="auto"/>
+      </w:pPr>
+      <w:r>
         <w:t>Methodologies employed</w:t>
       </w:r>
     </w:p>
@@ -626,7 +639,7 @@
           <w:ilvl w:val="2"/>
           <w:numId w:val="6"/>
         </w:numPr>
-        <w:spacing w:after="0" w:line="240" w:lineRule="auto"/>
+        <w:spacing w:after="60" w:line="240" w:lineRule="auto"/>
       </w:pPr>
       <w:r>
         <w:t>Grounded theory</w:t>
@@ -639,7 +652,7 @@
           <w:ilvl w:val="2"/>
           <w:numId w:val="6"/>
         </w:numPr>
-        <w:spacing w:after="0" w:line="240" w:lineRule="auto"/>
+        <w:spacing w:after="60" w:line="240" w:lineRule="auto"/>
       </w:pPr>
       <w:r>
         <w:t>Interpretive methods</w:t>
@@ -652,7 +665,7 @@
           <w:ilvl w:val="2"/>
           <w:numId w:val="6"/>
         </w:numPr>
-        <w:spacing w:after="0" w:line="240" w:lineRule="auto"/>
+        <w:spacing w:after="60" w:line="240" w:lineRule="auto"/>
       </w:pPr>
       <w:r>
         <w:t>Case methods</w:t>
@@ -665,7 +678,7 @@
           <w:ilvl w:val="0"/>
           <w:numId w:val="6"/>
         </w:numPr>
-        <w:spacing w:after="0" w:line="240" w:lineRule="auto"/>
+        <w:spacing w:after="60" w:line="240" w:lineRule="auto"/>
       </w:pPr>
       <w:r>
         <w:t>Philosophy of the social</w:t>
@@ -678,7 +691,7 @@
           <w:ilvl w:val="1"/>
           <w:numId w:val="6"/>
         </w:numPr>
-        <w:spacing w:after="0" w:line="240" w:lineRule="auto"/>
+        <w:spacing w:after="60" w:line="240" w:lineRule="auto"/>
       </w:pPr>
       <w:r>
         <w:t>Better clarify wha</w:t>
@@ -694,7 +707,7 @@
           <w:ilvl w:val="2"/>
           <w:numId w:val="6"/>
         </w:numPr>
-        <w:spacing w:after="0" w:line="240" w:lineRule="auto"/>
+        <w:spacing w:after="60" w:line="240" w:lineRule="auto"/>
       </w:pPr>
       <w:r>
         <w:t>Ethnomethodology</w:t>
@@ -702,12 +715,14 @@
     </w:p>
     <w:p>
       <w:pPr>
-        <w:spacing w:after="0" w:line="240" w:lineRule="auto"/>
-      </w:pPr>
-    </w:p>
-    <w:p>
-      <w:pPr>
-        <w:spacing w:after="0" w:line="240" w:lineRule="auto"/>
+        <w:spacing w:after="60" w:line="240" w:lineRule="auto"/>
+        <w:contextualSpacing/>
+      </w:pPr>
+    </w:p>
+    <w:p>
+      <w:pPr>
+        <w:spacing w:after="60" w:line="240" w:lineRule="auto"/>
+        <w:contextualSpacing/>
       </w:pPr>
       <w:r>
         <w:t>Feedback on proposed dissertation project</w:t>
@@ -723,7 +738,7 @@
           <w:ilvl w:val="0"/>
           <w:numId w:val="6"/>
         </w:numPr>
-        <w:spacing w:after="0" w:line="240" w:lineRule="auto"/>
+        <w:spacing w:after="60" w:line="240" w:lineRule="auto"/>
       </w:pPr>
       <w:r>
         <w:t>Ashley Stevens, former technology transfer professional at Boston University.</w:t>
@@ -736,7 +751,7 @@
           <w:ilvl w:val="1"/>
           <w:numId w:val="6"/>
         </w:numPr>
-        <w:spacing w:after="0" w:line="240" w:lineRule="auto"/>
+        <w:spacing w:after="60" w:line="240" w:lineRule="auto"/>
       </w:pPr>
       <w:r>
         <w:t>Potential resource</w:t>
@@ -749,7 +764,7 @@
           <w:ilvl w:val="1"/>
           <w:numId w:val="6"/>
         </w:numPr>
-        <w:spacing w:after="0" w:line="240" w:lineRule="auto"/>
+        <w:spacing w:after="60" w:line="240" w:lineRule="auto"/>
       </w:pPr>
       <w:r>
         <w:t>Send email to Dr. Monti and he’ll arrange an introduction.</w:t>
@@ -762,7 +777,7 @@
           <w:ilvl w:val="0"/>
           <w:numId w:val="6"/>
         </w:numPr>
-        <w:spacing w:after="0" w:line="240" w:lineRule="auto"/>
+        <w:spacing w:after="60" w:line="240" w:lineRule="auto"/>
       </w:pPr>
       <w:r>
         <w:t>Findings that support a null hypothesis (e.g., no difference, no correlation) are also important and worthy as a dissertation project.</w:t>
@@ -775,7 +790,7 @@
           <w:ilvl w:val="0"/>
           <w:numId w:val="6"/>
         </w:numPr>
-        <w:spacing w:after="0" w:line="240" w:lineRule="auto"/>
+        <w:spacing w:after="60" w:line="240" w:lineRule="auto"/>
       </w:pPr>
       <w:r>
         <w:t>The most creative research is done at the intersection of disciplines.</w:t>
@@ -783,7 +798,8 @@
     </w:p>
     <w:p>
       <w:pPr>
-        <w:spacing w:after="0" w:line="240" w:lineRule="auto"/>
+        <w:spacing w:after="60" w:line="240" w:lineRule="auto"/>
+        <w:contextualSpacing/>
         <w:sectPr>
           <w:headerReference w:type="default" r:id="rId7"/>
           <w:footerReference w:type="default" r:id="rId8"/>
@@ -797,7 +813,8 @@
     </w:p>
     <w:p>
       <w:pPr>
-        <w:spacing w:after="0" w:line="240" w:lineRule="auto"/>
+        <w:spacing w:after="60" w:line="240" w:lineRule="auto"/>
+        <w:contextualSpacing/>
       </w:pPr>
       <w:bookmarkStart w:id="1" w:name="Lecture20190909"/>
       <w:bookmarkEnd w:id="1"/>
@@ -815,7 +832,7 @@
           <w:ilvl w:val="0"/>
           <w:numId w:val="10"/>
         </w:numPr>
-        <w:spacing w:after="0" w:line="240" w:lineRule="auto"/>
+        <w:spacing w:after="60" w:line="240" w:lineRule="auto"/>
       </w:pPr>
       <w:r>
         <w:t>Crazy is what doesn’t fit.</w:t>
@@ -823,12 +840,14 @@
     </w:p>
     <w:p>
       <w:pPr>
-        <w:spacing w:after="0" w:line="240" w:lineRule="auto"/>
-      </w:pPr>
-    </w:p>
-    <w:p>
-      <w:pPr>
-        <w:spacing w:after="0" w:line="240" w:lineRule="auto"/>
+        <w:spacing w:after="60" w:line="240" w:lineRule="auto"/>
+        <w:contextualSpacing/>
+      </w:pPr>
+    </w:p>
+    <w:p>
+      <w:pPr>
+        <w:spacing w:after="60" w:line="240" w:lineRule="auto"/>
+        <w:contextualSpacing/>
       </w:pPr>
       <w:r>
         <w:t>Class Project</w:t>
@@ -841,7 +860,7 @@
           <w:ilvl w:val="0"/>
           <w:numId w:val="8"/>
         </w:numPr>
-        <w:spacing w:after="0" w:line="240" w:lineRule="auto"/>
+        <w:spacing w:after="60" w:line="240" w:lineRule="auto"/>
       </w:pPr>
       <w:r>
         <w:t xml:space="preserve">Difference </w:t>
@@ -876,7 +895,7 @@
           <w:ilvl w:val="1"/>
           <w:numId w:val="8"/>
         </w:numPr>
-        <w:spacing w:after="0" w:line="240" w:lineRule="auto"/>
+        <w:spacing w:after="60" w:line="240" w:lineRule="auto"/>
       </w:pPr>
       <w:r>
         <w:t>Cusp of being developed</w:t>
@@ -892,15 +911,10 @@
           <w:ilvl w:val="1"/>
           <w:numId w:val="8"/>
         </w:numPr>
-        <w:spacing w:after="0" w:line="240" w:lineRule="auto"/>
-      </w:pPr>
-      <w:r>
-        <w:t xml:space="preserve">Already has </w:t>
-      </w:r>
-      <w:bookmarkStart w:id="2" w:name="_GoBack"/>
-      <w:bookmarkEnd w:id="2"/>
-      <w:r>
-        <w:t>a mix of residents</w:t>
+        <w:spacing w:after="60" w:line="240" w:lineRule="auto"/>
+      </w:pPr>
+      <w:r>
+        <w:t>Already has a mix of residents</w:t>
       </w:r>
       <w:r>
         <w:t xml:space="preserve"> vs. homogeneous resident population</w:t>
@@ -913,7 +927,7 @@
           <w:ilvl w:val="0"/>
           <w:numId w:val="8"/>
         </w:numPr>
-        <w:spacing w:after="0" w:line="240" w:lineRule="auto"/>
+        <w:spacing w:after="60" w:line="240" w:lineRule="auto"/>
       </w:pPr>
       <w:r>
         <w:t>Each person will do 3 or 4 interviews</w:t>
@@ -926,7 +940,7 @@
           <w:ilvl w:val="0"/>
           <w:numId w:val="8"/>
         </w:numPr>
-        <w:spacing w:after="0" w:line="240" w:lineRule="auto"/>
+        <w:spacing w:after="60" w:line="240" w:lineRule="auto"/>
       </w:pPr>
       <w:r>
         <w:t xml:space="preserve">Sample </w:t>
@@ -942,7 +956,7 @@
           <w:ilvl w:val="1"/>
           <w:numId w:val="8"/>
         </w:numPr>
-        <w:spacing w:after="0" w:line="240" w:lineRule="auto"/>
+        <w:spacing w:after="60" w:line="240" w:lineRule="auto"/>
       </w:pPr>
       <w:r>
         <w:t>Black vs. white</w:t>
@@ -955,7 +969,7 @@
           <w:ilvl w:val="1"/>
           <w:numId w:val="8"/>
         </w:numPr>
-        <w:spacing w:after="0" w:line="240" w:lineRule="auto"/>
+        <w:spacing w:after="60" w:line="240" w:lineRule="auto"/>
       </w:pPr>
       <w:r>
         <w:t>Young vs. old</w:t>
@@ -968,7 +982,7 @@
           <w:ilvl w:val="1"/>
           <w:numId w:val="8"/>
         </w:numPr>
-        <w:spacing w:after="0" w:line="240" w:lineRule="auto"/>
+        <w:spacing w:after="60" w:line="240" w:lineRule="auto"/>
       </w:pPr>
       <w:r>
         <w:t>Men vs. women</w:t>
@@ -981,7 +995,7 @@
           <w:ilvl w:val="1"/>
           <w:numId w:val="8"/>
         </w:numPr>
-        <w:spacing w:after="0" w:line="240" w:lineRule="auto"/>
+        <w:spacing w:after="60" w:line="240" w:lineRule="auto"/>
       </w:pPr>
       <w:r>
         <w:t>Owners vs. renters</w:t>
@@ -994,7 +1008,7 @@
           <w:ilvl w:val="0"/>
           <w:numId w:val="8"/>
         </w:numPr>
-        <w:spacing w:after="0" w:line="240" w:lineRule="auto"/>
+        <w:spacing w:after="60" w:line="240" w:lineRule="auto"/>
       </w:pPr>
       <w:r>
         <w:t xml:space="preserve">Interviews scheduled to </w:t>
@@ -1016,7 +1030,7 @@
           <w:ilvl w:val="0"/>
           <w:numId w:val="8"/>
         </w:numPr>
-        <w:spacing w:after="0" w:line="240" w:lineRule="auto"/>
+        <w:spacing w:after="60" w:line="240" w:lineRule="auto"/>
       </w:pPr>
       <w:r>
         <w:t>We w</w:t>
@@ -1032,7 +1046,7 @@
           <w:ilvl w:val="0"/>
           <w:numId w:val="8"/>
         </w:numPr>
-        <w:spacing w:after="0" w:line="240" w:lineRule="auto"/>
+        <w:spacing w:after="60" w:line="240" w:lineRule="auto"/>
       </w:pPr>
       <w:r>
         <w:t>Recording the conversation</w:t>
@@ -1045,7 +1059,7 @@
           <w:ilvl w:val="1"/>
           <w:numId w:val="8"/>
         </w:numPr>
-        <w:spacing w:after="0" w:line="240" w:lineRule="auto"/>
+        <w:spacing w:after="60" w:line="240" w:lineRule="auto"/>
       </w:pPr>
       <w:r>
         <w:t>Adults tend to be very guarded when an interview is being recorded.</w:t>
@@ -1058,7 +1072,7 @@
           <w:ilvl w:val="1"/>
           <w:numId w:val="8"/>
         </w:numPr>
-        <w:spacing w:after="0" w:line="240" w:lineRule="auto"/>
+        <w:spacing w:after="60" w:line="240" w:lineRule="auto"/>
       </w:pPr>
       <w:r>
         <w:t>Children tend NOT to be very guarded when an interview is being recorded.</w:t>
@@ -1071,7 +1085,7 @@
           <w:ilvl w:val="1"/>
           <w:numId w:val="8"/>
         </w:numPr>
-        <w:spacing w:after="0" w:line="240" w:lineRule="auto"/>
+        <w:spacing w:after="60" w:line="240" w:lineRule="auto"/>
       </w:pPr>
       <w:r>
         <w:t>One option is to take sketchy notes and then record immediately afterwards.</w:t>
@@ -1084,7 +1098,7 @@
           <w:ilvl w:val="0"/>
           <w:numId w:val="8"/>
         </w:numPr>
-        <w:spacing w:after="0" w:line="240" w:lineRule="auto"/>
+        <w:spacing w:after="60" w:line="240" w:lineRule="auto"/>
       </w:pPr>
       <w:r>
         <w:t>Generally</w:t>
@@ -1113,12 +1127,14 @@
     </w:p>
     <w:p>
       <w:pPr>
-        <w:spacing w:after="0" w:line="240" w:lineRule="auto"/>
-      </w:pPr>
-    </w:p>
-    <w:p>
-      <w:pPr>
-        <w:spacing w:after="0" w:line="240" w:lineRule="auto"/>
+        <w:spacing w:after="60" w:line="240" w:lineRule="auto"/>
+        <w:contextualSpacing/>
+      </w:pPr>
+    </w:p>
+    <w:p>
+      <w:pPr>
+        <w:spacing w:after="60" w:line="240" w:lineRule="auto"/>
+        <w:contextualSpacing/>
       </w:pPr>
       <w:r>
         <w:t>Qualitative Research Projects</w:t>
@@ -1131,7 +1147,7 @@
           <w:ilvl w:val="0"/>
           <w:numId w:val="9"/>
         </w:numPr>
-        <w:spacing w:after="0" w:line="240" w:lineRule="auto"/>
+        <w:spacing w:after="60" w:line="240" w:lineRule="auto"/>
       </w:pPr>
       <w:r>
         <w:t>Never have a hypothesis because of limited number of cases</w:t>
@@ -1147,7 +1163,7 @@
           <w:ilvl w:val="0"/>
           <w:numId w:val="9"/>
         </w:numPr>
-        <w:spacing w:after="0" w:line="240" w:lineRule="auto"/>
+        <w:spacing w:after="60" w:line="240" w:lineRule="auto"/>
       </w:pPr>
       <w:r>
         <w:t>General o</w:t>
@@ -1163,7 +1179,7 @@
           <w:ilvl w:val="1"/>
           <w:numId w:val="9"/>
         </w:numPr>
-        <w:spacing w:after="0" w:line="240" w:lineRule="auto"/>
+        <w:spacing w:after="60" w:line="240" w:lineRule="auto"/>
       </w:pPr>
       <w:r>
         <w:t>Expand understanding of taxonomy</w:t>
@@ -1176,7 +1192,7 @@
           <w:ilvl w:val="1"/>
           <w:numId w:val="9"/>
         </w:numPr>
-        <w:spacing w:after="0" w:line="240" w:lineRule="auto"/>
+        <w:spacing w:after="60" w:line="240" w:lineRule="auto"/>
       </w:pPr>
       <w:r>
         <w:t>Develop more sophisticated hypothesis than can be tested quantitatively</w:t>
@@ -1189,7 +1205,7 @@
           <w:ilvl w:val="2"/>
           <w:numId w:val="9"/>
         </w:numPr>
-        <w:spacing w:after="0" w:line="240" w:lineRule="auto"/>
+        <w:spacing w:after="60" w:line="240" w:lineRule="auto"/>
       </w:pPr>
       <w:r>
         <w:t>Debunk existing theory (extended case method framework)</w:t>
@@ -1202,7 +1218,7 @@
           <w:ilvl w:val="0"/>
           <w:numId w:val="9"/>
         </w:numPr>
-        <w:spacing w:after="0" w:line="240" w:lineRule="auto"/>
+        <w:spacing w:after="60" w:line="240" w:lineRule="auto"/>
       </w:pPr>
       <w:r>
         <w:t>Most policy research is mixed-methods (i.e., involving both qualitative and quantitative)</w:t>
@@ -1218,7 +1234,7 @@
           <w:ilvl w:val="0"/>
           <w:numId w:val="9"/>
         </w:numPr>
-        <w:spacing w:after="0" w:line="240" w:lineRule="auto"/>
+        <w:spacing w:after="60" w:line="240" w:lineRule="auto"/>
       </w:pPr>
       <w:r>
         <w:t>Principle difference of quantitative analysis is the desire to generalize to larger populations</w:t>
@@ -1234,7 +1250,7 @@
           <w:ilvl w:val="0"/>
           <w:numId w:val="9"/>
         </w:numPr>
-        <w:spacing w:after="0" w:line="240" w:lineRule="auto"/>
+        <w:spacing w:after="60" w:line="240" w:lineRule="auto"/>
       </w:pPr>
       <w:r>
         <w:t>Must be self-conscious about the possibility of personal bias influencing analysis when doing qualitative research.</w:t>
@@ -1242,12 +1258,14 @@
     </w:p>
     <w:p>
       <w:pPr>
-        <w:spacing w:after="0" w:line="240" w:lineRule="auto"/>
-      </w:pPr>
-    </w:p>
-    <w:p>
-      <w:pPr>
-        <w:spacing w:after="0" w:line="240" w:lineRule="auto"/>
+        <w:spacing w:after="60" w:line="240" w:lineRule="auto"/>
+        <w:contextualSpacing/>
+      </w:pPr>
+    </w:p>
+    <w:p>
+      <w:pPr>
+        <w:spacing w:after="60" w:line="240" w:lineRule="auto"/>
+        <w:contextualSpacing/>
       </w:pPr>
       <w:r>
         <w:t>Frameworks for Qualitative Research</w:t>
@@ -1260,7 +1278,7 @@
           <w:ilvl w:val="0"/>
           <w:numId w:val="9"/>
         </w:numPr>
-        <w:spacing w:after="0" w:line="240" w:lineRule="auto"/>
+        <w:spacing w:after="60" w:line="240" w:lineRule="auto"/>
       </w:pPr>
       <w:r>
         <w:t>Can mix and match the qualitative frameworks.</w:t>
@@ -1273,7 +1291,7 @@
           <w:ilvl w:val="0"/>
           <w:numId w:val="9"/>
         </w:numPr>
-        <w:spacing w:after="0" w:line="240" w:lineRule="auto"/>
+        <w:spacing w:after="60" w:line="240" w:lineRule="auto"/>
       </w:pPr>
       <w:r>
         <w:t>Extended case method generally used to debunk existing theory.</w:t>
@@ -1281,12 +1299,14 @@
     </w:p>
     <w:p>
       <w:pPr>
-        <w:spacing w:after="0" w:line="240" w:lineRule="auto"/>
-      </w:pPr>
-    </w:p>
-    <w:p>
-      <w:pPr>
-        <w:spacing w:after="0" w:line="240" w:lineRule="auto"/>
+        <w:spacing w:after="60" w:line="240" w:lineRule="auto"/>
+        <w:contextualSpacing/>
+      </w:pPr>
+    </w:p>
+    <w:p>
+      <w:pPr>
+        <w:spacing w:after="60" w:line="240" w:lineRule="auto"/>
+        <w:contextualSpacing/>
       </w:pPr>
       <w:r>
         <w:t>Structuring research for IRB exemptions</w:t>
@@ -1305,7 +1325,7 @@
           <w:ilvl w:val="0"/>
           <w:numId w:val="9"/>
         </w:numPr>
-        <w:spacing w:after="0" w:line="240" w:lineRule="auto"/>
+        <w:spacing w:after="60" w:line="240" w:lineRule="auto"/>
       </w:pPr>
       <w:r>
         <w:t xml:space="preserve">Focus </w:t>
@@ -1339,7 +1359,7 @@
           <w:ilvl w:val="0"/>
           <w:numId w:val="9"/>
         </w:numPr>
-        <w:spacing w:after="0" w:line="240" w:lineRule="auto"/>
+        <w:spacing w:after="60" w:line="240" w:lineRule="auto"/>
       </w:pPr>
       <w:r>
         <w:t>Link the research project to a</w:t>
@@ -1367,7 +1387,7 @@
           <w:ilvl w:val="1"/>
           <w:numId w:val="9"/>
         </w:numPr>
-        <w:spacing w:after="0" w:line="240" w:lineRule="auto"/>
+        <w:spacing w:after="60" w:line="240" w:lineRule="auto"/>
       </w:pPr>
       <w:r>
         <w:t>Formative and summative evaluations.</w:t>
@@ -1375,17 +1395,23 @@
     </w:p>
     <w:p>
       <w:pPr>
-        <w:spacing w:after="0" w:line="240" w:lineRule="auto"/>
-      </w:pPr>
-    </w:p>
-    <w:p>
+        <w:spacing w:after="60" w:line="240" w:lineRule="auto"/>
+        <w:contextualSpacing/>
+      </w:pPr>
+    </w:p>
+    <w:p>
+      <w:pPr>
+        <w:spacing w:after="60" w:line="240" w:lineRule="auto"/>
+        <w:contextualSpacing/>
+      </w:pPr>
       <w:r>
         <w:br w:type="page"/>
       </w:r>
     </w:p>
     <w:p>
       <w:pPr>
-        <w:spacing w:after="0" w:line="240" w:lineRule="auto"/>
+        <w:spacing w:after="60" w:line="240" w:lineRule="auto"/>
+        <w:contextualSpacing/>
       </w:pPr>
       <w:r>
         <w:lastRenderedPageBreak/>
@@ -1416,7 +1442,12 @@
           <w:tcPr>
             <w:tcW w:w="3116" w:type="dxa"/>
           </w:tcPr>
-          <w:p/>
+          <w:p>
+            <w:pPr>
+              <w:spacing w:after="60"/>
+              <w:contextualSpacing/>
+            </w:pPr>
+          </w:p>
         </w:tc>
         <w:tc>
           <w:tcPr>
@@ -1427,6 +1458,8 @@
           </w:tcPr>
           <w:p>
             <w:pPr>
+              <w:spacing w:after="60"/>
+              <w:contextualSpacing/>
               <w:jc w:val="center"/>
             </w:pPr>
             <w:r>
@@ -1443,6 +1476,8 @@
           </w:tcPr>
           <w:p>
             <w:pPr>
+              <w:spacing w:after="60"/>
+              <w:contextualSpacing/>
               <w:jc w:val="center"/>
             </w:pPr>
             <w:r>
@@ -1460,6 +1495,10 @@
             </w:tcBorders>
           </w:tcPr>
           <w:p>
+            <w:pPr>
+              <w:spacing w:after="60"/>
+              <w:contextualSpacing/>
+            </w:pPr>
             <w:r>
               <w:t>Undisclosed (Hidden)</w:t>
             </w:r>
@@ -1477,6 +1516,8 @@
           </w:tcPr>
           <w:p>
             <w:pPr>
+              <w:spacing w:after="60"/>
+              <w:contextualSpacing/>
               <w:jc w:val="center"/>
             </w:pPr>
           </w:p>
@@ -1493,6 +1534,8 @@
           </w:tcPr>
           <w:p>
             <w:pPr>
+              <w:spacing w:after="60"/>
+              <w:contextualSpacing/>
               <w:jc w:val="center"/>
             </w:pPr>
           </w:p>
@@ -1507,6 +1550,10 @@
             </w:tcBorders>
           </w:tcPr>
           <w:p>
+            <w:pPr>
+              <w:spacing w:after="60"/>
+              <w:contextualSpacing/>
+            </w:pPr>
             <w:r>
               <w:t>Disclosed (Open &amp; Up-front)</w:t>
             </w:r>
@@ -1524,6 +1571,8 @@
           </w:tcPr>
           <w:p>
             <w:pPr>
+              <w:spacing w:after="60"/>
+              <w:contextualSpacing/>
               <w:jc w:val="center"/>
             </w:pPr>
           </w:p>
@@ -1540,6 +1589,8 @@
           </w:tcPr>
           <w:p>
             <w:pPr>
+              <w:spacing w:after="60"/>
+              <w:contextualSpacing/>
               <w:jc w:val="center"/>
             </w:pPr>
           </w:p>
@@ -1548,12 +1599,14 @@
     </w:tbl>
     <w:p>
       <w:pPr>
-        <w:spacing w:after="0" w:line="240" w:lineRule="auto"/>
-      </w:pPr>
-    </w:p>
-    <w:p>
-      <w:pPr>
-        <w:spacing w:after="0" w:line="240" w:lineRule="auto"/>
+        <w:spacing w:after="60" w:line="240" w:lineRule="auto"/>
+        <w:contextualSpacing/>
+      </w:pPr>
+    </w:p>
+    <w:p>
+      <w:pPr>
+        <w:spacing w:after="60" w:line="240" w:lineRule="auto"/>
+        <w:contextualSpacing/>
       </w:pPr>
       <w:r>
         <w:t>Factors That Determine Researcher Role</w:t>
@@ -1566,7 +1619,7 @@
           <w:ilvl w:val="0"/>
           <w:numId w:val="11"/>
         </w:numPr>
-        <w:spacing w:after="0" w:line="240" w:lineRule="auto"/>
+        <w:spacing w:after="60" w:line="240" w:lineRule="auto"/>
       </w:pPr>
       <w:r>
         <w:t>Your attributes and the nature of the project determine the researcher role that you will take.</w:t>
@@ -1579,7 +1632,7 @@
           <w:ilvl w:val="0"/>
           <w:numId w:val="11"/>
         </w:numPr>
-        <w:spacing w:after="0" w:line="240" w:lineRule="auto"/>
+        <w:spacing w:after="60" w:line="240" w:lineRule="auto"/>
       </w:pPr>
       <w:r>
         <w:t>Your attributes and the researcher role required determine whether you’ll conduct the project.</w:t>
@@ -1592,7 +1645,7 @@
           <w:ilvl w:val="0"/>
           <w:numId w:val="11"/>
         </w:numPr>
-        <w:spacing w:after="0" w:line="240" w:lineRule="auto"/>
+        <w:spacing w:after="60" w:line="240" w:lineRule="auto"/>
       </w:pPr>
       <w:r>
         <w:t>Your willingness to live with the limitations of the researcher role.</w:t>
@@ -1605,7 +1658,7 @@
           <w:ilvl w:val="0"/>
           <w:numId w:val="11"/>
         </w:numPr>
-        <w:spacing w:after="0" w:line="240" w:lineRule="auto"/>
+        <w:spacing w:after="60" w:line="240" w:lineRule="auto"/>
       </w:pPr>
       <w:r>
         <w:t>Don’t take on a research project that isn’t a good fit for you.</w:t>
@@ -1618,7 +1671,7 @@
           <w:ilvl w:val="1"/>
           <w:numId w:val="11"/>
         </w:numPr>
-        <w:spacing w:after="0" w:line="240" w:lineRule="auto"/>
+        <w:spacing w:after="60" w:line="240" w:lineRule="auto"/>
       </w:pPr>
       <w:r>
         <w:t>Can’t afford to reveal your vulnerability in the field.</w:t>
@@ -1631,7 +1684,7 @@
           <w:ilvl w:val="1"/>
           <w:numId w:val="11"/>
         </w:numPr>
-        <w:spacing w:after="0" w:line="240" w:lineRule="auto"/>
+        <w:spacing w:after="60" w:line="240" w:lineRule="auto"/>
       </w:pPr>
       <w:r>
         <w:t>Will likely make a mistake that will harm you or someone else.</w:t>
@@ -1644,7 +1697,7 @@
           <w:ilvl w:val="1"/>
           <w:numId w:val="11"/>
         </w:numPr>
-        <w:spacing w:after="0" w:line="240" w:lineRule="auto"/>
+        <w:spacing w:after="60" w:line="240" w:lineRule="auto"/>
       </w:pPr>
       <w:r>
         <w:t>There is always another research project.</w:t>
@@ -1652,12 +1705,14 @@
     </w:p>
     <w:p>
       <w:pPr>
-        <w:spacing w:after="0" w:line="240" w:lineRule="auto"/>
-      </w:pPr>
-    </w:p>
-    <w:p>
-      <w:pPr>
-        <w:spacing w:after="0" w:line="240" w:lineRule="auto"/>
+        <w:spacing w:after="60" w:line="240" w:lineRule="auto"/>
+        <w:contextualSpacing/>
+      </w:pPr>
+    </w:p>
+    <w:p>
+      <w:pPr>
+        <w:spacing w:after="60" w:line="240" w:lineRule="auto"/>
+        <w:contextualSpacing/>
         <w:sectPr>
           <w:headerReference w:type="default" r:id="rId9"/>
           <w:pgSz w:w="12240" w:h="15840"/>
@@ -1670,10 +1725,11 @@
     </w:p>
     <w:p>
       <w:pPr>
-        <w:spacing w:after="0" w:line="240" w:lineRule="auto"/>
-      </w:pPr>
-      <w:bookmarkStart w:id="3" w:name="Lecture20190916"/>
-      <w:bookmarkEnd w:id="3"/>
+        <w:spacing w:after="60" w:line="240" w:lineRule="auto"/>
+        <w:contextualSpacing/>
+      </w:pPr>
+      <w:bookmarkStart w:id="2" w:name="Lecture20190916"/>
+      <w:bookmarkEnd w:id="2"/>
       <w:r>
         <w:lastRenderedPageBreak/>
         <w:t>General Questions</w:t>
@@ -1686,6 +1742,7 @@
           <w:ilvl w:val="0"/>
           <w:numId w:val="12"/>
         </w:numPr>
+        <w:spacing w:after="60" w:line="240" w:lineRule="auto"/>
       </w:pPr>
       <w:r>
         <w:t>Regarding the class project:</w:t>
@@ -1698,6 +1755,7 @@
           <w:ilvl w:val="1"/>
           <w:numId w:val="12"/>
         </w:numPr>
+        <w:spacing w:after="60" w:line="240" w:lineRule="auto"/>
       </w:pPr>
       <w:r>
         <w:t>Are we preparing the final paper based on an aggregation of everyone’s data or are we to prepare the final paper based on the limited numbers of interviews we each conducted?</w:t>
@@ -1710,6 +1768,7 @@
           <w:ilvl w:val="1"/>
           <w:numId w:val="12"/>
         </w:numPr>
+        <w:spacing w:after="60" w:line="240" w:lineRule="auto"/>
       </w:pPr>
       <w:r>
         <w:t>What criteria are being used to select which residents to participate in the study?</w:t>
@@ -1722,6 +1781,7 @@
           <w:ilvl w:val="1"/>
           <w:numId w:val="12"/>
         </w:numPr>
+        <w:spacing w:after="60" w:line="240" w:lineRule="auto"/>
       </w:pPr>
       <w:r>
         <w:t>Am I correct in my understanding that we’re using interpretive case analysis for our research design?</w:t>
@@ -1734,9 +1794,13 @@
           <w:ilvl w:val="1"/>
           <w:numId w:val="12"/>
         </w:numPr>
-      </w:pPr>
-      <w:r>
-        <w:t xml:space="preserve">How does one account for body language and facial expressions that are incongruent with what the respondent’s answer to the question? </w:t>
+        <w:spacing w:after="60" w:line="240" w:lineRule="auto"/>
+      </w:pPr>
+      <w:r>
+        <w:t>How does one account for body language and facial expressions that are incongruent with what the respon</w:t>
+      </w:r>
+      <w:r>
+        <w:t>dent’s answer to the question?</w:t>
       </w:r>
     </w:p>
     <w:p>
@@ -1746,6 +1810,7 @@
           <w:ilvl w:val="0"/>
           <w:numId w:val="12"/>
         </w:numPr>
+        <w:spacing w:after="60" w:line="240" w:lineRule="auto"/>
       </w:pPr>
       <w:r>
         <w:t xml:space="preserve">Aren’t </w:t>
@@ -1770,6 +1835,7 @@
           <w:ilvl w:val="1"/>
           <w:numId w:val="12"/>
         </w:numPr>
+        <w:spacing w:after="60" w:line="240" w:lineRule="auto"/>
       </w:pPr>
       <w:r>
         <w:t>Wouldn’t you be ethically</w:t>
@@ -1779,6 +1845,19 @@
       </w:r>
       <w:r>
         <w:t xml:space="preserve"> obligated to report those physicians who admitted killing?</w:t>
+      </w:r>
+    </w:p>
+    <w:p>
+      <w:pPr>
+        <w:pStyle w:val="ListParagraph"/>
+        <w:numPr>
+          <w:ilvl w:val="2"/>
+          <w:numId w:val="12"/>
+        </w:numPr>
+        <w:spacing w:after="60" w:line="240" w:lineRule="auto"/>
+      </w:pPr>
+      <w:r>
+        <w:t>Wouldn’t such a study simply be undoable?</w:t>
       </w:r>
     </w:p>
     <w:p>
@@ -1788,18 +1867,46 @@
           <w:ilvl w:val="1"/>
           <w:numId w:val="12"/>
         </w:numPr>
-      </w:pPr>
-      <w:r>
-        <w:t>Wouldn’t such a study simply be undoable?</w:t>
-      </w:r>
-    </w:p>
-    <w:p>
-      <w:pPr>
-        <w:pStyle w:val="ListParagraph"/>
-        <w:numPr>
-          <w:ilvl w:val="0"/>
+        <w:spacing w:after="60" w:line="240" w:lineRule="auto"/>
+      </w:pPr>
+      <w:r>
+        <w:t>Frame the question so that the respondent doesn’t implicit themselves.</w:t>
+      </w:r>
+    </w:p>
+    <w:p>
+      <w:pPr>
+        <w:pStyle w:val="ListParagraph"/>
+        <w:numPr>
+          <w:ilvl w:val="2"/>
           <w:numId w:val="12"/>
         </w:numPr>
+        <w:spacing w:after="60" w:line="240" w:lineRule="auto"/>
+      </w:pPr>
+      <w:r>
+        <w:t>e.g., “Tell me about instances that you know where physicians intentionally killed patients or knowingly facilitated the death of a patient.”</w:t>
+      </w:r>
+    </w:p>
+    <w:p>
+      <w:pPr>
+        <w:pStyle w:val="ListParagraph"/>
+        <w:numPr>
+          <w:ilvl w:val="3"/>
+          <w:numId w:val="12"/>
+        </w:numPr>
+        <w:spacing w:after="60" w:line="240" w:lineRule="auto"/>
+      </w:pPr>
+      <w:r>
+        <w:t>Doesn’t have to be about incidents that they personally participated in.</w:t>
+      </w:r>
+    </w:p>
+    <w:p>
+      <w:pPr>
+        <w:pStyle w:val="ListParagraph"/>
+        <w:numPr>
+          <w:ilvl w:val="0"/>
+          <w:numId w:val="12"/>
+        </w:numPr>
+        <w:spacing w:after="60" w:line="240" w:lineRule="auto"/>
       </w:pPr>
       <w:r>
         <w:t>Monti, D.J. (</w:t>
@@ -1826,6 +1933,7 @@
           <w:ilvl w:val="1"/>
           <w:numId w:val="12"/>
         </w:numPr>
+        <w:spacing w:after="60" w:line="240" w:lineRule="auto"/>
       </w:pPr>
       <w:r>
         <w:t>Doesn’t the fact that different researchers analyzing the same data using interpretative case method could come up with vastly different conclusions imply that the method is unreliable</w:t>
@@ -1844,6 +1952,7 @@
           <w:ilvl w:val="0"/>
           <w:numId w:val="12"/>
         </w:numPr>
+        <w:spacing w:after="60" w:line="240" w:lineRule="auto"/>
       </w:pPr>
       <w:r>
         <w:t>Monti, D.J. (</w:t>
@@ -1864,6 +1973,7 @@
           <w:ilvl w:val="1"/>
           <w:numId w:val="12"/>
         </w:numPr>
+        <w:spacing w:after="60" w:line="240" w:lineRule="auto"/>
       </w:pPr>
       <w:r>
         <w:t>In using multiple-case studies, what does it mean to “produce contrary results for predictable reasons”?</w:t>
@@ -1876,6 +1986,7 @@
           <w:ilvl w:val="1"/>
           <w:numId w:val="12"/>
         </w:numPr>
+        <w:spacing w:after="60" w:line="240" w:lineRule="auto"/>
       </w:pPr>
       <w:r>
         <w:t>What is a “method of appendix” for addressing external validity?</w:t>
@@ -1888,6 +1999,7 @@
           <w:ilvl w:val="1"/>
           <w:numId w:val="12"/>
         </w:numPr>
+        <w:spacing w:after="60" w:line="240" w:lineRule="auto"/>
       </w:pPr>
       <w:r>
         <w:t>What do you mean when you tell us to consider how explicitly we want to link study findings to specific hypotheses and theories?</w:t>
@@ -1900,6 +2012,7 @@
           <w:ilvl w:val="1"/>
           <w:numId w:val="12"/>
         </w:numPr>
+        <w:spacing w:after="60" w:line="240" w:lineRule="auto"/>
       </w:pPr>
       <w:r>
         <w:t>What are the advantages and disadvantages of using participants’ meanings and categories in the study report?</w:t>
@@ -1912,6 +2025,7 @@
           <w:ilvl w:val="1"/>
           <w:numId w:val="12"/>
         </w:numPr>
+        <w:spacing w:after="60" w:line="240" w:lineRule="auto"/>
       </w:pPr>
       <w:r>
         <w:t>Regarding how much detail to provide about how the research was conducted, shouldn’t the rule of thumb be to provide at least enough detail so that another researcher could replicate the study?</w:t>
@@ -1924,6 +2038,7 @@
           <w:ilvl w:val="1"/>
           <w:numId w:val="12"/>
         </w:numPr>
+        <w:spacing w:after="60" w:line="240" w:lineRule="auto"/>
       </w:pPr>
       <w:r>
         <w:t>Is it a practice to make the raw data (i.e., masked fieldnotes) available for other researchers to repeat the analysis to determine if they come to the same conclusion (i.e., test reliability)?</w:t>
@@ -1936,6 +2051,7 @@
           <w:ilvl w:val="0"/>
           <w:numId w:val="12"/>
         </w:numPr>
+        <w:spacing w:after="60" w:line="240" w:lineRule="auto"/>
       </w:pPr>
       <w:r>
         <w:t xml:space="preserve">Lukasiewicz, K., </w:t>
@@ -2011,6 +2127,7 @@
         <w:spacing w:after="60" w:line="240" w:lineRule="auto"/>
       </w:pPr>
       <w:r>
+        <w:lastRenderedPageBreak/>
         <w:t>Aren’t the authors seem to be making declarations about causation without sufficient evidence?</w:t>
       </w:r>
     </w:p>
@@ -2024,7 +2141,6 @@
         <w:spacing w:after="60" w:line="240" w:lineRule="auto"/>
       </w:pPr>
       <w:r>
-        <w:lastRenderedPageBreak/>
         <w:t>e.g., claim about social connections mostly with low-income persons causes limitations in bridging social capital.</w:t>
       </w:r>
     </w:p>
@@ -2044,7 +2160,118 @@
     <w:p>
       <w:pPr>
         <w:spacing w:after="60" w:line="240" w:lineRule="auto"/>
-      </w:pPr>
+        <w:contextualSpacing/>
+      </w:pPr>
+    </w:p>
+    <w:p>
+      <w:pPr>
+        <w:spacing w:after="60" w:line="240" w:lineRule="auto"/>
+        <w:contextualSpacing/>
+      </w:pPr>
+      <w:r>
+        <w:t>Conducting interviews and conveying information</w:t>
+      </w:r>
+    </w:p>
+    <w:p>
+      <w:pPr>
+        <w:pStyle w:val="ListParagraph"/>
+        <w:numPr>
+          <w:ilvl w:val="0"/>
+          <w:numId w:val="14"/>
+        </w:numPr>
+        <w:spacing w:after="60" w:line="240" w:lineRule="auto"/>
+      </w:pPr>
+      <w:r>
+        <w:t xml:space="preserve">Interviewer </w:t>
+      </w:r>
+      <w:r>
+        <w:t>must</w:t>
+      </w:r>
+      <w:r>
+        <w:t xml:space="preserve"> let the respondent express their feelings.</w:t>
+      </w:r>
+    </w:p>
+    <w:p>
+      <w:pPr>
+        <w:pStyle w:val="ListParagraph"/>
+        <w:numPr>
+          <w:ilvl w:val="0"/>
+          <w:numId w:val="14"/>
+        </w:numPr>
+        <w:spacing w:after="60" w:line="240" w:lineRule="auto"/>
+      </w:pPr>
+      <w:r>
+        <w:t>Record yourself practicing asking the interview questions and reviewing it can be helpful.</w:t>
+      </w:r>
+    </w:p>
+    <w:p>
+      <w:pPr>
+        <w:spacing w:after="60" w:line="240" w:lineRule="auto"/>
+        <w:contextualSpacing/>
+      </w:pPr>
+    </w:p>
+    <w:p>
+      <w:pPr>
+        <w:spacing w:after="60" w:line="240" w:lineRule="auto"/>
+        <w:contextualSpacing/>
+      </w:pPr>
+      <w:r>
+        <w:t>Analyzing the qualitative data</w:t>
+      </w:r>
+    </w:p>
+    <w:p>
+      <w:pPr>
+        <w:pStyle w:val="ListParagraph"/>
+        <w:numPr>
+          <w:ilvl w:val="0"/>
+          <w:numId w:val="14"/>
+        </w:numPr>
+        <w:spacing w:after="60" w:line="240" w:lineRule="auto"/>
+      </w:pPr>
+      <w:r>
+        <w:t>Studying what didn’t happen is often more insightful than what did happen.</w:t>
+      </w:r>
+    </w:p>
+    <w:p>
+      <w:pPr>
+        <w:pStyle w:val="ListParagraph"/>
+        <w:numPr>
+          <w:ilvl w:val="0"/>
+          <w:numId w:val="14"/>
+        </w:numPr>
+        <w:spacing w:after="60" w:line="240" w:lineRule="auto"/>
+      </w:pPr>
+      <w:r>
+        <w:t>Ask the question that no one else thought to ask.</w:t>
+      </w:r>
+    </w:p>
+    <w:p>
+      <w:pPr>
+        <w:pStyle w:val="ListParagraph"/>
+        <w:numPr>
+          <w:ilvl w:val="0"/>
+          <w:numId w:val="14"/>
+        </w:numPr>
+        <w:spacing w:after="60" w:line="240" w:lineRule="auto"/>
+      </w:pPr>
+      <w:r>
+        <w:t>Why do we do things differently know compared to how we did things in the past?</w:t>
+      </w:r>
+    </w:p>
+    <w:p>
+      <w:pPr>
+        <w:pStyle w:val="ListParagraph"/>
+        <w:numPr>
+          <w:ilvl w:val="0"/>
+          <w:numId w:val="14"/>
+        </w:numPr>
+        <w:spacing w:after="60" w:line="240" w:lineRule="auto"/>
+      </w:pPr>
+      <w:r>
+        <w:t>Rich data allows others to come behind you and re-analyze the data to generate new insights.</w:t>
+      </w:r>
+      <w:bookmarkStart w:id="3" w:name="_GoBack"/>
+      <w:bookmarkEnd w:id="3"/>
     </w:p>
     <w:sectPr>
       <w:headerReference w:type="default" r:id="rId10"/>
@@ -2229,7 +2456,13 @@
       </w:rPr>
     </w:pPr>
     <w:r>
-      <w:t xml:space="preserve">August 26, 2019 Lecture | Page </w:t>
+      <w:t>August 26, 2019 Lecture</w:t>
+    </w:r>
+    <w:r>
+      <w:t xml:space="preserve"> (Week 01)</w:t>
+    </w:r>
+    <w:r>
+      <w:t xml:space="preserve"> | Page </w:t>
     </w:r>
     <w:r>
       <w:rPr>
@@ -2347,7 +2580,13 @@
       </w:rPr>
     </w:pPr>
     <w:r>
-      <w:t xml:space="preserve">September 9, 2019 Lecture | Page </w:t>
+      <w:t>September 9, 2019 Lecture</w:t>
+    </w:r>
+    <w:r>
+      <w:t xml:space="preserve"> (Week 03)</w:t>
+    </w:r>
+    <w:r>
+      <w:t xml:space="preserve"> | Page </w:t>
     </w:r>
     <w:r>
       <w:rPr>
@@ -2465,7 +2704,13 @@
       </w:rPr>
     </w:pPr>
     <w:r>
-      <w:t xml:space="preserve">September 16, 2019 Lecture | Page </w:t>
+      <w:t>September 16, 2019 Lecture</w:t>
+    </w:r>
+    <w:r>
+      <w:t xml:space="preserve"> (Week 04)</w:t>
+    </w:r>
+    <w:r>
+      <w:t xml:space="preserve"> | Page </w:t>
     </w:r>
     <w:r>
       <w:rPr>
@@ -3384,7 +3629,7 @@
         <w:rFonts w:ascii="Wingdings" w:hAnsi="Wingdings" w:hint="default"/>
       </w:rPr>
     </w:lvl>
-    <w:lvl w:ilvl="3" w:tplc="04090001" w:tentative="1">
+    <w:lvl w:ilvl="3" w:tplc="04090001">
       <w:start w:val="1"/>
       <w:numFmt w:val="bullet"/>
       <w:lvlText w:val=""/>
@@ -3396,7 +3641,7 @@
         <w:rFonts w:ascii="Symbol" w:hAnsi="Symbol" w:hint="default"/>
       </w:rPr>
     </w:lvl>
-    <w:lvl w:ilvl="4" w:tplc="04090003" w:tentative="1">
+    <w:lvl w:ilvl="4" w:tplc="04090003">
       <w:start w:val="1"/>
       <w:numFmt w:val="bullet"/>
       <w:lvlText w:val="o"/>
@@ -3571,6 +3816,119 @@
     </w:lvl>
   </w:abstractNum>
   <w:abstractNum w:abstractNumId="9" w15:restartNumberingAfterBreak="0">
+    <w:nsid w:val="4D0334BE"/>
+    <w:multiLevelType w:val="hybridMultilevel"/>
+    <w:tmpl w:val="183866F0"/>
+    <w:lvl w:ilvl="0" w:tplc="04090001">
+      <w:start w:val="1"/>
+      <w:numFmt w:val="bullet"/>
+      <w:lvlText w:val=""/>
+      <w:lvlJc w:val="left"/>
+      <w:pPr>
+        <w:ind w:left="720" w:hanging="360"/>
+      </w:pPr>
+      <w:rPr>
+        <w:rFonts w:ascii="Symbol" w:hAnsi="Symbol" w:hint="default"/>
+      </w:rPr>
+    </w:lvl>
+    <w:lvl w:ilvl="1" w:tplc="04090003" w:tentative="1">
+      <w:start w:val="1"/>
+      <w:numFmt w:val="bullet"/>
+      <w:lvlText w:val="o"/>
+      <w:lvlJc w:val="left"/>
+      <w:pPr>
+        <w:ind w:left="1440" w:hanging="360"/>
+      </w:pPr>
+      <w:rPr>
+        <w:rFonts w:ascii="Courier New" w:hAnsi="Courier New" w:cs="Courier New" w:hint="default"/>
+      </w:rPr>
+    </w:lvl>
+    <w:lvl w:ilvl="2" w:tplc="04090005" w:tentative="1">
+      <w:start w:val="1"/>
+      <w:numFmt w:val="bullet"/>
+      <w:lvlText w:val=""/>
+      <w:lvlJc w:val="left"/>
+      <w:pPr>
+        <w:ind w:left="2160" w:hanging="360"/>
+      </w:pPr>
+      <w:rPr>
+        <w:rFonts w:ascii="Wingdings" w:hAnsi="Wingdings" w:hint="default"/>
+      </w:rPr>
+    </w:lvl>
+    <w:lvl w:ilvl="3" w:tplc="04090001" w:tentative="1">
+      <w:start w:val="1"/>
+      <w:numFmt w:val="bullet"/>
+      <w:lvlText w:val=""/>
+      <w:lvlJc w:val="left"/>
+      <w:pPr>
+        <w:ind w:left="2880" w:hanging="360"/>
+      </w:pPr>
+      <w:rPr>
+        <w:rFonts w:ascii="Symbol" w:hAnsi="Symbol" w:hint="default"/>
+      </w:rPr>
+    </w:lvl>
+    <w:lvl w:ilvl="4" w:tplc="04090003" w:tentative="1">
+      <w:start w:val="1"/>
+      <w:numFmt w:val="bullet"/>
+      <w:lvlText w:val="o"/>
+      <w:lvlJc w:val="left"/>
+      <w:pPr>
+        <w:ind w:left="3600" w:hanging="360"/>
+      </w:pPr>
+      <w:rPr>
+        <w:rFonts w:ascii="Courier New" w:hAnsi="Courier New" w:cs="Courier New" w:hint="default"/>
+      </w:rPr>
+    </w:lvl>
+    <w:lvl w:ilvl="5" w:tplc="04090005" w:tentative="1">
+      <w:start w:val="1"/>
+      <w:numFmt w:val="bullet"/>
+      <w:lvlText w:val=""/>
+      <w:lvlJc w:val="left"/>
+      <w:pPr>
+        <w:ind w:left="4320" w:hanging="360"/>
+      </w:pPr>
+      <w:rPr>
+        <w:rFonts w:ascii="Wingdings" w:hAnsi="Wingdings" w:hint="default"/>
+      </w:rPr>
+    </w:lvl>
+    <w:lvl w:ilvl="6" w:tplc="04090001" w:tentative="1">
+      <w:start w:val="1"/>
+      <w:numFmt w:val="bullet"/>
+      <w:lvlText w:val=""/>
+      <w:lvlJc w:val="left"/>
+      <w:pPr>
+        <w:ind w:left="5040" w:hanging="360"/>
+      </w:pPr>
+      <w:rPr>
+        <w:rFonts w:ascii="Symbol" w:hAnsi="Symbol" w:hint="default"/>
+      </w:rPr>
+    </w:lvl>
+    <w:lvl w:ilvl="7" w:tplc="04090003" w:tentative="1">
+      <w:start w:val="1"/>
+      <w:numFmt w:val="bullet"/>
+      <w:lvlText w:val="o"/>
+      <w:lvlJc w:val="left"/>
+      <w:pPr>
+        <w:ind w:left="5760" w:hanging="360"/>
+      </w:pPr>
+      <w:rPr>
+        <w:rFonts w:ascii="Courier New" w:hAnsi="Courier New" w:cs="Courier New" w:hint="default"/>
+      </w:rPr>
+    </w:lvl>
+    <w:lvl w:ilvl="8" w:tplc="04090005" w:tentative="1">
+      <w:start w:val="1"/>
+      <w:numFmt w:val="bullet"/>
+      <w:lvlText w:val=""/>
+      <w:lvlJc w:val="left"/>
+      <w:pPr>
+        <w:ind w:left="6480" w:hanging="360"/>
+      </w:pPr>
+      <w:rPr>
+        <w:rFonts w:ascii="Wingdings" w:hAnsi="Wingdings" w:hint="default"/>
+      </w:rPr>
+    </w:lvl>
+  </w:abstractNum>
+  <w:abstractNum w:abstractNumId="10" w15:restartNumberingAfterBreak="0">
     <w:nsid w:val="6CD2010C"/>
     <w:multiLevelType w:val="hybridMultilevel"/>
     <w:tmpl w:val="91AAB8B8"/>
@@ -3683,7 +4041,7 @@
       </w:rPr>
     </w:lvl>
   </w:abstractNum>
-  <w:abstractNum w:abstractNumId="10" w15:restartNumberingAfterBreak="0">
+  <w:abstractNum w:abstractNumId="11" w15:restartNumberingAfterBreak="0">
     <w:nsid w:val="706D5264"/>
     <w:multiLevelType w:val="hybridMultilevel"/>
     <w:tmpl w:val="FE46549C"/>
@@ -3796,7 +4154,7 @@
       </w:rPr>
     </w:lvl>
   </w:abstractNum>
-  <w:abstractNum w:abstractNumId="11" w15:restartNumberingAfterBreak="0">
+  <w:abstractNum w:abstractNumId="12" w15:restartNumberingAfterBreak="0">
     <w:nsid w:val="7854013C"/>
     <w:multiLevelType w:val="hybridMultilevel"/>
     <w:tmpl w:val="06FA1B60"/>
@@ -3909,7 +4267,7 @@
       </w:rPr>
     </w:lvl>
   </w:abstractNum>
-  <w:abstractNum w:abstractNumId="12" w15:restartNumberingAfterBreak="0">
+  <w:abstractNum w:abstractNumId="13" w15:restartNumberingAfterBreak="0">
     <w:nsid w:val="7AC35DFA"/>
     <w:multiLevelType w:val="hybridMultilevel"/>
     <w:tmpl w:val="F5AEDE78"/>
@@ -4023,7 +4381,7 @@
     </w:lvl>
   </w:abstractNum>
   <w:num w:numId="1">
-    <w:abstractNumId w:val="11"/>
+    <w:abstractNumId w:val="12"/>
   </w:num>
   <w:num w:numId="2">
     <w:abstractNumId w:val="5"/>
@@ -4035,10 +4393,10 @@
     <w:abstractNumId w:val="0"/>
   </w:num>
   <w:num w:numId="5">
-    <w:abstractNumId w:val="9"/>
+    <w:abstractNumId w:val="10"/>
   </w:num>
   <w:num w:numId="6">
-    <w:abstractNumId w:val="12"/>
+    <w:abstractNumId w:val="13"/>
   </w:num>
   <w:num w:numId="7">
     <w:abstractNumId w:val="8"/>
@@ -4059,7 +4417,10 @@
     <w:abstractNumId w:val="7"/>
   </w:num>
   <w:num w:numId="13">
-    <w:abstractNumId w:val="10"/>
+    <w:abstractNumId w:val="11"/>
+  </w:num>
+  <w:num w:numId="14">
+    <w:abstractNumId w:val="9"/>
   </w:num>
 </w:numbering>
 </file>

</xml_diff>

<commit_message>
Notes from lecture on Sept. 23, 2019
</commit_message>
<xml_diff>
--- a/Notes/SOC5060_Notes_Lecture_v00.docx
+++ b/Notes/SOC5060_Notes_Lecture_v00.docx
@@ -2270,11 +2270,762 @@
       <w:r>
         <w:t>Rich data allows others to come behind you and re-analyze the data to generate new insights.</w:t>
       </w:r>
+    </w:p>
+    <w:p>
+      <w:pPr>
+        <w:spacing w:after="60" w:line="240" w:lineRule="auto"/>
+        <w:sectPr>
+          <w:headerReference w:type="default" r:id="rId10"/>
+          <w:pgSz w:w="12240" w:h="15840"/>
+          <w:pgMar w:top="1440" w:right="1440" w:bottom="1440" w:left="1440" w:header="720" w:footer="720" w:gutter="0"/>
+          <w:pgNumType w:start="1"/>
+          <w:cols w:space="720"/>
+          <w:docGrid w:linePitch="360"/>
+        </w:sectPr>
+      </w:pPr>
+    </w:p>
+    <w:p>
+      <w:pPr>
+        <w:spacing w:after="60" w:line="240" w:lineRule="auto"/>
+      </w:pPr>
+      <w:r>
+        <w:lastRenderedPageBreak/>
+        <w:t>Class project</w:t>
+      </w:r>
+    </w:p>
+    <w:p>
+      <w:pPr>
+        <w:pStyle w:val="ListParagraph"/>
+        <w:numPr>
+          <w:ilvl w:val="0"/>
+          <w:numId w:val="15"/>
+        </w:numPr>
+        <w:spacing w:after="60" w:line="240" w:lineRule="auto"/>
+      </w:pPr>
+      <w:r>
+        <w:t>If the item was salient enough for them to bring up unsolicited then it’s not something that should considered; we want to know what the respondent is thinking now.</w:t>
+      </w:r>
+    </w:p>
+    <w:p>
+      <w:pPr>
+        <w:pStyle w:val="ListParagraph"/>
+        <w:numPr>
+          <w:ilvl w:val="0"/>
+          <w:numId w:val="15"/>
+        </w:numPr>
+        <w:spacing w:after="60" w:line="240" w:lineRule="auto"/>
+      </w:pPr>
+      <w:r>
+        <w:t>Questions to answer in the final paper:</w:t>
+      </w:r>
+    </w:p>
+    <w:p>
+      <w:pPr>
+        <w:pStyle w:val="ListParagraph"/>
+        <w:numPr>
+          <w:ilvl w:val="1"/>
+          <w:numId w:val="15"/>
+        </w:numPr>
+        <w:spacing w:after="60" w:line="240" w:lineRule="auto"/>
+      </w:pPr>
+      <w:r>
+        <w:t xml:space="preserve">Which of the </w:t>
+      </w:r>
+      <w:r>
+        <w:t xml:space="preserve">four </w:t>
+      </w:r>
+      <w:r>
+        <w:t xml:space="preserve">frameworks </w:t>
+      </w:r>
+      <w:r>
+        <w:t xml:space="preserve">for doing qualitative research </w:t>
+      </w:r>
+      <w:r>
+        <w:t>was most useful for analyzing the data?</w:t>
+      </w:r>
+    </w:p>
+    <w:p>
+      <w:pPr>
+        <w:pStyle w:val="ListParagraph"/>
+        <w:numPr>
+          <w:ilvl w:val="1"/>
+          <w:numId w:val="15"/>
+        </w:numPr>
+        <w:spacing w:after="60" w:line="240" w:lineRule="auto"/>
+      </w:pPr>
+      <w:r>
+        <w:t>What are the data telling you about the answers to the three questions about community?</w:t>
+      </w:r>
+    </w:p>
+    <w:p>
+      <w:pPr>
+        <w:pStyle w:val="ListParagraph"/>
+        <w:numPr>
+          <w:ilvl w:val="1"/>
+          <w:numId w:val="15"/>
+        </w:numPr>
+        <w:spacing w:after="60" w:line="240" w:lineRule="auto"/>
+      </w:pPr>
+      <w:r>
+        <w:t>Which of the four ways of building a community is being used?</w:t>
+      </w:r>
+    </w:p>
+    <w:p>
+      <w:pPr>
+        <w:spacing w:after="60" w:line="240" w:lineRule="auto"/>
+      </w:pPr>
+    </w:p>
+    <w:p>
+      <w:pPr>
+        <w:spacing w:after="60" w:line="240" w:lineRule="auto"/>
+      </w:pPr>
+      <w:r>
+        <w:t>Readings</w:t>
+      </w:r>
+    </w:p>
+    <w:p>
+      <w:pPr>
+        <w:pStyle w:val="ListParagraph"/>
+        <w:numPr>
+          <w:ilvl w:val="0"/>
+          <w:numId w:val="15"/>
+        </w:numPr>
+        <w:spacing w:after="60" w:line="240" w:lineRule="auto"/>
+      </w:pPr>
+      <w:r>
+        <w:t>Ethnography</w:t>
+      </w:r>
+    </w:p>
+    <w:p>
+      <w:pPr>
+        <w:pStyle w:val="ListParagraph"/>
+        <w:numPr>
+          <w:ilvl w:val="1"/>
+          <w:numId w:val="15"/>
+        </w:numPr>
+        <w:spacing w:after="60" w:line="240" w:lineRule="auto"/>
+      </w:pPr>
+      <w:proofErr w:type="spellStart"/>
+      <w:r>
+        <w:t>Ethno</w:t>
+      </w:r>
+      <w:proofErr w:type="spellEnd"/>
+      <w:r>
+        <w:t xml:space="preserve"> </w:t>
+      </w:r>
+      <w:r>
+        <w:sym w:font="Wingdings" w:char="F0E0"/>
+      </w:r>
+      <w:r>
+        <w:t xml:space="preserve"> people</w:t>
+      </w:r>
+    </w:p>
+    <w:p>
+      <w:pPr>
+        <w:pStyle w:val="ListParagraph"/>
+        <w:numPr>
+          <w:ilvl w:val="1"/>
+          <w:numId w:val="15"/>
+        </w:numPr>
+        <w:spacing w:after="60" w:line="240" w:lineRule="auto"/>
+      </w:pPr>
+      <w:r>
+        <w:t xml:space="preserve">Graphic </w:t>
+      </w:r>
+      <w:r>
+        <w:sym w:font="Wingdings" w:char="F0E0"/>
+      </w:r>
+      <w:r>
+        <w:t xml:space="preserve"> story</w:t>
+      </w:r>
+    </w:p>
+    <w:p>
+      <w:pPr>
+        <w:pStyle w:val="ListParagraph"/>
+        <w:numPr>
+          <w:ilvl w:val="0"/>
+          <w:numId w:val="15"/>
+        </w:numPr>
+        <w:spacing w:after="60" w:line="240" w:lineRule="auto"/>
+      </w:pPr>
+      <w:r>
+        <w:t>Auto-ethnography versus autobiography</w:t>
+      </w:r>
+    </w:p>
+    <w:p>
+      <w:pPr>
+        <w:pStyle w:val="ListParagraph"/>
+        <w:numPr>
+          <w:ilvl w:val="1"/>
+          <w:numId w:val="15"/>
+        </w:numPr>
+        <w:spacing w:after="60" w:line="240" w:lineRule="auto"/>
+      </w:pPr>
+      <w:r>
+        <w:t>In auto-ethnography the author is a member of the community but is incidental to the story of the community.</w:t>
+      </w:r>
+    </w:p>
+    <w:p>
+      <w:pPr>
+        <w:pStyle w:val="ListParagraph"/>
+        <w:numPr>
+          <w:ilvl w:val="1"/>
+          <w:numId w:val="15"/>
+        </w:numPr>
+        <w:spacing w:after="60" w:line="240" w:lineRule="auto"/>
+      </w:pPr>
+      <w:r>
+        <w:t>In an autobiography, the other people are incidental to the author’s story.</w:t>
+      </w:r>
+    </w:p>
+    <w:p>
+      <w:pPr>
+        <w:pStyle w:val="ListParagraph"/>
+        <w:numPr>
+          <w:ilvl w:val="0"/>
+          <w:numId w:val="15"/>
+        </w:numPr>
+        <w:spacing w:after="60" w:line="240" w:lineRule="auto"/>
+      </w:pPr>
+      <w:r>
+        <w:t>The researcher’</w:t>
+      </w:r>
+      <w:r>
+        <w:t>s worldview will</w:t>
+      </w:r>
+      <w:r>
+        <w:t xml:space="preserve"> influence their analysis.</w:t>
+      </w:r>
+    </w:p>
+    <w:p>
+      <w:pPr>
+        <w:pStyle w:val="ListParagraph"/>
+        <w:numPr>
+          <w:ilvl w:val="1"/>
+          <w:numId w:val="15"/>
+        </w:numPr>
+        <w:spacing w:after="60" w:line="240" w:lineRule="auto"/>
+      </w:pPr>
+      <w:r>
+        <w:t>Social scientists tend to be more pessimistic than optimistic.</w:t>
+      </w:r>
+    </w:p>
+    <w:p>
+      <w:pPr>
+        <w:pStyle w:val="ListParagraph"/>
+        <w:numPr>
+          <w:ilvl w:val="2"/>
+          <w:numId w:val="15"/>
+        </w:numPr>
+        <w:spacing w:after="60" w:line="240" w:lineRule="auto"/>
+      </w:pPr>
+      <w:r>
+        <w:t>Most social science research was funded by wealthy individuals and governments to study and understand social problems.</w:t>
+      </w:r>
+    </w:p>
+    <w:p>
+      <w:pPr>
+        <w:pStyle w:val="ListParagraph"/>
+        <w:numPr>
+          <w:ilvl w:val="2"/>
+          <w:numId w:val="15"/>
+        </w:numPr>
+        <w:spacing w:after="60" w:line="240" w:lineRule="auto"/>
+      </w:pPr>
+      <w:r>
+        <w:t>In the last 40 years, have become more involved in determining what to do about the social problems uncovered.</w:t>
+      </w:r>
+    </w:p>
+    <w:p>
+      <w:pPr>
+        <w:pStyle w:val="ListParagraph"/>
+        <w:numPr>
+          <w:ilvl w:val="1"/>
+          <w:numId w:val="15"/>
+        </w:numPr>
+        <w:spacing w:after="60" w:line="240" w:lineRule="auto"/>
+      </w:pPr>
+      <w:r>
+        <w:t>Regardless of different worldviews, researchers can still come to similar conclusions about underlying issues.</w:t>
+      </w:r>
+    </w:p>
+    <w:p>
+      <w:pPr>
+        <w:pStyle w:val="ListParagraph"/>
+        <w:numPr>
+          <w:ilvl w:val="2"/>
+          <w:numId w:val="15"/>
+        </w:numPr>
+        <w:spacing w:after="60" w:line="240" w:lineRule="auto"/>
+      </w:pPr>
+      <w:r>
+        <w:t>i.e., parallel aspects of their stories.</w:t>
+      </w:r>
+    </w:p>
+    <w:p>
+      <w:pPr>
+        <w:pStyle w:val="ListParagraph"/>
+        <w:numPr>
+          <w:ilvl w:val="1"/>
+          <w:numId w:val="15"/>
+        </w:numPr>
+        <w:spacing w:after="60" w:line="240" w:lineRule="auto"/>
+      </w:pPr>
+      <w:r>
+        <w:t>Accept that there may be a difference between your personal values and intellectual values.</w:t>
+      </w:r>
+    </w:p>
+    <w:p>
+      <w:pPr>
+        <w:pStyle w:val="ListParagraph"/>
+        <w:numPr>
+          <w:ilvl w:val="0"/>
+          <w:numId w:val="15"/>
+        </w:numPr>
+        <w:spacing w:after="60" w:line="240" w:lineRule="auto"/>
+      </w:pPr>
+      <w:r>
+        <w:t xml:space="preserve">Comparing </w:t>
+      </w:r>
+      <w:r>
+        <w:rPr>
+          <w:i/>
+        </w:rPr>
+        <w:t>Habits of the Heartland</w:t>
+      </w:r>
+      <w:r>
+        <w:t xml:space="preserve"> and </w:t>
+      </w:r>
+      <w:r>
+        <w:rPr>
+          <w:i/>
+        </w:rPr>
+        <w:t>Left Behind</w:t>
+      </w:r>
+      <w:r>
+        <w:t>.</w:t>
+      </w:r>
+    </w:p>
+    <w:p>
+      <w:pPr>
+        <w:pStyle w:val="ListParagraph"/>
+        <w:numPr>
+          <w:ilvl w:val="1"/>
+          <w:numId w:val="15"/>
+        </w:numPr>
+        <w:spacing w:after="60" w:line="240" w:lineRule="auto"/>
+      </w:pPr>
+      <w:r>
+        <w:t>How politics and g</w:t>
+      </w:r>
+      <w:r>
+        <w:t xml:space="preserve">overnance </w:t>
+      </w:r>
+      <w:r>
+        <w:t xml:space="preserve">is </w:t>
+      </w:r>
+      <w:r>
+        <w:t>handled</w:t>
+      </w:r>
+      <w:r>
+        <w:t xml:space="preserve"> is the fundamental difference between </w:t>
+      </w:r>
+      <w:r>
+        <w:rPr>
+          <w:i/>
+        </w:rPr>
+        <w:t>Habits of the Heartland</w:t>
+      </w:r>
+      <w:r>
+        <w:t xml:space="preserve"> and </w:t>
+      </w:r>
+      <w:r>
+        <w:rPr>
+          <w:i/>
+        </w:rPr>
+        <w:t>Left Behind</w:t>
+      </w:r>
+      <w:r>
+        <w:t>.</w:t>
+      </w:r>
+    </w:p>
+    <w:p>
+      <w:pPr>
+        <w:pStyle w:val="ListParagraph"/>
+        <w:numPr>
+          <w:ilvl w:val="1"/>
+          <w:numId w:val="15"/>
+        </w:numPr>
+        <w:spacing w:after="60" w:line="240" w:lineRule="auto"/>
+      </w:pPr>
+      <w:r>
+        <w:t>Consider the extent to which these towns in the books are culturally isolated.</w:t>
+      </w:r>
+    </w:p>
+    <w:p>
+      <w:pPr>
+        <w:pStyle w:val="ListParagraph"/>
+        <w:numPr>
+          <w:ilvl w:val="0"/>
+          <w:numId w:val="15"/>
+        </w:numPr>
+        <w:spacing w:after="60" w:line="240" w:lineRule="auto"/>
+      </w:pPr>
+      <w:r>
+        <w:t xml:space="preserve">Every society has built-in </w:t>
+      </w:r>
+      <w:r>
+        <w:t>in</w:t>
+      </w:r>
+      <w:r>
+        <w:t>equities.</w:t>
+      </w:r>
+    </w:p>
+    <w:p>
+      <w:pPr>
+        <w:pStyle w:val="ListParagraph"/>
+        <w:numPr>
+          <w:ilvl w:val="1"/>
+          <w:numId w:val="15"/>
+        </w:numPr>
+        <w:spacing w:after="60" w:line="240" w:lineRule="auto"/>
+      </w:pPr>
+      <w:r>
+        <w:t>One c</w:t>
+      </w:r>
+      <w:r>
+        <w:t xml:space="preserve">an soften the effects of inequities but never </w:t>
+      </w:r>
+      <w:proofErr w:type="gramStart"/>
+      <w:r>
+        <w:t>completely eliminate</w:t>
+      </w:r>
+      <w:proofErr w:type="gramEnd"/>
+      <w:r>
+        <w:t xml:space="preserve"> it</w:t>
+      </w:r>
+      <w:r>
+        <w:t>.</w:t>
+      </w:r>
+    </w:p>
+    <w:p>
+      <w:pPr>
+        <w:pStyle w:val="ListParagraph"/>
+        <w:numPr>
+          <w:ilvl w:val="0"/>
+          <w:numId w:val="15"/>
+        </w:numPr>
+        <w:spacing w:after="60" w:line="240" w:lineRule="auto"/>
+      </w:pPr>
+      <w:r>
+        <w:t>Not all people in an affected class need the help intended by a law or policy.</w:t>
+      </w:r>
+    </w:p>
+    <w:p>
+      <w:pPr>
+        <w:pStyle w:val="ListParagraph"/>
+        <w:numPr>
+          <w:ilvl w:val="1"/>
+          <w:numId w:val="15"/>
+        </w:numPr>
+        <w:spacing w:after="60" w:line="240" w:lineRule="auto"/>
+      </w:pPr>
+      <w:r>
+        <w:t>e.g., the capacity of the people targeted for the assistance to take advantage of the help or even need it.</w:t>
+      </w:r>
+    </w:p>
+    <w:p>
+      <w:pPr>
+        <w:pStyle w:val="ListParagraph"/>
+        <w:numPr>
+          <w:ilvl w:val="0"/>
+          <w:numId w:val="15"/>
+        </w:numPr>
+        <w:spacing w:after="60" w:line="240" w:lineRule="auto"/>
+      </w:pPr>
+      <w:r>
+        <w:t>Evaluating qualitative studies when you don’t have access to the data (e.g., fieldnotes).</w:t>
+      </w:r>
+    </w:p>
+    <w:p>
+      <w:pPr>
+        <w:pStyle w:val="ListParagraph"/>
+        <w:numPr>
+          <w:ilvl w:val="1"/>
+          <w:numId w:val="15"/>
+        </w:numPr>
+        <w:spacing w:after="60" w:line="240" w:lineRule="auto"/>
+      </w:pPr>
+      <w:r>
+        <w:t>Evaluate whether the work answers or addresses the three basic questions about community posed in the course syllabus (which serves as a rubric).</w:t>
+      </w:r>
+    </w:p>
+    <w:p>
+      <w:pPr>
+        <w:pStyle w:val="ListParagraph"/>
+        <w:numPr>
+          <w:ilvl w:val="2"/>
+          <w:numId w:val="15"/>
+        </w:numPr>
+        <w:spacing w:after="60" w:line="240" w:lineRule="auto"/>
+      </w:pPr>
+      <w:r>
+        <w:t>The questions</w:t>
+      </w:r>
+      <w:r>
+        <w:t xml:space="preserve"> serve as a universal rubric</w:t>
+      </w:r>
+      <w:r>
+        <w:t xml:space="preserve"> </w:t>
+      </w:r>
+      <w:r>
+        <w:t>(</w:t>
+      </w:r>
+      <w:r>
+        <w:t>based on Dr. Monti’s experience</w:t>
+      </w:r>
+      <w:r>
+        <w:t>)</w:t>
+      </w:r>
+      <w:r>
+        <w:t>.</w:t>
+      </w:r>
+    </w:p>
+    <w:p>
+      <w:pPr>
+        <w:pStyle w:val="ListParagraph"/>
+        <w:numPr>
+          <w:ilvl w:val="2"/>
+          <w:numId w:val="15"/>
+        </w:numPr>
+        <w:spacing w:after="60" w:line="240" w:lineRule="auto"/>
+      </w:pPr>
+      <w:r>
+        <w:t>Each question can have a liberal or conservative.</w:t>
+      </w:r>
+    </w:p>
+    <w:p>
+      <w:pPr>
+        <w:pStyle w:val="ListParagraph"/>
+        <w:numPr>
+          <w:ilvl w:val="1"/>
+          <w:numId w:val="15"/>
+        </w:numPr>
+        <w:spacing w:after="60" w:line="240" w:lineRule="auto"/>
+      </w:pPr>
+      <w:r>
+        <w:t>Evaluate what the answers say about how community is built.</w:t>
+      </w:r>
+    </w:p>
+    <w:p>
+      <w:pPr>
+        <w:pStyle w:val="ListParagraph"/>
+        <w:numPr>
+          <w:ilvl w:val="2"/>
+          <w:numId w:val="15"/>
+        </w:numPr>
+        <w:spacing w:after="60" w:line="240" w:lineRule="auto"/>
+      </w:pPr>
+      <w:r>
+        <w:lastRenderedPageBreak/>
+        <w:t>W</w:t>
+      </w:r>
+      <w:r>
+        <w:t>ays of building a community</w:t>
+      </w:r>
+      <w:r>
+        <w:t>:</w:t>
+      </w:r>
+    </w:p>
+    <w:p>
+      <w:pPr>
+        <w:pStyle w:val="ListParagraph"/>
+        <w:numPr>
+          <w:ilvl w:val="3"/>
+          <w:numId w:val="15"/>
+        </w:numPr>
+        <w:spacing w:after="60" w:line="240" w:lineRule="auto"/>
+      </w:pPr>
+      <w:r>
+        <w:t>Business approach</w:t>
+      </w:r>
+      <w:r>
+        <w:t xml:space="preserve"> </w:t>
+      </w:r>
+      <w:r>
+        <w:sym w:font="Wingdings" w:char="F0E0"/>
+      </w:r>
+      <w:r>
+        <w:t xml:space="preserve"> </w:t>
+      </w:r>
+      <w:r>
+        <w:t>inclusivity and accountability to others in the group and following the rules (i.e., more people is more customers)</w:t>
+      </w:r>
+    </w:p>
+    <w:p>
+      <w:pPr>
+        <w:pStyle w:val="ListParagraph"/>
+        <w:numPr>
+          <w:ilvl w:val="3"/>
+          <w:numId w:val="15"/>
+        </w:numPr>
+        <w:spacing w:after="60" w:line="240" w:lineRule="auto"/>
+      </w:pPr>
+      <w:r>
+        <w:t>Ethnic approach</w:t>
+      </w:r>
+      <w:r>
+        <w:t xml:space="preserve"> </w:t>
+      </w:r>
+      <w:r>
+        <w:sym w:font="Wingdings" w:char="F0E0"/>
+      </w:r>
+      <w:r>
+        <w:t xml:space="preserve"> exclusivity (i.e., doing things as part of a group)</w:t>
+      </w:r>
+    </w:p>
+    <w:p>
+      <w:pPr>
+        <w:pStyle w:val="ListParagraph"/>
+        <w:numPr>
+          <w:ilvl w:val="3"/>
+          <w:numId w:val="15"/>
+        </w:numPr>
+        <w:spacing w:after="60" w:line="240" w:lineRule="auto"/>
+      </w:pPr>
+      <w:r>
+        <w:t>Consumer approach</w:t>
+      </w:r>
+      <w:r>
+        <w:t xml:space="preserve"> </w:t>
+      </w:r>
+      <w:r>
+        <w:sym w:font="Wingdings" w:char="F0E0"/>
+      </w:r>
+      <w:r>
+        <w:t xml:space="preserve"> individual shoppers and investors that play by </w:t>
+      </w:r>
+      <w:r>
+        <w:t xml:space="preserve">a set of </w:t>
+      </w:r>
+      <w:r>
+        <w:t>rules (i.e., emphasis on the individual)</w:t>
+      </w:r>
+    </w:p>
+    <w:p>
+      <w:pPr>
+        <w:pStyle w:val="ListParagraph"/>
+        <w:numPr>
+          <w:ilvl w:val="3"/>
+          <w:numId w:val="15"/>
+        </w:numPr>
+        <w:spacing w:after="60" w:line="240" w:lineRule="auto"/>
+      </w:pPr>
+      <w:r>
+        <w:t>Government approach</w:t>
+      </w:r>
+      <w:r>
+        <w:t xml:space="preserve"> </w:t>
+      </w:r>
+      <w:r>
+        <w:sym w:font="Wingdings" w:char="F0E0"/>
+      </w:r>
+      <w:r>
+        <w:t xml:space="preserve"> exclusivity (e.g., citizens vs. non-citizens); emphasis on the individual</w:t>
+      </w:r>
+    </w:p>
+    <w:p>
+      <w:pPr>
+        <w:pStyle w:val="ListParagraph"/>
+        <w:numPr>
+          <w:ilvl w:val="2"/>
+          <w:numId w:val="15"/>
+        </w:numPr>
+        <w:spacing w:after="60" w:line="240" w:lineRule="auto"/>
+      </w:pPr>
+      <w:r>
+        <w:t>Each approach counterbalances the others.</w:t>
+      </w:r>
+    </w:p>
+    <w:p>
+      <w:pPr>
+        <w:pStyle w:val="ListParagraph"/>
+        <w:numPr>
+          <w:ilvl w:val="1"/>
+          <w:numId w:val="15"/>
+        </w:numPr>
+        <w:spacing w:after="60" w:line="240" w:lineRule="auto"/>
+      </w:pPr>
+      <w:r>
+        <w:t>Consider and evaluate what is missing from the analysis.</w:t>
+      </w:r>
+    </w:p>
+    <w:p>
+      <w:pPr>
+        <w:pStyle w:val="ListParagraph"/>
+        <w:numPr>
+          <w:ilvl w:val="2"/>
+          <w:numId w:val="15"/>
+        </w:numPr>
+        <w:spacing w:after="60" w:line="240" w:lineRule="auto"/>
+      </w:pPr>
+      <w:r>
+        <w:t>What is</w:t>
+      </w:r>
+      <w:r>
+        <w:t xml:space="preserve"> miss</w:t>
+      </w:r>
+      <w:r>
+        <w:t>ing from the qualitative analysis</w:t>
+      </w:r>
+      <w:r>
+        <w:t xml:space="preserve"> is just as important o</w:t>
+      </w:r>
+      <w:r>
+        <w:t>r relevant as what was included.</w:t>
+      </w:r>
+    </w:p>
+    <w:p>
+      <w:pPr>
+        <w:pStyle w:val="ListParagraph"/>
+        <w:numPr>
+          <w:ilvl w:val="2"/>
+          <w:numId w:val="15"/>
+        </w:numPr>
+        <w:spacing w:after="60" w:line="240" w:lineRule="auto"/>
+      </w:pPr>
+      <w:r>
+        <w:t>How might what’s missing intera</w:t>
+      </w:r>
+      <w:r>
+        <w:t>ct with the existing approaches?</w:t>
+      </w:r>
+    </w:p>
+    <w:p>
+      <w:pPr>
+        <w:pStyle w:val="ListParagraph"/>
+        <w:numPr>
+          <w:ilvl w:val="2"/>
+          <w:numId w:val="15"/>
+        </w:numPr>
+        <w:spacing w:after="60" w:line="240" w:lineRule="auto"/>
+      </w:pPr>
+      <w:r>
+        <w:t>What are the implications of what’</w:t>
+      </w:r>
+      <w:r>
+        <w:t>s missing?</w:t>
+      </w:r>
+    </w:p>
+    <w:p>
+      <w:pPr>
+        <w:spacing w:after="60" w:line="240" w:lineRule="auto"/>
+      </w:pPr>
       <w:bookmarkStart w:id="3" w:name="_GoBack"/>
       <w:bookmarkEnd w:id="3"/>
     </w:p>
     <w:sectPr>
-      <w:headerReference w:type="default" r:id="rId10"/>
+      <w:headerReference w:type="default" r:id="rId11"/>
       <w:pgSz w:w="12240" w:h="15840"/>
       <w:pgMar w:top="1440" w:right="1440" w:bottom="1440" w:left="1440" w:header="720" w:footer="720" w:gutter="0"/>
       <w:pgNumType w:start="1"/>
@@ -2347,7 +3098,7 @@
         <w:bCs/>
         <w:noProof/>
       </w:rPr>
-      <w:t>2</w:t>
+      <w:t>1</w:t>
     </w:r>
     <w:r>
       <w:rPr>
@@ -2740,6 +3491,124 @@
         <w:noProof/>
       </w:rPr>
       <w:t>2</w:t>
+    </w:r>
+    <w:r>
+      <w:rPr>
+        <w:b/>
+        <w:bCs/>
+      </w:rPr>
+      <w:fldChar w:fldCharType="end"/>
+    </w:r>
+    <w:r>
+      <w:t xml:space="preserve"> of </w:t>
+    </w:r>
+    <w:r>
+      <w:rPr>
+        <w:b/>
+        <w:bCs/>
+      </w:rPr>
+      <w:fldChar w:fldCharType="begin"/>
+    </w:r>
+    <w:r>
+      <w:rPr>
+        <w:b/>
+        <w:bCs/>
+      </w:rPr>
+      <w:instrText xml:space="preserve"> SECTIONPAGES   \* MERGEFORMAT </w:instrText>
+    </w:r>
+    <w:r>
+      <w:rPr>
+        <w:b/>
+        <w:bCs/>
+      </w:rPr>
+      <w:fldChar w:fldCharType="separate"/>
+    </w:r>
+    <w:r>
+      <w:rPr>
+        <w:b/>
+        <w:bCs/>
+        <w:noProof/>
+      </w:rPr>
+      <w:t>2</w:t>
+    </w:r>
+    <w:r>
+      <w:rPr>
+        <w:b/>
+        <w:bCs/>
+      </w:rPr>
+      <w:fldChar w:fldCharType="end"/>
+    </w:r>
+  </w:p>
+  <w:p>
+    <w:pPr>
+      <w:pStyle w:val="Header"/>
+    </w:pPr>
+  </w:p>
+</w:hdr>
+</file>
+
+<file path=word/header4.xml><?xml version="1.0" encoding="utf-8"?>
+<w:hdr xmlns:wpc="http://schemas.microsoft.com/office/word/2010/wordprocessingCanvas" xmlns:cx="http://schemas.microsoft.com/office/drawing/2014/chartex" xmlns:cx1="http://schemas.microsoft.com/office/drawing/2015/9/8/chartex" xmlns:cx2="http://schemas.microsoft.com/office/drawing/2015/10/21/chartex" xmlns:cx3="http://schemas.microsoft.com/office/drawing/2016/5/9/chartex" xmlns:cx4="http://schemas.microsoft.com/office/drawing/2016/5/10/chartex" xmlns:cx5="http://schemas.microsoft.com/office/drawing/2016/5/11/chartex" xmlns:mc="http://schemas.openxmlformats.org/markup-compatibility/2006" xmlns:o="urn:schemas-microsoft-com:office:office" xmlns:r="http://schemas.openxmlformats.org/officeDocument/2006/relationships" xmlns:m="http://schemas.openxmlformats.org/officeDocument/2006/math" xmlns:v="urn:schemas-microsoft-com:vml" xmlns:wp14="http://schemas.microsoft.com/office/word/2010/wordprocessingDrawing" xmlns:wp="http://schemas.openxmlformats.org/drawingml/2006/wordprocessingDrawing" xmlns:w10="urn:schemas-microsoft-com:office:word" xmlns:w="http://schemas.openxmlformats.org/wordprocessingml/2006/main" xmlns:w14="http://schemas.microsoft.com/office/word/2010/wordml" xmlns:w15="http://schemas.microsoft.com/office/word/2012/wordml" xmlns:w16se="http://schemas.microsoft.com/office/word/2015/wordml/symex" xmlns:wpg="http://schemas.microsoft.com/office/word/2010/wordprocessingGroup" xmlns:wpi="http://schemas.microsoft.com/office/word/2010/wordprocessingInk" xmlns:wne="http://schemas.microsoft.com/office/word/2006/wordml" xmlns:wps="http://schemas.microsoft.com/office/word/2010/wordprocessingShape" mc:Ignorable="w14 w15 w16se wp14">
+  <w:p>
+    <w:pPr>
+      <w:pStyle w:val="Header"/>
+    </w:pPr>
+    <w:r>
+      <w:t>SOC 5060 Qualitative Research</w:t>
+    </w:r>
+  </w:p>
+  <w:p>
+    <w:pPr>
+      <w:pStyle w:val="Header"/>
+    </w:pPr>
+    <w:r>
+      <w:t>Lecture Notes</w:t>
+    </w:r>
+  </w:p>
+  <w:p>
+    <w:pPr>
+      <w:pStyle w:val="Header"/>
+    </w:pPr>
+  </w:p>
+  <w:p>
+    <w:pPr>
+      <w:pStyle w:val="Header"/>
+      <w:rPr>
+        <w:b/>
+        <w:bCs/>
+      </w:rPr>
+    </w:pPr>
+    <w:r>
+      <w:t xml:space="preserve">September 23, 2019 Lecture (Week 05) | Page </w:t>
+    </w:r>
+    <w:r>
+      <w:rPr>
+        <w:b/>
+        <w:bCs/>
+      </w:rPr>
+      <w:fldChar w:fldCharType="begin"/>
+    </w:r>
+    <w:r>
+      <w:rPr>
+        <w:b/>
+        <w:bCs/>
+      </w:rPr>
+      <w:instrText xml:space="preserve"> PAGE  \* Arabic  \* MERGEFORMAT </w:instrText>
+    </w:r>
+    <w:r>
+      <w:rPr>
+        <w:b/>
+        <w:bCs/>
+      </w:rPr>
+      <w:fldChar w:fldCharType="separate"/>
+    </w:r>
+    <w:r>
+      <w:rPr>
+        <w:b/>
+        <w:bCs/>
+        <w:noProof/>
+      </w:rPr>
+      <w:t>1</w:t>
     </w:r>
     <w:r>
       <w:rPr>
@@ -3025,6 +3894,119 @@
     </w:lvl>
   </w:abstractNum>
   <w:abstractNum w:abstractNumId="2" w15:restartNumberingAfterBreak="0">
+    <w:nsid w:val="13CC200D"/>
+    <w:multiLevelType w:val="hybridMultilevel"/>
+    <w:tmpl w:val="15F601F6"/>
+    <w:lvl w:ilvl="0" w:tplc="04090001">
+      <w:start w:val="1"/>
+      <w:numFmt w:val="bullet"/>
+      <w:lvlText w:val=""/>
+      <w:lvlJc w:val="left"/>
+      <w:pPr>
+        <w:ind w:left="720" w:hanging="360"/>
+      </w:pPr>
+      <w:rPr>
+        <w:rFonts w:ascii="Symbol" w:hAnsi="Symbol" w:hint="default"/>
+      </w:rPr>
+    </w:lvl>
+    <w:lvl w:ilvl="1" w:tplc="04090003">
+      <w:start w:val="1"/>
+      <w:numFmt w:val="bullet"/>
+      <w:lvlText w:val="o"/>
+      <w:lvlJc w:val="left"/>
+      <w:pPr>
+        <w:ind w:left="1440" w:hanging="360"/>
+      </w:pPr>
+      <w:rPr>
+        <w:rFonts w:ascii="Courier New" w:hAnsi="Courier New" w:cs="Courier New" w:hint="default"/>
+      </w:rPr>
+    </w:lvl>
+    <w:lvl w:ilvl="2" w:tplc="04090005">
+      <w:start w:val="1"/>
+      <w:numFmt w:val="bullet"/>
+      <w:lvlText w:val=""/>
+      <w:lvlJc w:val="left"/>
+      <w:pPr>
+        <w:ind w:left="2160" w:hanging="360"/>
+      </w:pPr>
+      <w:rPr>
+        <w:rFonts w:ascii="Wingdings" w:hAnsi="Wingdings" w:hint="default"/>
+      </w:rPr>
+    </w:lvl>
+    <w:lvl w:ilvl="3" w:tplc="04090001">
+      <w:start w:val="1"/>
+      <w:numFmt w:val="bullet"/>
+      <w:lvlText w:val=""/>
+      <w:lvlJc w:val="left"/>
+      <w:pPr>
+        <w:ind w:left="2880" w:hanging="360"/>
+      </w:pPr>
+      <w:rPr>
+        <w:rFonts w:ascii="Symbol" w:hAnsi="Symbol" w:hint="default"/>
+      </w:rPr>
+    </w:lvl>
+    <w:lvl w:ilvl="4" w:tplc="04090003" w:tentative="1">
+      <w:start w:val="1"/>
+      <w:numFmt w:val="bullet"/>
+      <w:lvlText w:val="o"/>
+      <w:lvlJc w:val="left"/>
+      <w:pPr>
+        <w:ind w:left="3600" w:hanging="360"/>
+      </w:pPr>
+      <w:rPr>
+        <w:rFonts w:ascii="Courier New" w:hAnsi="Courier New" w:cs="Courier New" w:hint="default"/>
+      </w:rPr>
+    </w:lvl>
+    <w:lvl w:ilvl="5" w:tplc="04090005" w:tentative="1">
+      <w:start w:val="1"/>
+      <w:numFmt w:val="bullet"/>
+      <w:lvlText w:val=""/>
+      <w:lvlJc w:val="left"/>
+      <w:pPr>
+        <w:ind w:left="4320" w:hanging="360"/>
+      </w:pPr>
+      <w:rPr>
+        <w:rFonts w:ascii="Wingdings" w:hAnsi="Wingdings" w:hint="default"/>
+      </w:rPr>
+    </w:lvl>
+    <w:lvl w:ilvl="6" w:tplc="04090001" w:tentative="1">
+      <w:start w:val="1"/>
+      <w:numFmt w:val="bullet"/>
+      <w:lvlText w:val=""/>
+      <w:lvlJc w:val="left"/>
+      <w:pPr>
+        <w:ind w:left="5040" w:hanging="360"/>
+      </w:pPr>
+      <w:rPr>
+        <w:rFonts w:ascii="Symbol" w:hAnsi="Symbol" w:hint="default"/>
+      </w:rPr>
+    </w:lvl>
+    <w:lvl w:ilvl="7" w:tplc="04090003" w:tentative="1">
+      <w:start w:val="1"/>
+      <w:numFmt w:val="bullet"/>
+      <w:lvlText w:val="o"/>
+      <w:lvlJc w:val="left"/>
+      <w:pPr>
+        <w:ind w:left="5760" w:hanging="360"/>
+      </w:pPr>
+      <w:rPr>
+        <w:rFonts w:ascii="Courier New" w:hAnsi="Courier New" w:cs="Courier New" w:hint="default"/>
+      </w:rPr>
+    </w:lvl>
+    <w:lvl w:ilvl="8" w:tplc="04090005" w:tentative="1">
+      <w:start w:val="1"/>
+      <w:numFmt w:val="bullet"/>
+      <w:lvlText w:val=""/>
+      <w:lvlJc w:val="left"/>
+      <w:pPr>
+        <w:ind w:left="6480" w:hanging="360"/>
+      </w:pPr>
+      <w:rPr>
+        <w:rFonts w:ascii="Wingdings" w:hAnsi="Wingdings" w:hint="default"/>
+      </w:rPr>
+    </w:lvl>
+  </w:abstractNum>
+  <w:abstractNum w:abstractNumId="3" w15:restartNumberingAfterBreak="0">
     <w:nsid w:val="27174E38"/>
     <w:multiLevelType w:val="hybridMultilevel"/>
     <w:tmpl w:val="E7449858"/>
@@ -3137,7 +4119,7 @@
       </w:rPr>
     </w:lvl>
   </w:abstractNum>
-  <w:abstractNum w:abstractNumId="3" w15:restartNumberingAfterBreak="0">
+  <w:abstractNum w:abstractNumId="4" w15:restartNumberingAfterBreak="0">
     <w:nsid w:val="308F2558"/>
     <w:multiLevelType w:val="hybridMultilevel"/>
     <w:tmpl w:val="E354C856"/>
@@ -3250,7 +4232,7 @@
       </w:rPr>
     </w:lvl>
   </w:abstractNum>
-  <w:abstractNum w:abstractNumId="4" w15:restartNumberingAfterBreak="0">
+  <w:abstractNum w:abstractNumId="5" w15:restartNumberingAfterBreak="0">
     <w:nsid w:val="314140C7"/>
     <w:multiLevelType w:val="hybridMultilevel"/>
     <w:tmpl w:val="B8E6EDFC"/>
@@ -3363,7 +4345,7 @@
       </w:rPr>
     </w:lvl>
   </w:abstractNum>
-  <w:abstractNum w:abstractNumId="5" w15:restartNumberingAfterBreak="0">
+  <w:abstractNum w:abstractNumId="6" w15:restartNumberingAfterBreak="0">
     <w:nsid w:val="345D1CE9"/>
     <w:multiLevelType w:val="hybridMultilevel"/>
     <w:tmpl w:val="D6425452"/>
@@ -3476,7 +4458,7 @@
       </w:rPr>
     </w:lvl>
   </w:abstractNum>
-  <w:abstractNum w:abstractNumId="6" w15:restartNumberingAfterBreak="0">
+  <w:abstractNum w:abstractNumId="7" w15:restartNumberingAfterBreak="0">
     <w:nsid w:val="3CAA062C"/>
     <w:multiLevelType w:val="hybridMultilevel"/>
     <w:tmpl w:val="F27C1EE6"/>
@@ -3589,7 +4571,7 @@
       </w:rPr>
     </w:lvl>
   </w:abstractNum>
-  <w:abstractNum w:abstractNumId="7" w15:restartNumberingAfterBreak="0">
+  <w:abstractNum w:abstractNumId="8" w15:restartNumberingAfterBreak="0">
     <w:nsid w:val="433D2DDC"/>
     <w:multiLevelType w:val="hybridMultilevel"/>
     <w:tmpl w:val="F3CEDD3A"/>
@@ -3702,7 +4684,7 @@
       </w:rPr>
     </w:lvl>
   </w:abstractNum>
-  <w:abstractNum w:abstractNumId="8" w15:restartNumberingAfterBreak="0">
+  <w:abstractNum w:abstractNumId="9" w15:restartNumberingAfterBreak="0">
     <w:nsid w:val="43A55484"/>
     <w:multiLevelType w:val="hybridMultilevel"/>
     <w:tmpl w:val="3410AD4C"/>
@@ -3815,7 +4797,7 @@
       </w:rPr>
     </w:lvl>
   </w:abstractNum>
-  <w:abstractNum w:abstractNumId="9" w15:restartNumberingAfterBreak="0">
+  <w:abstractNum w:abstractNumId="10" w15:restartNumberingAfterBreak="0">
     <w:nsid w:val="4D0334BE"/>
     <w:multiLevelType w:val="hybridMultilevel"/>
     <w:tmpl w:val="183866F0"/>
@@ -3928,7 +4910,7 @@
       </w:rPr>
     </w:lvl>
   </w:abstractNum>
-  <w:abstractNum w:abstractNumId="10" w15:restartNumberingAfterBreak="0">
+  <w:abstractNum w:abstractNumId="11" w15:restartNumberingAfterBreak="0">
     <w:nsid w:val="6CD2010C"/>
     <w:multiLevelType w:val="hybridMultilevel"/>
     <w:tmpl w:val="91AAB8B8"/>
@@ -4041,7 +5023,7 @@
       </w:rPr>
     </w:lvl>
   </w:abstractNum>
-  <w:abstractNum w:abstractNumId="11" w15:restartNumberingAfterBreak="0">
+  <w:abstractNum w:abstractNumId="12" w15:restartNumberingAfterBreak="0">
     <w:nsid w:val="706D5264"/>
     <w:multiLevelType w:val="hybridMultilevel"/>
     <w:tmpl w:val="FE46549C"/>
@@ -4154,7 +5136,7 @@
       </w:rPr>
     </w:lvl>
   </w:abstractNum>
-  <w:abstractNum w:abstractNumId="12" w15:restartNumberingAfterBreak="0">
+  <w:abstractNum w:abstractNumId="13" w15:restartNumberingAfterBreak="0">
     <w:nsid w:val="7854013C"/>
     <w:multiLevelType w:val="hybridMultilevel"/>
     <w:tmpl w:val="06FA1B60"/>
@@ -4267,7 +5249,7 @@
       </w:rPr>
     </w:lvl>
   </w:abstractNum>
-  <w:abstractNum w:abstractNumId="13" w15:restartNumberingAfterBreak="0">
+  <w:abstractNum w:abstractNumId="14" w15:restartNumberingAfterBreak="0">
     <w:nsid w:val="7AC35DFA"/>
     <w:multiLevelType w:val="hybridMultilevel"/>
     <w:tmpl w:val="F5AEDE78"/>
@@ -4381,10 +5363,10 @@
     </w:lvl>
   </w:abstractNum>
   <w:num w:numId="1">
-    <w:abstractNumId w:val="12"/>
+    <w:abstractNumId w:val="13"/>
   </w:num>
   <w:num w:numId="2">
-    <w:abstractNumId w:val="5"/>
+    <w:abstractNumId w:val="6"/>
   </w:num>
   <w:num w:numId="3">
     <w:abstractNumId w:val="1"/>
@@ -4393,34 +5375,37 @@
     <w:abstractNumId w:val="0"/>
   </w:num>
   <w:num w:numId="5">
+    <w:abstractNumId w:val="11"/>
+  </w:num>
+  <w:num w:numId="6">
+    <w:abstractNumId w:val="14"/>
+  </w:num>
+  <w:num w:numId="7">
+    <w:abstractNumId w:val="9"/>
+  </w:num>
+  <w:num w:numId="8">
+    <w:abstractNumId w:val="7"/>
+  </w:num>
+  <w:num w:numId="9">
+    <w:abstractNumId w:val="4"/>
+  </w:num>
+  <w:num w:numId="10">
+    <w:abstractNumId w:val="5"/>
+  </w:num>
+  <w:num w:numId="11">
+    <w:abstractNumId w:val="3"/>
+  </w:num>
+  <w:num w:numId="12">
+    <w:abstractNumId w:val="8"/>
+  </w:num>
+  <w:num w:numId="13">
+    <w:abstractNumId w:val="12"/>
+  </w:num>
+  <w:num w:numId="14">
     <w:abstractNumId w:val="10"/>
   </w:num>
-  <w:num w:numId="6">
-    <w:abstractNumId w:val="13"/>
-  </w:num>
-  <w:num w:numId="7">
-    <w:abstractNumId w:val="8"/>
-  </w:num>
-  <w:num w:numId="8">
-    <w:abstractNumId w:val="6"/>
-  </w:num>
-  <w:num w:numId="9">
-    <w:abstractNumId w:val="3"/>
-  </w:num>
-  <w:num w:numId="10">
-    <w:abstractNumId w:val="4"/>
-  </w:num>
-  <w:num w:numId="11">
+  <w:num w:numId="15">
     <w:abstractNumId w:val="2"/>
-  </w:num>
-  <w:num w:numId="12">
-    <w:abstractNumId w:val="7"/>
-  </w:num>
-  <w:num w:numId="13">
-    <w:abstractNumId w:val="11"/>
-  </w:num>
-  <w:num w:numId="14">
-    <w:abstractNumId w:val="9"/>
   </w:num>
 </w:numbering>
 </file>

</xml_diff>

<commit_message>
Prepared questions for class on September 30, 2019
</commit_message>
<xml_diff>
--- a/Notes/SOC5060_Notes_Lecture_v00.docx
+++ b/Notes/SOC5060_Notes_Lecture_v00.docx
@@ -3020,12 +3020,89 @@
     <w:p>
       <w:pPr>
         <w:spacing w:after="60" w:line="240" w:lineRule="auto"/>
-      </w:pPr>
+        <w:sectPr>
+          <w:headerReference w:type="default" r:id="rId11"/>
+          <w:pgSz w:w="12240" w:h="15840"/>
+          <w:pgMar w:top="1440" w:right="1440" w:bottom="1440" w:left="1440" w:header="720" w:footer="720" w:gutter="0"/>
+          <w:pgNumType w:start="1"/>
+          <w:cols w:space="720"/>
+          <w:docGrid w:linePitch="360"/>
+        </w:sectPr>
+      </w:pPr>
+    </w:p>
+    <w:p>
+      <w:pPr>
+        <w:spacing w:after="60" w:line="240" w:lineRule="auto"/>
+        <w:rPr>
+          <w:u w:val="single"/>
+        </w:rPr>
+      </w:pPr>
+      <w:r>
+        <w:rPr>
+          <w:u w:val="single"/>
+        </w:rPr>
+        <w:lastRenderedPageBreak/>
+        <w:t>Questions</w:t>
+      </w:r>
+    </w:p>
+    <w:p>
+      <w:pPr>
+        <w:pStyle w:val="ListParagraph"/>
+        <w:numPr>
+          <w:ilvl w:val="0"/>
+          <w:numId w:val="16"/>
+        </w:numPr>
+        <w:spacing w:after="60" w:line="240" w:lineRule="auto"/>
+      </w:pPr>
+      <w:r>
+        <w:t>What is a community?</w:t>
+      </w:r>
+    </w:p>
+    <w:p>
+      <w:pPr>
+        <w:pStyle w:val="ListParagraph"/>
+        <w:numPr>
+          <w:ilvl w:val="1"/>
+          <w:numId w:val="16"/>
+        </w:numPr>
+        <w:spacing w:after="60" w:line="240" w:lineRule="auto"/>
+      </w:pPr>
+      <w:r>
+        <w:t xml:space="preserve">When reading </w:t>
+      </w:r>
+      <w:r>
+        <w:rPr>
+          <w:i/>
+        </w:rPr>
+        <w:t>Habits of the Heartland</w:t>
+      </w:r>
+      <w:r>
+        <w:t xml:space="preserve">, I found myself asking whether I was reading about one community </w:t>
+      </w:r>
+      <w:r>
+        <w:t>trying to cope with</w:t>
+      </w:r>
+      <w:r>
+        <w:t xml:space="preserve"> internal stresses or three distinct communities trying to co-exist in the same geographic space.</w:t>
+      </w:r>
       <w:bookmarkStart w:id="3" w:name="_GoBack"/>
       <w:bookmarkEnd w:id="3"/>
     </w:p>
+    <w:p>
+      <w:pPr>
+        <w:pStyle w:val="ListParagraph"/>
+        <w:numPr>
+          <w:ilvl w:val="1"/>
+          <w:numId w:val="16"/>
+        </w:numPr>
+        <w:spacing w:after="60" w:line="240" w:lineRule="auto"/>
+      </w:pPr>
+      <w:r>
+        <w:t>Is a community defined by common geography, common interests, or common identify?</w:t>
+      </w:r>
+    </w:p>
     <w:sectPr>
-      <w:headerReference w:type="default" r:id="rId11"/>
+      <w:headerReference w:type="default" r:id="rId12"/>
       <w:pgSz w:w="12240" w:h="15840"/>
       <w:pgMar w:top="1440" w:right="1440" w:bottom="1440" w:left="1440" w:header="720" w:footer="720" w:gutter="0"/>
       <w:pgNumType w:start="1"/>
@@ -3137,7 +3214,7 @@
         <w:bCs/>
         <w:noProof/>
       </w:rPr>
-      <w:t>2</w:t>
+      <w:t>1</w:t>
     </w:r>
     <w:r>
       <w:rPr>
@@ -3608,7 +3685,7 @@
         <w:bCs/>
         <w:noProof/>
       </w:rPr>
-      <w:t>1</w:t>
+      <w:t>2</w:t>
     </w:r>
     <w:r>
       <w:rPr>
@@ -3648,6 +3725,124 @@
         <w:noProof/>
       </w:rPr>
       <w:t>2</w:t>
+    </w:r>
+    <w:r>
+      <w:rPr>
+        <w:b/>
+        <w:bCs/>
+      </w:rPr>
+      <w:fldChar w:fldCharType="end"/>
+    </w:r>
+  </w:p>
+  <w:p>
+    <w:pPr>
+      <w:pStyle w:val="Header"/>
+    </w:pPr>
+  </w:p>
+</w:hdr>
+</file>
+
+<file path=word/header5.xml><?xml version="1.0" encoding="utf-8"?>
+<w:hdr xmlns:wpc="http://schemas.microsoft.com/office/word/2010/wordprocessingCanvas" xmlns:cx="http://schemas.microsoft.com/office/drawing/2014/chartex" xmlns:cx1="http://schemas.microsoft.com/office/drawing/2015/9/8/chartex" xmlns:cx2="http://schemas.microsoft.com/office/drawing/2015/10/21/chartex" xmlns:cx3="http://schemas.microsoft.com/office/drawing/2016/5/9/chartex" xmlns:cx4="http://schemas.microsoft.com/office/drawing/2016/5/10/chartex" xmlns:cx5="http://schemas.microsoft.com/office/drawing/2016/5/11/chartex" xmlns:mc="http://schemas.openxmlformats.org/markup-compatibility/2006" xmlns:o="urn:schemas-microsoft-com:office:office" xmlns:r="http://schemas.openxmlformats.org/officeDocument/2006/relationships" xmlns:m="http://schemas.openxmlformats.org/officeDocument/2006/math" xmlns:v="urn:schemas-microsoft-com:vml" xmlns:wp14="http://schemas.microsoft.com/office/word/2010/wordprocessingDrawing" xmlns:wp="http://schemas.openxmlformats.org/drawingml/2006/wordprocessingDrawing" xmlns:w10="urn:schemas-microsoft-com:office:word" xmlns:w="http://schemas.openxmlformats.org/wordprocessingml/2006/main" xmlns:w14="http://schemas.microsoft.com/office/word/2010/wordml" xmlns:w15="http://schemas.microsoft.com/office/word/2012/wordml" xmlns:w16se="http://schemas.microsoft.com/office/word/2015/wordml/symex" xmlns:wpg="http://schemas.microsoft.com/office/word/2010/wordprocessingGroup" xmlns:wpi="http://schemas.microsoft.com/office/word/2010/wordprocessingInk" xmlns:wne="http://schemas.microsoft.com/office/word/2006/wordml" xmlns:wps="http://schemas.microsoft.com/office/word/2010/wordprocessingShape" mc:Ignorable="w14 w15 w16se wp14">
+  <w:p>
+    <w:pPr>
+      <w:pStyle w:val="Header"/>
+    </w:pPr>
+    <w:r>
+      <w:t>SOC 5060 Qualitative Research</w:t>
+    </w:r>
+  </w:p>
+  <w:p>
+    <w:pPr>
+      <w:pStyle w:val="Header"/>
+    </w:pPr>
+    <w:r>
+      <w:t>Lecture Notes</w:t>
+    </w:r>
+  </w:p>
+  <w:p>
+    <w:pPr>
+      <w:pStyle w:val="Header"/>
+    </w:pPr>
+  </w:p>
+  <w:p>
+    <w:pPr>
+      <w:pStyle w:val="Header"/>
+      <w:rPr>
+        <w:b/>
+        <w:bCs/>
+      </w:rPr>
+    </w:pPr>
+    <w:r>
+      <w:t xml:space="preserve">September 30, 2019 Lecture (Week 06) | Page </w:t>
+    </w:r>
+    <w:r>
+      <w:rPr>
+        <w:b/>
+        <w:bCs/>
+      </w:rPr>
+      <w:fldChar w:fldCharType="begin"/>
+    </w:r>
+    <w:r>
+      <w:rPr>
+        <w:b/>
+        <w:bCs/>
+      </w:rPr>
+      <w:instrText xml:space="preserve"> PAGE  \* Arabic  \* MERGEFORMAT </w:instrText>
+    </w:r>
+    <w:r>
+      <w:rPr>
+        <w:b/>
+        <w:bCs/>
+      </w:rPr>
+      <w:fldChar w:fldCharType="separate"/>
+    </w:r>
+    <w:r>
+      <w:rPr>
+        <w:b/>
+        <w:bCs/>
+        <w:noProof/>
+      </w:rPr>
+      <w:t>1</w:t>
+    </w:r>
+    <w:r>
+      <w:rPr>
+        <w:b/>
+        <w:bCs/>
+      </w:rPr>
+      <w:fldChar w:fldCharType="end"/>
+    </w:r>
+    <w:r>
+      <w:t xml:space="preserve"> of </w:t>
+    </w:r>
+    <w:r>
+      <w:rPr>
+        <w:b/>
+        <w:bCs/>
+      </w:rPr>
+      <w:fldChar w:fldCharType="begin"/>
+    </w:r>
+    <w:r>
+      <w:rPr>
+        <w:b/>
+        <w:bCs/>
+      </w:rPr>
+      <w:instrText xml:space="preserve"> SECTIONPAGES   \* MERGEFORMAT </w:instrText>
+    </w:r>
+    <w:r>
+      <w:rPr>
+        <w:b/>
+        <w:bCs/>
+      </w:rPr>
+      <w:fldChar w:fldCharType="separate"/>
+    </w:r>
+    <w:r>
+      <w:rPr>
+        <w:b/>
+        <w:bCs/>
+        <w:noProof/>
+      </w:rPr>
+      <w:t>1</w:t>
     </w:r>
     <w:r>
       <w:rPr>
@@ -4911,6 +5106,92 @@
     </w:lvl>
   </w:abstractNum>
   <w:abstractNum w:abstractNumId="11" w15:restartNumberingAfterBreak="0">
+    <w:nsid w:val="577578A5"/>
+    <w:multiLevelType w:val="hybridMultilevel"/>
+    <w:tmpl w:val="26609FFA"/>
+    <w:lvl w:ilvl="0" w:tplc="0409000F">
+      <w:start w:val="1"/>
+      <w:numFmt w:val="decimal"/>
+      <w:lvlText w:val="%1."/>
+      <w:lvlJc w:val="left"/>
+      <w:pPr>
+        <w:ind w:left="720" w:hanging="360"/>
+      </w:pPr>
+    </w:lvl>
+    <w:lvl w:ilvl="1" w:tplc="04090019">
+      <w:start w:val="1"/>
+      <w:numFmt w:val="lowerLetter"/>
+      <w:lvlText w:val="%2."/>
+      <w:lvlJc w:val="left"/>
+      <w:pPr>
+        <w:ind w:left="1440" w:hanging="360"/>
+      </w:pPr>
+    </w:lvl>
+    <w:lvl w:ilvl="2" w:tplc="0409001B" w:tentative="1">
+      <w:start w:val="1"/>
+      <w:numFmt w:val="lowerRoman"/>
+      <w:lvlText w:val="%3."/>
+      <w:lvlJc w:val="right"/>
+      <w:pPr>
+        <w:ind w:left="2160" w:hanging="180"/>
+      </w:pPr>
+    </w:lvl>
+    <w:lvl w:ilvl="3" w:tplc="0409000F" w:tentative="1">
+      <w:start w:val="1"/>
+      <w:numFmt w:val="decimal"/>
+      <w:lvlText w:val="%4."/>
+      <w:lvlJc w:val="left"/>
+      <w:pPr>
+        <w:ind w:left="2880" w:hanging="360"/>
+      </w:pPr>
+    </w:lvl>
+    <w:lvl w:ilvl="4" w:tplc="04090019" w:tentative="1">
+      <w:start w:val="1"/>
+      <w:numFmt w:val="lowerLetter"/>
+      <w:lvlText w:val="%5."/>
+      <w:lvlJc w:val="left"/>
+      <w:pPr>
+        <w:ind w:left="3600" w:hanging="360"/>
+      </w:pPr>
+    </w:lvl>
+    <w:lvl w:ilvl="5" w:tplc="0409001B" w:tentative="1">
+      <w:start w:val="1"/>
+      <w:numFmt w:val="lowerRoman"/>
+      <w:lvlText w:val="%6."/>
+      <w:lvlJc w:val="right"/>
+      <w:pPr>
+        <w:ind w:left="4320" w:hanging="180"/>
+      </w:pPr>
+    </w:lvl>
+    <w:lvl w:ilvl="6" w:tplc="0409000F" w:tentative="1">
+      <w:start w:val="1"/>
+      <w:numFmt w:val="decimal"/>
+      <w:lvlText w:val="%7."/>
+      <w:lvlJc w:val="left"/>
+      <w:pPr>
+        <w:ind w:left="5040" w:hanging="360"/>
+      </w:pPr>
+    </w:lvl>
+    <w:lvl w:ilvl="7" w:tplc="04090019" w:tentative="1">
+      <w:start w:val="1"/>
+      <w:numFmt w:val="lowerLetter"/>
+      <w:lvlText w:val="%8."/>
+      <w:lvlJc w:val="left"/>
+      <w:pPr>
+        <w:ind w:left="5760" w:hanging="360"/>
+      </w:pPr>
+    </w:lvl>
+    <w:lvl w:ilvl="8" w:tplc="0409001B" w:tentative="1">
+      <w:start w:val="1"/>
+      <w:numFmt w:val="lowerRoman"/>
+      <w:lvlText w:val="%9."/>
+      <w:lvlJc w:val="right"/>
+      <w:pPr>
+        <w:ind w:left="6480" w:hanging="180"/>
+      </w:pPr>
+    </w:lvl>
+  </w:abstractNum>
+  <w:abstractNum w:abstractNumId="12" w15:restartNumberingAfterBreak="0">
     <w:nsid w:val="6CD2010C"/>
     <w:multiLevelType w:val="hybridMultilevel"/>
     <w:tmpl w:val="91AAB8B8"/>
@@ -5023,7 +5304,7 @@
       </w:rPr>
     </w:lvl>
   </w:abstractNum>
-  <w:abstractNum w:abstractNumId="12" w15:restartNumberingAfterBreak="0">
+  <w:abstractNum w:abstractNumId="13" w15:restartNumberingAfterBreak="0">
     <w:nsid w:val="706D5264"/>
     <w:multiLevelType w:val="hybridMultilevel"/>
     <w:tmpl w:val="FE46549C"/>
@@ -5136,7 +5417,7 @@
       </w:rPr>
     </w:lvl>
   </w:abstractNum>
-  <w:abstractNum w:abstractNumId="13" w15:restartNumberingAfterBreak="0">
+  <w:abstractNum w:abstractNumId="14" w15:restartNumberingAfterBreak="0">
     <w:nsid w:val="7854013C"/>
     <w:multiLevelType w:val="hybridMultilevel"/>
     <w:tmpl w:val="06FA1B60"/>
@@ -5249,7 +5530,7 @@
       </w:rPr>
     </w:lvl>
   </w:abstractNum>
-  <w:abstractNum w:abstractNumId="14" w15:restartNumberingAfterBreak="0">
+  <w:abstractNum w:abstractNumId="15" w15:restartNumberingAfterBreak="0">
     <w:nsid w:val="7AC35DFA"/>
     <w:multiLevelType w:val="hybridMultilevel"/>
     <w:tmpl w:val="F5AEDE78"/>
@@ -5363,7 +5644,7 @@
     </w:lvl>
   </w:abstractNum>
   <w:num w:numId="1">
-    <w:abstractNumId w:val="13"/>
+    <w:abstractNumId w:val="14"/>
   </w:num>
   <w:num w:numId="2">
     <w:abstractNumId w:val="6"/>
@@ -5375,10 +5656,10 @@
     <w:abstractNumId w:val="0"/>
   </w:num>
   <w:num w:numId="5">
-    <w:abstractNumId w:val="11"/>
+    <w:abstractNumId w:val="12"/>
   </w:num>
   <w:num w:numId="6">
-    <w:abstractNumId w:val="14"/>
+    <w:abstractNumId w:val="15"/>
   </w:num>
   <w:num w:numId="7">
     <w:abstractNumId w:val="9"/>
@@ -5399,13 +5680,16 @@
     <w:abstractNumId w:val="8"/>
   </w:num>
   <w:num w:numId="13">
-    <w:abstractNumId w:val="12"/>
+    <w:abstractNumId w:val="13"/>
   </w:num>
   <w:num w:numId="14">
     <w:abstractNumId w:val="10"/>
   </w:num>
   <w:num w:numId="15">
     <w:abstractNumId w:val="2"/>
+  </w:num>
+  <w:num w:numId="16">
+    <w:abstractNumId w:val="11"/>
   </w:num>
 </w:numbering>
 </file>

</xml_diff>

<commit_message>
Downloaded materials from Blackboard for class on September 30, 2019
</commit_message>
<xml_diff>
--- a/Notes/SOC5060_Notes_Lecture_v00.docx
+++ b/Notes/SOC5060_Notes_Lecture_v00.docx
@@ -3083,23 +3083,35 @@
         <w:t>trying to cope with</w:t>
       </w:r>
       <w:r>
-        <w:t xml:space="preserve"> internal stresses or three distinct communities trying to co-exist in the same geographic space.</w:t>
+        <w:t xml:space="preserve"> internal </w:t>
+      </w:r>
+      <w:r>
+        <w:t>conflicts</w:t>
+      </w:r>
+      <w:r>
+        <w:t xml:space="preserve"> or three distinct communities trying to co-exist in the same geographic space.</w:t>
+      </w:r>
+    </w:p>
+    <w:p>
+      <w:pPr>
+        <w:pStyle w:val="ListParagraph"/>
+        <w:numPr>
+          <w:ilvl w:val="1"/>
+          <w:numId w:val="16"/>
+        </w:numPr>
+        <w:spacing w:after="60" w:line="240" w:lineRule="auto"/>
+      </w:pPr>
+      <w:r>
+        <w:t>Is a community defined by common geography, com</w:t>
+      </w:r>
+      <w:r>
+        <w:t>mon interests, or common identit</w:t>
+      </w:r>
+      <w:r>
+        <w:t>y?</w:t>
       </w:r>
       <w:bookmarkStart w:id="3" w:name="_GoBack"/>
       <w:bookmarkEnd w:id="3"/>
-    </w:p>
-    <w:p>
-      <w:pPr>
-        <w:pStyle w:val="ListParagraph"/>
-        <w:numPr>
-          <w:ilvl w:val="1"/>
-          <w:numId w:val="16"/>
-        </w:numPr>
-        <w:spacing w:after="60" w:line="240" w:lineRule="auto"/>
-      </w:pPr>
-      <w:r>
-        <w:t>Is a community defined by common geography, common interests, or common identify?</w:t>
-      </w:r>
     </w:p>
     <w:sectPr>
       <w:headerReference w:type="default" r:id="rId12"/>
@@ -3175,7 +3187,7 @@
         <w:bCs/>
         <w:noProof/>
       </w:rPr>
-      <w:t>1</w:t>
+      <w:t>2</w:t>
     </w:r>
     <w:r>
       <w:rPr>
@@ -3214,7 +3226,7 @@
         <w:bCs/>
         <w:noProof/>
       </w:rPr>
-      <w:t>1</w:t>
+      <w:t>2</w:t>
     </w:r>
     <w:r>
       <w:rPr>

</xml_diff>

<commit_message>
Notes from class on September 30, 2019
</commit_message>
<xml_diff>
--- a/Notes/SOC5060_Notes_Lecture_v00.docx
+++ b/Notes/SOC5060_Notes_Lecture_v00.docx
@@ -2770,25 +2770,7 @@
         <w:spacing w:after="60" w:line="240" w:lineRule="auto"/>
       </w:pPr>
       <w:r>
-        <w:t>The questions</w:t>
-      </w:r>
-      <w:r>
-        <w:t xml:space="preserve"> serve as a universal rubric</w:t>
-      </w:r>
-      <w:r>
-        <w:t xml:space="preserve"> </w:t>
-      </w:r>
-      <w:r>
-        <w:t>(</w:t>
-      </w:r>
-      <w:r>
-        <w:t>based on Dr. Monti’s experience</w:t>
-      </w:r>
-      <w:r>
-        <w:t>)</w:t>
-      </w:r>
-      <w:r>
-        <w:t>.</w:t>
+        <w:t>Belonging, rules, and accountability.</w:t>
       </w:r>
     </w:p>
     <w:p>
@@ -2801,6 +2783,37 @@
         <w:spacing w:after="60" w:line="240" w:lineRule="auto"/>
       </w:pPr>
       <w:r>
+        <w:t>The questions</w:t>
+      </w:r>
+      <w:r>
+        <w:t xml:space="preserve"> serve as a universal rubric</w:t>
+      </w:r>
+      <w:r>
+        <w:t xml:space="preserve"> </w:t>
+      </w:r>
+      <w:r>
+        <w:t>(</w:t>
+      </w:r>
+      <w:r>
+        <w:t>based on Dr. Monti’s experience</w:t>
+      </w:r>
+      <w:r>
+        <w:t>)</w:t>
+      </w:r>
+      <w:r>
+        <w:t>.</w:t>
+      </w:r>
+    </w:p>
+    <w:p>
+      <w:pPr>
+        <w:pStyle w:val="ListParagraph"/>
+        <w:numPr>
+          <w:ilvl w:val="2"/>
+          <w:numId w:val="15"/>
+        </w:numPr>
+        <w:spacing w:after="60" w:line="240" w:lineRule="auto"/>
+      </w:pPr>
+      <w:r>
         <w:t>Each question can have a liberal or conservative.</w:t>
       </w:r>
     </w:p>
@@ -2814,6 +2827,7 @@
         <w:spacing w:after="60" w:line="240" w:lineRule="auto"/>
       </w:pPr>
       <w:r>
+        <w:lastRenderedPageBreak/>
         <w:t>Evaluate what the answers say about how community is built.</w:t>
       </w:r>
     </w:p>
@@ -2827,7 +2841,6 @@
         <w:spacing w:after="60" w:line="240" w:lineRule="auto"/>
       </w:pPr>
       <w:r>
-        <w:lastRenderedPageBreak/>
         <w:t>W</w:t>
       </w:r>
       <w:r>
@@ -2866,6 +2879,48 @@
       <w:pPr>
         <w:pStyle w:val="ListParagraph"/>
         <w:numPr>
+          <w:ilvl w:val="4"/>
+          <w:numId w:val="15"/>
+        </w:numPr>
+        <w:spacing w:after="60" w:line="240" w:lineRule="auto"/>
+      </w:pPr>
+      <w:r>
+        <w:t>Inclusive membership</w:t>
+      </w:r>
+    </w:p>
+    <w:p>
+      <w:pPr>
+        <w:pStyle w:val="ListParagraph"/>
+        <w:numPr>
+          <w:ilvl w:val="4"/>
+          <w:numId w:val="15"/>
+        </w:numPr>
+        <w:spacing w:after="60" w:line="240" w:lineRule="auto"/>
+      </w:pPr>
+      <w:r>
+        <w:t>Individuals must follow the rules</w:t>
+      </w:r>
+    </w:p>
+    <w:p>
+      <w:pPr>
+        <w:pStyle w:val="ListParagraph"/>
+        <w:numPr>
+          <w:ilvl w:val="4"/>
+          <w:numId w:val="15"/>
+        </w:numPr>
+        <w:spacing w:after="60" w:line="240" w:lineRule="auto"/>
+      </w:pPr>
+      <w:r>
+        <w:t>Intolerant of</w:t>
+      </w:r>
+      <w:r>
+        <w:t xml:space="preserve"> rule breaking</w:t>
+      </w:r>
+    </w:p>
+    <w:p>
+      <w:pPr>
+        <w:pStyle w:val="ListParagraph"/>
+        <w:numPr>
           <w:ilvl w:val="3"/>
           <w:numId w:val="15"/>
         </w:numPr>
@@ -2888,6 +2943,60 @@
       <w:pPr>
         <w:pStyle w:val="ListParagraph"/>
         <w:numPr>
+          <w:ilvl w:val="4"/>
+          <w:numId w:val="15"/>
+        </w:numPr>
+        <w:spacing w:after="60" w:line="240" w:lineRule="auto"/>
+      </w:pPr>
+      <w:r>
+        <w:t>Exclusive membership</w:t>
+      </w:r>
+    </w:p>
+    <w:p>
+      <w:pPr>
+        <w:pStyle w:val="ListParagraph"/>
+        <w:numPr>
+          <w:ilvl w:val="4"/>
+          <w:numId w:val="15"/>
+        </w:numPr>
+        <w:spacing w:after="60" w:line="240" w:lineRule="auto"/>
+      </w:pPr>
+      <w:r>
+        <w:t xml:space="preserve">People </w:t>
+      </w:r>
+      <w:r>
+        <w:t>act as a group</w:t>
+      </w:r>
+    </w:p>
+    <w:p>
+      <w:pPr>
+        <w:pStyle w:val="ListParagraph"/>
+        <w:numPr>
+          <w:ilvl w:val="4"/>
+          <w:numId w:val="15"/>
+        </w:numPr>
+        <w:spacing w:after="60" w:line="240" w:lineRule="auto"/>
+      </w:pPr>
+      <w:r>
+        <w:t xml:space="preserve">Somewhat </w:t>
+      </w:r>
+      <w:r>
+        <w:t>in</w:t>
+      </w:r>
+      <w:r>
+        <w:t>tolerant</w:t>
+      </w:r>
+      <w:r>
+        <w:t xml:space="preserve"> of </w:t>
+      </w:r>
+      <w:r>
+        <w:t>rule breaking</w:t>
+      </w:r>
+    </w:p>
+    <w:p>
+      <w:pPr>
+        <w:pStyle w:val="ListParagraph"/>
+        <w:numPr>
           <w:ilvl w:val="3"/>
           <w:numId w:val="15"/>
         </w:numPr>
@@ -2916,6 +3025,60 @@
       <w:pPr>
         <w:pStyle w:val="ListParagraph"/>
         <w:numPr>
+          <w:ilvl w:val="4"/>
+          <w:numId w:val="15"/>
+        </w:numPr>
+        <w:spacing w:after="60" w:line="240" w:lineRule="auto"/>
+      </w:pPr>
+      <w:r>
+        <w:t>Inclusive</w:t>
+      </w:r>
+      <w:r>
+        <w:t xml:space="preserve"> membership</w:t>
+      </w:r>
+    </w:p>
+    <w:p>
+      <w:pPr>
+        <w:pStyle w:val="ListParagraph"/>
+        <w:numPr>
+          <w:ilvl w:val="4"/>
+          <w:numId w:val="15"/>
+        </w:numPr>
+        <w:spacing w:after="60" w:line="240" w:lineRule="auto"/>
+      </w:pPr>
+      <w:r>
+        <w:t>Individuals act</w:t>
+      </w:r>
+      <w:r>
+        <w:t xml:space="preserve"> independently</w:t>
+      </w:r>
+    </w:p>
+    <w:p>
+      <w:pPr>
+        <w:pStyle w:val="ListParagraph"/>
+        <w:numPr>
+          <w:ilvl w:val="4"/>
+          <w:numId w:val="15"/>
+        </w:numPr>
+        <w:spacing w:after="60" w:line="240" w:lineRule="auto"/>
+      </w:pPr>
+      <w:r>
+        <w:t xml:space="preserve">Somewhat </w:t>
+      </w:r>
+      <w:r>
+        <w:t>in</w:t>
+      </w:r>
+      <w:r>
+        <w:t xml:space="preserve">tolerant of </w:t>
+      </w:r>
+      <w:r>
+        <w:t>rule breaking</w:t>
+      </w:r>
+    </w:p>
+    <w:p>
+      <w:pPr>
+        <w:pStyle w:val="ListParagraph"/>
+        <w:numPr>
           <w:ilvl w:val="3"/>
           <w:numId w:val="15"/>
         </w:numPr>
@@ -2932,6 +3095,51 @@
       </w:r>
       <w:r>
         <w:t xml:space="preserve"> exclusivity (e.g., citizens vs. non-citizens); emphasis on the individual</w:t>
+      </w:r>
+    </w:p>
+    <w:p>
+      <w:pPr>
+        <w:pStyle w:val="ListParagraph"/>
+        <w:numPr>
+          <w:ilvl w:val="4"/>
+          <w:numId w:val="15"/>
+        </w:numPr>
+        <w:spacing w:after="60" w:line="240" w:lineRule="auto"/>
+      </w:pPr>
+      <w:r>
+        <w:t>Exclusi</w:t>
+      </w:r>
+      <w:r>
+        <w:t>ve membership</w:t>
+      </w:r>
+    </w:p>
+    <w:p>
+      <w:pPr>
+        <w:pStyle w:val="ListParagraph"/>
+        <w:numPr>
+          <w:ilvl w:val="4"/>
+          <w:numId w:val="15"/>
+        </w:numPr>
+        <w:spacing w:after="60" w:line="240" w:lineRule="auto"/>
+      </w:pPr>
+      <w:r>
+        <w:t>Government</w:t>
+      </w:r>
+      <w:r>
+        <w:t xml:space="preserve"> enforces the rules</w:t>
+      </w:r>
+    </w:p>
+    <w:p>
+      <w:pPr>
+        <w:pStyle w:val="ListParagraph"/>
+        <w:numPr>
+          <w:ilvl w:val="4"/>
+          <w:numId w:val="15"/>
+        </w:numPr>
+        <w:spacing w:after="60" w:line="240" w:lineRule="auto"/>
+      </w:pPr>
+      <w:r>
+        <w:t>Intolerant of rule breaking</w:t>
       </w:r>
     </w:p>
     <w:p>
@@ -3110,6 +3318,448 @@
       <w:r>
         <w:t>y?</w:t>
       </w:r>
+    </w:p>
+    <w:p>
+      <w:pPr>
+        <w:pStyle w:val="ListParagraph"/>
+        <w:numPr>
+          <w:ilvl w:val="0"/>
+          <w:numId w:val="16"/>
+        </w:numPr>
+        <w:spacing w:after="60" w:line="240" w:lineRule="auto"/>
+      </w:pPr>
+      <w:r>
+        <w:t>What does it mean to be accountable?</w:t>
+      </w:r>
+    </w:p>
+    <w:p>
+      <w:pPr>
+        <w:spacing w:after="60" w:line="240" w:lineRule="auto"/>
+      </w:pPr>
+    </w:p>
+    <w:p>
+      <w:pPr>
+        <w:spacing w:after="60" w:line="240" w:lineRule="auto"/>
+        <w:rPr>
+          <w:u w:val="single"/>
+        </w:rPr>
+      </w:pPr>
+      <w:r>
+        <w:rPr>
+          <w:u w:val="single"/>
+        </w:rPr>
+        <w:t>Lecture Notes</w:t>
+      </w:r>
+    </w:p>
+    <w:p>
+      <w:pPr>
+        <w:spacing w:after="60" w:line="240" w:lineRule="auto"/>
+      </w:pPr>
+      <w:r>
+        <w:t>G</w:t>
+      </w:r>
+      <w:r>
+        <w:t>eneral Comments</w:t>
+      </w:r>
+    </w:p>
+    <w:p>
+      <w:pPr>
+        <w:pStyle w:val="ListParagraph"/>
+        <w:numPr>
+          <w:ilvl w:val="0"/>
+          <w:numId w:val="17"/>
+        </w:numPr>
+        <w:spacing w:after="60" w:line="240" w:lineRule="auto"/>
+      </w:pPr>
+      <w:r>
+        <w:t>Everything is data.</w:t>
+      </w:r>
+    </w:p>
+    <w:p>
+      <w:pPr>
+        <w:pStyle w:val="ListParagraph"/>
+        <w:numPr>
+          <w:ilvl w:val="0"/>
+          <w:numId w:val="17"/>
+        </w:numPr>
+        <w:spacing w:after="60" w:line="240" w:lineRule="auto"/>
+      </w:pPr>
+      <w:r>
+        <w:t xml:space="preserve">There are some drawbacks to </w:t>
+      </w:r>
+      <w:r>
+        <w:t>developing the skills for qualitative research.</w:t>
+      </w:r>
+    </w:p>
+    <w:p>
+      <w:pPr>
+        <w:pStyle w:val="ListParagraph"/>
+        <w:numPr>
+          <w:ilvl w:val="1"/>
+          <w:numId w:val="17"/>
+        </w:numPr>
+        <w:spacing w:after="60" w:line="240" w:lineRule="auto"/>
+      </w:pPr>
+      <w:r>
+        <w:t>Tend not to be able to stop viewing the world as data.</w:t>
+      </w:r>
+    </w:p>
+    <w:p>
+      <w:pPr>
+        <w:pStyle w:val="ListParagraph"/>
+        <w:numPr>
+          <w:ilvl w:val="1"/>
+          <w:numId w:val="17"/>
+        </w:numPr>
+        <w:spacing w:after="60" w:line="240" w:lineRule="auto"/>
+      </w:pPr>
+      <w:r>
+        <w:t xml:space="preserve">Tend to cause you to be distant even when you’re </w:t>
+      </w:r>
+      <w:proofErr w:type="gramStart"/>
+      <w:r>
+        <w:t>in the midst of</w:t>
+      </w:r>
+      <w:proofErr w:type="gramEnd"/>
+      <w:r>
+        <w:t xml:space="preserve"> something.</w:t>
+      </w:r>
+    </w:p>
+    <w:p>
+      <w:pPr>
+        <w:pStyle w:val="ListParagraph"/>
+        <w:numPr>
+          <w:ilvl w:val="1"/>
+          <w:numId w:val="17"/>
+        </w:numPr>
+        <w:spacing w:after="60" w:line="240" w:lineRule="auto"/>
+      </w:pPr>
+      <w:r>
+        <w:t>You look at the world differently.</w:t>
+      </w:r>
+    </w:p>
+    <w:p>
+      <w:pPr>
+        <w:pStyle w:val="ListParagraph"/>
+        <w:numPr>
+          <w:ilvl w:val="0"/>
+          <w:numId w:val="17"/>
+        </w:numPr>
+        <w:spacing w:after="60" w:line="240" w:lineRule="auto"/>
+      </w:pPr>
+      <w:r>
+        <w:t>Thomas Theorem</w:t>
+      </w:r>
+    </w:p>
+    <w:p>
+      <w:pPr>
+        <w:pStyle w:val="ListParagraph"/>
+        <w:numPr>
+          <w:ilvl w:val="1"/>
+          <w:numId w:val="17"/>
+        </w:numPr>
+        <w:spacing w:after="60" w:line="240" w:lineRule="auto"/>
+      </w:pPr>
+      <w:r>
+        <w:t>If a person perceives a situation as real, the consequences of that perception become</w:t>
+      </w:r>
+      <w:r>
+        <w:t xml:space="preserve"> real for that person.</w:t>
+      </w:r>
+    </w:p>
+    <w:p>
+      <w:pPr>
+        <w:pStyle w:val="ListParagraph"/>
+        <w:numPr>
+          <w:ilvl w:val="0"/>
+          <w:numId w:val="17"/>
+        </w:numPr>
+        <w:spacing w:after="60" w:line="240" w:lineRule="auto"/>
+      </w:pPr>
+      <w:r>
+        <w:t>Something statistically significant can be substantively insignificant.</w:t>
+      </w:r>
+    </w:p>
+    <w:p>
+      <w:pPr>
+        <w:pStyle w:val="ListParagraph"/>
+        <w:numPr>
+          <w:ilvl w:val="1"/>
+          <w:numId w:val="17"/>
+        </w:numPr>
+        <w:spacing w:after="60" w:line="240" w:lineRule="auto"/>
+      </w:pPr>
+      <w:r>
+        <w:t>You will almost always find a statistically significant result if the sample size is large enough.</w:t>
+      </w:r>
+    </w:p>
+    <w:p>
+      <w:pPr>
+        <w:spacing w:after="60" w:line="240" w:lineRule="auto"/>
+      </w:pPr>
+    </w:p>
+    <w:p>
+      <w:pPr>
+        <w:spacing w:after="60" w:line="240" w:lineRule="auto"/>
+      </w:pPr>
+      <w:r>
+        <w:t>Habits of the Heartland</w:t>
+      </w:r>
+    </w:p>
+    <w:p>
+      <w:pPr>
+        <w:pStyle w:val="ListParagraph"/>
+        <w:numPr>
+          <w:ilvl w:val="0"/>
+          <w:numId w:val="19"/>
+        </w:numPr>
+        <w:spacing w:after="60" w:line="240" w:lineRule="auto"/>
+      </w:pPr>
+      <w:r>
+        <w:t>Participant-observation method</w:t>
+      </w:r>
+      <w:r>
+        <w:t xml:space="preserve"> used.</w:t>
+      </w:r>
+    </w:p>
+    <w:p>
+      <w:pPr>
+        <w:pStyle w:val="ListParagraph"/>
+        <w:numPr>
+          <w:ilvl w:val="0"/>
+          <w:numId w:val="19"/>
+        </w:numPr>
+        <w:spacing w:after="60" w:line="240" w:lineRule="auto"/>
+      </w:pPr>
+      <w:r>
+        <w:t>Showed rather than told.</w:t>
+      </w:r>
+    </w:p>
+    <w:p>
+      <w:pPr>
+        <w:pStyle w:val="ListParagraph"/>
+        <w:numPr>
+          <w:ilvl w:val="0"/>
+          <w:numId w:val="19"/>
+        </w:numPr>
+        <w:spacing w:after="60" w:line="240" w:lineRule="auto"/>
+      </w:pPr>
+      <w:r>
+        <w:t>Did the differences between the groups cause them to argue publicly?</w:t>
+      </w:r>
+    </w:p>
+    <w:p>
+      <w:pPr>
+        <w:pStyle w:val="ListParagraph"/>
+        <w:numPr>
+          <w:ilvl w:val="0"/>
+          <w:numId w:val="19"/>
+        </w:numPr>
+        <w:spacing w:after="60" w:line="240" w:lineRule="auto"/>
+      </w:pPr>
+      <w:r>
+        <w:t>Lessons learned in the small towns can be applied to living in the big city.</w:t>
+      </w:r>
+    </w:p>
+    <w:p>
+      <w:pPr>
+        <w:pStyle w:val="ListParagraph"/>
+        <w:numPr>
+          <w:ilvl w:val="1"/>
+          <w:numId w:val="19"/>
+        </w:numPr>
+        <w:spacing w:after="60" w:line="240" w:lineRule="auto"/>
+      </w:pPr>
+      <w:r>
+        <w:t xml:space="preserve">How to be alike and different at the same time. </w:t>
+      </w:r>
+    </w:p>
+    <w:p>
+      <w:pPr>
+        <w:pStyle w:val="ListParagraph"/>
+        <w:numPr>
+          <w:ilvl w:val="0"/>
+          <w:numId w:val="19"/>
+        </w:numPr>
+        <w:spacing w:after="60" w:line="240" w:lineRule="auto"/>
+      </w:pPr>
+      <w:r>
+        <w:t xml:space="preserve">The absence of government is revealing in </w:t>
+      </w:r>
+      <w:r>
+        <w:t xml:space="preserve">and of </w:t>
+      </w:r>
+      <w:r>
+        <w:t>itself.</w:t>
+      </w:r>
+    </w:p>
+    <w:p>
+      <w:pPr>
+        <w:pStyle w:val="ListParagraph"/>
+        <w:numPr>
+          <w:ilvl w:val="0"/>
+          <w:numId w:val="19"/>
+        </w:numPr>
+        <w:spacing w:after="60" w:line="240" w:lineRule="auto"/>
+      </w:pPr>
+      <w:r>
+        <w:t>Business, ethnic, and consumer approaches to building community evident.</w:t>
+      </w:r>
+    </w:p>
+    <w:p>
+      <w:pPr>
+        <w:spacing w:after="60" w:line="240" w:lineRule="auto"/>
+      </w:pPr>
+    </w:p>
+    <w:p>
+      <w:pPr>
+        <w:spacing w:after="60" w:line="240" w:lineRule="auto"/>
+      </w:pPr>
+      <w:r>
+        <w:t>Left Behind</w:t>
+      </w:r>
+    </w:p>
+    <w:p>
+      <w:pPr>
+        <w:pStyle w:val="ListParagraph"/>
+        <w:numPr>
+          <w:ilvl w:val="0"/>
+          <w:numId w:val="20"/>
+        </w:numPr>
+        <w:spacing w:after="60" w:line="240" w:lineRule="auto"/>
+      </w:pPr>
+      <w:r>
+        <w:t>Extended case method used.</w:t>
+      </w:r>
+    </w:p>
+    <w:p>
+      <w:pPr>
+        <w:pStyle w:val="ListParagraph"/>
+        <w:numPr>
+          <w:ilvl w:val="0"/>
+          <w:numId w:val="20"/>
+        </w:numPr>
+        <w:spacing w:after="60" w:line="240" w:lineRule="auto"/>
+      </w:pPr>
+      <w:r>
+        <w:t>No new information presented; relies on old statistics.</w:t>
+      </w:r>
+    </w:p>
+    <w:p>
+      <w:pPr>
+        <w:pStyle w:val="ListParagraph"/>
+        <w:numPr>
+          <w:ilvl w:val="0"/>
+          <w:numId w:val="20"/>
+        </w:numPr>
+        <w:spacing w:after="60" w:line="240" w:lineRule="auto"/>
+      </w:pPr>
+      <w:r>
+        <w:t>Told rather than showed.</w:t>
+      </w:r>
+    </w:p>
+    <w:p>
+      <w:pPr>
+        <w:pStyle w:val="ListParagraph"/>
+        <w:numPr>
+          <w:ilvl w:val="0"/>
+          <w:numId w:val="20"/>
+        </w:numPr>
+        <w:spacing w:after="60" w:line="240" w:lineRule="auto"/>
+      </w:pPr>
+      <w:r>
+        <w:t>Only discussed the government approach to building community.</w:t>
+      </w:r>
+    </w:p>
+    <w:p>
+      <w:pPr>
+        <w:pStyle w:val="ListParagraph"/>
+        <w:numPr>
+          <w:ilvl w:val="0"/>
+          <w:numId w:val="20"/>
+        </w:numPr>
+        <w:spacing w:after="60" w:line="240" w:lineRule="auto"/>
+      </w:pPr>
+      <w:r>
+        <w:t>The fewer the number of communities studied, the more focus that can be placed on subpopulations.</w:t>
+      </w:r>
+    </w:p>
+    <w:p>
+      <w:pPr>
+        <w:pStyle w:val="ListParagraph"/>
+        <w:numPr>
+          <w:ilvl w:val="0"/>
+          <w:numId w:val="20"/>
+        </w:numPr>
+        <w:spacing w:after="60" w:line="240" w:lineRule="auto"/>
+      </w:pPr>
+      <w:r>
+        <w:t>The greater the number of communities studied, the more focus that must be placed on common themes.</w:t>
+      </w:r>
+    </w:p>
+    <w:p>
+      <w:pPr>
+        <w:pStyle w:val="ListParagraph"/>
+        <w:numPr>
+          <w:ilvl w:val="0"/>
+          <w:numId w:val="20"/>
+        </w:numPr>
+        <w:spacing w:after="60" w:line="240" w:lineRule="auto"/>
+      </w:pPr>
+      <w:r>
+        <w:t>Tradition</w:t>
+      </w:r>
+      <w:r>
+        <w:t>al</w:t>
+      </w:r>
+      <w:r>
+        <w:t xml:space="preserve"> social science research</w:t>
+      </w:r>
+    </w:p>
+    <w:p>
+      <w:pPr>
+        <w:pStyle w:val="ListParagraph"/>
+        <w:numPr>
+          <w:ilvl w:val="1"/>
+          <w:numId w:val="20"/>
+        </w:numPr>
+        <w:spacing w:after="60" w:line="240" w:lineRule="auto"/>
+      </w:pPr>
+      <w:r>
+        <w:t>Dependent variables are not life affirming behaviors (e.g., divorce, deviance).</w:t>
+      </w:r>
+    </w:p>
+    <w:p>
+      <w:pPr>
+        <w:pStyle w:val="ListParagraph"/>
+        <w:numPr>
+          <w:ilvl w:val="1"/>
+          <w:numId w:val="20"/>
+        </w:numPr>
+        <w:spacing w:after="60" w:line="240" w:lineRule="auto"/>
+      </w:pPr>
+      <w:r>
+        <w:lastRenderedPageBreak/>
+        <w:t>Independent variables are social conditions for which people have no control.</w:t>
+      </w:r>
+    </w:p>
+    <w:p>
+      <w:pPr>
+        <w:pStyle w:val="ListParagraph"/>
+        <w:numPr>
+          <w:ilvl w:val="1"/>
+          <w:numId w:val="20"/>
+        </w:numPr>
+        <w:spacing w:after="60" w:line="240" w:lineRule="auto"/>
+      </w:pPr>
+      <w:r>
+        <w:t>Tends to create pessimistic view.</w:t>
+      </w:r>
+    </w:p>
+    <w:p>
+      <w:pPr>
+        <w:spacing w:after="60" w:line="240" w:lineRule="auto"/>
+      </w:pPr>
       <w:bookmarkStart w:id="3" w:name="_GoBack"/>
       <w:bookmarkEnd w:id="3"/>
     </w:p>
@@ -3815,7 +4465,7 @@
         <w:bCs/>
         <w:noProof/>
       </w:rPr>
-      <w:t>1</w:t>
+      <w:t>2</w:t>
     </w:r>
     <w:r>
       <w:rPr>
@@ -3854,7 +4504,7 @@
         <w:bCs/>
         <w:noProof/>
       </w:rPr>
-      <w:t>1</w:t>
+      <w:t>2</w:t>
     </w:r>
     <w:r>
       <w:rPr>
@@ -4152,7 +4802,7 @@
         <w:rFonts w:ascii="Symbol" w:hAnsi="Symbol" w:hint="default"/>
       </w:rPr>
     </w:lvl>
-    <w:lvl w:ilvl="4" w:tplc="04090003" w:tentative="1">
+    <w:lvl w:ilvl="4" w:tplc="04090003">
       <w:start w:val="1"/>
       <w:numFmt w:val="bullet"/>
       <w:lvlText w:val="o"/>
@@ -4214,6 +4864,232 @@
     </w:lvl>
   </w:abstractNum>
   <w:abstractNum w:abstractNumId="3" w15:restartNumberingAfterBreak="0">
+    <w:nsid w:val="2197628F"/>
+    <w:multiLevelType w:val="hybridMultilevel"/>
+    <w:tmpl w:val="C60652C2"/>
+    <w:lvl w:ilvl="0" w:tplc="04090001">
+      <w:start w:val="1"/>
+      <w:numFmt w:val="bullet"/>
+      <w:lvlText w:val=""/>
+      <w:lvlJc w:val="left"/>
+      <w:pPr>
+        <w:ind w:left="720" w:hanging="360"/>
+      </w:pPr>
+      <w:rPr>
+        <w:rFonts w:ascii="Symbol" w:hAnsi="Symbol" w:hint="default"/>
+      </w:rPr>
+    </w:lvl>
+    <w:lvl w:ilvl="1" w:tplc="04090003" w:tentative="1">
+      <w:start w:val="1"/>
+      <w:numFmt w:val="bullet"/>
+      <w:lvlText w:val="o"/>
+      <w:lvlJc w:val="left"/>
+      <w:pPr>
+        <w:ind w:left="1440" w:hanging="360"/>
+      </w:pPr>
+      <w:rPr>
+        <w:rFonts w:ascii="Courier New" w:hAnsi="Courier New" w:cs="Courier New" w:hint="default"/>
+      </w:rPr>
+    </w:lvl>
+    <w:lvl w:ilvl="2" w:tplc="04090005" w:tentative="1">
+      <w:start w:val="1"/>
+      <w:numFmt w:val="bullet"/>
+      <w:lvlText w:val=""/>
+      <w:lvlJc w:val="left"/>
+      <w:pPr>
+        <w:ind w:left="2160" w:hanging="360"/>
+      </w:pPr>
+      <w:rPr>
+        <w:rFonts w:ascii="Wingdings" w:hAnsi="Wingdings" w:hint="default"/>
+      </w:rPr>
+    </w:lvl>
+    <w:lvl w:ilvl="3" w:tplc="04090001" w:tentative="1">
+      <w:start w:val="1"/>
+      <w:numFmt w:val="bullet"/>
+      <w:lvlText w:val=""/>
+      <w:lvlJc w:val="left"/>
+      <w:pPr>
+        <w:ind w:left="2880" w:hanging="360"/>
+      </w:pPr>
+      <w:rPr>
+        <w:rFonts w:ascii="Symbol" w:hAnsi="Symbol" w:hint="default"/>
+      </w:rPr>
+    </w:lvl>
+    <w:lvl w:ilvl="4" w:tplc="04090003" w:tentative="1">
+      <w:start w:val="1"/>
+      <w:numFmt w:val="bullet"/>
+      <w:lvlText w:val="o"/>
+      <w:lvlJc w:val="left"/>
+      <w:pPr>
+        <w:ind w:left="3600" w:hanging="360"/>
+      </w:pPr>
+      <w:rPr>
+        <w:rFonts w:ascii="Courier New" w:hAnsi="Courier New" w:cs="Courier New" w:hint="default"/>
+      </w:rPr>
+    </w:lvl>
+    <w:lvl w:ilvl="5" w:tplc="04090005" w:tentative="1">
+      <w:start w:val="1"/>
+      <w:numFmt w:val="bullet"/>
+      <w:lvlText w:val=""/>
+      <w:lvlJc w:val="left"/>
+      <w:pPr>
+        <w:ind w:left="4320" w:hanging="360"/>
+      </w:pPr>
+      <w:rPr>
+        <w:rFonts w:ascii="Wingdings" w:hAnsi="Wingdings" w:hint="default"/>
+      </w:rPr>
+    </w:lvl>
+    <w:lvl w:ilvl="6" w:tplc="04090001" w:tentative="1">
+      <w:start w:val="1"/>
+      <w:numFmt w:val="bullet"/>
+      <w:lvlText w:val=""/>
+      <w:lvlJc w:val="left"/>
+      <w:pPr>
+        <w:ind w:left="5040" w:hanging="360"/>
+      </w:pPr>
+      <w:rPr>
+        <w:rFonts w:ascii="Symbol" w:hAnsi="Symbol" w:hint="default"/>
+      </w:rPr>
+    </w:lvl>
+    <w:lvl w:ilvl="7" w:tplc="04090003" w:tentative="1">
+      <w:start w:val="1"/>
+      <w:numFmt w:val="bullet"/>
+      <w:lvlText w:val="o"/>
+      <w:lvlJc w:val="left"/>
+      <w:pPr>
+        <w:ind w:left="5760" w:hanging="360"/>
+      </w:pPr>
+      <w:rPr>
+        <w:rFonts w:ascii="Courier New" w:hAnsi="Courier New" w:cs="Courier New" w:hint="default"/>
+      </w:rPr>
+    </w:lvl>
+    <w:lvl w:ilvl="8" w:tplc="04090005" w:tentative="1">
+      <w:start w:val="1"/>
+      <w:numFmt w:val="bullet"/>
+      <w:lvlText w:val=""/>
+      <w:lvlJc w:val="left"/>
+      <w:pPr>
+        <w:ind w:left="6480" w:hanging="360"/>
+      </w:pPr>
+      <w:rPr>
+        <w:rFonts w:ascii="Wingdings" w:hAnsi="Wingdings" w:hint="default"/>
+      </w:rPr>
+    </w:lvl>
+  </w:abstractNum>
+  <w:abstractNum w:abstractNumId="4" w15:restartNumberingAfterBreak="0">
+    <w:nsid w:val="259B577A"/>
+    <w:multiLevelType w:val="hybridMultilevel"/>
+    <w:tmpl w:val="79C622E2"/>
+    <w:lvl w:ilvl="0" w:tplc="04090001">
+      <w:start w:val="1"/>
+      <w:numFmt w:val="bullet"/>
+      <w:lvlText w:val=""/>
+      <w:lvlJc w:val="left"/>
+      <w:pPr>
+        <w:ind w:left="720" w:hanging="360"/>
+      </w:pPr>
+      <w:rPr>
+        <w:rFonts w:ascii="Symbol" w:hAnsi="Symbol" w:hint="default"/>
+      </w:rPr>
+    </w:lvl>
+    <w:lvl w:ilvl="1" w:tplc="04090003">
+      <w:start w:val="1"/>
+      <w:numFmt w:val="bullet"/>
+      <w:lvlText w:val="o"/>
+      <w:lvlJc w:val="left"/>
+      <w:pPr>
+        <w:ind w:left="1440" w:hanging="360"/>
+      </w:pPr>
+      <w:rPr>
+        <w:rFonts w:ascii="Courier New" w:hAnsi="Courier New" w:cs="Courier New" w:hint="default"/>
+      </w:rPr>
+    </w:lvl>
+    <w:lvl w:ilvl="2" w:tplc="04090005" w:tentative="1">
+      <w:start w:val="1"/>
+      <w:numFmt w:val="bullet"/>
+      <w:lvlText w:val=""/>
+      <w:lvlJc w:val="left"/>
+      <w:pPr>
+        <w:ind w:left="2160" w:hanging="360"/>
+      </w:pPr>
+      <w:rPr>
+        <w:rFonts w:ascii="Wingdings" w:hAnsi="Wingdings" w:hint="default"/>
+      </w:rPr>
+    </w:lvl>
+    <w:lvl w:ilvl="3" w:tplc="04090001" w:tentative="1">
+      <w:start w:val="1"/>
+      <w:numFmt w:val="bullet"/>
+      <w:lvlText w:val=""/>
+      <w:lvlJc w:val="left"/>
+      <w:pPr>
+        <w:ind w:left="2880" w:hanging="360"/>
+      </w:pPr>
+      <w:rPr>
+        <w:rFonts w:ascii="Symbol" w:hAnsi="Symbol" w:hint="default"/>
+      </w:rPr>
+    </w:lvl>
+    <w:lvl w:ilvl="4" w:tplc="04090003" w:tentative="1">
+      <w:start w:val="1"/>
+      <w:numFmt w:val="bullet"/>
+      <w:lvlText w:val="o"/>
+      <w:lvlJc w:val="left"/>
+      <w:pPr>
+        <w:ind w:left="3600" w:hanging="360"/>
+      </w:pPr>
+      <w:rPr>
+        <w:rFonts w:ascii="Courier New" w:hAnsi="Courier New" w:cs="Courier New" w:hint="default"/>
+      </w:rPr>
+    </w:lvl>
+    <w:lvl w:ilvl="5" w:tplc="04090005" w:tentative="1">
+      <w:start w:val="1"/>
+      <w:numFmt w:val="bullet"/>
+      <w:lvlText w:val=""/>
+      <w:lvlJc w:val="left"/>
+      <w:pPr>
+        <w:ind w:left="4320" w:hanging="360"/>
+      </w:pPr>
+      <w:rPr>
+        <w:rFonts w:ascii="Wingdings" w:hAnsi="Wingdings" w:hint="default"/>
+      </w:rPr>
+    </w:lvl>
+    <w:lvl w:ilvl="6" w:tplc="04090001" w:tentative="1">
+      <w:start w:val="1"/>
+      <w:numFmt w:val="bullet"/>
+      <w:lvlText w:val=""/>
+      <w:lvlJc w:val="left"/>
+      <w:pPr>
+        <w:ind w:left="5040" w:hanging="360"/>
+      </w:pPr>
+      <w:rPr>
+        <w:rFonts w:ascii="Symbol" w:hAnsi="Symbol" w:hint="default"/>
+      </w:rPr>
+    </w:lvl>
+    <w:lvl w:ilvl="7" w:tplc="04090003" w:tentative="1">
+      <w:start w:val="1"/>
+      <w:numFmt w:val="bullet"/>
+      <w:lvlText w:val="o"/>
+      <w:lvlJc w:val="left"/>
+      <w:pPr>
+        <w:ind w:left="5760" w:hanging="360"/>
+      </w:pPr>
+      <w:rPr>
+        <w:rFonts w:ascii="Courier New" w:hAnsi="Courier New" w:cs="Courier New" w:hint="default"/>
+      </w:rPr>
+    </w:lvl>
+    <w:lvl w:ilvl="8" w:tplc="04090005" w:tentative="1">
+      <w:start w:val="1"/>
+      <w:numFmt w:val="bullet"/>
+      <w:lvlText w:val=""/>
+      <w:lvlJc w:val="left"/>
+      <w:pPr>
+        <w:ind w:left="6480" w:hanging="360"/>
+      </w:pPr>
+      <w:rPr>
+        <w:rFonts w:ascii="Wingdings" w:hAnsi="Wingdings" w:hint="default"/>
+      </w:rPr>
+    </w:lvl>
+  </w:abstractNum>
+  <w:abstractNum w:abstractNumId="5" w15:restartNumberingAfterBreak="0">
     <w:nsid w:val="27174E38"/>
     <w:multiLevelType w:val="hybridMultilevel"/>
     <w:tmpl w:val="E7449858"/>
@@ -4326,7 +5202,7 @@
       </w:rPr>
     </w:lvl>
   </w:abstractNum>
-  <w:abstractNum w:abstractNumId="4" w15:restartNumberingAfterBreak="0">
+  <w:abstractNum w:abstractNumId="6" w15:restartNumberingAfterBreak="0">
     <w:nsid w:val="308F2558"/>
     <w:multiLevelType w:val="hybridMultilevel"/>
     <w:tmpl w:val="E354C856"/>
@@ -4439,7 +5315,7 @@
       </w:rPr>
     </w:lvl>
   </w:abstractNum>
-  <w:abstractNum w:abstractNumId="5" w15:restartNumberingAfterBreak="0">
+  <w:abstractNum w:abstractNumId="7" w15:restartNumberingAfterBreak="0">
     <w:nsid w:val="314140C7"/>
     <w:multiLevelType w:val="hybridMultilevel"/>
     <w:tmpl w:val="B8E6EDFC"/>
@@ -4552,7 +5428,7 @@
       </w:rPr>
     </w:lvl>
   </w:abstractNum>
-  <w:abstractNum w:abstractNumId="6" w15:restartNumberingAfterBreak="0">
+  <w:abstractNum w:abstractNumId="8" w15:restartNumberingAfterBreak="0">
     <w:nsid w:val="345D1CE9"/>
     <w:multiLevelType w:val="hybridMultilevel"/>
     <w:tmpl w:val="D6425452"/>
@@ -4665,7 +5541,7 @@
       </w:rPr>
     </w:lvl>
   </w:abstractNum>
-  <w:abstractNum w:abstractNumId="7" w15:restartNumberingAfterBreak="0">
+  <w:abstractNum w:abstractNumId="9" w15:restartNumberingAfterBreak="0">
     <w:nsid w:val="3CAA062C"/>
     <w:multiLevelType w:val="hybridMultilevel"/>
     <w:tmpl w:val="F27C1EE6"/>
@@ -4778,7 +5654,120 @@
       </w:rPr>
     </w:lvl>
   </w:abstractNum>
-  <w:abstractNum w:abstractNumId="8" w15:restartNumberingAfterBreak="0">
+  <w:abstractNum w:abstractNumId="10" w15:restartNumberingAfterBreak="0">
+    <w:nsid w:val="3F9202BB"/>
+    <w:multiLevelType w:val="hybridMultilevel"/>
+    <w:tmpl w:val="CB2E58BA"/>
+    <w:lvl w:ilvl="0" w:tplc="04090001">
+      <w:start w:val="1"/>
+      <w:numFmt w:val="bullet"/>
+      <w:lvlText w:val=""/>
+      <w:lvlJc w:val="left"/>
+      <w:pPr>
+        <w:ind w:left="720" w:hanging="360"/>
+      </w:pPr>
+      <w:rPr>
+        <w:rFonts w:ascii="Symbol" w:hAnsi="Symbol" w:hint="default"/>
+      </w:rPr>
+    </w:lvl>
+    <w:lvl w:ilvl="1" w:tplc="04090003">
+      <w:start w:val="1"/>
+      <w:numFmt w:val="bullet"/>
+      <w:lvlText w:val="o"/>
+      <w:lvlJc w:val="left"/>
+      <w:pPr>
+        <w:ind w:left="1440" w:hanging="360"/>
+      </w:pPr>
+      <w:rPr>
+        <w:rFonts w:ascii="Courier New" w:hAnsi="Courier New" w:cs="Courier New" w:hint="default"/>
+      </w:rPr>
+    </w:lvl>
+    <w:lvl w:ilvl="2" w:tplc="04090005" w:tentative="1">
+      <w:start w:val="1"/>
+      <w:numFmt w:val="bullet"/>
+      <w:lvlText w:val=""/>
+      <w:lvlJc w:val="left"/>
+      <w:pPr>
+        <w:ind w:left="2160" w:hanging="360"/>
+      </w:pPr>
+      <w:rPr>
+        <w:rFonts w:ascii="Wingdings" w:hAnsi="Wingdings" w:hint="default"/>
+      </w:rPr>
+    </w:lvl>
+    <w:lvl w:ilvl="3" w:tplc="04090001" w:tentative="1">
+      <w:start w:val="1"/>
+      <w:numFmt w:val="bullet"/>
+      <w:lvlText w:val=""/>
+      <w:lvlJc w:val="left"/>
+      <w:pPr>
+        <w:ind w:left="2880" w:hanging="360"/>
+      </w:pPr>
+      <w:rPr>
+        <w:rFonts w:ascii="Symbol" w:hAnsi="Symbol" w:hint="default"/>
+      </w:rPr>
+    </w:lvl>
+    <w:lvl w:ilvl="4" w:tplc="04090003" w:tentative="1">
+      <w:start w:val="1"/>
+      <w:numFmt w:val="bullet"/>
+      <w:lvlText w:val="o"/>
+      <w:lvlJc w:val="left"/>
+      <w:pPr>
+        <w:ind w:left="3600" w:hanging="360"/>
+      </w:pPr>
+      <w:rPr>
+        <w:rFonts w:ascii="Courier New" w:hAnsi="Courier New" w:cs="Courier New" w:hint="default"/>
+      </w:rPr>
+    </w:lvl>
+    <w:lvl w:ilvl="5" w:tplc="04090005" w:tentative="1">
+      <w:start w:val="1"/>
+      <w:numFmt w:val="bullet"/>
+      <w:lvlText w:val=""/>
+      <w:lvlJc w:val="left"/>
+      <w:pPr>
+        <w:ind w:left="4320" w:hanging="360"/>
+      </w:pPr>
+      <w:rPr>
+        <w:rFonts w:ascii="Wingdings" w:hAnsi="Wingdings" w:hint="default"/>
+      </w:rPr>
+    </w:lvl>
+    <w:lvl w:ilvl="6" w:tplc="04090001" w:tentative="1">
+      <w:start w:val="1"/>
+      <w:numFmt w:val="bullet"/>
+      <w:lvlText w:val=""/>
+      <w:lvlJc w:val="left"/>
+      <w:pPr>
+        <w:ind w:left="5040" w:hanging="360"/>
+      </w:pPr>
+      <w:rPr>
+        <w:rFonts w:ascii="Symbol" w:hAnsi="Symbol" w:hint="default"/>
+      </w:rPr>
+    </w:lvl>
+    <w:lvl w:ilvl="7" w:tplc="04090003" w:tentative="1">
+      <w:start w:val="1"/>
+      <w:numFmt w:val="bullet"/>
+      <w:lvlText w:val="o"/>
+      <w:lvlJc w:val="left"/>
+      <w:pPr>
+        <w:ind w:left="5760" w:hanging="360"/>
+      </w:pPr>
+      <w:rPr>
+        <w:rFonts w:ascii="Courier New" w:hAnsi="Courier New" w:cs="Courier New" w:hint="default"/>
+      </w:rPr>
+    </w:lvl>
+    <w:lvl w:ilvl="8" w:tplc="04090005" w:tentative="1">
+      <w:start w:val="1"/>
+      <w:numFmt w:val="bullet"/>
+      <w:lvlText w:val=""/>
+      <w:lvlJc w:val="left"/>
+      <w:pPr>
+        <w:ind w:left="6480" w:hanging="360"/>
+      </w:pPr>
+      <w:rPr>
+        <w:rFonts w:ascii="Wingdings" w:hAnsi="Wingdings" w:hint="default"/>
+      </w:rPr>
+    </w:lvl>
+  </w:abstractNum>
+  <w:abstractNum w:abstractNumId="11" w15:restartNumberingAfterBreak="0">
     <w:nsid w:val="433D2DDC"/>
     <w:multiLevelType w:val="hybridMultilevel"/>
     <w:tmpl w:val="F3CEDD3A"/>
@@ -4891,7 +5880,7 @@
       </w:rPr>
     </w:lvl>
   </w:abstractNum>
-  <w:abstractNum w:abstractNumId="9" w15:restartNumberingAfterBreak="0">
+  <w:abstractNum w:abstractNumId="12" w15:restartNumberingAfterBreak="0">
     <w:nsid w:val="43A55484"/>
     <w:multiLevelType w:val="hybridMultilevel"/>
     <w:tmpl w:val="3410AD4C"/>
@@ -5004,7 +5993,7 @@
       </w:rPr>
     </w:lvl>
   </w:abstractNum>
-  <w:abstractNum w:abstractNumId="10" w15:restartNumberingAfterBreak="0">
+  <w:abstractNum w:abstractNumId="13" w15:restartNumberingAfterBreak="0">
     <w:nsid w:val="4D0334BE"/>
     <w:multiLevelType w:val="hybridMultilevel"/>
     <w:tmpl w:val="183866F0"/>
@@ -5117,7 +6106,7 @@
       </w:rPr>
     </w:lvl>
   </w:abstractNum>
-  <w:abstractNum w:abstractNumId="11" w15:restartNumberingAfterBreak="0">
+  <w:abstractNum w:abstractNumId="14" w15:restartNumberingAfterBreak="0">
     <w:nsid w:val="577578A5"/>
     <w:multiLevelType w:val="hybridMultilevel"/>
     <w:tmpl w:val="26609FFA"/>
@@ -5203,7 +6192,7 @@
       </w:pPr>
     </w:lvl>
   </w:abstractNum>
-  <w:abstractNum w:abstractNumId="12" w15:restartNumberingAfterBreak="0">
+  <w:abstractNum w:abstractNumId="15" w15:restartNumberingAfterBreak="0">
     <w:nsid w:val="6CD2010C"/>
     <w:multiLevelType w:val="hybridMultilevel"/>
     <w:tmpl w:val="91AAB8B8"/>
@@ -5316,7 +6305,7 @@
       </w:rPr>
     </w:lvl>
   </w:abstractNum>
-  <w:abstractNum w:abstractNumId="13" w15:restartNumberingAfterBreak="0">
+  <w:abstractNum w:abstractNumId="16" w15:restartNumberingAfterBreak="0">
     <w:nsid w:val="706D5264"/>
     <w:multiLevelType w:val="hybridMultilevel"/>
     <w:tmpl w:val="FE46549C"/>
@@ -5429,7 +6418,7 @@
       </w:rPr>
     </w:lvl>
   </w:abstractNum>
-  <w:abstractNum w:abstractNumId="14" w15:restartNumberingAfterBreak="0">
+  <w:abstractNum w:abstractNumId="17" w15:restartNumberingAfterBreak="0">
     <w:nsid w:val="7854013C"/>
     <w:multiLevelType w:val="hybridMultilevel"/>
     <w:tmpl w:val="06FA1B60"/>
@@ -5542,7 +6531,7 @@
       </w:rPr>
     </w:lvl>
   </w:abstractNum>
-  <w:abstractNum w:abstractNumId="15" w15:restartNumberingAfterBreak="0">
+  <w:abstractNum w:abstractNumId="18" w15:restartNumberingAfterBreak="0">
     <w:nsid w:val="7AC35DFA"/>
     <w:multiLevelType w:val="hybridMultilevel"/>
     <w:tmpl w:val="F5AEDE78"/>
@@ -5655,11 +6644,124 @@
       </w:rPr>
     </w:lvl>
   </w:abstractNum>
+  <w:abstractNum w:abstractNumId="19" w15:restartNumberingAfterBreak="0">
+    <w:nsid w:val="7D6430BA"/>
+    <w:multiLevelType w:val="hybridMultilevel"/>
+    <w:tmpl w:val="020009F4"/>
+    <w:lvl w:ilvl="0" w:tplc="04090001">
+      <w:start w:val="1"/>
+      <w:numFmt w:val="bullet"/>
+      <w:lvlText w:val=""/>
+      <w:lvlJc w:val="left"/>
+      <w:pPr>
+        <w:ind w:left="720" w:hanging="360"/>
+      </w:pPr>
+      <w:rPr>
+        <w:rFonts w:ascii="Symbol" w:hAnsi="Symbol" w:hint="default"/>
+      </w:rPr>
+    </w:lvl>
+    <w:lvl w:ilvl="1" w:tplc="04090003">
+      <w:start w:val="1"/>
+      <w:numFmt w:val="bullet"/>
+      <w:lvlText w:val="o"/>
+      <w:lvlJc w:val="left"/>
+      <w:pPr>
+        <w:ind w:left="1440" w:hanging="360"/>
+      </w:pPr>
+      <w:rPr>
+        <w:rFonts w:ascii="Courier New" w:hAnsi="Courier New" w:cs="Courier New" w:hint="default"/>
+      </w:rPr>
+    </w:lvl>
+    <w:lvl w:ilvl="2" w:tplc="04090005" w:tentative="1">
+      <w:start w:val="1"/>
+      <w:numFmt w:val="bullet"/>
+      <w:lvlText w:val=""/>
+      <w:lvlJc w:val="left"/>
+      <w:pPr>
+        <w:ind w:left="2160" w:hanging="360"/>
+      </w:pPr>
+      <w:rPr>
+        <w:rFonts w:ascii="Wingdings" w:hAnsi="Wingdings" w:hint="default"/>
+      </w:rPr>
+    </w:lvl>
+    <w:lvl w:ilvl="3" w:tplc="04090001" w:tentative="1">
+      <w:start w:val="1"/>
+      <w:numFmt w:val="bullet"/>
+      <w:lvlText w:val=""/>
+      <w:lvlJc w:val="left"/>
+      <w:pPr>
+        <w:ind w:left="2880" w:hanging="360"/>
+      </w:pPr>
+      <w:rPr>
+        <w:rFonts w:ascii="Symbol" w:hAnsi="Symbol" w:hint="default"/>
+      </w:rPr>
+    </w:lvl>
+    <w:lvl w:ilvl="4" w:tplc="04090003" w:tentative="1">
+      <w:start w:val="1"/>
+      <w:numFmt w:val="bullet"/>
+      <w:lvlText w:val="o"/>
+      <w:lvlJc w:val="left"/>
+      <w:pPr>
+        <w:ind w:left="3600" w:hanging="360"/>
+      </w:pPr>
+      <w:rPr>
+        <w:rFonts w:ascii="Courier New" w:hAnsi="Courier New" w:cs="Courier New" w:hint="default"/>
+      </w:rPr>
+    </w:lvl>
+    <w:lvl w:ilvl="5" w:tplc="04090005" w:tentative="1">
+      <w:start w:val="1"/>
+      <w:numFmt w:val="bullet"/>
+      <w:lvlText w:val=""/>
+      <w:lvlJc w:val="left"/>
+      <w:pPr>
+        <w:ind w:left="4320" w:hanging="360"/>
+      </w:pPr>
+      <w:rPr>
+        <w:rFonts w:ascii="Wingdings" w:hAnsi="Wingdings" w:hint="default"/>
+      </w:rPr>
+    </w:lvl>
+    <w:lvl w:ilvl="6" w:tplc="04090001" w:tentative="1">
+      <w:start w:val="1"/>
+      <w:numFmt w:val="bullet"/>
+      <w:lvlText w:val=""/>
+      <w:lvlJc w:val="left"/>
+      <w:pPr>
+        <w:ind w:left="5040" w:hanging="360"/>
+      </w:pPr>
+      <w:rPr>
+        <w:rFonts w:ascii="Symbol" w:hAnsi="Symbol" w:hint="default"/>
+      </w:rPr>
+    </w:lvl>
+    <w:lvl w:ilvl="7" w:tplc="04090003" w:tentative="1">
+      <w:start w:val="1"/>
+      <w:numFmt w:val="bullet"/>
+      <w:lvlText w:val="o"/>
+      <w:lvlJc w:val="left"/>
+      <w:pPr>
+        <w:ind w:left="5760" w:hanging="360"/>
+      </w:pPr>
+      <w:rPr>
+        <w:rFonts w:ascii="Courier New" w:hAnsi="Courier New" w:cs="Courier New" w:hint="default"/>
+      </w:rPr>
+    </w:lvl>
+    <w:lvl w:ilvl="8" w:tplc="04090005" w:tentative="1">
+      <w:start w:val="1"/>
+      <w:numFmt w:val="bullet"/>
+      <w:lvlText w:val=""/>
+      <w:lvlJc w:val="left"/>
+      <w:pPr>
+        <w:ind w:left="6480" w:hanging="360"/>
+      </w:pPr>
+      <w:rPr>
+        <w:rFonts w:ascii="Wingdings" w:hAnsi="Wingdings" w:hint="default"/>
+      </w:rPr>
+    </w:lvl>
+  </w:abstractNum>
   <w:num w:numId="1">
-    <w:abstractNumId w:val="14"/>
+    <w:abstractNumId w:val="17"/>
   </w:num>
   <w:num w:numId="2">
-    <w:abstractNumId w:val="6"/>
+    <w:abstractNumId w:val="8"/>
   </w:num>
   <w:num w:numId="3">
     <w:abstractNumId w:val="1"/>
@@ -5668,40 +6770,52 @@
     <w:abstractNumId w:val="0"/>
   </w:num>
   <w:num w:numId="5">
+    <w:abstractNumId w:val="15"/>
+  </w:num>
+  <w:num w:numId="6">
+    <w:abstractNumId w:val="18"/>
+  </w:num>
+  <w:num w:numId="7">
     <w:abstractNumId w:val="12"/>
   </w:num>
-  <w:num w:numId="6">
-    <w:abstractNumId w:val="15"/>
-  </w:num>
-  <w:num w:numId="7">
+  <w:num w:numId="8">
     <w:abstractNumId w:val="9"/>
   </w:num>
-  <w:num w:numId="8">
+  <w:num w:numId="9">
+    <w:abstractNumId w:val="6"/>
+  </w:num>
+  <w:num w:numId="10">
     <w:abstractNumId w:val="7"/>
   </w:num>
-  <w:num w:numId="9">
-    <w:abstractNumId w:val="4"/>
-  </w:num>
-  <w:num w:numId="10">
+  <w:num w:numId="11">
     <w:abstractNumId w:val="5"/>
   </w:num>
-  <w:num w:numId="11">
-    <w:abstractNumId w:val="3"/>
-  </w:num>
   <w:num w:numId="12">
-    <w:abstractNumId w:val="8"/>
+    <w:abstractNumId w:val="11"/>
   </w:num>
   <w:num w:numId="13">
-    <w:abstractNumId w:val="13"/>
+    <w:abstractNumId w:val="16"/>
   </w:num>
   <w:num w:numId="14">
-    <w:abstractNumId w:val="10"/>
+    <w:abstractNumId w:val="13"/>
   </w:num>
   <w:num w:numId="15">
     <w:abstractNumId w:val="2"/>
   </w:num>
   <w:num w:numId="16">
-    <w:abstractNumId w:val="11"/>
+    <w:abstractNumId w:val="14"/>
+  </w:num>
+  <w:num w:numId="17">
+    <w:abstractNumId w:val="19"/>
+  </w:num>
+  <w:num w:numId="18">
+    <w:abstractNumId w:val="3"/>
+  </w:num>
+  <w:num w:numId="19">
+    <w:abstractNumId w:val="10"/>
+  </w:num>
+  <w:num w:numId="20">
+    <w:abstractNumId w:val="4"/>
   </w:num>
 </w:numbering>
 </file>

</xml_diff>

<commit_message>
Notes for class on October 7, 2019
</commit_message>
<xml_diff>
--- a/Notes/SOC5060_Notes_Lecture_v00.docx
+++ b/Notes/SOC5060_Notes_Lecture_v00.docx
@@ -3070,8 +3070,6 @@
       <w:r>
         <w:t>rule breaking</w:t>
       </w:r>
-      <w:bookmarkStart w:id="3" w:name="_GoBack"/>
-      <w:bookmarkEnd w:id="3"/>
     </w:p>
     <w:p>
       <w:pPr>
@@ -3754,10 +3752,87 @@
     <w:p>
       <w:pPr>
         <w:spacing w:after="60" w:line="240" w:lineRule="auto"/>
-      </w:pPr>
+        <w:sectPr>
+          <w:headerReference w:type="default" r:id="rId12"/>
+          <w:pgSz w:w="12240" w:h="15840"/>
+          <w:pgMar w:top="1440" w:right="1440" w:bottom="1440" w:left="1440" w:header="720" w:footer="720" w:gutter="0"/>
+          <w:pgNumType w:start="1"/>
+          <w:cols w:space="720"/>
+          <w:docGrid w:linePitch="360"/>
+        </w:sectPr>
+      </w:pPr>
+    </w:p>
+    <w:p>
+      <w:pPr>
+        <w:spacing w:after="60" w:line="240" w:lineRule="auto"/>
+        <w:rPr>
+          <w:u w:val="single"/>
+        </w:rPr>
+      </w:pPr>
+      <w:r>
+        <w:rPr>
+          <w:u w:val="single"/>
+        </w:rPr>
+        <w:lastRenderedPageBreak/>
+        <w:t>General Questions and Comments</w:t>
+      </w:r>
+    </w:p>
+    <w:p>
+      <w:pPr>
+        <w:pStyle w:val="ListParagraph"/>
+        <w:numPr>
+          <w:ilvl w:val="0"/>
+          <w:numId w:val="21"/>
+        </w:numPr>
+        <w:spacing w:after="60" w:line="240" w:lineRule="auto"/>
+      </w:pPr>
+      <w:r>
+        <w:t>What is the difference between culture and community?</w:t>
+      </w:r>
+    </w:p>
+    <w:p>
+      <w:pPr>
+        <w:pStyle w:val="ListParagraph"/>
+        <w:numPr>
+          <w:ilvl w:val="1"/>
+          <w:numId w:val="21"/>
+        </w:numPr>
+        <w:spacing w:after="60" w:line="240" w:lineRule="auto"/>
+      </w:pPr>
+      <w:r>
+        <w:t>Martin (2015) seemed to be more about culture than community.</w:t>
+      </w:r>
+    </w:p>
+    <w:p>
+      <w:pPr>
+        <w:pStyle w:val="ListParagraph"/>
+        <w:numPr>
+          <w:ilvl w:val="0"/>
+          <w:numId w:val="21"/>
+        </w:numPr>
+        <w:spacing w:after="60" w:line="240" w:lineRule="auto"/>
+      </w:pPr>
+      <w:r>
+        <w:t>I didn’t think Martin (2015) explicitly addressed the dimensions of community or the approaches to making community but one could make inferences based on what the book discussed.</w:t>
+      </w:r>
+    </w:p>
+    <w:p>
+      <w:pPr>
+        <w:pStyle w:val="ListParagraph"/>
+        <w:numPr>
+          <w:ilvl w:val="0"/>
+          <w:numId w:val="21"/>
+        </w:numPr>
+        <w:spacing w:after="60" w:line="240" w:lineRule="auto"/>
+      </w:pPr>
+      <w:r>
+        <w:t>Martin (2015) seems to be instructive about the challenges to gaining access to a community when doing ethnographic studies.</w:t>
+      </w:r>
+      <w:bookmarkStart w:id="3" w:name="_GoBack"/>
+      <w:bookmarkEnd w:id="3"/>
     </w:p>
     <w:sectPr>
-      <w:headerReference w:type="default" r:id="rId12"/>
+      <w:headerReference w:type="default" r:id="rId13"/>
       <w:pgSz w:w="12240" w:h="15840"/>
       <w:pgMar w:top="1440" w:right="1440" w:bottom="1440" w:left="1440" w:header="720" w:footer="720" w:gutter="0"/>
       <w:pgNumType w:start="1"/>
@@ -4498,6 +4573,124 @@
         <w:noProof/>
       </w:rPr>
       <w:t>2</w:t>
+    </w:r>
+    <w:r>
+      <w:rPr>
+        <w:b/>
+        <w:bCs/>
+      </w:rPr>
+      <w:fldChar w:fldCharType="end"/>
+    </w:r>
+  </w:p>
+  <w:p>
+    <w:pPr>
+      <w:pStyle w:val="Header"/>
+    </w:pPr>
+  </w:p>
+</w:hdr>
+</file>
+
+<file path=word/header6.xml><?xml version="1.0" encoding="utf-8"?>
+<w:hdr xmlns:wpc="http://schemas.microsoft.com/office/word/2010/wordprocessingCanvas" xmlns:cx="http://schemas.microsoft.com/office/drawing/2014/chartex" xmlns:cx1="http://schemas.microsoft.com/office/drawing/2015/9/8/chartex" xmlns:cx2="http://schemas.microsoft.com/office/drawing/2015/10/21/chartex" xmlns:cx3="http://schemas.microsoft.com/office/drawing/2016/5/9/chartex" xmlns:cx4="http://schemas.microsoft.com/office/drawing/2016/5/10/chartex" xmlns:cx5="http://schemas.microsoft.com/office/drawing/2016/5/11/chartex" xmlns:mc="http://schemas.openxmlformats.org/markup-compatibility/2006" xmlns:o="urn:schemas-microsoft-com:office:office" xmlns:r="http://schemas.openxmlformats.org/officeDocument/2006/relationships" xmlns:m="http://schemas.openxmlformats.org/officeDocument/2006/math" xmlns:v="urn:schemas-microsoft-com:vml" xmlns:wp14="http://schemas.microsoft.com/office/word/2010/wordprocessingDrawing" xmlns:wp="http://schemas.openxmlformats.org/drawingml/2006/wordprocessingDrawing" xmlns:w10="urn:schemas-microsoft-com:office:word" xmlns:w="http://schemas.openxmlformats.org/wordprocessingml/2006/main" xmlns:w14="http://schemas.microsoft.com/office/word/2010/wordml" xmlns:w15="http://schemas.microsoft.com/office/word/2012/wordml" xmlns:w16se="http://schemas.microsoft.com/office/word/2015/wordml/symex" xmlns:wpg="http://schemas.microsoft.com/office/word/2010/wordprocessingGroup" xmlns:wpi="http://schemas.microsoft.com/office/word/2010/wordprocessingInk" xmlns:wne="http://schemas.microsoft.com/office/word/2006/wordml" xmlns:wps="http://schemas.microsoft.com/office/word/2010/wordprocessingShape" mc:Ignorable="w14 w15 w16se wp14">
+  <w:p>
+    <w:pPr>
+      <w:pStyle w:val="Header"/>
+    </w:pPr>
+    <w:r>
+      <w:t>SOC 5060 Qualitative Research</w:t>
+    </w:r>
+  </w:p>
+  <w:p>
+    <w:pPr>
+      <w:pStyle w:val="Header"/>
+    </w:pPr>
+    <w:r>
+      <w:t>Lecture Notes</w:t>
+    </w:r>
+  </w:p>
+  <w:p>
+    <w:pPr>
+      <w:pStyle w:val="Header"/>
+    </w:pPr>
+  </w:p>
+  <w:p>
+    <w:pPr>
+      <w:pStyle w:val="Header"/>
+      <w:rPr>
+        <w:b/>
+        <w:bCs/>
+      </w:rPr>
+    </w:pPr>
+    <w:r>
+      <w:t xml:space="preserve">October 7, 2019 Lecture (Week 07) | Page </w:t>
+    </w:r>
+    <w:r>
+      <w:rPr>
+        <w:b/>
+        <w:bCs/>
+      </w:rPr>
+      <w:fldChar w:fldCharType="begin"/>
+    </w:r>
+    <w:r>
+      <w:rPr>
+        <w:b/>
+        <w:bCs/>
+      </w:rPr>
+      <w:instrText xml:space="preserve"> PAGE  \* Arabic  \* MERGEFORMAT </w:instrText>
+    </w:r>
+    <w:r>
+      <w:rPr>
+        <w:b/>
+        <w:bCs/>
+      </w:rPr>
+      <w:fldChar w:fldCharType="separate"/>
+    </w:r>
+    <w:r>
+      <w:rPr>
+        <w:b/>
+        <w:bCs/>
+        <w:noProof/>
+      </w:rPr>
+      <w:t>1</w:t>
+    </w:r>
+    <w:r>
+      <w:rPr>
+        <w:b/>
+        <w:bCs/>
+      </w:rPr>
+      <w:fldChar w:fldCharType="end"/>
+    </w:r>
+    <w:r>
+      <w:t xml:space="preserve"> of </w:t>
+    </w:r>
+    <w:r>
+      <w:rPr>
+        <w:b/>
+        <w:bCs/>
+      </w:rPr>
+      <w:fldChar w:fldCharType="begin"/>
+    </w:r>
+    <w:r>
+      <w:rPr>
+        <w:b/>
+        <w:bCs/>
+      </w:rPr>
+      <w:instrText xml:space="preserve"> SECTIONPAGES   \* MERGEFORMAT </w:instrText>
+    </w:r>
+    <w:r>
+      <w:rPr>
+        <w:b/>
+        <w:bCs/>
+      </w:rPr>
+      <w:fldChar w:fldCharType="separate"/>
+    </w:r>
+    <w:r>
+      <w:rPr>
+        <w:b/>
+        <w:bCs/>
+        <w:noProof/>
+      </w:rPr>
+      <w:t>1</w:t>
     </w:r>
     <w:r>
       <w:rPr>
@@ -4631,6 +4824,92 @@
     </w:lvl>
   </w:abstractNum>
   <w:abstractNum w:abstractNumId="1" w15:restartNumberingAfterBreak="0">
+    <w:nsid w:val="03DD5DC5"/>
+    <w:multiLevelType w:val="hybridMultilevel"/>
+    <w:tmpl w:val="3D8210EE"/>
+    <w:lvl w:ilvl="0" w:tplc="0409000F">
+      <w:start w:val="1"/>
+      <w:numFmt w:val="decimal"/>
+      <w:lvlText w:val="%1."/>
+      <w:lvlJc w:val="left"/>
+      <w:pPr>
+        <w:ind w:left="720" w:hanging="360"/>
+      </w:pPr>
+    </w:lvl>
+    <w:lvl w:ilvl="1" w:tplc="04090019">
+      <w:start w:val="1"/>
+      <w:numFmt w:val="lowerLetter"/>
+      <w:lvlText w:val="%2."/>
+      <w:lvlJc w:val="left"/>
+      <w:pPr>
+        <w:ind w:left="1440" w:hanging="360"/>
+      </w:pPr>
+    </w:lvl>
+    <w:lvl w:ilvl="2" w:tplc="0409001B" w:tentative="1">
+      <w:start w:val="1"/>
+      <w:numFmt w:val="lowerRoman"/>
+      <w:lvlText w:val="%3."/>
+      <w:lvlJc w:val="right"/>
+      <w:pPr>
+        <w:ind w:left="2160" w:hanging="180"/>
+      </w:pPr>
+    </w:lvl>
+    <w:lvl w:ilvl="3" w:tplc="0409000F" w:tentative="1">
+      <w:start w:val="1"/>
+      <w:numFmt w:val="decimal"/>
+      <w:lvlText w:val="%4."/>
+      <w:lvlJc w:val="left"/>
+      <w:pPr>
+        <w:ind w:left="2880" w:hanging="360"/>
+      </w:pPr>
+    </w:lvl>
+    <w:lvl w:ilvl="4" w:tplc="04090019" w:tentative="1">
+      <w:start w:val="1"/>
+      <w:numFmt w:val="lowerLetter"/>
+      <w:lvlText w:val="%5."/>
+      <w:lvlJc w:val="left"/>
+      <w:pPr>
+        <w:ind w:left="3600" w:hanging="360"/>
+      </w:pPr>
+    </w:lvl>
+    <w:lvl w:ilvl="5" w:tplc="0409001B" w:tentative="1">
+      <w:start w:val="1"/>
+      <w:numFmt w:val="lowerRoman"/>
+      <w:lvlText w:val="%6."/>
+      <w:lvlJc w:val="right"/>
+      <w:pPr>
+        <w:ind w:left="4320" w:hanging="180"/>
+      </w:pPr>
+    </w:lvl>
+    <w:lvl w:ilvl="6" w:tplc="0409000F" w:tentative="1">
+      <w:start w:val="1"/>
+      <w:numFmt w:val="decimal"/>
+      <w:lvlText w:val="%7."/>
+      <w:lvlJc w:val="left"/>
+      <w:pPr>
+        <w:ind w:left="5040" w:hanging="360"/>
+      </w:pPr>
+    </w:lvl>
+    <w:lvl w:ilvl="7" w:tplc="04090019" w:tentative="1">
+      <w:start w:val="1"/>
+      <w:numFmt w:val="lowerLetter"/>
+      <w:lvlText w:val="%8."/>
+      <w:lvlJc w:val="left"/>
+      <w:pPr>
+        <w:ind w:left="5760" w:hanging="360"/>
+      </w:pPr>
+    </w:lvl>
+    <w:lvl w:ilvl="8" w:tplc="0409001B" w:tentative="1">
+      <w:start w:val="1"/>
+      <w:numFmt w:val="lowerRoman"/>
+      <w:lvlText w:val="%9."/>
+      <w:lvlJc w:val="right"/>
+      <w:pPr>
+        <w:ind w:left="6480" w:hanging="180"/>
+      </w:pPr>
+    </w:lvl>
+  </w:abstractNum>
+  <w:abstractNum w:abstractNumId="2" w15:restartNumberingAfterBreak="0">
     <w:nsid w:val="0EF51121"/>
     <w:multiLevelType w:val="hybridMultilevel"/>
     <w:tmpl w:val="BCD4B166"/>
@@ -4743,7 +5022,7 @@
       </w:rPr>
     </w:lvl>
   </w:abstractNum>
-  <w:abstractNum w:abstractNumId="2" w15:restartNumberingAfterBreak="0">
+  <w:abstractNum w:abstractNumId="3" w15:restartNumberingAfterBreak="0">
     <w:nsid w:val="13CC200D"/>
     <w:multiLevelType w:val="hybridMultilevel"/>
     <w:tmpl w:val="15F601F6"/>
@@ -4856,7 +5135,7 @@
       </w:rPr>
     </w:lvl>
   </w:abstractNum>
-  <w:abstractNum w:abstractNumId="3" w15:restartNumberingAfterBreak="0">
+  <w:abstractNum w:abstractNumId="4" w15:restartNumberingAfterBreak="0">
     <w:nsid w:val="2197628F"/>
     <w:multiLevelType w:val="hybridMultilevel"/>
     <w:tmpl w:val="C60652C2"/>
@@ -4969,7 +5248,7 @@
       </w:rPr>
     </w:lvl>
   </w:abstractNum>
-  <w:abstractNum w:abstractNumId="4" w15:restartNumberingAfterBreak="0">
+  <w:abstractNum w:abstractNumId="5" w15:restartNumberingAfterBreak="0">
     <w:nsid w:val="259B577A"/>
     <w:multiLevelType w:val="hybridMultilevel"/>
     <w:tmpl w:val="79C622E2"/>
@@ -5082,7 +5361,7 @@
       </w:rPr>
     </w:lvl>
   </w:abstractNum>
-  <w:abstractNum w:abstractNumId="5" w15:restartNumberingAfterBreak="0">
+  <w:abstractNum w:abstractNumId="6" w15:restartNumberingAfterBreak="0">
     <w:nsid w:val="27174E38"/>
     <w:multiLevelType w:val="hybridMultilevel"/>
     <w:tmpl w:val="E7449858"/>
@@ -5195,7 +5474,7 @@
       </w:rPr>
     </w:lvl>
   </w:abstractNum>
-  <w:abstractNum w:abstractNumId="6" w15:restartNumberingAfterBreak="0">
+  <w:abstractNum w:abstractNumId="7" w15:restartNumberingAfterBreak="0">
     <w:nsid w:val="308F2558"/>
     <w:multiLevelType w:val="hybridMultilevel"/>
     <w:tmpl w:val="E354C856"/>
@@ -5308,7 +5587,7 @@
       </w:rPr>
     </w:lvl>
   </w:abstractNum>
-  <w:abstractNum w:abstractNumId="7" w15:restartNumberingAfterBreak="0">
+  <w:abstractNum w:abstractNumId="8" w15:restartNumberingAfterBreak="0">
     <w:nsid w:val="314140C7"/>
     <w:multiLevelType w:val="hybridMultilevel"/>
     <w:tmpl w:val="B8E6EDFC"/>
@@ -5421,7 +5700,7 @@
       </w:rPr>
     </w:lvl>
   </w:abstractNum>
-  <w:abstractNum w:abstractNumId="8" w15:restartNumberingAfterBreak="0">
+  <w:abstractNum w:abstractNumId="9" w15:restartNumberingAfterBreak="0">
     <w:nsid w:val="345D1CE9"/>
     <w:multiLevelType w:val="hybridMultilevel"/>
     <w:tmpl w:val="D6425452"/>
@@ -5534,7 +5813,7 @@
       </w:rPr>
     </w:lvl>
   </w:abstractNum>
-  <w:abstractNum w:abstractNumId="9" w15:restartNumberingAfterBreak="0">
+  <w:abstractNum w:abstractNumId="10" w15:restartNumberingAfterBreak="0">
     <w:nsid w:val="3CAA062C"/>
     <w:multiLevelType w:val="hybridMultilevel"/>
     <w:tmpl w:val="F27C1EE6"/>
@@ -5647,7 +5926,7 @@
       </w:rPr>
     </w:lvl>
   </w:abstractNum>
-  <w:abstractNum w:abstractNumId="10" w15:restartNumberingAfterBreak="0">
+  <w:abstractNum w:abstractNumId="11" w15:restartNumberingAfterBreak="0">
     <w:nsid w:val="3F9202BB"/>
     <w:multiLevelType w:val="hybridMultilevel"/>
     <w:tmpl w:val="CB2E58BA"/>
@@ -5760,7 +6039,7 @@
       </w:rPr>
     </w:lvl>
   </w:abstractNum>
-  <w:abstractNum w:abstractNumId="11" w15:restartNumberingAfterBreak="0">
+  <w:abstractNum w:abstractNumId="12" w15:restartNumberingAfterBreak="0">
     <w:nsid w:val="433D2DDC"/>
     <w:multiLevelType w:val="hybridMultilevel"/>
     <w:tmpl w:val="F3CEDD3A"/>
@@ -5873,7 +6152,7 @@
       </w:rPr>
     </w:lvl>
   </w:abstractNum>
-  <w:abstractNum w:abstractNumId="12" w15:restartNumberingAfterBreak="0">
+  <w:abstractNum w:abstractNumId="13" w15:restartNumberingAfterBreak="0">
     <w:nsid w:val="43A55484"/>
     <w:multiLevelType w:val="hybridMultilevel"/>
     <w:tmpl w:val="3410AD4C"/>
@@ -5986,7 +6265,7 @@
       </w:rPr>
     </w:lvl>
   </w:abstractNum>
-  <w:abstractNum w:abstractNumId="13" w15:restartNumberingAfterBreak="0">
+  <w:abstractNum w:abstractNumId="14" w15:restartNumberingAfterBreak="0">
     <w:nsid w:val="4D0334BE"/>
     <w:multiLevelType w:val="hybridMultilevel"/>
     <w:tmpl w:val="183866F0"/>
@@ -6099,7 +6378,7 @@
       </w:rPr>
     </w:lvl>
   </w:abstractNum>
-  <w:abstractNum w:abstractNumId="14" w15:restartNumberingAfterBreak="0">
+  <w:abstractNum w:abstractNumId="15" w15:restartNumberingAfterBreak="0">
     <w:nsid w:val="577578A5"/>
     <w:multiLevelType w:val="hybridMultilevel"/>
     <w:tmpl w:val="26609FFA"/>
@@ -6185,7 +6464,7 @@
       </w:pPr>
     </w:lvl>
   </w:abstractNum>
-  <w:abstractNum w:abstractNumId="15" w15:restartNumberingAfterBreak="0">
+  <w:abstractNum w:abstractNumId="16" w15:restartNumberingAfterBreak="0">
     <w:nsid w:val="6CD2010C"/>
     <w:multiLevelType w:val="hybridMultilevel"/>
     <w:tmpl w:val="91AAB8B8"/>
@@ -6298,7 +6577,7 @@
       </w:rPr>
     </w:lvl>
   </w:abstractNum>
-  <w:abstractNum w:abstractNumId="16" w15:restartNumberingAfterBreak="0">
+  <w:abstractNum w:abstractNumId="17" w15:restartNumberingAfterBreak="0">
     <w:nsid w:val="706D5264"/>
     <w:multiLevelType w:val="hybridMultilevel"/>
     <w:tmpl w:val="FE46549C"/>
@@ -6411,7 +6690,7 @@
       </w:rPr>
     </w:lvl>
   </w:abstractNum>
-  <w:abstractNum w:abstractNumId="17" w15:restartNumberingAfterBreak="0">
+  <w:abstractNum w:abstractNumId="18" w15:restartNumberingAfterBreak="0">
     <w:nsid w:val="7854013C"/>
     <w:multiLevelType w:val="hybridMultilevel"/>
     <w:tmpl w:val="06FA1B60"/>
@@ -6524,7 +6803,7 @@
       </w:rPr>
     </w:lvl>
   </w:abstractNum>
-  <w:abstractNum w:abstractNumId="18" w15:restartNumberingAfterBreak="0">
+  <w:abstractNum w:abstractNumId="19" w15:restartNumberingAfterBreak="0">
     <w:nsid w:val="7AC35DFA"/>
     <w:multiLevelType w:val="hybridMultilevel"/>
     <w:tmpl w:val="F5AEDE78"/>
@@ -6637,7 +6916,7 @@
       </w:rPr>
     </w:lvl>
   </w:abstractNum>
-  <w:abstractNum w:abstractNumId="19" w15:restartNumberingAfterBreak="0">
+  <w:abstractNum w:abstractNumId="20" w15:restartNumberingAfterBreak="0">
     <w:nsid w:val="7D6430BA"/>
     <w:multiLevelType w:val="hybridMultilevel"/>
     <w:tmpl w:val="020009F4"/>
@@ -6751,64 +7030,67 @@
     </w:lvl>
   </w:abstractNum>
   <w:num w:numId="1">
-    <w:abstractNumId w:val="17"/>
+    <w:abstractNumId w:val="18"/>
   </w:num>
   <w:num w:numId="2">
-    <w:abstractNumId w:val="8"/>
+    <w:abstractNumId w:val="9"/>
   </w:num>
   <w:num w:numId="3">
-    <w:abstractNumId w:val="1"/>
+    <w:abstractNumId w:val="2"/>
   </w:num>
   <w:num w:numId="4">
     <w:abstractNumId w:val="0"/>
   </w:num>
   <w:num w:numId="5">
+    <w:abstractNumId w:val="16"/>
+  </w:num>
+  <w:num w:numId="6">
+    <w:abstractNumId w:val="19"/>
+  </w:num>
+  <w:num w:numId="7">
+    <w:abstractNumId w:val="13"/>
+  </w:num>
+  <w:num w:numId="8">
+    <w:abstractNumId w:val="10"/>
+  </w:num>
+  <w:num w:numId="9">
+    <w:abstractNumId w:val="7"/>
+  </w:num>
+  <w:num w:numId="10">
+    <w:abstractNumId w:val="8"/>
+  </w:num>
+  <w:num w:numId="11">
+    <w:abstractNumId w:val="6"/>
+  </w:num>
+  <w:num w:numId="12">
+    <w:abstractNumId w:val="12"/>
+  </w:num>
+  <w:num w:numId="13">
+    <w:abstractNumId w:val="17"/>
+  </w:num>
+  <w:num w:numId="14">
+    <w:abstractNumId w:val="14"/>
+  </w:num>
+  <w:num w:numId="15">
+    <w:abstractNumId w:val="3"/>
+  </w:num>
+  <w:num w:numId="16">
     <w:abstractNumId w:val="15"/>
   </w:num>
-  <w:num w:numId="6">
-    <w:abstractNumId w:val="18"/>
+  <w:num w:numId="17">
+    <w:abstractNumId w:val="20"/>
   </w:num>
-  <w:num w:numId="7">
-    <w:abstractNumId w:val="12"/>
+  <w:num w:numId="18">
+    <w:abstractNumId w:val="4"/>
   </w:num>
-  <w:num w:numId="8">
-    <w:abstractNumId w:val="9"/>
+  <w:num w:numId="19">
+    <w:abstractNumId w:val="11"/>
   </w:num>
-  <w:num w:numId="9">
-    <w:abstractNumId w:val="6"/>
-  </w:num>
-  <w:num w:numId="10">
-    <w:abstractNumId w:val="7"/>
-  </w:num>
-  <w:num w:numId="11">
+  <w:num w:numId="20">
     <w:abstractNumId w:val="5"/>
   </w:num>
-  <w:num w:numId="12">
-    <w:abstractNumId w:val="11"/>
-  </w:num>
-  <w:num w:numId="13">
-    <w:abstractNumId w:val="16"/>
-  </w:num>
-  <w:num w:numId="14">
-    <w:abstractNumId w:val="13"/>
-  </w:num>
-  <w:num w:numId="15">
-    <w:abstractNumId w:val="2"/>
-  </w:num>
-  <w:num w:numId="16">
-    <w:abstractNumId w:val="14"/>
-  </w:num>
-  <w:num w:numId="17">
-    <w:abstractNumId w:val="19"/>
-  </w:num>
-  <w:num w:numId="18">
-    <w:abstractNumId w:val="3"/>
-  </w:num>
-  <w:num w:numId="19">
-    <w:abstractNumId w:val="10"/>
-  </w:num>
-  <w:num w:numId="20">
-    <w:abstractNumId w:val="4"/>
+  <w:num w:numId="21">
+    <w:abstractNumId w:val="1"/>
   </w:num>
 </w:numbering>
 </file>

</xml_diff>

<commit_message>
Notes from class on October 7, 2019
</commit_message>
<xml_diff>
--- a/Notes/SOC5060_Notes_Lecture_v00.docx
+++ b/Notes/SOC5060_Notes_Lecture_v00.docx
@@ -3828,6 +3828,206 @@
       <w:r>
         <w:t>Martin (2015) seems to be instructive about the challenges to gaining access to a community when doing ethnographic studies.</w:t>
       </w:r>
+    </w:p>
+    <w:p>
+      <w:pPr>
+        <w:spacing w:after="60" w:line="240" w:lineRule="auto"/>
+      </w:pPr>
+    </w:p>
+    <w:p>
+      <w:pPr>
+        <w:spacing w:after="60" w:line="240" w:lineRule="auto"/>
+        <w:rPr>
+          <w:u w:val="single"/>
+        </w:rPr>
+      </w:pPr>
+      <w:r>
+        <w:rPr>
+          <w:u w:val="single"/>
+        </w:rPr>
+        <w:t>Lecture Notes</w:t>
+      </w:r>
+    </w:p>
+    <w:p>
+      <w:pPr>
+        <w:spacing w:after="60" w:line="240" w:lineRule="auto"/>
+      </w:pPr>
+      <w:r>
+        <w:t>Martin (2015)</w:t>
+      </w:r>
+    </w:p>
+    <w:p>
+      <w:pPr>
+        <w:pStyle w:val="ListParagraph"/>
+        <w:numPr>
+          <w:ilvl w:val="0"/>
+          <w:numId w:val="22"/>
+        </w:numPr>
+        <w:spacing w:after="60" w:line="240" w:lineRule="auto"/>
+      </w:pPr>
+      <w:r>
+        <w:t>Rituals and customs served to strengthen in-group solidarity.</w:t>
+      </w:r>
+    </w:p>
+    <w:p>
+      <w:pPr>
+        <w:pStyle w:val="ListParagraph"/>
+        <w:numPr>
+          <w:ilvl w:val="0"/>
+          <w:numId w:val="22"/>
+        </w:numPr>
+        <w:spacing w:after="60" w:line="240" w:lineRule="auto"/>
+      </w:pPr>
+      <w:r>
+        <w:t>Primarily c</w:t>
+      </w:r>
+      <w:r>
+        <w:t>onservative</w:t>
+      </w:r>
+      <w:r>
+        <w:t>, consumer</w:t>
+      </w:r>
+      <w:r>
+        <w:t xml:space="preserve"> approach to community (not necessarily politically conservative).</w:t>
+      </w:r>
+    </w:p>
+    <w:p>
+      <w:pPr>
+        <w:pStyle w:val="ListParagraph"/>
+        <w:numPr>
+          <w:ilvl w:val="1"/>
+          <w:numId w:val="22"/>
+        </w:numPr>
+        <w:spacing w:after="60" w:line="240" w:lineRule="auto"/>
+      </w:pPr>
+      <w:r>
+        <w:t>Exclusive membership in community.</w:t>
+      </w:r>
+    </w:p>
+    <w:p>
+      <w:pPr>
+        <w:pStyle w:val="ListParagraph"/>
+        <w:numPr>
+          <w:ilvl w:val="1"/>
+          <w:numId w:val="22"/>
+        </w:numPr>
+        <w:spacing w:after="60" w:line="240" w:lineRule="auto"/>
+      </w:pPr>
+      <w:r>
+        <w:t>Community members had a rigid understanding of the rules that one needed to</w:t>
+      </w:r>
+      <w:r>
+        <w:t xml:space="preserve"> follow.</w:t>
+      </w:r>
+    </w:p>
+    <w:p>
+      <w:pPr>
+        <w:pStyle w:val="ListParagraph"/>
+        <w:numPr>
+          <w:ilvl w:val="1"/>
+          <w:numId w:val="22"/>
+        </w:numPr>
+        <w:spacing w:after="60" w:line="240" w:lineRule="auto"/>
+      </w:pPr>
+      <w:r>
+        <w:t>Community members were h</w:t>
+      </w:r>
+      <w:r>
+        <w:t>igh</w:t>
+      </w:r>
+      <w:r>
+        <w:t>ly</w:t>
+      </w:r>
+      <w:r>
+        <w:t xml:space="preserve"> concern</w:t>
+      </w:r>
+      <w:r>
+        <w:t>ed</w:t>
+      </w:r>
+      <w:r>
+        <w:t xml:space="preserve"> about public perception.</w:t>
+      </w:r>
+    </w:p>
+    <w:p>
+      <w:pPr>
+        <w:pStyle w:val="ListParagraph"/>
+        <w:numPr>
+          <w:ilvl w:val="0"/>
+          <w:numId w:val="22"/>
+        </w:numPr>
+        <w:spacing w:after="60" w:line="240" w:lineRule="auto"/>
+      </w:pPr>
+      <w:r>
+        <w:t>Elements of ethnic approach to community</w:t>
+      </w:r>
+    </w:p>
+    <w:p>
+      <w:pPr>
+        <w:pStyle w:val="ListParagraph"/>
+        <w:numPr>
+          <w:ilvl w:val="1"/>
+          <w:numId w:val="22"/>
+        </w:numPr>
+        <w:spacing w:after="60" w:line="240" w:lineRule="auto"/>
+      </w:pPr>
+      <w:r>
+        <w:t>Exclusive membership in community.</w:t>
+      </w:r>
+    </w:p>
+    <w:p>
+      <w:pPr>
+        <w:pStyle w:val="ListParagraph"/>
+        <w:numPr>
+          <w:ilvl w:val="1"/>
+          <w:numId w:val="22"/>
+        </w:numPr>
+        <w:spacing w:after="60" w:line="240" w:lineRule="auto"/>
+      </w:pPr>
+      <w:r>
+        <w:t>Certain kind of tolerance within their own group.</w:t>
+      </w:r>
+    </w:p>
+    <w:p>
+      <w:pPr>
+        <w:spacing w:after="60" w:line="240" w:lineRule="auto"/>
+      </w:pPr>
+    </w:p>
+    <w:p>
+      <w:pPr>
+        <w:spacing w:after="60" w:line="240" w:lineRule="auto"/>
+      </w:pPr>
+      <w:r>
+        <w:t>Building a community</w:t>
+      </w:r>
+    </w:p>
+    <w:p>
+      <w:pPr>
+        <w:pStyle w:val="ListParagraph"/>
+        <w:numPr>
+          <w:ilvl w:val="0"/>
+          <w:numId w:val="23"/>
+        </w:numPr>
+        <w:spacing w:after="60" w:line="240" w:lineRule="auto"/>
+      </w:pPr>
+      <w:r>
+        <w:t>The key question is h</w:t>
+      </w:r>
+      <w:r>
+        <w:t>ow do you be alike and different at the same time?</w:t>
+      </w:r>
+    </w:p>
+    <w:p>
+      <w:pPr>
+        <w:pStyle w:val="ListParagraph"/>
+        <w:numPr>
+          <w:ilvl w:val="1"/>
+          <w:numId w:val="23"/>
+        </w:numPr>
+        <w:spacing w:after="60" w:line="240" w:lineRule="auto"/>
+      </w:pPr>
+      <w:r>
+        <w:t>Differences are not irreconcilable.</w:t>
+      </w:r>
       <w:bookmarkStart w:id="3" w:name="_GoBack"/>
       <w:bookmarkEnd w:id="3"/>
     </w:p>
@@ -6465,6 +6665,232 @@
     </w:lvl>
   </w:abstractNum>
   <w:abstractNum w:abstractNumId="16" w15:restartNumberingAfterBreak="0">
+    <w:nsid w:val="5CE327F6"/>
+    <w:multiLevelType w:val="hybridMultilevel"/>
+    <w:tmpl w:val="76981BCE"/>
+    <w:lvl w:ilvl="0" w:tplc="04090001">
+      <w:start w:val="1"/>
+      <w:numFmt w:val="bullet"/>
+      <w:lvlText w:val=""/>
+      <w:lvlJc w:val="left"/>
+      <w:pPr>
+        <w:ind w:left="720" w:hanging="360"/>
+      </w:pPr>
+      <w:rPr>
+        <w:rFonts w:ascii="Symbol" w:hAnsi="Symbol" w:hint="default"/>
+      </w:rPr>
+    </w:lvl>
+    <w:lvl w:ilvl="1" w:tplc="04090003">
+      <w:start w:val="1"/>
+      <w:numFmt w:val="bullet"/>
+      <w:lvlText w:val="o"/>
+      <w:lvlJc w:val="left"/>
+      <w:pPr>
+        <w:ind w:left="1440" w:hanging="360"/>
+      </w:pPr>
+      <w:rPr>
+        <w:rFonts w:ascii="Courier New" w:hAnsi="Courier New" w:cs="Courier New" w:hint="default"/>
+      </w:rPr>
+    </w:lvl>
+    <w:lvl w:ilvl="2" w:tplc="04090005" w:tentative="1">
+      <w:start w:val="1"/>
+      <w:numFmt w:val="bullet"/>
+      <w:lvlText w:val=""/>
+      <w:lvlJc w:val="left"/>
+      <w:pPr>
+        <w:ind w:left="2160" w:hanging="360"/>
+      </w:pPr>
+      <w:rPr>
+        <w:rFonts w:ascii="Wingdings" w:hAnsi="Wingdings" w:hint="default"/>
+      </w:rPr>
+    </w:lvl>
+    <w:lvl w:ilvl="3" w:tplc="04090001" w:tentative="1">
+      <w:start w:val="1"/>
+      <w:numFmt w:val="bullet"/>
+      <w:lvlText w:val=""/>
+      <w:lvlJc w:val="left"/>
+      <w:pPr>
+        <w:ind w:left="2880" w:hanging="360"/>
+      </w:pPr>
+      <w:rPr>
+        <w:rFonts w:ascii="Symbol" w:hAnsi="Symbol" w:hint="default"/>
+      </w:rPr>
+    </w:lvl>
+    <w:lvl w:ilvl="4" w:tplc="04090003" w:tentative="1">
+      <w:start w:val="1"/>
+      <w:numFmt w:val="bullet"/>
+      <w:lvlText w:val="o"/>
+      <w:lvlJc w:val="left"/>
+      <w:pPr>
+        <w:ind w:left="3600" w:hanging="360"/>
+      </w:pPr>
+      <w:rPr>
+        <w:rFonts w:ascii="Courier New" w:hAnsi="Courier New" w:cs="Courier New" w:hint="default"/>
+      </w:rPr>
+    </w:lvl>
+    <w:lvl w:ilvl="5" w:tplc="04090005" w:tentative="1">
+      <w:start w:val="1"/>
+      <w:numFmt w:val="bullet"/>
+      <w:lvlText w:val=""/>
+      <w:lvlJc w:val="left"/>
+      <w:pPr>
+        <w:ind w:left="4320" w:hanging="360"/>
+      </w:pPr>
+      <w:rPr>
+        <w:rFonts w:ascii="Wingdings" w:hAnsi="Wingdings" w:hint="default"/>
+      </w:rPr>
+    </w:lvl>
+    <w:lvl w:ilvl="6" w:tplc="04090001" w:tentative="1">
+      <w:start w:val="1"/>
+      <w:numFmt w:val="bullet"/>
+      <w:lvlText w:val=""/>
+      <w:lvlJc w:val="left"/>
+      <w:pPr>
+        <w:ind w:left="5040" w:hanging="360"/>
+      </w:pPr>
+      <w:rPr>
+        <w:rFonts w:ascii="Symbol" w:hAnsi="Symbol" w:hint="default"/>
+      </w:rPr>
+    </w:lvl>
+    <w:lvl w:ilvl="7" w:tplc="04090003" w:tentative="1">
+      <w:start w:val="1"/>
+      <w:numFmt w:val="bullet"/>
+      <w:lvlText w:val="o"/>
+      <w:lvlJc w:val="left"/>
+      <w:pPr>
+        <w:ind w:left="5760" w:hanging="360"/>
+      </w:pPr>
+      <w:rPr>
+        <w:rFonts w:ascii="Courier New" w:hAnsi="Courier New" w:cs="Courier New" w:hint="default"/>
+      </w:rPr>
+    </w:lvl>
+    <w:lvl w:ilvl="8" w:tplc="04090005" w:tentative="1">
+      <w:start w:val="1"/>
+      <w:numFmt w:val="bullet"/>
+      <w:lvlText w:val=""/>
+      <w:lvlJc w:val="left"/>
+      <w:pPr>
+        <w:ind w:left="6480" w:hanging="360"/>
+      </w:pPr>
+      <w:rPr>
+        <w:rFonts w:ascii="Wingdings" w:hAnsi="Wingdings" w:hint="default"/>
+      </w:rPr>
+    </w:lvl>
+  </w:abstractNum>
+  <w:abstractNum w:abstractNumId="17" w15:restartNumberingAfterBreak="0">
+    <w:nsid w:val="60D470C1"/>
+    <w:multiLevelType w:val="hybridMultilevel"/>
+    <w:tmpl w:val="F0D00480"/>
+    <w:lvl w:ilvl="0" w:tplc="04090001">
+      <w:start w:val="1"/>
+      <w:numFmt w:val="bullet"/>
+      <w:lvlText w:val=""/>
+      <w:lvlJc w:val="left"/>
+      <w:pPr>
+        <w:ind w:left="720" w:hanging="360"/>
+      </w:pPr>
+      <w:rPr>
+        <w:rFonts w:ascii="Symbol" w:hAnsi="Symbol" w:hint="default"/>
+      </w:rPr>
+    </w:lvl>
+    <w:lvl w:ilvl="1" w:tplc="04090003">
+      <w:start w:val="1"/>
+      <w:numFmt w:val="bullet"/>
+      <w:lvlText w:val="o"/>
+      <w:lvlJc w:val="left"/>
+      <w:pPr>
+        <w:ind w:left="1440" w:hanging="360"/>
+      </w:pPr>
+      <w:rPr>
+        <w:rFonts w:ascii="Courier New" w:hAnsi="Courier New" w:cs="Courier New" w:hint="default"/>
+      </w:rPr>
+    </w:lvl>
+    <w:lvl w:ilvl="2" w:tplc="04090005" w:tentative="1">
+      <w:start w:val="1"/>
+      <w:numFmt w:val="bullet"/>
+      <w:lvlText w:val=""/>
+      <w:lvlJc w:val="left"/>
+      <w:pPr>
+        <w:ind w:left="2160" w:hanging="360"/>
+      </w:pPr>
+      <w:rPr>
+        <w:rFonts w:ascii="Wingdings" w:hAnsi="Wingdings" w:hint="default"/>
+      </w:rPr>
+    </w:lvl>
+    <w:lvl w:ilvl="3" w:tplc="04090001" w:tentative="1">
+      <w:start w:val="1"/>
+      <w:numFmt w:val="bullet"/>
+      <w:lvlText w:val=""/>
+      <w:lvlJc w:val="left"/>
+      <w:pPr>
+        <w:ind w:left="2880" w:hanging="360"/>
+      </w:pPr>
+      <w:rPr>
+        <w:rFonts w:ascii="Symbol" w:hAnsi="Symbol" w:hint="default"/>
+      </w:rPr>
+    </w:lvl>
+    <w:lvl w:ilvl="4" w:tplc="04090003" w:tentative="1">
+      <w:start w:val="1"/>
+      <w:numFmt w:val="bullet"/>
+      <w:lvlText w:val="o"/>
+      <w:lvlJc w:val="left"/>
+      <w:pPr>
+        <w:ind w:left="3600" w:hanging="360"/>
+      </w:pPr>
+      <w:rPr>
+        <w:rFonts w:ascii="Courier New" w:hAnsi="Courier New" w:cs="Courier New" w:hint="default"/>
+      </w:rPr>
+    </w:lvl>
+    <w:lvl w:ilvl="5" w:tplc="04090005" w:tentative="1">
+      <w:start w:val="1"/>
+      <w:numFmt w:val="bullet"/>
+      <w:lvlText w:val=""/>
+      <w:lvlJc w:val="left"/>
+      <w:pPr>
+        <w:ind w:left="4320" w:hanging="360"/>
+      </w:pPr>
+      <w:rPr>
+        <w:rFonts w:ascii="Wingdings" w:hAnsi="Wingdings" w:hint="default"/>
+      </w:rPr>
+    </w:lvl>
+    <w:lvl w:ilvl="6" w:tplc="04090001" w:tentative="1">
+      <w:start w:val="1"/>
+      <w:numFmt w:val="bullet"/>
+      <w:lvlText w:val=""/>
+      <w:lvlJc w:val="left"/>
+      <w:pPr>
+        <w:ind w:left="5040" w:hanging="360"/>
+      </w:pPr>
+      <w:rPr>
+        <w:rFonts w:ascii="Symbol" w:hAnsi="Symbol" w:hint="default"/>
+      </w:rPr>
+    </w:lvl>
+    <w:lvl w:ilvl="7" w:tplc="04090003" w:tentative="1">
+      <w:start w:val="1"/>
+      <w:numFmt w:val="bullet"/>
+      <w:lvlText w:val="o"/>
+      <w:lvlJc w:val="left"/>
+      <w:pPr>
+        <w:ind w:left="5760" w:hanging="360"/>
+      </w:pPr>
+      <w:rPr>
+        <w:rFonts w:ascii="Courier New" w:hAnsi="Courier New" w:cs="Courier New" w:hint="default"/>
+      </w:rPr>
+    </w:lvl>
+    <w:lvl w:ilvl="8" w:tplc="04090005" w:tentative="1">
+      <w:start w:val="1"/>
+      <w:numFmt w:val="bullet"/>
+      <w:lvlText w:val=""/>
+      <w:lvlJc w:val="left"/>
+      <w:pPr>
+        <w:ind w:left="6480" w:hanging="360"/>
+      </w:pPr>
+      <w:rPr>
+        <w:rFonts w:ascii="Wingdings" w:hAnsi="Wingdings" w:hint="default"/>
+      </w:rPr>
+    </w:lvl>
+  </w:abstractNum>
+  <w:abstractNum w:abstractNumId="18" w15:restartNumberingAfterBreak="0">
     <w:nsid w:val="6CD2010C"/>
     <w:multiLevelType w:val="hybridMultilevel"/>
     <w:tmpl w:val="91AAB8B8"/>
@@ -6577,7 +7003,7 @@
       </w:rPr>
     </w:lvl>
   </w:abstractNum>
-  <w:abstractNum w:abstractNumId="17" w15:restartNumberingAfterBreak="0">
+  <w:abstractNum w:abstractNumId="19" w15:restartNumberingAfterBreak="0">
     <w:nsid w:val="706D5264"/>
     <w:multiLevelType w:val="hybridMultilevel"/>
     <w:tmpl w:val="FE46549C"/>
@@ -6690,7 +7116,7 @@
       </w:rPr>
     </w:lvl>
   </w:abstractNum>
-  <w:abstractNum w:abstractNumId="18" w15:restartNumberingAfterBreak="0">
+  <w:abstractNum w:abstractNumId="20" w15:restartNumberingAfterBreak="0">
     <w:nsid w:val="7854013C"/>
     <w:multiLevelType w:val="hybridMultilevel"/>
     <w:tmpl w:val="06FA1B60"/>
@@ -6803,7 +7229,7 @@
       </w:rPr>
     </w:lvl>
   </w:abstractNum>
-  <w:abstractNum w:abstractNumId="19" w15:restartNumberingAfterBreak="0">
+  <w:abstractNum w:abstractNumId="21" w15:restartNumberingAfterBreak="0">
     <w:nsid w:val="7AC35DFA"/>
     <w:multiLevelType w:val="hybridMultilevel"/>
     <w:tmpl w:val="F5AEDE78"/>
@@ -6916,7 +7342,7 @@
       </w:rPr>
     </w:lvl>
   </w:abstractNum>
-  <w:abstractNum w:abstractNumId="20" w15:restartNumberingAfterBreak="0">
+  <w:abstractNum w:abstractNumId="22" w15:restartNumberingAfterBreak="0">
     <w:nsid w:val="7D6430BA"/>
     <w:multiLevelType w:val="hybridMultilevel"/>
     <w:tmpl w:val="020009F4"/>
@@ -7030,7 +7456,7 @@
     </w:lvl>
   </w:abstractNum>
   <w:num w:numId="1">
-    <w:abstractNumId w:val="18"/>
+    <w:abstractNumId w:val="20"/>
   </w:num>
   <w:num w:numId="2">
     <w:abstractNumId w:val="9"/>
@@ -7042,10 +7468,10 @@
     <w:abstractNumId w:val="0"/>
   </w:num>
   <w:num w:numId="5">
-    <w:abstractNumId w:val="16"/>
+    <w:abstractNumId w:val="18"/>
   </w:num>
   <w:num w:numId="6">
-    <w:abstractNumId w:val="19"/>
+    <w:abstractNumId w:val="21"/>
   </w:num>
   <w:num w:numId="7">
     <w:abstractNumId w:val="13"/>
@@ -7066,7 +7492,7 @@
     <w:abstractNumId w:val="12"/>
   </w:num>
   <w:num w:numId="13">
-    <w:abstractNumId w:val="17"/>
+    <w:abstractNumId w:val="19"/>
   </w:num>
   <w:num w:numId="14">
     <w:abstractNumId w:val="14"/>
@@ -7078,7 +7504,7 @@
     <w:abstractNumId w:val="15"/>
   </w:num>
   <w:num w:numId="17">
-    <w:abstractNumId w:val="20"/>
+    <w:abstractNumId w:val="22"/>
   </w:num>
   <w:num w:numId="18">
     <w:abstractNumId w:val="4"/>
@@ -7091,6 +7517,12 @@
   </w:num>
   <w:num w:numId="21">
     <w:abstractNumId w:val="1"/>
+  </w:num>
+  <w:num w:numId="22">
+    <w:abstractNumId w:val="17"/>
+  </w:num>
+  <w:num w:numId="23">
+    <w:abstractNumId w:val="16"/>
   </w:num>
 </w:numbering>
 </file>

</xml_diff>

<commit_message>
Relocated readings for SOC 5060
</commit_message>
<xml_diff>
--- a/Notes/SOC5060_Notes_Lecture_v00.docx
+++ b/Notes/SOC5060_Notes_Lecture_v00.docx
@@ -4028,11 +4028,170 @@
       <w:r>
         <w:t>Differences are not irreconcilable.</w:t>
       </w:r>
+    </w:p>
+    <w:p>
+      <w:pPr>
+        <w:spacing w:after="60" w:line="240" w:lineRule="auto"/>
+        <w:sectPr>
+          <w:headerReference w:type="default" r:id="rId13"/>
+          <w:pgSz w:w="12240" w:h="15840"/>
+          <w:pgMar w:top="1440" w:right="1440" w:bottom="1440" w:left="1440" w:header="720" w:footer="720" w:gutter="0"/>
+          <w:pgNumType w:start="1"/>
+          <w:cols w:space="720"/>
+          <w:docGrid w:linePitch="360"/>
+        </w:sectPr>
+      </w:pPr>
+    </w:p>
+    <w:p>
+      <w:pPr>
+        <w:spacing w:after="60" w:line="240" w:lineRule="auto"/>
+        <w:rPr>
+          <w:u w:val="single"/>
+        </w:rPr>
+      </w:pPr>
+      <w:r>
+        <w:rPr>
+          <w:u w:val="single"/>
+        </w:rPr>
+        <w:lastRenderedPageBreak/>
+        <w:t>General Questions and Comments</w:t>
+      </w:r>
+    </w:p>
+    <w:p>
+      <w:pPr>
+        <w:pStyle w:val="ListParagraph"/>
+        <w:numPr>
+          <w:ilvl w:val="0"/>
+          <w:numId w:val="24"/>
+        </w:numPr>
+        <w:spacing w:after="60" w:line="240" w:lineRule="auto"/>
+      </w:pPr>
+      <w:r>
+        <w:t xml:space="preserve">Monti, D. (1979). Patterns of conflict preceding the 1964 Riots. </w:t>
+      </w:r>
+      <w:r>
+        <w:rPr>
+          <w:i/>
+        </w:rPr>
+        <w:t>Journal of Conflict Resolution</w:t>
+      </w:r>
+      <w:r>
+        <w:t>, 23(1), 41-69.</w:t>
+      </w:r>
+      <w:r>
+        <w:t xml:space="preserve"> </w:t>
+      </w:r>
+    </w:p>
+    <w:p>
+      <w:pPr>
+        <w:pStyle w:val="ListParagraph"/>
+        <w:numPr>
+          <w:ilvl w:val="1"/>
+          <w:numId w:val="24"/>
+        </w:numPr>
+        <w:spacing w:after="60" w:line="240" w:lineRule="auto"/>
+      </w:pPr>
+      <w:r>
+        <w:t>I question the</w:t>
+      </w:r>
+      <w:r>
+        <w:t xml:space="preserve"> rationale for not using neighborhood newspapers as part of the data set or</w:t>
+      </w:r>
+      <w:r>
+        <w:t xml:space="preserve"> reliability check.</w:t>
+      </w:r>
+    </w:p>
+    <w:p>
+      <w:pPr>
+        <w:pStyle w:val="ListParagraph"/>
+        <w:numPr>
+          <w:ilvl w:val="2"/>
+          <w:numId w:val="24"/>
+        </w:numPr>
+        <w:spacing w:after="60" w:line="240" w:lineRule="auto"/>
+      </w:pPr>
+      <w:r>
+        <w:t>Was there any bias in the studies used as evidence to support t</w:t>
+      </w:r>
+      <w:r>
+        <w:t xml:space="preserve">he claim that </w:t>
+      </w:r>
+      <w:r>
+        <w:t>community newspap</w:t>
+      </w:r>
+      <w:r>
+        <w:t xml:space="preserve">ers appeal to a </w:t>
+      </w:r>
+      <w:r>
+        <w:t>narrow</w:t>
+      </w:r>
+      <w:r>
+        <w:t>er</w:t>
+      </w:r>
+      <w:r>
+        <w:t xml:space="preserve"> set of inter</w:t>
+      </w:r>
+      <w:r>
+        <w:t>ests than mainstream newspa</w:t>
+      </w:r>
+      <w:r>
+        <w:t>pers?</w:t>
+      </w:r>
+    </w:p>
+    <w:p>
+      <w:pPr>
+        <w:pStyle w:val="ListParagraph"/>
+        <w:numPr>
+          <w:ilvl w:val="2"/>
+          <w:numId w:val="24"/>
+        </w:numPr>
+        <w:spacing w:after="60" w:line="240" w:lineRule="auto"/>
+      </w:pPr>
+      <w:r>
+        <w:t>Was there any bias in the studies used as evidence to support t</w:t>
+      </w:r>
+      <w:r>
+        <w:t>he claim that c</w:t>
+      </w:r>
+      <w:r>
+        <w:t xml:space="preserve">ommunity newspapers </w:t>
+      </w:r>
+      <w:r>
+        <w:t>are more partisan in</w:t>
+      </w:r>
+      <w:r>
+        <w:t xml:space="preserve"> their selection of topics to report than mainstream newspapers (e.g., positive stori</w:t>
+      </w:r>
+      <w:r>
+        <w:t>e</w:t>
+      </w:r>
+      <w:r>
+        <w:t>s versus negative stories)</w:t>
+      </w:r>
+      <w:r>
+        <w:t xml:space="preserve"> is an unsupported assertion</w:t>
+      </w:r>
+      <w:r>
+        <w:t>?</w:t>
+      </w:r>
+    </w:p>
+    <w:p>
+      <w:pPr>
+        <w:pStyle w:val="ListParagraph"/>
+        <w:numPr>
+          <w:ilvl w:val="1"/>
+          <w:numId w:val="24"/>
+        </w:numPr>
+        <w:spacing w:after="60" w:line="240" w:lineRule="auto"/>
+      </w:pPr>
+      <w:r>
+        <w:t>Monti performed his own check of the data set for a bias in appealing to a narrower set of interests but did not perform his own check for a bias in the selection of topics to report.</w:t>
+      </w:r>
       <w:bookmarkStart w:id="3" w:name="_GoBack"/>
       <w:bookmarkEnd w:id="3"/>
     </w:p>
     <w:sectPr>
-      <w:headerReference w:type="default" r:id="rId13"/>
+      <w:headerReference w:type="default" r:id="rId14"/>
       <w:pgSz w:w="12240" w:h="15840"/>
       <w:pgMar w:top="1440" w:right="1440" w:bottom="1440" w:left="1440" w:header="720" w:footer="720" w:gutter="0"/>
       <w:pgNumType w:start="1"/>
@@ -4105,7 +4264,7 @@
         <w:bCs/>
         <w:noProof/>
       </w:rPr>
-      <w:t>2</w:t>
+      <w:t>1</w:t>
     </w:r>
     <w:r>
       <w:rPr>
@@ -4144,7 +4303,7 @@
         <w:bCs/>
         <w:noProof/>
       </w:rPr>
-      <w:t>2</w:t>
+      <w:t>1</w:t>
     </w:r>
     <w:r>
       <w:rPr>
@@ -4823,6 +4982,124 @@
     </w:pPr>
     <w:r>
       <w:t xml:space="preserve">October 7, 2019 Lecture (Week 07) | Page </w:t>
+    </w:r>
+    <w:r>
+      <w:rPr>
+        <w:b/>
+        <w:bCs/>
+      </w:rPr>
+      <w:fldChar w:fldCharType="begin"/>
+    </w:r>
+    <w:r>
+      <w:rPr>
+        <w:b/>
+        <w:bCs/>
+      </w:rPr>
+      <w:instrText xml:space="preserve"> PAGE  \* Arabic  \* MERGEFORMAT </w:instrText>
+    </w:r>
+    <w:r>
+      <w:rPr>
+        <w:b/>
+        <w:bCs/>
+      </w:rPr>
+      <w:fldChar w:fldCharType="separate"/>
+    </w:r>
+    <w:r>
+      <w:rPr>
+        <w:b/>
+        <w:bCs/>
+        <w:noProof/>
+      </w:rPr>
+      <w:t>1</w:t>
+    </w:r>
+    <w:r>
+      <w:rPr>
+        <w:b/>
+        <w:bCs/>
+      </w:rPr>
+      <w:fldChar w:fldCharType="end"/>
+    </w:r>
+    <w:r>
+      <w:t xml:space="preserve"> of </w:t>
+    </w:r>
+    <w:r>
+      <w:rPr>
+        <w:b/>
+        <w:bCs/>
+      </w:rPr>
+      <w:fldChar w:fldCharType="begin"/>
+    </w:r>
+    <w:r>
+      <w:rPr>
+        <w:b/>
+        <w:bCs/>
+      </w:rPr>
+      <w:instrText xml:space="preserve"> SECTIONPAGES   \* MERGEFORMAT </w:instrText>
+    </w:r>
+    <w:r>
+      <w:rPr>
+        <w:b/>
+        <w:bCs/>
+      </w:rPr>
+      <w:fldChar w:fldCharType="separate"/>
+    </w:r>
+    <w:r>
+      <w:rPr>
+        <w:b/>
+        <w:bCs/>
+        <w:noProof/>
+      </w:rPr>
+      <w:t>1</w:t>
+    </w:r>
+    <w:r>
+      <w:rPr>
+        <w:b/>
+        <w:bCs/>
+      </w:rPr>
+      <w:fldChar w:fldCharType="end"/>
+    </w:r>
+  </w:p>
+  <w:p>
+    <w:pPr>
+      <w:pStyle w:val="Header"/>
+    </w:pPr>
+  </w:p>
+</w:hdr>
+</file>
+
+<file path=word/header7.xml><?xml version="1.0" encoding="utf-8"?>
+<w:hdr xmlns:wpc="http://schemas.microsoft.com/office/word/2010/wordprocessingCanvas" xmlns:cx="http://schemas.microsoft.com/office/drawing/2014/chartex" xmlns:cx1="http://schemas.microsoft.com/office/drawing/2015/9/8/chartex" xmlns:cx2="http://schemas.microsoft.com/office/drawing/2015/10/21/chartex" xmlns:cx3="http://schemas.microsoft.com/office/drawing/2016/5/9/chartex" xmlns:cx4="http://schemas.microsoft.com/office/drawing/2016/5/10/chartex" xmlns:cx5="http://schemas.microsoft.com/office/drawing/2016/5/11/chartex" xmlns:mc="http://schemas.openxmlformats.org/markup-compatibility/2006" xmlns:o="urn:schemas-microsoft-com:office:office" xmlns:r="http://schemas.openxmlformats.org/officeDocument/2006/relationships" xmlns:m="http://schemas.openxmlformats.org/officeDocument/2006/math" xmlns:v="urn:schemas-microsoft-com:vml" xmlns:wp14="http://schemas.microsoft.com/office/word/2010/wordprocessingDrawing" xmlns:wp="http://schemas.openxmlformats.org/drawingml/2006/wordprocessingDrawing" xmlns:w10="urn:schemas-microsoft-com:office:word" xmlns:w="http://schemas.openxmlformats.org/wordprocessingml/2006/main" xmlns:w14="http://schemas.microsoft.com/office/word/2010/wordml" xmlns:w15="http://schemas.microsoft.com/office/word/2012/wordml" xmlns:w16se="http://schemas.microsoft.com/office/word/2015/wordml/symex" xmlns:wpg="http://schemas.microsoft.com/office/word/2010/wordprocessingGroup" xmlns:wpi="http://schemas.microsoft.com/office/word/2010/wordprocessingInk" xmlns:wne="http://schemas.microsoft.com/office/word/2006/wordml" xmlns:wps="http://schemas.microsoft.com/office/word/2010/wordprocessingShape" mc:Ignorable="w14 w15 w16se wp14">
+  <w:p>
+    <w:pPr>
+      <w:pStyle w:val="Header"/>
+    </w:pPr>
+    <w:r>
+      <w:t>SOC 5060 Qualitative Research</w:t>
+    </w:r>
+  </w:p>
+  <w:p>
+    <w:pPr>
+      <w:pStyle w:val="Header"/>
+    </w:pPr>
+    <w:r>
+      <w:t>Lecture Notes</w:t>
+    </w:r>
+  </w:p>
+  <w:p>
+    <w:pPr>
+      <w:pStyle w:val="Header"/>
+    </w:pPr>
+  </w:p>
+  <w:p>
+    <w:pPr>
+      <w:pStyle w:val="Header"/>
+      <w:rPr>
+        <w:b/>
+        <w:bCs/>
+      </w:rPr>
+    </w:pPr>
+    <w:r>
+      <w:t xml:space="preserve">October 14, 2019 Lecture (Week 08) | Page </w:t>
     </w:r>
     <w:r>
       <w:rPr>
@@ -6665,6 +6942,92 @@
     </w:lvl>
   </w:abstractNum>
   <w:abstractNum w:abstractNumId="16" w15:restartNumberingAfterBreak="0">
+    <w:nsid w:val="59F13645"/>
+    <w:multiLevelType w:val="hybridMultilevel"/>
+    <w:tmpl w:val="6470A86C"/>
+    <w:lvl w:ilvl="0" w:tplc="0409000F">
+      <w:start w:val="1"/>
+      <w:numFmt w:val="decimal"/>
+      <w:lvlText w:val="%1."/>
+      <w:lvlJc w:val="left"/>
+      <w:pPr>
+        <w:ind w:left="720" w:hanging="360"/>
+      </w:pPr>
+    </w:lvl>
+    <w:lvl w:ilvl="1" w:tplc="04090019">
+      <w:start w:val="1"/>
+      <w:numFmt w:val="lowerLetter"/>
+      <w:lvlText w:val="%2."/>
+      <w:lvlJc w:val="left"/>
+      <w:pPr>
+        <w:ind w:left="1440" w:hanging="360"/>
+      </w:pPr>
+    </w:lvl>
+    <w:lvl w:ilvl="2" w:tplc="0409001B">
+      <w:start w:val="1"/>
+      <w:numFmt w:val="lowerRoman"/>
+      <w:lvlText w:val="%3."/>
+      <w:lvlJc w:val="right"/>
+      <w:pPr>
+        <w:ind w:left="2160" w:hanging="180"/>
+      </w:pPr>
+    </w:lvl>
+    <w:lvl w:ilvl="3" w:tplc="0409000F" w:tentative="1">
+      <w:start w:val="1"/>
+      <w:numFmt w:val="decimal"/>
+      <w:lvlText w:val="%4."/>
+      <w:lvlJc w:val="left"/>
+      <w:pPr>
+        <w:ind w:left="2880" w:hanging="360"/>
+      </w:pPr>
+    </w:lvl>
+    <w:lvl w:ilvl="4" w:tplc="04090019" w:tentative="1">
+      <w:start w:val="1"/>
+      <w:numFmt w:val="lowerLetter"/>
+      <w:lvlText w:val="%5."/>
+      <w:lvlJc w:val="left"/>
+      <w:pPr>
+        <w:ind w:left="3600" w:hanging="360"/>
+      </w:pPr>
+    </w:lvl>
+    <w:lvl w:ilvl="5" w:tplc="0409001B" w:tentative="1">
+      <w:start w:val="1"/>
+      <w:numFmt w:val="lowerRoman"/>
+      <w:lvlText w:val="%6."/>
+      <w:lvlJc w:val="right"/>
+      <w:pPr>
+        <w:ind w:left="4320" w:hanging="180"/>
+      </w:pPr>
+    </w:lvl>
+    <w:lvl w:ilvl="6" w:tplc="0409000F" w:tentative="1">
+      <w:start w:val="1"/>
+      <w:numFmt w:val="decimal"/>
+      <w:lvlText w:val="%7."/>
+      <w:lvlJc w:val="left"/>
+      <w:pPr>
+        <w:ind w:left="5040" w:hanging="360"/>
+      </w:pPr>
+    </w:lvl>
+    <w:lvl w:ilvl="7" w:tplc="04090019" w:tentative="1">
+      <w:start w:val="1"/>
+      <w:numFmt w:val="lowerLetter"/>
+      <w:lvlText w:val="%8."/>
+      <w:lvlJc w:val="left"/>
+      <w:pPr>
+        <w:ind w:left="5760" w:hanging="360"/>
+      </w:pPr>
+    </w:lvl>
+    <w:lvl w:ilvl="8" w:tplc="0409001B" w:tentative="1">
+      <w:start w:val="1"/>
+      <w:numFmt w:val="lowerRoman"/>
+      <w:lvlText w:val="%9."/>
+      <w:lvlJc w:val="right"/>
+      <w:pPr>
+        <w:ind w:left="6480" w:hanging="180"/>
+      </w:pPr>
+    </w:lvl>
+  </w:abstractNum>
+  <w:abstractNum w:abstractNumId="17" w15:restartNumberingAfterBreak="0">
     <w:nsid w:val="5CE327F6"/>
     <w:multiLevelType w:val="hybridMultilevel"/>
     <w:tmpl w:val="76981BCE"/>
@@ -6777,7 +7140,7 @@
       </w:rPr>
     </w:lvl>
   </w:abstractNum>
-  <w:abstractNum w:abstractNumId="17" w15:restartNumberingAfterBreak="0">
+  <w:abstractNum w:abstractNumId="18" w15:restartNumberingAfterBreak="0">
     <w:nsid w:val="60D470C1"/>
     <w:multiLevelType w:val="hybridMultilevel"/>
     <w:tmpl w:val="F0D00480"/>
@@ -6890,7 +7253,7 @@
       </w:rPr>
     </w:lvl>
   </w:abstractNum>
-  <w:abstractNum w:abstractNumId="18" w15:restartNumberingAfterBreak="0">
+  <w:abstractNum w:abstractNumId="19" w15:restartNumberingAfterBreak="0">
     <w:nsid w:val="6CD2010C"/>
     <w:multiLevelType w:val="hybridMultilevel"/>
     <w:tmpl w:val="91AAB8B8"/>
@@ -7003,7 +7366,7 @@
       </w:rPr>
     </w:lvl>
   </w:abstractNum>
-  <w:abstractNum w:abstractNumId="19" w15:restartNumberingAfterBreak="0">
+  <w:abstractNum w:abstractNumId="20" w15:restartNumberingAfterBreak="0">
     <w:nsid w:val="706D5264"/>
     <w:multiLevelType w:val="hybridMultilevel"/>
     <w:tmpl w:val="FE46549C"/>
@@ -7116,7 +7479,7 @@
       </w:rPr>
     </w:lvl>
   </w:abstractNum>
-  <w:abstractNum w:abstractNumId="20" w15:restartNumberingAfterBreak="0">
+  <w:abstractNum w:abstractNumId="21" w15:restartNumberingAfterBreak="0">
     <w:nsid w:val="7854013C"/>
     <w:multiLevelType w:val="hybridMultilevel"/>
     <w:tmpl w:val="06FA1B60"/>
@@ -7229,7 +7592,7 @@
       </w:rPr>
     </w:lvl>
   </w:abstractNum>
-  <w:abstractNum w:abstractNumId="21" w15:restartNumberingAfterBreak="0">
+  <w:abstractNum w:abstractNumId="22" w15:restartNumberingAfterBreak="0">
     <w:nsid w:val="7AC35DFA"/>
     <w:multiLevelType w:val="hybridMultilevel"/>
     <w:tmpl w:val="F5AEDE78"/>
@@ -7342,7 +7705,7 @@
       </w:rPr>
     </w:lvl>
   </w:abstractNum>
-  <w:abstractNum w:abstractNumId="22" w15:restartNumberingAfterBreak="0">
+  <w:abstractNum w:abstractNumId="23" w15:restartNumberingAfterBreak="0">
     <w:nsid w:val="7D6430BA"/>
     <w:multiLevelType w:val="hybridMultilevel"/>
     <w:tmpl w:val="020009F4"/>
@@ -7456,7 +7819,7 @@
     </w:lvl>
   </w:abstractNum>
   <w:num w:numId="1">
-    <w:abstractNumId w:val="20"/>
+    <w:abstractNumId w:val="21"/>
   </w:num>
   <w:num w:numId="2">
     <w:abstractNumId w:val="9"/>
@@ -7468,10 +7831,10 @@
     <w:abstractNumId w:val="0"/>
   </w:num>
   <w:num w:numId="5">
-    <w:abstractNumId w:val="18"/>
+    <w:abstractNumId w:val="19"/>
   </w:num>
   <w:num w:numId="6">
-    <w:abstractNumId w:val="21"/>
+    <w:abstractNumId w:val="22"/>
   </w:num>
   <w:num w:numId="7">
     <w:abstractNumId w:val="13"/>
@@ -7492,7 +7855,7 @@
     <w:abstractNumId w:val="12"/>
   </w:num>
   <w:num w:numId="13">
-    <w:abstractNumId w:val="19"/>
+    <w:abstractNumId w:val="20"/>
   </w:num>
   <w:num w:numId="14">
     <w:abstractNumId w:val="14"/>
@@ -7504,7 +7867,7 @@
     <w:abstractNumId w:val="15"/>
   </w:num>
   <w:num w:numId="17">
-    <w:abstractNumId w:val="22"/>
+    <w:abstractNumId w:val="23"/>
   </w:num>
   <w:num w:numId="18">
     <w:abstractNumId w:val="4"/>
@@ -7519,9 +7882,12 @@
     <w:abstractNumId w:val="1"/>
   </w:num>
   <w:num w:numId="22">
+    <w:abstractNumId w:val="18"/>
+  </w:num>
+  <w:num w:numId="23">
     <w:abstractNumId w:val="17"/>
   </w:num>
-  <w:num w:numId="23">
+  <w:num w:numId="24">
     <w:abstractNumId w:val="16"/>
   </w:num>
 </w:numbering>

</xml_diff>

<commit_message>
Notes from class on October 14, 2019
</commit_message>
<xml_diff>
--- a/Notes/SOC5060_Notes_Lecture_v00.docx
+++ b/Notes/SOC5060_Notes_Lecture_v00.docx
@@ -4114,25 +4114,7 @@
         <w:t>Was there any bias in the studies used as evidence to support t</w:t>
       </w:r>
       <w:r>
-        <w:t xml:space="preserve">he claim that </w:t>
-      </w:r>
-      <w:r>
-        <w:t>community newspap</w:t>
-      </w:r>
-      <w:r>
-        <w:t xml:space="preserve">ers appeal to a </w:t>
-      </w:r>
-      <w:r>
-        <w:t>narrow</w:t>
-      </w:r>
-      <w:r>
-        <w:t>er</w:t>
-      </w:r>
-      <w:r>
-        <w:t xml:space="preserve"> set of inter</w:t>
-      </w:r>
-      <w:r>
-        <w:t>ests than mainstream newspa</w:t>
+        <w:t>he claim that community newspapers appeal to a narrower set of interests than mainstream newspa</w:t>
       </w:r>
       <w:r>
         <w:t>pers?</w:t>
@@ -4151,25 +4133,7 @@
         <w:t>Was there any bias in the studies used as evidence to support t</w:t>
       </w:r>
       <w:r>
-        <w:t>he claim that c</w:t>
-      </w:r>
-      <w:r>
-        <w:t xml:space="preserve">ommunity newspapers </w:t>
-      </w:r>
-      <w:r>
-        <w:t>are more partisan in</w:t>
-      </w:r>
-      <w:r>
-        <w:t xml:space="preserve"> their selection of topics to report than mainstream newspapers (e.g., positive stori</w:t>
-      </w:r>
-      <w:r>
-        <w:t>e</w:t>
-      </w:r>
-      <w:r>
-        <w:t>s versus negative stories)</w:t>
-      </w:r>
-      <w:r>
-        <w:t xml:space="preserve"> is an unsupported assertion</w:t>
+        <w:t>he claim that community newspapers are more partisan in their selection of topics to report than mainstream newspapers (e.g., positive stories versus negative stories) is an unsupported assertion</w:t>
       </w:r>
       <w:r>
         <w:t>?</w:t>
@@ -4185,13 +4149,312 @@
         <w:spacing w:after="60" w:line="240" w:lineRule="auto"/>
       </w:pPr>
       <w:r>
-        <w:t>Monti performed his own check of the data set for a bias in appealing to a narrower set of interests but did not perform his own check for a bias in the selection of topics to report.</w:t>
-      </w:r>
+        <w:t xml:space="preserve">Monti performed his own </w:t>
+      </w:r>
+      <w:r>
+        <w:t>data set check</w:t>
+      </w:r>
+      <w:r>
+        <w:t xml:space="preserve"> for bias in appealing to a narrower set of interests but did not perform hi</w:t>
+      </w:r>
+      <w:r>
+        <w:t xml:space="preserve">s own check for </w:t>
+      </w:r>
+      <w:r>
+        <w:t>bias in the selection of topics to report.</w:t>
+      </w:r>
+    </w:p>
+    <w:p>
+      <w:pPr>
+        <w:spacing w:after="60" w:line="240" w:lineRule="auto"/>
+      </w:pPr>
+    </w:p>
+    <w:p>
+      <w:pPr>
+        <w:spacing w:after="60" w:line="240" w:lineRule="auto"/>
+        <w:rPr>
+          <w:u w:val="single"/>
+        </w:rPr>
+      </w:pPr>
+      <w:r>
+        <w:rPr>
+          <w:u w:val="single"/>
+        </w:rPr>
+        <w:t>Lecture Notes</w:t>
+      </w:r>
+    </w:p>
+    <w:p>
+      <w:pPr>
+        <w:spacing w:after="60" w:line="240" w:lineRule="auto"/>
+      </w:pPr>
+      <w:r>
+        <w:t>Archival Research</w:t>
+      </w:r>
+    </w:p>
+    <w:p>
+      <w:pPr>
+        <w:pStyle w:val="ListParagraph"/>
+        <w:numPr>
+          <w:ilvl w:val="0"/>
+          <w:numId w:val="23"/>
+        </w:numPr>
+        <w:spacing w:after="60" w:line="240" w:lineRule="auto"/>
+      </w:pPr>
+      <w:r>
+        <w:t xml:space="preserve">Sultan, A. (2019, October 13). </w:t>
+      </w:r>
+      <w:r>
+        <w:t>Secrets, scandals and little-known stories about the 1904 World's Fair</w:t>
+      </w:r>
+      <w:r>
+        <w:t xml:space="preserve">. </w:t>
+      </w:r>
+      <w:r>
+        <w:rPr>
+          <w:i/>
+        </w:rPr>
+        <w:t>St. Louis Post-Dispatch</w:t>
+      </w:r>
+      <w:r>
+        <w:t>.</w:t>
+      </w:r>
+      <w:r>
+        <w:t xml:space="preserve"> Retrieved from </w:t>
+      </w:r>
+      <w:hyperlink r:id="rId14" w:history="1">
+        <w:r>
+          <w:rPr>
+            <w:rStyle w:val="Hyperlink"/>
+          </w:rPr>
+          <w:t>https://www.stltoday.com/lifestyles/secrets-scandals-and-little-known-stories-about-the-world-s/collection_8dd7c5e9-7bb0-51c9-8da8-40822ab2c64e.html#8</w:t>
+        </w:r>
+      </w:hyperlink>
+      <w:r>
+        <w:t xml:space="preserve"> </w:t>
+      </w:r>
+    </w:p>
+    <w:p>
+      <w:pPr>
+        <w:pStyle w:val="ListParagraph"/>
+        <w:numPr>
+          <w:ilvl w:val="1"/>
+          <w:numId w:val="23"/>
+        </w:numPr>
+        <w:spacing w:after="60" w:line="240" w:lineRule="auto"/>
+      </w:pPr>
+      <w:r>
+        <w:t>Historical events (e.g., public celebrations) have a backstory that only becomes apparent in hindsight through archival research.</w:t>
+      </w:r>
+    </w:p>
+    <w:p>
+      <w:pPr>
+        <w:pStyle w:val="ListParagraph"/>
+        <w:numPr>
+          <w:ilvl w:val="1"/>
+          <w:numId w:val="23"/>
+        </w:numPr>
+        <w:spacing w:after="60" w:line="240" w:lineRule="auto"/>
+      </w:pPr>
+      <w:r>
+        <w:t>History is never finished.</w:t>
+      </w:r>
+    </w:p>
+    <w:p>
+      <w:pPr>
+        <w:pStyle w:val="ListParagraph"/>
+        <w:numPr>
+          <w:ilvl w:val="1"/>
+          <w:numId w:val="23"/>
+        </w:numPr>
+        <w:spacing w:after="60" w:line="240" w:lineRule="auto"/>
+      </w:pPr>
+      <w:r>
+        <w:t>Even with archival data, you’re trying to tell a story; numbers do not speak for themselves.</w:t>
+      </w:r>
+    </w:p>
+    <w:p>
+      <w:pPr>
+        <w:pStyle w:val="ListParagraph"/>
+        <w:numPr>
+          <w:ilvl w:val="1"/>
+          <w:numId w:val="23"/>
+        </w:numPr>
+        <w:spacing w:after="60" w:line="240" w:lineRule="auto"/>
+      </w:pPr>
+      <w:r>
+        <w:t>Sometimes called events analysis.</w:t>
+      </w:r>
+    </w:p>
+    <w:p>
+      <w:pPr>
+        <w:pStyle w:val="ListParagraph"/>
+        <w:numPr>
+          <w:ilvl w:val="0"/>
+          <w:numId w:val="23"/>
+        </w:numPr>
+        <w:spacing w:after="60" w:line="240" w:lineRule="auto"/>
+      </w:pPr>
+      <w:r>
+        <w:t>Neighborhood in the social sciences refers to Census trac</w:t>
+      </w:r>
+      <w:r>
+        <w:t>t</w:t>
+      </w:r>
+      <w:r>
+        <w:t xml:space="preserve"> level data.</w:t>
+      </w:r>
+    </w:p>
+    <w:p>
+      <w:pPr>
+        <w:pStyle w:val="ListParagraph"/>
+        <w:numPr>
+          <w:ilvl w:val="0"/>
+          <w:numId w:val="23"/>
+        </w:numPr>
+        <w:spacing w:after="60" w:line="240" w:lineRule="auto"/>
+      </w:pPr>
+      <w:r>
+        <w:t>Three types of data for qualitative research</w:t>
+      </w:r>
+    </w:p>
+    <w:p>
+      <w:pPr>
+        <w:pStyle w:val="ListParagraph"/>
+        <w:numPr>
+          <w:ilvl w:val="1"/>
+          <w:numId w:val="23"/>
+        </w:numPr>
+        <w:spacing w:after="60" w:line="240" w:lineRule="auto"/>
+      </w:pPr>
+      <w:r>
+        <w:t>Interviews</w:t>
+      </w:r>
+    </w:p>
+    <w:p>
+      <w:pPr>
+        <w:pStyle w:val="ListParagraph"/>
+        <w:numPr>
+          <w:ilvl w:val="1"/>
+          <w:numId w:val="23"/>
+        </w:numPr>
+        <w:spacing w:after="60" w:line="240" w:lineRule="auto"/>
+      </w:pPr>
+      <w:r>
+        <w:t>Participant observation</w:t>
+      </w:r>
+    </w:p>
+    <w:p>
+      <w:pPr>
+        <w:pStyle w:val="ListParagraph"/>
+        <w:numPr>
+          <w:ilvl w:val="1"/>
+          <w:numId w:val="23"/>
+        </w:numPr>
+        <w:spacing w:after="60" w:line="240" w:lineRule="auto"/>
+      </w:pPr>
+      <w:r>
+        <w:t>Archival data</w:t>
+      </w:r>
+    </w:p>
+    <w:p>
+      <w:pPr>
+        <w:spacing w:after="60" w:line="240" w:lineRule="auto"/>
+      </w:pPr>
+    </w:p>
+    <w:p>
+      <w:pPr>
+        <w:spacing w:after="60" w:line="240" w:lineRule="auto"/>
+      </w:pPr>
+      <w:r>
+        <w:t>Conducting Interviews</w:t>
+      </w:r>
+    </w:p>
+    <w:p>
+      <w:pPr>
+        <w:pStyle w:val="ListParagraph"/>
+        <w:numPr>
+          <w:ilvl w:val="0"/>
+          <w:numId w:val="25"/>
+        </w:numPr>
+        <w:spacing w:after="60" w:line="240" w:lineRule="auto"/>
+      </w:pPr>
+      <w:r>
+        <w:t>Survey questions 1-17 are the substantive questions.</w:t>
+      </w:r>
+    </w:p>
+    <w:p>
+      <w:pPr>
+        <w:pStyle w:val="ListParagraph"/>
+        <w:numPr>
+          <w:ilvl w:val="1"/>
+          <w:numId w:val="25"/>
+        </w:numPr>
+        <w:spacing w:after="60" w:line="240" w:lineRule="auto"/>
+      </w:pPr>
+      <w:r>
+        <w:t>Bring the survey to the interview.</w:t>
+      </w:r>
+    </w:p>
+    <w:p>
+      <w:pPr>
+        <w:pStyle w:val="ListParagraph"/>
+        <w:numPr>
+          <w:ilvl w:val="1"/>
+          <w:numId w:val="25"/>
+        </w:numPr>
+        <w:spacing w:after="60" w:line="240" w:lineRule="auto"/>
+      </w:pPr>
+      <w:r>
+        <w:t>Ask them to elaborate on their answers.</w:t>
+      </w:r>
+    </w:p>
+    <w:p>
+      <w:pPr>
+        <w:pStyle w:val="ListParagraph"/>
+        <w:numPr>
+          <w:ilvl w:val="0"/>
+          <w:numId w:val="25"/>
+        </w:numPr>
+        <w:spacing w:after="60" w:line="240" w:lineRule="auto"/>
+      </w:pPr>
+      <w:r>
+        <w:t>Will answer the three Monti questions about community</w:t>
+      </w:r>
+      <w:r>
+        <w:t xml:space="preserve"> and two types of social capital</w:t>
+      </w:r>
+      <w:r>
+        <w:t xml:space="preserve"> in the analysis of the answers to the survey questionnaire.</w:t>
+      </w:r>
+    </w:p>
+    <w:p>
+      <w:pPr>
+        <w:pStyle w:val="ListParagraph"/>
+        <w:numPr>
+          <w:ilvl w:val="1"/>
+          <w:numId w:val="25"/>
+        </w:numPr>
+        <w:spacing w:after="60" w:line="240" w:lineRule="auto"/>
+      </w:pPr>
+      <w:r>
+        <w:t xml:space="preserve">Don’t ask the questions about </w:t>
+      </w:r>
+      <w:r>
+        <w:t xml:space="preserve">Monti and social capital </w:t>
+      </w:r>
+      <w:r>
+        <w:t>questions directly.</w:t>
+      </w:r>
+    </w:p>
+    <w:p>
+      <w:pPr>
+        <w:spacing w:after="60" w:line="240" w:lineRule="auto"/>
+      </w:pPr>
       <w:bookmarkStart w:id="3" w:name="_GoBack"/>
       <w:bookmarkEnd w:id="3"/>
     </w:p>
     <w:sectPr>
-      <w:headerReference w:type="default" r:id="rId14"/>
+      <w:headerReference w:type="default" r:id="rId15"/>
       <w:pgSz w:w="12240" w:h="15840"/>
       <w:pgMar w:top="1440" w:right="1440" w:bottom="1440" w:left="1440" w:header="720" w:footer="720" w:gutter="0"/>
       <w:pgNumType w:start="1"/>
@@ -6517,6 +6780,119 @@
     </w:lvl>
   </w:abstractNum>
   <w:abstractNum w:abstractNumId="12" w15:restartNumberingAfterBreak="0">
+    <w:nsid w:val="408E3A18"/>
+    <w:multiLevelType w:val="hybridMultilevel"/>
+    <w:tmpl w:val="F55C60D6"/>
+    <w:lvl w:ilvl="0" w:tplc="04090001">
+      <w:start w:val="1"/>
+      <w:numFmt w:val="bullet"/>
+      <w:lvlText w:val=""/>
+      <w:lvlJc w:val="left"/>
+      <w:pPr>
+        <w:ind w:left="720" w:hanging="360"/>
+      </w:pPr>
+      <w:rPr>
+        <w:rFonts w:ascii="Symbol" w:hAnsi="Symbol" w:hint="default"/>
+      </w:rPr>
+    </w:lvl>
+    <w:lvl w:ilvl="1" w:tplc="04090003">
+      <w:start w:val="1"/>
+      <w:numFmt w:val="bullet"/>
+      <w:lvlText w:val="o"/>
+      <w:lvlJc w:val="left"/>
+      <w:pPr>
+        <w:ind w:left="1440" w:hanging="360"/>
+      </w:pPr>
+      <w:rPr>
+        <w:rFonts w:ascii="Courier New" w:hAnsi="Courier New" w:cs="Courier New" w:hint="default"/>
+      </w:rPr>
+    </w:lvl>
+    <w:lvl w:ilvl="2" w:tplc="04090005" w:tentative="1">
+      <w:start w:val="1"/>
+      <w:numFmt w:val="bullet"/>
+      <w:lvlText w:val=""/>
+      <w:lvlJc w:val="left"/>
+      <w:pPr>
+        <w:ind w:left="2160" w:hanging="360"/>
+      </w:pPr>
+      <w:rPr>
+        <w:rFonts w:ascii="Wingdings" w:hAnsi="Wingdings" w:hint="default"/>
+      </w:rPr>
+    </w:lvl>
+    <w:lvl w:ilvl="3" w:tplc="04090001" w:tentative="1">
+      <w:start w:val="1"/>
+      <w:numFmt w:val="bullet"/>
+      <w:lvlText w:val=""/>
+      <w:lvlJc w:val="left"/>
+      <w:pPr>
+        <w:ind w:left="2880" w:hanging="360"/>
+      </w:pPr>
+      <w:rPr>
+        <w:rFonts w:ascii="Symbol" w:hAnsi="Symbol" w:hint="default"/>
+      </w:rPr>
+    </w:lvl>
+    <w:lvl w:ilvl="4" w:tplc="04090003" w:tentative="1">
+      <w:start w:val="1"/>
+      <w:numFmt w:val="bullet"/>
+      <w:lvlText w:val="o"/>
+      <w:lvlJc w:val="left"/>
+      <w:pPr>
+        <w:ind w:left="3600" w:hanging="360"/>
+      </w:pPr>
+      <w:rPr>
+        <w:rFonts w:ascii="Courier New" w:hAnsi="Courier New" w:cs="Courier New" w:hint="default"/>
+      </w:rPr>
+    </w:lvl>
+    <w:lvl w:ilvl="5" w:tplc="04090005" w:tentative="1">
+      <w:start w:val="1"/>
+      <w:numFmt w:val="bullet"/>
+      <w:lvlText w:val=""/>
+      <w:lvlJc w:val="left"/>
+      <w:pPr>
+        <w:ind w:left="4320" w:hanging="360"/>
+      </w:pPr>
+      <w:rPr>
+        <w:rFonts w:ascii="Wingdings" w:hAnsi="Wingdings" w:hint="default"/>
+      </w:rPr>
+    </w:lvl>
+    <w:lvl w:ilvl="6" w:tplc="04090001" w:tentative="1">
+      <w:start w:val="1"/>
+      <w:numFmt w:val="bullet"/>
+      <w:lvlText w:val=""/>
+      <w:lvlJc w:val="left"/>
+      <w:pPr>
+        <w:ind w:left="5040" w:hanging="360"/>
+      </w:pPr>
+      <w:rPr>
+        <w:rFonts w:ascii="Symbol" w:hAnsi="Symbol" w:hint="default"/>
+      </w:rPr>
+    </w:lvl>
+    <w:lvl w:ilvl="7" w:tplc="04090003" w:tentative="1">
+      <w:start w:val="1"/>
+      <w:numFmt w:val="bullet"/>
+      <w:lvlText w:val="o"/>
+      <w:lvlJc w:val="left"/>
+      <w:pPr>
+        <w:ind w:left="5760" w:hanging="360"/>
+      </w:pPr>
+      <w:rPr>
+        <w:rFonts w:ascii="Courier New" w:hAnsi="Courier New" w:cs="Courier New" w:hint="default"/>
+      </w:rPr>
+    </w:lvl>
+    <w:lvl w:ilvl="8" w:tplc="04090005" w:tentative="1">
+      <w:start w:val="1"/>
+      <w:numFmt w:val="bullet"/>
+      <w:lvlText w:val=""/>
+      <w:lvlJc w:val="left"/>
+      <w:pPr>
+        <w:ind w:left="6480" w:hanging="360"/>
+      </w:pPr>
+      <w:rPr>
+        <w:rFonts w:ascii="Wingdings" w:hAnsi="Wingdings" w:hint="default"/>
+      </w:rPr>
+    </w:lvl>
+  </w:abstractNum>
+  <w:abstractNum w:abstractNumId="13" w15:restartNumberingAfterBreak="0">
     <w:nsid w:val="433D2DDC"/>
     <w:multiLevelType w:val="hybridMultilevel"/>
     <w:tmpl w:val="F3CEDD3A"/>
@@ -6629,7 +7005,7 @@
       </w:rPr>
     </w:lvl>
   </w:abstractNum>
-  <w:abstractNum w:abstractNumId="13" w15:restartNumberingAfterBreak="0">
+  <w:abstractNum w:abstractNumId="14" w15:restartNumberingAfterBreak="0">
     <w:nsid w:val="43A55484"/>
     <w:multiLevelType w:val="hybridMultilevel"/>
     <w:tmpl w:val="3410AD4C"/>
@@ -6742,7 +7118,7 @@
       </w:rPr>
     </w:lvl>
   </w:abstractNum>
-  <w:abstractNum w:abstractNumId="14" w15:restartNumberingAfterBreak="0">
+  <w:abstractNum w:abstractNumId="15" w15:restartNumberingAfterBreak="0">
     <w:nsid w:val="4D0334BE"/>
     <w:multiLevelType w:val="hybridMultilevel"/>
     <w:tmpl w:val="183866F0"/>
@@ -6855,7 +7231,7 @@
       </w:rPr>
     </w:lvl>
   </w:abstractNum>
-  <w:abstractNum w:abstractNumId="15" w15:restartNumberingAfterBreak="0">
+  <w:abstractNum w:abstractNumId="16" w15:restartNumberingAfterBreak="0">
     <w:nsid w:val="577578A5"/>
     <w:multiLevelType w:val="hybridMultilevel"/>
     <w:tmpl w:val="26609FFA"/>
@@ -6941,7 +7317,7 @@
       </w:pPr>
     </w:lvl>
   </w:abstractNum>
-  <w:abstractNum w:abstractNumId="16" w15:restartNumberingAfterBreak="0">
+  <w:abstractNum w:abstractNumId="17" w15:restartNumberingAfterBreak="0">
     <w:nsid w:val="59F13645"/>
     <w:multiLevelType w:val="hybridMultilevel"/>
     <w:tmpl w:val="6470A86C"/>
@@ -7027,10 +7403,10 @@
       </w:pPr>
     </w:lvl>
   </w:abstractNum>
-  <w:abstractNum w:abstractNumId="17" w15:restartNumberingAfterBreak="0">
+  <w:abstractNum w:abstractNumId="18" w15:restartNumberingAfterBreak="0">
     <w:nsid w:val="5CE327F6"/>
     <w:multiLevelType w:val="hybridMultilevel"/>
-    <w:tmpl w:val="76981BCE"/>
+    <w:tmpl w:val="8D9ACE28"/>
     <w:lvl w:ilvl="0" w:tplc="04090001">
       <w:start w:val="1"/>
       <w:numFmt w:val="bullet"/>
@@ -7140,7 +7516,7 @@
       </w:rPr>
     </w:lvl>
   </w:abstractNum>
-  <w:abstractNum w:abstractNumId="18" w15:restartNumberingAfterBreak="0">
+  <w:abstractNum w:abstractNumId="19" w15:restartNumberingAfterBreak="0">
     <w:nsid w:val="60D470C1"/>
     <w:multiLevelType w:val="hybridMultilevel"/>
     <w:tmpl w:val="F0D00480"/>
@@ -7253,7 +7629,7 @@
       </w:rPr>
     </w:lvl>
   </w:abstractNum>
-  <w:abstractNum w:abstractNumId="19" w15:restartNumberingAfterBreak="0">
+  <w:abstractNum w:abstractNumId="20" w15:restartNumberingAfterBreak="0">
     <w:nsid w:val="6CD2010C"/>
     <w:multiLevelType w:val="hybridMultilevel"/>
     <w:tmpl w:val="91AAB8B8"/>
@@ -7366,7 +7742,7 @@
       </w:rPr>
     </w:lvl>
   </w:abstractNum>
-  <w:abstractNum w:abstractNumId="20" w15:restartNumberingAfterBreak="0">
+  <w:abstractNum w:abstractNumId="21" w15:restartNumberingAfterBreak="0">
     <w:nsid w:val="706D5264"/>
     <w:multiLevelType w:val="hybridMultilevel"/>
     <w:tmpl w:val="FE46549C"/>
@@ -7479,7 +7855,7 @@
       </w:rPr>
     </w:lvl>
   </w:abstractNum>
-  <w:abstractNum w:abstractNumId="21" w15:restartNumberingAfterBreak="0">
+  <w:abstractNum w:abstractNumId="22" w15:restartNumberingAfterBreak="0">
     <w:nsid w:val="7854013C"/>
     <w:multiLevelType w:val="hybridMultilevel"/>
     <w:tmpl w:val="06FA1B60"/>
@@ -7592,7 +7968,7 @@
       </w:rPr>
     </w:lvl>
   </w:abstractNum>
-  <w:abstractNum w:abstractNumId="22" w15:restartNumberingAfterBreak="0">
+  <w:abstractNum w:abstractNumId="23" w15:restartNumberingAfterBreak="0">
     <w:nsid w:val="7AC35DFA"/>
     <w:multiLevelType w:val="hybridMultilevel"/>
     <w:tmpl w:val="F5AEDE78"/>
@@ -7705,7 +8081,7 @@
       </w:rPr>
     </w:lvl>
   </w:abstractNum>
-  <w:abstractNum w:abstractNumId="23" w15:restartNumberingAfterBreak="0">
+  <w:abstractNum w:abstractNumId="24" w15:restartNumberingAfterBreak="0">
     <w:nsid w:val="7D6430BA"/>
     <w:multiLevelType w:val="hybridMultilevel"/>
     <w:tmpl w:val="020009F4"/>
@@ -7819,7 +8195,7 @@
     </w:lvl>
   </w:abstractNum>
   <w:num w:numId="1">
-    <w:abstractNumId w:val="21"/>
+    <w:abstractNumId w:val="22"/>
   </w:num>
   <w:num w:numId="2">
     <w:abstractNumId w:val="9"/>
@@ -7831,13 +8207,13 @@
     <w:abstractNumId w:val="0"/>
   </w:num>
   <w:num w:numId="5">
-    <w:abstractNumId w:val="19"/>
+    <w:abstractNumId w:val="20"/>
   </w:num>
   <w:num w:numId="6">
-    <w:abstractNumId w:val="22"/>
+    <w:abstractNumId w:val="23"/>
   </w:num>
   <w:num w:numId="7">
-    <w:abstractNumId w:val="13"/>
+    <w:abstractNumId w:val="14"/>
   </w:num>
   <w:num w:numId="8">
     <w:abstractNumId w:val="10"/>
@@ -7852,22 +8228,22 @@
     <w:abstractNumId w:val="6"/>
   </w:num>
   <w:num w:numId="12">
-    <w:abstractNumId w:val="12"/>
+    <w:abstractNumId w:val="13"/>
   </w:num>
   <w:num w:numId="13">
-    <w:abstractNumId w:val="20"/>
+    <w:abstractNumId w:val="21"/>
   </w:num>
   <w:num w:numId="14">
-    <w:abstractNumId w:val="14"/>
+    <w:abstractNumId w:val="15"/>
   </w:num>
   <w:num w:numId="15">
     <w:abstractNumId w:val="3"/>
   </w:num>
   <w:num w:numId="16">
-    <w:abstractNumId w:val="15"/>
+    <w:abstractNumId w:val="16"/>
   </w:num>
   <w:num w:numId="17">
-    <w:abstractNumId w:val="23"/>
+    <w:abstractNumId w:val="24"/>
   </w:num>
   <w:num w:numId="18">
     <w:abstractNumId w:val="4"/>
@@ -7882,13 +8258,16 @@
     <w:abstractNumId w:val="1"/>
   </w:num>
   <w:num w:numId="22">
+    <w:abstractNumId w:val="19"/>
+  </w:num>
+  <w:num w:numId="23">
     <w:abstractNumId w:val="18"/>
   </w:num>
-  <w:num w:numId="23">
+  <w:num w:numId="24">
     <w:abstractNumId w:val="17"/>
   </w:num>
-  <w:num w:numId="24">
-    <w:abstractNumId w:val="16"/>
+  <w:num w:numId="25">
+    <w:abstractNumId w:val="12"/>
   </w:num>
 </w:numbering>
 </file>

</xml_diff>

<commit_message>
Notes from class on October 28, 2019
</commit_message>
<xml_diff>
--- a/Notes/SOC5060_Notes_Lecture_v00.docx
+++ b/Notes/SOC5060_Notes_Lecture_v00.docx
@@ -4221,7 +4221,7 @@
       <w:r>
         <w:t xml:space="preserve"> Retrieved from </w:t>
       </w:r>
-      <w:hyperlink r:id="rId14" w:history="1">
+      <w:hyperlink r:id="rId14" w:anchor="8" w:history="1">
         <w:r>
           <w:rPr>
             <w:rStyle w:val="Hyperlink"/>
@@ -4449,12 +4449,324 @@
     <w:p>
       <w:pPr>
         <w:spacing w:after="60" w:line="240" w:lineRule="auto"/>
-      </w:pPr>
+        <w:sectPr>
+          <w:headerReference w:type="default" r:id="rId15"/>
+          <w:pgSz w:w="12240" w:h="15840"/>
+          <w:pgMar w:top="1440" w:right="1440" w:bottom="1440" w:left="1440" w:header="720" w:footer="720" w:gutter="0"/>
+          <w:pgNumType w:start="1"/>
+          <w:cols w:space="720"/>
+          <w:docGrid w:linePitch="360"/>
+        </w:sectPr>
+      </w:pPr>
+    </w:p>
+    <w:p>
+      <w:pPr>
+        <w:spacing w:after="60" w:line="240" w:lineRule="auto"/>
+        <w:rPr>
+          <w:u w:val="single"/>
+        </w:rPr>
+      </w:pPr>
+      <w:r>
+        <w:rPr>
+          <w:u w:val="single"/>
+        </w:rPr>
+        <w:lastRenderedPageBreak/>
+        <w:t>General Comments</w:t>
+      </w:r>
+    </w:p>
+    <w:p>
+      <w:pPr>
+        <w:pStyle w:val="ListParagraph"/>
+        <w:numPr>
+          <w:ilvl w:val="0"/>
+          <w:numId w:val="26"/>
+        </w:numPr>
+        <w:spacing w:after="60" w:line="240" w:lineRule="auto"/>
+      </w:pPr>
+      <w:r>
+        <w:t>October 21, 2019 (week 09) was Fall recess.</w:t>
+      </w:r>
+    </w:p>
+    <w:p>
+      <w:pPr>
+        <w:pStyle w:val="ListParagraph"/>
+        <w:numPr>
+          <w:ilvl w:val="0"/>
+          <w:numId w:val="26"/>
+        </w:numPr>
+        <w:spacing w:after="60" w:line="240" w:lineRule="auto"/>
+      </w:pPr>
+      <w:proofErr w:type="spellStart"/>
+      <w:r>
+        <w:t>Kerckhoff</w:t>
+      </w:r>
+      <w:proofErr w:type="spellEnd"/>
+      <w:r>
+        <w:t xml:space="preserve"> &amp; Back, 1968</w:t>
+      </w:r>
+    </w:p>
+    <w:p>
+      <w:pPr>
+        <w:pStyle w:val="ListParagraph"/>
+        <w:numPr>
+          <w:ilvl w:val="1"/>
+          <w:numId w:val="26"/>
+        </w:numPr>
+        <w:spacing w:after="60" w:line="240" w:lineRule="auto"/>
+      </w:pPr>
+      <w:r>
+        <w:t>Was there an ethical issue with framing the study as part of a larger examination of worker attitudes and opinions?</w:t>
+      </w:r>
+    </w:p>
+    <w:p>
+      <w:pPr>
+        <w:spacing w:after="60" w:line="240" w:lineRule="auto"/>
+      </w:pPr>
+    </w:p>
+    <w:p>
+      <w:pPr>
+        <w:spacing w:after="60" w:line="240" w:lineRule="auto"/>
+        <w:rPr>
+          <w:u w:val="single"/>
+        </w:rPr>
+      </w:pPr>
+      <w:r>
+        <w:rPr>
+          <w:u w:val="single"/>
+        </w:rPr>
+        <w:t>Lecture Notes</w:t>
+      </w:r>
+    </w:p>
+    <w:p>
+      <w:pPr>
+        <w:spacing w:after="60" w:line="240" w:lineRule="auto"/>
+      </w:pPr>
+      <w:r>
+        <w:t>Conducting interviews</w:t>
+      </w:r>
+    </w:p>
+    <w:p>
+      <w:pPr>
+        <w:pStyle w:val="ListParagraph"/>
+        <w:numPr>
+          <w:ilvl w:val="0"/>
+          <w:numId w:val="27"/>
+        </w:numPr>
+        <w:spacing w:after="60" w:line="240" w:lineRule="auto"/>
+      </w:pPr>
+      <w:r>
+        <w:t>Frame questions about sensitive information in terms of whether the respondent observed or was aware of some behavior rather than whether do did or said something themselves.</w:t>
+      </w:r>
+    </w:p>
+    <w:p>
+      <w:pPr>
+        <w:pStyle w:val="ListParagraph"/>
+        <w:numPr>
+          <w:ilvl w:val="0"/>
+          <w:numId w:val="27"/>
+        </w:numPr>
+        <w:spacing w:after="60" w:line="240" w:lineRule="auto"/>
+      </w:pPr>
+      <w:r>
+        <w:t>Always hold back some information that can serve as an insurance policy, if necessary.</w:t>
+      </w:r>
+    </w:p>
+    <w:p>
+      <w:pPr>
+        <w:pStyle w:val="ListParagraph"/>
+        <w:numPr>
+          <w:ilvl w:val="0"/>
+          <w:numId w:val="27"/>
+        </w:numPr>
+        <w:spacing w:after="60" w:line="240" w:lineRule="auto"/>
+      </w:pPr>
+      <w:r>
+        <w:t>Determining if information received in interviews is factual</w:t>
+      </w:r>
+    </w:p>
+    <w:p>
+      <w:pPr>
+        <w:pStyle w:val="ListParagraph"/>
+        <w:numPr>
+          <w:ilvl w:val="1"/>
+          <w:numId w:val="27"/>
+        </w:numPr>
+        <w:spacing w:after="60" w:line="240" w:lineRule="auto"/>
+      </w:pPr>
+      <w:r>
+        <w:t>General rule of thumb</w:t>
+      </w:r>
+    </w:p>
+    <w:p>
+      <w:pPr>
+        <w:pStyle w:val="ListParagraph"/>
+        <w:numPr>
+          <w:ilvl w:val="2"/>
+          <w:numId w:val="27"/>
+        </w:numPr>
+        <w:spacing w:after="60" w:line="240" w:lineRule="auto"/>
+      </w:pPr>
+      <w:r>
+        <w:t xml:space="preserve">First time you hear it </w:t>
+      </w:r>
+      <w:r>
+        <w:sym w:font="Wingdings" w:char="F0E0"/>
+      </w:r>
+      <w:r>
+        <w:t xml:space="preserve"> make note of it</w:t>
+      </w:r>
+    </w:p>
+    <w:p>
+      <w:pPr>
+        <w:pStyle w:val="ListParagraph"/>
+        <w:numPr>
+          <w:ilvl w:val="2"/>
+          <w:numId w:val="27"/>
+        </w:numPr>
+        <w:spacing w:after="60" w:line="240" w:lineRule="auto"/>
+      </w:pPr>
+      <w:r>
+        <w:t xml:space="preserve">Second time you hear it </w:t>
+      </w:r>
+      <w:r>
+        <w:sym w:font="Wingdings" w:char="F0E0"/>
+      </w:r>
+      <w:r>
+        <w:t xml:space="preserve"> take it seriously</w:t>
+      </w:r>
+    </w:p>
+    <w:p>
+      <w:pPr>
+        <w:pStyle w:val="ListParagraph"/>
+        <w:numPr>
+          <w:ilvl w:val="2"/>
+          <w:numId w:val="27"/>
+        </w:numPr>
+        <w:spacing w:after="60" w:line="240" w:lineRule="auto"/>
+      </w:pPr>
+      <w:r>
+        <w:t xml:space="preserve">Third time you hear it </w:t>
+      </w:r>
+      <w:r>
+        <w:sym w:font="Wingdings" w:char="F0E0"/>
+      </w:r>
+      <w:r>
+        <w:t xml:space="preserve"> believe it</w:t>
+      </w:r>
+    </w:p>
+    <w:p>
+      <w:pPr>
+        <w:pStyle w:val="ListParagraph"/>
+        <w:numPr>
+          <w:ilvl w:val="1"/>
+          <w:numId w:val="27"/>
+        </w:numPr>
+        <w:spacing w:after="60" w:line="240" w:lineRule="auto"/>
+      </w:pPr>
+      <w:r>
+        <w:t>Corroboration across sources that are unlikely to share information</w:t>
+      </w:r>
+      <w:r>
+        <w:t>.</w:t>
+      </w:r>
+    </w:p>
+    <w:p>
+      <w:pPr>
+        <w:pStyle w:val="ListParagraph"/>
+        <w:numPr>
+          <w:ilvl w:val="0"/>
+          <w:numId w:val="27"/>
+        </w:numPr>
+        <w:spacing w:after="60" w:line="240" w:lineRule="auto"/>
+      </w:pPr>
+      <w:r>
+        <w:t>The problem of order</w:t>
+      </w:r>
+    </w:p>
+    <w:p>
+      <w:pPr>
+        <w:pStyle w:val="ListParagraph"/>
+        <w:numPr>
+          <w:ilvl w:val="1"/>
+          <w:numId w:val="27"/>
+        </w:numPr>
+        <w:spacing w:after="60" w:line="240" w:lineRule="auto"/>
+      </w:pPr>
+      <w:r>
+        <w:t>The focus of a</w:t>
+      </w:r>
+      <w:r>
+        <w:t>ll major 19</w:t>
+      </w:r>
+      <w:r>
+        <w:rPr>
+          <w:vertAlign w:val="superscript"/>
+        </w:rPr>
+        <w:t>th</w:t>
+      </w:r>
+      <w:r>
+        <w:t xml:space="preserve"> century social science theorists</w:t>
+      </w:r>
+    </w:p>
+    <w:p>
+      <w:pPr>
+        <w:spacing w:after="60" w:line="240" w:lineRule="auto"/>
+      </w:pPr>
+    </w:p>
+    <w:p>
+      <w:pPr>
+        <w:spacing w:after="60" w:line="240" w:lineRule="auto"/>
+      </w:pPr>
+      <w:r>
+        <w:t>Assignment</w:t>
+      </w:r>
+    </w:p>
+    <w:p>
+      <w:pPr>
+        <w:pStyle w:val="ListParagraph"/>
+        <w:numPr>
+          <w:ilvl w:val="0"/>
+          <w:numId w:val="28"/>
+        </w:numPr>
+        <w:spacing w:after="60" w:line="240" w:lineRule="auto"/>
+      </w:pPr>
+      <w:r>
+        <w:t xml:space="preserve">Develop a story that makes sense of the </w:t>
+      </w:r>
+      <w:r>
+        <w:t xml:space="preserve">1990 </w:t>
+      </w:r>
+      <w:r>
+        <w:t>housing data provided by Dr. Monti.</w:t>
+      </w:r>
+    </w:p>
+    <w:p>
+      <w:pPr>
+        <w:pStyle w:val="ListParagraph"/>
+        <w:numPr>
+          <w:ilvl w:val="0"/>
+          <w:numId w:val="28"/>
+        </w:numPr>
+        <w:spacing w:after="60" w:line="240" w:lineRule="auto"/>
+      </w:pPr>
+      <w:r>
+        <w:t>Pattern has not changed in 2000 and 2010.</w:t>
+      </w:r>
       <w:bookmarkStart w:id="3" w:name="_GoBack"/>
       <w:bookmarkEnd w:id="3"/>
     </w:p>
+    <w:p>
+      <w:pPr>
+        <w:spacing w:after="60" w:line="240" w:lineRule="auto"/>
+      </w:pPr>
+    </w:p>
+    <w:p>
+      <w:pPr>
+        <w:spacing w:after="60" w:line="240" w:lineRule="auto"/>
+      </w:pPr>
+    </w:p>
     <w:sectPr>
-      <w:headerReference w:type="default" r:id="rId15"/>
+      <w:headerReference w:type="default" r:id="rId16"/>
       <w:pgSz w:w="12240" w:h="15840"/>
       <w:pgMar w:top="1440" w:right="1440" w:bottom="1440" w:left="1440" w:header="720" w:footer="720" w:gutter="0"/>
       <w:pgNumType w:start="1"/>
@@ -5363,6 +5675,124 @@
     </w:pPr>
     <w:r>
       <w:t xml:space="preserve">October 14, 2019 Lecture (Week 08) | Page </w:t>
+    </w:r>
+    <w:r>
+      <w:rPr>
+        <w:b/>
+        <w:bCs/>
+      </w:rPr>
+      <w:fldChar w:fldCharType="begin"/>
+    </w:r>
+    <w:r>
+      <w:rPr>
+        <w:b/>
+        <w:bCs/>
+      </w:rPr>
+      <w:instrText xml:space="preserve"> PAGE  \* Arabic  \* MERGEFORMAT </w:instrText>
+    </w:r>
+    <w:r>
+      <w:rPr>
+        <w:b/>
+        <w:bCs/>
+      </w:rPr>
+      <w:fldChar w:fldCharType="separate"/>
+    </w:r>
+    <w:r>
+      <w:rPr>
+        <w:b/>
+        <w:bCs/>
+        <w:noProof/>
+      </w:rPr>
+      <w:t>1</w:t>
+    </w:r>
+    <w:r>
+      <w:rPr>
+        <w:b/>
+        <w:bCs/>
+      </w:rPr>
+      <w:fldChar w:fldCharType="end"/>
+    </w:r>
+    <w:r>
+      <w:t xml:space="preserve"> of </w:t>
+    </w:r>
+    <w:r>
+      <w:rPr>
+        <w:b/>
+        <w:bCs/>
+      </w:rPr>
+      <w:fldChar w:fldCharType="begin"/>
+    </w:r>
+    <w:r>
+      <w:rPr>
+        <w:b/>
+        <w:bCs/>
+      </w:rPr>
+      <w:instrText xml:space="preserve"> SECTIONPAGES   \* MERGEFORMAT </w:instrText>
+    </w:r>
+    <w:r>
+      <w:rPr>
+        <w:b/>
+        <w:bCs/>
+      </w:rPr>
+      <w:fldChar w:fldCharType="separate"/>
+    </w:r>
+    <w:r>
+      <w:rPr>
+        <w:b/>
+        <w:bCs/>
+        <w:noProof/>
+      </w:rPr>
+      <w:t>1</w:t>
+    </w:r>
+    <w:r>
+      <w:rPr>
+        <w:b/>
+        <w:bCs/>
+      </w:rPr>
+      <w:fldChar w:fldCharType="end"/>
+    </w:r>
+  </w:p>
+  <w:p>
+    <w:pPr>
+      <w:pStyle w:val="Header"/>
+    </w:pPr>
+  </w:p>
+</w:hdr>
+</file>
+
+<file path=word/header8.xml><?xml version="1.0" encoding="utf-8"?>
+<w:hdr xmlns:wpc="http://schemas.microsoft.com/office/word/2010/wordprocessingCanvas" xmlns:cx="http://schemas.microsoft.com/office/drawing/2014/chartex" xmlns:cx1="http://schemas.microsoft.com/office/drawing/2015/9/8/chartex" xmlns:cx2="http://schemas.microsoft.com/office/drawing/2015/10/21/chartex" xmlns:cx3="http://schemas.microsoft.com/office/drawing/2016/5/9/chartex" xmlns:cx4="http://schemas.microsoft.com/office/drawing/2016/5/10/chartex" xmlns:cx5="http://schemas.microsoft.com/office/drawing/2016/5/11/chartex" xmlns:mc="http://schemas.openxmlformats.org/markup-compatibility/2006" xmlns:o="urn:schemas-microsoft-com:office:office" xmlns:r="http://schemas.openxmlformats.org/officeDocument/2006/relationships" xmlns:m="http://schemas.openxmlformats.org/officeDocument/2006/math" xmlns:v="urn:schemas-microsoft-com:vml" xmlns:wp14="http://schemas.microsoft.com/office/word/2010/wordprocessingDrawing" xmlns:wp="http://schemas.openxmlformats.org/drawingml/2006/wordprocessingDrawing" xmlns:w10="urn:schemas-microsoft-com:office:word" xmlns:w="http://schemas.openxmlformats.org/wordprocessingml/2006/main" xmlns:w14="http://schemas.microsoft.com/office/word/2010/wordml" xmlns:w15="http://schemas.microsoft.com/office/word/2012/wordml" xmlns:w16se="http://schemas.microsoft.com/office/word/2015/wordml/symex" xmlns:wpg="http://schemas.microsoft.com/office/word/2010/wordprocessingGroup" xmlns:wpi="http://schemas.microsoft.com/office/word/2010/wordprocessingInk" xmlns:wne="http://schemas.microsoft.com/office/word/2006/wordml" xmlns:wps="http://schemas.microsoft.com/office/word/2010/wordprocessingShape" mc:Ignorable="w14 w15 w16se wp14">
+  <w:p>
+    <w:pPr>
+      <w:pStyle w:val="Header"/>
+    </w:pPr>
+    <w:r>
+      <w:t>SOC 5060 Qualitative Research</w:t>
+    </w:r>
+  </w:p>
+  <w:p>
+    <w:pPr>
+      <w:pStyle w:val="Header"/>
+    </w:pPr>
+    <w:r>
+      <w:t>Lecture Notes</w:t>
+    </w:r>
+  </w:p>
+  <w:p>
+    <w:pPr>
+      <w:pStyle w:val="Header"/>
+    </w:pPr>
+  </w:p>
+  <w:p>
+    <w:pPr>
+      <w:pStyle w:val="Header"/>
+      <w:rPr>
+        <w:b/>
+        <w:bCs/>
+      </w:rPr>
+    </w:pPr>
+    <w:r>
+      <w:t xml:space="preserve">October 28, 2019 Lecture (Week 10) | Page </w:t>
     </w:r>
     <w:r>
       <w:rPr>
@@ -5876,6 +6306,119 @@
     </w:lvl>
   </w:abstractNum>
   <w:abstractNum w:abstractNumId="4" w15:restartNumberingAfterBreak="0">
+    <w:nsid w:val="1A5B5966"/>
+    <w:multiLevelType w:val="hybridMultilevel"/>
+    <w:tmpl w:val="D5362AA2"/>
+    <w:lvl w:ilvl="0" w:tplc="04090001">
+      <w:start w:val="1"/>
+      <w:numFmt w:val="bullet"/>
+      <w:lvlText w:val=""/>
+      <w:lvlJc w:val="left"/>
+      <w:pPr>
+        <w:ind w:left="720" w:hanging="360"/>
+      </w:pPr>
+      <w:rPr>
+        <w:rFonts w:ascii="Symbol" w:hAnsi="Symbol" w:hint="default"/>
+      </w:rPr>
+    </w:lvl>
+    <w:lvl w:ilvl="1" w:tplc="04090003">
+      <w:start w:val="1"/>
+      <w:numFmt w:val="bullet"/>
+      <w:lvlText w:val="o"/>
+      <w:lvlJc w:val="left"/>
+      <w:pPr>
+        <w:ind w:left="1440" w:hanging="360"/>
+      </w:pPr>
+      <w:rPr>
+        <w:rFonts w:ascii="Courier New" w:hAnsi="Courier New" w:cs="Courier New" w:hint="default"/>
+      </w:rPr>
+    </w:lvl>
+    <w:lvl w:ilvl="2" w:tplc="04090005">
+      <w:start w:val="1"/>
+      <w:numFmt w:val="bullet"/>
+      <w:lvlText w:val=""/>
+      <w:lvlJc w:val="left"/>
+      <w:pPr>
+        <w:ind w:left="2160" w:hanging="360"/>
+      </w:pPr>
+      <w:rPr>
+        <w:rFonts w:ascii="Wingdings" w:hAnsi="Wingdings" w:hint="default"/>
+      </w:rPr>
+    </w:lvl>
+    <w:lvl w:ilvl="3" w:tplc="04090001" w:tentative="1">
+      <w:start w:val="1"/>
+      <w:numFmt w:val="bullet"/>
+      <w:lvlText w:val=""/>
+      <w:lvlJc w:val="left"/>
+      <w:pPr>
+        <w:ind w:left="2880" w:hanging="360"/>
+      </w:pPr>
+      <w:rPr>
+        <w:rFonts w:ascii="Symbol" w:hAnsi="Symbol" w:hint="default"/>
+      </w:rPr>
+    </w:lvl>
+    <w:lvl w:ilvl="4" w:tplc="04090003" w:tentative="1">
+      <w:start w:val="1"/>
+      <w:numFmt w:val="bullet"/>
+      <w:lvlText w:val="o"/>
+      <w:lvlJc w:val="left"/>
+      <w:pPr>
+        <w:ind w:left="3600" w:hanging="360"/>
+      </w:pPr>
+      <w:rPr>
+        <w:rFonts w:ascii="Courier New" w:hAnsi="Courier New" w:cs="Courier New" w:hint="default"/>
+      </w:rPr>
+    </w:lvl>
+    <w:lvl w:ilvl="5" w:tplc="04090005" w:tentative="1">
+      <w:start w:val="1"/>
+      <w:numFmt w:val="bullet"/>
+      <w:lvlText w:val=""/>
+      <w:lvlJc w:val="left"/>
+      <w:pPr>
+        <w:ind w:left="4320" w:hanging="360"/>
+      </w:pPr>
+      <w:rPr>
+        <w:rFonts w:ascii="Wingdings" w:hAnsi="Wingdings" w:hint="default"/>
+      </w:rPr>
+    </w:lvl>
+    <w:lvl w:ilvl="6" w:tplc="04090001" w:tentative="1">
+      <w:start w:val="1"/>
+      <w:numFmt w:val="bullet"/>
+      <w:lvlText w:val=""/>
+      <w:lvlJc w:val="left"/>
+      <w:pPr>
+        <w:ind w:left="5040" w:hanging="360"/>
+      </w:pPr>
+      <w:rPr>
+        <w:rFonts w:ascii="Symbol" w:hAnsi="Symbol" w:hint="default"/>
+      </w:rPr>
+    </w:lvl>
+    <w:lvl w:ilvl="7" w:tplc="04090003" w:tentative="1">
+      <w:start w:val="1"/>
+      <w:numFmt w:val="bullet"/>
+      <w:lvlText w:val="o"/>
+      <w:lvlJc w:val="left"/>
+      <w:pPr>
+        <w:ind w:left="5760" w:hanging="360"/>
+      </w:pPr>
+      <w:rPr>
+        <w:rFonts w:ascii="Courier New" w:hAnsi="Courier New" w:cs="Courier New" w:hint="default"/>
+      </w:rPr>
+    </w:lvl>
+    <w:lvl w:ilvl="8" w:tplc="04090005" w:tentative="1">
+      <w:start w:val="1"/>
+      <w:numFmt w:val="bullet"/>
+      <w:lvlText w:val=""/>
+      <w:lvlJc w:val="left"/>
+      <w:pPr>
+        <w:ind w:left="6480" w:hanging="360"/>
+      </w:pPr>
+      <w:rPr>
+        <w:rFonts w:ascii="Wingdings" w:hAnsi="Wingdings" w:hint="default"/>
+      </w:rPr>
+    </w:lvl>
+  </w:abstractNum>
+  <w:abstractNum w:abstractNumId="5" w15:restartNumberingAfterBreak="0">
     <w:nsid w:val="2197628F"/>
     <w:multiLevelType w:val="hybridMultilevel"/>
     <w:tmpl w:val="C60652C2"/>
@@ -5988,7 +6531,7 @@
       </w:rPr>
     </w:lvl>
   </w:abstractNum>
-  <w:abstractNum w:abstractNumId="5" w15:restartNumberingAfterBreak="0">
+  <w:abstractNum w:abstractNumId="6" w15:restartNumberingAfterBreak="0">
     <w:nsid w:val="259B577A"/>
     <w:multiLevelType w:val="hybridMultilevel"/>
     <w:tmpl w:val="79C622E2"/>
@@ -6101,7 +6644,7 @@
       </w:rPr>
     </w:lvl>
   </w:abstractNum>
-  <w:abstractNum w:abstractNumId="6" w15:restartNumberingAfterBreak="0">
+  <w:abstractNum w:abstractNumId="7" w15:restartNumberingAfterBreak="0">
     <w:nsid w:val="27174E38"/>
     <w:multiLevelType w:val="hybridMultilevel"/>
     <w:tmpl w:val="E7449858"/>
@@ -6214,7 +6757,120 @@
       </w:rPr>
     </w:lvl>
   </w:abstractNum>
-  <w:abstractNum w:abstractNumId="7" w15:restartNumberingAfterBreak="0">
+  <w:abstractNum w:abstractNumId="8" w15:restartNumberingAfterBreak="0">
+    <w:nsid w:val="2DF9548A"/>
+    <w:multiLevelType w:val="hybridMultilevel"/>
+    <w:tmpl w:val="0012EF8E"/>
+    <w:lvl w:ilvl="0" w:tplc="04090001">
+      <w:start w:val="1"/>
+      <w:numFmt w:val="bullet"/>
+      <w:lvlText w:val=""/>
+      <w:lvlJc w:val="left"/>
+      <w:pPr>
+        <w:ind w:left="720" w:hanging="360"/>
+      </w:pPr>
+      <w:rPr>
+        <w:rFonts w:ascii="Symbol" w:hAnsi="Symbol" w:hint="default"/>
+      </w:rPr>
+    </w:lvl>
+    <w:lvl w:ilvl="1" w:tplc="04090003">
+      <w:start w:val="1"/>
+      <w:numFmt w:val="bullet"/>
+      <w:lvlText w:val="o"/>
+      <w:lvlJc w:val="left"/>
+      <w:pPr>
+        <w:ind w:left="1440" w:hanging="360"/>
+      </w:pPr>
+      <w:rPr>
+        <w:rFonts w:ascii="Courier New" w:hAnsi="Courier New" w:cs="Courier New" w:hint="default"/>
+      </w:rPr>
+    </w:lvl>
+    <w:lvl w:ilvl="2" w:tplc="04090005" w:tentative="1">
+      <w:start w:val="1"/>
+      <w:numFmt w:val="bullet"/>
+      <w:lvlText w:val=""/>
+      <w:lvlJc w:val="left"/>
+      <w:pPr>
+        <w:ind w:left="2160" w:hanging="360"/>
+      </w:pPr>
+      <w:rPr>
+        <w:rFonts w:ascii="Wingdings" w:hAnsi="Wingdings" w:hint="default"/>
+      </w:rPr>
+    </w:lvl>
+    <w:lvl w:ilvl="3" w:tplc="04090001" w:tentative="1">
+      <w:start w:val="1"/>
+      <w:numFmt w:val="bullet"/>
+      <w:lvlText w:val=""/>
+      <w:lvlJc w:val="left"/>
+      <w:pPr>
+        <w:ind w:left="2880" w:hanging="360"/>
+      </w:pPr>
+      <w:rPr>
+        <w:rFonts w:ascii="Symbol" w:hAnsi="Symbol" w:hint="default"/>
+      </w:rPr>
+    </w:lvl>
+    <w:lvl w:ilvl="4" w:tplc="04090003" w:tentative="1">
+      <w:start w:val="1"/>
+      <w:numFmt w:val="bullet"/>
+      <w:lvlText w:val="o"/>
+      <w:lvlJc w:val="left"/>
+      <w:pPr>
+        <w:ind w:left="3600" w:hanging="360"/>
+      </w:pPr>
+      <w:rPr>
+        <w:rFonts w:ascii="Courier New" w:hAnsi="Courier New" w:cs="Courier New" w:hint="default"/>
+      </w:rPr>
+    </w:lvl>
+    <w:lvl w:ilvl="5" w:tplc="04090005" w:tentative="1">
+      <w:start w:val="1"/>
+      <w:numFmt w:val="bullet"/>
+      <w:lvlText w:val=""/>
+      <w:lvlJc w:val="left"/>
+      <w:pPr>
+        <w:ind w:left="4320" w:hanging="360"/>
+      </w:pPr>
+      <w:rPr>
+        <w:rFonts w:ascii="Wingdings" w:hAnsi="Wingdings" w:hint="default"/>
+      </w:rPr>
+    </w:lvl>
+    <w:lvl w:ilvl="6" w:tplc="04090001" w:tentative="1">
+      <w:start w:val="1"/>
+      <w:numFmt w:val="bullet"/>
+      <w:lvlText w:val=""/>
+      <w:lvlJc w:val="left"/>
+      <w:pPr>
+        <w:ind w:left="5040" w:hanging="360"/>
+      </w:pPr>
+      <w:rPr>
+        <w:rFonts w:ascii="Symbol" w:hAnsi="Symbol" w:hint="default"/>
+      </w:rPr>
+    </w:lvl>
+    <w:lvl w:ilvl="7" w:tplc="04090003" w:tentative="1">
+      <w:start w:val="1"/>
+      <w:numFmt w:val="bullet"/>
+      <w:lvlText w:val="o"/>
+      <w:lvlJc w:val="left"/>
+      <w:pPr>
+        <w:ind w:left="5760" w:hanging="360"/>
+      </w:pPr>
+      <w:rPr>
+        <w:rFonts w:ascii="Courier New" w:hAnsi="Courier New" w:cs="Courier New" w:hint="default"/>
+      </w:rPr>
+    </w:lvl>
+    <w:lvl w:ilvl="8" w:tplc="04090005" w:tentative="1">
+      <w:start w:val="1"/>
+      <w:numFmt w:val="bullet"/>
+      <w:lvlText w:val=""/>
+      <w:lvlJc w:val="left"/>
+      <w:pPr>
+        <w:ind w:left="6480" w:hanging="360"/>
+      </w:pPr>
+      <w:rPr>
+        <w:rFonts w:ascii="Wingdings" w:hAnsi="Wingdings" w:hint="default"/>
+      </w:rPr>
+    </w:lvl>
+  </w:abstractNum>
+  <w:abstractNum w:abstractNumId="9" w15:restartNumberingAfterBreak="0">
     <w:nsid w:val="308F2558"/>
     <w:multiLevelType w:val="hybridMultilevel"/>
     <w:tmpl w:val="E354C856"/>
@@ -6327,7 +6983,7 @@
       </w:rPr>
     </w:lvl>
   </w:abstractNum>
-  <w:abstractNum w:abstractNumId="8" w15:restartNumberingAfterBreak="0">
+  <w:abstractNum w:abstractNumId="10" w15:restartNumberingAfterBreak="0">
     <w:nsid w:val="314140C7"/>
     <w:multiLevelType w:val="hybridMultilevel"/>
     <w:tmpl w:val="B8E6EDFC"/>
@@ -6440,7 +7096,120 @@
       </w:rPr>
     </w:lvl>
   </w:abstractNum>
-  <w:abstractNum w:abstractNumId="9" w15:restartNumberingAfterBreak="0">
+  <w:abstractNum w:abstractNumId="11" w15:restartNumberingAfterBreak="0">
+    <w:nsid w:val="31B76E43"/>
+    <w:multiLevelType w:val="hybridMultilevel"/>
+    <w:tmpl w:val="B1FA4398"/>
+    <w:lvl w:ilvl="0" w:tplc="04090001">
+      <w:start w:val="1"/>
+      <w:numFmt w:val="bullet"/>
+      <w:lvlText w:val=""/>
+      <w:lvlJc w:val="left"/>
+      <w:pPr>
+        <w:ind w:left="720" w:hanging="360"/>
+      </w:pPr>
+      <w:rPr>
+        <w:rFonts w:ascii="Symbol" w:hAnsi="Symbol" w:hint="default"/>
+      </w:rPr>
+    </w:lvl>
+    <w:lvl w:ilvl="1" w:tplc="04090003" w:tentative="1">
+      <w:start w:val="1"/>
+      <w:numFmt w:val="bullet"/>
+      <w:lvlText w:val="o"/>
+      <w:lvlJc w:val="left"/>
+      <w:pPr>
+        <w:ind w:left="1440" w:hanging="360"/>
+      </w:pPr>
+      <w:rPr>
+        <w:rFonts w:ascii="Courier New" w:hAnsi="Courier New" w:cs="Courier New" w:hint="default"/>
+      </w:rPr>
+    </w:lvl>
+    <w:lvl w:ilvl="2" w:tplc="04090005" w:tentative="1">
+      <w:start w:val="1"/>
+      <w:numFmt w:val="bullet"/>
+      <w:lvlText w:val=""/>
+      <w:lvlJc w:val="left"/>
+      <w:pPr>
+        <w:ind w:left="2160" w:hanging="360"/>
+      </w:pPr>
+      <w:rPr>
+        <w:rFonts w:ascii="Wingdings" w:hAnsi="Wingdings" w:hint="default"/>
+      </w:rPr>
+    </w:lvl>
+    <w:lvl w:ilvl="3" w:tplc="04090001" w:tentative="1">
+      <w:start w:val="1"/>
+      <w:numFmt w:val="bullet"/>
+      <w:lvlText w:val=""/>
+      <w:lvlJc w:val="left"/>
+      <w:pPr>
+        <w:ind w:left="2880" w:hanging="360"/>
+      </w:pPr>
+      <w:rPr>
+        <w:rFonts w:ascii="Symbol" w:hAnsi="Symbol" w:hint="default"/>
+      </w:rPr>
+    </w:lvl>
+    <w:lvl w:ilvl="4" w:tplc="04090003" w:tentative="1">
+      <w:start w:val="1"/>
+      <w:numFmt w:val="bullet"/>
+      <w:lvlText w:val="o"/>
+      <w:lvlJc w:val="left"/>
+      <w:pPr>
+        <w:ind w:left="3600" w:hanging="360"/>
+      </w:pPr>
+      <w:rPr>
+        <w:rFonts w:ascii="Courier New" w:hAnsi="Courier New" w:cs="Courier New" w:hint="default"/>
+      </w:rPr>
+    </w:lvl>
+    <w:lvl w:ilvl="5" w:tplc="04090005" w:tentative="1">
+      <w:start w:val="1"/>
+      <w:numFmt w:val="bullet"/>
+      <w:lvlText w:val=""/>
+      <w:lvlJc w:val="left"/>
+      <w:pPr>
+        <w:ind w:left="4320" w:hanging="360"/>
+      </w:pPr>
+      <w:rPr>
+        <w:rFonts w:ascii="Wingdings" w:hAnsi="Wingdings" w:hint="default"/>
+      </w:rPr>
+    </w:lvl>
+    <w:lvl w:ilvl="6" w:tplc="04090001" w:tentative="1">
+      <w:start w:val="1"/>
+      <w:numFmt w:val="bullet"/>
+      <w:lvlText w:val=""/>
+      <w:lvlJc w:val="left"/>
+      <w:pPr>
+        <w:ind w:left="5040" w:hanging="360"/>
+      </w:pPr>
+      <w:rPr>
+        <w:rFonts w:ascii="Symbol" w:hAnsi="Symbol" w:hint="default"/>
+      </w:rPr>
+    </w:lvl>
+    <w:lvl w:ilvl="7" w:tplc="04090003" w:tentative="1">
+      <w:start w:val="1"/>
+      <w:numFmt w:val="bullet"/>
+      <w:lvlText w:val="o"/>
+      <w:lvlJc w:val="left"/>
+      <w:pPr>
+        <w:ind w:left="5760" w:hanging="360"/>
+      </w:pPr>
+      <w:rPr>
+        <w:rFonts w:ascii="Courier New" w:hAnsi="Courier New" w:cs="Courier New" w:hint="default"/>
+      </w:rPr>
+    </w:lvl>
+    <w:lvl w:ilvl="8" w:tplc="04090005" w:tentative="1">
+      <w:start w:val="1"/>
+      <w:numFmt w:val="bullet"/>
+      <w:lvlText w:val=""/>
+      <w:lvlJc w:val="left"/>
+      <w:pPr>
+        <w:ind w:left="6480" w:hanging="360"/>
+      </w:pPr>
+      <w:rPr>
+        <w:rFonts w:ascii="Wingdings" w:hAnsi="Wingdings" w:hint="default"/>
+      </w:rPr>
+    </w:lvl>
+  </w:abstractNum>
+  <w:abstractNum w:abstractNumId="12" w15:restartNumberingAfterBreak="0">
     <w:nsid w:val="345D1CE9"/>
     <w:multiLevelType w:val="hybridMultilevel"/>
     <w:tmpl w:val="D6425452"/>
@@ -6553,7 +7322,7 @@
       </w:rPr>
     </w:lvl>
   </w:abstractNum>
-  <w:abstractNum w:abstractNumId="10" w15:restartNumberingAfterBreak="0">
+  <w:abstractNum w:abstractNumId="13" w15:restartNumberingAfterBreak="0">
     <w:nsid w:val="3CAA062C"/>
     <w:multiLevelType w:val="hybridMultilevel"/>
     <w:tmpl w:val="F27C1EE6"/>
@@ -6666,7 +7435,7 @@
       </w:rPr>
     </w:lvl>
   </w:abstractNum>
-  <w:abstractNum w:abstractNumId="11" w15:restartNumberingAfterBreak="0">
+  <w:abstractNum w:abstractNumId="14" w15:restartNumberingAfterBreak="0">
     <w:nsid w:val="3F9202BB"/>
     <w:multiLevelType w:val="hybridMultilevel"/>
     <w:tmpl w:val="CB2E58BA"/>
@@ -6779,7 +7548,7 @@
       </w:rPr>
     </w:lvl>
   </w:abstractNum>
-  <w:abstractNum w:abstractNumId="12" w15:restartNumberingAfterBreak="0">
+  <w:abstractNum w:abstractNumId="15" w15:restartNumberingAfterBreak="0">
     <w:nsid w:val="408E3A18"/>
     <w:multiLevelType w:val="hybridMultilevel"/>
     <w:tmpl w:val="F55C60D6"/>
@@ -6892,7 +7661,7 @@
       </w:rPr>
     </w:lvl>
   </w:abstractNum>
-  <w:abstractNum w:abstractNumId="13" w15:restartNumberingAfterBreak="0">
+  <w:abstractNum w:abstractNumId="16" w15:restartNumberingAfterBreak="0">
     <w:nsid w:val="433D2DDC"/>
     <w:multiLevelType w:val="hybridMultilevel"/>
     <w:tmpl w:val="F3CEDD3A"/>
@@ -7005,7 +7774,7 @@
       </w:rPr>
     </w:lvl>
   </w:abstractNum>
-  <w:abstractNum w:abstractNumId="14" w15:restartNumberingAfterBreak="0">
+  <w:abstractNum w:abstractNumId="17" w15:restartNumberingAfterBreak="0">
     <w:nsid w:val="43A55484"/>
     <w:multiLevelType w:val="hybridMultilevel"/>
     <w:tmpl w:val="3410AD4C"/>
@@ -7118,7 +7887,7 @@
       </w:rPr>
     </w:lvl>
   </w:abstractNum>
-  <w:abstractNum w:abstractNumId="15" w15:restartNumberingAfterBreak="0">
+  <w:abstractNum w:abstractNumId="18" w15:restartNumberingAfterBreak="0">
     <w:nsid w:val="4D0334BE"/>
     <w:multiLevelType w:val="hybridMultilevel"/>
     <w:tmpl w:val="183866F0"/>
@@ -7231,7 +8000,7 @@
       </w:rPr>
     </w:lvl>
   </w:abstractNum>
-  <w:abstractNum w:abstractNumId="16" w15:restartNumberingAfterBreak="0">
+  <w:abstractNum w:abstractNumId="19" w15:restartNumberingAfterBreak="0">
     <w:nsid w:val="577578A5"/>
     <w:multiLevelType w:val="hybridMultilevel"/>
     <w:tmpl w:val="26609FFA"/>
@@ -7317,7 +8086,7 @@
       </w:pPr>
     </w:lvl>
   </w:abstractNum>
-  <w:abstractNum w:abstractNumId="17" w15:restartNumberingAfterBreak="0">
+  <w:abstractNum w:abstractNumId="20" w15:restartNumberingAfterBreak="0">
     <w:nsid w:val="59F13645"/>
     <w:multiLevelType w:val="hybridMultilevel"/>
     <w:tmpl w:val="6470A86C"/>
@@ -7403,7 +8172,7 @@
       </w:pPr>
     </w:lvl>
   </w:abstractNum>
-  <w:abstractNum w:abstractNumId="18" w15:restartNumberingAfterBreak="0">
+  <w:abstractNum w:abstractNumId="21" w15:restartNumberingAfterBreak="0">
     <w:nsid w:val="5CE327F6"/>
     <w:multiLevelType w:val="hybridMultilevel"/>
     <w:tmpl w:val="8D9ACE28"/>
@@ -7516,7 +8285,7 @@
       </w:rPr>
     </w:lvl>
   </w:abstractNum>
-  <w:abstractNum w:abstractNumId="19" w15:restartNumberingAfterBreak="0">
+  <w:abstractNum w:abstractNumId="22" w15:restartNumberingAfterBreak="0">
     <w:nsid w:val="60D470C1"/>
     <w:multiLevelType w:val="hybridMultilevel"/>
     <w:tmpl w:val="F0D00480"/>
@@ -7629,7 +8398,7 @@
       </w:rPr>
     </w:lvl>
   </w:abstractNum>
-  <w:abstractNum w:abstractNumId="20" w15:restartNumberingAfterBreak="0">
+  <w:abstractNum w:abstractNumId="23" w15:restartNumberingAfterBreak="0">
     <w:nsid w:val="6CD2010C"/>
     <w:multiLevelType w:val="hybridMultilevel"/>
     <w:tmpl w:val="91AAB8B8"/>
@@ -7742,7 +8511,7 @@
       </w:rPr>
     </w:lvl>
   </w:abstractNum>
-  <w:abstractNum w:abstractNumId="21" w15:restartNumberingAfterBreak="0">
+  <w:abstractNum w:abstractNumId="24" w15:restartNumberingAfterBreak="0">
     <w:nsid w:val="706D5264"/>
     <w:multiLevelType w:val="hybridMultilevel"/>
     <w:tmpl w:val="FE46549C"/>
@@ -7855,7 +8624,7 @@
       </w:rPr>
     </w:lvl>
   </w:abstractNum>
-  <w:abstractNum w:abstractNumId="22" w15:restartNumberingAfterBreak="0">
+  <w:abstractNum w:abstractNumId="25" w15:restartNumberingAfterBreak="0">
     <w:nsid w:val="7854013C"/>
     <w:multiLevelType w:val="hybridMultilevel"/>
     <w:tmpl w:val="06FA1B60"/>
@@ -7968,7 +8737,7 @@
       </w:rPr>
     </w:lvl>
   </w:abstractNum>
-  <w:abstractNum w:abstractNumId="23" w15:restartNumberingAfterBreak="0">
+  <w:abstractNum w:abstractNumId="26" w15:restartNumberingAfterBreak="0">
     <w:nsid w:val="7AC35DFA"/>
     <w:multiLevelType w:val="hybridMultilevel"/>
     <w:tmpl w:val="F5AEDE78"/>
@@ -8081,7 +8850,7 @@
       </w:rPr>
     </w:lvl>
   </w:abstractNum>
-  <w:abstractNum w:abstractNumId="24" w15:restartNumberingAfterBreak="0">
+  <w:abstractNum w:abstractNumId="27" w15:restartNumberingAfterBreak="0">
     <w:nsid w:val="7D6430BA"/>
     <w:multiLevelType w:val="hybridMultilevel"/>
     <w:tmpl w:val="020009F4"/>
@@ -8195,10 +8964,10 @@
     </w:lvl>
   </w:abstractNum>
   <w:num w:numId="1">
-    <w:abstractNumId w:val="22"/>
+    <w:abstractNumId w:val="25"/>
   </w:num>
   <w:num w:numId="2">
-    <w:abstractNumId w:val="9"/>
+    <w:abstractNumId w:val="12"/>
   </w:num>
   <w:num w:numId="3">
     <w:abstractNumId w:val="2"/>
@@ -8207,67 +8976,76 @@
     <w:abstractNumId w:val="0"/>
   </w:num>
   <w:num w:numId="5">
-    <w:abstractNumId w:val="20"/>
+    <w:abstractNumId w:val="23"/>
   </w:num>
   <w:num w:numId="6">
-    <w:abstractNumId w:val="23"/>
+    <w:abstractNumId w:val="26"/>
   </w:num>
   <w:num w:numId="7">
-    <w:abstractNumId w:val="14"/>
+    <w:abstractNumId w:val="17"/>
   </w:num>
   <w:num w:numId="8">
+    <w:abstractNumId w:val="13"/>
+  </w:num>
+  <w:num w:numId="9">
+    <w:abstractNumId w:val="9"/>
+  </w:num>
+  <w:num w:numId="10">
     <w:abstractNumId w:val="10"/>
   </w:num>
-  <w:num w:numId="9">
+  <w:num w:numId="11">
     <w:abstractNumId w:val="7"/>
   </w:num>
-  <w:num w:numId="10">
-    <w:abstractNumId w:val="8"/>
-  </w:num>
-  <w:num w:numId="11">
-    <w:abstractNumId w:val="6"/>
-  </w:num>
   <w:num w:numId="12">
-    <w:abstractNumId w:val="13"/>
+    <w:abstractNumId w:val="16"/>
   </w:num>
   <w:num w:numId="13">
-    <w:abstractNumId w:val="21"/>
+    <w:abstractNumId w:val="24"/>
   </w:num>
   <w:num w:numId="14">
-    <w:abstractNumId w:val="15"/>
+    <w:abstractNumId w:val="18"/>
   </w:num>
   <w:num w:numId="15">
     <w:abstractNumId w:val="3"/>
   </w:num>
   <w:num w:numId="16">
-    <w:abstractNumId w:val="16"/>
+    <w:abstractNumId w:val="19"/>
   </w:num>
   <w:num w:numId="17">
-    <w:abstractNumId w:val="24"/>
+    <w:abstractNumId w:val="27"/>
   </w:num>
   <w:num w:numId="18">
-    <w:abstractNumId w:val="4"/>
+    <w:abstractNumId w:val="5"/>
   </w:num>
   <w:num w:numId="19">
-    <w:abstractNumId w:val="11"/>
+    <w:abstractNumId w:val="14"/>
   </w:num>
   <w:num w:numId="20">
-    <w:abstractNumId w:val="5"/>
+    <w:abstractNumId w:val="6"/>
   </w:num>
   <w:num w:numId="21">
     <w:abstractNumId w:val="1"/>
   </w:num>
   <w:num w:numId="22">
-    <w:abstractNumId w:val="19"/>
+    <w:abstractNumId w:val="22"/>
   </w:num>
   <w:num w:numId="23">
-    <w:abstractNumId w:val="18"/>
+    <w:abstractNumId w:val="21"/>
   </w:num>
   <w:num w:numId="24">
-    <w:abstractNumId w:val="17"/>
+    <w:abstractNumId w:val="20"/>
   </w:num>
   <w:num w:numId="25">
-    <w:abstractNumId w:val="12"/>
+    <w:abstractNumId w:val="15"/>
+  </w:num>
+  <w:num w:numId="26">
+    <w:abstractNumId w:val="8"/>
+  </w:num>
+  <w:num w:numId="27">
+    <w:abstractNumId w:val="4"/>
+  </w:num>
+  <w:num w:numId="28">
+    <w:abstractNumId w:val="11"/>
   </w:num>
 </w:numbering>
 </file>

</xml_diff>

<commit_message>
Notes for class on November 4, 2019
</commit_message>
<xml_diff>
--- a/Notes/SOC5060_Notes_Lecture_v00.docx
+++ b/Notes/SOC5060_Notes_Lecture_v00.docx
@@ -4615,6 +4615,9 @@
       <w:r>
         <w:t xml:space="preserve"> make note of it</w:t>
       </w:r>
+      <w:r>
+        <w:t xml:space="preserve"> (e.g., take it down)</w:t>
+      </w:r>
     </w:p>
     <w:p>
       <w:pPr>
@@ -4634,6 +4637,9 @@
       <w:r>
         <w:t xml:space="preserve"> take it seriously</w:t>
       </w:r>
+      <w:r>
+        <w:t xml:space="preserve"> (e.g., take it seriously)</w:t>
+      </w:r>
     </w:p>
     <w:p>
       <w:pPr>
@@ -4652,6 +4658,9 @@
       </w:r>
       <w:r>
         <w:t xml:space="preserve"> believe it</w:t>
+      </w:r>
+      <w:r>
+        <w:t xml:space="preserve"> (e.g., take it to heart)</w:t>
       </w:r>
     </w:p>
     <w:p>
@@ -4752,6 +4761,396 @@
       <w:r>
         <w:t>Pattern has not changed in 2000 and 2010.</w:t>
       </w:r>
+    </w:p>
+    <w:p>
+      <w:pPr>
+        <w:spacing w:after="60" w:line="240" w:lineRule="auto"/>
+        <w:sectPr>
+          <w:headerReference w:type="default" r:id="rId16"/>
+          <w:pgSz w:w="12240" w:h="15840"/>
+          <w:pgMar w:top="1440" w:right="1440" w:bottom="1440" w:left="1440" w:header="720" w:footer="720" w:gutter="0"/>
+          <w:pgNumType w:start="1"/>
+          <w:cols w:space="720"/>
+          <w:docGrid w:linePitch="360"/>
+        </w:sectPr>
+      </w:pPr>
+    </w:p>
+    <w:p>
+      <w:pPr>
+        <w:spacing w:after="60" w:line="240" w:lineRule="auto"/>
+        <w:rPr>
+          <w:u w:val="single"/>
+        </w:rPr>
+      </w:pPr>
+      <w:r>
+        <w:rPr>
+          <w:u w:val="single"/>
+        </w:rPr>
+        <w:lastRenderedPageBreak/>
+        <w:t>General Comments</w:t>
+      </w:r>
+    </w:p>
+    <w:p>
+      <w:pPr>
+        <w:pStyle w:val="ListParagraph"/>
+        <w:numPr>
+          <w:ilvl w:val="0"/>
+          <w:numId w:val="31"/>
+        </w:numPr>
+        <w:spacing w:after="60" w:line="240" w:lineRule="auto"/>
+      </w:pPr>
+      <w:r>
+        <w:t>What are the components of a “story”</w:t>
+      </w:r>
+      <w:r>
+        <w:t xml:space="preserve"> derived from</w:t>
+      </w:r>
+      <w:r>
+        <w:t xml:space="preserve"> data?</w:t>
+      </w:r>
+    </w:p>
+    <w:p>
+      <w:pPr>
+        <w:pStyle w:val="ListParagraph"/>
+        <w:numPr>
+          <w:ilvl w:val="1"/>
+          <w:numId w:val="31"/>
+        </w:numPr>
+        <w:spacing w:after="60" w:line="240" w:lineRule="auto"/>
+      </w:pPr>
+      <w:r>
+        <w:t>A story is analogous to the logline for a movie or television show.</w:t>
+      </w:r>
+    </w:p>
+    <w:p>
+      <w:pPr>
+        <w:spacing w:after="60" w:line="240" w:lineRule="auto"/>
+      </w:pPr>
+    </w:p>
+    <w:p>
+      <w:pPr>
+        <w:spacing w:after="60" w:line="240" w:lineRule="auto"/>
+        <w:rPr>
+          <w:u w:val="single"/>
+        </w:rPr>
+      </w:pPr>
+      <w:r>
+        <w:rPr>
+          <w:u w:val="single"/>
+        </w:rPr>
+        <w:t>Class Project</w:t>
+      </w:r>
+    </w:p>
+    <w:p>
+      <w:pPr>
+        <w:pStyle w:val="ListParagraph"/>
+        <w:numPr>
+          <w:ilvl w:val="0"/>
+          <w:numId w:val="30"/>
+        </w:numPr>
+        <w:spacing w:after="60" w:line="240" w:lineRule="auto"/>
+      </w:pPr>
+      <w:r>
+        <w:t>Send field notes.</w:t>
+      </w:r>
+    </w:p>
+    <w:p>
+      <w:pPr>
+        <w:pStyle w:val="ListParagraph"/>
+        <w:numPr>
+          <w:ilvl w:val="0"/>
+          <w:numId w:val="30"/>
+        </w:numPr>
+        <w:spacing w:after="60" w:line="240" w:lineRule="auto"/>
+      </w:pPr>
+      <w:r>
+        <w:t>Formal paper is no longer required.</w:t>
+      </w:r>
+    </w:p>
+    <w:p>
+      <w:pPr>
+        <w:spacing w:after="60" w:line="240" w:lineRule="auto"/>
+      </w:pPr>
+    </w:p>
+    <w:p>
+      <w:pPr>
+        <w:spacing w:after="60" w:line="240" w:lineRule="auto"/>
+        <w:rPr>
+          <w:u w:val="single"/>
+        </w:rPr>
+      </w:pPr>
+      <w:r>
+        <w:rPr>
+          <w:u w:val="single"/>
+        </w:rPr>
+        <w:t>Lecture Notes</w:t>
+      </w:r>
+    </w:p>
+    <w:p>
+      <w:pPr>
+        <w:pStyle w:val="ListParagraph"/>
+        <w:numPr>
+          <w:ilvl w:val="0"/>
+          <w:numId w:val="29"/>
+        </w:numPr>
+        <w:spacing w:after="60" w:line="240" w:lineRule="auto"/>
+      </w:pPr>
+      <w:r>
+        <w:t xml:space="preserve">Wirth, Lewis. </w:t>
+      </w:r>
+      <w:r>
+        <w:t>(1938</w:t>
+      </w:r>
+      <w:r>
+        <w:t>). Urbanism as a way of life.</w:t>
+      </w:r>
+    </w:p>
+    <w:p>
+      <w:pPr>
+        <w:pStyle w:val="ListParagraph"/>
+        <w:numPr>
+          <w:ilvl w:val="1"/>
+          <w:numId w:val="29"/>
+        </w:numPr>
+        <w:spacing w:after="60" w:line="240" w:lineRule="auto"/>
+      </w:pPr>
+      <w:r>
+        <w:t>Argues three key variables for understanding an urban community.</w:t>
+      </w:r>
+    </w:p>
+    <w:p>
+      <w:pPr>
+        <w:pStyle w:val="ListParagraph"/>
+        <w:numPr>
+          <w:ilvl w:val="2"/>
+          <w:numId w:val="29"/>
+        </w:numPr>
+        <w:spacing w:after="60" w:line="240" w:lineRule="auto"/>
+      </w:pPr>
+      <w:r>
+        <w:t xml:space="preserve">Size of population </w:t>
+      </w:r>
+      <w:r>
+        <w:sym w:font="Wingdings" w:char="F0E0"/>
+      </w:r>
+      <w:r>
+        <w:t xml:space="preserve"> tied to structural</w:t>
+      </w:r>
+    </w:p>
+    <w:p>
+      <w:pPr>
+        <w:pStyle w:val="ListParagraph"/>
+        <w:numPr>
+          <w:ilvl w:val="2"/>
+          <w:numId w:val="29"/>
+        </w:numPr>
+        <w:spacing w:after="60" w:line="240" w:lineRule="auto"/>
+      </w:pPr>
+      <w:r>
+        <w:t xml:space="preserve">Density of population </w:t>
+      </w:r>
+      <w:r>
+        <w:sym w:font="Wingdings" w:char="F0E0"/>
+      </w:r>
+      <w:r>
+        <w:t xml:space="preserve"> tied to structural </w:t>
+      </w:r>
+    </w:p>
+    <w:p>
+      <w:pPr>
+        <w:pStyle w:val="ListParagraph"/>
+        <w:numPr>
+          <w:ilvl w:val="2"/>
+          <w:numId w:val="29"/>
+        </w:numPr>
+        <w:spacing w:after="60" w:line="240" w:lineRule="auto"/>
+      </w:pPr>
+      <w:r>
+        <w:t>Heterogeneity of population</w:t>
+      </w:r>
+      <w:r>
+        <w:t xml:space="preserve"> </w:t>
+      </w:r>
+      <w:r>
+        <w:sym w:font="Wingdings" w:char="F0E0"/>
+      </w:r>
+      <w:r>
+        <w:t xml:space="preserve"> tied to community and belonging</w:t>
+      </w:r>
+    </w:p>
+    <w:p>
+      <w:pPr>
+        <w:pStyle w:val="ListParagraph"/>
+        <w:numPr>
+          <w:ilvl w:val="0"/>
+          <w:numId w:val="29"/>
+        </w:numPr>
+        <w:spacing w:after="60" w:line="240" w:lineRule="auto"/>
+      </w:pPr>
+      <w:r>
+        <w:t>Process for analyzing qualitative interviews</w:t>
+      </w:r>
+    </w:p>
+    <w:p>
+      <w:pPr>
+        <w:pStyle w:val="ListParagraph"/>
+        <w:numPr>
+          <w:ilvl w:val="1"/>
+          <w:numId w:val="29"/>
+        </w:numPr>
+        <w:spacing w:after="60" w:line="240" w:lineRule="auto"/>
+      </w:pPr>
+      <w:r>
+        <w:t>Summarize interviews</w:t>
+      </w:r>
+    </w:p>
+    <w:p>
+      <w:pPr>
+        <w:pStyle w:val="ListParagraph"/>
+        <w:numPr>
+          <w:ilvl w:val="1"/>
+          <w:numId w:val="29"/>
+        </w:numPr>
+        <w:spacing w:after="60" w:line="240" w:lineRule="auto"/>
+      </w:pPr>
+      <w:r>
+        <w:t>Look for themes</w:t>
+      </w:r>
+    </w:p>
+    <w:p>
+      <w:pPr>
+        <w:pStyle w:val="ListParagraph"/>
+        <w:numPr>
+          <w:ilvl w:val="0"/>
+          <w:numId w:val="29"/>
+        </w:numPr>
+        <w:spacing w:after="60" w:line="240" w:lineRule="auto"/>
+      </w:pPr>
+      <w:r>
+        <w:t>Monti doesn’t recommend relying on software to identify themes.</w:t>
+      </w:r>
+    </w:p>
+    <w:p>
+      <w:pPr>
+        <w:pStyle w:val="ListParagraph"/>
+        <w:numPr>
+          <w:ilvl w:val="0"/>
+          <w:numId w:val="29"/>
+        </w:numPr>
+        <w:spacing w:after="60" w:line="240" w:lineRule="auto"/>
+      </w:pPr>
+      <w:r>
+        <w:t>In reporting, subjects describe subjects in as vague terms as possible.</w:t>
+      </w:r>
+    </w:p>
+    <w:p>
+      <w:pPr>
+        <w:pStyle w:val="ListParagraph"/>
+        <w:numPr>
+          <w:ilvl w:val="1"/>
+          <w:numId w:val="29"/>
+        </w:numPr>
+        <w:spacing w:after="60" w:line="240" w:lineRule="auto"/>
+      </w:pPr>
+      <w:r>
+        <w:t>Typically described in terms of role without other identifying characteristics unless those characteristics are somehow relevant to the issue.</w:t>
+      </w:r>
+    </w:p>
+    <w:p>
+      <w:pPr>
+        <w:pStyle w:val="ListParagraph"/>
+        <w:numPr>
+          <w:ilvl w:val="0"/>
+          <w:numId w:val="29"/>
+        </w:numPr>
+        <w:spacing w:after="60" w:line="240" w:lineRule="auto"/>
+      </w:pPr>
+      <w:r>
+        <w:t>Assignment (1990 Census homeownership data)</w:t>
+      </w:r>
+    </w:p>
+    <w:p>
+      <w:pPr>
+        <w:pStyle w:val="ListParagraph"/>
+        <w:numPr>
+          <w:ilvl w:val="1"/>
+          <w:numId w:val="29"/>
+        </w:numPr>
+        <w:spacing w:after="60" w:line="240" w:lineRule="auto"/>
+      </w:pPr>
+      <w:r>
+        <w:t>Fundamental storyline is one of race.</w:t>
+      </w:r>
+    </w:p>
+    <w:p>
+      <w:pPr>
+        <w:pStyle w:val="ListParagraph"/>
+        <w:numPr>
+          <w:ilvl w:val="0"/>
+          <w:numId w:val="29"/>
+        </w:numPr>
+        <w:spacing w:after="60" w:line="240" w:lineRule="auto"/>
+      </w:pPr>
+      <w:r>
+        <w:t>The spread of wealth distribution is expanding where the spread of jobs, education, and income is contracting.</w:t>
+      </w:r>
+    </w:p>
+    <w:p>
+      <w:pPr>
+        <w:pStyle w:val="ListParagraph"/>
+        <w:numPr>
+          <w:ilvl w:val="1"/>
+          <w:numId w:val="29"/>
+        </w:numPr>
+        <w:spacing w:after="60" w:line="240" w:lineRule="auto"/>
+      </w:pPr>
+      <w:r>
+        <w:t>Jobs, education, and income soften the effects of wealth inequality.</w:t>
+      </w:r>
+    </w:p>
+    <w:p>
+      <w:pPr>
+        <w:pStyle w:val="ListParagraph"/>
+        <w:numPr>
+          <w:ilvl w:val="0"/>
+          <w:numId w:val="29"/>
+        </w:numPr>
+        <w:spacing w:after="60" w:line="240" w:lineRule="auto"/>
+      </w:pPr>
+      <w:r>
+        <w:t>The best story is generally the simplest story.</w:t>
+      </w:r>
+    </w:p>
+    <w:p>
+      <w:pPr>
+        <w:pStyle w:val="ListParagraph"/>
+        <w:numPr>
+          <w:ilvl w:val="1"/>
+          <w:numId w:val="29"/>
+        </w:numPr>
+        <w:spacing w:after="60" w:line="240" w:lineRule="auto"/>
+      </w:pPr>
+      <w:r>
+        <w:t>Don’t use any more sophisticated analysis than necessary.</w:t>
+      </w:r>
+    </w:p>
+    <w:p>
+      <w:pPr>
+        <w:pStyle w:val="ListParagraph"/>
+        <w:numPr>
+          <w:ilvl w:val="1"/>
+          <w:numId w:val="29"/>
+        </w:numPr>
+        <w:spacing w:after="60" w:line="240" w:lineRule="auto"/>
+      </w:pPr>
+      <w:r>
+        <w:t>Simpler is often more powerful.</w:t>
+      </w:r>
+    </w:p>
+    <w:p>
+      <w:pPr>
+        <w:spacing w:after="60" w:line="240" w:lineRule="auto"/>
+      </w:pPr>
       <w:bookmarkStart w:id="3" w:name="_GoBack"/>
       <w:bookmarkEnd w:id="3"/>
     </w:p>
@@ -4760,13 +5159,8 @@
         <w:spacing w:after="60" w:line="240" w:lineRule="auto"/>
       </w:pPr>
     </w:p>
-    <w:p>
-      <w:pPr>
-        <w:spacing w:after="60" w:line="240" w:lineRule="auto"/>
-      </w:pPr>
-    </w:p>
     <w:sectPr>
-      <w:headerReference w:type="default" r:id="rId16"/>
+      <w:headerReference w:type="default" r:id="rId17"/>
       <w:pgSz w:w="12240" w:h="15840"/>
       <w:pgMar w:top="1440" w:right="1440" w:bottom="1440" w:left="1440" w:header="720" w:footer="720" w:gutter="0"/>
       <w:pgNumType w:start="1"/>
@@ -5793,6 +6187,124 @@
     </w:pPr>
     <w:r>
       <w:t xml:space="preserve">October 28, 2019 Lecture (Week 10) | Page </w:t>
+    </w:r>
+    <w:r>
+      <w:rPr>
+        <w:b/>
+        <w:bCs/>
+      </w:rPr>
+      <w:fldChar w:fldCharType="begin"/>
+    </w:r>
+    <w:r>
+      <w:rPr>
+        <w:b/>
+        <w:bCs/>
+      </w:rPr>
+      <w:instrText xml:space="preserve"> PAGE  \* Arabic  \* MERGEFORMAT </w:instrText>
+    </w:r>
+    <w:r>
+      <w:rPr>
+        <w:b/>
+        <w:bCs/>
+      </w:rPr>
+      <w:fldChar w:fldCharType="separate"/>
+    </w:r>
+    <w:r>
+      <w:rPr>
+        <w:b/>
+        <w:bCs/>
+        <w:noProof/>
+      </w:rPr>
+      <w:t>1</w:t>
+    </w:r>
+    <w:r>
+      <w:rPr>
+        <w:b/>
+        <w:bCs/>
+      </w:rPr>
+      <w:fldChar w:fldCharType="end"/>
+    </w:r>
+    <w:r>
+      <w:t xml:space="preserve"> of </w:t>
+    </w:r>
+    <w:r>
+      <w:rPr>
+        <w:b/>
+        <w:bCs/>
+      </w:rPr>
+      <w:fldChar w:fldCharType="begin"/>
+    </w:r>
+    <w:r>
+      <w:rPr>
+        <w:b/>
+        <w:bCs/>
+      </w:rPr>
+      <w:instrText xml:space="preserve"> SECTIONPAGES   \* MERGEFORMAT </w:instrText>
+    </w:r>
+    <w:r>
+      <w:rPr>
+        <w:b/>
+        <w:bCs/>
+      </w:rPr>
+      <w:fldChar w:fldCharType="separate"/>
+    </w:r>
+    <w:r>
+      <w:rPr>
+        <w:b/>
+        <w:bCs/>
+        <w:noProof/>
+      </w:rPr>
+      <w:t>1</w:t>
+    </w:r>
+    <w:r>
+      <w:rPr>
+        <w:b/>
+        <w:bCs/>
+      </w:rPr>
+      <w:fldChar w:fldCharType="end"/>
+    </w:r>
+  </w:p>
+  <w:p>
+    <w:pPr>
+      <w:pStyle w:val="Header"/>
+    </w:pPr>
+  </w:p>
+</w:hdr>
+</file>
+
+<file path=word/header9.xml><?xml version="1.0" encoding="utf-8"?>
+<w:hdr xmlns:wpc="http://schemas.microsoft.com/office/word/2010/wordprocessingCanvas" xmlns:cx="http://schemas.microsoft.com/office/drawing/2014/chartex" xmlns:cx1="http://schemas.microsoft.com/office/drawing/2015/9/8/chartex" xmlns:cx2="http://schemas.microsoft.com/office/drawing/2015/10/21/chartex" xmlns:cx3="http://schemas.microsoft.com/office/drawing/2016/5/9/chartex" xmlns:cx4="http://schemas.microsoft.com/office/drawing/2016/5/10/chartex" xmlns:cx5="http://schemas.microsoft.com/office/drawing/2016/5/11/chartex" xmlns:mc="http://schemas.openxmlformats.org/markup-compatibility/2006" xmlns:o="urn:schemas-microsoft-com:office:office" xmlns:r="http://schemas.openxmlformats.org/officeDocument/2006/relationships" xmlns:m="http://schemas.openxmlformats.org/officeDocument/2006/math" xmlns:v="urn:schemas-microsoft-com:vml" xmlns:wp14="http://schemas.microsoft.com/office/word/2010/wordprocessingDrawing" xmlns:wp="http://schemas.openxmlformats.org/drawingml/2006/wordprocessingDrawing" xmlns:w10="urn:schemas-microsoft-com:office:word" xmlns:w="http://schemas.openxmlformats.org/wordprocessingml/2006/main" xmlns:w14="http://schemas.microsoft.com/office/word/2010/wordml" xmlns:w15="http://schemas.microsoft.com/office/word/2012/wordml" xmlns:w16se="http://schemas.microsoft.com/office/word/2015/wordml/symex" xmlns:wpg="http://schemas.microsoft.com/office/word/2010/wordprocessingGroup" xmlns:wpi="http://schemas.microsoft.com/office/word/2010/wordprocessingInk" xmlns:wne="http://schemas.microsoft.com/office/word/2006/wordml" xmlns:wps="http://schemas.microsoft.com/office/word/2010/wordprocessingShape" mc:Ignorable="w14 w15 w16se wp14">
+  <w:p>
+    <w:pPr>
+      <w:pStyle w:val="Header"/>
+    </w:pPr>
+    <w:r>
+      <w:t>SOC 5060 Qualitative Research</w:t>
+    </w:r>
+  </w:p>
+  <w:p>
+    <w:pPr>
+      <w:pStyle w:val="Header"/>
+    </w:pPr>
+    <w:r>
+      <w:t>Lecture Notes</w:t>
+    </w:r>
+  </w:p>
+  <w:p>
+    <w:pPr>
+      <w:pStyle w:val="Header"/>
+    </w:pPr>
+  </w:p>
+  <w:p>
+    <w:pPr>
+      <w:pStyle w:val="Header"/>
+      <w:rPr>
+        <w:b/>
+        <w:bCs/>
+      </w:rPr>
+    </w:pPr>
+    <w:r>
+      <w:t xml:space="preserve">November 4, 2019 Lecture (Week 11) | Page </w:t>
     </w:r>
     <w:r>
       <w:rPr>
@@ -6080,6 +6592,119 @@
     </w:lvl>
   </w:abstractNum>
   <w:abstractNum w:abstractNumId="2" w15:restartNumberingAfterBreak="0">
+    <w:nsid w:val="0EEC1F14"/>
+    <w:multiLevelType w:val="hybridMultilevel"/>
+    <w:tmpl w:val="EEDE7BB4"/>
+    <w:lvl w:ilvl="0" w:tplc="04090001">
+      <w:start w:val="1"/>
+      <w:numFmt w:val="bullet"/>
+      <w:lvlText w:val=""/>
+      <w:lvlJc w:val="left"/>
+      <w:pPr>
+        <w:ind w:left="720" w:hanging="360"/>
+      </w:pPr>
+      <w:rPr>
+        <w:rFonts w:ascii="Symbol" w:hAnsi="Symbol" w:hint="default"/>
+      </w:rPr>
+    </w:lvl>
+    <w:lvl w:ilvl="1" w:tplc="04090003" w:tentative="1">
+      <w:start w:val="1"/>
+      <w:numFmt w:val="bullet"/>
+      <w:lvlText w:val="o"/>
+      <w:lvlJc w:val="left"/>
+      <w:pPr>
+        <w:ind w:left="1440" w:hanging="360"/>
+      </w:pPr>
+      <w:rPr>
+        <w:rFonts w:ascii="Courier New" w:hAnsi="Courier New" w:cs="Courier New" w:hint="default"/>
+      </w:rPr>
+    </w:lvl>
+    <w:lvl w:ilvl="2" w:tplc="04090005" w:tentative="1">
+      <w:start w:val="1"/>
+      <w:numFmt w:val="bullet"/>
+      <w:lvlText w:val=""/>
+      <w:lvlJc w:val="left"/>
+      <w:pPr>
+        <w:ind w:left="2160" w:hanging="360"/>
+      </w:pPr>
+      <w:rPr>
+        <w:rFonts w:ascii="Wingdings" w:hAnsi="Wingdings" w:hint="default"/>
+      </w:rPr>
+    </w:lvl>
+    <w:lvl w:ilvl="3" w:tplc="04090001" w:tentative="1">
+      <w:start w:val="1"/>
+      <w:numFmt w:val="bullet"/>
+      <w:lvlText w:val=""/>
+      <w:lvlJc w:val="left"/>
+      <w:pPr>
+        <w:ind w:left="2880" w:hanging="360"/>
+      </w:pPr>
+      <w:rPr>
+        <w:rFonts w:ascii="Symbol" w:hAnsi="Symbol" w:hint="default"/>
+      </w:rPr>
+    </w:lvl>
+    <w:lvl w:ilvl="4" w:tplc="04090003" w:tentative="1">
+      <w:start w:val="1"/>
+      <w:numFmt w:val="bullet"/>
+      <w:lvlText w:val="o"/>
+      <w:lvlJc w:val="left"/>
+      <w:pPr>
+        <w:ind w:left="3600" w:hanging="360"/>
+      </w:pPr>
+      <w:rPr>
+        <w:rFonts w:ascii="Courier New" w:hAnsi="Courier New" w:cs="Courier New" w:hint="default"/>
+      </w:rPr>
+    </w:lvl>
+    <w:lvl w:ilvl="5" w:tplc="04090005" w:tentative="1">
+      <w:start w:val="1"/>
+      <w:numFmt w:val="bullet"/>
+      <w:lvlText w:val=""/>
+      <w:lvlJc w:val="left"/>
+      <w:pPr>
+        <w:ind w:left="4320" w:hanging="360"/>
+      </w:pPr>
+      <w:rPr>
+        <w:rFonts w:ascii="Wingdings" w:hAnsi="Wingdings" w:hint="default"/>
+      </w:rPr>
+    </w:lvl>
+    <w:lvl w:ilvl="6" w:tplc="04090001" w:tentative="1">
+      <w:start w:val="1"/>
+      <w:numFmt w:val="bullet"/>
+      <w:lvlText w:val=""/>
+      <w:lvlJc w:val="left"/>
+      <w:pPr>
+        <w:ind w:left="5040" w:hanging="360"/>
+      </w:pPr>
+      <w:rPr>
+        <w:rFonts w:ascii="Symbol" w:hAnsi="Symbol" w:hint="default"/>
+      </w:rPr>
+    </w:lvl>
+    <w:lvl w:ilvl="7" w:tplc="04090003" w:tentative="1">
+      <w:start w:val="1"/>
+      <w:numFmt w:val="bullet"/>
+      <w:lvlText w:val="o"/>
+      <w:lvlJc w:val="left"/>
+      <w:pPr>
+        <w:ind w:left="5760" w:hanging="360"/>
+      </w:pPr>
+      <w:rPr>
+        <w:rFonts w:ascii="Courier New" w:hAnsi="Courier New" w:cs="Courier New" w:hint="default"/>
+      </w:rPr>
+    </w:lvl>
+    <w:lvl w:ilvl="8" w:tplc="04090005" w:tentative="1">
+      <w:start w:val="1"/>
+      <w:numFmt w:val="bullet"/>
+      <w:lvlText w:val=""/>
+      <w:lvlJc w:val="left"/>
+      <w:pPr>
+        <w:ind w:left="6480" w:hanging="360"/>
+      </w:pPr>
+      <w:rPr>
+        <w:rFonts w:ascii="Wingdings" w:hAnsi="Wingdings" w:hint="default"/>
+      </w:rPr>
+    </w:lvl>
+  </w:abstractNum>
+  <w:abstractNum w:abstractNumId="3" w15:restartNumberingAfterBreak="0">
     <w:nsid w:val="0EF51121"/>
     <w:multiLevelType w:val="hybridMultilevel"/>
     <w:tmpl w:val="BCD4B166"/>
@@ -6192,7 +6817,7 @@
       </w:rPr>
     </w:lvl>
   </w:abstractNum>
-  <w:abstractNum w:abstractNumId="3" w15:restartNumberingAfterBreak="0">
+  <w:abstractNum w:abstractNumId="4" w15:restartNumberingAfterBreak="0">
     <w:nsid w:val="13CC200D"/>
     <w:multiLevelType w:val="hybridMultilevel"/>
     <w:tmpl w:val="15F601F6"/>
@@ -6305,7 +6930,7 @@
       </w:rPr>
     </w:lvl>
   </w:abstractNum>
-  <w:abstractNum w:abstractNumId="4" w15:restartNumberingAfterBreak="0">
+  <w:abstractNum w:abstractNumId="5" w15:restartNumberingAfterBreak="0">
     <w:nsid w:val="1A5B5966"/>
     <w:multiLevelType w:val="hybridMultilevel"/>
     <w:tmpl w:val="D5362AA2"/>
@@ -6418,7 +7043,7 @@
       </w:rPr>
     </w:lvl>
   </w:abstractNum>
-  <w:abstractNum w:abstractNumId="5" w15:restartNumberingAfterBreak="0">
+  <w:abstractNum w:abstractNumId="6" w15:restartNumberingAfterBreak="0">
     <w:nsid w:val="2197628F"/>
     <w:multiLevelType w:val="hybridMultilevel"/>
     <w:tmpl w:val="C60652C2"/>
@@ -6531,7 +7156,7 @@
       </w:rPr>
     </w:lvl>
   </w:abstractNum>
-  <w:abstractNum w:abstractNumId="6" w15:restartNumberingAfterBreak="0">
+  <w:abstractNum w:abstractNumId="7" w15:restartNumberingAfterBreak="0">
     <w:nsid w:val="259B577A"/>
     <w:multiLevelType w:val="hybridMultilevel"/>
     <w:tmpl w:val="79C622E2"/>
@@ -6644,7 +7269,7 @@
       </w:rPr>
     </w:lvl>
   </w:abstractNum>
-  <w:abstractNum w:abstractNumId="7" w15:restartNumberingAfterBreak="0">
+  <w:abstractNum w:abstractNumId="8" w15:restartNumberingAfterBreak="0">
     <w:nsid w:val="27174E38"/>
     <w:multiLevelType w:val="hybridMultilevel"/>
     <w:tmpl w:val="E7449858"/>
@@ -6757,7 +7382,7 @@
       </w:rPr>
     </w:lvl>
   </w:abstractNum>
-  <w:abstractNum w:abstractNumId="8" w15:restartNumberingAfterBreak="0">
+  <w:abstractNum w:abstractNumId="9" w15:restartNumberingAfterBreak="0">
     <w:nsid w:val="2DF9548A"/>
     <w:multiLevelType w:val="hybridMultilevel"/>
     <w:tmpl w:val="0012EF8E"/>
@@ -6870,7 +7495,7 @@
       </w:rPr>
     </w:lvl>
   </w:abstractNum>
-  <w:abstractNum w:abstractNumId="9" w15:restartNumberingAfterBreak="0">
+  <w:abstractNum w:abstractNumId="10" w15:restartNumberingAfterBreak="0">
     <w:nsid w:val="308F2558"/>
     <w:multiLevelType w:val="hybridMultilevel"/>
     <w:tmpl w:val="E354C856"/>
@@ -6983,7 +7608,7 @@
       </w:rPr>
     </w:lvl>
   </w:abstractNum>
-  <w:abstractNum w:abstractNumId="10" w15:restartNumberingAfterBreak="0">
+  <w:abstractNum w:abstractNumId="11" w15:restartNumberingAfterBreak="0">
     <w:nsid w:val="314140C7"/>
     <w:multiLevelType w:val="hybridMultilevel"/>
     <w:tmpl w:val="B8E6EDFC"/>
@@ -7096,7 +7721,7 @@
       </w:rPr>
     </w:lvl>
   </w:abstractNum>
-  <w:abstractNum w:abstractNumId="11" w15:restartNumberingAfterBreak="0">
+  <w:abstractNum w:abstractNumId="12" w15:restartNumberingAfterBreak="0">
     <w:nsid w:val="31B76E43"/>
     <w:multiLevelType w:val="hybridMultilevel"/>
     <w:tmpl w:val="B1FA4398"/>
@@ -7209,7 +7834,7 @@
       </w:rPr>
     </w:lvl>
   </w:abstractNum>
-  <w:abstractNum w:abstractNumId="12" w15:restartNumberingAfterBreak="0">
+  <w:abstractNum w:abstractNumId="13" w15:restartNumberingAfterBreak="0">
     <w:nsid w:val="345D1CE9"/>
     <w:multiLevelType w:val="hybridMultilevel"/>
     <w:tmpl w:val="D6425452"/>
@@ -7322,7 +7947,7 @@
       </w:rPr>
     </w:lvl>
   </w:abstractNum>
-  <w:abstractNum w:abstractNumId="13" w15:restartNumberingAfterBreak="0">
+  <w:abstractNum w:abstractNumId="14" w15:restartNumberingAfterBreak="0">
     <w:nsid w:val="3CAA062C"/>
     <w:multiLevelType w:val="hybridMultilevel"/>
     <w:tmpl w:val="F27C1EE6"/>
@@ -7435,7 +8060,7 @@
       </w:rPr>
     </w:lvl>
   </w:abstractNum>
-  <w:abstractNum w:abstractNumId="14" w15:restartNumberingAfterBreak="0">
+  <w:abstractNum w:abstractNumId="15" w15:restartNumberingAfterBreak="0">
     <w:nsid w:val="3F9202BB"/>
     <w:multiLevelType w:val="hybridMultilevel"/>
     <w:tmpl w:val="CB2E58BA"/>
@@ -7548,7 +8173,7 @@
       </w:rPr>
     </w:lvl>
   </w:abstractNum>
-  <w:abstractNum w:abstractNumId="15" w15:restartNumberingAfterBreak="0">
+  <w:abstractNum w:abstractNumId="16" w15:restartNumberingAfterBreak="0">
     <w:nsid w:val="408E3A18"/>
     <w:multiLevelType w:val="hybridMultilevel"/>
     <w:tmpl w:val="F55C60D6"/>
@@ -7661,7 +8286,7 @@
       </w:rPr>
     </w:lvl>
   </w:abstractNum>
-  <w:abstractNum w:abstractNumId="16" w15:restartNumberingAfterBreak="0">
+  <w:abstractNum w:abstractNumId="17" w15:restartNumberingAfterBreak="0">
     <w:nsid w:val="433D2DDC"/>
     <w:multiLevelType w:val="hybridMultilevel"/>
     <w:tmpl w:val="F3CEDD3A"/>
@@ -7774,7 +8399,7 @@
       </w:rPr>
     </w:lvl>
   </w:abstractNum>
-  <w:abstractNum w:abstractNumId="17" w15:restartNumberingAfterBreak="0">
+  <w:abstractNum w:abstractNumId="18" w15:restartNumberingAfterBreak="0">
     <w:nsid w:val="43A55484"/>
     <w:multiLevelType w:val="hybridMultilevel"/>
     <w:tmpl w:val="3410AD4C"/>
@@ -7887,7 +8512,7 @@
       </w:rPr>
     </w:lvl>
   </w:abstractNum>
-  <w:abstractNum w:abstractNumId="18" w15:restartNumberingAfterBreak="0">
+  <w:abstractNum w:abstractNumId="19" w15:restartNumberingAfterBreak="0">
     <w:nsid w:val="4D0334BE"/>
     <w:multiLevelType w:val="hybridMultilevel"/>
     <w:tmpl w:val="183866F0"/>
@@ -8000,7 +8625,7 @@
       </w:rPr>
     </w:lvl>
   </w:abstractNum>
-  <w:abstractNum w:abstractNumId="19" w15:restartNumberingAfterBreak="0">
+  <w:abstractNum w:abstractNumId="20" w15:restartNumberingAfterBreak="0">
     <w:nsid w:val="577578A5"/>
     <w:multiLevelType w:val="hybridMultilevel"/>
     <w:tmpl w:val="26609FFA"/>
@@ -8086,7 +8711,7 @@
       </w:pPr>
     </w:lvl>
   </w:abstractNum>
-  <w:abstractNum w:abstractNumId="20" w15:restartNumberingAfterBreak="0">
+  <w:abstractNum w:abstractNumId="21" w15:restartNumberingAfterBreak="0">
     <w:nsid w:val="59F13645"/>
     <w:multiLevelType w:val="hybridMultilevel"/>
     <w:tmpl w:val="6470A86C"/>
@@ -8172,7 +8797,7 @@
       </w:pPr>
     </w:lvl>
   </w:abstractNum>
-  <w:abstractNum w:abstractNumId="21" w15:restartNumberingAfterBreak="0">
+  <w:abstractNum w:abstractNumId="22" w15:restartNumberingAfterBreak="0">
     <w:nsid w:val="5CE327F6"/>
     <w:multiLevelType w:val="hybridMultilevel"/>
     <w:tmpl w:val="8D9ACE28"/>
@@ -8285,7 +8910,120 @@
       </w:rPr>
     </w:lvl>
   </w:abstractNum>
-  <w:abstractNum w:abstractNumId="22" w15:restartNumberingAfterBreak="0">
+  <w:abstractNum w:abstractNumId="23" w15:restartNumberingAfterBreak="0">
+    <w:nsid w:val="5EC868EA"/>
+    <w:multiLevelType w:val="hybridMultilevel"/>
+    <w:tmpl w:val="738E96FA"/>
+    <w:lvl w:ilvl="0" w:tplc="04090001">
+      <w:start w:val="1"/>
+      <w:numFmt w:val="bullet"/>
+      <w:lvlText w:val=""/>
+      <w:lvlJc w:val="left"/>
+      <w:pPr>
+        <w:ind w:left="720" w:hanging="360"/>
+      </w:pPr>
+      <w:rPr>
+        <w:rFonts w:ascii="Symbol" w:hAnsi="Symbol" w:hint="default"/>
+      </w:rPr>
+    </w:lvl>
+    <w:lvl w:ilvl="1" w:tplc="04090003">
+      <w:start w:val="1"/>
+      <w:numFmt w:val="bullet"/>
+      <w:lvlText w:val="o"/>
+      <w:lvlJc w:val="left"/>
+      <w:pPr>
+        <w:ind w:left="1440" w:hanging="360"/>
+      </w:pPr>
+      <w:rPr>
+        <w:rFonts w:ascii="Courier New" w:hAnsi="Courier New" w:cs="Courier New" w:hint="default"/>
+      </w:rPr>
+    </w:lvl>
+    <w:lvl w:ilvl="2" w:tplc="04090005" w:tentative="1">
+      <w:start w:val="1"/>
+      <w:numFmt w:val="bullet"/>
+      <w:lvlText w:val=""/>
+      <w:lvlJc w:val="left"/>
+      <w:pPr>
+        <w:ind w:left="2160" w:hanging="360"/>
+      </w:pPr>
+      <w:rPr>
+        <w:rFonts w:ascii="Wingdings" w:hAnsi="Wingdings" w:hint="default"/>
+      </w:rPr>
+    </w:lvl>
+    <w:lvl w:ilvl="3" w:tplc="04090001" w:tentative="1">
+      <w:start w:val="1"/>
+      <w:numFmt w:val="bullet"/>
+      <w:lvlText w:val=""/>
+      <w:lvlJc w:val="left"/>
+      <w:pPr>
+        <w:ind w:left="2880" w:hanging="360"/>
+      </w:pPr>
+      <w:rPr>
+        <w:rFonts w:ascii="Symbol" w:hAnsi="Symbol" w:hint="default"/>
+      </w:rPr>
+    </w:lvl>
+    <w:lvl w:ilvl="4" w:tplc="04090003" w:tentative="1">
+      <w:start w:val="1"/>
+      <w:numFmt w:val="bullet"/>
+      <w:lvlText w:val="o"/>
+      <w:lvlJc w:val="left"/>
+      <w:pPr>
+        <w:ind w:left="3600" w:hanging="360"/>
+      </w:pPr>
+      <w:rPr>
+        <w:rFonts w:ascii="Courier New" w:hAnsi="Courier New" w:cs="Courier New" w:hint="default"/>
+      </w:rPr>
+    </w:lvl>
+    <w:lvl w:ilvl="5" w:tplc="04090005" w:tentative="1">
+      <w:start w:val="1"/>
+      <w:numFmt w:val="bullet"/>
+      <w:lvlText w:val=""/>
+      <w:lvlJc w:val="left"/>
+      <w:pPr>
+        <w:ind w:left="4320" w:hanging="360"/>
+      </w:pPr>
+      <w:rPr>
+        <w:rFonts w:ascii="Wingdings" w:hAnsi="Wingdings" w:hint="default"/>
+      </w:rPr>
+    </w:lvl>
+    <w:lvl w:ilvl="6" w:tplc="04090001" w:tentative="1">
+      <w:start w:val="1"/>
+      <w:numFmt w:val="bullet"/>
+      <w:lvlText w:val=""/>
+      <w:lvlJc w:val="left"/>
+      <w:pPr>
+        <w:ind w:left="5040" w:hanging="360"/>
+      </w:pPr>
+      <w:rPr>
+        <w:rFonts w:ascii="Symbol" w:hAnsi="Symbol" w:hint="default"/>
+      </w:rPr>
+    </w:lvl>
+    <w:lvl w:ilvl="7" w:tplc="04090003" w:tentative="1">
+      <w:start w:val="1"/>
+      <w:numFmt w:val="bullet"/>
+      <w:lvlText w:val="o"/>
+      <w:lvlJc w:val="left"/>
+      <w:pPr>
+        <w:ind w:left="5760" w:hanging="360"/>
+      </w:pPr>
+      <w:rPr>
+        <w:rFonts w:ascii="Courier New" w:hAnsi="Courier New" w:cs="Courier New" w:hint="default"/>
+      </w:rPr>
+    </w:lvl>
+    <w:lvl w:ilvl="8" w:tplc="04090005" w:tentative="1">
+      <w:start w:val="1"/>
+      <w:numFmt w:val="bullet"/>
+      <w:lvlText w:val=""/>
+      <w:lvlJc w:val="left"/>
+      <w:pPr>
+        <w:ind w:left="6480" w:hanging="360"/>
+      </w:pPr>
+      <w:rPr>
+        <w:rFonts w:ascii="Wingdings" w:hAnsi="Wingdings" w:hint="default"/>
+      </w:rPr>
+    </w:lvl>
+  </w:abstractNum>
+  <w:abstractNum w:abstractNumId="24" w15:restartNumberingAfterBreak="0">
     <w:nsid w:val="60D470C1"/>
     <w:multiLevelType w:val="hybridMultilevel"/>
     <w:tmpl w:val="F0D00480"/>
@@ -8398,7 +9136,120 @@
       </w:rPr>
     </w:lvl>
   </w:abstractNum>
-  <w:abstractNum w:abstractNumId="23" w15:restartNumberingAfterBreak="0">
+  <w:abstractNum w:abstractNumId="25" w15:restartNumberingAfterBreak="0">
+    <w:nsid w:val="66034187"/>
+    <w:multiLevelType w:val="hybridMultilevel"/>
+    <w:tmpl w:val="59BE21D4"/>
+    <w:lvl w:ilvl="0" w:tplc="04090001">
+      <w:start w:val="1"/>
+      <w:numFmt w:val="bullet"/>
+      <w:lvlText w:val=""/>
+      <w:lvlJc w:val="left"/>
+      <w:pPr>
+        <w:ind w:left="720" w:hanging="360"/>
+      </w:pPr>
+      <w:rPr>
+        <w:rFonts w:ascii="Symbol" w:hAnsi="Symbol" w:hint="default"/>
+      </w:rPr>
+    </w:lvl>
+    <w:lvl w:ilvl="1" w:tplc="04090003">
+      <w:start w:val="1"/>
+      <w:numFmt w:val="bullet"/>
+      <w:lvlText w:val="o"/>
+      <w:lvlJc w:val="left"/>
+      <w:pPr>
+        <w:ind w:left="1440" w:hanging="360"/>
+      </w:pPr>
+      <w:rPr>
+        <w:rFonts w:ascii="Courier New" w:hAnsi="Courier New" w:cs="Courier New" w:hint="default"/>
+      </w:rPr>
+    </w:lvl>
+    <w:lvl w:ilvl="2" w:tplc="04090005">
+      <w:start w:val="1"/>
+      <w:numFmt w:val="bullet"/>
+      <w:lvlText w:val=""/>
+      <w:lvlJc w:val="left"/>
+      <w:pPr>
+        <w:ind w:left="2160" w:hanging="360"/>
+      </w:pPr>
+      <w:rPr>
+        <w:rFonts w:ascii="Wingdings" w:hAnsi="Wingdings" w:hint="default"/>
+      </w:rPr>
+    </w:lvl>
+    <w:lvl w:ilvl="3" w:tplc="04090001" w:tentative="1">
+      <w:start w:val="1"/>
+      <w:numFmt w:val="bullet"/>
+      <w:lvlText w:val=""/>
+      <w:lvlJc w:val="left"/>
+      <w:pPr>
+        <w:ind w:left="2880" w:hanging="360"/>
+      </w:pPr>
+      <w:rPr>
+        <w:rFonts w:ascii="Symbol" w:hAnsi="Symbol" w:hint="default"/>
+      </w:rPr>
+    </w:lvl>
+    <w:lvl w:ilvl="4" w:tplc="04090003" w:tentative="1">
+      <w:start w:val="1"/>
+      <w:numFmt w:val="bullet"/>
+      <w:lvlText w:val="o"/>
+      <w:lvlJc w:val="left"/>
+      <w:pPr>
+        <w:ind w:left="3600" w:hanging="360"/>
+      </w:pPr>
+      <w:rPr>
+        <w:rFonts w:ascii="Courier New" w:hAnsi="Courier New" w:cs="Courier New" w:hint="default"/>
+      </w:rPr>
+    </w:lvl>
+    <w:lvl w:ilvl="5" w:tplc="04090005" w:tentative="1">
+      <w:start w:val="1"/>
+      <w:numFmt w:val="bullet"/>
+      <w:lvlText w:val=""/>
+      <w:lvlJc w:val="left"/>
+      <w:pPr>
+        <w:ind w:left="4320" w:hanging="360"/>
+      </w:pPr>
+      <w:rPr>
+        <w:rFonts w:ascii="Wingdings" w:hAnsi="Wingdings" w:hint="default"/>
+      </w:rPr>
+    </w:lvl>
+    <w:lvl w:ilvl="6" w:tplc="04090001" w:tentative="1">
+      <w:start w:val="1"/>
+      <w:numFmt w:val="bullet"/>
+      <w:lvlText w:val=""/>
+      <w:lvlJc w:val="left"/>
+      <w:pPr>
+        <w:ind w:left="5040" w:hanging="360"/>
+      </w:pPr>
+      <w:rPr>
+        <w:rFonts w:ascii="Symbol" w:hAnsi="Symbol" w:hint="default"/>
+      </w:rPr>
+    </w:lvl>
+    <w:lvl w:ilvl="7" w:tplc="04090003" w:tentative="1">
+      <w:start w:val="1"/>
+      <w:numFmt w:val="bullet"/>
+      <w:lvlText w:val="o"/>
+      <w:lvlJc w:val="left"/>
+      <w:pPr>
+        <w:ind w:left="5760" w:hanging="360"/>
+      </w:pPr>
+      <w:rPr>
+        <w:rFonts w:ascii="Courier New" w:hAnsi="Courier New" w:cs="Courier New" w:hint="default"/>
+      </w:rPr>
+    </w:lvl>
+    <w:lvl w:ilvl="8" w:tplc="04090005" w:tentative="1">
+      <w:start w:val="1"/>
+      <w:numFmt w:val="bullet"/>
+      <w:lvlText w:val=""/>
+      <w:lvlJc w:val="left"/>
+      <w:pPr>
+        <w:ind w:left="6480" w:hanging="360"/>
+      </w:pPr>
+      <w:rPr>
+        <w:rFonts w:ascii="Wingdings" w:hAnsi="Wingdings" w:hint="default"/>
+      </w:rPr>
+    </w:lvl>
+  </w:abstractNum>
+  <w:abstractNum w:abstractNumId="26" w15:restartNumberingAfterBreak="0">
     <w:nsid w:val="6CD2010C"/>
     <w:multiLevelType w:val="hybridMultilevel"/>
     <w:tmpl w:val="91AAB8B8"/>
@@ -8511,7 +9362,7 @@
       </w:rPr>
     </w:lvl>
   </w:abstractNum>
-  <w:abstractNum w:abstractNumId="24" w15:restartNumberingAfterBreak="0">
+  <w:abstractNum w:abstractNumId="27" w15:restartNumberingAfterBreak="0">
     <w:nsid w:val="706D5264"/>
     <w:multiLevelType w:val="hybridMultilevel"/>
     <w:tmpl w:val="FE46549C"/>
@@ -8624,7 +9475,7 @@
       </w:rPr>
     </w:lvl>
   </w:abstractNum>
-  <w:abstractNum w:abstractNumId="25" w15:restartNumberingAfterBreak="0">
+  <w:abstractNum w:abstractNumId="28" w15:restartNumberingAfterBreak="0">
     <w:nsid w:val="7854013C"/>
     <w:multiLevelType w:val="hybridMultilevel"/>
     <w:tmpl w:val="06FA1B60"/>
@@ -8737,7 +9588,7 @@
       </w:rPr>
     </w:lvl>
   </w:abstractNum>
-  <w:abstractNum w:abstractNumId="26" w15:restartNumberingAfterBreak="0">
+  <w:abstractNum w:abstractNumId="29" w15:restartNumberingAfterBreak="0">
     <w:nsid w:val="7AC35DFA"/>
     <w:multiLevelType w:val="hybridMultilevel"/>
     <w:tmpl w:val="F5AEDE78"/>
@@ -8850,7 +9701,7 @@
       </w:rPr>
     </w:lvl>
   </w:abstractNum>
-  <w:abstractNum w:abstractNumId="27" w15:restartNumberingAfterBreak="0">
+  <w:abstractNum w:abstractNumId="30" w15:restartNumberingAfterBreak="0">
     <w:nsid w:val="7D6430BA"/>
     <w:multiLevelType w:val="hybridMultilevel"/>
     <w:tmpl w:val="020009F4"/>
@@ -8964,88 +9815,97 @@
     </w:lvl>
   </w:abstractNum>
   <w:num w:numId="1">
-    <w:abstractNumId w:val="25"/>
+    <w:abstractNumId w:val="28"/>
   </w:num>
   <w:num w:numId="2">
-    <w:abstractNumId w:val="12"/>
+    <w:abstractNumId w:val="13"/>
   </w:num>
   <w:num w:numId="3">
-    <w:abstractNumId w:val="2"/>
+    <w:abstractNumId w:val="3"/>
   </w:num>
   <w:num w:numId="4">
     <w:abstractNumId w:val="0"/>
   </w:num>
   <w:num w:numId="5">
-    <w:abstractNumId w:val="23"/>
+    <w:abstractNumId w:val="26"/>
   </w:num>
   <w:num w:numId="6">
-    <w:abstractNumId w:val="26"/>
+    <w:abstractNumId w:val="29"/>
   </w:num>
   <w:num w:numId="7">
+    <w:abstractNumId w:val="18"/>
+  </w:num>
+  <w:num w:numId="8">
+    <w:abstractNumId w:val="14"/>
+  </w:num>
+  <w:num w:numId="9">
+    <w:abstractNumId w:val="10"/>
+  </w:num>
+  <w:num w:numId="10">
+    <w:abstractNumId w:val="11"/>
+  </w:num>
+  <w:num w:numId="11">
+    <w:abstractNumId w:val="8"/>
+  </w:num>
+  <w:num w:numId="12">
     <w:abstractNumId w:val="17"/>
   </w:num>
-  <w:num w:numId="8">
-    <w:abstractNumId w:val="13"/>
-  </w:num>
-  <w:num w:numId="9">
-    <w:abstractNumId w:val="9"/>
-  </w:num>
-  <w:num w:numId="10">
-    <w:abstractNumId w:val="10"/>
-  </w:num>
-  <w:num w:numId="11">
-    <w:abstractNumId w:val="7"/>
-  </w:num>
-  <w:num w:numId="12">
-    <w:abstractNumId w:val="16"/>
-  </w:num>
   <w:num w:numId="13">
-    <w:abstractNumId w:val="24"/>
+    <w:abstractNumId w:val="27"/>
   </w:num>
   <w:num w:numId="14">
-    <w:abstractNumId w:val="18"/>
+    <w:abstractNumId w:val="19"/>
   </w:num>
   <w:num w:numId="15">
-    <w:abstractNumId w:val="3"/>
+    <w:abstractNumId w:val="4"/>
   </w:num>
   <w:num w:numId="16">
-    <w:abstractNumId w:val="19"/>
+    <w:abstractNumId w:val="20"/>
   </w:num>
   <w:num w:numId="17">
-    <w:abstractNumId w:val="27"/>
+    <w:abstractNumId w:val="30"/>
   </w:num>
   <w:num w:numId="18">
-    <w:abstractNumId w:val="5"/>
+    <w:abstractNumId w:val="6"/>
   </w:num>
   <w:num w:numId="19">
-    <w:abstractNumId w:val="14"/>
+    <w:abstractNumId w:val="15"/>
   </w:num>
   <w:num w:numId="20">
-    <w:abstractNumId w:val="6"/>
+    <w:abstractNumId w:val="7"/>
   </w:num>
   <w:num w:numId="21">
     <w:abstractNumId w:val="1"/>
   </w:num>
   <w:num w:numId="22">
+    <w:abstractNumId w:val="24"/>
+  </w:num>
+  <w:num w:numId="23">
     <w:abstractNumId w:val="22"/>
   </w:num>
-  <w:num w:numId="23">
+  <w:num w:numId="24">
     <w:abstractNumId w:val="21"/>
   </w:num>
-  <w:num w:numId="24">
-    <w:abstractNumId w:val="20"/>
-  </w:num>
   <w:num w:numId="25">
-    <w:abstractNumId w:val="15"/>
+    <w:abstractNumId w:val="16"/>
   </w:num>
   <w:num w:numId="26">
-    <w:abstractNumId w:val="8"/>
+    <w:abstractNumId w:val="9"/>
   </w:num>
   <w:num w:numId="27">
-    <w:abstractNumId w:val="4"/>
+    <w:abstractNumId w:val="5"/>
   </w:num>
   <w:num w:numId="28">
-    <w:abstractNumId w:val="11"/>
+    <w:abstractNumId w:val="12"/>
+  </w:num>
+  <w:num w:numId="29">
+    <w:abstractNumId w:val="25"/>
+  </w:num>
+  <w:num w:numId="30">
+    <w:abstractNumId w:val="2"/>
+  </w:num>
+  <w:num w:numId="31">
+    <w:abstractNumId w:val="23"/>
   </w:num>
 </w:numbering>
 </file>

</xml_diff>

<commit_message>
Notes from class on November 11, 2019
</commit_message>
<xml_diff>
--- a/Notes/SOC5060_Notes_Lecture_v00.docx
+++ b/Notes/SOC5060_Notes_Lecture_v00.docx
@@ -5151,16 +5151,679 @@
       <w:pPr>
         <w:spacing w:after="60" w:line="240" w:lineRule="auto"/>
       </w:pPr>
+    </w:p>
+    <w:p>
+      <w:pPr>
+        <w:spacing w:after="60" w:line="240" w:lineRule="auto"/>
+        <w:sectPr>
+          <w:headerReference w:type="default" r:id="rId17"/>
+          <w:pgSz w:w="12240" w:h="15840"/>
+          <w:pgMar w:top="1440" w:right="1440" w:bottom="1440" w:left="1440" w:header="720" w:footer="720" w:gutter="0"/>
+          <w:pgNumType w:start="1"/>
+          <w:cols w:space="720"/>
+          <w:docGrid w:linePitch="360"/>
+        </w:sectPr>
+      </w:pPr>
+    </w:p>
+    <w:p>
+      <w:pPr>
+        <w:spacing w:after="60" w:line="240" w:lineRule="auto"/>
+        <w:rPr>
+          <w:u w:val="single"/>
+        </w:rPr>
+      </w:pPr>
+      <w:r>
+        <w:rPr>
+          <w:u w:val="single"/>
+        </w:rPr>
+        <w:lastRenderedPageBreak/>
+        <w:t>General Comments</w:t>
+      </w:r>
+    </w:p>
+    <w:p>
+      <w:pPr>
+        <w:pStyle w:val="ListParagraph"/>
+        <w:numPr>
+          <w:ilvl w:val="0"/>
+          <w:numId w:val="33"/>
+        </w:numPr>
+        <w:spacing w:after="60" w:line="240" w:lineRule="auto"/>
+      </w:pPr>
+      <w:r>
+        <w:t>Dr. Monti tends to ask a variation of the same question in dissertation defenses.</w:t>
+      </w:r>
+    </w:p>
+    <w:p>
+      <w:pPr>
+        <w:pStyle w:val="ListParagraph"/>
+        <w:numPr>
+          <w:ilvl w:val="1"/>
+          <w:numId w:val="33"/>
+        </w:numPr>
+        <w:spacing w:after="60" w:line="240" w:lineRule="auto"/>
+      </w:pPr>
+      <w:r>
+        <w:t>So,</w:t>
+      </w:r>
+      <w:r>
+        <w:t xml:space="preserve"> what?</w:t>
+      </w:r>
+    </w:p>
+    <w:p>
+      <w:pPr>
+        <w:pStyle w:val="ListParagraph"/>
+        <w:numPr>
+          <w:ilvl w:val="1"/>
+          <w:numId w:val="33"/>
+        </w:numPr>
+        <w:spacing w:after="60" w:line="240" w:lineRule="auto"/>
+      </w:pPr>
+      <w:r>
+        <w:t>What’</w:t>
+      </w:r>
+      <w:r>
+        <w:t>s the case for counter position?</w:t>
+      </w:r>
+    </w:p>
+    <w:p>
+      <w:pPr>
+        <w:pStyle w:val="ListParagraph"/>
+        <w:numPr>
+          <w:ilvl w:val="0"/>
+          <w:numId w:val="33"/>
+        </w:numPr>
+        <w:spacing w:after="60" w:line="240" w:lineRule="auto"/>
+      </w:pPr>
+      <w:r>
+        <w:t>Dissertation should comment about the moral and ethical issues about society.</w:t>
+      </w:r>
+    </w:p>
+    <w:p>
+      <w:pPr>
+        <w:pStyle w:val="ListParagraph"/>
+        <w:numPr>
+          <w:ilvl w:val="1"/>
+          <w:numId w:val="33"/>
+        </w:numPr>
+        <w:spacing w:after="60" w:line="240" w:lineRule="auto"/>
+      </w:pPr>
+      <w:r>
+        <w:t>What are the consequences</w:t>
+      </w:r>
+      <w:r>
+        <w:t xml:space="preserve"> of not addressing the issue under study?</w:t>
+      </w:r>
+    </w:p>
+    <w:p>
+      <w:pPr>
+        <w:pStyle w:val="ListParagraph"/>
+        <w:numPr>
+          <w:ilvl w:val="1"/>
+          <w:numId w:val="33"/>
+        </w:numPr>
+        <w:spacing w:after="60" w:line="240" w:lineRule="auto"/>
+      </w:pPr>
+      <w:r>
+        <w:t>What are the consequences of the new knowledge about the issue under study?</w:t>
+      </w:r>
+    </w:p>
+    <w:p>
+      <w:pPr>
+        <w:pStyle w:val="ListParagraph"/>
+        <w:numPr>
+          <w:ilvl w:val="0"/>
+          <w:numId w:val="33"/>
+        </w:numPr>
+        <w:spacing w:after="60" w:line="240" w:lineRule="auto"/>
+      </w:pPr>
+      <w:r>
+        <w:t>What is social policy versus public policy?</w:t>
+      </w:r>
+    </w:p>
+    <w:p>
+      <w:pPr>
+        <w:pStyle w:val="ListParagraph"/>
+        <w:numPr>
+          <w:ilvl w:val="1"/>
+          <w:numId w:val="33"/>
+        </w:numPr>
+        <w:spacing w:after="60" w:line="240" w:lineRule="auto"/>
+      </w:pPr>
+      <w:r>
+        <w:t>Per Dan Monti</w:t>
+      </w:r>
+    </w:p>
+    <w:p>
+      <w:pPr>
+        <w:pStyle w:val="ListParagraph"/>
+        <w:numPr>
+          <w:ilvl w:val="2"/>
+          <w:numId w:val="33"/>
+        </w:numPr>
+        <w:spacing w:after="60" w:line="240" w:lineRule="auto"/>
+      </w:pPr>
+      <w:r>
+        <w:t>Social policy is not backed by the coercive powers of the state.</w:t>
+      </w:r>
+    </w:p>
+    <w:p>
+      <w:pPr>
+        <w:pStyle w:val="ListParagraph"/>
+        <w:numPr>
+          <w:ilvl w:val="2"/>
+          <w:numId w:val="33"/>
+        </w:numPr>
+        <w:spacing w:after="60" w:line="240" w:lineRule="auto"/>
+      </w:pPr>
+      <w:r>
+        <w:t>Moulton, Sir John. (1924). Obedience to the unenforceable.</w:t>
+      </w:r>
+    </w:p>
+    <w:p>
+      <w:pPr>
+        <w:pStyle w:val="ListParagraph"/>
+        <w:numPr>
+          <w:ilvl w:val="3"/>
+          <w:numId w:val="33"/>
+        </w:numPr>
+        <w:spacing w:after="60" w:line="240" w:lineRule="auto"/>
+      </w:pPr>
+      <w:r>
+        <w:t>Three domains</w:t>
+      </w:r>
+    </w:p>
+    <w:p>
+      <w:pPr>
+        <w:pStyle w:val="ListParagraph"/>
+        <w:numPr>
+          <w:ilvl w:val="4"/>
+          <w:numId w:val="33"/>
+        </w:numPr>
+        <w:spacing w:after="60" w:line="240" w:lineRule="auto"/>
+      </w:pPr>
+      <w:r>
+        <w:t>Appetite (e.g., liberty)</w:t>
+      </w:r>
+    </w:p>
+    <w:p>
+      <w:pPr>
+        <w:pStyle w:val="ListParagraph"/>
+        <w:numPr>
+          <w:ilvl w:val="4"/>
+          <w:numId w:val="33"/>
+        </w:numPr>
+        <w:spacing w:after="60" w:line="240" w:lineRule="auto"/>
+      </w:pPr>
+      <w:r>
+        <w:t>Custom</w:t>
+      </w:r>
+      <w:r>
+        <w:t>s</w:t>
+      </w:r>
+      <w:r>
+        <w:t>, tradition</w:t>
+      </w:r>
+      <w:r>
+        <w:t>s</w:t>
+      </w:r>
+      <w:r>
+        <w:t xml:space="preserve">, </w:t>
+      </w:r>
+      <w:r>
+        <w:t xml:space="preserve">and </w:t>
+      </w:r>
+      <w:r>
+        <w:t>routine</w:t>
+      </w:r>
+      <w:r>
+        <w:t>s</w:t>
+      </w:r>
+      <w:r>
+        <w:t xml:space="preserve"> practices</w:t>
+      </w:r>
+      <w:r>
+        <w:t xml:space="preserve"> (e.g., self-regulated behavior) </w:t>
+      </w:r>
+      <w:r>
+        <w:sym w:font="Wingdings" w:char="F0E0"/>
+      </w:r>
+      <w:r>
+        <w:t xml:space="preserve"> Social policy</w:t>
+      </w:r>
+    </w:p>
+    <w:p>
+      <w:pPr>
+        <w:pStyle w:val="ListParagraph"/>
+        <w:numPr>
+          <w:ilvl w:val="4"/>
+          <w:numId w:val="33"/>
+        </w:numPr>
+        <w:spacing w:after="60" w:line="240" w:lineRule="auto"/>
+      </w:pPr>
+      <w:r>
+        <w:t>Law</w:t>
+      </w:r>
+      <w:r>
+        <w:t>s</w:t>
+      </w:r>
+      <w:r>
+        <w:t xml:space="preserve"> (i.e., proscribing)</w:t>
+      </w:r>
+    </w:p>
+    <w:p>
+      <w:pPr>
+        <w:pStyle w:val="ListParagraph"/>
+        <w:numPr>
+          <w:ilvl w:val="2"/>
+          <w:numId w:val="33"/>
+        </w:numPr>
+        <w:spacing w:after="60" w:line="240" w:lineRule="auto"/>
+      </w:pPr>
+      <w:r>
+        <w:t>Public policy defines what we can’t do and the limits of our appetites.</w:t>
+      </w:r>
+    </w:p>
+    <w:p>
+      <w:pPr>
+        <w:pStyle w:val="ListParagraph"/>
+        <w:numPr>
+          <w:ilvl w:val="1"/>
+          <w:numId w:val="33"/>
+        </w:numPr>
+        <w:spacing w:after="60" w:line="240" w:lineRule="auto"/>
+      </w:pPr>
+      <w:r>
+        <w:t>What's the difference between s</w:t>
+      </w:r>
+      <w:r>
+        <w:t xml:space="preserve">ocial policy and public policy? (2010, January 9). </w:t>
+      </w:r>
+      <w:r>
+        <w:t xml:space="preserve"> </w:t>
+      </w:r>
+      <w:proofErr w:type="spellStart"/>
+      <w:r>
+        <w:rPr>
+          <w:i/>
+          <w:iCs/>
+        </w:rPr>
+        <w:t>eNotes</w:t>
+      </w:r>
+      <w:proofErr w:type="spellEnd"/>
+      <w:r>
+        <w:rPr>
+          <w:i/>
+          <w:iCs/>
+        </w:rPr>
+        <w:t xml:space="preserve"> Editorial</w:t>
+      </w:r>
+      <w:r>
+        <w:t>.</w:t>
+      </w:r>
+      <w:r>
+        <w:t xml:space="preserve"> </w:t>
+      </w:r>
+      <w:r>
+        <w:t xml:space="preserve">Retrieved November </w:t>
+      </w:r>
+      <w:r>
+        <w:t>11</w:t>
+      </w:r>
+      <w:r>
+        <w:t xml:space="preserve">, </w:t>
+      </w:r>
+      <w:r>
+        <w:t>2019</w:t>
+      </w:r>
+      <w:r>
+        <w:t xml:space="preserve"> from </w:t>
+      </w:r>
+      <w:r>
+        <w:t xml:space="preserve">https://www.enotes.com/homework-help/whats-difference-between-social-policy-public-128743. </w:t>
+      </w:r>
+    </w:p>
+    <w:p>
+      <w:pPr>
+        <w:pStyle w:val="ListParagraph"/>
+        <w:numPr>
+          <w:ilvl w:val="2"/>
+          <w:numId w:val="33"/>
+        </w:numPr>
+        <w:spacing w:after="60" w:line="240" w:lineRule="auto"/>
+      </w:pPr>
+      <w:r>
+        <w:t>Public policy is any action taken by government.</w:t>
+      </w:r>
+    </w:p>
+    <w:p>
+      <w:pPr>
+        <w:pStyle w:val="ListParagraph"/>
+        <w:numPr>
+          <w:ilvl w:val="2"/>
+          <w:numId w:val="33"/>
+        </w:numPr>
+        <w:spacing w:after="60" w:line="240" w:lineRule="auto"/>
+      </w:pPr>
+      <w:r>
+        <w:t>Social policy is any action taken by government regarding the welfare of people.</w:t>
+      </w:r>
+    </w:p>
+    <w:p>
+      <w:pPr>
+        <w:pStyle w:val="ListParagraph"/>
+        <w:numPr>
+          <w:ilvl w:val="0"/>
+          <w:numId w:val="33"/>
+        </w:numPr>
+        <w:spacing w:after="60" w:line="240" w:lineRule="auto"/>
+      </w:pPr>
+      <w:r>
+        <w:t xml:space="preserve">Potential </w:t>
+      </w:r>
+      <w:r>
+        <w:t xml:space="preserve">dissertation topic research </w:t>
+      </w:r>
+      <w:r>
+        <w:t>questions</w:t>
+      </w:r>
+      <w:r>
+        <w:t xml:space="preserve"> for Lara Bennett:</w:t>
+      </w:r>
+    </w:p>
+    <w:p>
+      <w:pPr>
+        <w:pStyle w:val="ListParagraph"/>
+        <w:numPr>
+          <w:ilvl w:val="1"/>
+          <w:numId w:val="33"/>
+        </w:numPr>
+        <w:spacing w:after="60" w:line="240" w:lineRule="auto"/>
+      </w:pPr>
+      <w:r>
+        <w:t>What role does community play in campus safety?</w:t>
+      </w:r>
+    </w:p>
+    <w:p>
+      <w:pPr>
+        <w:pStyle w:val="ListParagraph"/>
+        <w:numPr>
+          <w:ilvl w:val="1"/>
+          <w:numId w:val="33"/>
+        </w:numPr>
+        <w:spacing w:after="60" w:line="240" w:lineRule="auto"/>
+      </w:pPr>
+      <w:r>
+        <w:t>Are certain types of communities associated with lower levels of campus safety?</w:t>
+      </w:r>
+    </w:p>
+    <w:p>
+      <w:pPr>
+        <w:pStyle w:val="ListParagraph"/>
+        <w:numPr>
+          <w:ilvl w:val="1"/>
+          <w:numId w:val="33"/>
+        </w:numPr>
+        <w:spacing w:after="60" w:line="240" w:lineRule="auto"/>
+      </w:pPr>
+      <w:r>
+        <w:t>What solutions have been proposed to increase campus safety?</w:t>
+      </w:r>
+    </w:p>
+    <w:p>
+      <w:pPr>
+        <w:pStyle w:val="ListParagraph"/>
+        <w:numPr>
+          <w:ilvl w:val="1"/>
+          <w:numId w:val="33"/>
+        </w:numPr>
+        <w:spacing w:after="60" w:line="240" w:lineRule="auto"/>
+      </w:pPr>
+      <w:r>
+        <w:t>Traditional solution approaches to regulating community:</w:t>
+      </w:r>
+    </w:p>
+    <w:p>
+      <w:pPr>
+        <w:pStyle w:val="ListParagraph"/>
+        <w:numPr>
+          <w:ilvl w:val="2"/>
+          <w:numId w:val="33"/>
+        </w:numPr>
+        <w:spacing w:after="60" w:line="240" w:lineRule="auto"/>
+      </w:pPr>
+      <w:r>
+        <w:t>Community preparedness</w:t>
+      </w:r>
+    </w:p>
+    <w:p>
+      <w:pPr>
+        <w:pStyle w:val="ListParagraph"/>
+        <w:numPr>
+          <w:ilvl w:val="2"/>
+          <w:numId w:val="33"/>
+        </w:numPr>
+        <w:spacing w:after="60" w:line="240" w:lineRule="auto"/>
+      </w:pPr>
+      <w:r>
+        <w:t>Shaming</w:t>
+      </w:r>
+    </w:p>
+    <w:p>
+      <w:pPr>
+        <w:pStyle w:val="ListParagraph"/>
+        <w:numPr>
+          <w:ilvl w:val="2"/>
+          <w:numId w:val="33"/>
+        </w:numPr>
+        <w:spacing w:after="60" w:line="240" w:lineRule="auto"/>
+      </w:pPr>
+      <w:r>
+        <w:t>Punishment (e.g., banishment, etc.)</w:t>
+      </w:r>
+    </w:p>
+    <w:p>
+      <w:pPr>
+        <w:spacing w:after="60" w:line="240" w:lineRule="auto"/>
+      </w:pPr>
+    </w:p>
+    <w:p>
+      <w:pPr>
+        <w:spacing w:after="60" w:line="240" w:lineRule="auto"/>
+        <w:rPr>
+          <w:u w:val="single"/>
+        </w:rPr>
+      </w:pPr>
+      <w:r>
+        <w:rPr>
+          <w:u w:val="single"/>
+        </w:rPr>
+        <w:t>Lecture Notes</w:t>
+      </w:r>
+    </w:p>
+    <w:p>
+      <w:pPr>
+        <w:pStyle w:val="ListParagraph"/>
+        <w:numPr>
+          <w:ilvl w:val="0"/>
+          <w:numId w:val="32"/>
+        </w:numPr>
+        <w:spacing w:after="60" w:line="240" w:lineRule="auto"/>
+      </w:pPr>
+      <w:r>
+        <w:t>Rephrasing of Monti’s three questions regarding community.</w:t>
+      </w:r>
+    </w:p>
+    <w:p>
+      <w:pPr>
+        <w:pStyle w:val="ListParagraph"/>
+        <w:numPr>
+          <w:ilvl w:val="1"/>
+          <w:numId w:val="32"/>
+        </w:numPr>
+        <w:spacing w:after="60" w:line="240" w:lineRule="auto"/>
+      </w:pPr>
+      <w:r>
+        <w:t>Who can be a member of the community?</w:t>
+      </w:r>
+    </w:p>
+    <w:p>
+      <w:pPr>
+        <w:pStyle w:val="ListParagraph"/>
+        <w:numPr>
+          <w:ilvl w:val="1"/>
+          <w:numId w:val="32"/>
+        </w:numPr>
+        <w:spacing w:after="60" w:line="240" w:lineRule="auto"/>
+      </w:pPr>
+      <w:r>
+        <w:t>How closely must community members follow the rules?</w:t>
+      </w:r>
+    </w:p>
+    <w:p>
+      <w:pPr>
+        <w:pStyle w:val="ListParagraph"/>
+        <w:numPr>
+          <w:ilvl w:val="1"/>
+          <w:numId w:val="32"/>
+        </w:numPr>
+        <w:spacing w:after="60" w:line="240" w:lineRule="auto"/>
+      </w:pPr>
+      <w:r>
+        <w:t>Whose accountable to whom?</w:t>
+      </w:r>
+    </w:p>
+    <w:p>
+      <w:pPr>
+        <w:pStyle w:val="ListParagraph"/>
+        <w:numPr>
+          <w:ilvl w:val="0"/>
+          <w:numId w:val="32"/>
+        </w:numPr>
+        <w:spacing w:after="60" w:line="240" w:lineRule="auto"/>
+      </w:pPr>
+      <w:r>
+        <w:t xml:space="preserve">What was the right question </w:t>
+      </w:r>
+      <w:r>
+        <w:t xml:space="preserve">(i.e., the moral question) </w:t>
+      </w:r>
+      <w:r>
+        <w:t xml:space="preserve">in </w:t>
+      </w:r>
+      <w:r>
+        <w:rPr>
+          <w:i/>
+        </w:rPr>
+        <w:t>The June Bug</w:t>
+      </w:r>
+      <w:r>
+        <w:t xml:space="preserve"> (</w:t>
+      </w:r>
+      <w:proofErr w:type="spellStart"/>
+      <w:r>
+        <w:t>Kerkhoff</w:t>
+      </w:r>
+      <w:proofErr w:type="spellEnd"/>
+      <w:r>
+        <w:t xml:space="preserve"> &amp; Back, 1968)?</w:t>
+      </w:r>
+    </w:p>
+    <w:p>
+      <w:pPr>
+        <w:pStyle w:val="ListParagraph"/>
+        <w:numPr>
+          <w:ilvl w:val="0"/>
+          <w:numId w:val="32"/>
+        </w:numPr>
+        <w:spacing w:after="60" w:line="240" w:lineRule="auto"/>
+      </w:pPr>
+      <w:r>
+        <w:t xml:space="preserve">Patel, V. (2019, November 1). The rift: how two cheap bottles of wine tore a college and its community apart. </w:t>
+      </w:r>
+      <w:r>
+        <w:rPr>
+          <w:i/>
+        </w:rPr>
+        <w:t>The Chronicle of Higher Education</w:t>
+      </w:r>
+      <w:r>
+        <w:t>, 66(9).</w:t>
+      </w:r>
       <w:bookmarkStart w:id="3" w:name="_GoBack"/>
       <w:bookmarkEnd w:id="3"/>
     </w:p>
     <w:p>
       <w:pPr>
-        <w:spacing w:after="60" w:line="240" w:lineRule="auto"/>
-      </w:pPr>
+        <w:pStyle w:val="ListParagraph"/>
+        <w:numPr>
+          <w:ilvl w:val="1"/>
+          <w:numId w:val="32"/>
+        </w:numPr>
+        <w:spacing w:after="60" w:line="240" w:lineRule="auto"/>
+      </w:pPr>
+      <w:r>
+        <w:t>The moral frame for analyzing the article</w:t>
+      </w:r>
+      <w:r>
+        <w:t xml:space="preserve"> concerns understanding</w:t>
+      </w:r>
+      <w:r>
+        <w:t xml:space="preserve"> the difference between</w:t>
+      </w:r>
+      <w:r>
+        <w:t xml:space="preserve"> a</w:t>
+      </w:r>
+      <w:r>
+        <w:t xml:space="preserve"> haven and </w:t>
+      </w:r>
+      <w:r>
+        <w:t xml:space="preserve">a </w:t>
+      </w:r>
+      <w:r>
+        <w:t>sanctuary?</w:t>
+      </w:r>
+    </w:p>
+    <w:p>
+      <w:pPr>
+        <w:pStyle w:val="ListParagraph"/>
+        <w:numPr>
+          <w:ilvl w:val="2"/>
+          <w:numId w:val="32"/>
+        </w:numPr>
+        <w:spacing w:after="60" w:line="240" w:lineRule="auto"/>
+      </w:pPr>
+      <w:r>
+        <w:t>Haven does not provide legal protection regardless of behavior.</w:t>
+      </w:r>
+    </w:p>
+    <w:p>
+      <w:pPr>
+        <w:pStyle w:val="ListParagraph"/>
+        <w:numPr>
+          <w:ilvl w:val="2"/>
+          <w:numId w:val="32"/>
+        </w:numPr>
+        <w:spacing w:after="60" w:line="240" w:lineRule="auto"/>
+      </w:pPr>
+      <w:r>
+        <w:t>Sanctuary provides legal protection regardless of nature of behavior.</w:t>
+      </w:r>
+    </w:p>
+    <w:p>
+      <w:pPr>
+        <w:pStyle w:val="ListParagraph"/>
+        <w:numPr>
+          <w:ilvl w:val="1"/>
+          <w:numId w:val="32"/>
+        </w:numPr>
+        <w:spacing w:after="60" w:line="240" w:lineRule="auto"/>
+      </w:pPr>
+      <w:r>
+        <w:t>What did Oberlin College claim to be?</w:t>
+      </w:r>
     </w:p>
     <w:sectPr>
-      <w:headerReference w:type="default" r:id="rId17"/>
+      <w:headerReference w:type="default" r:id="rId18"/>
       <w:pgSz w:w="12240" w:h="15840"/>
       <w:pgMar w:top="1440" w:right="1440" w:bottom="1440" w:left="1440" w:header="720" w:footer="720" w:gutter="0"/>
       <w:pgNumType w:start="1"/>
@@ -5342,13 +6005,7 @@
       </w:rPr>
     </w:pPr>
     <w:r>
-      <w:t>August 26, 2019 Lecture</w:t>
-    </w:r>
-    <w:r>
-      <w:t xml:space="preserve"> (Week 01)</w:t>
-    </w:r>
-    <w:r>
-      <w:t xml:space="preserve"> | Page </w:t>
+      <w:t xml:space="preserve">August 26, 2019 Lecture (Week 01) | Page </w:t>
     </w:r>
     <w:r>
       <w:rPr>
@@ -5417,6 +6074,124 @@
         <w:noProof/>
       </w:rPr>
       <w:t>2</w:t>
+    </w:r>
+    <w:r>
+      <w:rPr>
+        <w:b/>
+        <w:bCs/>
+      </w:rPr>
+      <w:fldChar w:fldCharType="end"/>
+    </w:r>
+  </w:p>
+  <w:p>
+    <w:pPr>
+      <w:pStyle w:val="Header"/>
+    </w:pPr>
+  </w:p>
+</w:hdr>
+</file>
+
+<file path=word/header10.xml><?xml version="1.0" encoding="utf-8"?>
+<w:hdr xmlns:wpc="http://schemas.microsoft.com/office/word/2010/wordprocessingCanvas" xmlns:cx="http://schemas.microsoft.com/office/drawing/2014/chartex" xmlns:cx1="http://schemas.microsoft.com/office/drawing/2015/9/8/chartex" xmlns:cx2="http://schemas.microsoft.com/office/drawing/2015/10/21/chartex" xmlns:cx3="http://schemas.microsoft.com/office/drawing/2016/5/9/chartex" xmlns:cx4="http://schemas.microsoft.com/office/drawing/2016/5/10/chartex" xmlns:cx5="http://schemas.microsoft.com/office/drawing/2016/5/11/chartex" xmlns:mc="http://schemas.openxmlformats.org/markup-compatibility/2006" xmlns:o="urn:schemas-microsoft-com:office:office" xmlns:r="http://schemas.openxmlformats.org/officeDocument/2006/relationships" xmlns:m="http://schemas.openxmlformats.org/officeDocument/2006/math" xmlns:v="urn:schemas-microsoft-com:vml" xmlns:wp14="http://schemas.microsoft.com/office/word/2010/wordprocessingDrawing" xmlns:wp="http://schemas.openxmlformats.org/drawingml/2006/wordprocessingDrawing" xmlns:w10="urn:schemas-microsoft-com:office:word" xmlns:w="http://schemas.openxmlformats.org/wordprocessingml/2006/main" xmlns:w14="http://schemas.microsoft.com/office/word/2010/wordml" xmlns:w15="http://schemas.microsoft.com/office/word/2012/wordml" xmlns:w16se="http://schemas.microsoft.com/office/word/2015/wordml/symex" xmlns:wpg="http://schemas.microsoft.com/office/word/2010/wordprocessingGroup" xmlns:wpi="http://schemas.microsoft.com/office/word/2010/wordprocessingInk" xmlns:wne="http://schemas.microsoft.com/office/word/2006/wordml" xmlns:wps="http://schemas.microsoft.com/office/word/2010/wordprocessingShape" mc:Ignorable="w14 w15 w16se wp14">
+  <w:p>
+    <w:pPr>
+      <w:pStyle w:val="Header"/>
+    </w:pPr>
+    <w:r>
+      <w:t>SOC 5060 Qualitative Research</w:t>
+    </w:r>
+  </w:p>
+  <w:p>
+    <w:pPr>
+      <w:pStyle w:val="Header"/>
+    </w:pPr>
+    <w:r>
+      <w:t>Lecture Notes</w:t>
+    </w:r>
+  </w:p>
+  <w:p>
+    <w:pPr>
+      <w:pStyle w:val="Header"/>
+    </w:pPr>
+  </w:p>
+  <w:p>
+    <w:pPr>
+      <w:pStyle w:val="Header"/>
+      <w:rPr>
+        <w:b/>
+        <w:bCs/>
+      </w:rPr>
+    </w:pPr>
+    <w:r>
+      <w:t xml:space="preserve">November 11, 2019 Lecture (Week 12) | Page </w:t>
+    </w:r>
+    <w:r>
+      <w:rPr>
+        <w:b/>
+        <w:bCs/>
+      </w:rPr>
+      <w:fldChar w:fldCharType="begin"/>
+    </w:r>
+    <w:r>
+      <w:rPr>
+        <w:b/>
+        <w:bCs/>
+      </w:rPr>
+      <w:instrText xml:space="preserve"> PAGE  \* Arabic  \* MERGEFORMAT </w:instrText>
+    </w:r>
+    <w:r>
+      <w:rPr>
+        <w:b/>
+        <w:bCs/>
+      </w:rPr>
+      <w:fldChar w:fldCharType="separate"/>
+    </w:r>
+    <w:r>
+      <w:rPr>
+        <w:b/>
+        <w:bCs/>
+        <w:noProof/>
+      </w:rPr>
+      <w:t>1</w:t>
+    </w:r>
+    <w:r>
+      <w:rPr>
+        <w:b/>
+        <w:bCs/>
+      </w:rPr>
+      <w:fldChar w:fldCharType="end"/>
+    </w:r>
+    <w:r>
+      <w:t xml:space="preserve"> of </w:t>
+    </w:r>
+    <w:r>
+      <w:rPr>
+        <w:b/>
+        <w:bCs/>
+      </w:rPr>
+      <w:fldChar w:fldCharType="begin"/>
+    </w:r>
+    <w:r>
+      <w:rPr>
+        <w:b/>
+        <w:bCs/>
+      </w:rPr>
+      <w:instrText xml:space="preserve"> SECTIONPAGES   \* MERGEFORMAT </w:instrText>
+    </w:r>
+    <w:r>
+      <w:rPr>
+        <w:b/>
+        <w:bCs/>
+      </w:rPr>
+      <w:fldChar w:fldCharType="separate"/>
+    </w:r>
+    <w:r>
+      <w:rPr>
+        <w:b/>
+        <w:bCs/>
+        <w:noProof/>
+      </w:rPr>
+      <w:t>1</w:t>
     </w:r>
     <w:r>
       <w:rPr>
@@ -5466,13 +6241,7 @@
       </w:rPr>
     </w:pPr>
     <w:r>
-      <w:t>September 9, 2019 Lecture</w:t>
-    </w:r>
-    <w:r>
-      <w:t xml:space="preserve"> (Week 03)</w:t>
-    </w:r>
-    <w:r>
-      <w:t xml:space="preserve"> | Page </w:t>
+      <w:t xml:space="preserve">September 9, 2019 Lecture (Week 03) | Page </w:t>
     </w:r>
     <w:r>
       <w:rPr>
@@ -5590,13 +6359,7 @@
       </w:rPr>
     </w:pPr>
     <w:r>
-      <w:t>September 16, 2019 Lecture</w:t>
-    </w:r>
-    <w:r>
-      <w:t xml:space="preserve"> (Week 04)</w:t>
-    </w:r>
-    <w:r>
-      <w:t xml:space="preserve"> | Page </w:t>
+      <w:t xml:space="preserve">September 16, 2019 Lecture (Week 04) | Page </w:t>
     </w:r>
     <w:r>
       <w:rPr>
@@ -6592,6 +7355,119 @@
     </w:lvl>
   </w:abstractNum>
   <w:abstractNum w:abstractNumId="2" w15:restartNumberingAfterBreak="0">
+    <w:nsid w:val="050D7B16"/>
+    <w:multiLevelType w:val="hybridMultilevel"/>
+    <w:tmpl w:val="9A60BA5E"/>
+    <w:lvl w:ilvl="0" w:tplc="04090001">
+      <w:start w:val="1"/>
+      <w:numFmt w:val="bullet"/>
+      <w:lvlText w:val=""/>
+      <w:lvlJc w:val="left"/>
+      <w:pPr>
+        <w:ind w:left="720" w:hanging="360"/>
+      </w:pPr>
+      <w:rPr>
+        <w:rFonts w:ascii="Symbol" w:hAnsi="Symbol" w:hint="default"/>
+      </w:rPr>
+    </w:lvl>
+    <w:lvl w:ilvl="1" w:tplc="04090003">
+      <w:start w:val="1"/>
+      <w:numFmt w:val="bullet"/>
+      <w:lvlText w:val="o"/>
+      <w:lvlJc w:val="left"/>
+      <w:pPr>
+        <w:ind w:left="1440" w:hanging="360"/>
+      </w:pPr>
+      <w:rPr>
+        <w:rFonts w:ascii="Courier New" w:hAnsi="Courier New" w:cs="Courier New" w:hint="default"/>
+      </w:rPr>
+    </w:lvl>
+    <w:lvl w:ilvl="2" w:tplc="04090005">
+      <w:start w:val="1"/>
+      <w:numFmt w:val="bullet"/>
+      <w:lvlText w:val=""/>
+      <w:lvlJc w:val="left"/>
+      <w:pPr>
+        <w:ind w:left="2160" w:hanging="360"/>
+      </w:pPr>
+      <w:rPr>
+        <w:rFonts w:ascii="Wingdings" w:hAnsi="Wingdings" w:hint="default"/>
+      </w:rPr>
+    </w:lvl>
+    <w:lvl w:ilvl="3" w:tplc="04090001">
+      <w:start w:val="1"/>
+      <w:numFmt w:val="bullet"/>
+      <w:lvlText w:val=""/>
+      <w:lvlJc w:val="left"/>
+      <w:pPr>
+        <w:ind w:left="2880" w:hanging="360"/>
+      </w:pPr>
+      <w:rPr>
+        <w:rFonts w:ascii="Symbol" w:hAnsi="Symbol" w:hint="default"/>
+      </w:rPr>
+    </w:lvl>
+    <w:lvl w:ilvl="4" w:tplc="04090003">
+      <w:start w:val="1"/>
+      <w:numFmt w:val="bullet"/>
+      <w:lvlText w:val="o"/>
+      <w:lvlJc w:val="left"/>
+      <w:pPr>
+        <w:ind w:left="3600" w:hanging="360"/>
+      </w:pPr>
+      <w:rPr>
+        <w:rFonts w:ascii="Courier New" w:hAnsi="Courier New" w:cs="Courier New" w:hint="default"/>
+      </w:rPr>
+    </w:lvl>
+    <w:lvl w:ilvl="5" w:tplc="04090005" w:tentative="1">
+      <w:start w:val="1"/>
+      <w:numFmt w:val="bullet"/>
+      <w:lvlText w:val=""/>
+      <w:lvlJc w:val="left"/>
+      <w:pPr>
+        <w:ind w:left="4320" w:hanging="360"/>
+      </w:pPr>
+      <w:rPr>
+        <w:rFonts w:ascii="Wingdings" w:hAnsi="Wingdings" w:hint="default"/>
+      </w:rPr>
+    </w:lvl>
+    <w:lvl w:ilvl="6" w:tplc="04090001" w:tentative="1">
+      <w:start w:val="1"/>
+      <w:numFmt w:val="bullet"/>
+      <w:lvlText w:val=""/>
+      <w:lvlJc w:val="left"/>
+      <w:pPr>
+        <w:ind w:left="5040" w:hanging="360"/>
+      </w:pPr>
+      <w:rPr>
+        <w:rFonts w:ascii="Symbol" w:hAnsi="Symbol" w:hint="default"/>
+      </w:rPr>
+    </w:lvl>
+    <w:lvl w:ilvl="7" w:tplc="04090003" w:tentative="1">
+      <w:start w:val="1"/>
+      <w:numFmt w:val="bullet"/>
+      <w:lvlText w:val="o"/>
+      <w:lvlJc w:val="left"/>
+      <w:pPr>
+        <w:ind w:left="5760" w:hanging="360"/>
+      </w:pPr>
+      <w:rPr>
+        <w:rFonts w:ascii="Courier New" w:hAnsi="Courier New" w:cs="Courier New" w:hint="default"/>
+      </w:rPr>
+    </w:lvl>
+    <w:lvl w:ilvl="8" w:tplc="04090005" w:tentative="1">
+      <w:start w:val="1"/>
+      <w:numFmt w:val="bullet"/>
+      <w:lvlText w:val=""/>
+      <w:lvlJc w:val="left"/>
+      <w:pPr>
+        <w:ind w:left="6480" w:hanging="360"/>
+      </w:pPr>
+      <w:rPr>
+        <w:rFonts w:ascii="Wingdings" w:hAnsi="Wingdings" w:hint="default"/>
+      </w:rPr>
+    </w:lvl>
+  </w:abstractNum>
+  <w:abstractNum w:abstractNumId="3" w15:restartNumberingAfterBreak="0">
     <w:nsid w:val="0EEC1F14"/>
     <w:multiLevelType w:val="hybridMultilevel"/>
     <w:tmpl w:val="EEDE7BB4"/>
@@ -6704,7 +7580,7 @@
       </w:rPr>
     </w:lvl>
   </w:abstractNum>
-  <w:abstractNum w:abstractNumId="3" w15:restartNumberingAfterBreak="0">
+  <w:abstractNum w:abstractNumId="4" w15:restartNumberingAfterBreak="0">
     <w:nsid w:val="0EF51121"/>
     <w:multiLevelType w:val="hybridMultilevel"/>
     <w:tmpl w:val="BCD4B166"/>
@@ -6817,7 +7693,7 @@
       </w:rPr>
     </w:lvl>
   </w:abstractNum>
-  <w:abstractNum w:abstractNumId="4" w15:restartNumberingAfterBreak="0">
+  <w:abstractNum w:abstractNumId="5" w15:restartNumberingAfterBreak="0">
     <w:nsid w:val="13CC200D"/>
     <w:multiLevelType w:val="hybridMultilevel"/>
     <w:tmpl w:val="15F601F6"/>
@@ -6930,7 +7806,7 @@
       </w:rPr>
     </w:lvl>
   </w:abstractNum>
-  <w:abstractNum w:abstractNumId="5" w15:restartNumberingAfterBreak="0">
+  <w:abstractNum w:abstractNumId="6" w15:restartNumberingAfterBreak="0">
     <w:nsid w:val="1A5B5966"/>
     <w:multiLevelType w:val="hybridMultilevel"/>
     <w:tmpl w:val="D5362AA2"/>
@@ -7043,7 +7919,7 @@
       </w:rPr>
     </w:lvl>
   </w:abstractNum>
-  <w:abstractNum w:abstractNumId="6" w15:restartNumberingAfterBreak="0">
+  <w:abstractNum w:abstractNumId="7" w15:restartNumberingAfterBreak="0">
     <w:nsid w:val="2197628F"/>
     <w:multiLevelType w:val="hybridMultilevel"/>
     <w:tmpl w:val="C60652C2"/>
@@ -7156,7 +8032,7 @@
       </w:rPr>
     </w:lvl>
   </w:abstractNum>
-  <w:abstractNum w:abstractNumId="7" w15:restartNumberingAfterBreak="0">
+  <w:abstractNum w:abstractNumId="8" w15:restartNumberingAfterBreak="0">
     <w:nsid w:val="259B577A"/>
     <w:multiLevelType w:val="hybridMultilevel"/>
     <w:tmpl w:val="79C622E2"/>
@@ -7269,7 +8145,7 @@
       </w:rPr>
     </w:lvl>
   </w:abstractNum>
-  <w:abstractNum w:abstractNumId="8" w15:restartNumberingAfterBreak="0">
+  <w:abstractNum w:abstractNumId="9" w15:restartNumberingAfterBreak="0">
     <w:nsid w:val="27174E38"/>
     <w:multiLevelType w:val="hybridMultilevel"/>
     <w:tmpl w:val="E7449858"/>
@@ -7382,7 +8258,7 @@
       </w:rPr>
     </w:lvl>
   </w:abstractNum>
-  <w:abstractNum w:abstractNumId="9" w15:restartNumberingAfterBreak="0">
+  <w:abstractNum w:abstractNumId="10" w15:restartNumberingAfterBreak="0">
     <w:nsid w:val="2DF9548A"/>
     <w:multiLevelType w:val="hybridMultilevel"/>
     <w:tmpl w:val="0012EF8E"/>
@@ -7495,7 +8371,7 @@
       </w:rPr>
     </w:lvl>
   </w:abstractNum>
-  <w:abstractNum w:abstractNumId="10" w15:restartNumberingAfterBreak="0">
+  <w:abstractNum w:abstractNumId="11" w15:restartNumberingAfterBreak="0">
     <w:nsid w:val="308F2558"/>
     <w:multiLevelType w:val="hybridMultilevel"/>
     <w:tmpl w:val="E354C856"/>
@@ -7608,7 +8484,7 @@
       </w:rPr>
     </w:lvl>
   </w:abstractNum>
-  <w:abstractNum w:abstractNumId="11" w15:restartNumberingAfterBreak="0">
+  <w:abstractNum w:abstractNumId="12" w15:restartNumberingAfterBreak="0">
     <w:nsid w:val="314140C7"/>
     <w:multiLevelType w:val="hybridMultilevel"/>
     <w:tmpl w:val="B8E6EDFC"/>
@@ -7721,7 +8597,7 @@
       </w:rPr>
     </w:lvl>
   </w:abstractNum>
-  <w:abstractNum w:abstractNumId="12" w15:restartNumberingAfterBreak="0">
+  <w:abstractNum w:abstractNumId="13" w15:restartNumberingAfterBreak="0">
     <w:nsid w:val="31B76E43"/>
     <w:multiLevelType w:val="hybridMultilevel"/>
     <w:tmpl w:val="B1FA4398"/>
@@ -7834,7 +8710,7 @@
       </w:rPr>
     </w:lvl>
   </w:abstractNum>
-  <w:abstractNum w:abstractNumId="13" w15:restartNumberingAfterBreak="0">
+  <w:abstractNum w:abstractNumId="14" w15:restartNumberingAfterBreak="0">
     <w:nsid w:val="345D1CE9"/>
     <w:multiLevelType w:val="hybridMultilevel"/>
     <w:tmpl w:val="D6425452"/>
@@ -7947,7 +8823,7 @@
       </w:rPr>
     </w:lvl>
   </w:abstractNum>
-  <w:abstractNum w:abstractNumId="14" w15:restartNumberingAfterBreak="0">
+  <w:abstractNum w:abstractNumId="15" w15:restartNumberingAfterBreak="0">
     <w:nsid w:val="3CAA062C"/>
     <w:multiLevelType w:val="hybridMultilevel"/>
     <w:tmpl w:val="F27C1EE6"/>
@@ -8060,7 +8936,7 @@
       </w:rPr>
     </w:lvl>
   </w:abstractNum>
-  <w:abstractNum w:abstractNumId="15" w15:restartNumberingAfterBreak="0">
+  <w:abstractNum w:abstractNumId="16" w15:restartNumberingAfterBreak="0">
     <w:nsid w:val="3F9202BB"/>
     <w:multiLevelType w:val="hybridMultilevel"/>
     <w:tmpl w:val="CB2E58BA"/>
@@ -8173,7 +9049,7 @@
       </w:rPr>
     </w:lvl>
   </w:abstractNum>
-  <w:abstractNum w:abstractNumId="16" w15:restartNumberingAfterBreak="0">
+  <w:abstractNum w:abstractNumId="17" w15:restartNumberingAfterBreak="0">
     <w:nsid w:val="408E3A18"/>
     <w:multiLevelType w:val="hybridMultilevel"/>
     <w:tmpl w:val="F55C60D6"/>
@@ -8286,7 +9162,7 @@
       </w:rPr>
     </w:lvl>
   </w:abstractNum>
-  <w:abstractNum w:abstractNumId="17" w15:restartNumberingAfterBreak="0">
+  <w:abstractNum w:abstractNumId="18" w15:restartNumberingAfterBreak="0">
     <w:nsid w:val="433D2DDC"/>
     <w:multiLevelType w:val="hybridMultilevel"/>
     <w:tmpl w:val="F3CEDD3A"/>
@@ -8399,7 +9275,7 @@
       </w:rPr>
     </w:lvl>
   </w:abstractNum>
-  <w:abstractNum w:abstractNumId="18" w15:restartNumberingAfterBreak="0">
+  <w:abstractNum w:abstractNumId="19" w15:restartNumberingAfterBreak="0">
     <w:nsid w:val="43A55484"/>
     <w:multiLevelType w:val="hybridMultilevel"/>
     <w:tmpl w:val="3410AD4C"/>
@@ -8512,7 +9388,7 @@
       </w:rPr>
     </w:lvl>
   </w:abstractNum>
-  <w:abstractNum w:abstractNumId="19" w15:restartNumberingAfterBreak="0">
+  <w:abstractNum w:abstractNumId="20" w15:restartNumberingAfterBreak="0">
     <w:nsid w:val="4D0334BE"/>
     <w:multiLevelType w:val="hybridMultilevel"/>
     <w:tmpl w:val="183866F0"/>
@@ -8625,7 +9501,7 @@
       </w:rPr>
     </w:lvl>
   </w:abstractNum>
-  <w:abstractNum w:abstractNumId="20" w15:restartNumberingAfterBreak="0">
+  <w:abstractNum w:abstractNumId="21" w15:restartNumberingAfterBreak="0">
     <w:nsid w:val="577578A5"/>
     <w:multiLevelType w:val="hybridMultilevel"/>
     <w:tmpl w:val="26609FFA"/>
@@ -8711,7 +9587,7 @@
       </w:pPr>
     </w:lvl>
   </w:abstractNum>
-  <w:abstractNum w:abstractNumId="21" w15:restartNumberingAfterBreak="0">
+  <w:abstractNum w:abstractNumId="22" w15:restartNumberingAfterBreak="0">
     <w:nsid w:val="59F13645"/>
     <w:multiLevelType w:val="hybridMultilevel"/>
     <w:tmpl w:val="6470A86C"/>
@@ -8797,7 +9673,7 @@
       </w:pPr>
     </w:lvl>
   </w:abstractNum>
-  <w:abstractNum w:abstractNumId="22" w15:restartNumberingAfterBreak="0">
+  <w:abstractNum w:abstractNumId="23" w15:restartNumberingAfterBreak="0">
     <w:nsid w:val="5CE327F6"/>
     <w:multiLevelType w:val="hybridMultilevel"/>
     <w:tmpl w:val="8D9ACE28"/>
@@ -8910,7 +9786,7 @@
       </w:rPr>
     </w:lvl>
   </w:abstractNum>
-  <w:abstractNum w:abstractNumId="23" w15:restartNumberingAfterBreak="0">
+  <w:abstractNum w:abstractNumId="24" w15:restartNumberingAfterBreak="0">
     <w:nsid w:val="5EC868EA"/>
     <w:multiLevelType w:val="hybridMultilevel"/>
     <w:tmpl w:val="738E96FA"/>
@@ -9023,7 +9899,7 @@
       </w:rPr>
     </w:lvl>
   </w:abstractNum>
-  <w:abstractNum w:abstractNumId="24" w15:restartNumberingAfterBreak="0">
+  <w:abstractNum w:abstractNumId="25" w15:restartNumberingAfterBreak="0">
     <w:nsid w:val="60D470C1"/>
     <w:multiLevelType w:val="hybridMultilevel"/>
     <w:tmpl w:val="F0D00480"/>
@@ -9136,7 +10012,7 @@
       </w:rPr>
     </w:lvl>
   </w:abstractNum>
-  <w:abstractNum w:abstractNumId="25" w15:restartNumberingAfterBreak="0">
+  <w:abstractNum w:abstractNumId="26" w15:restartNumberingAfterBreak="0">
     <w:nsid w:val="66034187"/>
     <w:multiLevelType w:val="hybridMultilevel"/>
     <w:tmpl w:val="59BE21D4"/>
@@ -9249,7 +10125,7 @@
       </w:rPr>
     </w:lvl>
   </w:abstractNum>
-  <w:abstractNum w:abstractNumId="26" w15:restartNumberingAfterBreak="0">
+  <w:abstractNum w:abstractNumId="27" w15:restartNumberingAfterBreak="0">
     <w:nsid w:val="6CD2010C"/>
     <w:multiLevelType w:val="hybridMultilevel"/>
     <w:tmpl w:val="91AAB8B8"/>
@@ -9362,7 +10238,7 @@
       </w:rPr>
     </w:lvl>
   </w:abstractNum>
-  <w:abstractNum w:abstractNumId="27" w15:restartNumberingAfterBreak="0">
+  <w:abstractNum w:abstractNumId="28" w15:restartNumberingAfterBreak="0">
     <w:nsid w:val="706D5264"/>
     <w:multiLevelType w:val="hybridMultilevel"/>
     <w:tmpl w:val="FE46549C"/>
@@ -9475,7 +10351,7 @@
       </w:rPr>
     </w:lvl>
   </w:abstractNum>
-  <w:abstractNum w:abstractNumId="28" w15:restartNumberingAfterBreak="0">
+  <w:abstractNum w:abstractNumId="29" w15:restartNumberingAfterBreak="0">
     <w:nsid w:val="7854013C"/>
     <w:multiLevelType w:val="hybridMultilevel"/>
     <w:tmpl w:val="06FA1B60"/>
@@ -9588,7 +10464,7 @@
       </w:rPr>
     </w:lvl>
   </w:abstractNum>
-  <w:abstractNum w:abstractNumId="29" w15:restartNumberingAfterBreak="0">
+  <w:abstractNum w:abstractNumId="30" w15:restartNumberingAfterBreak="0">
     <w:nsid w:val="7AC35DFA"/>
     <w:multiLevelType w:val="hybridMultilevel"/>
     <w:tmpl w:val="F5AEDE78"/>
@@ -9701,7 +10577,120 @@
       </w:rPr>
     </w:lvl>
   </w:abstractNum>
-  <w:abstractNum w:abstractNumId="30" w15:restartNumberingAfterBreak="0">
+  <w:abstractNum w:abstractNumId="31" w15:restartNumberingAfterBreak="0">
+    <w:nsid w:val="7BCF783D"/>
+    <w:multiLevelType w:val="hybridMultilevel"/>
+    <w:tmpl w:val="280CCE30"/>
+    <w:lvl w:ilvl="0" w:tplc="04090001">
+      <w:start w:val="1"/>
+      <w:numFmt w:val="bullet"/>
+      <w:lvlText w:val=""/>
+      <w:lvlJc w:val="left"/>
+      <w:pPr>
+        <w:ind w:left="720" w:hanging="360"/>
+      </w:pPr>
+      <w:rPr>
+        <w:rFonts w:ascii="Symbol" w:hAnsi="Symbol" w:hint="default"/>
+      </w:rPr>
+    </w:lvl>
+    <w:lvl w:ilvl="1" w:tplc="04090003">
+      <w:start w:val="1"/>
+      <w:numFmt w:val="bullet"/>
+      <w:lvlText w:val="o"/>
+      <w:lvlJc w:val="left"/>
+      <w:pPr>
+        <w:ind w:left="1440" w:hanging="360"/>
+      </w:pPr>
+      <w:rPr>
+        <w:rFonts w:ascii="Courier New" w:hAnsi="Courier New" w:cs="Courier New" w:hint="default"/>
+      </w:rPr>
+    </w:lvl>
+    <w:lvl w:ilvl="2" w:tplc="04090005">
+      <w:start w:val="1"/>
+      <w:numFmt w:val="bullet"/>
+      <w:lvlText w:val=""/>
+      <w:lvlJc w:val="left"/>
+      <w:pPr>
+        <w:ind w:left="2160" w:hanging="360"/>
+      </w:pPr>
+      <w:rPr>
+        <w:rFonts w:ascii="Wingdings" w:hAnsi="Wingdings" w:hint="default"/>
+      </w:rPr>
+    </w:lvl>
+    <w:lvl w:ilvl="3" w:tplc="04090001">
+      <w:start w:val="1"/>
+      <w:numFmt w:val="bullet"/>
+      <w:lvlText w:val=""/>
+      <w:lvlJc w:val="left"/>
+      <w:pPr>
+        <w:ind w:left="2880" w:hanging="360"/>
+      </w:pPr>
+      <w:rPr>
+        <w:rFonts w:ascii="Symbol" w:hAnsi="Symbol" w:hint="default"/>
+      </w:rPr>
+    </w:lvl>
+    <w:lvl w:ilvl="4" w:tplc="04090003">
+      <w:start w:val="1"/>
+      <w:numFmt w:val="bullet"/>
+      <w:lvlText w:val="o"/>
+      <w:lvlJc w:val="left"/>
+      <w:pPr>
+        <w:ind w:left="3600" w:hanging="360"/>
+      </w:pPr>
+      <w:rPr>
+        <w:rFonts w:ascii="Courier New" w:hAnsi="Courier New" w:cs="Courier New" w:hint="default"/>
+      </w:rPr>
+    </w:lvl>
+    <w:lvl w:ilvl="5" w:tplc="04090005" w:tentative="1">
+      <w:start w:val="1"/>
+      <w:numFmt w:val="bullet"/>
+      <w:lvlText w:val=""/>
+      <w:lvlJc w:val="left"/>
+      <w:pPr>
+        <w:ind w:left="4320" w:hanging="360"/>
+      </w:pPr>
+      <w:rPr>
+        <w:rFonts w:ascii="Wingdings" w:hAnsi="Wingdings" w:hint="default"/>
+      </w:rPr>
+    </w:lvl>
+    <w:lvl w:ilvl="6" w:tplc="04090001" w:tentative="1">
+      <w:start w:val="1"/>
+      <w:numFmt w:val="bullet"/>
+      <w:lvlText w:val=""/>
+      <w:lvlJc w:val="left"/>
+      <w:pPr>
+        <w:ind w:left="5040" w:hanging="360"/>
+      </w:pPr>
+      <w:rPr>
+        <w:rFonts w:ascii="Symbol" w:hAnsi="Symbol" w:hint="default"/>
+      </w:rPr>
+    </w:lvl>
+    <w:lvl w:ilvl="7" w:tplc="04090003" w:tentative="1">
+      <w:start w:val="1"/>
+      <w:numFmt w:val="bullet"/>
+      <w:lvlText w:val="o"/>
+      <w:lvlJc w:val="left"/>
+      <w:pPr>
+        <w:ind w:left="5760" w:hanging="360"/>
+      </w:pPr>
+      <w:rPr>
+        <w:rFonts w:ascii="Courier New" w:hAnsi="Courier New" w:cs="Courier New" w:hint="default"/>
+      </w:rPr>
+    </w:lvl>
+    <w:lvl w:ilvl="8" w:tplc="04090005" w:tentative="1">
+      <w:start w:val="1"/>
+      <w:numFmt w:val="bullet"/>
+      <w:lvlText w:val=""/>
+      <w:lvlJc w:val="left"/>
+      <w:pPr>
+        <w:ind w:left="6480" w:hanging="360"/>
+      </w:pPr>
+      <w:rPr>
+        <w:rFonts w:ascii="Wingdings" w:hAnsi="Wingdings" w:hint="default"/>
+      </w:rPr>
+    </w:lvl>
+  </w:abstractNum>
+  <w:abstractNum w:abstractNumId="32" w15:restartNumberingAfterBreak="0">
     <w:nsid w:val="7D6430BA"/>
     <w:multiLevelType w:val="hybridMultilevel"/>
     <w:tmpl w:val="020009F4"/>
@@ -9815,97 +10804,103 @@
     </w:lvl>
   </w:abstractNum>
   <w:num w:numId="1">
-    <w:abstractNumId w:val="28"/>
+    <w:abstractNumId w:val="29"/>
   </w:num>
   <w:num w:numId="2">
-    <w:abstractNumId w:val="13"/>
+    <w:abstractNumId w:val="14"/>
   </w:num>
   <w:num w:numId="3">
-    <w:abstractNumId w:val="3"/>
+    <w:abstractNumId w:val="4"/>
   </w:num>
   <w:num w:numId="4">
     <w:abstractNumId w:val="0"/>
   </w:num>
   <w:num w:numId="5">
-    <w:abstractNumId w:val="26"/>
+    <w:abstractNumId w:val="27"/>
   </w:num>
   <w:num w:numId="6">
-    <w:abstractNumId w:val="29"/>
+    <w:abstractNumId w:val="30"/>
   </w:num>
   <w:num w:numId="7">
+    <w:abstractNumId w:val="19"/>
+  </w:num>
+  <w:num w:numId="8">
+    <w:abstractNumId w:val="15"/>
+  </w:num>
+  <w:num w:numId="9">
+    <w:abstractNumId w:val="11"/>
+  </w:num>
+  <w:num w:numId="10">
+    <w:abstractNumId w:val="12"/>
+  </w:num>
+  <w:num w:numId="11">
+    <w:abstractNumId w:val="9"/>
+  </w:num>
+  <w:num w:numId="12">
     <w:abstractNumId w:val="18"/>
   </w:num>
-  <w:num w:numId="8">
-    <w:abstractNumId w:val="14"/>
-  </w:num>
-  <w:num w:numId="9">
-    <w:abstractNumId w:val="10"/>
-  </w:num>
-  <w:num w:numId="10">
-    <w:abstractNumId w:val="11"/>
-  </w:num>
-  <w:num w:numId="11">
-    <w:abstractNumId w:val="8"/>
-  </w:num>
-  <w:num w:numId="12">
-    <w:abstractNumId w:val="17"/>
-  </w:num>
   <w:num w:numId="13">
-    <w:abstractNumId w:val="27"/>
+    <w:abstractNumId w:val="28"/>
   </w:num>
   <w:num w:numId="14">
-    <w:abstractNumId w:val="19"/>
+    <w:abstractNumId w:val="20"/>
   </w:num>
   <w:num w:numId="15">
-    <w:abstractNumId w:val="4"/>
+    <w:abstractNumId w:val="5"/>
   </w:num>
   <w:num w:numId="16">
-    <w:abstractNumId w:val="20"/>
+    <w:abstractNumId w:val="21"/>
   </w:num>
   <w:num w:numId="17">
-    <w:abstractNumId w:val="30"/>
+    <w:abstractNumId w:val="32"/>
   </w:num>
   <w:num w:numId="18">
-    <w:abstractNumId w:val="6"/>
+    <w:abstractNumId w:val="7"/>
   </w:num>
   <w:num w:numId="19">
-    <w:abstractNumId w:val="15"/>
+    <w:abstractNumId w:val="16"/>
   </w:num>
   <w:num w:numId="20">
-    <w:abstractNumId w:val="7"/>
+    <w:abstractNumId w:val="8"/>
   </w:num>
   <w:num w:numId="21">
     <w:abstractNumId w:val="1"/>
   </w:num>
   <w:num w:numId="22">
+    <w:abstractNumId w:val="25"/>
+  </w:num>
+  <w:num w:numId="23">
+    <w:abstractNumId w:val="23"/>
+  </w:num>
+  <w:num w:numId="24">
+    <w:abstractNumId w:val="22"/>
+  </w:num>
+  <w:num w:numId="25">
+    <w:abstractNumId w:val="17"/>
+  </w:num>
+  <w:num w:numId="26">
+    <w:abstractNumId w:val="10"/>
+  </w:num>
+  <w:num w:numId="27">
+    <w:abstractNumId w:val="6"/>
+  </w:num>
+  <w:num w:numId="28">
+    <w:abstractNumId w:val="13"/>
+  </w:num>
+  <w:num w:numId="29">
+    <w:abstractNumId w:val="26"/>
+  </w:num>
+  <w:num w:numId="30">
+    <w:abstractNumId w:val="3"/>
+  </w:num>
+  <w:num w:numId="31">
     <w:abstractNumId w:val="24"/>
   </w:num>
-  <w:num w:numId="23">
-    <w:abstractNumId w:val="22"/>
-  </w:num>
-  <w:num w:numId="24">
-    <w:abstractNumId w:val="21"/>
-  </w:num>
-  <w:num w:numId="25">
-    <w:abstractNumId w:val="16"/>
-  </w:num>
-  <w:num w:numId="26">
-    <w:abstractNumId w:val="9"/>
-  </w:num>
-  <w:num w:numId="27">
-    <w:abstractNumId w:val="5"/>
-  </w:num>
-  <w:num w:numId="28">
-    <w:abstractNumId w:val="12"/>
-  </w:num>
-  <w:num w:numId="29">
-    <w:abstractNumId w:val="25"/>
-  </w:num>
-  <w:num w:numId="30">
+  <w:num w:numId="32">
     <w:abstractNumId w:val="2"/>
   </w:num>
-  <w:num w:numId="31">
-    <w:abstractNumId w:val="23"/>
+  <w:num w:numId="33">
+    <w:abstractNumId w:val="31"/>
   </w:num>
 </w:numbering>
 </file>
@@ -10310,7 +11305,6 @@
   <w:style w:type="character" w:default="1" w:styleId="DefaultParagraphFont">
     <w:name w:val="Default Paragraph Font"/>
     <w:uiPriority w:val="1"/>
-    <w:semiHidden/>
     <w:unhideWhenUsed/>
   </w:style>
   <w:style w:type="table" w:default="1" w:styleId="TableNormal">

</xml_diff>

<commit_message>
Prepared comments for class on November 18, 2019
</commit_message>
<xml_diff>
--- a/Notes/SOC5060_Notes_Lecture_v00.docx
+++ b/Notes/SOC5060_Notes_Lecture_v00.docx
@@ -5749,81 +5749,261 @@
       <w:r>
         <w:t>, 66(9).</w:t>
       </w:r>
+    </w:p>
+    <w:p>
+      <w:pPr>
+        <w:pStyle w:val="ListParagraph"/>
+        <w:numPr>
+          <w:ilvl w:val="1"/>
+          <w:numId w:val="32"/>
+        </w:numPr>
+        <w:spacing w:after="60" w:line="240" w:lineRule="auto"/>
+      </w:pPr>
+      <w:r>
+        <w:t>The moral frame for analyzing the article</w:t>
+      </w:r>
+      <w:r>
+        <w:t xml:space="preserve"> concerns understanding</w:t>
+      </w:r>
+      <w:r>
+        <w:t xml:space="preserve"> the difference between</w:t>
+      </w:r>
+      <w:r>
+        <w:t xml:space="preserve"> a</w:t>
+      </w:r>
+      <w:r>
+        <w:t xml:space="preserve"> haven and </w:t>
+      </w:r>
+      <w:r>
+        <w:t xml:space="preserve">a </w:t>
+      </w:r>
+      <w:r>
+        <w:t>sanctuary?</w:t>
+      </w:r>
+    </w:p>
+    <w:p>
+      <w:pPr>
+        <w:pStyle w:val="ListParagraph"/>
+        <w:numPr>
+          <w:ilvl w:val="2"/>
+          <w:numId w:val="32"/>
+        </w:numPr>
+        <w:spacing w:after="60" w:line="240" w:lineRule="auto"/>
+      </w:pPr>
+      <w:r>
+        <w:t>Haven does not provide legal protection regardless of behavior.</w:t>
+      </w:r>
+    </w:p>
+    <w:p>
+      <w:pPr>
+        <w:pStyle w:val="ListParagraph"/>
+        <w:numPr>
+          <w:ilvl w:val="2"/>
+          <w:numId w:val="32"/>
+        </w:numPr>
+        <w:spacing w:after="60" w:line="240" w:lineRule="auto"/>
+      </w:pPr>
+      <w:r>
+        <w:t>Sanctuary provides legal protection regardless of nature of behavior.</w:t>
+      </w:r>
+    </w:p>
+    <w:p>
+      <w:pPr>
+        <w:pStyle w:val="ListParagraph"/>
+        <w:numPr>
+          <w:ilvl w:val="1"/>
+          <w:numId w:val="32"/>
+        </w:numPr>
+        <w:spacing w:after="60" w:line="240" w:lineRule="auto"/>
+        <w:sectPr>
+          <w:headerReference w:type="default" r:id="rId18"/>
+          <w:pgSz w:w="12240" w:h="15840"/>
+          <w:pgMar w:top="1440" w:right="1440" w:bottom="1440" w:left="1440" w:header="720" w:footer="720" w:gutter="0"/>
+          <w:pgNumType w:start="1"/>
+          <w:cols w:space="720"/>
+          <w:docGrid w:linePitch="360"/>
+        </w:sectPr>
+      </w:pPr>
+      <w:r>
+        <w:t xml:space="preserve">What </w:t>
+      </w:r>
+      <w:r>
+        <w:t>did Oberlin College claim to be</w:t>
+      </w:r>
+      <w:r>
+        <w:t>?</w:t>
+      </w:r>
+    </w:p>
+    <w:p>
+      <w:pPr>
+        <w:spacing w:after="60" w:line="240" w:lineRule="auto"/>
+        <w:rPr>
+          <w:u w:val="single"/>
+        </w:rPr>
+      </w:pPr>
+      <w:r>
+        <w:rPr>
+          <w:u w:val="single"/>
+        </w:rPr>
+        <w:lastRenderedPageBreak/>
+        <w:t>General Comments</w:t>
+      </w:r>
+    </w:p>
+    <w:p>
+      <w:pPr>
+        <w:spacing w:after="60" w:line="240" w:lineRule="auto"/>
+      </w:pPr>
+      <w:r>
+        <w:t xml:space="preserve">Patel, V. (2019, October 25).  The Rift: How 2 cheap bottles of wine tore a college and its community apart. </w:t>
+      </w:r>
+      <w:r>
+        <w:rPr>
+          <w:i/>
+        </w:rPr>
+        <w:t>The Chronicle of Higher Education</w:t>
+      </w:r>
+      <w:r>
+        <w:t>, 66(</w:t>
+      </w:r>
+      <w:r>
+        <w:t>8).</w:t>
+      </w:r>
+      <w:r>
+        <w:t xml:space="preserve"> Retrieved from </w:t>
+      </w:r>
+      <w:hyperlink r:id="rId19" w:history="1">
+        <w:r>
+          <w:rPr>
+            <w:rStyle w:val="Hyperlink"/>
+          </w:rPr>
+          <w:t>https://www-chronicle-com.ezp.slu.edu/interactives/20191025-Oberlin</w:t>
+        </w:r>
+      </w:hyperlink>
+    </w:p>
+    <w:p>
+      <w:pPr>
+        <w:pStyle w:val="ListParagraph"/>
+        <w:numPr>
+          <w:ilvl w:val="0"/>
+          <w:numId w:val="34"/>
+        </w:numPr>
+        <w:spacing w:after="60" w:line="240" w:lineRule="auto"/>
+      </w:pPr>
+      <w:r>
+        <w:t>There seems to be a bigger, more core issue than the concept of haven versus sanctuary.</w:t>
+      </w:r>
+    </w:p>
+    <w:p>
+      <w:pPr>
+        <w:pStyle w:val="ListParagraph"/>
+        <w:numPr>
+          <w:ilvl w:val="0"/>
+          <w:numId w:val="34"/>
+        </w:numPr>
+        <w:spacing w:after="60" w:line="240" w:lineRule="auto"/>
+      </w:pPr>
+      <w:r>
+        <w:t>The article seems to raise the question of whether there is such a thing as impartial justice.</w:t>
+      </w:r>
+    </w:p>
+    <w:p>
+      <w:pPr>
+        <w:pStyle w:val="ListParagraph"/>
+        <w:numPr>
+          <w:ilvl w:val="0"/>
+          <w:numId w:val="34"/>
+        </w:numPr>
+        <w:spacing w:after="60" w:line="240" w:lineRule="auto"/>
+      </w:pPr>
+      <w:r>
+        <w:t>There was a community of belief overlaid on a community of geography.</w:t>
+      </w:r>
+    </w:p>
+    <w:p>
+      <w:pPr>
+        <w:pStyle w:val="ListParagraph"/>
+        <w:numPr>
+          <w:ilvl w:val="0"/>
+          <w:numId w:val="34"/>
+        </w:numPr>
+        <w:spacing w:after="60" w:line="240" w:lineRule="auto"/>
+      </w:pPr>
+      <w:r>
+        <w:t>The community of belief controlled the local institutions including the judicial system.</w:t>
+      </w:r>
+    </w:p>
+    <w:p>
+      <w:pPr>
+        <w:pStyle w:val="ListParagraph"/>
+        <w:numPr>
+          <w:ilvl w:val="0"/>
+          <w:numId w:val="34"/>
+        </w:numPr>
+        <w:spacing w:after="60" w:line="240" w:lineRule="auto"/>
+      </w:pPr>
+      <w:r>
+        <w:t xml:space="preserve">Oberlin College and its students were not considered </w:t>
+      </w:r>
+      <w:r>
+        <w:t>part of the community of belief that controlled the judicial system so there is a question as to whether it could have received a fair trial under the circumstances.</w:t>
+      </w:r>
+    </w:p>
+    <w:p>
+      <w:pPr>
+        <w:spacing w:after="60" w:line="240" w:lineRule="auto"/>
+      </w:pPr>
+    </w:p>
+    <w:p>
+      <w:pPr>
+        <w:spacing w:after="60" w:line="240" w:lineRule="auto"/>
+        <w:rPr>
+          <w:u w:val="single"/>
+        </w:rPr>
+      </w:pPr>
+      <w:r>
+        <w:rPr>
+          <w:u w:val="single"/>
+        </w:rPr>
+        <w:t>Lecture Notes</w:t>
+      </w:r>
+    </w:p>
+    <w:p>
+      <w:pPr>
+        <w:spacing w:after="60" w:line="240" w:lineRule="auto"/>
+      </w:pPr>
       <w:bookmarkStart w:id="3" w:name="_GoBack"/>
       <w:bookmarkEnd w:id="3"/>
     </w:p>
     <w:p>
       <w:pPr>
-        <w:pStyle w:val="ListParagraph"/>
-        <w:numPr>
-          <w:ilvl w:val="1"/>
-          <w:numId w:val="32"/>
-        </w:numPr>
-        <w:spacing w:after="60" w:line="240" w:lineRule="auto"/>
-      </w:pPr>
-      <w:r>
-        <w:t>The moral frame for analyzing the article</w:t>
-      </w:r>
-      <w:r>
-        <w:t xml:space="preserve"> concerns understanding</w:t>
-      </w:r>
-      <w:r>
-        <w:t xml:space="preserve"> the difference between</w:t>
-      </w:r>
-      <w:r>
-        <w:t xml:space="preserve"> a</w:t>
-      </w:r>
-      <w:r>
-        <w:t xml:space="preserve"> haven and </w:t>
-      </w:r>
-      <w:r>
-        <w:t xml:space="preserve">a </w:t>
-      </w:r>
-      <w:r>
-        <w:t>sanctuary?</w:t>
-      </w:r>
-    </w:p>
-    <w:p>
-      <w:pPr>
-        <w:pStyle w:val="ListParagraph"/>
-        <w:numPr>
-          <w:ilvl w:val="2"/>
-          <w:numId w:val="32"/>
-        </w:numPr>
-        <w:spacing w:after="60" w:line="240" w:lineRule="auto"/>
-      </w:pPr>
-      <w:r>
-        <w:t>Haven does not provide legal protection regardless of behavior.</w:t>
-      </w:r>
-    </w:p>
-    <w:p>
-      <w:pPr>
-        <w:pStyle w:val="ListParagraph"/>
-        <w:numPr>
-          <w:ilvl w:val="2"/>
-          <w:numId w:val="32"/>
-        </w:numPr>
-        <w:spacing w:after="60" w:line="240" w:lineRule="auto"/>
-      </w:pPr>
-      <w:r>
-        <w:t>Sanctuary provides legal protection regardless of nature of behavior.</w:t>
-      </w:r>
-    </w:p>
-    <w:p>
-      <w:pPr>
-        <w:pStyle w:val="ListParagraph"/>
-        <w:numPr>
-          <w:ilvl w:val="1"/>
-          <w:numId w:val="32"/>
-        </w:numPr>
-        <w:spacing w:after="60" w:line="240" w:lineRule="auto"/>
-      </w:pPr>
-      <w:r>
-        <w:t>What did Oberlin College claim to be?</w:t>
-      </w:r>
+        <w:spacing w:after="60" w:line="240" w:lineRule="auto"/>
+      </w:pPr>
+    </w:p>
+    <w:p>
+      <w:pPr>
+        <w:spacing w:after="60" w:line="240" w:lineRule="auto"/>
+      </w:pPr>
+    </w:p>
+    <w:p>
+      <w:pPr>
+        <w:spacing w:after="60" w:line="240" w:lineRule="auto"/>
+        <w:sectPr>
+          <w:headerReference w:type="default" r:id="rId20"/>
+          <w:pgSz w:w="12240" w:h="15840"/>
+          <w:pgMar w:top="1440" w:right="1440" w:bottom="1440" w:left="1440" w:header="720" w:footer="720" w:gutter="0"/>
+          <w:pgNumType w:start="1"/>
+          <w:cols w:space="720"/>
+          <w:docGrid w:linePitch="360"/>
+        </w:sectPr>
+      </w:pPr>
+    </w:p>
+    <w:p>
+      <w:pPr>
+        <w:spacing w:after="60" w:line="240" w:lineRule="auto"/>
+      </w:pPr>
     </w:p>
     <w:sectPr>
-      <w:headerReference w:type="default" r:id="rId18"/>
+      <w:headerReference w:type="default" r:id="rId21"/>
       <w:pgSz w:w="12240" w:h="15840"/>
       <w:pgMar w:top="1440" w:right="1440" w:bottom="1440" w:left="1440" w:header="720" w:footer="720" w:gutter="0"/>
       <w:pgNumType w:start="1"/>
@@ -6124,6 +6304,242 @@
     </w:pPr>
     <w:r>
       <w:t xml:space="preserve">November 11, 2019 Lecture (Week 12) | Page </w:t>
+    </w:r>
+    <w:r>
+      <w:rPr>
+        <w:b/>
+        <w:bCs/>
+      </w:rPr>
+      <w:fldChar w:fldCharType="begin"/>
+    </w:r>
+    <w:r>
+      <w:rPr>
+        <w:b/>
+        <w:bCs/>
+      </w:rPr>
+      <w:instrText xml:space="preserve"> PAGE  \* Arabic  \* MERGEFORMAT </w:instrText>
+    </w:r>
+    <w:r>
+      <w:rPr>
+        <w:b/>
+        <w:bCs/>
+      </w:rPr>
+      <w:fldChar w:fldCharType="separate"/>
+    </w:r>
+    <w:r>
+      <w:rPr>
+        <w:b/>
+        <w:bCs/>
+        <w:noProof/>
+      </w:rPr>
+      <w:t>1</w:t>
+    </w:r>
+    <w:r>
+      <w:rPr>
+        <w:b/>
+        <w:bCs/>
+      </w:rPr>
+      <w:fldChar w:fldCharType="end"/>
+    </w:r>
+    <w:r>
+      <w:t xml:space="preserve"> of </w:t>
+    </w:r>
+    <w:r>
+      <w:rPr>
+        <w:b/>
+        <w:bCs/>
+      </w:rPr>
+      <w:fldChar w:fldCharType="begin"/>
+    </w:r>
+    <w:r>
+      <w:rPr>
+        <w:b/>
+        <w:bCs/>
+      </w:rPr>
+      <w:instrText xml:space="preserve"> SECTIONPAGES   \* MERGEFORMAT </w:instrText>
+    </w:r>
+    <w:r>
+      <w:rPr>
+        <w:b/>
+        <w:bCs/>
+      </w:rPr>
+      <w:fldChar w:fldCharType="separate"/>
+    </w:r>
+    <w:r>
+      <w:rPr>
+        <w:b/>
+        <w:bCs/>
+        <w:noProof/>
+      </w:rPr>
+      <w:t>1</w:t>
+    </w:r>
+    <w:r>
+      <w:rPr>
+        <w:b/>
+        <w:bCs/>
+      </w:rPr>
+      <w:fldChar w:fldCharType="end"/>
+    </w:r>
+  </w:p>
+  <w:p>
+    <w:pPr>
+      <w:pStyle w:val="Header"/>
+    </w:pPr>
+  </w:p>
+</w:hdr>
+</file>
+
+<file path=word/header11.xml><?xml version="1.0" encoding="utf-8"?>
+<w:hdr xmlns:wpc="http://schemas.microsoft.com/office/word/2010/wordprocessingCanvas" xmlns:cx="http://schemas.microsoft.com/office/drawing/2014/chartex" xmlns:cx1="http://schemas.microsoft.com/office/drawing/2015/9/8/chartex" xmlns:cx2="http://schemas.microsoft.com/office/drawing/2015/10/21/chartex" xmlns:cx3="http://schemas.microsoft.com/office/drawing/2016/5/9/chartex" xmlns:cx4="http://schemas.microsoft.com/office/drawing/2016/5/10/chartex" xmlns:cx5="http://schemas.microsoft.com/office/drawing/2016/5/11/chartex" xmlns:mc="http://schemas.openxmlformats.org/markup-compatibility/2006" xmlns:o="urn:schemas-microsoft-com:office:office" xmlns:r="http://schemas.openxmlformats.org/officeDocument/2006/relationships" xmlns:m="http://schemas.openxmlformats.org/officeDocument/2006/math" xmlns:v="urn:schemas-microsoft-com:vml" xmlns:wp14="http://schemas.microsoft.com/office/word/2010/wordprocessingDrawing" xmlns:wp="http://schemas.openxmlformats.org/drawingml/2006/wordprocessingDrawing" xmlns:w10="urn:schemas-microsoft-com:office:word" xmlns:w="http://schemas.openxmlformats.org/wordprocessingml/2006/main" xmlns:w14="http://schemas.microsoft.com/office/word/2010/wordml" xmlns:w15="http://schemas.microsoft.com/office/word/2012/wordml" xmlns:w16se="http://schemas.microsoft.com/office/word/2015/wordml/symex" xmlns:wpg="http://schemas.microsoft.com/office/word/2010/wordprocessingGroup" xmlns:wpi="http://schemas.microsoft.com/office/word/2010/wordprocessingInk" xmlns:wne="http://schemas.microsoft.com/office/word/2006/wordml" xmlns:wps="http://schemas.microsoft.com/office/word/2010/wordprocessingShape" mc:Ignorable="w14 w15 w16se wp14">
+  <w:p>
+    <w:pPr>
+      <w:pStyle w:val="Header"/>
+    </w:pPr>
+    <w:r>
+      <w:t>SOC 5060 Qualitative Research</w:t>
+    </w:r>
+  </w:p>
+  <w:p>
+    <w:pPr>
+      <w:pStyle w:val="Header"/>
+    </w:pPr>
+    <w:r>
+      <w:t>Lecture Notes</w:t>
+    </w:r>
+  </w:p>
+  <w:p>
+    <w:pPr>
+      <w:pStyle w:val="Header"/>
+    </w:pPr>
+  </w:p>
+  <w:p>
+    <w:pPr>
+      <w:pStyle w:val="Header"/>
+      <w:rPr>
+        <w:b/>
+        <w:bCs/>
+      </w:rPr>
+    </w:pPr>
+    <w:r>
+      <w:t xml:space="preserve">November 18, 2019 Lecture (Week 13) | Page </w:t>
+    </w:r>
+    <w:r>
+      <w:rPr>
+        <w:b/>
+        <w:bCs/>
+      </w:rPr>
+      <w:fldChar w:fldCharType="begin"/>
+    </w:r>
+    <w:r>
+      <w:rPr>
+        <w:b/>
+        <w:bCs/>
+      </w:rPr>
+      <w:instrText xml:space="preserve"> PAGE  \* Arabic  \* MERGEFORMAT </w:instrText>
+    </w:r>
+    <w:r>
+      <w:rPr>
+        <w:b/>
+        <w:bCs/>
+      </w:rPr>
+      <w:fldChar w:fldCharType="separate"/>
+    </w:r>
+    <w:r>
+      <w:rPr>
+        <w:b/>
+        <w:bCs/>
+        <w:noProof/>
+      </w:rPr>
+      <w:t>1</w:t>
+    </w:r>
+    <w:r>
+      <w:rPr>
+        <w:b/>
+        <w:bCs/>
+      </w:rPr>
+      <w:fldChar w:fldCharType="end"/>
+    </w:r>
+    <w:r>
+      <w:t xml:space="preserve"> of </w:t>
+    </w:r>
+    <w:r>
+      <w:rPr>
+        <w:b/>
+        <w:bCs/>
+      </w:rPr>
+      <w:fldChar w:fldCharType="begin"/>
+    </w:r>
+    <w:r>
+      <w:rPr>
+        <w:b/>
+        <w:bCs/>
+      </w:rPr>
+      <w:instrText xml:space="preserve"> SECTIONPAGES   \* MERGEFORMAT </w:instrText>
+    </w:r>
+    <w:r>
+      <w:rPr>
+        <w:b/>
+        <w:bCs/>
+      </w:rPr>
+      <w:fldChar w:fldCharType="separate"/>
+    </w:r>
+    <w:r>
+      <w:rPr>
+        <w:b/>
+        <w:bCs/>
+        <w:noProof/>
+      </w:rPr>
+      <w:t>1</w:t>
+    </w:r>
+    <w:r>
+      <w:rPr>
+        <w:b/>
+        <w:bCs/>
+      </w:rPr>
+      <w:fldChar w:fldCharType="end"/>
+    </w:r>
+  </w:p>
+  <w:p>
+    <w:pPr>
+      <w:pStyle w:val="Header"/>
+    </w:pPr>
+  </w:p>
+</w:hdr>
+</file>
+
+<file path=word/header12.xml><?xml version="1.0" encoding="utf-8"?>
+<w:hdr xmlns:wpc="http://schemas.microsoft.com/office/word/2010/wordprocessingCanvas" xmlns:cx="http://schemas.microsoft.com/office/drawing/2014/chartex" xmlns:cx1="http://schemas.microsoft.com/office/drawing/2015/9/8/chartex" xmlns:cx2="http://schemas.microsoft.com/office/drawing/2015/10/21/chartex" xmlns:cx3="http://schemas.microsoft.com/office/drawing/2016/5/9/chartex" xmlns:cx4="http://schemas.microsoft.com/office/drawing/2016/5/10/chartex" xmlns:cx5="http://schemas.microsoft.com/office/drawing/2016/5/11/chartex" xmlns:mc="http://schemas.openxmlformats.org/markup-compatibility/2006" xmlns:o="urn:schemas-microsoft-com:office:office" xmlns:r="http://schemas.openxmlformats.org/officeDocument/2006/relationships" xmlns:m="http://schemas.openxmlformats.org/officeDocument/2006/math" xmlns:v="urn:schemas-microsoft-com:vml" xmlns:wp14="http://schemas.microsoft.com/office/word/2010/wordprocessingDrawing" xmlns:wp="http://schemas.openxmlformats.org/drawingml/2006/wordprocessingDrawing" xmlns:w10="urn:schemas-microsoft-com:office:word" xmlns:w="http://schemas.openxmlformats.org/wordprocessingml/2006/main" xmlns:w14="http://schemas.microsoft.com/office/word/2010/wordml" xmlns:w15="http://schemas.microsoft.com/office/word/2012/wordml" xmlns:w16se="http://schemas.microsoft.com/office/word/2015/wordml/symex" xmlns:wpg="http://schemas.microsoft.com/office/word/2010/wordprocessingGroup" xmlns:wpi="http://schemas.microsoft.com/office/word/2010/wordprocessingInk" xmlns:wne="http://schemas.microsoft.com/office/word/2006/wordml" xmlns:wps="http://schemas.microsoft.com/office/word/2010/wordprocessingShape" mc:Ignorable="w14 w15 w16se wp14">
+  <w:p>
+    <w:pPr>
+      <w:pStyle w:val="Header"/>
+    </w:pPr>
+    <w:r>
+      <w:t>SOC 5060 Qualitative Research</w:t>
+    </w:r>
+  </w:p>
+  <w:p>
+    <w:pPr>
+      <w:pStyle w:val="Header"/>
+    </w:pPr>
+    <w:r>
+      <w:t>Lecture Notes</w:t>
+    </w:r>
+  </w:p>
+  <w:p>
+    <w:pPr>
+      <w:pStyle w:val="Header"/>
+    </w:pPr>
+  </w:p>
+  <w:p>
+    <w:pPr>
+      <w:pStyle w:val="Header"/>
+      <w:rPr>
+        <w:b/>
+        <w:bCs/>
+      </w:rPr>
+    </w:pPr>
+    <w:r>
+      <w:t xml:space="preserve">November 25, 2019 Lecture (Week 14) | Page </w:t>
     </w:r>
     <w:r>
       <w:rPr>
@@ -9389,6 +9805,119 @@
     </w:lvl>
   </w:abstractNum>
   <w:abstractNum w:abstractNumId="20" w15:restartNumberingAfterBreak="0">
+    <w:nsid w:val="4B816A90"/>
+    <w:multiLevelType w:val="hybridMultilevel"/>
+    <w:tmpl w:val="B2C85488"/>
+    <w:lvl w:ilvl="0" w:tplc="04090001">
+      <w:start w:val="1"/>
+      <w:numFmt w:val="bullet"/>
+      <w:lvlText w:val=""/>
+      <w:lvlJc w:val="left"/>
+      <w:pPr>
+        <w:ind w:left="720" w:hanging="360"/>
+      </w:pPr>
+      <w:rPr>
+        <w:rFonts w:ascii="Symbol" w:hAnsi="Symbol" w:hint="default"/>
+      </w:rPr>
+    </w:lvl>
+    <w:lvl w:ilvl="1" w:tplc="04090003" w:tentative="1">
+      <w:start w:val="1"/>
+      <w:numFmt w:val="bullet"/>
+      <w:lvlText w:val="o"/>
+      <w:lvlJc w:val="left"/>
+      <w:pPr>
+        <w:ind w:left="1440" w:hanging="360"/>
+      </w:pPr>
+      <w:rPr>
+        <w:rFonts w:ascii="Courier New" w:hAnsi="Courier New" w:cs="Courier New" w:hint="default"/>
+      </w:rPr>
+    </w:lvl>
+    <w:lvl w:ilvl="2" w:tplc="04090005" w:tentative="1">
+      <w:start w:val="1"/>
+      <w:numFmt w:val="bullet"/>
+      <w:lvlText w:val=""/>
+      <w:lvlJc w:val="left"/>
+      <w:pPr>
+        <w:ind w:left="2160" w:hanging="360"/>
+      </w:pPr>
+      <w:rPr>
+        <w:rFonts w:ascii="Wingdings" w:hAnsi="Wingdings" w:hint="default"/>
+      </w:rPr>
+    </w:lvl>
+    <w:lvl w:ilvl="3" w:tplc="04090001" w:tentative="1">
+      <w:start w:val="1"/>
+      <w:numFmt w:val="bullet"/>
+      <w:lvlText w:val=""/>
+      <w:lvlJc w:val="left"/>
+      <w:pPr>
+        <w:ind w:left="2880" w:hanging="360"/>
+      </w:pPr>
+      <w:rPr>
+        <w:rFonts w:ascii="Symbol" w:hAnsi="Symbol" w:hint="default"/>
+      </w:rPr>
+    </w:lvl>
+    <w:lvl w:ilvl="4" w:tplc="04090003" w:tentative="1">
+      <w:start w:val="1"/>
+      <w:numFmt w:val="bullet"/>
+      <w:lvlText w:val="o"/>
+      <w:lvlJc w:val="left"/>
+      <w:pPr>
+        <w:ind w:left="3600" w:hanging="360"/>
+      </w:pPr>
+      <w:rPr>
+        <w:rFonts w:ascii="Courier New" w:hAnsi="Courier New" w:cs="Courier New" w:hint="default"/>
+      </w:rPr>
+    </w:lvl>
+    <w:lvl w:ilvl="5" w:tplc="04090005" w:tentative="1">
+      <w:start w:val="1"/>
+      <w:numFmt w:val="bullet"/>
+      <w:lvlText w:val=""/>
+      <w:lvlJc w:val="left"/>
+      <w:pPr>
+        <w:ind w:left="4320" w:hanging="360"/>
+      </w:pPr>
+      <w:rPr>
+        <w:rFonts w:ascii="Wingdings" w:hAnsi="Wingdings" w:hint="default"/>
+      </w:rPr>
+    </w:lvl>
+    <w:lvl w:ilvl="6" w:tplc="04090001" w:tentative="1">
+      <w:start w:val="1"/>
+      <w:numFmt w:val="bullet"/>
+      <w:lvlText w:val=""/>
+      <w:lvlJc w:val="left"/>
+      <w:pPr>
+        <w:ind w:left="5040" w:hanging="360"/>
+      </w:pPr>
+      <w:rPr>
+        <w:rFonts w:ascii="Symbol" w:hAnsi="Symbol" w:hint="default"/>
+      </w:rPr>
+    </w:lvl>
+    <w:lvl w:ilvl="7" w:tplc="04090003" w:tentative="1">
+      <w:start w:val="1"/>
+      <w:numFmt w:val="bullet"/>
+      <w:lvlText w:val="o"/>
+      <w:lvlJc w:val="left"/>
+      <w:pPr>
+        <w:ind w:left="5760" w:hanging="360"/>
+      </w:pPr>
+      <w:rPr>
+        <w:rFonts w:ascii="Courier New" w:hAnsi="Courier New" w:cs="Courier New" w:hint="default"/>
+      </w:rPr>
+    </w:lvl>
+    <w:lvl w:ilvl="8" w:tplc="04090005" w:tentative="1">
+      <w:start w:val="1"/>
+      <w:numFmt w:val="bullet"/>
+      <w:lvlText w:val=""/>
+      <w:lvlJc w:val="left"/>
+      <w:pPr>
+        <w:ind w:left="6480" w:hanging="360"/>
+      </w:pPr>
+      <w:rPr>
+        <w:rFonts w:ascii="Wingdings" w:hAnsi="Wingdings" w:hint="default"/>
+      </w:rPr>
+    </w:lvl>
+  </w:abstractNum>
+  <w:abstractNum w:abstractNumId="21" w15:restartNumberingAfterBreak="0">
     <w:nsid w:val="4D0334BE"/>
     <w:multiLevelType w:val="hybridMultilevel"/>
     <w:tmpl w:val="183866F0"/>
@@ -9501,7 +10030,7 @@
       </w:rPr>
     </w:lvl>
   </w:abstractNum>
-  <w:abstractNum w:abstractNumId="21" w15:restartNumberingAfterBreak="0">
+  <w:abstractNum w:abstractNumId="22" w15:restartNumberingAfterBreak="0">
     <w:nsid w:val="577578A5"/>
     <w:multiLevelType w:val="hybridMultilevel"/>
     <w:tmpl w:val="26609FFA"/>
@@ -9587,7 +10116,7 @@
       </w:pPr>
     </w:lvl>
   </w:abstractNum>
-  <w:abstractNum w:abstractNumId="22" w15:restartNumberingAfterBreak="0">
+  <w:abstractNum w:abstractNumId="23" w15:restartNumberingAfterBreak="0">
     <w:nsid w:val="59F13645"/>
     <w:multiLevelType w:val="hybridMultilevel"/>
     <w:tmpl w:val="6470A86C"/>
@@ -9673,7 +10202,7 @@
       </w:pPr>
     </w:lvl>
   </w:abstractNum>
-  <w:abstractNum w:abstractNumId="23" w15:restartNumberingAfterBreak="0">
+  <w:abstractNum w:abstractNumId="24" w15:restartNumberingAfterBreak="0">
     <w:nsid w:val="5CE327F6"/>
     <w:multiLevelType w:val="hybridMultilevel"/>
     <w:tmpl w:val="8D9ACE28"/>
@@ -9786,7 +10315,7 @@
       </w:rPr>
     </w:lvl>
   </w:abstractNum>
-  <w:abstractNum w:abstractNumId="24" w15:restartNumberingAfterBreak="0">
+  <w:abstractNum w:abstractNumId="25" w15:restartNumberingAfterBreak="0">
     <w:nsid w:val="5EC868EA"/>
     <w:multiLevelType w:val="hybridMultilevel"/>
     <w:tmpl w:val="738E96FA"/>
@@ -9899,7 +10428,7 @@
       </w:rPr>
     </w:lvl>
   </w:abstractNum>
-  <w:abstractNum w:abstractNumId="25" w15:restartNumberingAfterBreak="0">
+  <w:abstractNum w:abstractNumId="26" w15:restartNumberingAfterBreak="0">
     <w:nsid w:val="60D470C1"/>
     <w:multiLevelType w:val="hybridMultilevel"/>
     <w:tmpl w:val="F0D00480"/>
@@ -10012,7 +10541,7 @@
       </w:rPr>
     </w:lvl>
   </w:abstractNum>
-  <w:abstractNum w:abstractNumId="26" w15:restartNumberingAfterBreak="0">
+  <w:abstractNum w:abstractNumId="27" w15:restartNumberingAfterBreak="0">
     <w:nsid w:val="66034187"/>
     <w:multiLevelType w:val="hybridMultilevel"/>
     <w:tmpl w:val="59BE21D4"/>
@@ -10125,7 +10654,7 @@
       </w:rPr>
     </w:lvl>
   </w:abstractNum>
-  <w:abstractNum w:abstractNumId="27" w15:restartNumberingAfterBreak="0">
+  <w:abstractNum w:abstractNumId="28" w15:restartNumberingAfterBreak="0">
     <w:nsid w:val="6CD2010C"/>
     <w:multiLevelType w:val="hybridMultilevel"/>
     <w:tmpl w:val="91AAB8B8"/>
@@ -10238,7 +10767,7 @@
       </w:rPr>
     </w:lvl>
   </w:abstractNum>
-  <w:abstractNum w:abstractNumId="28" w15:restartNumberingAfterBreak="0">
+  <w:abstractNum w:abstractNumId="29" w15:restartNumberingAfterBreak="0">
     <w:nsid w:val="706D5264"/>
     <w:multiLevelType w:val="hybridMultilevel"/>
     <w:tmpl w:val="FE46549C"/>
@@ -10351,7 +10880,7 @@
       </w:rPr>
     </w:lvl>
   </w:abstractNum>
-  <w:abstractNum w:abstractNumId="29" w15:restartNumberingAfterBreak="0">
+  <w:abstractNum w:abstractNumId="30" w15:restartNumberingAfterBreak="0">
     <w:nsid w:val="7854013C"/>
     <w:multiLevelType w:val="hybridMultilevel"/>
     <w:tmpl w:val="06FA1B60"/>
@@ -10464,7 +10993,7 @@
       </w:rPr>
     </w:lvl>
   </w:abstractNum>
-  <w:abstractNum w:abstractNumId="30" w15:restartNumberingAfterBreak="0">
+  <w:abstractNum w:abstractNumId="31" w15:restartNumberingAfterBreak="0">
     <w:nsid w:val="7AC35DFA"/>
     <w:multiLevelType w:val="hybridMultilevel"/>
     <w:tmpl w:val="F5AEDE78"/>
@@ -10577,7 +11106,7 @@
       </w:rPr>
     </w:lvl>
   </w:abstractNum>
-  <w:abstractNum w:abstractNumId="31" w15:restartNumberingAfterBreak="0">
+  <w:abstractNum w:abstractNumId="32" w15:restartNumberingAfterBreak="0">
     <w:nsid w:val="7BCF783D"/>
     <w:multiLevelType w:val="hybridMultilevel"/>
     <w:tmpl w:val="280CCE30"/>
@@ -10690,7 +11219,7 @@
       </w:rPr>
     </w:lvl>
   </w:abstractNum>
-  <w:abstractNum w:abstractNumId="32" w15:restartNumberingAfterBreak="0">
+  <w:abstractNum w:abstractNumId="33" w15:restartNumberingAfterBreak="0">
     <w:nsid w:val="7D6430BA"/>
     <w:multiLevelType w:val="hybridMultilevel"/>
     <w:tmpl w:val="020009F4"/>
@@ -10804,7 +11333,7 @@
     </w:lvl>
   </w:abstractNum>
   <w:num w:numId="1">
-    <w:abstractNumId w:val="29"/>
+    <w:abstractNumId w:val="30"/>
   </w:num>
   <w:num w:numId="2">
     <w:abstractNumId w:val="14"/>
@@ -10816,10 +11345,10 @@
     <w:abstractNumId w:val="0"/>
   </w:num>
   <w:num w:numId="5">
-    <w:abstractNumId w:val="27"/>
+    <w:abstractNumId w:val="28"/>
   </w:num>
   <w:num w:numId="6">
-    <w:abstractNumId w:val="30"/>
+    <w:abstractNumId w:val="31"/>
   </w:num>
   <w:num w:numId="7">
     <w:abstractNumId w:val="19"/>
@@ -10840,19 +11369,19 @@
     <w:abstractNumId w:val="18"/>
   </w:num>
   <w:num w:numId="13">
-    <w:abstractNumId w:val="28"/>
+    <w:abstractNumId w:val="29"/>
   </w:num>
   <w:num w:numId="14">
-    <w:abstractNumId w:val="20"/>
+    <w:abstractNumId w:val="21"/>
   </w:num>
   <w:num w:numId="15">
     <w:abstractNumId w:val="5"/>
   </w:num>
   <w:num w:numId="16">
-    <w:abstractNumId w:val="21"/>
+    <w:abstractNumId w:val="22"/>
   </w:num>
   <w:num w:numId="17">
-    <w:abstractNumId w:val="32"/>
+    <w:abstractNumId w:val="33"/>
   </w:num>
   <w:num w:numId="18">
     <w:abstractNumId w:val="7"/>
@@ -10867,13 +11396,13 @@
     <w:abstractNumId w:val="1"/>
   </w:num>
   <w:num w:numId="22">
-    <w:abstractNumId w:val="25"/>
+    <w:abstractNumId w:val="26"/>
   </w:num>
   <w:num w:numId="23">
-    <w:abstractNumId w:val="23"/>
+    <w:abstractNumId w:val="24"/>
   </w:num>
   <w:num w:numId="24">
-    <w:abstractNumId w:val="22"/>
+    <w:abstractNumId w:val="23"/>
   </w:num>
   <w:num w:numId="25">
     <w:abstractNumId w:val="17"/>
@@ -10888,19 +11417,22 @@
     <w:abstractNumId w:val="13"/>
   </w:num>
   <w:num w:numId="29">
-    <w:abstractNumId w:val="26"/>
+    <w:abstractNumId w:val="27"/>
   </w:num>
   <w:num w:numId="30">
     <w:abstractNumId w:val="3"/>
   </w:num>
   <w:num w:numId="31">
-    <w:abstractNumId w:val="24"/>
+    <w:abstractNumId w:val="25"/>
   </w:num>
   <w:num w:numId="32">
     <w:abstractNumId w:val="2"/>
   </w:num>
   <w:num w:numId="33">
-    <w:abstractNumId w:val="31"/>
+    <w:abstractNumId w:val="32"/>
+  </w:num>
+  <w:num w:numId="34">
+    <w:abstractNumId w:val="20"/>
   </w:num>
 </w:numbering>
 </file>
@@ -11305,6 +11837,7 @@
   <w:style w:type="character" w:default="1" w:styleId="DefaultParagraphFont">
     <w:name w:val="Default Paragraph Font"/>
     <w:uiPriority w:val="1"/>
+    <w:semiHidden/>
     <w:unhideWhenUsed/>
   </w:style>
   <w:style w:type="table" w:default="1" w:styleId="TableNormal">

</xml_diff>

<commit_message>
Notes from class on November 18, 2019
</commit_message>
<xml_diff>
--- a/Notes/SOC5060_Notes_Lecture_v00.docx
+++ b/Notes/SOC5060_Notes_Lecture_v00.docx
@@ -5888,6 +5888,7 @@
           <w:numId w:val="34"/>
         </w:numPr>
         <w:spacing w:after="60" w:line="240" w:lineRule="auto"/>
+        <w:contextualSpacing w:val="0"/>
       </w:pPr>
       <w:r>
         <w:t>There seems to be a bigger, more core issue than the concept of haven versus sanctuary.</w:t>
@@ -5901,6 +5902,7 @@
           <w:numId w:val="34"/>
         </w:numPr>
         <w:spacing w:after="60" w:line="240" w:lineRule="auto"/>
+        <w:contextualSpacing w:val="0"/>
       </w:pPr>
       <w:r>
         <w:t>The article seems to raise the question of whether there is such a thing as impartial justice.</w:t>
@@ -5914,6 +5916,7 @@
           <w:numId w:val="34"/>
         </w:numPr>
         <w:spacing w:after="60" w:line="240" w:lineRule="auto"/>
+        <w:contextualSpacing w:val="0"/>
       </w:pPr>
       <w:r>
         <w:t>There was a community of belief overlaid on a community of geography.</w:t>
@@ -5927,6 +5930,7 @@
           <w:numId w:val="34"/>
         </w:numPr>
         <w:spacing w:after="60" w:line="240" w:lineRule="auto"/>
+        <w:contextualSpacing w:val="0"/>
       </w:pPr>
       <w:r>
         <w:t>The community of belief controlled the local institutions including the judicial system.</w:t>
@@ -5940,12 +5944,35 @@
           <w:numId w:val="34"/>
         </w:numPr>
         <w:spacing w:after="60" w:line="240" w:lineRule="auto"/>
+        <w:contextualSpacing w:val="0"/>
       </w:pPr>
       <w:r>
         <w:t xml:space="preserve">Oberlin College and its students were not considered </w:t>
       </w:r>
       <w:r>
         <w:t>part of the community of belief that controlled the judicial system so there is a question as to whether it could have received a fair trial under the circumstances.</w:t>
+      </w:r>
+    </w:p>
+    <w:p>
+      <w:pPr>
+        <w:spacing w:after="60" w:line="240" w:lineRule="auto"/>
+      </w:pPr>
+      <w:r>
+        <w:t>Next class sessions</w:t>
+      </w:r>
+    </w:p>
+    <w:p>
+      <w:pPr>
+        <w:pStyle w:val="ListParagraph"/>
+        <w:numPr>
+          <w:ilvl w:val="0"/>
+          <w:numId w:val="36"/>
+        </w:numPr>
+        <w:spacing w:after="60" w:line="240" w:lineRule="auto"/>
+        <w:contextualSpacing w:val="0"/>
+      </w:pPr>
+      <w:r>
+        <w:t>Come in with questions about other research approaches.</w:t>
       </w:r>
     </w:p>
     <w:p>
@@ -5971,18 +5998,342 @@
       <w:pPr>
         <w:spacing w:after="60" w:line="240" w:lineRule="auto"/>
       </w:pPr>
+      <w:r>
+        <w:t>Doing qualitative research</w:t>
+      </w:r>
+    </w:p>
+    <w:p>
+      <w:pPr>
+        <w:pStyle w:val="ListParagraph"/>
+        <w:numPr>
+          <w:ilvl w:val="0"/>
+          <w:numId w:val="35"/>
+        </w:numPr>
+        <w:spacing w:after="60" w:line="240" w:lineRule="auto"/>
+      </w:pPr>
+      <w:r>
+        <w:t>Double whatever time you initially allot for fieldwork when doing qualitative research because of the difficulty with getting people to participate in the project.</w:t>
+      </w:r>
+      <w:r>
+        <w:t xml:space="preserve"> </w:t>
+      </w:r>
+    </w:p>
+    <w:p>
+      <w:pPr>
+        <w:pStyle w:val="ListParagraph"/>
+        <w:numPr>
+          <w:ilvl w:val="0"/>
+          <w:numId w:val="35"/>
+        </w:numPr>
+        <w:spacing w:after="60" w:line="240" w:lineRule="auto"/>
+      </w:pPr>
+      <w:r>
+        <w:t>Sociologists study groups, locals, and events.</w:t>
+      </w:r>
+    </w:p>
+    <w:p>
+      <w:pPr>
+        <w:pStyle w:val="ListParagraph"/>
+        <w:numPr>
+          <w:ilvl w:val="0"/>
+          <w:numId w:val="35"/>
+        </w:numPr>
+        <w:spacing w:after="60" w:line="240" w:lineRule="auto"/>
+      </w:pPr>
+      <w:r>
+        <w:t>Important questions</w:t>
+      </w:r>
+      <w:r>
+        <w:t xml:space="preserve"> regarding the dissertation</w:t>
+      </w:r>
+    </w:p>
+    <w:p>
+      <w:pPr>
+        <w:pStyle w:val="ListParagraph"/>
+        <w:numPr>
+          <w:ilvl w:val="1"/>
+          <w:numId w:val="35"/>
+        </w:numPr>
+        <w:spacing w:after="60" w:line="240" w:lineRule="auto"/>
+      </w:pPr>
+      <w:r>
+        <w:t>So, what? (Why do we need to know this?)</w:t>
+      </w:r>
+    </w:p>
+    <w:p>
+      <w:pPr>
+        <w:pStyle w:val="ListParagraph"/>
+        <w:numPr>
+          <w:ilvl w:val="2"/>
+          <w:numId w:val="35"/>
+        </w:numPr>
+        <w:spacing w:after="60" w:line="240" w:lineRule="auto"/>
+      </w:pPr>
+      <w:r>
+        <w:t>L</w:t>
+      </w:r>
+      <w:r>
+        <w:t>essons</w:t>
+      </w:r>
+      <w:r>
+        <w:t xml:space="preserve"> learned from the study</w:t>
+      </w:r>
+      <w:r>
+        <w:t xml:space="preserve"> address the three Monti questions about community.</w:t>
+      </w:r>
+    </w:p>
+    <w:p>
+      <w:pPr>
+        <w:pStyle w:val="ListParagraph"/>
+        <w:numPr>
+          <w:ilvl w:val="2"/>
+          <w:numId w:val="35"/>
+        </w:numPr>
+        <w:spacing w:after="60" w:line="240" w:lineRule="auto"/>
+      </w:pPr>
+      <w:r>
+        <w:t>Lessons learned from the study provides insight to the question of how to create a polis.</w:t>
+      </w:r>
+    </w:p>
+    <w:p>
+      <w:pPr>
+        <w:spacing w:after="60" w:line="240" w:lineRule="auto"/>
+      </w:pPr>
+    </w:p>
+    <w:p>
+      <w:pPr>
+        <w:spacing w:after="60" w:line="240" w:lineRule="auto"/>
+      </w:pPr>
+      <w:r>
+        <w:t>G</w:t>
+      </w:r>
+      <w:r>
+        <w:t>rounded Theory</w:t>
+      </w:r>
+    </w:p>
+    <w:p>
+      <w:pPr>
+        <w:pStyle w:val="ListParagraph"/>
+        <w:numPr>
+          <w:ilvl w:val="0"/>
+          <w:numId w:val="37"/>
+        </w:numPr>
+        <w:spacing w:after="60" w:line="240" w:lineRule="auto"/>
+      </w:pPr>
+      <w:r>
+        <w:t>Context of the situation</w:t>
+      </w:r>
+    </w:p>
+    <w:p>
+      <w:pPr>
+        <w:pStyle w:val="ListParagraph"/>
+        <w:numPr>
+          <w:ilvl w:val="1"/>
+          <w:numId w:val="37"/>
+        </w:numPr>
+        <w:spacing w:after="60" w:line="240" w:lineRule="auto"/>
+      </w:pPr>
+      <w:r>
+        <w:t>Ongoing inequities</w:t>
+      </w:r>
+    </w:p>
+    <w:p>
+      <w:pPr>
+        <w:pStyle w:val="ListParagraph"/>
+        <w:numPr>
+          <w:ilvl w:val="1"/>
+          <w:numId w:val="37"/>
+        </w:numPr>
+        <w:spacing w:after="60" w:line="240" w:lineRule="auto"/>
+      </w:pPr>
+      <w:r>
+        <w:t>Social and culture elements</w:t>
+      </w:r>
+    </w:p>
+    <w:p>
+      <w:pPr>
+        <w:pStyle w:val="ListParagraph"/>
+        <w:numPr>
+          <w:ilvl w:val="0"/>
+          <w:numId w:val="37"/>
+        </w:numPr>
+        <w:spacing w:after="60" w:line="240" w:lineRule="auto"/>
+      </w:pPr>
+      <w:r>
+        <w:t>Connect event to a larger context</w:t>
+      </w:r>
+    </w:p>
+    <w:p>
+      <w:pPr>
+        <w:pStyle w:val="ListParagraph"/>
+        <w:numPr>
+          <w:ilvl w:val="1"/>
+          <w:numId w:val="37"/>
+        </w:numPr>
+        <w:spacing w:after="60" w:line="240" w:lineRule="auto"/>
+      </w:pPr>
+      <w:r>
+        <w:t>All elements of the context may not be relevant to the moment but help understand why the event unfolded as it did.</w:t>
+      </w:r>
+    </w:p>
+    <w:p>
+      <w:pPr>
+        <w:pStyle w:val="ListParagraph"/>
+        <w:numPr>
+          <w:ilvl w:val="0"/>
+          <w:numId w:val="37"/>
+        </w:numPr>
+        <w:spacing w:after="60" w:line="240" w:lineRule="auto"/>
+      </w:pPr>
+      <w:r>
+        <w:t>There is always the temptation for researchers to selectively choose facts that support their point of view.</w:t>
+      </w:r>
+    </w:p>
+    <w:p>
+      <w:pPr>
+        <w:pStyle w:val="ListParagraph"/>
+        <w:numPr>
+          <w:ilvl w:val="1"/>
+          <w:numId w:val="37"/>
+        </w:numPr>
+        <w:spacing w:after="60" w:line="240" w:lineRule="auto"/>
+      </w:pPr>
+      <w:r>
+        <w:t>Ultimate objective is not to answer the question or prove which side is correct.</w:t>
+      </w:r>
+    </w:p>
+    <w:p>
+      <w:pPr>
+        <w:pStyle w:val="ListParagraph"/>
+        <w:numPr>
+          <w:ilvl w:val="1"/>
+          <w:numId w:val="37"/>
+        </w:numPr>
+        <w:spacing w:after="60" w:line="240" w:lineRule="auto"/>
+      </w:pPr>
+      <w:r>
+        <w:t>Realize that there are e</w:t>
+      </w:r>
+      <w:r>
+        <w:t>qually valid arguments on both sides.</w:t>
+      </w:r>
+    </w:p>
+    <w:p>
+      <w:pPr>
+        <w:pStyle w:val="ListParagraph"/>
+        <w:numPr>
+          <w:ilvl w:val="1"/>
+          <w:numId w:val="37"/>
+        </w:numPr>
+        <w:spacing w:after="60" w:line="240" w:lineRule="auto"/>
+      </w:pPr>
+      <w:r>
+        <w:t xml:space="preserve">Job </w:t>
+      </w:r>
+      <w:r>
+        <w:t xml:space="preserve">as a researcher doing qualitative research </w:t>
+      </w:r>
+      <w:r>
+        <w:t>is to lay out the arguments for both sides; not necessarily to resolve the issue.</w:t>
+      </w:r>
+    </w:p>
+    <w:p>
+      <w:pPr>
+        <w:pStyle w:val="ListParagraph"/>
+        <w:numPr>
+          <w:ilvl w:val="1"/>
+          <w:numId w:val="37"/>
+        </w:numPr>
+        <w:spacing w:after="60" w:line="240" w:lineRule="auto"/>
+      </w:pPr>
+      <w:r>
+        <w:t xml:space="preserve">Job as a researcher doing qualitative research is to provide information and insight to </w:t>
+      </w:r>
+      <w:r>
+        <w:t xml:space="preserve">enable </w:t>
+      </w:r>
+      <w:r>
+        <w:t>others to make an assessment</w:t>
+      </w:r>
+      <w:r>
+        <w:t xml:space="preserve"> about what is right and wrong</w:t>
+      </w:r>
+      <w:r>
+        <w:t>.</w:t>
+      </w:r>
+    </w:p>
+    <w:p>
+      <w:pPr>
+        <w:pStyle w:val="ListParagraph"/>
+        <w:numPr>
+          <w:ilvl w:val="1"/>
+          <w:numId w:val="37"/>
+        </w:numPr>
+        <w:spacing w:after="60" w:line="240" w:lineRule="auto"/>
+      </w:pPr>
+      <w:r>
+        <w:t>Remove the excuse of ignorance.</w:t>
+      </w:r>
+    </w:p>
+    <w:p>
+      <w:pPr>
+        <w:pStyle w:val="ListParagraph"/>
+        <w:numPr>
+          <w:ilvl w:val="0"/>
+          <w:numId w:val="37"/>
+        </w:numPr>
+        <w:spacing w:after="60" w:line="240" w:lineRule="auto"/>
+      </w:pPr>
+      <w:r>
+        <w:lastRenderedPageBreak/>
+        <w:t>Best approach is that of an agnostic.</w:t>
+      </w:r>
+    </w:p>
+    <w:p>
+      <w:pPr>
+        <w:pStyle w:val="ListParagraph"/>
+        <w:numPr>
+          <w:ilvl w:val="0"/>
+          <w:numId w:val="37"/>
+        </w:numPr>
+        <w:spacing w:after="60" w:line="240" w:lineRule="auto"/>
+      </w:pPr>
+      <w:r>
+        <w:t>Show how much more complex the situation is than either side realizes.</w:t>
+      </w:r>
+    </w:p>
+    <w:p>
+      <w:pPr>
+        <w:spacing w:after="60" w:line="240" w:lineRule="auto"/>
+      </w:pPr>
+    </w:p>
+    <w:p>
+      <w:pPr>
+        <w:spacing w:after="60" w:line="240" w:lineRule="auto"/>
+      </w:pPr>
+      <w:r>
+        <w:t>Extended Case Method</w:t>
+      </w:r>
+    </w:p>
+    <w:p>
+      <w:pPr>
+        <w:pStyle w:val="ListParagraph"/>
+        <w:numPr>
+          <w:ilvl w:val="0"/>
+          <w:numId w:val="37"/>
+        </w:numPr>
+        <w:spacing w:after="60" w:line="240" w:lineRule="auto"/>
+      </w:pPr>
+      <w:r>
+        <w:t>Extended case method research tends to have a political agenda.</w:t>
+      </w:r>
+    </w:p>
+    <w:p>
+      <w:pPr>
+        <w:spacing w:after="60" w:line="240" w:lineRule="auto"/>
+      </w:pPr>
       <w:bookmarkStart w:id="3" w:name="_GoBack"/>
       <w:bookmarkEnd w:id="3"/>
-    </w:p>
-    <w:p>
-      <w:pPr>
-        <w:spacing w:after="60" w:line="240" w:lineRule="auto"/>
-      </w:pPr>
-    </w:p>
-    <w:p>
-      <w:pPr>
-        <w:spacing w:after="60" w:line="240" w:lineRule="auto"/>
-      </w:pPr>
     </w:p>
     <w:p>
       <w:pPr>
@@ -6450,7 +6801,7 @@
         <w:bCs/>
         <w:noProof/>
       </w:rPr>
-      <w:t>1</w:t>
+      <w:t>2</w:t>
     </w:r>
     <w:r>
       <w:rPr>
@@ -6489,7 +6840,7 @@
         <w:bCs/>
         <w:noProof/>
       </w:rPr>
-      <w:t>1</w:t>
+      <w:t>2</w:t>
     </w:r>
     <w:r>
       <w:rPr>
@@ -8901,6 +9252,119 @@
     </w:lvl>
   </w:abstractNum>
   <w:abstractNum w:abstractNumId="12" w15:restartNumberingAfterBreak="0">
+    <w:nsid w:val="30AB58BB"/>
+    <w:multiLevelType w:val="hybridMultilevel"/>
+    <w:tmpl w:val="DB667C56"/>
+    <w:lvl w:ilvl="0" w:tplc="04090001">
+      <w:start w:val="1"/>
+      <w:numFmt w:val="bullet"/>
+      <w:lvlText w:val=""/>
+      <w:lvlJc w:val="left"/>
+      <w:pPr>
+        <w:ind w:left="720" w:hanging="360"/>
+      </w:pPr>
+      <w:rPr>
+        <w:rFonts w:ascii="Symbol" w:hAnsi="Symbol" w:hint="default"/>
+      </w:rPr>
+    </w:lvl>
+    <w:lvl w:ilvl="1" w:tplc="04090003">
+      <w:start w:val="1"/>
+      <w:numFmt w:val="bullet"/>
+      <w:lvlText w:val="o"/>
+      <w:lvlJc w:val="left"/>
+      <w:pPr>
+        <w:ind w:left="1440" w:hanging="360"/>
+      </w:pPr>
+      <w:rPr>
+        <w:rFonts w:ascii="Courier New" w:hAnsi="Courier New" w:cs="Courier New" w:hint="default"/>
+      </w:rPr>
+    </w:lvl>
+    <w:lvl w:ilvl="2" w:tplc="04090005">
+      <w:start w:val="1"/>
+      <w:numFmt w:val="bullet"/>
+      <w:lvlText w:val=""/>
+      <w:lvlJc w:val="left"/>
+      <w:pPr>
+        <w:ind w:left="2160" w:hanging="360"/>
+      </w:pPr>
+      <w:rPr>
+        <w:rFonts w:ascii="Wingdings" w:hAnsi="Wingdings" w:hint="default"/>
+      </w:rPr>
+    </w:lvl>
+    <w:lvl w:ilvl="3" w:tplc="04090001" w:tentative="1">
+      <w:start w:val="1"/>
+      <w:numFmt w:val="bullet"/>
+      <w:lvlText w:val=""/>
+      <w:lvlJc w:val="left"/>
+      <w:pPr>
+        <w:ind w:left="2880" w:hanging="360"/>
+      </w:pPr>
+      <w:rPr>
+        <w:rFonts w:ascii="Symbol" w:hAnsi="Symbol" w:hint="default"/>
+      </w:rPr>
+    </w:lvl>
+    <w:lvl w:ilvl="4" w:tplc="04090003" w:tentative="1">
+      <w:start w:val="1"/>
+      <w:numFmt w:val="bullet"/>
+      <w:lvlText w:val="o"/>
+      <w:lvlJc w:val="left"/>
+      <w:pPr>
+        <w:ind w:left="3600" w:hanging="360"/>
+      </w:pPr>
+      <w:rPr>
+        <w:rFonts w:ascii="Courier New" w:hAnsi="Courier New" w:cs="Courier New" w:hint="default"/>
+      </w:rPr>
+    </w:lvl>
+    <w:lvl w:ilvl="5" w:tplc="04090005" w:tentative="1">
+      <w:start w:val="1"/>
+      <w:numFmt w:val="bullet"/>
+      <w:lvlText w:val=""/>
+      <w:lvlJc w:val="left"/>
+      <w:pPr>
+        <w:ind w:left="4320" w:hanging="360"/>
+      </w:pPr>
+      <w:rPr>
+        <w:rFonts w:ascii="Wingdings" w:hAnsi="Wingdings" w:hint="default"/>
+      </w:rPr>
+    </w:lvl>
+    <w:lvl w:ilvl="6" w:tplc="04090001" w:tentative="1">
+      <w:start w:val="1"/>
+      <w:numFmt w:val="bullet"/>
+      <w:lvlText w:val=""/>
+      <w:lvlJc w:val="left"/>
+      <w:pPr>
+        <w:ind w:left="5040" w:hanging="360"/>
+      </w:pPr>
+      <w:rPr>
+        <w:rFonts w:ascii="Symbol" w:hAnsi="Symbol" w:hint="default"/>
+      </w:rPr>
+    </w:lvl>
+    <w:lvl w:ilvl="7" w:tplc="04090003" w:tentative="1">
+      <w:start w:val="1"/>
+      <w:numFmt w:val="bullet"/>
+      <w:lvlText w:val="o"/>
+      <w:lvlJc w:val="left"/>
+      <w:pPr>
+        <w:ind w:left="5760" w:hanging="360"/>
+      </w:pPr>
+      <w:rPr>
+        <w:rFonts w:ascii="Courier New" w:hAnsi="Courier New" w:cs="Courier New" w:hint="default"/>
+      </w:rPr>
+    </w:lvl>
+    <w:lvl w:ilvl="8" w:tplc="04090005" w:tentative="1">
+      <w:start w:val="1"/>
+      <w:numFmt w:val="bullet"/>
+      <w:lvlText w:val=""/>
+      <w:lvlJc w:val="left"/>
+      <w:pPr>
+        <w:ind w:left="6480" w:hanging="360"/>
+      </w:pPr>
+      <w:rPr>
+        <w:rFonts w:ascii="Wingdings" w:hAnsi="Wingdings" w:hint="default"/>
+      </w:rPr>
+    </w:lvl>
+  </w:abstractNum>
+  <w:abstractNum w:abstractNumId="13" w15:restartNumberingAfterBreak="0">
     <w:nsid w:val="314140C7"/>
     <w:multiLevelType w:val="hybridMultilevel"/>
     <w:tmpl w:val="B8E6EDFC"/>
@@ -9013,7 +9477,7 @@
       </w:rPr>
     </w:lvl>
   </w:abstractNum>
-  <w:abstractNum w:abstractNumId="13" w15:restartNumberingAfterBreak="0">
+  <w:abstractNum w:abstractNumId="14" w15:restartNumberingAfterBreak="0">
     <w:nsid w:val="31B76E43"/>
     <w:multiLevelType w:val="hybridMultilevel"/>
     <w:tmpl w:val="B1FA4398"/>
@@ -9126,7 +9590,7 @@
       </w:rPr>
     </w:lvl>
   </w:abstractNum>
-  <w:abstractNum w:abstractNumId="14" w15:restartNumberingAfterBreak="0">
+  <w:abstractNum w:abstractNumId="15" w15:restartNumberingAfterBreak="0">
     <w:nsid w:val="345D1CE9"/>
     <w:multiLevelType w:val="hybridMultilevel"/>
     <w:tmpl w:val="D6425452"/>
@@ -9239,7 +9703,7 @@
       </w:rPr>
     </w:lvl>
   </w:abstractNum>
-  <w:abstractNum w:abstractNumId="15" w15:restartNumberingAfterBreak="0">
+  <w:abstractNum w:abstractNumId="16" w15:restartNumberingAfterBreak="0">
     <w:nsid w:val="3CAA062C"/>
     <w:multiLevelType w:val="hybridMultilevel"/>
     <w:tmpl w:val="F27C1EE6"/>
@@ -9352,7 +9816,7 @@
       </w:rPr>
     </w:lvl>
   </w:abstractNum>
-  <w:abstractNum w:abstractNumId="16" w15:restartNumberingAfterBreak="0">
+  <w:abstractNum w:abstractNumId="17" w15:restartNumberingAfterBreak="0">
     <w:nsid w:val="3F9202BB"/>
     <w:multiLevelType w:val="hybridMultilevel"/>
     <w:tmpl w:val="CB2E58BA"/>
@@ -9465,7 +9929,7 @@
       </w:rPr>
     </w:lvl>
   </w:abstractNum>
-  <w:abstractNum w:abstractNumId="17" w15:restartNumberingAfterBreak="0">
+  <w:abstractNum w:abstractNumId="18" w15:restartNumberingAfterBreak="0">
     <w:nsid w:val="408E3A18"/>
     <w:multiLevelType w:val="hybridMultilevel"/>
     <w:tmpl w:val="F55C60D6"/>
@@ -9578,7 +10042,7 @@
       </w:rPr>
     </w:lvl>
   </w:abstractNum>
-  <w:abstractNum w:abstractNumId="18" w15:restartNumberingAfterBreak="0">
+  <w:abstractNum w:abstractNumId="19" w15:restartNumberingAfterBreak="0">
     <w:nsid w:val="433D2DDC"/>
     <w:multiLevelType w:val="hybridMultilevel"/>
     <w:tmpl w:val="F3CEDD3A"/>
@@ -9691,7 +10155,7 @@
       </w:rPr>
     </w:lvl>
   </w:abstractNum>
-  <w:abstractNum w:abstractNumId="19" w15:restartNumberingAfterBreak="0">
+  <w:abstractNum w:abstractNumId="20" w15:restartNumberingAfterBreak="0">
     <w:nsid w:val="43A55484"/>
     <w:multiLevelType w:val="hybridMultilevel"/>
     <w:tmpl w:val="3410AD4C"/>
@@ -9804,7 +10268,7 @@
       </w:rPr>
     </w:lvl>
   </w:abstractNum>
-  <w:abstractNum w:abstractNumId="20" w15:restartNumberingAfterBreak="0">
+  <w:abstractNum w:abstractNumId="21" w15:restartNumberingAfterBreak="0">
     <w:nsid w:val="4B816A90"/>
     <w:multiLevelType w:val="hybridMultilevel"/>
     <w:tmpl w:val="B2C85488"/>
@@ -9917,7 +10381,7 @@
       </w:rPr>
     </w:lvl>
   </w:abstractNum>
-  <w:abstractNum w:abstractNumId="21" w15:restartNumberingAfterBreak="0">
+  <w:abstractNum w:abstractNumId="22" w15:restartNumberingAfterBreak="0">
     <w:nsid w:val="4D0334BE"/>
     <w:multiLevelType w:val="hybridMultilevel"/>
     <w:tmpl w:val="183866F0"/>
@@ -10030,7 +10494,7 @@
       </w:rPr>
     </w:lvl>
   </w:abstractNum>
-  <w:abstractNum w:abstractNumId="22" w15:restartNumberingAfterBreak="0">
+  <w:abstractNum w:abstractNumId="23" w15:restartNumberingAfterBreak="0">
     <w:nsid w:val="577578A5"/>
     <w:multiLevelType w:val="hybridMultilevel"/>
     <w:tmpl w:val="26609FFA"/>
@@ -10116,7 +10580,7 @@
       </w:pPr>
     </w:lvl>
   </w:abstractNum>
-  <w:abstractNum w:abstractNumId="23" w15:restartNumberingAfterBreak="0">
+  <w:abstractNum w:abstractNumId="24" w15:restartNumberingAfterBreak="0">
     <w:nsid w:val="59F13645"/>
     <w:multiLevelType w:val="hybridMultilevel"/>
     <w:tmpl w:val="6470A86C"/>
@@ -10202,7 +10666,120 @@
       </w:pPr>
     </w:lvl>
   </w:abstractNum>
-  <w:abstractNum w:abstractNumId="24" w15:restartNumberingAfterBreak="0">
+  <w:abstractNum w:abstractNumId="25" w15:restartNumberingAfterBreak="0">
+    <w:nsid w:val="5C5F78D8"/>
+    <w:multiLevelType w:val="hybridMultilevel"/>
+    <w:tmpl w:val="9AF8C27C"/>
+    <w:lvl w:ilvl="0" w:tplc="04090001">
+      <w:start w:val="1"/>
+      <w:numFmt w:val="bullet"/>
+      <w:lvlText w:val=""/>
+      <w:lvlJc w:val="left"/>
+      <w:pPr>
+        <w:ind w:left="720" w:hanging="360"/>
+      </w:pPr>
+      <w:rPr>
+        <w:rFonts w:ascii="Symbol" w:hAnsi="Symbol" w:hint="default"/>
+      </w:rPr>
+    </w:lvl>
+    <w:lvl w:ilvl="1" w:tplc="04090003" w:tentative="1">
+      <w:start w:val="1"/>
+      <w:numFmt w:val="bullet"/>
+      <w:lvlText w:val="o"/>
+      <w:lvlJc w:val="left"/>
+      <w:pPr>
+        <w:ind w:left="1440" w:hanging="360"/>
+      </w:pPr>
+      <w:rPr>
+        <w:rFonts w:ascii="Courier New" w:hAnsi="Courier New" w:cs="Courier New" w:hint="default"/>
+      </w:rPr>
+    </w:lvl>
+    <w:lvl w:ilvl="2" w:tplc="04090005" w:tentative="1">
+      <w:start w:val="1"/>
+      <w:numFmt w:val="bullet"/>
+      <w:lvlText w:val=""/>
+      <w:lvlJc w:val="left"/>
+      <w:pPr>
+        <w:ind w:left="2160" w:hanging="360"/>
+      </w:pPr>
+      <w:rPr>
+        <w:rFonts w:ascii="Wingdings" w:hAnsi="Wingdings" w:hint="default"/>
+      </w:rPr>
+    </w:lvl>
+    <w:lvl w:ilvl="3" w:tplc="04090001" w:tentative="1">
+      <w:start w:val="1"/>
+      <w:numFmt w:val="bullet"/>
+      <w:lvlText w:val=""/>
+      <w:lvlJc w:val="left"/>
+      <w:pPr>
+        <w:ind w:left="2880" w:hanging="360"/>
+      </w:pPr>
+      <w:rPr>
+        <w:rFonts w:ascii="Symbol" w:hAnsi="Symbol" w:hint="default"/>
+      </w:rPr>
+    </w:lvl>
+    <w:lvl w:ilvl="4" w:tplc="04090003" w:tentative="1">
+      <w:start w:val="1"/>
+      <w:numFmt w:val="bullet"/>
+      <w:lvlText w:val="o"/>
+      <w:lvlJc w:val="left"/>
+      <w:pPr>
+        <w:ind w:left="3600" w:hanging="360"/>
+      </w:pPr>
+      <w:rPr>
+        <w:rFonts w:ascii="Courier New" w:hAnsi="Courier New" w:cs="Courier New" w:hint="default"/>
+      </w:rPr>
+    </w:lvl>
+    <w:lvl w:ilvl="5" w:tplc="04090005" w:tentative="1">
+      <w:start w:val="1"/>
+      <w:numFmt w:val="bullet"/>
+      <w:lvlText w:val=""/>
+      <w:lvlJc w:val="left"/>
+      <w:pPr>
+        <w:ind w:left="4320" w:hanging="360"/>
+      </w:pPr>
+      <w:rPr>
+        <w:rFonts w:ascii="Wingdings" w:hAnsi="Wingdings" w:hint="default"/>
+      </w:rPr>
+    </w:lvl>
+    <w:lvl w:ilvl="6" w:tplc="04090001" w:tentative="1">
+      <w:start w:val="1"/>
+      <w:numFmt w:val="bullet"/>
+      <w:lvlText w:val=""/>
+      <w:lvlJc w:val="left"/>
+      <w:pPr>
+        <w:ind w:left="5040" w:hanging="360"/>
+      </w:pPr>
+      <w:rPr>
+        <w:rFonts w:ascii="Symbol" w:hAnsi="Symbol" w:hint="default"/>
+      </w:rPr>
+    </w:lvl>
+    <w:lvl w:ilvl="7" w:tplc="04090003" w:tentative="1">
+      <w:start w:val="1"/>
+      <w:numFmt w:val="bullet"/>
+      <w:lvlText w:val="o"/>
+      <w:lvlJc w:val="left"/>
+      <w:pPr>
+        <w:ind w:left="5760" w:hanging="360"/>
+      </w:pPr>
+      <w:rPr>
+        <w:rFonts w:ascii="Courier New" w:hAnsi="Courier New" w:cs="Courier New" w:hint="default"/>
+      </w:rPr>
+    </w:lvl>
+    <w:lvl w:ilvl="8" w:tplc="04090005" w:tentative="1">
+      <w:start w:val="1"/>
+      <w:numFmt w:val="bullet"/>
+      <w:lvlText w:val=""/>
+      <w:lvlJc w:val="left"/>
+      <w:pPr>
+        <w:ind w:left="6480" w:hanging="360"/>
+      </w:pPr>
+      <w:rPr>
+        <w:rFonts w:ascii="Wingdings" w:hAnsi="Wingdings" w:hint="default"/>
+      </w:rPr>
+    </w:lvl>
+  </w:abstractNum>
+  <w:abstractNum w:abstractNumId="26" w15:restartNumberingAfterBreak="0">
     <w:nsid w:val="5CE327F6"/>
     <w:multiLevelType w:val="hybridMultilevel"/>
     <w:tmpl w:val="8D9ACE28"/>
@@ -10315,7 +10892,7 @@
       </w:rPr>
     </w:lvl>
   </w:abstractNum>
-  <w:abstractNum w:abstractNumId="25" w15:restartNumberingAfterBreak="0">
+  <w:abstractNum w:abstractNumId="27" w15:restartNumberingAfterBreak="0">
     <w:nsid w:val="5EC868EA"/>
     <w:multiLevelType w:val="hybridMultilevel"/>
     <w:tmpl w:val="738E96FA"/>
@@ -10428,7 +11005,7 @@
       </w:rPr>
     </w:lvl>
   </w:abstractNum>
-  <w:abstractNum w:abstractNumId="26" w15:restartNumberingAfterBreak="0">
+  <w:abstractNum w:abstractNumId="28" w15:restartNumberingAfterBreak="0">
     <w:nsid w:val="60D470C1"/>
     <w:multiLevelType w:val="hybridMultilevel"/>
     <w:tmpl w:val="F0D00480"/>
@@ -10541,7 +11118,7 @@
       </w:rPr>
     </w:lvl>
   </w:abstractNum>
-  <w:abstractNum w:abstractNumId="27" w15:restartNumberingAfterBreak="0">
+  <w:abstractNum w:abstractNumId="29" w15:restartNumberingAfterBreak="0">
     <w:nsid w:val="66034187"/>
     <w:multiLevelType w:val="hybridMultilevel"/>
     <w:tmpl w:val="59BE21D4"/>
@@ -10654,7 +11231,120 @@
       </w:rPr>
     </w:lvl>
   </w:abstractNum>
-  <w:abstractNum w:abstractNumId="28" w15:restartNumberingAfterBreak="0">
+  <w:abstractNum w:abstractNumId="30" w15:restartNumberingAfterBreak="0">
+    <w:nsid w:val="66D24AF5"/>
+    <w:multiLevelType w:val="hybridMultilevel"/>
+    <w:tmpl w:val="C2584602"/>
+    <w:lvl w:ilvl="0" w:tplc="04090001">
+      <w:start w:val="1"/>
+      <w:numFmt w:val="bullet"/>
+      <w:lvlText w:val=""/>
+      <w:lvlJc w:val="left"/>
+      <w:pPr>
+        <w:ind w:left="720" w:hanging="360"/>
+      </w:pPr>
+      <w:rPr>
+        <w:rFonts w:ascii="Symbol" w:hAnsi="Symbol" w:hint="default"/>
+      </w:rPr>
+    </w:lvl>
+    <w:lvl w:ilvl="1" w:tplc="04090003">
+      <w:start w:val="1"/>
+      <w:numFmt w:val="bullet"/>
+      <w:lvlText w:val="o"/>
+      <w:lvlJc w:val="left"/>
+      <w:pPr>
+        <w:ind w:left="1440" w:hanging="360"/>
+      </w:pPr>
+      <w:rPr>
+        <w:rFonts w:ascii="Courier New" w:hAnsi="Courier New" w:cs="Courier New" w:hint="default"/>
+      </w:rPr>
+    </w:lvl>
+    <w:lvl w:ilvl="2" w:tplc="04090005" w:tentative="1">
+      <w:start w:val="1"/>
+      <w:numFmt w:val="bullet"/>
+      <w:lvlText w:val=""/>
+      <w:lvlJc w:val="left"/>
+      <w:pPr>
+        <w:ind w:left="2160" w:hanging="360"/>
+      </w:pPr>
+      <w:rPr>
+        <w:rFonts w:ascii="Wingdings" w:hAnsi="Wingdings" w:hint="default"/>
+      </w:rPr>
+    </w:lvl>
+    <w:lvl w:ilvl="3" w:tplc="04090001" w:tentative="1">
+      <w:start w:val="1"/>
+      <w:numFmt w:val="bullet"/>
+      <w:lvlText w:val=""/>
+      <w:lvlJc w:val="left"/>
+      <w:pPr>
+        <w:ind w:left="2880" w:hanging="360"/>
+      </w:pPr>
+      <w:rPr>
+        <w:rFonts w:ascii="Symbol" w:hAnsi="Symbol" w:hint="default"/>
+      </w:rPr>
+    </w:lvl>
+    <w:lvl w:ilvl="4" w:tplc="04090003" w:tentative="1">
+      <w:start w:val="1"/>
+      <w:numFmt w:val="bullet"/>
+      <w:lvlText w:val="o"/>
+      <w:lvlJc w:val="left"/>
+      <w:pPr>
+        <w:ind w:left="3600" w:hanging="360"/>
+      </w:pPr>
+      <w:rPr>
+        <w:rFonts w:ascii="Courier New" w:hAnsi="Courier New" w:cs="Courier New" w:hint="default"/>
+      </w:rPr>
+    </w:lvl>
+    <w:lvl w:ilvl="5" w:tplc="04090005" w:tentative="1">
+      <w:start w:val="1"/>
+      <w:numFmt w:val="bullet"/>
+      <w:lvlText w:val=""/>
+      <w:lvlJc w:val="left"/>
+      <w:pPr>
+        <w:ind w:left="4320" w:hanging="360"/>
+      </w:pPr>
+      <w:rPr>
+        <w:rFonts w:ascii="Wingdings" w:hAnsi="Wingdings" w:hint="default"/>
+      </w:rPr>
+    </w:lvl>
+    <w:lvl w:ilvl="6" w:tplc="04090001" w:tentative="1">
+      <w:start w:val="1"/>
+      <w:numFmt w:val="bullet"/>
+      <w:lvlText w:val=""/>
+      <w:lvlJc w:val="left"/>
+      <w:pPr>
+        <w:ind w:left="5040" w:hanging="360"/>
+      </w:pPr>
+      <w:rPr>
+        <w:rFonts w:ascii="Symbol" w:hAnsi="Symbol" w:hint="default"/>
+      </w:rPr>
+    </w:lvl>
+    <w:lvl w:ilvl="7" w:tplc="04090003" w:tentative="1">
+      <w:start w:val="1"/>
+      <w:numFmt w:val="bullet"/>
+      <w:lvlText w:val="o"/>
+      <w:lvlJc w:val="left"/>
+      <w:pPr>
+        <w:ind w:left="5760" w:hanging="360"/>
+      </w:pPr>
+      <w:rPr>
+        <w:rFonts w:ascii="Courier New" w:hAnsi="Courier New" w:cs="Courier New" w:hint="default"/>
+      </w:rPr>
+    </w:lvl>
+    <w:lvl w:ilvl="8" w:tplc="04090005" w:tentative="1">
+      <w:start w:val="1"/>
+      <w:numFmt w:val="bullet"/>
+      <w:lvlText w:val=""/>
+      <w:lvlJc w:val="left"/>
+      <w:pPr>
+        <w:ind w:left="6480" w:hanging="360"/>
+      </w:pPr>
+      <w:rPr>
+        <w:rFonts w:ascii="Wingdings" w:hAnsi="Wingdings" w:hint="default"/>
+      </w:rPr>
+    </w:lvl>
+  </w:abstractNum>
+  <w:abstractNum w:abstractNumId="31" w15:restartNumberingAfterBreak="0">
     <w:nsid w:val="6CD2010C"/>
     <w:multiLevelType w:val="hybridMultilevel"/>
     <w:tmpl w:val="91AAB8B8"/>
@@ -10767,7 +11457,7 @@
       </w:rPr>
     </w:lvl>
   </w:abstractNum>
-  <w:abstractNum w:abstractNumId="29" w15:restartNumberingAfterBreak="0">
+  <w:abstractNum w:abstractNumId="32" w15:restartNumberingAfterBreak="0">
     <w:nsid w:val="706D5264"/>
     <w:multiLevelType w:val="hybridMultilevel"/>
     <w:tmpl w:val="FE46549C"/>
@@ -10880,7 +11570,7 @@
       </w:rPr>
     </w:lvl>
   </w:abstractNum>
-  <w:abstractNum w:abstractNumId="30" w15:restartNumberingAfterBreak="0">
+  <w:abstractNum w:abstractNumId="33" w15:restartNumberingAfterBreak="0">
     <w:nsid w:val="7854013C"/>
     <w:multiLevelType w:val="hybridMultilevel"/>
     <w:tmpl w:val="06FA1B60"/>
@@ -10993,7 +11683,7 @@
       </w:rPr>
     </w:lvl>
   </w:abstractNum>
-  <w:abstractNum w:abstractNumId="31" w15:restartNumberingAfterBreak="0">
+  <w:abstractNum w:abstractNumId="34" w15:restartNumberingAfterBreak="0">
     <w:nsid w:val="7AC35DFA"/>
     <w:multiLevelType w:val="hybridMultilevel"/>
     <w:tmpl w:val="F5AEDE78"/>
@@ -11106,7 +11796,7 @@
       </w:rPr>
     </w:lvl>
   </w:abstractNum>
-  <w:abstractNum w:abstractNumId="32" w15:restartNumberingAfterBreak="0">
+  <w:abstractNum w:abstractNumId="35" w15:restartNumberingAfterBreak="0">
     <w:nsid w:val="7BCF783D"/>
     <w:multiLevelType w:val="hybridMultilevel"/>
     <w:tmpl w:val="280CCE30"/>
@@ -11219,7 +11909,7 @@
       </w:rPr>
     </w:lvl>
   </w:abstractNum>
-  <w:abstractNum w:abstractNumId="33" w15:restartNumberingAfterBreak="0">
+  <w:abstractNum w:abstractNumId="36" w15:restartNumberingAfterBreak="0">
     <w:nsid w:val="7D6430BA"/>
     <w:multiLevelType w:val="hybridMultilevel"/>
     <w:tmpl w:val="020009F4"/>
@@ -11333,10 +12023,10 @@
     </w:lvl>
   </w:abstractNum>
   <w:num w:numId="1">
-    <w:abstractNumId w:val="30"/>
+    <w:abstractNumId w:val="33"/>
   </w:num>
   <w:num w:numId="2">
-    <w:abstractNumId w:val="14"/>
+    <w:abstractNumId w:val="15"/>
   </w:num>
   <w:num w:numId="3">
     <w:abstractNumId w:val="4"/>
@@ -11345,49 +12035,49 @@
     <w:abstractNumId w:val="0"/>
   </w:num>
   <w:num w:numId="5">
-    <w:abstractNumId w:val="28"/>
+    <w:abstractNumId w:val="31"/>
   </w:num>
   <w:num w:numId="6">
-    <w:abstractNumId w:val="31"/>
+    <w:abstractNumId w:val="34"/>
   </w:num>
   <w:num w:numId="7">
-    <w:abstractNumId w:val="19"/>
+    <w:abstractNumId w:val="20"/>
   </w:num>
   <w:num w:numId="8">
-    <w:abstractNumId w:val="15"/>
+    <w:abstractNumId w:val="16"/>
   </w:num>
   <w:num w:numId="9">
     <w:abstractNumId w:val="11"/>
   </w:num>
   <w:num w:numId="10">
-    <w:abstractNumId w:val="12"/>
+    <w:abstractNumId w:val="13"/>
   </w:num>
   <w:num w:numId="11">
     <w:abstractNumId w:val="9"/>
   </w:num>
   <w:num w:numId="12">
-    <w:abstractNumId w:val="18"/>
+    <w:abstractNumId w:val="19"/>
   </w:num>
   <w:num w:numId="13">
-    <w:abstractNumId w:val="29"/>
+    <w:abstractNumId w:val="32"/>
   </w:num>
   <w:num w:numId="14">
-    <w:abstractNumId w:val="21"/>
+    <w:abstractNumId w:val="22"/>
   </w:num>
   <w:num w:numId="15">
     <w:abstractNumId w:val="5"/>
   </w:num>
   <w:num w:numId="16">
-    <w:abstractNumId w:val="22"/>
+    <w:abstractNumId w:val="23"/>
   </w:num>
   <w:num w:numId="17">
-    <w:abstractNumId w:val="33"/>
+    <w:abstractNumId w:val="36"/>
   </w:num>
   <w:num w:numId="18">
     <w:abstractNumId w:val="7"/>
   </w:num>
   <w:num w:numId="19">
-    <w:abstractNumId w:val="16"/>
+    <w:abstractNumId w:val="17"/>
   </w:num>
   <w:num w:numId="20">
     <w:abstractNumId w:val="8"/>
@@ -11396,16 +12086,16 @@
     <w:abstractNumId w:val="1"/>
   </w:num>
   <w:num w:numId="22">
+    <w:abstractNumId w:val="28"/>
+  </w:num>
+  <w:num w:numId="23">
     <w:abstractNumId w:val="26"/>
   </w:num>
-  <w:num w:numId="23">
+  <w:num w:numId="24">
     <w:abstractNumId w:val="24"/>
   </w:num>
-  <w:num w:numId="24">
-    <w:abstractNumId w:val="23"/>
-  </w:num>
   <w:num w:numId="25">
-    <w:abstractNumId w:val="17"/>
+    <w:abstractNumId w:val="18"/>
   </w:num>
   <w:num w:numId="26">
     <w:abstractNumId w:val="10"/>
@@ -11414,25 +12104,34 @@
     <w:abstractNumId w:val="6"/>
   </w:num>
   <w:num w:numId="28">
-    <w:abstractNumId w:val="13"/>
+    <w:abstractNumId w:val="14"/>
   </w:num>
   <w:num w:numId="29">
-    <w:abstractNumId w:val="27"/>
+    <w:abstractNumId w:val="29"/>
   </w:num>
   <w:num w:numId="30">
     <w:abstractNumId w:val="3"/>
   </w:num>
   <w:num w:numId="31">
-    <w:abstractNumId w:val="25"/>
+    <w:abstractNumId w:val="27"/>
   </w:num>
   <w:num w:numId="32">
     <w:abstractNumId w:val="2"/>
   </w:num>
   <w:num w:numId="33">
-    <w:abstractNumId w:val="32"/>
+    <w:abstractNumId w:val="35"/>
   </w:num>
   <w:num w:numId="34">
-    <w:abstractNumId w:val="20"/>
+    <w:abstractNumId w:val="21"/>
+  </w:num>
+  <w:num w:numId="35">
+    <w:abstractNumId w:val="12"/>
+  </w:num>
+  <w:num w:numId="36">
+    <w:abstractNumId w:val="25"/>
+  </w:num>
+  <w:num w:numId="37">
+    <w:abstractNumId w:val="30"/>
   </w:num>
 </w:numbering>
 </file>

</xml_diff>

<commit_message>
Notes from class on November 25, 2019
</commit_message>
<xml_diff>
--- a/Notes/SOC5060_Notes_Lecture_v00.docx
+++ b/Notes/SOC5060_Notes_Lecture_v00.docx
@@ -5,7 +5,6 @@
     <w:p>
       <w:pPr>
         <w:spacing w:after="60" w:line="240" w:lineRule="auto"/>
-        <w:contextualSpacing/>
       </w:pPr>
       <w:bookmarkStart w:id="0" w:name="Lecture20190826"/>
       <w:bookmarkEnd w:id="0"/>
@@ -21,6 +20,7 @@
           <w:numId w:val="2"/>
         </w:numPr>
         <w:spacing w:after="60" w:line="240" w:lineRule="auto"/>
+        <w:contextualSpacing w:val="0"/>
       </w:pPr>
       <w:r>
         <w:t>Judith Arnold</w:t>
@@ -41,6 +41,7 @@
           <w:numId w:val="2"/>
         </w:numPr>
         <w:spacing w:after="60" w:line="240" w:lineRule="auto"/>
+        <w:contextualSpacing w:val="0"/>
       </w:pPr>
       <w:r>
         <w:t>Students will be listed as co-authors if paper is published.</w:t>
@@ -49,13 +50,11 @@
     <w:p>
       <w:pPr>
         <w:spacing w:after="60" w:line="240" w:lineRule="auto"/>
-        <w:contextualSpacing/>
-      </w:pPr>
-    </w:p>
-    <w:p>
-      <w:pPr>
-        <w:spacing w:after="60" w:line="240" w:lineRule="auto"/>
-        <w:contextualSpacing/>
+      </w:pPr>
+    </w:p>
+    <w:p>
+      <w:pPr>
+        <w:spacing w:after="60" w:line="240" w:lineRule="auto"/>
       </w:pPr>
       <w:proofErr w:type="spellStart"/>
       <w:r>
@@ -71,6 +70,7 @@
           <w:numId w:val="2"/>
         </w:numPr>
         <w:spacing w:after="60" w:line="240" w:lineRule="auto"/>
+        <w:contextualSpacing w:val="0"/>
       </w:pPr>
       <w:r>
         <w:t>“Your situation is hopeless, but not serious.”</w:t>
@@ -84,6 +84,7 @@
           <w:numId w:val="2"/>
         </w:numPr>
         <w:spacing w:after="60" w:line="240" w:lineRule="auto"/>
+        <w:contextualSpacing w:val="0"/>
       </w:pPr>
       <w:r>
         <w:t>“The best dissertation is a finished dissertation.”</w:t>
@@ -97,6 +98,7 @@
           <w:numId w:val="2"/>
         </w:numPr>
         <w:spacing w:after="60" w:line="240" w:lineRule="auto"/>
+        <w:contextualSpacing w:val="0"/>
       </w:pPr>
       <w:r>
         <w:t>Be cognizant of the p</w:t>
@@ -113,6 +115,7 @@
           <w:numId w:val="2"/>
         </w:numPr>
         <w:spacing w:after="60" w:line="240" w:lineRule="auto"/>
+        <w:contextualSpacing w:val="0"/>
       </w:pPr>
       <w:r>
         <w:t>Dr. Mont’s r</w:t>
@@ -135,6 +138,7 @@
           <w:numId w:val="2"/>
         </w:numPr>
         <w:spacing w:after="60" w:line="240" w:lineRule="auto"/>
+        <w:contextualSpacing w:val="0"/>
       </w:pPr>
       <w:r>
         <w:t>Ask questions that have not been asked to accomplish one of two objectives:</w:t>
@@ -148,6 +152,7 @@
           <w:numId w:val="2"/>
         </w:numPr>
         <w:spacing w:after="60" w:line="240" w:lineRule="auto"/>
+        <w:contextualSpacing w:val="0"/>
       </w:pPr>
       <w:r>
         <w:t>Fixed ideas</w:t>
@@ -167,6 +172,7 @@
           <w:numId w:val="2"/>
         </w:numPr>
         <w:spacing w:after="60" w:line="240" w:lineRule="auto"/>
+        <w:contextualSpacing w:val="0"/>
       </w:pPr>
       <w:r>
         <w:t>Demonstrate that t</w:t>
@@ -183,6 +189,7 @@
           <w:numId w:val="2"/>
         </w:numPr>
         <w:spacing w:after="60" w:line="240" w:lineRule="auto"/>
+        <w:contextualSpacing w:val="0"/>
       </w:pPr>
       <w:r>
         <w:t>Dr. Monti’s research ten</w:t>
@@ -194,13 +201,11 @@
     <w:p>
       <w:pPr>
         <w:spacing w:after="60" w:line="240" w:lineRule="auto"/>
-        <w:contextualSpacing/>
-      </w:pPr>
-    </w:p>
-    <w:p>
-      <w:pPr>
-        <w:spacing w:after="60" w:line="240" w:lineRule="auto"/>
-        <w:contextualSpacing/>
+      </w:pPr>
+    </w:p>
+    <w:p>
+      <w:pPr>
+        <w:spacing w:after="60" w:line="240" w:lineRule="auto"/>
       </w:pPr>
       <w:r>
         <w:t>Conception of literature r</w:t>
@@ -217,6 +222,7 @@
           <w:numId w:val="2"/>
         </w:numPr>
         <w:spacing w:after="60" w:line="240" w:lineRule="auto"/>
+        <w:contextualSpacing w:val="0"/>
       </w:pPr>
       <w:r>
         <w:t>Like a Christmas tree</w:t>
@@ -230,6 +236,7 @@
           <w:numId w:val="2"/>
         </w:numPr>
         <w:spacing w:after="60" w:line="240" w:lineRule="auto"/>
+        <w:contextualSpacing w:val="0"/>
       </w:pPr>
       <w:r>
         <w:t xml:space="preserve">Strong side </w:t>
@@ -249,6 +256,7 @@
           <w:numId w:val="2"/>
         </w:numPr>
         <w:spacing w:after="60" w:line="240" w:lineRule="auto"/>
+        <w:contextualSpacing w:val="0"/>
       </w:pPr>
       <w:r>
         <w:t xml:space="preserve">Weak side </w:t>
@@ -263,13 +271,11 @@
     <w:p>
       <w:pPr>
         <w:spacing w:after="60" w:line="240" w:lineRule="auto"/>
-        <w:contextualSpacing/>
-      </w:pPr>
-    </w:p>
-    <w:p>
-      <w:pPr>
-        <w:spacing w:after="60" w:line="240" w:lineRule="auto"/>
-        <w:contextualSpacing/>
+      </w:pPr>
+    </w:p>
+    <w:p>
+      <w:pPr>
+        <w:spacing w:after="60" w:line="240" w:lineRule="auto"/>
       </w:pPr>
       <w:r>
         <w:t>Take-aways from Graduate Seminar</w:t>
@@ -283,6 +289,7 @@
           <w:numId w:val="3"/>
         </w:numPr>
         <w:spacing w:after="60" w:line="240" w:lineRule="auto"/>
+        <w:contextualSpacing w:val="0"/>
       </w:pPr>
       <w:r>
         <w:t>Syllabus</w:t>
@@ -308,6 +315,7 @@
           <w:numId w:val="3"/>
         </w:numPr>
         <w:spacing w:after="60" w:line="240" w:lineRule="auto"/>
+        <w:contextualSpacing w:val="0"/>
       </w:pPr>
       <w:r>
         <w:t>Understand how the instructor thinks about issues (i.e., makes sense of the world)</w:t>
@@ -321,6 +329,7 @@
           <w:numId w:val="3"/>
         </w:numPr>
         <w:spacing w:after="60" w:line="240" w:lineRule="auto"/>
+        <w:contextualSpacing w:val="0"/>
       </w:pPr>
       <w:r>
         <w:t>Practice applying the methods</w:t>
@@ -329,13 +338,11 @@
     <w:p>
       <w:pPr>
         <w:spacing w:after="60" w:line="240" w:lineRule="auto"/>
-        <w:contextualSpacing/>
-      </w:pPr>
-    </w:p>
-    <w:p>
-      <w:pPr>
-        <w:spacing w:after="60" w:line="240" w:lineRule="auto"/>
-        <w:contextualSpacing/>
+      </w:pPr>
+    </w:p>
+    <w:p>
+      <w:pPr>
+        <w:spacing w:after="60" w:line="240" w:lineRule="auto"/>
       </w:pPr>
       <w:r>
         <w:t>Overview of reading materials</w:t>
@@ -349,6 +356,7 @@
           <w:numId w:val="4"/>
         </w:numPr>
         <w:spacing w:after="60" w:line="240" w:lineRule="auto"/>
+        <w:contextualSpacing w:val="0"/>
       </w:pPr>
       <w:r>
         <w:t xml:space="preserve">Humphrey, L. </w:t>
@@ -374,6 +382,7 @@
           <w:numId w:val="4"/>
         </w:numPr>
         <w:spacing w:after="60" w:line="240" w:lineRule="auto"/>
+        <w:contextualSpacing w:val="0"/>
       </w:pPr>
       <w:r>
         <w:t xml:space="preserve">Macgregor, L. </w:t>
@@ -413,6 +422,7 @@
           <w:numId w:val="4"/>
         </w:numPr>
         <w:spacing w:after="60" w:line="240" w:lineRule="auto"/>
+        <w:contextualSpacing w:val="0"/>
       </w:pPr>
       <w:r>
         <w:t xml:space="preserve">Martin, W. </w:t>
@@ -435,6 +445,7 @@
           <w:numId w:val="4"/>
         </w:numPr>
         <w:spacing w:after="60" w:line="240" w:lineRule="auto"/>
+        <w:contextualSpacing w:val="0"/>
       </w:pPr>
       <w:r>
         <w:t>Objective of auto-ethnography is to tell “their” story NOT “your” story.</w:t>
@@ -448,6 +459,7 @@
           <w:numId w:val="4"/>
         </w:numPr>
         <w:spacing w:after="60" w:line="240" w:lineRule="auto"/>
+        <w:contextualSpacing w:val="0"/>
       </w:pPr>
       <w:proofErr w:type="spellStart"/>
       <w:r>
@@ -478,6 +490,7 @@
           <w:numId w:val="4"/>
         </w:numPr>
         <w:spacing w:after="60" w:line="240" w:lineRule="auto"/>
+        <w:contextualSpacing w:val="0"/>
       </w:pPr>
       <w:r>
         <w:t>Other readings reveal more about how Dr. Monti thinks about issues</w:t>
@@ -492,13 +505,11 @@
     <w:p>
       <w:pPr>
         <w:spacing w:after="60" w:line="240" w:lineRule="auto"/>
-        <w:contextualSpacing/>
-      </w:pPr>
-    </w:p>
-    <w:p>
-      <w:pPr>
-        <w:spacing w:after="60" w:line="240" w:lineRule="auto"/>
-        <w:contextualSpacing/>
+      </w:pPr>
+    </w:p>
+    <w:p>
+      <w:pPr>
+        <w:spacing w:after="60" w:line="240" w:lineRule="auto"/>
       </w:pPr>
       <w:r>
         <w:t>Sociology</w:t>
@@ -512,6 +523,7 @@
           <w:numId w:val="5"/>
         </w:numPr>
         <w:spacing w:after="60" w:line="240" w:lineRule="auto"/>
+        <w:contextualSpacing w:val="0"/>
       </w:pPr>
       <w:r>
         <w:t>Straddles science and humanities, but tends to lean towards the humanities.</w:t>
@@ -525,8 +537,10 @@
           <w:numId w:val="5"/>
         </w:numPr>
         <w:spacing w:after="60" w:line="240" w:lineRule="auto"/>
-      </w:pPr>
-      <w:r>
+        <w:contextualSpacing w:val="0"/>
+      </w:pPr>
+      <w:r>
+        <w:lastRenderedPageBreak/>
         <w:t>Goals of sociological research</w:t>
       </w:r>
     </w:p>
@@ -538,6 +552,7 @@
           <w:numId w:val="5"/>
         </w:numPr>
         <w:spacing w:after="60" w:line="240" w:lineRule="auto"/>
+        <w:contextualSpacing w:val="0"/>
       </w:pPr>
       <w:r>
         <w:t>Studying groups, local</w:t>
@@ -557,6 +572,7 @@
           <w:numId w:val="5"/>
         </w:numPr>
         <w:spacing w:after="60" w:line="240" w:lineRule="auto"/>
+        <w:contextualSpacing w:val="0"/>
       </w:pPr>
       <w:r>
         <w:t>Generating hypothese</w:t>
@@ -568,7 +584,6 @@
     <w:p>
       <w:pPr>
         <w:spacing w:after="60" w:line="240" w:lineRule="auto"/>
-        <w:contextualSpacing/>
       </w:pPr>
     </w:p>
     <w:p>
@@ -579,7 +594,6 @@
     <w:p>
       <w:pPr>
         <w:spacing w:after="60" w:line="240" w:lineRule="auto"/>
-        <w:contextualSpacing/>
       </w:pPr>
       <w:r>
         <w:lastRenderedPageBreak/>
@@ -594,6 +608,7 @@
           <w:numId w:val="7"/>
         </w:numPr>
         <w:spacing w:after="60" w:line="240" w:lineRule="auto"/>
+        <w:contextualSpacing w:val="0"/>
       </w:pPr>
       <w:r>
         <w:t>Social philosophy</w:t>
@@ -607,6 +622,7 @@
           <w:numId w:val="7"/>
         </w:numPr>
         <w:spacing w:after="60" w:line="240" w:lineRule="auto"/>
+        <w:contextualSpacing w:val="0"/>
       </w:pPr>
       <w:r>
         <w:t>Understanding social behaviors and societies in terms of ethical values rather than empirical relations</w:t>
@@ -632,6 +648,7 @@
           <w:numId w:val="7"/>
         </w:numPr>
         <w:spacing w:after="60" w:line="240" w:lineRule="auto"/>
+        <w:contextualSpacing w:val="0"/>
       </w:pPr>
       <w:r>
         <w:t>Methodologies employed</w:t>
@@ -645,6 +662,7 @@
           <w:numId w:val="6"/>
         </w:numPr>
         <w:spacing w:after="60" w:line="240" w:lineRule="auto"/>
+        <w:contextualSpacing w:val="0"/>
       </w:pPr>
       <w:r>
         <w:t>Grounded theory</w:t>
@@ -658,6 +676,7 @@
           <w:numId w:val="6"/>
         </w:numPr>
         <w:spacing w:after="60" w:line="240" w:lineRule="auto"/>
+        <w:contextualSpacing w:val="0"/>
       </w:pPr>
       <w:r>
         <w:t>Interpretive methods</w:t>
@@ -671,6 +690,7 @@
           <w:numId w:val="6"/>
         </w:numPr>
         <w:spacing w:after="60" w:line="240" w:lineRule="auto"/>
+        <w:contextualSpacing w:val="0"/>
       </w:pPr>
       <w:r>
         <w:t>Case methods</w:t>
@@ -684,6 +704,7 @@
           <w:numId w:val="6"/>
         </w:numPr>
         <w:spacing w:after="60" w:line="240" w:lineRule="auto"/>
+        <w:contextualSpacing w:val="0"/>
       </w:pPr>
       <w:r>
         <w:t>Philosophy of the social</w:t>
@@ -697,6 +718,7 @@
           <w:numId w:val="6"/>
         </w:numPr>
         <w:spacing w:after="60" w:line="240" w:lineRule="auto"/>
+        <w:contextualSpacing w:val="0"/>
       </w:pPr>
       <w:r>
         <w:t>Better clarify wha</w:t>
@@ -713,6 +735,7 @@
           <w:numId w:val="6"/>
         </w:numPr>
         <w:spacing w:after="60" w:line="240" w:lineRule="auto"/>
+        <w:contextualSpacing w:val="0"/>
       </w:pPr>
       <w:r>
         <w:t>Ethnomethodology</w:t>
@@ -721,13 +744,11 @@
     <w:p>
       <w:pPr>
         <w:spacing w:after="60" w:line="240" w:lineRule="auto"/>
-        <w:contextualSpacing/>
-      </w:pPr>
-    </w:p>
-    <w:p>
-      <w:pPr>
-        <w:spacing w:after="60" w:line="240" w:lineRule="auto"/>
-        <w:contextualSpacing/>
+      </w:pPr>
+    </w:p>
+    <w:p>
+      <w:pPr>
+        <w:spacing w:after="60" w:line="240" w:lineRule="auto"/>
       </w:pPr>
       <w:r>
         <w:t>Feedback on proposed dissertation project</w:t>
@@ -744,6 +765,7 @@
           <w:numId w:val="6"/>
         </w:numPr>
         <w:spacing w:after="60" w:line="240" w:lineRule="auto"/>
+        <w:contextualSpacing w:val="0"/>
       </w:pPr>
       <w:r>
         <w:t>Ashley Stevens, former technology transfer professional at Boston University.</w:t>
@@ -757,6 +779,7 @@
           <w:numId w:val="6"/>
         </w:numPr>
         <w:spacing w:after="60" w:line="240" w:lineRule="auto"/>
+        <w:contextualSpacing w:val="0"/>
       </w:pPr>
       <w:r>
         <w:t>Potential resource</w:t>
@@ -770,6 +793,7 @@
           <w:numId w:val="6"/>
         </w:numPr>
         <w:spacing w:after="60" w:line="240" w:lineRule="auto"/>
+        <w:contextualSpacing w:val="0"/>
       </w:pPr>
       <w:r>
         <w:t>Send email to Dr. Monti and he’ll arrange an introduction.</w:t>
@@ -783,6 +807,7 @@
           <w:numId w:val="6"/>
         </w:numPr>
         <w:spacing w:after="60" w:line="240" w:lineRule="auto"/>
+        <w:contextualSpacing w:val="0"/>
       </w:pPr>
       <w:r>
         <w:t>Findings that support a null hypothesis (e.g., no difference, no correlation) are also important and worthy as a dissertation project.</w:t>
@@ -796,6 +821,7 @@
           <w:numId w:val="6"/>
         </w:numPr>
         <w:spacing w:after="60" w:line="240" w:lineRule="auto"/>
+        <w:contextualSpacing w:val="0"/>
       </w:pPr>
       <w:r>
         <w:t>The most creative research is done at the intersection of disciplines.</w:t>
@@ -804,7 +830,6 @@
     <w:p>
       <w:pPr>
         <w:spacing w:after="60" w:line="240" w:lineRule="auto"/>
-        <w:contextualSpacing/>
         <w:sectPr>
           <w:headerReference w:type="default" r:id="rId7"/>
           <w:footerReference w:type="default" r:id="rId8"/>
@@ -819,7 +844,6 @@
     <w:p>
       <w:pPr>
         <w:spacing w:after="60" w:line="240" w:lineRule="auto"/>
-        <w:contextualSpacing/>
       </w:pPr>
       <w:bookmarkStart w:id="1" w:name="Lecture20190909"/>
       <w:bookmarkEnd w:id="1"/>
@@ -838,6 +862,7 @@
           <w:numId w:val="10"/>
         </w:numPr>
         <w:spacing w:after="60" w:line="240" w:lineRule="auto"/>
+        <w:contextualSpacing w:val="0"/>
       </w:pPr>
       <w:r>
         <w:t>Crazy is what doesn’t fit.</w:t>
@@ -846,13 +871,11 @@
     <w:p>
       <w:pPr>
         <w:spacing w:after="60" w:line="240" w:lineRule="auto"/>
-        <w:contextualSpacing/>
-      </w:pPr>
-    </w:p>
-    <w:p>
-      <w:pPr>
-        <w:spacing w:after="60" w:line="240" w:lineRule="auto"/>
-        <w:contextualSpacing/>
+      </w:pPr>
+    </w:p>
+    <w:p>
+      <w:pPr>
+        <w:spacing w:after="60" w:line="240" w:lineRule="auto"/>
       </w:pPr>
       <w:r>
         <w:t>Class Project</w:t>
@@ -866,6 +889,7 @@
           <w:numId w:val="8"/>
         </w:numPr>
         <w:spacing w:after="60" w:line="240" w:lineRule="auto"/>
+        <w:contextualSpacing w:val="0"/>
       </w:pPr>
       <w:r>
         <w:t xml:space="preserve">Difference </w:t>
@@ -901,6 +925,7 @@
           <w:numId w:val="8"/>
         </w:numPr>
         <w:spacing w:after="60" w:line="240" w:lineRule="auto"/>
+        <w:contextualSpacing w:val="0"/>
       </w:pPr>
       <w:r>
         <w:t>Cusp of being developed</w:t>
@@ -917,6 +942,7 @@
           <w:numId w:val="8"/>
         </w:numPr>
         <w:spacing w:after="60" w:line="240" w:lineRule="auto"/>
+        <w:contextualSpacing w:val="0"/>
       </w:pPr>
       <w:r>
         <w:t>Already has a mix of residents</w:t>
@@ -933,6 +959,7 @@
           <w:numId w:val="8"/>
         </w:numPr>
         <w:spacing w:after="60" w:line="240" w:lineRule="auto"/>
+        <w:contextualSpacing w:val="0"/>
       </w:pPr>
       <w:r>
         <w:t>Each person will do 3 or 4 interviews</w:t>
@@ -946,6 +973,7 @@
           <w:numId w:val="8"/>
         </w:numPr>
         <w:spacing w:after="60" w:line="240" w:lineRule="auto"/>
+        <w:contextualSpacing w:val="0"/>
       </w:pPr>
       <w:r>
         <w:t xml:space="preserve">Sample </w:t>
@@ -962,6 +990,7 @@
           <w:numId w:val="8"/>
         </w:numPr>
         <w:spacing w:after="60" w:line="240" w:lineRule="auto"/>
+        <w:contextualSpacing w:val="0"/>
       </w:pPr>
       <w:r>
         <w:t>Black vs. white</w:t>
@@ -975,6 +1004,7 @@
           <w:numId w:val="8"/>
         </w:numPr>
         <w:spacing w:after="60" w:line="240" w:lineRule="auto"/>
+        <w:contextualSpacing w:val="0"/>
       </w:pPr>
       <w:r>
         <w:t>Young vs. old</w:t>
@@ -988,6 +1018,7 @@
           <w:numId w:val="8"/>
         </w:numPr>
         <w:spacing w:after="60" w:line="240" w:lineRule="auto"/>
+        <w:contextualSpacing w:val="0"/>
       </w:pPr>
       <w:r>
         <w:t>Men vs. women</w:t>
@@ -1001,6 +1032,7 @@
           <w:numId w:val="8"/>
         </w:numPr>
         <w:spacing w:after="60" w:line="240" w:lineRule="auto"/>
+        <w:contextualSpacing w:val="0"/>
       </w:pPr>
       <w:r>
         <w:t>Owners vs. renters</w:t>
@@ -1014,6 +1046,7 @@
           <w:numId w:val="8"/>
         </w:numPr>
         <w:spacing w:after="60" w:line="240" w:lineRule="auto"/>
+        <w:contextualSpacing w:val="0"/>
       </w:pPr>
       <w:r>
         <w:t xml:space="preserve">Interviews scheduled to </w:t>
@@ -1036,6 +1069,7 @@
           <w:numId w:val="8"/>
         </w:numPr>
         <w:spacing w:after="60" w:line="240" w:lineRule="auto"/>
+        <w:contextualSpacing w:val="0"/>
       </w:pPr>
       <w:r>
         <w:t>We w</w:t>
@@ -1052,6 +1086,7 @@
           <w:numId w:val="8"/>
         </w:numPr>
         <w:spacing w:after="60" w:line="240" w:lineRule="auto"/>
+        <w:contextualSpacing w:val="0"/>
       </w:pPr>
       <w:r>
         <w:t>Recording the conversation</w:t>
@@ -1065,6 +1100,7 @@
           <w:numId w:val="8"/>
         </w:numPr>
         <w:spacing w:after="60" w:line="240" w:lineRule="auto"/>
+        <w:contextualSpacing w:val="0"/>
       </w:pPr>
       <w:r>
         <w:t>Adults tend to be very guarded when an interview is being recorded.</w:t>
@@ -1078,6 +1114,7 @@
           <w:numId w:val="8"/>
         </w:numPr>
         <w:spacing w:after="60" w:line="240" w:lineRule="auto"/>
+        <w:contextualSpacing w:val="0"/>
       </w:pPr>
       <w:r>
         <w:t>Children tend NOT to be very guarded when an interview is being recorded.</w:t>
@@ -1091,6 +1128,7 @@
           <w:numId w:val="8"/>
         </w:numPr>
         <w:spacing w:after="60" w:line="240" w:lineRule="auto"/>
+        <w:contextualSpacing w:val="0"/>
       </w:pPr>
       <w:r>
         <w:t>One option is to take sketchy notes and then record immediately afterwards.</w:t>
@@ -1104,6 +1142,7 @@
           <w:numId w:val="8"/>
         </w:numPr>
         <w:spacing w:after="60" w:line="240" w:lineRule="auto"/>
+        <w:contextualSpacing w:val="0"/>
       </w:pPr>
       <w:r>
         <w:t>Generally</w:t>
@@ -1133,13 +1172,11 @@
     <w:p>
       <w:pPr>
         <w:spacing w:after="60" w:line="240" w:lineRule="auto"/>
-        <w:contextualSpacing/>
-      </w:pPr>
-    </w:p>
-    <w:p>
-      <w:pPr>
-        <w:spacing w:after="60" w:line="240" w:lineRule="auto"/>
-        <w:contextualSpacing/>
+      </w:pPr>
+    </w:p>
+    <w:p>
+      <w:pPr>
+        <w:spacing w:after="60" w:line="240" w:lineRule="auto"/>
       </w:pPr>
       <w:r>
         <w:t>Qualitative Research Projects</w:t>
@@ -1153,6 +1190,7 @@
           <w:numId w:val="9"/>
         </w:numPr>
         <w:spacing w:after="60" w:line="240" w:lineRule="auto"/>
+        <w:contextualSpacing w:val="0"/>
       </w:pPr>
       <w:r>
         <w:t>Never have a hypothesis because of limited number of cases</w:t>
@@ -1169,6 +1207,7 @@
           <w:numId w:val="9"/>
         </w:numPr>
         <w:spacing w:after="60" w:line="240" w:lineRule="auto"/>
+        <w:contextualSpacing w:val="0"/>
       </w:pPr>
       <w:r>
         <w:t>General o</w:t>
@@ -1185,6 +1224,7 @@
           <w:numId w:val="9"/>
         </w:numPr>
         <w:spacing w:after="60" w:line="240" w:lineRule="auto"/>
+        <w:contextualSpacing w:val="0"/>
       </w:pPr>
       <w:r>
         <w:t>Expand understanding of taxonomy</w:t>
@@ -1198,6 +1238,7 @@
           <w:numId w:val="9"/>
         </w:numPr>
         <w:spacing w:after="60" w:line="240" w:lineRule="auto"/>
+        <w:contextualSpacing w:val="0"/>
       </w:pPr>
       <w:r>
         <w:t>Develop more sophisticated hypothesis than can be tested quantitatively</w:t>
@@ -1211,6 +1252,7 @@
           <w:numId w:val="9"/>
         </w:numPr>
         <w:spacing w:after="60" w:line="240" w:lineRule="auto"/>
+        <w:contextualSpacing w:val="0"/>
       </w:pPr>
       <w:r>
         <w:t>Debunk existing theory (extended case method framework)</w:t>
@@ -1224,6 +1266,7 @@
           <w:numId w:val="9"/>
         </w:numPr>
         <w:spacing w:after="60" w:line="240" w:lineRule="auto"/>
+        <w:contextualSpacing w:val="0"/>
       </w:pPr>
       <w:r>
         <w:t>Most policy research is mixed-methods (i.e., involving both qualitative and quantitative)</w:t>
@@ -1240,6 +1283,7 @@
           <w:numId w:val="9"/>
         </w:numPr>
         <w:spacing w:after="60" w:line="240" w:lineRule="auto"/>
+        <w:contextualSpacing w:val="0"/>
       </w:pPr>
       <w:r>
         <w:t>Principle difference of quantitative analysis is the desire to generalize to larger populations</w:t>
@@ -1256,6 +1300,7 @@
           <w:numId w:val="9"/>
         </w:numPr>
         <w:spacing w:after="60" w:line="240" w:lineRule="auto"/>
+        <w:contextualSpacing w:val="0"/>
       </w:pPr>
       <w:r>
         <w:t>Must be self-conscious about the possibility of personal bias influencing analysis when doing qualitative research.</w:t>
@@ -1264,13 +1309,11 @@
     <w:p>
       <w:pPr>
         <w:spacing w:after="60" w:line="240" w:lineRule="auto"/>
-        <w:contextualSpacing/>
-      </w:pPr>
-    </w:p>
-    <w:p>
-      <w:pPr>
-        <w:spacing w:after="60" w:line="240" w:lineRule="auto"/>
-        <w:contextualSpacing/>
+      </w:pPr>
+    </w:p>
+    <w:p>
+      <w:pPr>
+        <w:spacing w:after="60" w:line="240" w:lineRule="auto"/>
       </w:pPr>
       <w:r>
         <w:t>Frameworks for Qualitative Research</w:t>
@@ -1284,6 +1327,7 @@
           <w:numId w:val="9"/>
         </w:numPr>
         <w:spacing w:after="60" w:line="240" w:lineRule="auto"/>
+        <w:contextualSpacing w:val="0"/>
       </w:pPr>
       <w:r>
         <w:t>Can mix and match the qualitative frameworks.</w:t>
@@ -1297,6 +1341,7 @@
           <w:numId w:val="9"/>
         </w:numPr>
         <w:spacing w:after="60" w:line="240" w:lineRule="auto"/>
+        <w:contextualSpacing w:val="0"/>
       </w:pPr>
       <w:r>
         <w:t>Extended case method generally used to debunk existing theory.</w:t>
@@ -1305,13 +1350,11 @@
     <w:p>
       <w:pPr>
         <w:spacing w:after="60" w:line="240" w:lineRule="auto"/>
-        <w:contextualSpacing/>
-      </w:pPr>
-    </w:p>
-    <w:p>
-      <w:pPr>
-        <w:spacing w:after="60" w:line="240" w:lineRule="auto"/>
-        <w:contextualSpacing/>
+      </w:pPr>
+    </w:p>
+    <w:p>
+      <w:pPr>
+        <w:spacing w:after="60" w:line="240" w:lineRule="auto"/>
       </w:pPr>
       <w:r>
         <w:t>Structuring research for IRB exemptions</w:t>
@@ -1331,8 +1374,10 @@
           <w:numId w:val="9"/>
         </w:numPr>
         <w:spacing w:after="60" w:line="240" w:lineRule="auto"/>
-      </w:pPr>
-      <w:r>
+        <w:contextualSpacing w:val="0"/>
+      </w:pPr>
+      <w:r>
+        <w:lastRenderedPageBreak/>
         <w:t xml:space="preserve">Focus </w:t>
       </w:r>
       <w:r>
@@ -1365,6 +1410,7 @@
           <w:numId w:val="9"/>
         </w:numPr>
         <w:spacing w:after="60" w:line="240" w:lineRule="auto"/>
+        <w:contextualSpacing w:val="0"/>
       </w:pPr>
       <w:r>
         <w:t>Link the research project to a</w:t>
@@ -1393,6 +1439,7 @@
           <w:numId w:val="9"/>
         </w:numPr>
         <w:spacing w:after="60" w:line="240" w:lineRule="auto"/>
+        <w:contextualSpacing w:val="0"/>
       </w:pPr>
       <w:r>
         <w:t>Formative and summative evaluations.</w:t>
@@ -1401,13 +1448,11 @@
     <w:p>
       <w:pPr>
         <w:spacing w:after="60" w:line="240" w:lineRule="auto"/>
-        <w:contextualSpacing/>
-      </w:pPr>
-    </w:p>
-    <w:p>
-      <w:pPr>
-        <w:spacing w:after="60" w:line="240" w:lineRule="auto"/>
-        <w:contextualSpacing/>
+      </w:pPr>
+    </w:p>
+    <w:p>
+      <w:pPr>
+        <w:spacing w:after="60" w:line="240" w:lineRule="auto"/>
       </w:pPr>
       <w:r>
         <w:br w:type="page"/>
@@ -1416,7 +1461,6 @@
     <w:p>
       <w:pPr>
         <w:spacing w:after="60" w:line="240" w:lineRule="auto"/>
-        <w:contextualSpacing/>
       </w:pPr>
       <w:r>
         <w:lastRenderedPageBreak/>
@@ -1450,7 +1494,6 @@
           <w:p>
             <w:pPr>
               <w:spacing w:after="60"/>
-              <w:contextualSpacing/>
             </w:pPr>
           </w:p>
         </w:tc>
@@ -1464,7 +1507,6 @@
           <w:p>
             <w:pPr>
               <w:spacing w:after="60"/>
-              <w:contextualSpacing/>
               <w:jc w:val="center"/>
             </w:pPr>
             <w:r>
@@ -1482,7 +1524,6 @@
           <w:p>
             <w:pPr>
               <w:spacing w:after="60"/>
-              <w:contextualSpacing/>
               <w:jc w:val="center"/>
             </w:pPr>
             <w:r>
@@ -1502,7 +1543,6 @@
           <w:p>
             <w:pPr>
               <w:spacing w:after="60"/>
-              <w:contextualSpacing/>
             </w:pPr>
             <w:r>
               <w:t>Undisclosed (Hidden)</w:t>
@@ -1522,7 +1562,6 @@
           <w:p>
             <w:pPr>
               <w:spacing w:after="60"/>
-              <w:contextualSpacing/>
               <w:jc w:val="center"/>
             </w:pPr>
           </w:p>
@@ -1540,7 +1579,6 @@
           <w:p>
             <w:pPr>
               <w:spacing w:after="60"/>
-              <w:contextualSpacing/>
               <w:jc w:val="center"/>
             </w:pPr>
           </w:p>
@@ -1557,7 +1595,6 @@
           <w:p>
             <w:pPr>
               <w:spacing w:after="60"/>
-              <w:contextualSpacing/>
             </w:pPr>
             <w:r>
               <w:t>Disclosed (Open &amp; Up-front)</w:t>
@@ -1577,7 +1614,6 @@
           <w:p>
             <w:pPr>
               <w:spacing w:after="60"/>
-              <w:contextualSpacing/>
               <w:jc w:val="center"/>
             </w:pPr>
           </w:p>
@@ -1595,7 +1631,6 @@
           <w:p>
             <w:pPr>
               <w:spacing w:after="60"/>
-              <w:contextualSpacing/>
               <w:jc w:val="center"/>
             </w:pPr>
           </w:p>
@@ -1605,13 +1640,11 @@
     <w:p>
       <w:pPr>
         <w:spacing w:after="60" w:line="240" w:lineRule="auto"/>
-        <w:contextualSpacing/>
-      </w:pPr>
-    </w:p>
-    <w:p>
-      <w:pPr>
-        <w:spacing w:after="60" w:line="240" w:lineRule="auto"/>
-        <w:contextualSpacing/>
+      </w:pPr>
+    </w:p>
+    <w:p>
+      <w:pPr>
+        <w:spacing w:after="60" w:line="240" w:lineRule="auto"/>
       </w:pPr>
       <w:r>
         <w:t>Factors That Determine Researcher Role</w:t>
@@ -1625,6 +1658,7 @@
           <w:numId w:val="11"/>
         </w:numPr>
         <w:spacing w:after="60" w:line="240" w:lineRule="auto"/>
+        <w:contextualSpacing w:val="0"/>
       </w:pPr>
       <w:r>
         <w:t>Your attributes and the nature of the project determine the researcher role that you will take.</w:t>
@@ -1638,6 +1672,7 @@
           <w:numId w:val="11"/>
         </w:numPr>
         <w:spacing w:after="60" w:line="240" w:lineRule="auto"/>
+        <w:contextualSpacing w:val="0"/>
       </w:pPr>
       <w:r>
         <w:t>Your attributes and the researcher role required determine whether you’ll conduct the project.</w:t>
@@ -1651,6 +1686,7 @@
           <w:numId w:val="11"/>
         </w:numPr>
         <w:spacing w:after="60" w:line="240" w:lineRule="auto"/>
+        <w:contextualSpacing w:val="0"/>
       </w:pPr>
       <w:r>
         <w:t>Your willingness to live with the limitations of the researcher role.</w:t>
@@ -1664,6 +1700,7 @@
           <w:numId w:val="11"/>
         </w:numPr>
         <w:spacing w:after="60" w:line="240" w:lineRule="auto"/>
+        <w:contextualSpacing w:val="0"/>
       </w:pPr>
       <w:r>
         <w:t>Don’t take on a research project that isn’t a good fit for you.</w:t>
@@ -1677,6 +1714,7 @@
           <w:numId w:val="11"/>
         </w:numPr>
         <w:spacing w:after="60" w:line="240" w:lineRule="auto"/>
+        <w:contextualSpacing w:val="0"/>
       </w:pPr>
       <w:r>
         <w:t>Can’t afford to reveal your vulnerability in the field.</w:t>
@@ -1690,6 +1728,7 @@
           <w:numId w:val="11"/>
         </w:numPr>
         <w:spacing w:after="60" w:line="240" w:lineRule="auto"/>
+        <w:contextualSpacing w:val="0"/>
       </w:pPr>
       <w:r>
         <w:t>Will likely make a mistake that will harm you or someone else.</w:t>
@@ -1703,6 +1742,7 @@
           <w:numId w:val="11"/>
         </w:numPr>
         <w:spacing w:after="60" w:line="240" w:lineRule="auto"/>
+        <w:contextualSpacing w:val="0"/>
       </w:pPr>
       <w:r>
         <w:t>There is always another research project.</w:t>
@@ -1711,13 +1751,11 @@
     <w:p>
       <w:pPr>
         <w:spacing w:after="60" w:line="240" w:lineRule="auto"/>
-        <w:contextualSpacing/>
-      </w:pPr>
-    </w:p>
-    <w:p>
-      <w:pPr>
-        <w:spacing w:after="60" w:line="240" w:lineRule="auto"/>
-        <w:contextualSpacing/>
+      </w:pPr>
+    </w:p>
+    <w:p>
+      <w:pPr>
+        <w:spacing w:after="60" w:line="240" w:lineRule="auto"/>
         <w:sectPr>
           <w:headerReference w:type="default" r:id="rId9"/>
           <w:pgSz w:w="12240" w:h="15840"/>
@@ -1731,7 +1769,6 @@
     <w:p>
       <w:pPr>
         <w:spacing w:after="60" w:line="240" w:lineRule="auto"/>
-        <w:contextualSpacing/>
       </w:pPr>
       <w:bookmarkStart w:id="2" w:name="Lecture20190916"/>
       <w:bookmarkEnd w:id="2"/>
@@ -1748,6 +1785,7 @@
           <w:numId w:val="12"/>
         </w:numPr>
         <w:spacing w:after="60" w:line="240" w:lineRule="auto"/>
+        <w:contextualSpacing w:val="0"/>
       </w:pPr>
       <w:r>
         <w:t>Regarding the class project:</w:t>
@@ -1761,6 +1799,7 @@
           <w:numId w:val="12"/>
         </w:numPr>
         <w:spacing w:after="60" w:line="240" w:lineRule="auto"/>
+        <w:contextualSpacing w:val="0"/>
       </w:pPr>
       <w:r>
         <w:t>Are we preparing the final paper based on an aggregation of everyone’s data or are we to prepare the final paper based on the limited numbers of interviews we each conducted?</w:t>
@@ -1774,6 +1813,7 @@
           <w:numId w:val="12"/>
         </w:numPr>
         <w:spacing w:after="60" w:line="240" w:lineRule="auto"/>
+        <w:contextualSpacing w:val="0"/>
       </w:pPr>
       <w:r>
         <w:t>What criteria are being used to select which residents to participate in the study?</w:t>
@@ -1787,6 +1827,7 @@
           <w:numId w:val="12"/>
         </w:numPr>
         <w:spacing w:after="60" w:line="240" w:lineRule="auto"/>
+        <w:contextualSpacing w:val="0"/>
       </w:pPr>
       <w:r>
         <w:t>Am I correct in my understanding that we’re using interpretive case analysis for our research design?</w:t>
@@ -1800,6 +1841,7 @@
           <w:numId w:val="12"/>
         </w:numPr>
         <w:spacing w:after="60" w:line="240" w:lineRule="auto"/>
+        <w:contextualSpacing w:val="0"/>
       </w:pPr>
       <w:r>
         <w:t>How does one account for body language and facial expressions that are incongruent with what the respon</w:t>
@@ -1816,6 +1858,7 @@
           <w:numId w:val="12"/>
         </w:numPr>
         <w:spacing w:after="60" w:line="240" w:lineRule="auto"/>
+        <w:contextualSpacing w:val="0"/>
       </w:pPr>
       <w:r>
         <w:t xml:space="preserve">Aren’t </w:t>
@@ -1841,6 +1884,7 @@
           <w:numId w:val="12"/>
         </w:numPr>
         <w:spacing w:after="60" w:line="240" w:lineRule="auto"/>
+        <w:contextualSpacing w:val="0"/>
       </w:pPr>
       <w:r>
         <w:t>Wouldn’t you be ethically</w:t>
@@ -1860,6 +1904,7 @@
           <w:numId w:val="12"/>
         </w:numPr>
         <w:spacing w:after="60" w:line="240" w:lineRule="auto"/>
+        <w:contextualSpacing w:val="0"/>
       </w:pPr>
       <w:r>
         <w:t>Wouldn’t such a study simply be undoable?</w:t>
@@ -1873,6 +1918,7 @@
           <w:numId w:val="12"/>
         </w:numPr>
         <w:spacing w:after="60" w:line="240" w:lineRule="auto"/>
+        <w:contextualSpacing w:val="0"/>
       </w:pPr>
       <w:r>
         <w:t>Frame the question so that the respondent doesn’t implicit themselves.</w:t>
@@ -1886,6 +1932,7 @@
           <w:numId w:val="12"/>
         </w:numPr>
         <w:spacing w:after="60" w:line="240" w:lineRule="auto"/>
+        <w:contextualSpacing w:val="0"/>
       </w:pPr>
       <w:r>
         <w:t>e.g., “Tell me about instances that you know where physicians intentionally killed patients or knowingly facilitated the death of a patient.”</w:t>
@@ -1899,6 +1946,7 @@
           <w:numId w:val="12"/>
         </w:numPr>
         <w:spacing w:after="60" w:line="240" w:lineRule="auto"/>
+        <w:contextualSpacing w:val="0"/>
       </w:pPr>
       <w:r>
         <w:t>Doesn’t have to be about incidents that they personally participated in.</w:t>
@@ -1912,6 +1960,7 @@
           <w:numId w:val="12"/>
         </w:numPr>
         <w:spacing w:after="60" w:line="240" w:lineRule="auto"/>
+        <w:contextualSpacing w:val="0"/>
       </w:pPr>
       <w:r>
         <w:t>Monti, D.J. (</w:t>
@@ -1939,6 +1988,7 @@
           <w:numId w:val="12"/>
         </w:numPr>
         <w:spacing w:after="60" w:line="240" w:lineRule="auto"/>
+        <w:contextualSpacing w:val="0"/>
       </w:pPr>
       <w:r>
         <w:t>Doesn’t the fact that different researchers analyzing the same data using interpretative case method could come up with vastly different conclusions imply that the method is unreliable</w:t>
@@ -1958,6 +2008,7 @@
           <w:numId w:val="12"/>
         </w:numPr>
         <w:spacing w:after="60" w:line="240" w:lineRule="auto"/>
+        <w:contextualSpacing w:val="0"/>
       </w:pPr>
       <w:r>
         <w:t>Monti, D.J. (</w:t>
@@ -1979,6 +2030,7 @@
           <w:numId w:val="12"/>
         </w:numPr>
         <w:spacing w:after="60" w:line="240" w:lineRule="auto"/>
+        <w:contextualSpacing w:val="0"/>
       </w:pPr>
       <w:r>
         <w:t>In using multiple-case studies, what does it mean to “produce contrary results for predictable reasons”?</w:t>
@@ -1992,6 +2044,7 @@
           <w:numId w:val="12"/>
         </w:numPr>
         <w:spacing w:after="60" w:line="240" w:lineRule="auto"/>
+        <w:contextualSpacing w:val="0"/>
       </w:pPr>
       <w:r>
         <w:t>What is a “method of appendix” for addressing external validity?</w:t>
@@ -2005,6 +2058,7 @@
           <w:numId w:val="12"/>
         </w:numPr>
         <w:spacing w:after="60" w:line="240" w:lineRule="auto"/>
+        <w:contextualSpacing w:val="0"/>
       </w:pPr>
       <w:r>
         <w:t>What do you mean when you tell us to consider how explicitly we want to link study findings to specific hypotheses and theories?</w:t>
@@ -2018,6 +2072,7 @@
           <w:numId w:val="12"/>
         </w:numPr>
         <w:spacing w:after="60" w:line="240" w:lineRule="auto"/>
+        <w:contextualSpacing w:val="0"/>
       </w:pPr>
       <w:r>
         <w:t>What are the advantages and disadvantages of using participants’ meanings and categories in the study report?</w:t>
@@ -2031,6 +2086,7 @@
           <w:numId w:val="12"/>
         </w:numPr>
         <w:spacing w:after="60" w:line="240" w:lineRule="auto"/>
+        <w:contextualSpacing w:val="0"/>
       </w:pPr>
       <w:r>
         <w:t>Regarding how much detail to provide about how the research was conducted, shouldn’t the rule of thumb be to provide at least enough detail so that another researcher could replicate the study?</w:t>
@@ -2044,6 +2100,7 @@
           <w:numId w:val="12"/>
         </w:numPr>
         <w:spacing w:after="60" w:line="240" w:lineRule="auto"/>
+        <w:contextualSpacing w:val="0"/>
       </w:pPr>
       <w:r>
         <w:t>Is it a practice to make the raw data (i.e., masked fieldnotes) available for other researchers to repeat the analysis to determine if they come to the same conclusion (i.e., test reliability)?</w:t>
@@ -2057,6 +2114,7 @@
           <w:numId w:val="12"/>
         </w:numPr>
         <w:spacing w:after="60" w:line="240" w:lineRule="auto"/>
+        <w:contextualSpacing w:val="0"/>
       </w:pPr>
       <w:r>
         <w:t xml:space="preserve">Lukasiewicz, K., </w:t>
@@ -2095,8 +2153,10 @@
           <w:numId w:val="12"/>
         </w:numPr>
         <w:spacing w:after="60" w:line="240" w:lineRule="auto"/>
-      </w:pPr>
-      <w:r>
+        <w:contextualSpacing w:val="0"/>
+      </w:pPr>
+      <w:r>
+        <w:lastRenderedPageBreak/>
         <w:t>Why was specifying that participants had to be receiving at least one type of social welfare benefit and have at least one child necessary for the study design (i.e., wasn’t this just playing into a stereotype of people impacted by poverty)?</w:t>
       </w:r>
     </w:p>
@@ -2108,6 +2168,7 @@
           <w:numId w:val="12"/>
         </w:numPr>
         <w:spacing w:after="60" w:line="240" w:lineRule="auto"/>
+        <w:contextualSpacing w:val="0"/>
       </w:pPr>
       <w:r>
         <w:t xml:space="preserve">What are </w:t>
@@ -2130,9 +2191,9 @@
           <w:numId w:val="12"/>
         </w:numPr>
         <w:spacing w:after="60" w:line="240" w:lineRule="auto"/>
-      </w:pPr>
-      <w:r>
-        <w:lastRenderedPageBreak/>
+        <w:contextualSpacing w:val="0"/>
+      </w:pPr>
+      <w:r>
         <w:t>Aren’t the authors seem to be making declarations about causation without sufficient evidence?</w:t>
       </w:r>
     </w:p>
@@ -2144,6 +2205,7 @@
           <w:numId w:val="12"/>
         </w:numPr>
         <w:spacing w:after="60" w:line="240" w:lineRule="auto"/>
+        <w:contextualSpacing w:val="0"/>
       </w:pPr>
       <w:r>
         <w:t>e.g., claim about social connections mostly with low-income persons causes limitations in bridging social capital.</w:t>
@@ -2157,6 +2219,7 @@
           <w:numId w:val="12"/>
         </w:numPr>
         <w:spacing w:after="60" w:line="240" w:lineRule="auto"/>
+        <w:contextualSpacing w:val="0"/>
       </w:pPr>
       <w:r>
         <w:t>e.g., claim about having few neighborhood resources causes limitations in linking social capital.</w:t>
@@ -2165,13 +2228,11 @@
     <w:p>
       <w:pPr>
         <w:spacing w:after="60" w:line="240" w:lineRule="auto"/>
-        <w:contextualSpacing/>
-      </w:pPr>
-    </w:p>
-    <w:p>
-      <w:pPr>
-        <w:spacing w:after="60" w:line="240" w:lineRule="auto"/>
-        <w:contextualSpacing/>
+      </w:pPr>
+    </w:p>
+    <w:p>
+      <w:pPr>
+        <w:spacing w:after="60" w:line="240" w:lineRule="auto"/>
       </w:pPr>
       <w:r>
         <w:t>Conducting interviews and conveying information</w:t>
@@ -2185,6 +2246,7 @@
           <w:numId w:val="14"/>
         </w:numPr>
         <w:spacing w:after="60" w:line="240" w:lineRule="auto"/>
+        <w:contextualSpacing w:val="0"/>
       </w:pPr>
       <w:r>
         <w:t xml:space="preserve">Interviewer </w:t>
@@ -2204,6 +2266,7 @@
           <w:numId w:val="14"/>
         </w:numPr>
         <w:spacing w:after="60" w:line="240" w:lineRule="auto"/>
+        <w:contextualSpacing w:val="0"/>
       </w:pPr>
       <w:r>
         <w:t>Record yourself practicing asking the interview questions and reviewing it can be helpful.</w:t>
@@ -2212,13 +2275,11 @@
     <w:p>
       <w:pPr>
         <w:spacing w:after="60" w:line="240" w:lineRule="auto"/>
-        <w:contextualSpacing/>
-      </w:pPr>
-    </w:p>
-    <w:p>
-      <w:pPr>
-        <w:spacing w:after="60" w:line="240" w:lineRule="auto"/>
-        <w:contextualSpacing/>
+      </w:pPr>
+    </w:p>
+    <w:p>
+      <w:pPr>
+        <w:spacing w:after="60" w:line="240" w:lineRule="auto"/>
       </w:pPr>
       <w:r>
         <w:t>Analyzing the qualitative data</w:t>
@@ -2232,6 +2293,7 @@
           <w:numId w:val="14"/>
         </w:numPr>
         <w:spacing w:after="60" w:line="240" w:lineRule="auto"/>
+        <w:contextualSpacing w:val="0"/>
       </w:pPr>
       <w:r>
         <w:t>Studying what didn’t happen is often more insightful than what did happen.</w:t>
@@ -2245,6 +2307,7 @@
           <w:numId w:val="14"/>
         </w:numPr>
         <w:spacing w:after="60" w:line="240" w:lineRule="auto"/>
+        <w:contextualSpacing w:val="0"/>
       </w:pPr>
       <w:r>
         <w:t>Ask the question that no one else thought to ask.</w:t>
@@ -2258,6 +2321,7 @@
           <w:numId w:val="14"/>
         </w:numPr>
         <w:spacing w:after="60" w:line="240" w:lineRule="auto"/>
+        <w:contextualSpacing w:val="0"/>
       </w:pPr>
       <w:r>
         <w:t>Why do we do things differently know compared to how we did things in the past?</w:t>
@@ -2271,6 +2335,7 @@
           <w:numId w:val="14"/>
         </w:numPr>
         <w:spacing w:after="60" w:line="240" w:lineRule="auto"/>
+        <w:contextualSpacing w:val="0"/>
       </w:pPr>
       <w:r>
         <w:t>Rich data allows others to come behind you and re-analyze the data to generate new insights.</w:t>
@@ -2306,6 +2371,7 @@
           <w:numId w:val="15"/>
         </w:numPr>
         <w:spacing w:after="60" w:line="240" w:lineRule="auto"/>
+        <w:contextualSpacing w:val="0"/>
       </w:pPr>
       <w:r>
         <w:t>If the item was salient enough for them to bring up unsolicited then it’s not something that should considered; we want to know what the respondent is thinking now.</w:t>
@@ -2319,6 +2385,7 @@
           <w:numId w:val="15"/>
         </w:numPr>
         <w:spacing w:after="60" w:line="240" w:lineRule="auto"/>
+        <w:contextualSpacing w:val="0"/>
       </w:pPr>
       <w:r>
         <w:t>Questions to answer in the final paper:</w:t>
@@ -2332,6 +2399,7 @@
           <w:numId w:val="15"/>
         </w:numPr>
         <w:spacing w:after="60" w:line="240" w:lineRule="auto"/>
+        <w:contextualSpacing w:val="0"/>
       </w:pPr>
       <w:r>
         <w:t xml:space="preserve">Which of the </w:t>
@@ -2357,6 +2425,7 @@
           <w:numId w:val="15"/>
         </w:numPr>
         <w:spacing w:after="60" w:line="240" w:lineRule="auto"/>
+        <w:contextualSpacing w:val="0"/>
       </w:pPr>
       <w:r>
         <w:t>What are the data telling you about the answers to the three questions about community?</w:t>
@@ -2370,6 +2439,7 @@
           <w:numId w:val="15"/>
         </w:numPr>
         <w:spacing w:after="60" w:line="240" w:lineRule="auto"/>
+        <w:contextualSpacing w:val="0"/>
       </w:pPr>
       <w:r>
         <w:t>Which of the four ways of building a community is being used?</w:t>
@@ -2396,6 +2466,7 @@
           <w:numId w:val="15"/>
         </w:numPr>
         <w:spacing w:after="60" w:line="240" w:lineRule="auto"/>
+        <w:contextualSpacing w:val="0"/>
       </w:pPr>
       <w:r>
         <w:t>Ethnography</w:t>
@@ -2409,6 +2480,7 @@
           <w:numId w:val="15"/>
         </w:numPr>
         <w:spacing w:after="60" w:line="240" w:lineRule="auto"/>
+        <w:contextualSpacing w:val="0"/>
       </w:pPr>
       <w:proofErr w:type="spellStart"/>
       <w:r>
@@ -2433,6 +2505,7 @@
           <w:numId w:val="15"/>
         </w:numPr>
         <w:spacing w:after="60" w:line="240" w:lineRule="auto"/>
+        <w:contextualSpacing w:val="0"/>
       </w:pPr>
       <w:r>
         <w:t xml:space="preserve">Graphic </w:t>
@@ -2452,6 +2525,7 @@
           <w:numId w:val="15"/>
         </w:numPr>
         <w:spacing w:after="60" w:line="240" w:lineRule="auto"/>
+        <w:contextualSpacing w:val="0"/>
       </w:pPr>
       <w:r>
         <w:t>Auto-ethnography versus autobiography</w:t>
@@ -2465,6 +2539,7 @@
           <w:numId w:val="15"/>
         </w:numPr>
         <w:spacing w:after="60" w:line="240" w:lineRule="auto"/>
+        <w:contextualSpacing w:val="0"/>
       </w:pPr>
       <w:r>
         <w:t>In auto-ethnography the author is a member of the community but is incidental to the story of the community.</w:t>
@@ -2478,6 +2553,7 @@
           <w:numId w:val="15"/>
         </w:numPr>
         <w:spacing w:after="60" w:line="240" w:lineRule="auto"/>
+        <w:contextualSpacing w:val="0"/>
       </w:pPr>
       <w:r>
         <w:t>In an autobiography, the other people are incidental to the author’s story.</w:t>
@@ -2491,6 +2567,7 @@
           <w:numId w:val="15"/>
         </w:numPr>
         <w:spacing w:after="60" w:line="240" w:lineRule="auto"/>
+        <w:contextualSpacing w:val="0"/>
       </w:pPr>
       <w:r>
         <w:t>The researcher’</w:t>
@@ -2510,6 +2587,7 @@
           <w:numId w:val="15"/>
         </w:numPr>
         <w:spacing w:after="60" w:line="240" w:lineRule="auto"/>
+        <w:contextualSpacing w:val="0"/>
       </w:pPr>
       <w:r>
         <w:t>Social scientists tend to be more pessimistic than optimistic.</w:t>
@@ -2523,6 +2601,7 @@
           <w:numId w:val="15"/>
         </w:numPr>
         <w:spacing w:after="60" w:line="240" w:lineRule="auto"/>
+        <w:contextualSpacing w:val="0"/>
       </w:pPr>
       <w:r>
         <w:t>Most social science research was funded by wealthy individuals and governments to study and understand social problems.</w:t>
@@ -2536,6 +2615,7 @@
           <w:numId w:val="15"/>
         </w:numPr>
         <w:spacing w:after="60" w:line="240" w:lineRule="auto"/>
+        <w:contextualSpacing w:val="0"/>
       </w:pPr>
       <w:r>
         <w:t>In the last 40 years, have become more involved in determining what to do about the social problems uncovered.</w:t>
@@ -2549,6 +2629,7 @@
           <w:numId w:val="15"/>
         </w:numPr>
         <w:spacing w:after="60" w:line="240" w:lineRule="auto"/>
+        <w:contextualSpacing w:val="0"/>
       </w:pPr>
       <w:r>
         <w:t>Regardless of different worldviews, researchers can still come to similar conclusions about underlying issues.</w:t>
@@ -2562,6 +2643,7 @@
           <w:numId w:val="15"/>
         </w:numPr>
         <w:spacing w:after="60" w:line="240" w:lineRule="auto"/>
+        <w:contextualSpacing w:val="0"/>
       </w:pPr>
       <w:r>
         <w:t>i.e., parallel aspects of their stories.</w:t>
@@ -2575,6 +2657,7 @@
           <w:numId w:val="15"/>
         </w:numPr>
         <w:spacing w:after="60" w:line="240" w:lineRule="auto"/>
+        <w:contextualSpacing w:val="0"/>
       </w:pPr>
       <w:r>
         <w:t>Accept that there may be a difference between your personal values and intellectual values.</w:t>
@@ -2588,6 +2671,7 @@
           <w:numId w:val="15"/>
         </w:numPr>
         <w:spacing w:after="60" w:line="240" w:lineRule="auto"/>
+        <w:contextualSpacing w:val="0"/>
       </w:pPr>
       <w:r>
         <w:t xml:space="preserve">Comparing </w:t>
@@ -2619,6 +2703,7 @@
           <w:numId w:val="15"/>
         </w:numPr>
         <w:spacing w:after="60" w:line="240" w:lineRule="auto"/>
+        <w:contextualSpacing w:val="0"/>
       </w:pPr>
       <w:r>
         <w:t>How politics and g</w:t>
@@ -2662,6 +2747,7 @@
           <w:numId w:val="15"/>
         </w:numPr>
         <w:spacing w:after="60" w:line="240" w:lineRule="auto"/>
+        <w:contextualSpacing w:val="0"/>
       </w:pPr>
       <w:r>
         <w:t>Consider the extent to which these towns in the books are culturally isolated.</w:t>
@@ -2675,6 +2761,7 @@
           <w:numId w:val="15"/>
         </w:numPr>
         <w:spacing w:after="60" w:line="240" w:lineRule="auto"/>
+        <w:contextualSpacing w:val="0"/>
       </w:pPr>
       <w:r>
         <w:t xml:space="preserve">Every society has built-in </w:t>
@@ -2694,6 +2781,7 @@
           <w:numId w:val="15"/>
         </w:numPr>
         <w:spacing w:after="60" w:line="240" w:lineRule="auto"/>
+        <w:contextualSpacing w:val="0"/>
       </w:pPr>
       <w:r>
         <w:t>One c</w:t>
@@ -2721,6 +2809,7 @@
           <w:numId w:val="15"/>
         </w:numPr>
         <w:spacing w:after="60" w:line="240" w:lineRule="auto"/>
+        <w:contextualSpacing w:val="0"/>
       </w:pPr>
       <w:r>
         <w:t>Not all people in an affected class need the help intended by a law or policy.</w:t>
@@ -2734,6 +2823,7 @@
           <w:numId w:val="15"/>
         </w:numPr>
         <w:spacing w:after="60" w:line="240" w:lineRule="auto"/>
+        <w:contextualSpacing w:val="0"/>
       </w:pPr>
       <w:r>
         <w:t>e.g., the capacity of the people targeted for the assistance to take advantage of the help or even need it.</w:t>
@@ -2747,6 +2837,7 @@
           <w:numId w:val="15"/>
         </w:numPr>
         <w:spacing w:after="60" w:line="240" w:lineRule="auto"/>
+        <w:contextualSpacing w:val="0"/>
       </w:pPr>
       <w:r>
         <w:t>Evaluating qualitative studies when you don’t have access to the data (e.g., fieldnotes).</w:t>
@@ -2760,8 +2851,10 @@
           <w:numId w:val="15"/>
         </w:numPr>
         <w:spacing w:after="60" w:line="240" w:lineRule="auto"/>
-      </w:pPr>
-      <w:r>
+        <w:contextualSpacing w:val="0"/>
+      </w:pPr>
+      <w:r>
+        <w:lastRenderedPageBreak/>
         <w:t>Evaluate whether the work answers or addresses the three basic questions about community posed in the course syllabus (which serves as a rubric).</w:t>
       </w:r>
     </w:p>
@@ -2773,6 +2866,7 @@
           <w:numId w:val="15"/>
         </w:numPr>
         <w:spacing w:after="60" w:line="240" w:lineRule="auto"/>
+        <w:contextualSpacing w:val="0"/>
       </w:pPr>
       <w:r>
         <w:t>Belonging, rules, and accountability.</w:t>
@@ -2786,6 +2880,7 @@
           <w:numId w:val="15"/>
         </w:numPr>
         <w:spacing w:after="60" w:line="240" w:lineRule="auto"/>
+        <w:contextualSpacing w:val="0"/>
       </w:pPr>
       <w:r>
         <w:t>The questions</w:t>
@@ -2817,6 +2912,7 @@
           <w:numId w:val="15"/>
         </w:numPr>
         <w:spacing w:after="60" w:line="240" w:lineRule="auto"/>
+        <w:contextualSpacing w:val="0"/>
       </w:pPr>
       <w:r>
         <w:t>Each question can have a liberal or conservative.</w:t>
@@ -2830,9 +2926,9 @@
           <w:numId w:val="15"/>
         </w:numPr>
         <w:spacing w:after="60" w:line="240" w:lineRule="auto"/>
-      </w:pPr>
-      <w:r>
-        <w:lastRenderedPageBreak/>
+        <w:contextualSpacing w:val="0"/>
+      </w:pPr>
+      <w:r>
         <w:t>Evaluate what the answers say about how community is built.</w:t>
       </w:r>
     </w:p>
@@ -2844,6 +2940,7 @@
           <w:numId w:val="15"/>
         </w:numPr>
         <w:spacing w:after="60" w:line="240" w:lineRule="auto"/>
+        <w:contextualSpacing w:val="0"/>
       </w:pPr>
       <w:r>
         <w:t>W</w:t>
@@ -2863,6 +2960,7 @@
           <w:numId w:val="15"/>
         </w:numPr>
         <w:spacing w:after="60" w:line="240" w:lineRule="auto"/>
+        <w:contextualSpacing w:val="0"/>
       </w:pPr>
       <w:r>
         <w:t>Business approach</w:t>
@@ -2888,6 +2986,7 @@
           <w:numId w:val="15"/>
         </w:numPr>
         <w:spacing w:after="60" w:line="240" w:lineRule="auto"/>
+        <w:contextualSpacing w:val="0"/>
       </w:pPr>
       <w:r>
         <w:t>Inclusive membership</w:t>
@@ -2901,6 +3000,7 @@
           <w:numId w:val="15"/>
         </w:numPr>
         <w:spacing w:after="60" w:line="240" w:lineRule="auto"/>
+        <w:contextualSpacing w:val="0"/>
       </w:pPr>
       <w:r>
         <w:t>People act as group</w:t>
@@ -2914,6 +3014,7 @@
           <w:numId w:val="15"/>
         </w:numPr>
         <w:spacing w:after="60" w:line="240" w:lineRule="auto"/>
+        <w:contextualSpacing w:val="0"/>
       </w:pPr>
       <w:r>
         <w:t>Intolerant of</w:t>
@@ -2930,6 +3031,7 @@
           <w:numId w:val="15"/>
         </w:numPr>
         <w:spacing w:after="60" w:line="240" w:lineRule="auto"/>
+        <w:contextualSpacing w:val="0"/>
       </w:pPr>
       <w:r>
         <w:t>Ethnic approach</w:t>
@@ -2952,6 +3054,7 @@
           <w:numId w:val="15"/>
         </w:numPr>
         <w:spacing w:after="60" w:line="240" w:lineRule="auto"/>
+        <w:contextualSpacing w:val="0"/>
       </w:pPr>
       <w:r>
         <w:t>Exclusive membership</w:t>
@@ -2965,6 +3068,7 @@
           <w:numId w:val="15"/>
         </w:numPr>
         <w:spacing w:after="60" w:line="240" w:lineRule="auto"/>
+        <w:contextualSpacing w:val="0"/>
       </w:pPr>
       <w:r>
         <w:t xml:space="preserve">People </w:t>
@@ -2981,6 +3085,7 @@
           <w:numId w:val="15"/>
         </w:numPr>
         <w:spacing w:after="60" w:line="240" w:lineRule="auto"/>
+        <w:contextualSpacing w:val="0"/>
       </w:pPr>
       <w:r>
         <w:t>Somewhat tolerant</w:t>
@@ -3000,6 +3105,7 @@
           <w:numId w:val="15"/>
         </w:numPr>
         <w:spacing w:after="60" w:line="240" w:lineRule="auto"/>
+        <w:contextualSpacing w:val="0"/>
       </w:pPr>
       <w:r>
         <w:t>Consumer approach</w:t>
@@ -3028,6 +3134,7 @@
           <w:numId w:val="15"/>
         </w:numPr>
         <w:spacing w:after="60" w:line="240" w:lineRule="auto"/>
+        <w:contextualSpacing w:val="0"/>
       </w:pPr>
       <w:r>
         <w:t>Inclusive</w:t>
@@ -3044,6 +3151,7 @@
           <w:numId w:val="15"/>
         </w:numPr>
         <w:spacing w:after="60" w:line="240" w:lineRule="auto"/>
+        <w:contextualSpacing w:val="0"/>
       </w:pPr>
       <w:r>
         <w:t>People</w:t>
@@ -3063,6 +3171,7 @@
           <w:numId w:val="15"/>
         </w:numPr>
         <w:spacing w:after="60" w:line="240" w:lineRule="auto"/>
+        <w:contextualSpacing w:val="0"/>
       </w:pPr>
       <w:r>
         <w:t xml:space="preserve">Somewhat tolerant of </w:t>
@@ -3079,6 +3188,7 @@
           <w:numId w:val="15"/>
         </w:numPr>
         <w:spacing w:after="60" w:line="240" w:lineRule="auto"/>
+        <w:contextualSpacing w:val="0"/>
       </w:pPr>
       <w:r>
         <w:t>Government approach</w:t>
@@ -3101,6 +3211,7 @@
           <w:numId w:val="15"/>
         </w:numPr>
         <w:spacing w:after="60" w:line="240" w:lineRule="auto"/>
+        <w:contextualSpacing w:val="0"/>
       </w:pPr>
       <w:r>
         <w:t>Exclusi</w:t>
@@ -3117,6 +3228,7 @@
           <w:numId w:val="15"/>
         </w:numPr>
         <w:spacing w:after="60" w:line="240" w:lineRule="auto"/>
+        <w:contextualSpacing w:val="0"/>
       </w:pPr>
       <w:r>
         <w:t>Government</w:t>
@@ -3133,6 +3245,7 @@
           <w:numId w:val="15"/>
         </w:numPr>
         <w:spacing w:after="60" w:line="240" w:lineRule="auto"/>
+        <w:contextualSpacing w:val="0"/>
       </w:pPr>
       <w:r>
         <w:t>Intolerant of rule breaking</w:t>
@@ -3146,6 +3259,7 @@
           <w:numId w:val="15"/>
         </w:numPr>
         <w:spacing w:after="60" w:line="240" w:lineRule="auto"/>
+        <w:contextualSpacing w:val="0"/>
       </w:pPr>
       <w:r>
         <w:t>Each approach counterbalances the others.</w:t>
@@ -3159,6 +3273,7 @@
           <w:numId w:val="15"/>
         </w:numPr>
         <w:spacing w:after="60" w:line="240" w:lineRule="auto"/>
+        <w:contextualSpacing w:val="0"/>
       </w:pPr>
       <w:r>
         <w:t>Consider and evaluate what is missing from the analysis.</w:t>
@@ -3172,6 +3287,7 @@
           <w:numId w:val="15"/>
         </w:numPr>
         <w:spacing w:after="60" w:line="240" w:lineRule="auto"/>
+        <w:contextualSpacing w:val="0"/>
       </w:pPr>
       <w:r>
         <w:t>What is</w:t>
@@ -3197,6 +3313,7 @@
           <w:numId w:val="15"/>
         </w:numPr>
         <w:spacing w:after="60" w:line="240" w:lineRule="auto"/>
+        <w:contextualSpacing w:val="0"/>
       </w:pPr>
       <w:r>
         <w:t>How might what’s missing intera</w:t>
@@ -3213,6 +3330,7 @@
           <w:numId w:val="15"/>
         </w:numPr>
         <w:spacing w:after="60" w:line="240" w:lineRule="auto"/>
+        <w:contextualSpacing w:val="0"/>
       </w:pPr>
       <w:r>
         <w:t>What are the implications of what’</w:t>
@@ -3257,6 +3375,7 @@
           <w:numId w:val="16"/>
         </w:numPr>
         <w:spacing w:after="60" w:line="240" w:lineRule="auto"/>
+        <w:contextualSpacing w:val="0"/>
       </w:pPr>
       <w:r>
         <w:t>What is a community?</w:t>
@@ -3270,6 +3389,7 @@
           <w:numId w:val="16"/>
         </w:numPr>
         <w:spacing w:after="60" w:line="240" w:lineRule="auto"/>
+        <w:contextualSpacing w:val="0"/>
       </w:pPr>
       <w:r>
         <w:t xml:space="preserve">When reading </w:t>
@@ -3304,6 +3424,7 @@
           <w:numId w:val="16"/>
         </w:numPr>
         <w:spacing w:after="60" w:line="240" w:lineRule="auto"/>
+        <w:contextualSpacing w:val="0"/>
       </w:pPr>
       <w:r>
         <w:t>Is a community defined by common geography, com</w:t>
@@ -3323,6 +3444,7 @@
           <w:numId w:val="16"/>
         </w:numPr>
         <w:spacing w:after="60" w:line="240" w:lineRule="auto"/>
+        <w:contextualSpacing w:val="0"/>
       </w:pPr>
       <w:r>
         <w:t>What does it mean to be accountable?</w:t>
@@ -3366,6 +3488,7 @@
           <w:numId w:val="17"/>
         </w:numPr>
         <w:spacing w:after="60" w:line="240" w:lineRule="auto"/>
+        <w:contextualSpacing w:val="0"/>
       </w:pPr>
       <w:r>
         <w:t>Everything is data.</w:t>
@@ -3379,6 +3502,7 @@
           <w:numId w:val="17"/>
         </w:numPr>
         <w:spacing w:after="60" w:line="240" w:lineRule="auto"/>
+        <w:contextualSpacing w:val="0"/>
       </w:pPr>
       <w:r>
         <w:t xml:space="preserve">There are some drawbacks to </w:t>
@@ -3395,6 +3519,7 @@
           <w:numId w:val="17"/>
         </w:numPr>
         <w:spacing w:after="60" w:line="240" w:lineRule="auto"/>
+        <w:contextualSpacing w:val="0"/>
       </w:pPr>
       <w:r>
         <w:t>Tend not to be able to stop viewing the world as data.</w:t>
@@ -3408,6 +3533,7 @@
           <w:numId w:val="17"/>
         </w:numPr>
         <w:spacing w:after="60" w:line="240" w:lineRule="auto"/>
+        <w:contextualSpacing w:val="0"/>
       </w:pPr>
       <w:r>
         <w:t xml:space="preserve">Tend to cause you to be distant even when you’re </w:t>
@@ -3429,6 +3555,7 @@
           <w:numId w:val="17"/>
         </w:numPr>
         <w:spacing w:after="60" w:line="240" w:lineRule="auto"/>
+        <w:contextualSpacing w:val="0"/>
       </w:pPr>
       <w:r>
         <w:t>You look at the world differently.</w:t>
@@ -3442,6 +3569,7 @@
           <w:numId w:val="17"/>
         </w:numPr>
         <w:spacing w:after="60" w:line="240" w:lineRule="auto"/>
+        <w:contextualSpacing w:val="0"/>
       </w:pPr>
       <w:r>
         <w:t>Thomas Theorem</w:t>
@@ -3455,6 +3583,7 @@
           <w:numId w:val="17"/>
         </w:numPr>
         <w:spacing w:after="60" w:line="240" w:lineRule="auto"/>
+        <w:contextualSpacing w:val="0"/>
       </w:pPr>
       <w:r>
         <w:t>If a person perceives a situation as real, the consequences of that perception become</w:t>
@@ -3471,6 +3600,7 @@
           <w:numId w:val="17"/>
         </w:numPr>
         <w:spacing w:after="60" w:line="240" w:lineRule="auto"/>
+        <w:contextualSpacing w:val="0"/>
       </w:pPr>
       <w:r>
         <w:t>Something statistically significant can be substantively insignificant.</w:t>
@@ -3484,6 +3614,7 @@
           <w:numId w:val="17"/>
         </w:numPr>
         <w:spacing w:after="60" w:line="240" w:lineRule="auto"/>
+        <w:contextualSpacing w:val="0"/>
       </w:pPr>
       <w:r>
         <w:t>You will almost always find a statistically significant result if the sample size is large enough.</w:t>
@@ -3510,6 +3641,7 @@
           <w:numId w:val="19"/>
         </w:numPr>
         <w:spacing w:after="60" w:line="240" w:lineRule="auto"/>
+        <w:contextualSpacing w:val="0"/>
       </w:pPr>
       <w:r>
         <w:t>Participant-observation method used.</w:t>
@@ -3523,6 +3655,7 @@
           <w:numId w:val="19"/>
         </w:numPr>
         <w:spacing w:after="60" w:line="240" w:lineRule="auto"/>
+        <w:contextualSpacing w:val="0"/>
       </w:pPr>
       <w:r>
         <w:t>Showed rather than told.</w:t>
@@ -3536,6 +3669,7 @@
           <w:numId w:val="19"/>
         </w:numPr>
         <w:spacing w:after="60" w:line="240" w:lineRule="auto"/>
+        <w:contextualSpacing w:val="0"/>
       </w:pPr>
       <w:r>
         <w:t>Did the differences between the groups cause them to argue publicly?</w:t>
@@ -3549,6 +3683,7 @@
           <w:numId w:val="19"/>
         </w:numPr>
         <w:spacing w:after="60" w:line="240" w:lineRule="auto"/>
+        <w:contextualSpacing w:val="0"/>
       </w:pPr>
       <w:r>
         <w:t>Lessons learned in the small towns can be applied to living in the big city.</w:t>
@@ -3562,6 +3697,7 @@
           <w:numId w:val="19"/>
         </w:numPr>
         <w:spacing w:after="60" w:line="240" w:lineRule="auto"/>
+        <w:contextualSpacing w:val="0"/>
       </w:pPr>
       <w:r>
         <w:t xml:space="preserve">How to be alike and different at the same time. </w:t>
@@ -3575,6 +3711,7 @@
           <w:numId w:val="19"/>
         </w:numPr>
         <w:spacing w:after="60" w:line="240" w:lineRule="auto"/>
+        <w:contextualSpacing w:val="0"/>
       </w:pPr>
       <w:r>
         <w:t xml:space="preserve">The absence of government is revealing in </w:t>
@@ -3594,6 +3731,7 @@
           <w:numId w:val="19"/>
         </w:numPr>
         <w:spacing w:after="60" w:line="240" w:lineRule="auto"/>
+        <w:contextualSpacing w:val="0"/>
       </w:pPr>
       <w:r>
         <w:t>Business, ethnic, and consumer approaches to building community evident.</w:t>
@@ -3620,6 +3758,7 @@
           <w:numId w:val="20"/>
         </w:numPr>
         <w:spacing w:after="60" w:line="240" w:lineRule="auto"/>
+        <w:contextualSpacing w:val="0"/>
       </w:pPr>
       <w:r>
         <w:t>Extended case method used.</w:t>
@@ -3633,6 +3772,7 @@
           <w:numId w:val="20"/>
         </w:numPr>
         <w:spacing w:after="60" w:line="240" w:lineRule="auto"/>
+        <w:contextualSpacing w:val="0"/>
       </w:pPr>
       <w:r>
         <w:t>No new information presented; relies on old statistics.</w:t>
@@ -3646,6 +3786,7 @@
           <w:numId w:val="20"/>
         </w:numPr>
         <w:spacing w:after="60" w:line="240" w:lineRule="auto"/>
+        <w:contextualSpacing w:val="0"/>
       </w:pPr>
       <w:r>
         <w:t>Told rather than showed.</w:t>
@@ -3659,6 +3800,7 @@
           <w:numId w:val="20"/>
         </w:numPr>
         <w:spacing w:after="60" w:line="240" w:lineRule="auto"/>
+        <w:contextualSpacing w:val="0"/>
       </w:pPr>
       <w:r>
         <w:t>Only discussed the government approach to building community.</w:t>
@@ -3672,6 +3814,7 @@
           <w:numId w:val="20"/>
         </w:numPr>
         <w:spacing w:after="60" w:line="240" w:lineRule="auto"/>
+        <w:contextualSpacing w:val="0"/>
       </w:pPr>
       <w:r>
         <w:t>The fewer the number of communities studied, the more focus that can be placed on subpopulations.</w:t>
@@ -3685,8 +3828,10 @@
           <w:numId w:val="20"/>
         </w:numPr>
         <w:spacing w:after="60" w:line="240" w:lineRule="auto"/>
-      </w:pPr>
-      <w:r>
+        <w:contextualSpacing w:val="0"/>
+      </w:pPr>
+      <w:r>
+        <w:lastRenderedPageBreak/>
         <w:t>The greater the number of communities studied, the more focus that must be placed on common themes.</w:t>
       </w:r>
     </w:p>
@@ -3698,6 +3843,7 @@
           <w:numId w:val="20"/>
         </w:numPr>
         <w:spacing w:after="60" w:line="240" w:lineRule="auto"/>
+        <w:contextualSpacing w:val="0"/>
       </w:pPr>
       <w:r>
         <w:t>Tradition</w:t>
@@ -3717,6 +3863,7 @@
           <w:numId w:val="20"/>
         </w:numPr>
         <w:spacing w:after="60" w:line="240" w:lineRule="auto"/>
+        <w:contextualSpacing w:val="0"/>
       </w:pPr>
       <w:r>
         <w:t>Dependent variables are not life affirming behaviors (e.g., divorce, deviance).</w:t>
@@ -3730,9 +3877,9 @@
           <w:numId w:val="20"/>
         </w:numPr>
         <w:spacing w:after="60" w:line="240" w:lineRule="auto"/>
-      </w:pPr>
-      <w:r>
-        <w:lastRenderedPageBreak/>
+        <w:contextualSpacing w:val="0"/>
+      </w:pPr>
+      <w:r>
         <w:t>Independent variables are social conditions for which people have no control.</w:t>
       </w:r>
     </w:p>
@@ -3744,6 +3891,7 @@
           <w:numId w:val="20"/>
         </w:numPr>
         <w:spacing w:after="60" w:line="240" w:lineRule="auto"/>
+        <w:contextualSpacing w:val="0"/>
       </w:pPr>
       <w:r>
         <w:t>Tends to create pessimistic view.</w:t>
@@ -3785,6 +3933,7 @@
           <w:numId w:val="21"/>
         </w:numPr>
         <w:spacing w:after="60" w:line="240" w:lineRule="auto"/>
+        <w:contextualSpacing w:val="0"/>
       </w:pPr>
       <w:r>
         <w:t>What is the difference between culture and community?</w:t>
@@ -3798,6 +3947,7 @@
           <w:numId w:val="21"/>
         </w:numPr>
         <w:spacing w:after="60" w:line="240" w:lineRule="auto"/>
+        <w:contextualSpacing w:val="0"/>
       </w:pPr>
       <w:r>
         <w:t>Martin (2015) seemed to be more about culture than community.</w:t>
@@ -3811,6 +3961,7 @@
           <w:numId w:val="21"/>
         </w:numPr>
         <w:spacing w:after="60" w:line="240" w:lineRule="auto"/>
+        <w:contextualSpacing w:val="0"/>
       </w:pPr>
       <w:r>
         <w:t>I didn’t think Martin (2015) explicitly addressed the dimensions of community or the approaches to making community but one could make inferences based on what the book discussed.</w:t>
@@ -3824,6 +3975,7 @@
           <w:numId w:val="21"/>
         </w:numPr>
         <w:spacing w:after="60" w:line="240" w:lineRule="auto"/>
+        <w:contextualSpacing w:val="0"/>
       </w:pPr>
       <w:r>
         <w:t>Martin (2015) seems to be instructive about the challenges to gaining access to a community when doing ethnographic studies.</w:t>
@@ -3864,6 +4016,7 @@
           <w:numId w:val="22"/>
         </w:numPr>
         <w:spacing w:after="60" w:line="240" w:lineRule="auto"/>
+        <w:contextualSpacing w:val="0"/>
       </w:pPr>
       <w:r>
         <w:t>Rituals and customs served to strengthen in-group solidarity.</w:t>
@@ -3877,6 +4030,7 @@
           <w:numId w:val="22"/>
         </w:numPr>
         <w:spacing w:after="60" w:line="240" w:lineRule="auto"/>
+        <w:contextualSpacing w:val="0"/>
       </w:pPr>
       <w:r>
         <w:t>Primarily c</w:t>
@@ -3899,6 +4053,7 @@
           <w:numId w:val="22"/>
         </w:numPr>
         <w:spacing w:after="60" w:line="240" w:lineRule="auto"/>
+        <w:contextualSpacing w:val="0"/>
       </w:pPr>
       <w:r>
         <w:t>Exclusive membership in community.</w:t>
@@ -3912,6 +4067,7 @@
           <w:numId w:val="22"/>
         </w:numPr>
         <w:spacing w:after="60" w:line="240" w:lineRule="auto"/>
+        <w:contextualSpacing w:val="0"/>
       </w:pPr>
       <w:r>
         <w:t>Community members had a rigid understanding of the rules that one needed to</w:t>
@@ -3928,6 +4084,7 @@
           <w:numId w:val="22"/>
         </w:numPr>
         <w:spacing w:after="60" w:line="240" w:lineRule="auto"/>
+        <w:contextualSpacing w:val="0"/>
       </w:pPr>
       <w:r>
         <w:t>Community members were h</w:t>
@@ -3956,6 +4113,7 @@
           <w:numId w:val="22"/>
         </w:numPr>
         <w:spacing w:after="60" w:line="240" w:lineRule="auto"/>
+        <w:contextualSpacing w:val="0"/>
       </w:pPr>
       <w:r>
         <w:t>Elements of ethnic approach to community</w:t>
@@ -3969,6 +4127,7 @@
           <w:numId w:val="22"/>
         </w:numPr>
         <w:spacing w:after="60" w:line="240" w:lineRule="auto"/>
+        <w:contextualSpacing w:val="0"/>
       </w:pPr>
       <w:r>
         <w:t>Exclusive membership in community.</w:t>
@@ -3982,6 +4141,7 @@
           <w:numId w:val="22"/>
         </w:numPr>
         <w:spacing w:after="60" w:line="240" w:lineRule="auto"/>
+        <w:contextualSpacing w:val="0"/>
       </w:pPr>
       <w:r>
         <w:t>Certain kind of tolerance within their own group.</w:t>
@@ -4008,6 +4168,7 @@
           <w:numId w:val="23"/>
         </w:numPr>
         <w:spacing w:after="60" w:line="240" w:lineRule="auto"/>
+        <w:contextualSpacing w:val="0"/>
       </w:pPr>
       <w:r>
         <w:t>The key question is h</w:t>
@@ -4024,6 +4185,7 @@
           <w:numId w:val="23"/>
         </w:numPr>
         <w:spacing w:after="60" w:line="240" w:lineRule="auto"/>
+        <w:contextualSpacing w:val="0"/>
       </w:pPr>
       <w:r>
         <w:t>Differences are not irreconcilable.</w:t>
@@ -4065,6 +4227,7 @@
           <w:numId w:val="24"/>
         </w:numPr>
         <w:spacing w:after="60" w:line="240" w:lineRule="auto"/>
+        <w:contextualSpacing w:val="0"/>
       </w:pPr>
       <w:r>
         <w:t xml:space="preserve">Monti, D. (1979). Patterns of conflict preceding the 1964 Riots. </w:t>
@@ -4090,6 +4253,7 @@
           <w:numId w:val="24"/>
         </w:numPr>
         <w:spacing w:after="60" w:line="240" w:lineRule="auto"/>
+        <w:contextualSpacing w:val="0"/>
       </w:pPr>
       <w:r>
         <w:t>I question the</w:t>
@@ -4109,6 +4273,7 @@
           <w:numId w:val="24"/>
         </w:numPr>
         <w:spacing w:after="60" w:line="240" w:lineRule="auto"/>
+        <w:contextualSpacing w:val="0"/>
       </w:pPr>
       <w:r>
         <w:t>Was there any bias in the studies used as evidence to support t</w:t>
@@ -4128,6 +4293,7 @@
           <w:numId w:val="24"/>
         </w:numPr>
         <w:spacing w:after="60" w:line="240" w:lineRule="auto"/>
+        <w:contextualSpacing w:val="0"/>
       </w:pPr>
       <w:r>
         <w:t>Was there any bias in the studies used as evidence to support t</w:t>
@@ -4147,6 +4313,7 @@
           <w:numId w:val="24"/>
         </w:numPr>
         <w:spacing w:after="60" w:line="240" w:lineRule="auto"/>
+        <w:contextualSpacing w:val="0"/>
       </w:pPr>
       <w:r>
         <w:t xml:space="preserve">Monti performed his own </w:t>
@@ -4199,6 +4366,7 @@
           <w:numId w:val="23"/>
         </w:numPr>
         <w:spacing w:after="60" w:line="240" w:lineRule="auto"/>
+        <w:contextualSpacing w:val="0"/>
       </w:pPr>
       <w:r>
         <w:t xml:space="preserve">Sultan, A. (2019, October 13). </w:t>
@@ -4241,6 +4409,7 @@
           <w:numId w:val="23"/>
         </w:numPr>
         <w:spacing w:after="60" w:line="240" w:lineRule="auto"/>
+        <w:contextualSpacing w:val="0"/>
       </w:pPr>
       <w:r>
         <w:t>Historical events (e.g., public celebrations) have a backstory that only becomes apparent in hindsight through archival research.</w:t>
@@ -4254,6 +4423,7 @@
           <w:numId w:val="23"/>
         </w:numPr>
         <w:spacing w:after="60" w:line="240" w:lineRule="auto"/>
+        <w:contextualSpacing w:val="0"/>
       </w:pPr>
       <w:r>
         <w:t>History is never finished.</w:t>
@@ -4267,6 +4437,7 @@
           <w:numId w:val="23"/>
         </w:numPr>
         <w:spacing w:after="60" w:line="240" w:lineRule="auto"/>
+        <w:contextualSpacing w:val="0"/>
       </w:pPr>
       <w:r>
         <w:t>Even with archival data, you’re trying to tell a story; numbers do not speak for themselves.</w:t>
@@ -4280,6 +4451,7 @@
           <w:numId w:val="23"/>
         </w:numPr>
         <w:spacing w:after="60" w:line="240" w:lineRule="auto"/>
+        <w:contextualSpacing w:val="0"/>
       </w:pPr>
       <w:r>
         <w:t>Sometimes called events analysis.</w:t>
@@ -4293,6 +4465,7 @@
           <w:numId w:val="23"/>
         </w:numPr>
         <w:spacing w:after="60" w:line="240" w:lineRule="auto"/>
+        <w:contextualSpacing w:val="0"/>
       </w:pPr>
       <w:r>
         <w:t>Neighborhood in the social sciences refers to Census trac</w:t>
@@ -4312,6 +4485,7 @@
           <w:numId w:val="23"/>
         </w:numPr>
         <w:spacing w:after="60" w:line="240" w:lineRule="auto"/>
+        <w:contextualSpacing w:val="0"/>
       </w:pPr>
       <w:r>
         <w:t>Three types of data for qualitative research</w:t>
@@ -4325,6 +4499,7 @@
           <w:numId w:val="23"/>
         </w:numPr>
         <w:spacing w:after="60" w:line="240" w:lineRule="auto"/>
+        <w:contextualSpacing w:val="0"/>
       </w:pPr>
       <w:r>
         <w:t>Interviews</w:t>
@@ -4338,6 +4513,7 @@
           <w:numId w:val="23"/>
         </w:numPr>
         <w:spacing w:after="60" w:line="240" w:lineRule="auto"/>
+        <w:contextualSpacing w:val="0"/>
       </w:pPr>
       <w:r>
         <w:t>Participant observation</w:t>
@@ -4351,6 +4527,7 @@
           <w:numId w:val="23"/>
         </w:numPr>
         <w:spacing w:after="60" w:line="240" w:lineRule="auto"/>
+        <w:contextualSpacing w:val="0"/>
       </w:pPr>
       <w:r>
         <w:t>Archival data</w:t>
@@ -4377,6 +4554,7 @@
           <w:numId w:val="25"/>
         </w:numPr>
         <w:spacing w:after="60" w:line="240" w:lineRule="auto"/>
+        <w:contextualSpacing w:val="0"/>
       </w:pPr>
       <w:r>
         <w:t>Survey questions 1-17 are the substantive questions.</w:t>
@@ -4390,6 +4568,7 @@
           <w:numId w:val="25"/>
         </w:numPr>
         <w:spacing w:after="60" w:line="240" w:lineRule="auto"/>
+        <w:contextualSpacing w:val="0"/>
       </w:pPr>
       <w:r>
         <w:t>Bring the survey to the interview.</w:t>
@@ -4403,6 +4582,7 @@
           <w:numId w:val="25"/>
         </w:numPr>
         <w:spacing w:after="60" w:line="240" w:lineRule="auto"/>
+        <w:contextualSpacing w:val="0"/>
       </w:pPr>
       <w:r>
         <w:t>Ask them to elaborate on their answers.</w:t>
@@ -4416,6 +4596,7 @@
           <w:numId w:val="25"/>
         </w:numPr>
         <w:spacing w:after="60" w:line="240" w:lineRule="auto"/>
+        <w:contextualSpacing w:val="0"/>
       </w:pPr>
       <w:r>
         <w:t>Will answer the three Monti questions about community</w:t>
@@ -4435,6 +4616,7 @@
           <w:numId w:val="25"/>
         </w:numPr>
         <w:spacing w:after="60" w:line="240" w:lineRule="auto"/>
+        <w:contextualSpacing w:val="0"/>
       </w:pPr>
       <w:r>
         <w:t xml:space="preserve">Don’t ask the questions about </w:t>
@@ -4482,6 +4664,7 @@
           <w:numId w:val="26"/>
         </w:numPr>
         <w:spacing w:after="60" w:line="240" w:lineRule="auto"/>
+        <w:contextualSpacing w:val="0"/>
       </w:pPr>
       <w:r>
         <w:t>October 21, 2019 (week 09) was Fall recess.</w:t>
@@ -4495,6 +4678,7 @@
           <w:numId w:val="26"/>
         </w:numPr>
         <w:spacing w:after="60" w:line="240" w:lineRule="auto"/>
+        <w:contextualSpacing w:val="0"/>
       </w:pPr>
       <w:proofErr w:type="spellStart"/>
       <w:r>
@@ -4513,6 +4697,7 @@
           <w:numId w:val="26"/>
         </w:numPr>
         <w:spacing w:after="60" w:line="240" w:lineRule="auto"/>
+        <w:contextualSpacing w:val="0"/>
       </w:pPr>
       <w:r>
         <w:t>Was there an ethical issue with framing the study as part of a larger examination of worker attitudes and opinions?</w:t>
@@ -4553,6 +4738,7 @@
           <w:numId w:val="27"/>
         </w:numPr>
         <w:spacing w:after="60" w:line="240" w:lineRule="auto"/>
+        <w:contextualSpacing w:val="0"/>
       </w:pPr>
       <w:r>
         <w:t>Frame questions about sensitive information in terms of whether the respondent observed or was aware of some behavior rather than whether do did or said something themselves.</w:t>
@@ -4566,6 +4752,7 @@
           <w:numId w:val="27"/>
         </w:numPr>
         <w:spacing w:after="60" w:line="240" w:lineRule="auto"/>
+        <w:contextualSpacing w:val="0"/>
       </w:pPr>
       <w:r>
         <w:t>Always hold back some information that can serve as an insurance policy, if necessary.</w:t>
@@ -4579,6 +4766,7 @@
           <w:numId w:val="27"/>
         </w:numPr>
         <w:spacing w:after="60" w:line="240" w:lineRule="auto"/>
+        <w:contextualSpacing w:val="0"/>
       </w:pPr>
       <w:r>
         <w:t>Determining if information received in interviews is factual</w:t>
@@ -4592,6 +4780,7 @@
           <w:numId w:val="27"/>
         </w:numPr>
         <w:spacing w:after="60" w:line="240" w:lineRule="auto"/>
+        <w:contextualSpacing w:val="0"/>
       </w:pPr>
       <w:r>
         <w:t>General rule of thumb</w:t>
@@ -4605,6 +4794,7 @@
           <w:numId w:val="27"/>
         </w:numPr>
         <w:spacing w:after="60" w:line="240" w:lineRule="auto"/>
+        <w:contextualSpacing w:val="0"/>
       </w:pPr>
       <w:r>
         <w:t xml:space="preserve">First time you hear it </w:t>
@@ -4627,6 +4817,7 @@
           <w:numId w:val="27"/>
         </w:numPr>
         <w:spacing w:after="60" w:line="240" w:lineRule="auto"/>
+        <w:contextualSpacing w:val="0"/>
       </w:pPr>
       <w:r>
         <w:t xml:space="preserve">Second time you hear it </w:t>
@@ -4649,6 +4840,7 @@
           <w:numId w:val="27"/>
         </w:numPr>
         <w:spacing w:after="60" w:line="240" w:lineRule="auto"/>
+        <w:contextualSpacing w:val="0"/>
       </w:pPr>
       <w:r>
         <w:t xml:space="preserve">Third time you hear it </w:t>
@@ -4671,6 +4863,7 @@
           <w:numId w:val="27"/>
         </w:numPr>
         <w:spacing w:after="60" w:line="240" w:lineRule="auto"/>
+        <w:contextualSpacing w:val="0"/>
       </w:pPr>
       <w:r>
         <w:t>Corroboration across sources that are unlikely to share information</w:t>
@@ -4687,6 +4880,7 @@
           <w:numId w:val="27"/>
         </w:numPr>
         <w:spacing w:after="60" w:line="240" w:lineRule="auto"/>
+        <w:contextualSpacing w:val="0"/>
       </w:pPr>
       <w:r>
         <w:t>The problem of order</w:t>
@@ -4700,6 +4894,7 @@
           <w:numId w:val="27"/>
         </w:numPr>
         <w:spacing w:after="60" w:line="240" w:lineRule="auto"/>
+        <w:contextualSpacing w:val="0"/>
       </w:pPr>
       <w:r>
         <w:t>The focus of a</w:t>
@@ -4738,6 +4933,7 @@
           <w:numId w:val="28"/>
         </w:numPr>
         <w:spacing w:after="60" w:line="240" w:lineRule="auto"/>
+        <w:contextualSpacing w:val="0"/>
       </w:pPr>
       <w:r>
         <w:t xml:space="preserve">Develop a story that makes sense of the </w:t>
@@ -4757,6 +4953,7 @@
           <w:numId w:val="28"/>
         </w:numPr>
         <w:spacing w:after="60" w:line="240" w:lineRule="auto"/>
+        <w:contextualSpacing w:val="0"/>
       </w:pPr>
       <w:r>
         <w:t>Pattern has not changed in 2000 and 2010.</w:t>
@@ -4798,6 +4995,7 @@
           <w:numId w:val="31"/>
         </w:numPr>
         <w:spacing w:after="60" w:line="240" w:lineRule="auto"/>
+        <w:contextualSpacing w:val="0"/>
       </w:pPr>
       <w:r>
         <w:t>What are the components of a “story”</w:t>
@@ -4817,6 +5015,7 @@
           <w:numId w:val="31"/>
         </w:numPr>
         <w:spacing w:after="60" w:line="240" w:lineRule="auto"/>
+        <w:contextualSpacing w:val="0"/>
       </w:pPr>
       <w:r>
         <w:t>A story is analogous to the logline for a movie or television show.</w:t>
@@ -4849,6 +5048,7 @@
           <w:numId w:val="30"/>
         </w:numPr>
         <w:spacing w:after="60" w:line="240" w:lineRule="auto"/>
+        <w:contextualSpacing w:val="0"/>
       </w:pPr>
       <w:r>
         <w:t>Send field notes.</w:t>
@@ -4862,6 +5062,7 @@
           <w:numId w:val="30"/>
         </w:numPr>
         <w:spacing w:after="60" w:line="240" w:lineRule="auto"/>
+        <w:contextualSpacing w:val="0"/>
       </w:pPr>
       <w:r>
         <w:t>Formal paper is no longer required.</w:t>
@@ -4894,6 +5095,7 @@
           <w:numId w:val="29"/>
         </w:numPr>
         <w:spacing w:after="60" w:line="240" w:lineRule="auto"/>
+        <w:contextualSpacing w:val="0"/>
       </w:pPr>
       <w:r>
         <w:t xml:space="preserve">Wirth, Lewis. </w:t>
@@ -4913,6 +5115,7 @@
           <w:numId w:val="29"/>
         </w:numPr>
         <w:spacing w:after="60" w:line="240" w:lineRule="auto"/>
+        <w:contextualSpacing w:val="0"/>
       </w:pPr>
       <w:r>
         <w:t>Argues three key variables for understanding an urban community.</w:t>
@@ -4926,6 +5129,7 @@
           <w:numId w:val="29"/>
         </w:numPr>
         <w:spacing w:after="60" w:line="240" w:lineRule="auto"/>
+        <w:contextualSpacing w:val="0"/>
       </w:pPr>
       <w:r>
         <w:t xml:space="preserve">Size of population </w:t>
@@ -4945,6 +5149,7 @@
           <w:numId w:val="29"/>
         </w:numPr>
         <w:spacing w:after="60" w:line="240" w:lineRule="auto"/>
+        <w:contextualSpacing w:val="0"/>
       </w:pPr>
       <w:r>
         <w:t xml:space="preserve">Density of population </w:t>
@@ -4964,6 +5169,7 @@
           <w:numId w:val="29"/>
         </w:numPr>
         <w:spacing w:after="60" w:line="240" w:lineRule="auto"/>
+        <w:contextualSpacing w:val="0"/>
       </w:pPr>
       <w:r>
         <w:t>Heterogeneity of population</w:t>
@@ -4986,6 +5192,7 @@
           <w:numId w:val="29"/>
         </w:numPr>
         <w:spacing w:after="60" w:line="240" w:lineRule="auto"/>
+        <w:contextualSpacing w:val="0"/>
       </w:pPr>
       <w:r>
         <w:t>Process for analyzing qualitative interviews</w:t>
@@ -4999,6 +5206,7 @@
           <w:numId w:val="29"/>
         </w:numPr>
         <w:spacing w:after="60" w:line="240" w:lineRule="auto"/>
+        <w:contextualSpacing w:val="0"/>
       </w:pPr>
       <w:r>
         <w:t>Summarize interviews</w:t>
@@ -5012,6 +5220,7 @@
           <w:numId w:val="29"/>
         </w:numPr>
         <w:spacing w:after="60" w:line="240" w:lineRule="auto"/>
+        <w:contextualSpacing w:val="0"/>
       </w:pPr>
       <w:r>
         <w:t>Look for themes</w:t>
@@ -5025,6 +5234,7 @@
           <w:numId w:val="29"/>
         </w:numPr>
         <w:spacing w:after="60" w:line="240" w:lineRule="auto"/>
+        <w:contextualSpacing w:val="0"/>
       </w:pPr>
       <w:r>
         <w:t>Monti doesn’t recommend relying on software to identify themes.</w:t>
@@ -5038,6 +5248,7 @@
           <w:numId w:val="29"/>
         </w:numPr>
         <w:spacing w:after="60" w:line="240" w:lineRule="auto"/>
+        <w:contextualSpacing w:val="0"/>
       </w:pPr>
       <w:r>
         <w:t>In reporting, subjects describe subjects in as vague terms as possible.</w:t>
@@ -5051,6 +5262,7 @@
           <w:numId w:val="29"/>
         </w:numPr>
         <w:spacing w:after="60" w:line="240" w:lineRule="auto"/>
+        <w:contextualSpacing w:val="0"/>
       </w:pPr>
       <w:r>
         <w:t>Typically described in terms of role without other identifying characteristics unless those characteristics are somehow relevant to the issue.</w:t>
@@ -5064,6 +5276,7 @@
           <w:numId w:val="29"/>
         </w:numPr>
         <w:spacing w:after="60" w:line="240" w:lineRule="auto"/>
+        <w:contextualSpacing w:val="0"/>
       </w:pPr>
       <w:r>
         <w:t>Assignment (1990 Census homeownership data)</w:t>
@@ -5077,6 +5290,7 @@
           <w:numId w:val="29"/>
         </w:numPr>
         <w:spacing w:after="60" w:line="240" w:lineRule="auto"/>
+        <w:contextualSpacing w:val="0"/>
       </w:pPr>
       <w:r>
         <w:t>Fundamental storyline is one of race.</w:t>
@@ -5090,6 +5304,7 @@
           <w:numId w:val="29"/>
         </w:numPr>
         <w:spacing w:after="60" w:line="240" w:lineRule="auto"/>
+        <w:contextualSpacing w:val="0"/>
       </w:pPr>
       <w:r>
         <w:t>The spread of wealth distribution is expanding where the spread of jobs, education, and income is contracting.</w:t>
@@ -5103,6 +5318,7 @@
           <w:numId w:val="29"/>
         </w:numPr>
         <w:spacing w:after="60" w:line="240" w:lineRule="auto"/>
+        <w:contextualSpacing w:val="0"/>
       </w:pPr>
       <w:r>
         <w:t>Jobs, education, and income soften the effects of wealth inequality.</w:t>
@@ -5116,6 +5332,7 @@
           <w:numId w:val="29"/>
         </w:numPr>
         <w:spacing w:after="60" w:line="240" w:lineRule="auto"/>
+        <w:contextualSpacing w:val="0"/>
       </w:pPr>
       <w:r>
         <w:t>The best story is generally the simplest story.</w:t>
@@ -5129,6 +5346,7 @@
           <w:numId w:val="29"/>
         </w:numPr>
         <w:spacing w:after="60" w:line="240" w:lineRule="auto"/>
+        <w:contextualSpacing w:val="0"/>
       </w:pPr>
       <w:r>
         <w:t>Don’t use any more sophisticated analysis than necessary.</w:t>
@@ -5142,6 +5360,7 @@
           <w:numId w:val="29"/>
         </w:numPr>
         <w:spacing w:after="60" w:line="240" w:lineRule="auto"/>
+        <w:contextualSpacing w:val="0"/>
       </w:pPr>
       <w:r>
         <w:t>Simpler is often more powerful.</w:t>
@@ -5188,6 +5407,7 @@
           <w:numId w:val="33"/>
         </w:numPr>
         <w:spacing w:after="60" w:line="240" w:lineRule="auto"/>
+        <w:contextualSpacing w:val="0"/>
       </w:pPr>
       <w:r>
         <w:t>Dr. Monti tends to ask a variation of the same question in dissertation defenses.</w:t>
@@ -5201,6 +5421,7 @@
           <w:numId w:val="33"/>
         </w:numPr>
         <w:spacing w:after="60" w:line="240" w:lineRule="auto"/>
+        <w:contextualSpacing w:val="0"/>
       </w:pPr>
       <w:r>
         <w:t>So,</w:t>
@@ -5217,6 +5438,7 @@
           <w:numId w:val="33"/>
         </w:numPr>
         <w:spacing w:after="60" w:line="240" w:lineRule="auto"/>
+        <w:contextualSpacing w:val="0"/>
       </w:pPr>
       <w:r>
         <w:t>What’</w:t>
@@ -5233,6 +5455,7 @@
           <w:numId w:val="33"/>
         </w:numPr>
         <w:spacing w:after="60" w:line="240" w:lineRule="auto"/>
+        <w:contextualSpacing w:val="0"/>
       </w:pPr>
       <w:r>
         <w:t>Dissertation should comment about the moral and ethical issues about society.</w:t>
@@ -5246,6 +5469,7 @@
           <w:numId w:val="33"/>
         </w:numPr>
         <w:spacing w:after="60" w:line="240" w:lineRule="auto"/>
+        <w:contextualSpacing w:val="0"/>
       </w:pPr>
       <w:r>
         <w:t>What are the consequences</w:t>
@@ -5262,6 +5486,7 @@
           <w:numId w:val="33"/>
         </w:numPr>
         <w:spacing w:after="60" w:line="240" w:lineRule="auto"/>
+        <w:contextualSpacing w:val="0"/>
       </w:pPr>
       <w:r>
         <w:t>What are the consequences of the new knowledge about the issue under study?</w:t>
@@ -5275,6 +5500,7 @@
           <w:numId w:val="33"/>
         </w:numPr>
         <w:spacing w:after="60" w:line="240" w:lineRule="auto"/>
+        <w:contextualSpacing w:val="0"/>
       </w:pPr>
       <w:r>
         <w:t>What is social policy versus public policy?</w:t>
@@ -5288,6 +5514,7 @@
           <w:numId w:val="33"/>
         </w:numPr>
         <w:spacing w:after="60" w:line="240" w:lineRule="auto"/>
+        <w:contextualSpacing w:val="0"/>
       </w:pPr>
       <w:r>
         <w:t>Per Dan Monti</w:t>
@@ -5301,6 +5528,7 @@
           <w:numId w:val="33"/>
         </w:numPr>
         <w:spacing w:after="60" w:line="240" w:lineRule="auto"/>
+        <w:contextualSpacing w:val="0"/>
       </w:pPr>
       <w:r>
         <w:t>Social policy is not backed by the coercive powers of the state.</w:t>
@@ -5314,6 +5542,7 @@
           <w:numId w:val="33"/>
         </w:numPr>
         <w:spacing w:after="60" w:line="240" w:lineRule="auto"/>
+        <w:contextualSpacing w:val="0"/>
       </w:pPr>
       <w:r>
         <w:t>Moulton, Sir John. (1924). Obedience to the unenforceable.</w:t>
@@ -5327,6 +5556,7 @@
           <w:numId w:val="33"/>
         </w:numPr>
         <w:spacing w:after="60" w:line="240" w:lineRule="auto"/>
+        <w:contextualSpacing w:val="0"/>
       </w:pPr>
       <w:r>
         <w:t>Three domains</w:t>
@@ -5340,6 +5570,7 @@
           <w:numId w:val="33"/>
         </w:numPr>
         <w:spacing w:after="60" w:line="240" w:lineRule="auto"/>
+        <w:contextualSpacing w:val="0"/>
       </w:pPr>
       <w:r>
         <w:t>Appetite (e.g., liberty)</w:t>
@@ -5353,6 +5584,7 @@
           <w:numId w:val="33"/>
         </w:numPr>
         <w:spacing w:after="60" w:line="240" w:lineRule="auto"/>
+        <w:contextualSpacing w:val="0"/>
       </w:pPr>
       <w:r>
         <w:t>Custom</w:t>
@@ -5399,6 +5631,7 @@
           <w:numId w:val="33"/>
         </w:numPr>
         <w:spacing w:after="60" w:line="240" w:lineRule="auto"/>
+        <w:contextualSpacing w:val="0"/>
       </w:pPr>
       <w:r>
         <w:t>Law</w:t>
@@ -5418,6 +5651,7 @@
           <w:numId w:val="33"/>
         </w:numPr>
         <w:spacing w:after="60" w:line="240" w:lineRule="auto"/>
+        <w:contextualSpacing w:val="0"/>
       </w:pPr>
       <w:r>
         <w:t>Public policy defines what we can’t do and the limits of our appetites.</w:t>
@@ -5431,6 +5665,7 @@
           <w:numId w:val="33"/>
         </w:numPr>
         <w:spacing w:after="60" w:line="240" w:lineRule="auto"/>
+        <w:contextualSpacing w:val="0"/>
       </w:pPr>
       <w:r>
         <w:t>What's the difference between s</w:t>
@@ -5490,6 +5725,7 @@
           <w:numId w:val="33"/>
         </w:numPr>
         <w:spacing w:after="60" w:line="240" w:lineRule="auto"/>
+        <w:contextualSpacing w:val="0"/>
       </w:pPr>
       <w:r>
         <w:t>Public policy is any action taken by government.</w:t>
@@ -5503,6 +5739,7 @@
           <w:numId w:val="33"/>
         </w:numPr>
         <w:spacing w:after="60" w:line="240" w:lineRule="auto"/>
+        <w:contextualSpacing w:val="0"/>
       </w:pPr>
       <w:r>
         <w:t>Social policy is any action taken by government regarding the welfare of people.</w:t>
@@ -5516,6 +5753,7 @@
           <w:numId w:val="33"/>
         </w:numPr>
         <w:spacing w:after="60" w:line="240" w:lineRule="auto"/>
+        <w:contextualSpacing w:val="0"/>
       </w:pPr>
       <w:r>
         <w:t xml:space="preserve">Potential </w:t>
@@ -5538,6 +5776,7 @@
           <w:numId w:val="33"/>
         </w:numPr>
         <w:spacing w:after="60" w:line="240" w:lineRule="auto"/>
+        <w:contextualSpacing w:val="0"/>
       </w:pPr>
       <w:r>
         <w:t>What role does community play in campus safety?</w:t>
@@ -5551,6 +5790,7 @@
           <w:numId w:val="33"/>
         </w:numPr>
         <w:spacing w:after="60" w:line="240" w:lineRule="auto"/>
+        <w:contextualSpacing w:val="0"/>
       </w:pPr>
       <w:r>
         <w:t>Are certain types of communities associated with lower levels of campus safety?</w:t>
@@ -5564,6 +5804,7 @@
           <w:numId w:val="33"/>
         </w:numPr>
         <w:spacing w:after="60" w:line="240" w:lineRule="auto"/>
+        <w:contextualSpacing w:val="0"/>
       </w:pPr>
       <w:r>
         <w:t>What solutions have been proposed to increase campus safety?</w:t>
@@ -5577,6 +5818,7 @@
           <w:numId w:val="33"/>
         </w:numPr>
         <w:spacing w:after="60" w:line="240" w:lineRule="auto"/>
+        <w:contextualSpacing w:val="0"/>
       </w:pPr>
       <w:r>
         <w:t>Traditional solution approaches to regulating community:</w:t>
@@ -5590,6 +5832,7 @@
           <w:numId w:val="33"/>
         </w:numPr>
         <w:spacing w:after="60" w:line="240" w:lineRule="auto"/>
+        <w:contextualSpacing w:val="0"/>
       </w:pPr>
       <w:r>
         <w:t>Community preparedness</w:t>
@@ -5603,6 +5846,7 @@
           <w:numId w:val="33"/>
         </w:numPr>
         <w:spacing w:after="60" w:line="240" w:lineRule="auto"/>
+        <w:contextualSpacing w:val="0"/>
       </w:pPr>
       <w:r>
         <w:t>Shaming</w:t>
@@ -5616,6 +5860,7 @@
           <w:numId w:val="33"/>
         </w:numPr>
         <w:spacing w:after="60" w:line="240" w:lineRule="auto"/>
+        <w:contextualSpacing w:val="0"/>
       </w:pPr>
       <w:r>
         <w:t>Punishment (e.g., banishment, etc.)</w:t>
@@ -5648,6 +5893,7 @@
           <w:numId w:val="32"/>
         </w:numPr>
         <w:spacing w:after="60" w:line="240" w:lineRule="auto"/>
+        <w:contextualSpacing w:val="0"/>
       </w:pPr>
       <w:r>
         <w:t>Rephrasing of Monti’s three questions regarding community.</w:t>
@@ -5661,6 +5907,7 @@
           <w:numId w:val="32"/>
         </w:numPr>
         <w:spacing w:after="60" w:line="240" w:lineRule="auto"/>
+        <w:contextualSpacing w:val="0"/>
       </w:pPr>
       <w:r>
         <w:t>Who can be a member of the community?</w:t>
@@ -5674,6 +5921,7 @@
           <w:numId w:val="32"/>
         </w:numPr>
         <w:spacing w:after="60" w:line="240" w:lineRule="auto"/>
+        <w:contextualSpacing w:val="0"/>
       </w:pPr>
       <w:r>
         <w:t>How closely must community members follow the rules?</w:t>
@@ -5687,6 +5935,7 @@
           <w:numId w:val="32"/>
         </w:numPr>
         <w:spacing w:after="60" w:line="240" w:lineRule="auto"/>
+        <w:contextualSpacing w:val="0"/>
       </w:pPr>
       <w:r>
         <w:t>Whose accountable to whom?</w:t>
@@ -5700,6 +5949,7 @@
           <w:numId w:val="32"/>
         </w:numPr>
         <w:spacing w:after="60" w:line="240" w:lineRule="auto"/>
+        <w:contextualSpacing w:val="0"/>
       </w:pPr>
       <w:r>
         <w:t xml:space="preserve">What was the right question </w:t>
@@ -5736,8 +5986,10 @@
           <w:numId w:val="32"/>
         </w:numPr>
         <w:spacing w:after="60" w:line="240" w:lineRule="auto"/>
-      </w:pPr>
-      <w:r>
+        <w:contextualSpacing w:val="0"/>
+      </w:pPr>
+      <w:r>
+        <w:lastRenderedPageBreak/>
         <w:t xml:space="preserve">Patel, V. (2019, November 1). The rift: how two cheap bottles of wine tore a college and its community apart. </w:t>
       </w:r>
       <w:r>
@@ -5758,6 +6010,7 @@
           <w:numId w:val="32"/>
         </w:numPr>
         <w:spacing w:after="60" w:line="240" w:lineRule="auto"/>
+        <w:contextualSpacing w:val="0"/>
       </w:pPr>
       <w:r>
         <w:t>The moral frame for analyzing the article</w:t>
@@ -5789,6 +6042,7 @@
           <w:numId w:val="32"/>
         </w:numPr>
         <w:spacing w:after="60" w:line="240" w:lineRule="auto"/>
+        <w:contextualSpacing w:val="0"/>
       </w:pPr>
       <w:r>
         <w:t>Haven does not provide legal protection regardless of behavior.</w:t>
@@ -5802,6 +6056,7 @@
           <w:numId w:val="32"/>
         </w:numPr>
         <w:spacing w:after="60" w:line="240" w:lineRule="auto"/>
+        <w:contextualSpacing w:val="0"/>
       </w:pPr>
       <w:r>
         <w:t>Sanctuary provides legal protection regardless of nature of behavior.</w:t>
@@ -5815,6 +6070,7 @@
           <w:numId w:val="32"/>
         </w:numPr>
         <w:spacing w:after="60" w:line="240" w:lineRule="auto"/>
+        <w:contextualSpacing w:val="0"/>
         <w:sectPr>
           <w:headerReference w:type="default" r:id="rId18"/>
           <w:pgSz w:w="12240" w:h="15840"/>
@@ -6010,6 +6266,7 @@
           <w:numId w:val="35"/>
         </w:numPr>
         <w:spacing w:after="60" w:line="240" w:lineRule="auto"/>
+        <w:contextualSpacing w:val="0"/>
       </w:pPr>
       <w:r>
         <w:t>Double whatever time you initially allot for fieldwork when doing qualitative research because of the difficulty with getting people to participate in the project.</w:t>
@@ -6026,6 +6283,7 @@
           <w:numId w:val="35"/>
         </w:numPr>
         <w:spacing w:after="60" w:line="240" w:lineRule="auto"/>
+        <w:contextualSpacing w:val="0"/>
       </w:pPr>
       <w:r>
         <w:t>Sociologists study groups, locals, and events.</w:t>
@@ -6039,6 +6297,7 @@
           <w:numId w:val="35"/>
         </w:numPr>
         <w:spacing w:after="60" w:line="240" w:lineRule="auto"/>
+        <w:contextualSpacing w:val="0"/>
       </w:pPr>
       <w:r>
         <w:t>Important questions</w:t>
@@ -6055,6 +6314,7 @@
           <w:numId w:val="35"/>
         </w:numPr>
         <w:spacing w:after="60" w:line="240" w:lineRule="auto"/>
+        <w:contextualSpacing w:val="0"/>
       </w:pPr>
       <w:r>
         <w:t>So, what? (Why do we need to know this?)</w:t>
@@ -6068,6 +6328,7 @@
           <w:numId w:val="35"/>
         </w:numPr>
         <w:spacing w:after="60" w:line="240" w:lineRule="auto"/>
+        <w:contextualSpacing w:val="0"/>
       </w:pPr>
       <w:r>
         <w:t>L</w:t>
@@ -6090,6 +6351,7 @@
           <w:numId w:val="35"/>
         </w:numPr>
         <w:spacing w:after="60" w:line="240" w:lineRule="auto"/>
+        <w:contextualSpacing w:val="0"/>
       </w:pPr>
       <w:r>
         <w:t>Lessons learned from the study provides insight to the question of how to create a polis.</w:t>
@@ -6119,6 +6381,7 @@
           <w:numId w:val="37"/>
         </w:numPr>
         <w:spacing w:after="60" w:line="240" w:lineRule="auto"/>
+        <w:contextualSpacing w:val="0"/>
       </w:pPr>
       <w:r>
         <w:t>Context of the situation</w:t>
@@ -6132,6 +6395,7 @@
           <w:numId w:val="37"/>
         </w:numPr>
         <w:spacing w:after="60" w:line="240" w:lineRule="auto"/>
+        <w:contextualSpacing w:val="0"/>
       </w:pPr>
       <w:r>
         <w:t>Ongoing inequities</w:t>
@@ -6145,6 +6409,7 @@
           <w:numId w:val="37"/>
         </w:numPr>
         <w:spacing w:after="60" w:line="240" w:lineRule="auto"/>
+        <w:contextualSpacing w:val="0"/>
       </w:pPr>
       <w:r>
         <w:t>Social and culture elements</w:t>
@@ -6158,6 +6423,7 @@
           <w:numId w:val="37"/>
         </w:numPr>
         <w:spacing w:after="60" w:line="240" w:lineRule="auto"/>
+        <w:contextualSpacing w:val="0"/>
       </w:pPr>
       <w:r>
         <w:t>Connect event to a larger context</w:t>
@@ -6171,6 +6437,7 @@
           <w:numId w:val="37"/>
         </w:numPr>
         <w:spacing w:after="60" w:line="240" w:lineRule="auto"/>
+        <w:contextualSpacing w:val="0"/>
       </w:pPr>
       <w:r>
         <w:t>All elements of the context may not be relevant to the moment but help understand why the event unfolded as it did.</w:t>
@@ -6184,6 +6451,7 @@
           <w:numId w:val="37"/>
         </w:numPr>
         <w:spacing w:after="60" w:line="240" w:lineRule="auto"/>
+        <w:contextualSpacing w:val="0"/>
       </w:pPr>
       <w:r>
         <w:t>There is always the temptation for researchers to selectively choose facts that support their point of view.</w:t>
@@ -6197,6 +6465,7 @@
           <w:numId w:val="37"/>
         </w:numPr>
         <w:spacing w:after="60" w:line="240" w:lineRule="auto"/>
+        <w:contextualSpacing w:val="0"/>
       </w:pPr>
       <w:r>
         <w:t>Ultimate objective is not to answer the question or prove which side is correct.</w:t>
@@ -6210,6 +6479,7 @@
           <w:numId w:val="37"/>
         </w:numPr>
         <w:spacing w:after="60" w:line="240" w:lineRule="auto"/>
+        <w:contextualSpacing w:val="0"/>
       </w:pPr>
       <w:r>
         <w:t>Realize that there are e</w:t>
@@ -6226,6 +6496,7 @@
           <w:numId w:val="37"/>
         </w:numPr>
         <w:spacing w:after="60" w:line="240" w:lineRule="auto"/>
+        <w:contextualSpacing w:val="0"/>
       </w:pPr>
       <w:r>
         <w:t xml:space="preserve">Job </w:t>
@@ -6245,8 +6516,10 @@
           <w:numId w:val="37"/>
         </w:numPr>
         <w:spacing w:after="60" w:line="240" w:lineRule="auto"/>
-      </w:pPr>
-      <w:r>
+        <w:contextualSpacing w:val="0"/>
+      </w:pPr>
+      <w:r>
+        <w:lastRenderedPageBreak/>
         <w:t xml:space="preserve">Job as a researcher doing qualitative research is to provide information and insight to </w:t>
       </w:r>
       <w:r>
@@ -6270,6 +6543,7 @@
           <w:numId w:val="37"/>
         </w:numPr>
         <w:spacing w:after="60" w:line="240" w:lineRule="auto"/>
+        <w:contextualSpacing w:val="0"/>
       </w:pPr>
       <w:r>
         <w:t>Remove the excuse of ignorance.</w:t>
@@ -6283,9 +6557,9 @@
           <w:numId w:val="37"/>
         </w:numPr>
         <w:spacing w:after="60" w:line="240" w:lineRule="auto"/>
-      </w:pPr>
-      <w:r>
-        <w:lastRenderedPageBreak/>
+        <w:contextualSpacing w:val="0"/>
+      </w:pPr>
+      <w:r>
         <w:t>Best approach is that of an agnostic.</w:t>
       </w:r>
     </w:p>
@@ -6297,6 +6571,7 @@
           <w:numId w:val="37"/>
         </w:numPr>
         <w:spacing w:after="60" w:line="240" w:lineRule="auto"/>
+        <w:contextualSpacing w:val="0"/>
       </w:pPr>
       <w:r>
         <w:t>Show how much more complex the situation is than either side realizes.</w:t>
@@ -6323,17 +6598,11 @@
           <w:numId w:val="37"/>
         </w:numPr>
         <w:spacing w:after="60" w:line="240" w:lineRule="auto"/>
+        <w:contextualSpacing w:val="0"/>
       </w:pPr>
       <w:r>
         <w:t>Extended case method research tends to have a political agenda.</w:t>
       </w:r>
-    </w:p>
-    <w:p>
-      <w:pPr>
-        <w:spacing w:after="60" w:line="240" w:lineRule="auto"/>
-      </w:pPr>
-      <w:bookmarkStart w:id="3" w:name="_GoBack"/>
-      <w:bookmarkEnd w:id="3"/>
     </w:p>
     <w:p>
       <w:pPr>
@@ -6351,7 +6620,440 @@
     <w:p>
       <w:pPr>
         <w:spacing w:after="60" w:line="240" w:lineRule="auto"/>
-      </w:pPr>
+        <w:rPr>
+          <w:u w:val="single"/>
+        </w:rPr>
+      </w:pPr>
+      <w:r>
+        <w:rPr>
+          <w:u w:val="single"/>
+        </w:rPr>
+        <w:lastRenderedPageBreak/>
+        <w:t>General Comments</w:t>
+      </w:r>
+    </w:p>
+    <w:p>
+      <w:pPr>
+        <w:spacing w:after="60" w:line="240" w:lineRule="auto"/>
+      </w:pPr>
+      <w:r>
+        <w:t>Monti’s rules for interviewing</w:t>
+      </w:r>
+    </w:p>
+    <w:p>
+      <w:pPr>
+        <w:pStyle w:val="ListParagraph"/>
+        <w:numPr>
+          <w:ilvl w:val="0"/>
+          <w:numId w:val="37"/>
+        </w:numPr>
+        <w:spacing w:after="60" w:line="240" w:lineRule="auto"/>
+        <w:contextualSpacing w:val="0"/>
+      </w:pPr>
+      <w:r>
+        <w:t>You’ve completed enough interviews when you</w:t>
+      </w:r>
+      <w:r>
+        <w:t xml:space="preserve"> stop</w:t>
+      </w:r>
+      <w:r>
+        <w:t xml:space="preserve"> get</w:t>
+      </w:r>
+      <w:r>
+        <w:t>ting</w:t>
+      </w:r>
+      <w:r>
+        <w:t xml:space="preserve"> new stories or themes.</w:t>
+      </w:r>
+    </w:p>
+    <w:p>
+      <w:pPr>
+        <w:pStyle w:val="ListParagraph"/>
+        <w:numPr>
+          <w:ilvl w:val="0"/>
+          <w:numId w:val="37"/>
+        </w:numPr>
+        <w:spacing w:after="60" w:line="240" w:lineRule="auto"/>
+        <w:contextualSpacing w:val="0"/>
+      </w:pPr>
+      <w:r>
+        <w:t>You don’t have enough interviews of the people with the requisite characteristics to satisfy representativeness.</w:t>
+      </w:r>
+    </w:p>
+    <w:p>
+      <w:pPr>
+        <w:pStyle w:val="ListParagraph"/>
+        <w:numPr>
+          <w:ilvl w:val="0"/>
+          <w:numId w:val="37"/>
+        </w:numPr>
+        <w:spacing w:after="60" w:line="240" w:lineRule="auto"/>
+        <w:contextualSpacing w:val="0"/>
+      </w:pPr>
+      <w:r>
+        <w:t>It’s unnecessary to transcribe interviews verbatim.</w:t>
+      </w:r>
+    </w:p>
+    <w:p>
+      <w:pPr>
+        <w:pStyle w:val="ListParagraph"/>
+        <w:numPr>
+          <w:ilvl w:val="0"/>
+          <w:numId w:val="37"/>
+        </w:numPr>
+        <w:spacing w:after="60" w:line="240" w:lineRule="auto"/>
+        <w:contextualSpacing w:val="0"/>
+      </w:pPr>
+      <w:r>
+        <w:t>Don’t rely on qualitative analysis software because it only counts instances of key words that the researcher must predefine.</w:t>
+      </w:r>
+    </w:p>
+    <w:p>
+      <w:pPr>
+        <w:spacing w:after="60" w:line="240" w:lineRule="auto"/>
+      </w:pPr>
+    </w:p>
+    <w:p>
+      <w:pPr>
+        <w:spacing w:after="60" w:line="240" w:lineRule="auto"/>
+        <w:rPr>
+          <w:u w:val="single"/>
+        </w:rPr>
+      </w:pPr>
+      <w:r>
+        <w:rPr>
+          <w:u w:val="single"/>
+        </w:rPr>
+        <w:t>Lecture Note</w:t>
+      </w:r>
+    </w:p>
+    <w:p>
+      <w:pPr>
+        <w:pStyle w:val="ListParagraph"/>
+        <w:numPr>
+          <w:ilvl w:val="0"/>
+          <w:numId w:val="39"/>
+        </w:numPr>
+        <w:spacing w:after="60" w:line="240" w:lineRule="auto"/>
+      </w:pPr>
+      <w:r>
+        <w:t>Grounded theory</w:t>
+      </w:r>
+      <w:r>
+        <w:t>-like research</w:t>
+      </w:r>
+      <w:r>
+        <w:t xml:space="preserve"> is the foundation for the other three app</w:t>
+      </w:r>
+      <w:r>
+        <w:t>roaches to qualitative research as well.</w:t>
+      </w:r>
+    </w:p>
+    <w:p>
+      <w:pPr>
+        <w:pStyle w:val="ListParagraph"/>
+        <w:numPr>
+          <w:ilvl w:val="0"/>
+          <w:numId w:val="39"/>
+        </w:numPr>
+        <w:spacing w:after="60" w:line="240" w:lineRule="auto"/>
+      </w:pPr>
+      <w:r>
+        <w:rPr>
+          <w:i/>
+        </w:rPr>
+        <w:t>The Battle for Christmas</w:t>
+      </w:r>
+      <w:r>
+        <w:t xml:space="preserve"> is an example of interpretive case method.</w:t>
+      </w:r>
+    </w:p>
+    <w:p>
+      <w:pPr>
+        <w:pStyle w:val="ListParagraph"/>
+        <w:numPr>
+          <w:ilvl w:val="1"/>
+          <w:numId w:val="39"/>
+        </w:numPr>
+        <w:spacing w:after="60" w:line="240" w:lineRule="auto"/>
+      </w:pPr>
+      <w:r>
+        <w:t xml:space="preserve">Examines an event to comment on a larger societal issue. </w:t>
+      </w:r>
+    </w:p>
+    <w:p>
+      <w:pPr>
+        <w:pStyle w:val="ListParagraph"/>
+        <w:numPr>
+          <w:ilvl w:val="1"/>
+          <w:numId w:val="39"/>
+        </w:numPr>
+        <w:spacing w:after="60" w:line="240" w:lineRule="auto"/>
+      </w:pPr>
+      <w:r>
+        <w:t>Christmas was raucous</w:t>
+      </w:r>
+      <w:r>
+        <w:t xml:space="preserve"> and carnival-like with rituals of inversion.</w:t>
+      </w:r>
+    </w:p>
+    <w:p>
+      <w:pPr>
+        <w:pStyle w:val="ListParagraph"/>
+        <w:numPr>
+          <w:ilvl w:val="1"/>
+          <w:numId w:val="39"/>
+        </w:numPr>
+        <w:spacing w:after="60" w:line="240" w:lineRule="auto"/>
+      </w:pPr>
+      <w:r>
+        <w:t>Christmas was a public occasion rather than a private occasion.</w:t>
+      </w:r>
+    </w:p>
+    <w:p>
+      <w:pPr>
+        <w:pStyle w:val="ListParagraph"/>
+        <w:numPr>
+          <w:ilvl w:val="1"/>
+          <w:numId w:val="39"/>
+        </w:numPr>
+        <w:spacing w:after="60" w:line="240" w:lineRule="auto"/>
+      </w:pPr>
+      <w:r>
+        <w:t>Focusing the holiday on children was a way to implement reform.</w:t>
+      </w:r>
+    </w:p>
+    <w:p>
+      <w:pPr>
+        <w:pStyle w:val="ListParagraph"/>
+        <w:numPr>
+          <w:ilvl w:val="1"/>
+          <w:numId w:val="39"/>
+        </w:numPr>
+        <w:spacing w:after="60" w:line="240" w:lineRule="auto"/>
+      </w:pPr>
+      <w:r>
+        <w:t>Civil rights are an example where a public issue that was turned private and re-focused on children to implement reform.</w:t>
+      </w:r>
+    </w:p>
+    <w:p>
+      <w:pPr>
+        <w:pStyle w:val="ListParagraph"/>
+        <w:numPr>
+          <w:ilvl w:val="1"/>
+          <w:numId w:val="39"/>
+        </w:numPr>
+        <w:spacing w:after="60" w:line="240" w:lineRule="auto"/>
+      </w:pPr>
+      <w:r>
+        <w:t xml:space="preserve">What matters about Christmas is what no longer </w:t>
+      </w:r>
+      <w:proofErr w:type="gramStart"/>
+      <w:r>
+        <w:t>happens.</w:t>
+      </w:r>
+      <w:proofErr w:type="gramEnd"/>
+    </w:p>
+    <w:p>
+      <w:pPr>
+        <w:pStyle w:val="ListParagraph"/>
+        <w:numPr>
+          <w:ilvl w:val="0"/>
+          <w:numId w:val="39"/>
+        </w:numPr>
+        <w:spacing w:after="60" w:line="240" w:lineRule="auto"/>
+      </w:pPr>
+      <w:r>
+        <w:t>Often it’s not what happens that matters, it’s what doesn’t happen.</w:t>
+      </w:r>
+    </w:p>
+    <w:p>
+      <w:pPr>
+        <w:pStyle w:val="ListParagraph"/>
+        <w:numPr>
+          <w:ilvl w:val="0"/>
+          <w:numId w:val="39"/>
+        </w:numPr>
+        <w:spacing w:after="60" w:line="240" w:lineRule="auto"/>
+      </w:pPr>
+      <w:r>
+        <w:t>The impact can be political/legal or social/cultural.</w:t>
+      </w:r>
+    </w:p>
+    <w:p>
+      <w:pPr>
+        <w:pStyle w:val="ListParagraph"/>
+        <w:numPr>
+          <w:ilvl w:val="0"/>
+          <w:numId w:val="39"/>
+        </w:numPr>
+        <w:spacing w:after="60" w:line="240" w:lineRule="auto"/>
+      </w:pPr>
+      <w:r>
+        <w:t>As a society, we practice collective self-restraint far more than out rhetoric suggests.</w:t>
+      </w:r>
+    </w:p>
+    <w:p>
+      <w:pPr>
+        <w:pStyle w:val="ListParagraph"/>
+        <w:numPr>
+          <w:ilvl w:val="0"/>
+          <w:numId w:val="39"/>
+        </w:numPr>
+        <w:spacing w:after="60" w:line="240" w:lineRule="auto"/>
+      </w:pPr>
+      <w:r>
+        <w:t>Interpretive case method examines group, locale, event rich with cultural significance.</w:t>
+      </w:r>
+    </w:p>
+    <w:p>
+      <w:pPr>
+        <w:pStyle w:val="ListParagraph"/>
+        <w:numPr>
+          <w:ilvl w:val="0"/>
+          <w:numId w:val="39"/>
+        </w:numPr>
+        <w:spacing w:after="60" w:line="240" w:lineRule="auto"/>
+      </w:pPr>
+      <w:r>
+        <w:t>Extended case method is the exact opposite approach of grounded theory.</w:t>
+      </w:r>
+    </w:p>
+    <w:p>
+      <w:pPr>
+        <w:pStyle w:val="ListParagraph"/>
+        <w:numPr>
+          <w:ilvl w:val="1"/>
+          <w:numId w:val="39"/>
+        </w:numPr>
+        <w:spacing w:after="60" w:line="240" w:lineRule="auto"/>
+      </w:pPr>
+      <w:r>
+        <w:t>Examines groups, locales, events that exemplify imbalance and demonstrate that the currently accepted theory is somehow wrong or incomplete.</w:t>
+      </w:r>
+    </w:p>
+    <w:p>
+      <w:pPr>
+        <w:pStyle w:val="ListParagraph"/>
+        <w:numPr>
+          <w:ilvl w:val="1"/>
+          <w:numId w:val="39"/>
+        </w:numPr>
+        <w:spacing w:after="60" w:line="240" w:lineRule="auto"/>
+      </w:pPr>
+      <w:r>
+        <w:rPr>
+          <w:i/>
+        </w:rPr>
+        <w:t>Left Behind</w:t>
+      </w:r>
+      <w:r>
+        <w:t xml:space="preserve"> is an example of extended case method.</w:t>
+      </w:r>
+    </w:p>
+    <w:p>
+      <w:pPr>
+        <w:pStyle w:val="ListParagraph"/>
+        <w:numPr>
+          <w:ilvl w:val="0"/>
+          <w:numId w:val="39"/>
+        </w:numPr>
+        <w:spacing w:after="60" w:line="240" w:lineRule="auto"/>
+      </w:pPr>
+      <w:r>
+        <w:t>Ethnomethodology assumes there is no standard structure (i.e., philosophy of the social).</w:t>
+      </w:r>
+    </w:p>
+    <w:p>
+      <w:pPr>
+        <w:pStyle w:val="ListParagraph"/>
+        <w:numPr>
+          <w:ilvl w:val="1"/>
+          <w:numId w:val="39"/>
+        </w:numPr>
+        <w:spacing w:after="60" w:line="240" w:lineRule="auto"/>
+      </w:pPr>
+      <w:r>
+        <w:t>Rules, roles, relationships, groups, locales, and events are created through interactions.</w:t>
+      </w:r>
+    </w:p>
+    <w:p>
+      <w:pPr>
+        <w:pStyle w:val="ListParagraph"/>
+        <w:numPr>
+          <w:ilvl w:val="0"/>
+          <w:numId w:val="39"/>
+        </w:numPr>
+        <w:spacing w:after="60" w:line="240" w:lineRule="auto"/>
+      </w:pPr>
+      <w:r>
+        <w:t>Create order (ethnomethodology), maintain and change order (grounded theory, interpretive case method, extended case method).</w:t>
+      </w:r>
+    </w:p>
+    <w:p>
+      <w:pPr>
+        <w:pStyle w:val="ListParagraph"/>
+        <w:numPr>
+          <w:ilvl w:val="0"/>
+          <w:numId w:val="39"/>
+        </w:numPr>
+        <w:spacing w:after="60" w:line="240" w:lineRule="auto"/>
+      </w:pPr>
+      <w:r>
+        <w:t>Class project is an example of interpretative case analysis.</w:t>
+      </w:r>
+    </w:p>
+    <w:p>
+      <w:pPr>
+        <w:pStyle w:val="ListParagraph"/>
+        <w:numPr>
+          <w:ilvl w:val="1"/>
+          <w:numId w:val="39"/>
+        </w:numPr>
+        <w:spacing w:after="60" w:line="240" w:lineRule="auto"/>
+      </w:pPr>
+      <w:r>
+        <w:t>Studying a locale to understand how community is made.</w:t>
+      </w:r>
+    </w:p>
+    <w:p>
+      <w:pPr>
+        <w:pStyle w:val="ListParagraph"/>
+        <w:numPr>
+          <w:ilvl w:val="1"/>
+          <w:numId w:val="39"/>
+        </w:numPr>
+        <w:spacing w:after="60" w:line="240" w:lineRule="auto"/>
+      </w:pPr>
+      <w:r>
+        <w:t>Unique contribution is our answers to Monti’s three questions about community.</w:t>
+      </w:r>
+    </w:p>
+    <w:p>
+      <w:pPr>
+        <w:pStyle w:val="ListParagraph"/>
+        <w:numPr>
+          <w:ilvl w:val="1"/>
+          <w:numId w:val="39"/>
+        </w:numPr>
+        <w:spacing w:after="60" w:line="240" w:lineRule="auto"/>
+      </w:pPr>
+      <w:r>
+        <w:t>Build on previous work abou</w:t>
+      </w:r>
+      <w:r>
+        <w:t xml:space="preserve">t civic talk and social capital by studying the North Central Special Business District (NCSBD) and extend it </w:t>
+      </w:r>
+      <w:r>
+        <w:t>by incorporating Monti’s three questions about community.</w:t>
+      </w:r>
+    </w:p>
+    <w:p>
+      <w:pPr>
+        <w:spacing w:after="60" w:line="240" w:lineRule="auto"/>
+      </w:pPr>
+      <w:bookmarkStart w:id="3" w:name="_GoBack"/>
+      <w:bookmarkEnd w:id="3"/>
     </w:p>
     <w:sectPr>
       <w:headerReference w:type="default" r:id="rId21"/>
@@ -6427,7 +7129,7 @@
         <w:bCs/>
         <w:noProof/>
       </w:rPr>
-      <w:t>1</w:t>
+      <w:t>2</w:t>
     </w:r>
     <w:r>
       <w:rPr>
@@ -6466,7 +7168,7 @@
         <w:bCs/>
         <w:noProof/>
       </w:rPr>
-      <w:t>1</w:t>
+      <w:t>2</w:t>
     </w:r>
     <w:r>
       <w:rPr>
@@ -6565,7 +7267,7 @@
         <w:bCs/>
         <w:noProof/>
       </w:rPr>
-      <w:t>2</w:t>
+      <w:t>3</w:t>
     </w:r>
     <w:r>
       <w:rPr>
@@ -6604,7 +7306,7 @@
         <w:bCs/>
         <w:noProof/>
       </w:rPr>
-      <w:t>2</w:t>
+      <w:t>3</w:t>
     </w:r>
     <w:r>
       <w:rPr>
@@ -6683,7 +7385,7 @@
         <w:bCs/>
         <w:noProof/>
       </w:rPr>
-      <w:t>1</w:t>
+      <w:t>2</w:t>
     </w:r>
     <w:r>
       <w:rPr>
@@ -6722,7 +7424,7 @@
         <w:bCs/>
         <w:noProof/>
       </w:rPr>
-      <w:t>1</w:t>
+      <w:t>2</w:t>
     </w:r>
     <w:r>
       <w:rPr>
@@ -7037,7 +7739,7 @@
         <w:bCs/>
         <w:noProof/>
       </w:rPr>
-      <w:t>2</w:t>
+      <w:t>3</w:t>
     </w:r>
     <w:r>
       <w:rPr>
@@ -7076,7 +7778,7 @@
         <w:bCs/>
         <w:noProof/>
       </w:rPr>
-      <w:t>2</w:t>
+      <w:t>3</w:t>
     </w:r>
     <w:r>
       <w:rPr>
@@ -8036,6 +8738,119 @@
     </w:lvl>
   </w:abstractNum>
   <w:abstractNum w:abstractNumId="1" w15:restartNumberingAfterBreak="0">
+    <w:nsid w:val="02B21334"/>
+    <w:multiLevelType w:val="hybridMultilevel"/>
+    <w:tmpl w:val="EC786D64"/>
+    <w:lvl w:ilvl="0" w:tplc="04090001">
+      <w:start w:val="1"/>
+      <w:numFmt w:val="bullet"/>
+      <w:lvlText w:val=""/>
+      <w:lvlJc w:val="left"/>
+      <w:pPr>
+        <w:ind w:left="720" w:hanging="360"/>
+      </w:pPr>
+      <w:rPr>
+        <w:rFonts w:ascii="Symbol" w:hAnsi="Symbol" w:hint="default"/>
+      </w:rPr>
+    </w:lvl>
+    <w:lvl w:ilvl="1" w:tplc="04090003" w:tentative="1">
+      <w:start w:val="1"/>
+      <w:numFmt w:val="bullet"/>
+      <w:lvlText w:val="o"/>
+      <w:lvlJc w:val="left"/>
+      <w:pPr>
+        <w:ind w:left="1440" w:hanging="360"/>
+      </w:pPr>
+      <w:rPr>
+        <w:rFonts w:ascii="Courier New" w:hAnsi="Courier New" w:cs="Courier New" w:hint="default"/>
+      </w:rPr>
+    </w:lvl>
+    <w:lvl w:ilvl="2" w:tplc="04090005" w:tentative="1">
+      <w:start w:val="1"/>
+      <w:numFmt w:val="bullet"/>
+      <w:lvlText w:val=""/>
+      <w:lvlJc w:val="left"/>
+      <w:pPr>
+        <w:ind w:left="2160" w:hanging="360"/>
+      </w:pPr>
+      <w:rPr>
+        <w:rFonts w:ascii="Wingdings" w:hAnsi="Wingdings" w:hint="default"/>
+      </w:rPr>
+    </w:lvl>
+    <w:lvl w:ilvl="3" w:tplc="04090001" w:tentative="1">
+      <w:start w:val="1"/>
+      <w:numFmt w:val="bullet"/>
+      <w:lvlText w:val=""/>
+      <w:lvlJc w:val="left"/>
+      <w:pPr>
+        <w:ind w:left="2880" w:hanging="360"/>
+      </w:pPr>
+      <w:rPr>
+        <w:rFonts w:ascii="Symbol" w:hAnsi="Symbol" w:hint="default"/>
+      </w:rPr>
+    </w:lvl>
+    <w:lvl w:ilvl="4" w:tplc="04090003" w:tentative="1">
+      <w:start w:val="1"/>
+      <w:numFmt w:val="bullet"/>
+      <w:lvlText w:val="o"/>
+      <w:lvlJc w:val="left"/>
+      <w:pPr>
+        <w:ind w:left="3600" w:hanging="360"/>
+      </w:pPr>
+      <w:rPr>
+        <w:rFonts w:ascii="Courier New" w:hAnsi="Courier New" w:cs="Courier New" w:hint="default"/>
+      </w:rPr>
+    </w:lvl>
+    <w:lvl w:ilvl="5" w:tplc="04090005" w:tentative="1">
+      <w:start w:val="1"/>
+      <w:numFmt w:val="bullet"/>
+      <w:lvlText w:val=""/>
+      <w:lvlJc w:val="left"/>
+      <w:pPr>
+        <w:ind w:left="4320" w:hanging="360"/>
+      </w:pPr>
+      <w:rPr>
+        <w:rFonts w:ascii="Wingdings" w:hAnsi="Wingdings" w:hint="default"/>
+      </w:rPr>
+    </w:lvl>
+    <w:lvl w:ilvl="6" w:tplc="04090001" w:tentative="1">
+      <w:start w:val="1"/>
+      <w:numFmt w:val="bullet"/>
+      <w:lvlText w:val=""/>
+      <w:lvlJc w:val="left"/>
+      <w:pPr>
+        <w:ind w:left="5040" w:hanging="360"/>
+      </w:pPr>
+      <w:rPr>
+        <w:rFonts w:ascii="Symbol" w:hAnsi="Symbol" w:hint="default"/>
+      </w:rPr>
+    </w:lvl>
+    <w:lvl w:ilvl="7" w:tplc="04090003" w:tentative="1">
+      <w:start w:val="1"/>
+      <w:numFmt w:val="bullet"/>
+      <w:lvlText w:val="o"/>
+      <w:lvlJc w:val="left"/>
+      <w:pPr>
+        <w:ind w:left="5760" w:hanging="360"/>
+      </w:pPr>
+      <w:rPr>
+        <w:rFonts w:ascii="Courier New" w:hAnsi="Courier New" w:cs="Courier New" w:hint="default"/>
+      </w:rPr>
+    </w:lvl>
+    <w:lvl w:ilvl="8" w:tplc="04090005" w:tentative="1">
+      <w:start w:val="1"/>
+      <w:numFmt w:val="bullet"/>
+      <w:lvlText w:val=""/>
+      <w:lvlJc w:val="left"/>
+      <w:pPr>
+        <w:ind w:left="6480" w:hanging="360"/>
+      </w:pPr>
+      <w:rPr>
+        <w:rFonts w:ascii="Wingdings" w:hAnsi="Wingdings" w:hint="default"/>
+      </w:rPr>
+    </w:lvl>
+  </w:abstractNum>
+  <w:abstractNum w:abstractNumId="2" w15:restartNumberingAfterBreak="0">
     <w:nsid w:val="03DD5DC5"/>
     <w:multiLevelType w:val="hybridMultilevel"/>
     <w:tmpl w:val="3D8210EE"/>
@@ -8121,7 +8936,7 @@
       </w:pPr>
     </w:lvl>
   </w:abstractNum>
-  <w:abstractNum w:abstractNumId="2" w15:restartNumberingAfterBreak="0">
+  <w:abstractNum w:abstractNumId="3" w15:restartNumberingAfterBreak="0">
     <w:nsid w:val="050D7B16"/>
     <w:multiLevelType w:val="hybridMultilevel"/>
     <w:tmpl w:val="9A60BA5E"/>
@@ -8234,7 +9049,7 @@
       </w:rPr>
     </w:lvl>
   </w:abstractNum>
-  <w:abstractNum w:abstractNumId="3" w15:restartNumberingAfterBreak="0">
+  <w:abstractNum w:abstractNumId="4" w15:restartNumberingAfterBreak="0">
     <w:nsid w:val="0EEC1F14"/>
     <w:multiLevelType w:val="hybridMultilevel"/>
     <w:tmpl w:val="EEDE7BB4"/>
@@ -8347,7 +9162,7 @@
       </w:rPr>
     </w:lvl>
   </w:abstractNum>
-  <w:abstractNum w:abstractNumId="4" w15:restartNumberingAfterBreak="0">
+  <w:abstractNum w:abstractNumId="5" w15:restartNumberingAfterBreak="0">
     <w:nsid w:val="0EF51121"/>
     <w:multiLevelType w:val="hybridMultilevel"/>
     <w:tmpl w:val="BCD4B166"/>
@@ -8460,7 +9275,7 @@
       </w:rPr>
     </w:lvl>
   </w:abstractNum>
-  <w:abstractNum w:abstractNumId="5" w15:restartNumberingAfterBreak="0">
+  <w:abstractNum w:abstractNumId="6" w15:restartNumberingAfterBreak="0">
     <w:nsid w:val="13CC200D"/>
     <w:multiLevelType w:val="hybridMultilevel"/>
     <w:tmpl w:val="15F601F6"/>
@@ -8573,7 +9388,7 @@
       </w:rPr>
     </w:lvl>
   </w:abstractNum>
-  <w:abstractNum w:abstractNumId="6" w15:restartNumberingAfterBreak="0">
+  <w:abstractNum w:abstractNumId="7" w15:restartNumberingAfterBreak="0">
     <w:nsid w:val="1A5B5966"/>
     <w:multiLevelType w:val="hybridMultilevel"/>
     <w:tmpl w:val="D5362AA2"/>
@@ -8686,7 +9501,7 @@
       </w:rPr>
     </w:lvl>
   </w:abstractNum>
-  <w:abstractNum w:abstractNumId="7" w15:restartNumberingAfterBreak="0">
+  <w:abstractNum w:abstractNumId="8" w15:restartNumberingAfterBreak="0">
     <w:nsid w:val="2197628F"/>
     <w:multiLevelType w:val="hybridMultilevel"/>
     <w:tmpl w:val="C60652C2"/>
@@ -8799,7 +9614,7 @@
       </w:rPr>
     </w:lvl>
   </w:abstractNum>
-  <w:abstractNum w:abstractNumId="8" w15:restartNumberingAfterBreak="0">
+  <w:abstractNum w:abstractNumId="9" w15:restartNumberingAfterBreak="0">
     <w:nsid w:val="259B577A"/>
     <w:multiLevelType w:val="hybridMultilevel"/>
     <w:tmpl w:val="79C622E2"/>
@@ -8912,7 +9727,7 @@
       </w:rPr>
     </w:lvl>
   </w:abstractNum>
-  <w:abstractNum w:abstractNumId="9" w15:restartNumberingAfterBreak="0">
+  <w:abstractNum w:abstractNumId="10" w15:restartNumberingAfterBreak="0">
     <w:nsid w:val="27174E38"/>
     <w:multiLevelType w:val="hybridMultilevel"/>
     <w:tmpl w:val="E7449858"/>
@@ -9025,7 +9840,7 @@
       </w:rPr>
     </w:lvl>
   </w:abstractNum>
-  <w:abstractNum w:abstractNumId="10" w15:restartNumberingAfterBreak="0">
+  <w:abstractNum w:abstractNumId="11" w15:restartNumberingAfterBreak="0">
     <w:nsid w:val="2DF9548A"/>
     <w:multiLevelType w:val="hybridMultilevel"/>
     <w:tmpl w:val="0012EF8E"/>
@@ -9138,7 +9953,7 @@
       </w:rPr>
     </w:lvl>
   </w:abstractNum>
-  <w:abstractNum w:abstractNumId="11" w15:restartNumberingAfterBreak="0">
+  <w:abstractNum w:abstractNumId="12" w15:restartNumberingAfterBreak="0">
     <w:nsid w:val="308F2558"/>
     <w:multiLevelType w:val="hybridMultilevel"/>
     <w:tmpl w:val="E354C856"/>
@@ -9251,7 +10066,7 @@
       </w:rPr>
     </w:lvl>
   </w:abstractNum>
-  <w:abstractNum w:abstractNumId="12" w15:restartNumberingAfterBreak="0">
+  <w:abstractNum w:abstractNumId="13" w15:restartNumberingAfterBreak="0">
     <w:nsid w:val="30AB58BB"/>
     <w:multiLevelType w:val="hybridMultilevel"/>
     <w:tmpl w:val="DB667C56"/>
@@ -9364,7 +10179,7 @@
       </w:rPr>
     </w:lvl>
   </w:abstractNum>
-  <w:abstractNum w:abstractNumId="13" w15:restartNumberingAfterBreak="0">
+  <w:abstractNum w:abstractNumId="14" w15:restartNumberingAfterBreak="0">
     <w:nsid w:val="314140C7"/>
     <w:multiLevelType w:val="hybridMultilevel"/>
     <w:tmpl w:val="B8E6EDFC"/>
@@ -9477,7 +10292,7 @@
       </w:rPr>
     </w:lvl>
   </w:abstractNum>
-  <w:abstractNum w:abstractNumId="14" w15:restartNumberingAfterBreak="0">
+  <w:abstractNum w:abstractNumId="15" w15:restartNumberingAfterBreak="0">
     <w:nsid w:val="31B76E43"/>
     <w:multiLevelType w:val="hybridMultilevel"/>
     <w:tmpl w:val="B1FA4398"/>
@@ -9590,7 +10405,7 @@
       </w:rPr>
     </w:lvl>
   </w:abstractNum>
-  <w:abstractNum w:abstractNumId="15" w15:restartNumberingAfterBreak="0">
+  <w:abstractNum w:abstractNumId="16" w15:restartNumberingAfterBreak="0">
     <w:nsid w:val="345D1CE9"/>
     <w:multiLevelType w:val="hybridMultilevel"/>
     <w:tmpl w:val="D6425452"/>
@@ -9703,7 +10518,7 @@
       </w:rPr>
     </w:lvl>
   </w:abstractNum>
-  <w:abstractNum w:abstractNumId="16" w15:restartNumberingAfterBreak="0">
+  <w:abstractNum w:abstractNumId="17" w15:restartNumberingAfterBreak="0">
     <w:nsid w:val="3CAA062C"/>
     <w:multiLevelType w:val="hybridMultilevel"/>
     <w:tmpl w:val="F27C1EE6"/>
@@ -9816,7 +10631,7 @@
       </w:rPr>
     </w:lvl>
   </w:abstractNum>
-  <w:abstractNum w:abstractNumId="17" w15:restartNumberingAfterBreak="0">
+  <w:abstractNum w:abstractNumId="18" w15:restartNumberingAfterBreak="0">
     <w:nsid w:val="3F9202BB"/>
     <w:multiLevelType w:val="hybridMultilevel"/>
     <w:tmpl w:val="CB2E58BA"/>
@@ -9929,7 +10744,7 @@
       </w:rPr>
     </w:lvl>
   </w:abstractNum>
-  <w:abstractNum w:abstractNumId="18" w15:restartNumberingAfterBreak="0">
+  <w:abstractNum w:abstractNumId="19" w15:restartNumberingAfterBreak="0">
     <w:nsid w:val="408E3A18"/>
     <w:multiLevelType w:val="hybridMultilevel"/>
     <w:tmpl w:val="F55C60D6"/>
@@ -10042,7 +10857,7 @@
       </w:rPr>
     </w:lvl>
   </w:abstractNum>
-  <w:abstractNum w:abstractNumId="19" w15:restartNumberingAfterBreak="0">
+  <w:abstractNum w:abstractNumId="20" w15:restartNumberingAfterBreak="0">
     <w:nsid w:val="433D2DDC"/>
     <w:multiLevelType w:val="hybridMultilevel"/>
     <w:tmpl w:val="F3CEDD3A"/>
@@ -10155,7 +10970,7 @@
       </w:rPr>
     </w:lvl>
   </w:abstractNum>
-  <w:abstractNum w:abstractNumId="20" w15:restartNumberingAfterBreak="0">
+  <w:abstractNum w:abstractNumId="21" w15:restartNumberingAfterBreak="0">
     <w:nsid w:val="43A55484"/>
     <w:multiLevelType w:val="hybridMultilevel"/>
     <w:tmpl w:val="3410AD4C"/>
@@ -10268,7 +11083,7 @@
       </w:rPr>
     </w:lvl>
   </w:abstractNum>
-  <w:abstractNum w:abstractNumId="21" w15:restartNumberingAfterBreak="0">
+  <w:abstractNum w:abstractNumId="22" w15:restartNumberingAfterBreak="0">
     <w:nsid w:val="4B816A90"/>
     <w:multiLevelType w:val="hybridMultilevel"/>
     <w:tmpl w:val="B2C85488"/>
@@ -10381,7 +11196,7 @@
       </w:rPr>
     </w:lvl>
   </w:abstractNum>
-  <w:abstractNum w:abstractNumId="22" w15:restartNumberingAfterBreak="0">
+  <w:abstractNum w:abstractNumId="23" w15:restartNumberingAfterBreak="0">
     <w:nsid w:val="4D0334BE"/>
     <w:multiLevelType w:val="hybridMultilevel"/>
     <w:tmpl w:val="183866F0"/>
@@ -10494,7 +11309,120 @@
       </w:rPr>
     </w:lvl>
   </w:abstractNum>
-  <w:abstractNum w:abstractNumId="23" w15:restartNumberingAfterBreak="0">
+  <w:abstractNum w:abstractNumId="24" w15:restartNumberingAfterBreak="0">
+    <w:nsid w:val="5757644F"/>
+    <w:multiLevelType w:val="hybridMultilevel"/>
+    <w:tmpl w:val="EFE8475C"/>
+    <w:lvl w:ilvl="0" w:tplc="04090001">
+      <w:start w:val="1"/>
+      <w:numFmt w:val="bullet"/>
+      <w:lvlText w:val=""/>
+      <w:lvlJc w:val="left"/>
+      <w:pPr>
+        <w:ind w:left="720" w:hanging="360"/>
+      </w:pPr>
+      <w:rPr>
+        <w:rFonts w:ascii="Symbol" w:hAnsi="Symbol" w:hint="default"/>
+      </w:rPr>
+    </w:lvl>
+    <w:lvl w:ilvl="1" w:tplc="04090003">
+      <w:start w:val="1"/>
+      <w:numFmt w:val="bullet"/>
+      <w:lvlText w:val="o"/>
+      <w:lvlJc w:val="left"/>
+      <w:pPr>
+        <w:ind w:left="1440" w:hanging="360"/>
+      </w:pPr>
+      <w:rPr>
+        <w:rFonts w:ascii="Courier New" w:hAnsi="Courier New" w:cs="Courier New" w:hint="default"/>
+      </w:rPr>
+    </w:lvl>
+    <w:lvl w:ilvl="2" w:tplc="04090005">
+      <w:start w:val="1"/>
+      <w:numFmt w:val="bullet"/>
+      <w:lvlText w:val=""/>
+      <w:lvlJc w:val="left"/>
+      <w:pPr>
+        <w:ind w:left="2160" w:hanging="360"/>
+      </w:pPr>
+      <w:rPr>
+        <w:rFonts w:ascii="Wingdings" w:hAnsi="Wingdings" w:hint="default"/>
+      </w:rPr>
+    </w:lvl>
+    <w:lvl w:ilvl="3" w:tplc="04090001" w:tentative="1">
+      <w:start w:val="1"/>
+      <w:numFmt w:val="bullet"/>
+      <w:lvlText w:val=""/>
+      <w:lvlJc w:val="left"/>
+      <w:pPr>
+        <w:ind w:left="2880" w:hanging="360"/>
+      </w:pPr>
+      <w:rPr>
+        <w:rFonts w:ascii="Symbol" w:hAnsi="Symbol" w:hint="default"/>
+      </w:rPr>
+    </w:lvl>
+    <w:lvl w:ilvl="4" w:tplc="04090003" w:tentative="1">
+      <w:start w:val="1"/>
+      <w:numFmt w:val="bullet"/>
+      <w:lvlText w:val="o"/>
+      <w:lvlJc w:val="left"/>
+      <w:pPr>
+        <w:ind w:left="3600" w:hanging="360"/>
+      </w:pPr>
+      <w:rPr>
+        <w:rFonts w:ascii="Courier New" w:hAnsi="Courier New" w:cs="Courier New" w:hint="default"/>
+      </w:rPr>
+    </w:lvl>
+    <w:lvl w:ilvl="5" w:tplc="04090005" w:tentative="1">
+      <w:start w:val="1"/>
+      <w:numFmt w:val="bullet"/>
+      <w:lvlText w:val=""/>
+      <w:lvlJc w:val="left"/>
+      <w:pPr>
+        <w:ind w:left="4320" w:hanging="360"/>
+      </w:pPr>
+      <w:rPr>
+        <w:rFonts w:ascii="Wingdings" w:hAnsi="Wingdings" w:hint="default"/>
+      </w:rPr>
+    </w:lvl>
+    <w:lvl w:ilvl="6" w:tplc="04090001" w:tentative="1">
+      <w:start w:val="1"/>
+      <w:numFmt w:val="bullet"/>
+      <w:lvlText w:val=""/>
+      <w:lvlJc w:val="left"/>
+      <w:pPr>
+        <w:ind w:left="5040" w:hanging="360"/>
+      </w:pPr>
+      <w:rPr>
+        <w:rFonts w:ascii="Symbol" w:hAnsi="Symbol" w:hint="default"/>
+      </w:rPr>
+    </w:lvl>
+    <w:lvl w:ilvl="7" w:tplc="04090003" w:tentative="1">
+      <w:start w:val="1"/>
+      <w:numFmt w:val="bullet"/>
+      <w:lvlText w:val="o"/>
+      <w:lvlJc w:val="left"/>
+      <w:pPr>
+        <w:ind w:left="5760" w:hanging="360"/>
+      </w:pPr>
+      <w:rPr>
+        <w:rFonts w:ascii="Courier New" w:hAnsi="Courier New" w:cs="Courier New" w:hint="default"/>
+      </w:rPr>
+    </w:lvl>
+    <w:lvl w:ilvl="8" w:tplc="04090005" w:tentative="1">
+      <w:start w:val="1"/>
+      <w:numFmt w:val="bullet"/>
+      <w:lvlText w:val=""/>
+      <w:lvlJc w:val="left"/>
+      <w:pPr>
+        <w:ind w:left="6480" w:hanging="360"/>
+      </w:pPr>
+      <w:rPr>
+        <w:rFonts w:ascii="Wingdings" w:hAnsi="Wingdings" w:hint="default"/>
+      </w:rPr>
+    </w:lvl>
+  </w:abstractNum>
+  <w:abstractNum w:abstractNumId="25" w15:restartNumberingAfterBreak="0">
     <w:nsid w:val="577578A5"/>
     <w:multiLevelType w:val="hybridMultilevel"/>
     <w:tmpl w:val="26609FFA"/>
@@ -10580,7 +11508,7 @@
       </w:pPr>
     </w:lvl>
   </w:abstractNum>
-  <w:abstractNum w:abstractNumId="24" w15:restartNumberingAfterBreak="0">
+  <w:abstractNum w:abstractNumId="26" w15:restartNumberingAfterBreak="0">
     <w:nsid w:val="59F13645"/>
     <w:multiLevelType w:val="hybridMultilevel"/>
     <w:tmpl w:val="6470A86C"/>
@@ -10666,7 +11594,7 @@
       </w:pPr>
     </w:lvl>
   </w:abstractNum>
-  <w:abstractNum w:abstractNumId="25" w15:restartNumberingAfterBreak="0">
+  <w:abstractNum w:abstractNumId="27" w15:restartNumberingAfterBreak="0">
     <w:nsid w:val="5C5F78D8"/>
     <w:multiLevelType w:val="hybridMultilevel"/>
     <w:tmpl w:val="9AF8C27C"/>
@@ -10779,7 +11707,7 @@
       </w:rPr>
     </w:lvl>
   </w:abstractNum>
-  <w:abstractNum w:abstractNumId="26" w15:restartNumberingAfterBreak="0">
+  <w:abstractNum w:abstractNumId="28" w15:restartNumberingAfterBreak="0">
     <w:nsid w:val="5CE327F6"/>
     <w:multiLevelType w:val="hybridMultilevel"/>
     <w:tmpl w:val="8D9ACE28"/>
@@ -10892,7 +11820,7 @@
       </w:rPr>
     </w:lvl>
   </w:abstractNum>
-  <w:abstractNum w:abstractNumId="27" w15:restartNumberingAfterBreak="0">
+  <w:abstractNum w:abstractNumId="29" w15:restartNumberingAfterBreak="0">
     <w:nsid w:val="5EC868EA"/>
     <w:multiLevelType w:val="hybridMultilevel"/>
     <w:tmpl w:val="738E96FA"/>
@@ -11005,7 +11933,7 @@
       </w:rPr>
     </w:lvl>
   </w:abstractNum>
-  <w:abstractNum w:abstractNumId="28" w15:restartNumberingAfterBreak="0">
+  <w:abstractNum w:abstractNumId="30" w15:restartNumberingAfterBreak="0">
     <w:nsid w:val="60D470C1"/>
     <w:multiLevelType w:val="hybridMultilevel"/>
     <w:tmpl w:val="F0D00480"/>
@@ -11118,7 +12046,7 @@
       </w:rPr>
     </w:lvl>
   </w:abstractNum>
-  <w:abstractNum w:abstractNumId="29" w15:restartNumberingAfterBreak="0">
+  <w:abstractNum w:abstractNumId="31" w15:restartNumberingAfterBreak="0">
     <w:nsid w:val="66034187"/>
     <w:multiLevelType w:val="hybridMultilevel"/>
     <w:tmpl w:val="59BE21D4"/>
@@ -11231,10 +12159,10 @@
       </w:rPr>
     </w:lvl>
   </w:abstractNum>
-  <w:abstractNum w:abstractNumId="30" w15:restartNumberingAfterBreak="0">
+  <w:abstractNum w:abstractNumId="32" w15:restartNumberingAfterBreak="0">
     <w:nsid w:val="66D24AF5"/>
     <w:multiLevelType w:val="hybridMultilevel"/>
-    <w:tmpl w:val="C2584602"/>
+    <w:tmpl w:val="803CE5E4"/>
     <w:lvl w:ilvl="0" w:tplc="04090001">
       <w:start w:val="1"/>
       <w:numFmt w:val="bullet"/>
@@ -11344,7 +12272,7 @@
       </w:rPr>
     </w:lvl>
   </w:abstractNum>
-  <w:abstractNum w:abstractNumId="31" w15:restartNumberingAfterBreak="0">
+  <w:abstractNum w:abstractNumId="33" w15:restartNumberingAfterBreak="0">
     <w:nsid w:val="6CD2010C"/>
     <w:multiLevelType w:val="hybridMultilevel"/>
     <w:tmpl w:val="91AAB8B8"/>
@@ -11457,7 +12385,7 @@
       </w:rPr>
     </w:lvl>
   </w:abstractNum>
-  <w:abstractNum w:abstractNumId="32" w15:restartNumberingAfterBreak="0">
+  <w:abstractNum w:abstractNumId="34" w15:restartNumberingAfterBreak="0">
     <w:nsid w:val="706D5264"/>
     <w:multiLevelType w:val="hybridMultilevel"/>
     <w:tmpl w:val="FE46549C"/>
@@ -11570,7 +12498,7 @@
       </w:rPr>
     </w:lvl>
   </w:abstractNum>
-  <w:abstractNum w:abstractNumId="33" w15:restartNumberingAfterBreak="0">
+  <w:abstractNum w:abstractNumId="35" w15:restartNumberingAfterBreak="0">
     <w:nsid w:val="7854013C"/>
     <w:multiLevelType w:val="hybridMultilevel"/>
     <w:tmpl w:val="06FA1B60"/>
@@ -11683,7 +12611,7 @@
       </w:rPr>
     </w:lvl>
   </w:abstractNum>
-  <w:abstractNum w:abstractNumId="34" w15:restartNumberingAfterBreak="0">
+  <w:abstractNum w:abstractNumId="36" w15:restartNumberingAfterBreak="0">
     <w:nsid w:val="7AC35DFA"/>
     <w:multiLevelType w:val="hybridMultilevel"/>
     <w:tmpl w:val="F5AEDE78"/>
@@ -11796,7 +12724,7 @@
       </w:rPr>
     </w:lvl>
   </w:abstractNum>
-  <w:abstractNum w:abstractNumId="35" w15:restartNumberingAfterBreak="0">
+  <w:abstractNum w:abstractNumId="37" w15:restartNumberingAfterBreak="0">
     <w:nsid w:val="7BCF783D"/>
     <w:multiLevelType w:val="hybridMultilevel"/>
     <w:tmpl w:val="280CCE30"/>
@@ -11909,7 +12837,7 @@
       </w:rPr>
     </w:lvl>
   </w:abstractNum>
-  <w:abstractNum w:abstractNumId="36" w15:restartNumberingAfterBreak="0">
+  <w:abstractNum w:abstractNumId="38" w15:restartNumberingAfterBreak="0">
     <w:nsid w:val="7D6430BA"/>
     <w:multiLevelType w:val="hybridMultilevel"/>
     <w:tmpl w:val="020009F4"/>
@@ -12023,115 +12951,121 @@
     </w:lvl>
   </w:abstractNum>
   <w:num w:numId="1">
-    <w:abstractNumId w:val="33"/>
+    <w:abstractNumId w:val="35"/>
   </w:num>
   <w:num w:numId="2">
-    <w:abstractNumId w:val="15"/>
+    <w:abstractNumId w:val="16"/>
   </w:num>
   <w:num w:numId="3">
-    <w:abstractNumId w:val="4"/>
+    <w:abstractNumId w:val="5"/>
   </w:num>
   <w:num w:numId="4">
     <w:abstractNumId w:val="0"/>
   </w:num>
   <w:num w:numId="5">
+    <w:abstractNumId w:val="33"/>
+  </w:num>
+  <w:num w:numId="6">
+    <w:abstractNumId w:val="36"/>
+  </w:num>
+  <w:num w:numId="7">
+    <w:abstractNumId w:val="21"/>
+  </w:num>
+  <w:num w:numId="8">
+    <w:abstractNumId w:val="17"/>
+  </w:num>
+  <w:num w:numId="9">
+    <w:abstractNumId w:val="12"/>
+  </w:num>
+  <w:num w:numId="10">
+    <w:abstractNumId w:val="14"/>
+  </w:num>
+  <w:num w:numId="11">
+    <w:abstractNumId w:val="10"/>
+  </w:num>
+  <w:num w:numId="12">
+    <w:abstractNumId w:val="20"/>
+  </w:num>
+  <w:num w:numId="13">
+    <w:abstractNumId w:val="34"/>
+  </w:num>
+  <w:num w:numId="14">
+    <w:abstractNumId w:val="23"/>
+  </w:num>
+  <w:num w:numId="15">
+    <w:abstractNumId w:val="6"/>
+  </w:num>
+  <w:num w:numId="16">
+    <w:abstractNumId w:val="25"/>
+  </w:num>
+  <w:num w:numId="17">
+    <w:abstractNumId w:val="38"/>
+  </w:num>
+  <w:num w:numId="18">
+    <w:abstractNumId w:val="8"/>
+  </w:num>
+  <w:num w:numId="19">
+    <w:abstractNumId w:val="18"/>
+  </w:num>
+  <w:num w:numId="20">
+    <w:abstractNumId w:val="9"/>
+  </w:num>
+  <w:num w:numId="21">
+    <w:abstractNumId w:val="2"/>
+  </w:num>
+  <w:num w:numId="22">
+    <w:abstractNumId w:val="30"/>
+  </w:num>
+  <w:num w:numId="23">
+    <w:abstractNumId w:val="28"/>
+  </w:num>
+  <w:num w:numId="24">
+    <w:abstractNumId w:val="26"/>
+  </w:num>
+  <w:num w:numId="25">
+    <w:abstractNumId w:val="19"/>
+  </w:num>
+  <w:num w:numId="26">
+    <w:abstractNumId w:val="11"/>
+  </w:num>
+  <w:num w:numId="27">
+    <w:abstractNumId w:val="7"/>
+  </w:num>
+  <w:num w:numId="28">
+    <w:abstractNumId w:val="15"/>
+  </w:num>
+  <w:num w:numId="29">
     <w:abstractNumId w:val="31"/>
   </w:num>
-  <w:num w:numId="6">
-    <w:abstractNumId w:val="34"/>
+  <w:num w:numId="30">
+    <w:abstractNumId w:val="4"/>
   </w:num>
-  <w:num w:numId="7">
-    <w:abstractNumId w:val="20"/>
+  <w:num w:numId="31">
+    <w:abstractNumId w:val="29"/>
   </w:num>
-  <w:num w:numId="8">
-    <w:abstractNumId w:val="16"/>
+  <w:num w:numId="32">
+    <w:abstractNumId w:val="3"/>
   </w:num>
-  <w:num w:numId="9">
-    <w:abstractNumId w:val="11"/>
+  <w:num w:numId="33">
+    <w:abstractNumId w:val="37"/>
   </w:num>
-  <w:num w:numId="10">
+  <w:num w:numId="34">
+    <w:abstractNumId w:val="22"/>
+  </w:num>
+  <w:num w:numId="35">
     <w:abstractNumId w:val="13"/>
   </w:num>
-  <w:num w:numId="11">
-    <w:abstractNumId w:val="9"/>
+  <w:num w:numId="36">
+    <w:abstractNumId w:val="27"/>
   </w:num>
-  <w:num w:numId="12">
-    <w:abstractNumId w:val="19"/>
-  </w:num>
-  <w:num w:numId="13">
+  <w:num w:numId="37">
     <w:abstractNumId w:val="32"/>
   </w:num>
-  <w:num w:numId="14">
-    <w:abstractNumId w:val="22"/>
-  </w:num>
-  <w:num w:numId="15">
-    <w:abstractNumId w:val="5"/>
-  </w:num>
-  <w:num w:numId="16">
-    <w:abstractNumId w:val="23"/>
-  </w:num>
-  <w:num w:numId="17">
-    <w:abstractNumId w:val="36"/>
-  </w:num>
-  <w:num w:numId="18">
-    <w:abstractNumId w:val="7"/>
-  </w:num>
-  <w:num w:numId="19">
-    <w:abstractNumId w:val="17"/>
-  </w:num>
-  <w:num w:numId="20">
-    <w:abstractNumId w:val="8"/>
-  </w:num>
-  <w:num w:numId="21">
+  <w:num w:numId="38">
     <w:abstractNumId w:val="1"/>
   </w:num>
-  <w:num w:numId="22">
-    <w:abstractNumId w:val="28"/>
-  </w:num>
-  <w:num w:numId="23">
-    <w:abstractNumId w:val="26"/>
-  </w:num>
-  <w:num w:numId="24">
+  <w:num w:numId="39">
     <w:abstractNumId w:val="24"/>
-  </w:num>
-  <w:num w:numId="25">
-    <w:abstractNumId w:val="18"/>
-  </w:num>
-  <w:num w:numId="26">
-    <w:abstractNumId w:val="10"/>
-  </w:num>
-  <w:num w:numId="27">
-    <w:abstractNumId w:val="6"/>
-  </w:num>
-  <w:num w:numId="28">
-    <w:abstractNumId w:val="14"/>
-  </w:num>
-  <w:num w:numId="29">
-    <w:abstractNumId w:val="29"/>
-  </w:num>
-  <w:num w:numId="30">
-    <w:abstractNumId w:val="3"/>
-  </w:num>
-  <w:num w:numId="31">
-    <w:abstractNumId w:val="27"/>
-  </w:num>
-  <w:num w:numId="32">
-    <w:abstractNumId w:val="2"/>
-  </w:num>
-  <w:num w:numId="33">
-    <w:abstractNumId w:val="35"/>
-  </w:num>
-  <w:num w:numId="34">
-    <w:abstractNumId w:val="21"/>
-  </w:num>
-  <w:num w:numId="35">
-    <w:abstractNumId w:val="12"/>
-  </w:num>
-  <w:num w:numId="36">
-    <w:abstractNumId w:val="25"/>
-  </w:num>
-  <w:num w:numId="37">
-    <w:abstractNumId w:val="30"/>
   </w:num>
 </w:numbering>
 </file>

</xml_diff>

<commit_message>
Notes from class on December 2, 2019
</commit_message>
<xml_diff>
--- a/Notes/SOC5060_Notes_Lecture_v00.docx
+++ b/Notes/SOC5060_Notes_Lecture_v00.docx
@@ -7051,12 +7051,745 @@
     <w:p>
       <w:pPr>
         <w:spacing w:after="60" w:line="240" w:lineRule="auto"/>
-      </w:pPr>
+        <w:sectPr>
+          <w:headerReference w:type="default" r:id="rId21"/>
+          <w:pgSz w:w="12240" w:h="15840"/>
+          <w:pgMar w:top="1440" w:right="1440" w:bottom="1440" w:left="1440" w:header="720" w:footer="720" w:gutter="0"/>
+          <w:pgNumType w:start="1"/>
+          <w:cols w:space="720"/>
+          <w:docGrid w:linePitch="360"/>
+        </w:sectPr>
+      </w:pPr>
+    </w:p>
+    <w:p>
+      <w:pPr>
+        <w:spacing w:after="0" w:line="240" w:lineRule="auto"/>
+        <w:rPr>
+          <w:u w:val="single"/>
+        </w:rPr>
+      </w:pPr>
+      <w:r>
+        <w:rPr>
+          <w:u w:val="single"/>
+        </w:rPr>
+        <w:lastRenderedPageBreak/>
+        <w:t>General Comments</w:t>
+      </w:r>
+    </w:p>
+    <w:p>
+      <w:pPr>
+        <w:spacing w:after="0" w:line="240" w:lineRule="auto"/>
+      </w:pPr>
+      <w:r>
+        <w:t>Inequity</w:t>
+      </w:r>
+    </w:p>
+    <w:p>
+      <w:pPr>
+        <w:pStyle w:val="ListParagraph"/>
+        <w:numPr>
+          <w:ilvl w:val="0"/>
+          <w:numId w:val="42"/>
+        </w:numPr>
+        <w:spacing w:after="0" w:line="240" w:lineRule="auto"/>
+      </w:pPr>
+      <w:r>
+        <w:t>“The greedy are needier than the needy are greedy.”</w:t>
+      </w:r>
+    </w:p>
+    <w:p>
+      <w:pPr>
+        <w:pStyle w:val="ListParagraph"/>
+        <w:numPr>
+          <w:ilvl w:val="0"/>
+          <w:numId w:val="42"/>
+        </w:numPr>
+        <w:spacing w:after="0" w:line="240" w:lineRule="auto"/>
+      </w:pPr>
+      <w:r>
+        <w:t>“Democracy is that form of government in which people get what they deserve.” (George Bernard Shaw).</w:t>
+      </w:r>
+    </w:p>
+    <w:p>
+      <w:pPr>
+        <w:spacing w:after="0" w:line="240" w:lineRule="auto"/>
+      </w:pPr>
+    </w:p>
+    <w:p>
+      <w:pPr>
+        <w:spacing w:after="0" w:line="240" w:lineRule="auto"/>
+      </w:pPr>
+      <w:r>
+        <w:t>Class project</w:t>
+      </w:r>
+      <w:r>
+        <w:t xml:space="preserve"> deliverable</w:t>
+      </w:r>
+    </w:p>
+    <w:p>
+      <w:pPr>
+        <w:pStyle w:val="ListParagraph"/>
+        <w:numPr>
+          <w:ilvl w:val="0"/>
+          <w:numId w:val="44"/>
+        </w:numPr>
+        <w:spacing w:after="0" w:line="240" w:lineRule="auto"/>
+      </w:pPr>
+      <w:r>
+        <w:t>Field notes</w:t>
+      </w:r>
+    </w:p>
+    <w:p>
+      <w:pPr>
+        <w:pStyle w:val="ListParagraph"/>
+        <w:numPr>
+          <w:ilvl w:val="0"/>
+          <w:numId w:val="44"/>
+        </w:numPr>
+        <w:spacing w:after="0" w:line="240" w:lineRule="auto"/>
+      </w:pPr>
+      <w:r>
+        <w:t>Summary of analysis</w:t>
+      </w:r>
+      <w:r>
+        <w:t xml:space="preserve"> of field notes</w:t>
+      </w:r>
+      <w:r>
+        <w:t xml:space="preserve"> in bullet points</w:t>
+      </w:r>
+    </w:p>
+    <w:p>
+      <w:pPr>
+        <w:pStyle w:val="ListParagraph"/>
+        <w:numPr>
+          <w:ilvl w:val="1"/>
+          <w:numId w:val="44"/>
+        </w:numPr>
+        <w:spacing w:after="0" w:line="240" w:lineRule="auto"/>
+      </w:pPr>
+      <w:r>
+        <w:t>Key argument</w:t>
+      </w:r>
+      <w:r>
+        <w:t>s</w:t>
+      </w:r>
+      <w:r>
+        <w:t xml:space="preserve"> of </w:t>
+      </w:r>
+      <w:r>
+        <w:t xml:space="preserve">each </w:t>
+      </w:r>
+      <w:r>
+        <w:t>article</w:t>
+      </w:r>
+    </w:p>
+    <w:p>
+      <w:pPr>
+        <w:pStyle w:val="ListParagraph"/>
+        <w:numPr>
+          <w:ilvl w:val="2"/>
+          <w:numId w:val="44"/>
+        </w:numPr>
+        <w:spacing w:after="0" w:line="240" w:lineRule="auto"/>
+      </w:pPr>
+      <w:r>
+        <w:t xml:space="preserve">Observational data related to each </w:t>
+      </w:r>
+      <w:r>
+        <w:t xml:space="preserve">key </w:t>
+      </w:r>
+      <w:r>
+        <w:t xml:space="preserve">argument of </w:t>
+      </w:r>
+      <w:r>
+        <w:t xml:space="preserve">each </w:t>
+      </w:r>
+      <w:r>
+        <w:t>article</w:t>
+      </w:r>
+    </w:p>
+    <w:p>
+      <w:pPr>
+        <w:pStyle w:val="ListParagraph"/>
+        <w:numPr>
+          <w:ilvl w:val="1"/>
+          <w:numId w:val="44"/>
+        </w:numPr>
+        <w:spacing w:after="0" w:line="240" w:lineRule="auto"/>
+      </w:pPr>
+      <w:r>
+        <w:t>Monti’s framework about community</w:t>
+      </w:r>
+    </w:p>
+    <w:p>
+      <w:pPr>
+        <w:pStyle w:val="ListParagraph"/>
+        <w:numPr>
+          <w:ilvl w:val="2"/>
+          <w:numId w:val="44"/>
+        </w:numPr>
+        <w:spacing w:after="0" w:line="240" w:lineRule="auto"/>
+      </w:pPr>
+      <w:r>
+        <w:t>Observational data related to Monti’s framework about community</w:t>
+      </w:r>
+    </w:p>
+    <w:p>
+      <w:pPr>
+        <w:spacing w:after="0" w:line="240" w:lineRule="auto"/>
+      </w:pPr>
+    </w:p>
+    <w:p>
+      <w:pPr>
+        <w:spacing w:after="0" w:line="240" w:lineRule="auto"/>
+      </w:pPr>
+      <w:r>
+        <w:t>Class project</w:t>
+      </w:r>
+    </w:p>
+    <w:p>
+      <w:pPr>
+        <w:pStyle w:val="ListParagraph"/>
+        <w:numPr>
+          <w:ilvl w:val="0"/>
+          <w:numId w:val="45"/>
+        </w:numPr>
+        <w:spacing w:after="0" w:line="240" w:lineRule="auto"/>
+      </w:pPr>
+      <w:r>
+        <w:t>Class project is exploratory</w:t>
+      </w:r>
+    </w:p>
+    <w:p>
+      <w:pPr>
+        <w:pStyle w:val="ListParagraph"/>
+        <w:numPr>
+          <w:ilvl w:val="0"/>
+          <w:numId w:val="45"/>
+        </w:numPr>
+        <w:spacing w:after="0" w:line="240" w:lineRule="auto"/>
+      </w:pPr>
+      <w:r>
+        <w:t>Builds on previous research by examining how civic talk and social capital interact</w:t>
+      </w:r>
+    </w:p>
+    <w:p>
+      <w:pPr>
+        <w:pStyle w:val="ListParagraph"/>
+        <w:numPr>
+          <w:ilvl w:val="0"/>
+          <w:numId w:val="45"/>
+        </w:numPr>
+        <w:spacing w:after="0" w:line="240" w:lineRule="auto"/>
+      </w:pPr>
+      <w:r>
+        <w:t>Extends previous research by applying Monti’s framework about community</w:t>
+      </w:r>
+    </w:p>
+    <w:p>
+      <w:pPr>
+        <w:pStyle w:val="ListParagraph"/>
+        <w:numPr>
+          <w:ilvl w:val="1"/>
+          <w:numId w:val="45"/>
+        </w:numPr>
+        <w:spacing w:after="0" w:line="240" w:lineRule="auto"/>
+      </w:pPr>
+      <w:r>
+        <w:t>Civic talk and social capital discourse are</w:t>
+      </w:r>
+      <w:r>
+        <w:t xml:space="preserve"> addressing the same core issue about community (i.e., “moral talk”).</w:t>
+      </w:r>
+    </w:p>
+    <w:p>
+      <w:pPr>
+        <w:pStyle w:val="ListParagraph"/>
+        <w:numPr>
+          <w:ilvl w:val="0"/>
+          <w:numId w:val="45"/>
+        </w:numPr>
+        <w:spacing w:after="0" w:line="240" w:lineRule="auto"/>
+      </w:pPr>
+      <w:r>
+        <w:t xml:space="preserve">Deliverables due </w:t>
+      </w:r>
+      <w:r>
+        <w:t>Friday, Dec. 20,</w:t>
+      </w:r>
+      <w:r>
+        <w:t xml:space="preserve"> 2019 from </w:t>
+      </w:r>
+      <w:r>
+        <w:t>3:30</w:t>
+      </w:r>
+      <w:r>
+        <w:t xml:space="preserve"> PM</w:t>
+      </w:r>
+      <w:r>
+        <w:t xml:space="preserve"> to 6:30 </w:t>
+      </w:r>
+      <w:r>
+        <w:t>PM</w:t>
+      </w:r>
+    </w:p>
+    <w:p>
+      <w:pPr>
+        <w:spacing w:after="0" w:line="240" w:lineRule="auto"/>
+      </w:pPr>
+    </w:p>
+    <w:p>
+      <w:pPr>
+        <w:spacing w:after="0" w:line="240" w:lineRule="auto"/>
+      </w:pPr>
+      <w:r>
+        <w:t>Dissertation Topics</w:t>
+      </w:r>
+    </w:p>
+    <w:p>
+      <w:pPr>
+        <w:pStyle w:val="ListParagraph"/>
+        <w:numPr>
+          <w:ilvl w:val="0"/>
+          <w:numId w:val="46"/>
+        </w:numPr>
+        <w:spacing w:after="0" w:line="240" w:lineRule="auto"/>
+      </w:pPr>
+      <w:r>
+        <w:t>Per Monti, do NOT use extended case method for your dissertation.</w:t>
+      </w:r>
+    </w:p>
+    <w:p>
+      <w:pPr>
+        <w:pStyle w:val="ListParagraph"/>
+        <w:numPr>
+          <w:ilvl w:val="1"/>
+          <w:numId w:val="46"/>
+        </w:numPr>
+        <w:spacing w:after="0" w:line="240" w:lineRule="auto"/>
+      </w:pPr>
+      <w:r>
+        <w:t>Monti will pick it apart.</w:t>
+      </w:r>
+    </w:p>
+    <w:p>
+      <w:pPr>
+        <w:pStyle w:val="ListParagraph"/>
+        <w:numPr>
+          <w:ilvl w:val="0"/>
+          <w:numId w:val="46"/>
+        </w:numPr>
+        <w:spacing w:after="0" w:line="240" w:lineRule="auto"/>
+      </w:pPr>
+      <w:r>
+        <w:t>Interpretive case method may take a long time and takes more cases than what can be evaluated in the time allotted for a dissertation.</w:t>
+      </w:r>
+    </w:p>
+    <w:p>
+      <w:pPr>
+        <w:pStyle w:val="ListParagraph"/>
+        <w:numPr>
+          <w:ilvl w:val="1"/>
+          <w:numId w:val="46"/>
+        </w:numPr>
+        <w:spacing w:after="0" w:line="240" w:lineRule="auto"/>
+      </w:pPr>
+      <w:r>
+        <w:t>Monti will pick it apart.</w:t>
+      </w:r>
+    </w:p>
+    <w:p>
+      <w:pPr>
+        <w:pStyle w:val="ListParagraph"/>
+        <w:numPr>
+          <w:ilvl w:val="0"/>
+          <w:numId w:val="46"/>
+        </w:numPr>
+        <w:spacing w:after="0" w:line="240" w:lineRule="auto"/>
+      </w:pPr>
+      <w:r>
+        <w:t>Use grounded theory for dissertation.</w:t>
+      </w:r>
+    </w:p>
+    <w:p>
+      <w:pPr>
+        <w:pStyle w:val="ListParagraph"/>
+        <w:numPr>
+          <w:ilvl w:val="1"/>
+          <w:numId w:val="46"/>
+        </w:numPr>
+        <w:spacing w:after="0" w:line="240" w:lineRule="auto"/>
+      </w:pPr>
+      <w:r>
+        <w:t>Can achieve the same objective of extended case method.</w:t>
+      </w:r>
       <w:bookmarkStart w:id="3" w:name="_GoBack"/>
       <w:bookmarkEnd w:id="3"/>
     </w:p>
+    <w:p>
+      <w:pPr>
+        <w:spacing w:after="0" w:line="240" w:lineRule="auto"/>
+      </w:pPr>
+    </w:p>
+    <w:p>
+      <w:pPr>
+        <w:spacing w:after="0" w:line="240" w:lineRule="auto"/>
+        <w:rPr>
+          <w:u w:val="single"/>
+        </w:rPr>
+      </w:pPr>
+      <w:r>
+        <w:rPr>
+          <w:u w:val="single"/>
+        </w:rPr>
+        <w:t>Lecture Notes</w:t>
+      </w:r>
+    </w:p>
+    <w:p>
+      <w:pPr>
+        <w:spacing w:after="0" w:line="240" w:lineRule="auto"/>
+      </w:pPr>
+      <w:r>
+        <w:t>Comparison of the qualitative research methods</w:t>
+      </w:r>
+    </w:p>
+    <w:p>
+      <w:pPr>
+        <w:pStyle w:val="ListParagraph"/>
+        <w:numPr>
+          <w:ilvl w:val="0"/>
+          <w:numId w:val="43"/>
+        </w:numPr>
+        <w:spacing w:after="0" w:line="240" w:lineRule="auto"/>
+      </w:pPr>
+      <w:r>
+        <w:t>Ethnomethodology</w:t>
+      </w:r>
+    </w:p>
+    <w:p>
+      <w:pPr>
+        <w:pStyle w:val="ListParagraph"/>
+        <w:numPr>
+          <w:ilvl w:val="1"/>
+          <w:numId w:val="43"/>
+        </w:numPr>
+        <w:spacing w:after="0" w:line="240" w:lineRule="auto"/>
+      </w:pPr>
+      <w:r>
+        <w:t>How do human beings make rules, roles, relationships, groups, locales, events?</w:t>
+      </w:r>
+    </w:p>
+    <w:p>
+      <w:pPr>
+        <w:pStyle w:val="ListParagraph"/>
+        <w:numPr>
+          <w:ilvl w:val="1"/>
+          <w:numId w:val="43"/>
+        </w:numPr>
+        <w:spacing w:after="0" w:line="240" w:lineRule="auto"/>
+      </w:pPr>
+      <w:r>
+        <w:t>What does it mean to be a social being?</w:t>
+      </w:r>
+      <w:r>
+        <w:t xml:space="preserve"> (philosophy of the social)</w:t>
+      </w:r>
+    </w:p>
+    <w:p>
+      <w:pPr>
+        <w:pStyle w:val="ListParagraph"/>
+        <w:numPr>
+          <w:ilvl w:val="0"/>
+          <w:numId w:val="43"/>
+        </w:numPr>
+        <w:spacing w:after="0" w:line="240" w:lineRule="auto"/>
+      </w:pPr>
+      <w:r>
+        <w:t>Grounded theory, interpretive case method, extended case method</w:t>
+      </w:r>
+    </w:p>
+    <w:p>
+      <w:pPr>
+        <w:pStyle w:val="ListParagraph"/>
+        <w:numPr>
+          <w:ilvl w:val="1"/>
+          <w:numId w:val="43"/>
+        </w:numPr>
+        <w:spacing w:after="0" w:line="240" w:lineRule="auto"/>
+      </w:pPr>
+      <w:r>
+        <w:t>How do human beings use rules, roles, relationships, groups, locales, events?</w:t>
+      </w:r>
+    </w:p>
+    <w:p>
+      <w:pPr>
+        <w:pStyle w:val="ListParagraph"/>
+        <w:numPr>
+          <w:ilvl w:val="1"/>
+          <w:numId w:val="43"/>
+        </w:numPr>
+        <w:spacing w:after="0" w:line="240" w:lineRule="auto"/>
+      </w:pPr>
+      <w:r>
+        <w:t>What is a good community? (i.e., Monti’s three question framework)</w:t>
+      </w:r>
+    </w:p>
+    <w:p>
+      <w:pPr>
+        <w:pStyle w:val="ListParagraph"/>
+        <w:numPr>
+          <w:ilvl w:val="1"/>
+          <w:numId w:val="43"/>
+        </w:numPr>
+        <w:spacing w:after="0" w:line="240" w:lineRule="auto"/>
+      </w:pPr>
+      <w:r>
+        <w:t>How do we make a better society? (social philosophy)</w:t>
+      </w:r>
+    </w:p>
+    <w:p>
+      <w:pPr>
+        <w:pStyle w:val="ListParagraph"/>
+        <w:numPr>
+          <w:ilvl w:val="1"/>
+          <w:numId w:val="43"/>
+        </w:numPr>
+        <w:spacing w:after="0" w:line="240" w:lineRule="auto"/>
+      </w:pPr>
+      <w:r>
+        <w:t>What does it mean to be a member of a social community?</w:t>
+      </w:r>
+    </w:p>
+    <w:p>
+      <w:pPr>
+        <w:spacing w:after="0" w:line="240" w:lineRule="auto"/>
+      </w:pPr>
+    </w:p>
+    <w:p>
+      <w:pPr>
+        <w:spacing w:after="0" w:line="240" w:lineRule="auto"/>
+      </w:pPr>
+      <w:r>
+        <w:t>Extended case method</w:t>
+      </w:r>
+    </w:p>
+    <w:p>
+      <w:pPr>
+        <w:pStyle w:val="ListParagraph"/>
+        <w:numPr>
+          <w:ilvl w:val="0"/>
+          <w:numId w:val="40"/>
+        </w:numPr>
+        <w:spacing w:after="60" w:line="240" w:lineRule="auto"/>
+      </w:pPr>
+      <w:r>
+        <w:rPr>
+          <w:i/>
+        </w:rPr>
+        <w:t>Wannabe</w:t>
+      </w:r>
+      <w:r>
+        <w:t xml:space="preserve"> is an example of extended case method (although unintended)</w:t>
+      </w:r>
+      <w:r>
+        <w:t>.</w:t>
+      </w:r>
+    </w:p>
+    <w:p>
+      <w:pPr>
+        <w:pStyle w:val="ListParagraph"/>
+        <w:numPr>
+          <w:ilvl w:val="0"/>
+          <w:numId w:val="40"/>
+        </w:numPr>
+        <w:spacing w:after="60" w:line="240" w:lineRule="auto"/>
+      </w:pPr>
+      <w:r>
+        <w:lastRenderedPageBreak/>
+        <w:t xml:space="preserve">Most extended case method studies are about how power is being abused, which is he worldview of </w:t>
+      </w:r>
+      <w:r>
+        <w:t>most social scientists; therefor they don’t generally encounter systematic resistance.</w:t>
+      </w:r>
+    </w:p>
+    <w:p>
+      <w:pPr>
+        <w:pStyle w:val="ListParagraph"/>
+        <w:numPr>
+          <w:ilvl w:val="0"/>
+          <w:numId w:val="40"/>
+        </w:numPr>
+        <w:spacing w:after="60" w:line="240" w:lineRule="auto"/>
+      </w:pPr>
+      <w:proofErr w:type="spellStart"/>
+      <w:r>
+        <w:t>Confrontationalist</w:t>
+      </w:r>
+      <w:proofErr w:type="spellEnd"/>
+      <w:r>
+        <w:t xml:space="preserve"> perspective versus functionalist perspective.</w:t>
+      </w:r>
+    </w:p>
+    <w:p>
+      <w:pPr>
+        <w:pStyle w:val="ListParagraph"/>
+        <w:numPr>
+          <w:ilvl w:val="1"/>
+          <w:numId w:val="40"/>
+        </w:numPr>
+        <w:spacing w:after="60" w:line="240" w:lineRule="auto"/>
+      </w:pPr>
+      <w:r>
+        <w:t>Per Monti, this makes the method suspect.</w:t>
+      </w:r>
+    </w:p>
+    <w:p>
+      <w:pPr>
+        <w:pStyle w:val="ListParagraph"/>
+        <w:numPr>
+          <w:ilvl w:val="1"/>
+          <w:numId w:val="40"/>
+        </w:numPr>
+        <w:spacing w:after="60" w:line="240" w:lineRule="auto"/>
+      </w:pPr>
+      <w:r>
+        <w:t>Risk of the data being cherry picked; contradictory evidence is generally not presented.</w:t>
+      </w:r>
+    </w:p>
+    <w:p>
+      <w:pPr>
+        <w:spacing w:after="60" w:line="240" w:lineRule="auto"/>
+      </w:pPr>
+    </w:p>
+    <w:p>
+      <w:pPr>
+        <w:spacing w:after="60" w:line="240" w:lineRule="auto"/>
+      </w:pPr>
+      <w:r>
+        <w:t>The goal of sociology</w:t>
+      </w:r>
+    </w:p>
+    <w:p>
+      <w:pPr>
+        <w:pStyle w:val="ListParagraph"/>
+        <w:numPr>
+          <w:ilvl w:val="0"/>
+          <w:numId w:val="41"/>
+        </w:numPr>
+        <w:spacing w:after="60" w:line="240" w:lineRule="auto"/>
+      </w:pPr>
+      <w:r>
+        <w:t>Every society has built in equities but works to soften (not eliminate) their effects.</w:t>
+      </w:r>
+    </w:p>
+    <w:p>
+      <w:pPr>
+        <w:pStyle w:val="ListParagraph"/>
+        <w:numPr>
+          <w:ilvl w:val="0"/>
+          <w:numId w:val="41"/>
+        </w:numPr>
+        <w:spacing w:after="60" w:line="240" w:lineRule="auto"/>
+      </w:pPr>
+      <w:r>
+        <w:t>As policy analysts, “don’t drink the Kool-Aid”</w:t>
+      </w:r>
+    </w:p>
+    <w:p>
+      <w:pPr>
+        <w:pStyle w:val="ListParagraph"/>
+        <w:numPr>
+          <w:ilvl w:val="1"/>
+          <w:numId w:val="41"/>
+        </w:numPr>
+        <w:spacing w:after="60" w:line="240" w:lineRule="auto"/>
+      </w:pPr>
+      <w:r>
+        <w:t xml:space="preserve">The goal is not necessarily to eliminate </w:t>
+      </w:r>
+      <w:r>
+        <w:t xml:space="preserve">structural </w:t>
+      </w:r>
+      <w:r>
+        <w:t>social inequities.</w:t>
+      </w:r>
+    </w:p>
+    <w:p>
+      <w:pPr>
+        <w:pStyle w:val="ListParagraph"/>
+        <w:numPr>
+          <w:ilvl w:val="1"/>
+          <w:numId w:val="41"/>
+        </w:numPr>
+        <w:spacing w:after="60" w:line="240" w:lineRule="auto"/>
+      </w:pPr>
+      <w:r>
+        <w:t>The goal is to tell the story honestly.</w:t>
+      </w:r>
+    </w:p>
+    <w:p>
+      <w:pPr>
+        <w:pStyle w:val="ListParagraph"/>
+        <w:numPr>
+          <w:ilvl w:val="1"/>
+          <w:numId w:val="41"/>
+        </w:numPr>
+        <w:spacing w:after="60" w:line="240" w:lineRule="auto"/>
+      </w:pPr>
+      <w:r>
+        <w:t>Governm</w:t>
+      </w:r>
+      <w:r>
+        <w:t>ent action is not necessarily the</w:t>
+      </w:r>
+      <w:r>
+        <w:t xml:space="preserve"> solution to every social problem.</w:t>
+      </w:r>
+    </w:p>
+    <w:p>
+      <w:pPr>
+        <w:pStyle w:val="ListParagraph"/>
+        <w:numPr>
+          <w:ilvl w:val="0"/>
+          <w:numId w:val="41"/>
+        </w:numPr>
+        <w:spacing w:after="60" w:line="240" w:lineRule="auto"/>
+      </w:pPr>
+      <w:r>
+        <w:t>Rule-breaking is a longstanding cultural device to renegotiate the terms of accountability.</w:t>
+      </w:r>
+    </w:p>
+    <w:p>
+      <w:pPr>
+        <w:pStyle w:val="ListParagraph"/>
+        <w:numPr>
+          <w:ilvl w:val="1"/>
+          <w:numId w:val="41"/>
+        </w:numPr>
+        <w:spacing w:after="60" w:line="240" w:lineRule="auto"/>
+      </w:pPr>
+      <w:r>
+        <w:t xml:space="preserve">Not to </w:t>
+      </w:r>
+      <w:r>
+        <w:t xml:space="preserve">completely </w:t>
+      </w:r>
+      <w:r>
+        <w:t>upend society.</w:t>
+      </w:r>
+    </w:p>
+    <w:p>
+      <w:pPr>
+        <w:spacing w:after="60" w:line="240" w:lineRule="auto"/>
+      </w:pPr>
+    </w:p>
+    <w:p>
+      <w:pPr>
+        <w:spacing w:after="60" w:line="240" w:lineRule="auto"/>
+      </w:pPr>
+    </w:p>
     <w:sectPr>
-      <w:headerReference w:type="default" r:id="rId21"/>
+      <w:headerReference w:type="default" r:id="rId22"/>
       <w:pgSz w:w="12240" w:h="15840"/>
       <w:pgMar w:top="1440" w:right="1440" w:bottom="1440" w:left="1440" w:header="720" w:footer="720" w:gutter="0"/>
       <w:pgNumType w:start="1"/>
@@ -7661,6 +8394,124 @@
         <w:noProof/>
       </w:rPr>
       <w:t>1</w:t>
+    </w:r>
+    <w:r>
+      <w:rPr>
+        <w:b/>
+        <w:bCs/>
+      </w:rPr>
+      <w:fldChar w:fldCharType="end"/>
+    </w:r>
+  </w:p>
+  <w:p>
+    <w:pPr>
+      <w:pStyle w:val="Header"/>
+    </w:pPr>
+  </w:p>
+</w:hdr>
+</file>
+
+<file path=word/header13.xml><?xml version="1.0" encoding="utf-8"?>
+<w:hdr xmlns:wpc="http://schemas.microsoft.com/office/word/2010/wordprocessingCanvas" xmlns:cx="http://schemas.microsoft.com/office/drawing/2014/chartex" xmlns:cx1="http://schemas.microsoft.com/office/drawing/2015/9/8/chartex" xmlns:cx2="http://schemas.microsoft.com/office/drawing/2015/10/21/chartex" xmlns:cx3="http://schemas.microsoft.com/office/drawing/2016/5/9/chartex" xmlns:cx4="http://schemas.microsoft.com/office/drawing/2016/5/10/chartex" xmlns:cx5="http://schemas.microsoft.com/office/drawing/2016/5/11/chartex" xmlns:mc="http://schemas.openxmlformats.org/markup-compatibility/2006" xmlns:o="urn:schemas-microsoft-com:office:office" xmlns:r="http://schemas.openxmlformats.org/officeDocument/2006/relationships" xmlns:m="http://schemas.openxmlformats.org/officeDocument/2006/math" xmlns:v="urn:schemas-microsoft-com:vml" xmlns:wp14="http://schemas.microsoft.com/office/word/2010/wordprocessingDrawing" xmlns:wp="http://schemas.openxmlformats.org/drawingml/2006/wordprocessingDrawing" xmlns:w10="urn:schemas-microsoft-com:office:word" xmlns:w="http://schemas.openxmlformats.org/wordprocessingml/2006/main" xmlns:w14="http://schemas.microsoft.com/office/word/2010/wordml" xmlns:w15="http://schemas.microsoft.com/office/word/2012/wordml" xmlns:w16se="http://schemas.microsoft.com/office/word/2015/wordml/symex" xmlns:wpg="http://schemas.microsoft.com/office/word/2010/wordprocessingGroup" xmlns:wpi="http://schemas.microsoft.com/office/word/2010/wordprocessingInk" xmlns:wne="http://schemas.microsoft.com/office/word/2006/wordml" xmlns:wps="http://schemas.microsoft.com/office/word/2010/wordprocessingShape" mc:Ignorable="w14 w15 w16se wp14">
+  <w:p>
+    <w:pPr>
+      <w:pStyle w:val="Header"/>
+    </w:pPr>
+    <w:r>
+      <w:t>SOC 5060 Qualitative Research</w:t>
+    </w:r>
+  </w:p>
+  <w:p>
+    <w:pPr>
+      <w:pStyle w:val="Header"/>
+    </w:pPr>
+    <w:r>
+      <w:t>Lecture Notes</w:t>
+    </w:r>
+  </w:p>
+  <w:p>
+    <w:pPr>
+      <w:pStyle w:val="Header"/>
+    </w:pPr>
+  </w:p>
+  <w:p>
+    <w:pPr>
+      <w:pStyle w:val="Header"/>
+      <w:rPr>
+        <w:b/>
+        <w:bCs/>
+      </w:rPr>
+    </w:pPr>
+    <w:r>
+      <w:t xml:space="preserve">December 2, 2019 Lecture (Week 15) | Page </w:t>
+    </w:r>
+    <w:r>
+      <w:rPr>
+        <w:b/>
+        <w:bCs/>
+      </w:rPr>
+      <w:fldChar w:fldCharType="begin"/>
+    </w:r>
+    <w:r>
+      <w:rPr>
+        <w:b/>
+        <w:bCs/>
+      </w:rPr>
+      <w:instrText xml:space="preserve"> PAGE  \* Arabic  \* MERGEFORMAT </w:instrText>
+    </w:r>
+    <w:r>
+      <w:rPr>
+        <w:b/>
+        <w:bCs/>
+      </w:rPr>
+      <w:fldChar w:fldCharType="separate"/>
+    </w:r>
+    <w:r>
+      <w:rPr>
+        <w:b/>
+        <w:bCs/>
+        <w:noProof/>
+      </w:rPr>
+      <w:t>2</w:t>
+    </w:r>
+    <w:r>
+      <w:rPr>
+        <w:b/>
+        <w:bCs/>
+      </w:rPr>
+      <w:fldChar w:fldCharType="end"/>
+    </w:r>
+    <w:r>
+      <w:t xml:space="preserve"> of </w:t>
+    </w:r>
+    <w:r>
+      <w:rPr>
+        <w:b/>
+        <w:bCs/>
+      </w:rPr>
+      <w:fldChar w:fldCharType="begin"/>
+    </w:r>
+    <w:r>
+      <w:rPr>
+        <w:b/>
+        <w:bCs/>
+      </w:rPr>
+      <w:instrText xml:space="preserve"> SECTIONPAGES   \* MERGEFORMAT </w:instrText>
+    </w:r>
+    <w:r>
+      <w:rPr>
+        <w:b/>
+        <w:bCs/>
+      </w:rPr>
+      <w:fldChar w:fldCharType="separate"/>
+    </w:r>
+    <w:r>
+      <w:rPr>
+        <w:b/>
+        <w:bCs/>
+        <w:noProof/>
+      </w:rPr>
+      <w:t>2</w:t>
     </w:r>
     <w:r>
       <w:rPr>
@@ -9276,6 +10127,119 @@
     </w:lvl>
   </w:abstractNum>
   <w:abstractNum w:abstractNumId="6" w15:restartNumberingAfterBreak="0">
+    <w:nsid w:val="117B5C48"/>
+    <w:multiLevelType w:val="hybridMultilevel"/>
+    <w:tmpl w:val="DD4AF784"/>
+    <w:lvl w:ilvl="0" w:tplc="04090001">
+      <w:start w:val="1"/>
+      <w:numFmt w:val="bullet"/>
+      <w:lvlText w:val=""/>
+      <w:lvlJc w:val="left"/>
+      <w:pPr>
+        <w:ind w:left="720" w:hanging="360"/>
+      </w:pPr>
+      <w:rPr>
+        <w:rFonts w:ascii="Symbol" w:hAnsi="Symbol" w:hint="default"/>
+      </w:rPr>
+    </w:lvl>
+    <w:lvl w:ilvl="1" w:tplc="04090003">
+      <w:start w:val="1"/>
+      <w:numFmt w:val="bullet"/>
+      <w:lvlText w:val="o"/>
+      <w:lvlJc w:val="left"/>
+      <w:pPr>
+        <w:ind w:left="1440" w:hanging="360"/>
+      </w:pPr>
+      <w:rPr>
+        <w:rFonts w:ascii="Courier New" w:hAnsi="Courier New" w:cs="Courier New" w:hint="default"/>
+      </w:rPr>
+    </w:lvl>
+    <w:lvl w:ilvl="2" w:tplc="04090005">
+      <w:start w:val="1"/>
+      <w:numFmt w:val="bullet"/>
+      <w:lvlText w:val=""/>
+      <w:lvlJc w:val="left"/>
+      <w:pPr>
+        <w:ind w:left="2160" w:hanging="360"/>
+      </w:pPr>
+      <w:rPr>
+        <w:rFonts w:ascii="Wingdings" w:hAnsi="Wingdings" w:hint="default"/>
+      </w:rPr>
+    </w:lvl>
+    <w:lvl w:ilvl="3" w:tplc="04090001" w:tentative="1">
+      <w:start w:val="1"/>
+      <w:numFmt w:val="bullet"/>
+      <w:lvlText w:val=""/>
+      <w:lvlJc w:val="left"/>
+      <w:pPr>
+        <w:ind w:left="2880" w:hanging="360"/>
+      </w:pPr>
+      <w:rPr>
+        <w:rFonts w:ascii="Symbol" w:hAnsi="Symbol" w:hint="default"/>
+      </w:rPr>
+    </w:lvl>
+    <w:lvl w:ilvl="4" w:tplc="04090003" w:tentative="1">
+      <w:start w:val="1"/>
+      <w:numFmt w:val="bullet"/>
+      <w:lvlText w:val="o"/>
+      <w:lvlJc w:val="left"/>
+      <w:pPr>
+        <w:ind w:left="3600" w:hanging="360"/>
+      </w:pPr>
+      <w:rPr>
+        <w:rFonts w:ascii="Courier New" w:hAnsi="Courier New" w:cs="Courier New" w:hint="default"/>
+      </w:rPr>
+    </w:lvl>
+    <w:lvl w:ilvl="5" w:tplc="04090005" w:tentative="1">
+      <w:start w:val="1"/>
+      <w:numFmt w:val="bullet"/>
+      <w:lvlText w:val=""/>
+      <w:lvlJc w:val="left"/>
+      <w:pPr>
+        <w:ind w:left="4320" w:hanging="360"/>
+      </w:pPr>
+      <w:rPr>
+        <w:rFonts w:ascii="Wingdings" w:hAnsi="Wingdings" w:hint="default"/>
+      </w:rPr>
+    </w:lvl>
+    <w:lvl w:ilvl="6" w:tplc="04090001" w:tentative="1">
+      <w:start w:val="1"/>
+      <w:numFmt w:val="bullet"/>
+      <w:lvlText w:val=""/>
+      <w:lvlJc w:val="left"/>
+      <w:pPr>
+        <w:ind w:left="5040" w:hanging="360"/>
+      </w:pPr>
+      <w:rPr>
+        <w:rFonts w:ascii="Symbol" w:hAnsi="Symbol" w:hint="default"/>
+      </w:rPr>
+    </w:lvl>
+    <w:lvl w:ilvl="7" w:tplc="04090003" w:tentative="1">
+      <w:start w:val="1"/>
+      <w:numFmt w:val="bullet"/>
+      <w:lvlText w:val="o"/>
+      <w:lvlJc w:val="left"/>
+      <w:pPr>
+        <w:ind w:left="5760" w:hanging="360"/>
+      </w:pPr>
+      <w:rPr>
+        <w:rFonts w:ascii="Courier New" w:hAnsi="Courier New" w:cs="Courier New" w:hint="default"/>
+      </w:rPr>
+    </w:lvl>
+    <w:lvl w:ilvl="8" w:tplc="04090005" w:tentative="1">
+      <w:start w:val="1"/>
+      <w:numFmt w:val="bullet"/>
+      <w:lvlText w:val=""/>
+      <w:lvlJc w:val="left"/>
+      <w:pPr>
+        <w:ind w:left="6480" w:hanging="360"/>
+      </w:pPr>
+      <w:rPr>
+        <w:rFonts w:ascii="Wingdings" w:hAnsi="Wingdings" w:hint="default"/>
+      </w:rPr>
+    </w:lvl>
+  </w:abstractNum>
+  <w:abstractNum w:abstractNumId="7" w15:restartNumberingAfterBreak="0">
     <w:nsid w:val="13CC200D"/>
     <w:multiLevelType w:val="hybridMultilevel"/>
     <w:tmpl w:val="15F601F6"/>
@@ -9388,7 +10352,7 @@
       </w:rPr>
     </w:lvl>
   </w:abstractNum>
-  <w:abstractNum w:abstractNumId="7" w15:restartNumberingAfterBreak="0">
+  <w:abstractNum w:abstractNumId="8" w15:restartNumberingAfterBreak="0">
     <w:nsid w:val="1A5B5966"/>
     <w:multiLevelType w:val="hybridMultilevel"/>
     <w:tmpl w:val="D5362AA2"/>
@@ -9501,7 +10465,233 @@
       </w:rPr>
     </w:lvl>
   </w:abstractNum>
-  <w:abstractNum w:abstractNumId="8" w15:restartNumberingAfterBreak="0">
+  <w:abstractNum w:abstractNumId="9" w15:restartNumberingAfterBreak="0">
+    <w:nsid w:val="1D4B0415"/>
+    <w:multiLevelType w:val="hybridMultilevel"/>
+    <w:tmpl w:val="98D00786"/>
+    <w:lvl w:ilvl="0" w:tplc="04090001">
+      <w:start w:val="1"/>
+      <w:numFmt w:val="bullet"/>
+      <w:lvlText w:val=""/>
+      <w:lvlJc w:val="left"/>
+      <w:pPr>
+        <w:ind w:left="720" w:hanging="360"/>
+      </w:pPr>
+      <w:rPr>
+        <w:rFonts w:ascii="Symbol" w:hAnsi="Symbol" w:hint="default"/>
+      </w:rPr>
+    </w:lvl>
+    <w:lvl w:ilvl="1" w:tplc="04090003" w:tentative="1">
+      <w:start w:val="1"/>
+      <w:numFmt w:val="bullet"/>
+      <w:lvlText w:val="o"/>
+      <w:lvlJc w:val="left"/>
+      <w:pPr>
+        <w:ind w:left="1440" w:hanging="360"/>
+      </w:pPr>
+      <w:rPr>
+        <w:rFonts w:ascii="Courier New" w:hAnsi="Courier New" w:cs="Courier New" w:hint="default"/>
+      </w:rPr>
+    </w:lvl>
+    <w:lvl w:ilvl="2" w:tplc="04090005" w:tentative="1">
+      <w:start w:val="1"/>
+      <w:numFmt w:val="bullet"/>
+      <w:lvlText w:val=""/>
+      <w:lvlJc w:val="left"/>
+      <w:pPr>
+        <w:ind w:left="2160" w:hanging="360"/>
+      </w:pPr>
+      <w:rPr>
+        <w:rFonts w:ascii="Wingdings" w:hAnsi="Wingdings" w:hint="default"/>
+      </w:rPr>
+    </w:lvl>
+    <w:lvl w:ilvl="3" w:tplc="04090001" w:tentative="1">
+      <w:start w:val="1"/>
+      <w:numFmt w:val="bullet"/>
+      <w:lvlText w:val=""/>
+      <w:lvlJc w:val="left"/>
+      <w:pPr>
+        <w:ind w:left="2880" w:hanging="360"/>
+      </w:pPr>
+      <w:rPr>
+        <w:rFonts w:ascii="Symbol" w:hAnsi="Symbol" w:hint="default"/>
+      </w:rPr>
+    </w:lvl>
+    <w:lvl w:ilvl="4" w:tplc="04090003" w:tentative="1">
+      <w:start w:val="1"/>
+      <w:numFmt w:val="bullet"/>
+      <w:lvlText w:val="o"/>
+      <w:lvlJc w:val="left"/>
+      <w:pPr>
+        <w:ind w:left="3600" w:hanging="360"/>
+      </w:pPr>
+      <w:rPr>
+        <w:rFonts w:ascii="Courier New" w:hAnsi="Courier New" w:cs="Courier New" w:hint="default"/>
+      </w:rPr>
+    </w:lvl>
+    <w:lvl w:ilvl="5" w:tplc="04090005" w:tentative="1">
+      <w:start w:val="1"/>
+      <w:numFmt w:val="bullet"/>
+      <w:lvlText w:val=""/>
+      <w:lvlJc w:val="left"/>
+      <w:pPr>
+        <w:ind w:left="4320" w:hanging="360"/>
+      </w:pPr>
+      <w:rPr>
+        <w:rFonts w:ascii="Wingdings" w:hAnsi="Wingdings" w:hint="default"/>
+      </w:rPr>
+    </w:lvl>
+    <w:lvl w:ilvl="6" w:tplc="04090001" w:tentative="1">
+      <w:start w:val="1"/>
+      <w:numFmt w:val="bullet"/>
+      <w:lvlText w:val=""/>
+      <w:lvlJc w:val="left"/>
+      <w:pPr>
+        <w:ind w:left="5040" w:hanging="360"/>
+      </w:pPr>
+      <w:rPr>
+        <w:rFonts w:ascii="Symbol" w:hAnsi="Symbol" w:hint="default"/>
+      </w:rPr>
+    </w:lvl>
+    <w:lvl w:ilvl="7" w:tplc="04090003" w:tentative="1">
+      <w:start w:val="1"/>
+      <w:numFmt w:val="bullet"/>
+      <w:lvlText w:val="o"/>
+      <w:lvlJc w:val="left"/>
+      <w:pPr>
+        <w:ind w:left="5760" w:hanging="360"/>
+      </w:pPr>
+      <w:rPr>
+        <w:rFonts w:ascii="Courier New" w:hAnsi="Courier New" w:cs="Courier New" w:hint="default"/>
+      </w:rPr>
+    </w:lvl>
+    <w:lvl w:ilvl="8" w:tplc="04090005" w:tentative="1">
+      <w:start w:val="1"/>
+      <w:numFmt w:val="bullet"/>
+      <w:lvlText w:val=""/>
+      <w:lvlJc w:val="left"/>
+      <w:pPr>
+        <w:ind w:left="6480" w:hanging="360"/>
+      </w:pPr>
+      <w:rPr>
+        <w:rFonts w:ascii="Wingdings" w:hAnsi="Wingdings" w:hint="default"/>
+      </w:rPr>
+    </w:lvl>
+  </w:abstractNum>
+  <w:abstractNum w:abstractNumId="10" w15:restartNumberingAfterBreak="0">
+    <w:nsid w:val="20CF641C"/>
+    <w:multiLevelType w:val="hybridMultilevel"/>
+    <w:tmpl w:val="8CDEC430"/>
+    <w:lvl w:ilvl="0" w:tplc="04090001">
+      <w:start w:val="1"/>
+      <w:numFmt w:val="bullet"/>
+      <w:lvlText w:val=""/>
+      <w:lvlJc w:val="left"/>
+      <w:pPr>
+        <w:ind w:left="720" w:hanging="360"/>
+      </w:pPr>
+      <w:rPr>
+        <w:rFonts w:ascii="Symbol" w:hAnsi="Symbol" w:hint="default"/>
+      </w:rPr>
+    </w:lvl>
+    <w:lvl w:ilvl="1" w:tplc="04090003">
+      <w:start w:val="1"/>
+      <w:numFmt w:val="bullet"/>
+      <w:lvlText w:val="o"/>
+      <w:lvlJc w:val="left"/>
+      <w:pPr>
+        <w:ind w:left="1440" w:hanging="360"/>
+      </w:pPr>
+      <w:rPr>
+        <w:rFonts w:ascii="Courier New" w:hAnsi="Courier New" w:cs="Courier New" w:hint="default"/>
+      </w:rPr>
+    </w:lvl>
+    <w:lvl w:ilvl="2" w:tplc="04090005" w:tentative="1">
+      <w:start w:val="1"/>
+      <w:numFmt w:val="bullet"/>
+      <w:lvlText w:val=""/>
+      <w:lvlJc w:val="left"/>
+      <w:pPr>
+        <w:ind w:left="2160" w:hanging="360"/>
+      </w:pPr>
+      <w:rPr>
+        <w:rFonts w:ascii="Wingdings" w:hAnsi="Wingdings" w:hint="default"/>
+      </w:rPr>
+    </w:lvl>
+    <w:lvl w:ilvl="3" w:tplc="04090001" w:tentative="1">
+      <w:start w:val="1"/>
+      <w:numFmt w:val="bullet"/>
+      <w:lvlText w:val=""/>
+      <w:lvlJc w:val="left"/>
+      <w:pPr>
+        <w:ind w:left="2880" w:hanging="360"/>
+      </w:pPr>
+      <w:rPr>
+        <w:rFonts w:ascii="Symbol" w:hAnsi="Symbol" w:hint="default"/>
+      </w:rPr>
+    </w:lvl>
+    <w:lvl w:ilvl="4" w:tplc="04090003" w:tentative="1">
+      <w:start w:val="1"/>
+      <w:numFmt w:val="bullet"/>
+      <w:lvlText w:val="o"/>
+      <w:lvlJc w:val="left"/>
+      <w:pPr>
+        <w:ind w:left="3600" w:hanging="360"/>
+      </w:pPr>
+      <w:rPr>
+        <w:rFonts w:ascii="Courier New" w:hAnsi="Courier New" w:cs="Courier New" w:hint="default"/>
+      </w:rPr>
+    </w:lvl>
+    <w:lvl w:ilvl="5" w:tplc="04090005" w:tentative="1">
+      <w:start w:val="1"/>
+      <w:numFmt w:val="bullet"/>
+      <w:lvlText w:val=""/>
+      <w:lvlJc w:val="left"/>
+      <w:pPr>
+        <w:ind w:left="4320" w:hanging="360"/>
+      </w:pPr>
+      <w:rPr>
+        <w:rFonts w:ascii="Wingdings" w:hAnsi="Wingdings" w:hint="default"/>
+      </w:rPr>
+    </w:lvl>
+    <w:lvl w:ilvl="6" w:tplc="04090001" w:tentative="1">
+      <w:start w:val="1"/>
+      <w:numFmt w:val="bullet"/>
+      <w:lvlText w:val=""/>
+      <w:lvlJc w:val="left"/>
+      <w:pPr>
+        <w:ind w:left="5040" w:hanging="360"/>
+      </w:pPr>
+      <w:rPr>
+        <w:rFonts w:ascii="Symbol" w:hAnsi="Symbol" w:hint="default"/>
+      </w:rPr>
+    </w:lvl>
+    <w:lvl w:ilvl="7" w:tplc="04090003" w:tentative="1">
+      <w:start w:val="1"/>
+      <w:numFmt w:val="bullet"/>
+      <w:lvlText w:val="o"/>
+      <w:lvlJc w:val="left"/>
+      <w:pPr>
+        <w:ind w:left="5760" w:hanging="360"/>
+      </w:pPr>
+      <w:rPr>
+        <w:rFonts w:ascii="Courier New" w:hAnsi="Courier New" w:cs="Courier New" w:hint="default"/>
+      </w:rPr>
+    </w:lvl>
+    <w:lvl w:ilvl="8" w:tplc="04090005" w:tentative="1">
+      <w:start w:val="1"/>
+      <w:numFmt w:val="bullet"/>
+      <w:lvlText w:val=""/>
+      <w:lvlJc w:val="left"/>
+      <w:pPr>
+        <w:ind w:left="6480" w:hanging="360"/>
+      </w:pPr>
+      <w:rPr>
+        <w:rFonts w:ascii="Wingdings" w:hAnsi="Wingdings" w:hint="default"/>
+      </w:rPr>
+    </w:lvl>
+  </w:abstractNum>
+  <w:abstractNum w:abstractNumId="11" w15:restartNumberingAfterBreak="0">
     <w:nsid w:val="2197628F"/>
     <w:multiLevelType w:val="hybridMultilevel"/>
     <w:tmpl w:val="C60652C2"/>
@@ -9614,7 +10804,7 @@
       </w:rPr>
     </w:lvl>
   </w:abstractNum>
-  <w:abstractNum w:abstractNumId="9" w15:restartNumberingAfterBreak="0">
+  <w:abstractNum w:abstractNumId="12" w15:restartNumberingAfterBreak="0">
     <w:nsid w:val="259B577A"/>
     <w:multiLevelType w:val="hybridMultilevel"/>
     <w:tmpl w:val="79C622E2"/>
@@ -9727,7 +10917,120 @@
       </w:rPr>
     </w:lvl>
   </w:abstractNum>
-  <w:abstractNum w:abstractNumId="10" w15:restartNumberingAfterBreak="0">
+  <w:abstractNum w:abstractNumId="13" w15:restartNumberingAfterBreak="0">
+    <w:nsid w:val="26F66287"/>
+    <w:multiLevelType w:val="hybridMultilevel"/>
+    <w:tmpl w:val="42AA0A8A"/>
+    <w:lvl w:ilvl="0" w:tplc="04090001">
+      <w:start w:val="1"/>
+      <w:numFmt w:val="bullet"/>
+      <w:lvlText w:val=""/>
+      <w:lvlJc w:val="left"/>
+      <w:pPr>
+        <w:ind w:left="720" w:hanging="360"/>
+      </w:pPr>
+      <w:rPr>
+        <w:rFonts w:ascii="Symbol" w:hAnsi="Symbol" w:hint="default"/>
+      </w:rPr>
+    </w:lvl>
+    <w:lvl w:ilvl="1" w:tplc="04090003">
+      <w:start w:val="1"/>
+      <w:numFmt w:val="bullet"/>
+      <w:lvlText w:val="o"/>
+      <w:lvlJc w:val="left"/>
+      <w:pPr>
+        <w:ind w:left="1440" w:hanging="360"/>
+      </w:pPr>
+      <w:rPr>
+        <w:rFonts w:ascii="Courier New" w:hAnsi="Courier New" w:cs="Courier New" w:hint="default"/>
+      </w:rPr>
+    </w:lvl>
+    <w:lvl w:ilvl="2" w:tplc="04090005" w:tentative="1">
+      <w:start w:val="1"/>
+      <w:numFmt w:val="bullet"/>
+      <w:lvlText w:val=""/>
+      <w:lvlJc w:val="left"/>
+      <w:pPr>
+        <w:ind w:left="2160" w:hanging="360"/>
+      </w:pPr>
+      <w:rPr>
+        <w:rFonts w:ascii="Wingdings" w:hAnsi="Wingdings" w:hint="default"/>
+      </w:rPr>
+    </w:lvl>
+    <w:lvl w:ilvl="3" w:tplc="04090001" w:tentative="1">
+      <w:start w:val="1"/>
+      <w:numFmt w:val="bullet"/>
+      <w:lvlText w:val=""/>
+      <w:lvlJc w:val="left"/>
+      <w:pPr>
+        <w:ind w:left="2880" w:hanging="360"/>
+      </w:pPr>
+      <w:rPr>
+        <w:rFonts w:ascii="Symbol" w:hAnsi="Symbol" w:hint="default"/>
+      </w:rPr>
+    </w:lvl>
+    <w:lvl w:ilvl="4" w:tplc="04090003" w:tentative="1">
+      <w:start w:val="1"/>
+      <w:numFmt w:val="bullet"/>
+      <w:lvlText w:val="o"/>
+      <w:lvlJc w:val="left"/>
+      <w:pPr>
+        <w:ind w:left="3600" w:hanging="360"/>
+      </w:pPr>
+      <w:rPr>
+        <w:rFonts w:ascii="Courier New" w:hAnsi="Courier New" w:cs="Courier New" w:hint="default"/>
+      </w:rPr>
+    </w:lvl>
+    <w:lvl w:ilvl="5" w:tplc="04090005" w:tentative="1">
+      <w:start w:val="1"/>
+      <w:numFmt w:val="bullet"/>
+      <w:lvlText w:val=""/>
+      <w:lvlJc w:val="left"/>
+      <w:pPr>
+        <w:ind w:left="4320" w:hanging="360"/>
+      </w:pPr>
+      <w:rPr>
+        <w:rFonts w:ascii="Wingdings" w:hAnsi="Wingdings" w:hint="default"/>
+      </w:rPr>
+    </w:lvl>
+    <w:lvl w:ilvl="6" w:tplc="04090001" w:tentative="1">
+      <w:start w:val="1"/>
+      <w:numFmt w:val="bullet"/>
+      <w:lvlText w:val=""/>
+      <w:lvlJc w:val="left"/>
+      <w:pPr>
+        <w:ind w:left="5040" w:hanging="360"/>
+      </w:pPr>
+      <w:rPr>
+        <w:rFonts w:ascii="Symbol" w:hAnsi="Symbol" w:hint="default"/>
+      </w:rPr>
+    </w:lvl>
+    <w:lvl w:ilvl="7" w:tplc="04090003" w:tentative="1">
+      <w:start w:val="1"/>
+      <w:numFmt w:val="bullet"/>
+      <w:lvlText w:val="o"/>
+      <w:lvlJc w:val="left"/>
+      <w:pPr>
+        <w:ind w:left="5760" w:hanging="360"/>
+      </w:pPr>
+      <w:rPr>
+        <w:rFonts w:ascii="Courier New" w:hAnsi="Courier New" w:cs="Courier New" w:hint="default"/>
+      </w:rPr>
+    </w:lvl>
+    <w:lvl w:ilvl="8" w:tplc="04090005" w:tentative="1">
+      <w:start w:val="1"/>
+      <w:numFmt w:val="bullet"/>
+      <w:lvlText w:val=""/>
+      <w:lvlJc w:val="left"/>
+      <w:pPr>
+        <w:ind w:left="6480" w:hanging="360"/>
+      </w:pPr>
+      <w:rPr>
+        <w:rFonts w:ascii="Wingdings" w:hAnsi="Wingdings" w:hint="default"/>
+      </w:rPr>
+    </w:lvl>
+  </w:abstractNum>
+  <w:abstractNum w:abstractNumId="14" w15:restartNumberingAfterBreak="0">
     <w:nsid w:val="27174E38"/>
     <w:multiLevelType w:val="hybridMultilevel"/>
     <w:tmpl w:val="E7449858"/>
@@ -9840,7 +11143,120 @@
       </w:rPr>
     </w:lvl>
   </w:abstractNum>
-  <w:abstractNum w:abstractNumId="11" w15:restartNumberingAfterBreak="0">
+  <w:abstractNum w:abstractNumId="15" w15:restartNumberingAfterBreak="0">
+    <w:nsid w:val="28BB3564"/>
+    <w:multiLevelType w:val="hybridMultilevel"/>
+    <w:tmpl w:val="0942712C"/>
+    <w:lvl w:ilvl="0" w:tplc="04090001">
+      <w:start w:val="1"/>
+      <w:numFmt w:val="bullet"/>
+      <w:lvlText w:val=""/>
+      <w:lvlJc w:val="left"/>
+      <w:pPr>
+        <w:ind w:left="720" w:hanging="360"/>
+      </w:pPr>
+      <w:rPr>
+        <w:rFonts w:ascii="Symbol" w:hAnsi="Symbol" w:hint="default"/>
+      </w:rPr>
+    </w:lvl>
+    <w:lvl w:ilvl="1" w:tplc="04090003">
+      <w:start w:val="1"/>
+      <w:numFmt w:val="bullet"/>
+      <w:lvlText w:val="o"/>
+      <w:lvlJc w:val="left"/>
+      <w:pPr>
+        <w:ind w:left="1440" w:hanging="360"/>
+      </w:pPr>
+      <w:rPr>
+        <w:rFonts w:ascii="Courier New" w:hAnsi="Courier New" w:cs="Courier New" w:hint="default"/>
+      </w:rPr>
+    </w:lvl>
+    <w:lvl w:ilvl="2" w:tplc="04090005" w:tentative="1">
+      <w:start w:val="1"/>
+      <w:numFmt w:val="bullet"/>
+      <w:lvlText w:val=""/>
+      <w:lvlJc w:val="left"/>
+      <w:pPr>
+        <w:ind w:left="2160" w:hanging="360"/>
+      </w:pPr>
+      <w:rPr>
+        <w:rFonts w:ascii="Wingdings" w:hAnsi="Wingdings" w:hint="default"/>
+      </w:rPr>
+    </w:lvl>
+    <w:lvl w:ilvl="3" w:tplc="04090001" w:tentative="1">
+      <w:start w:val="1"/>
+      <w:numFmt w:val="bullet"/>
+      <w:lvlText w:val=""/>
+      <w:lvlJc w:val="left"/>
+      <w:pPr>
+        <w:ind w:left="2880" w:hanging="360"/>
+      </w:pPr>
+      <w:rPr>
+        <w:rFonts w:ascii="Symbol" w:hAnsi="Symbol" w:hint="default"/>
+      </w:rPr>
+    </w:lvl>
+    <w:lvl w:ilvl="4" w:tplc="04090003" w:tentative="1">
+      <w:start w:val="1"/>
+      <w:numFmt w:val="bullet"/>
+      <w:lvlText w:val="o"/>
+      <w:lvlJc w:val="left"/>
+      <w:pPr>
+        <w:ind w:left="3600" w:hanging="360"/>
+      </w:pPr>
+      <w:rPr>
+        <w:rFonts w:ascii="Courier New" w:hAnsi="Courier New" w:cs="Courier New" w:hint="default"/>
+      </w:rPr>
+    </w:lvl>
+    <w:lvl w:ilvl="5" w:tplc="04090005" w:tentative="1">
+      <w:start w:val="1"/>
+      <w:numFmt w:val="bullet"/>
+      <w:lvlText w:val=""/>
+      <w:lvlJc w:val="left"/>
+      <w:pPr>
+        <w:ind w:left="4320" w:hanging="360"/>
+      </w:pPr>
+      <w:rPr>
+        <w:rFonts w:ascii="Wingdings" w:hAnsi="Wingdings" w:hint="default"/>
+      </w:rPr>
+    </w:lvl>
+    <w:lvl w:ilvl="6" w:tplc="04090001" w:tentative="1">
+      <w:start w:val="1"/>
+      <w:numFmt w:val="bullet"/>
+      <w:lvlText w:val=""/>
+      <w:lvlJc w:val="left"/>
+      <w:pPr>
+        <w:ind w:left="5040" w:hanging="360"/>
+      </w:pPr>
+      <w:rPr>
+        <w:rFonts w:ascii="Symbol" w:hAnsi="Symbol" w:hint="default"/>
+      </w:rPr>
+    </w:lvl>
+    <w:lvl w:ilvl="7" w:tplc="04090003" w:tentative="1">
+      <w:start w:val="1"/>
+      <w:numFmt w:val="bullet"/>
+      <w:lvlText w:val="o"/>
+      <w:lvlJc w:val="left"/>
+      <w:pPr>
+        <w:ind w:left="5760" w:hanging="360"/>
+      </w:pPr>
+      <w:rPr>
+        <w:rFonts w:ascii="Courier New" w:hAnsi="Courier New" w:cs="Courier New" w:hint="default"/>
+      </w:rPr>
+    </w:lvl>
+    <w:lvl w:ilvl="8" w:tplc="04090005" w:tentative="1">
+      <w:start w:val="1"/>
+      <w:numFmt w:val="bullet"/>
+      <w:lvlText w:val=""/>
+      <w:lvlJc w:val="left"/>
+      <w:pPr>
+        <w:ind w:left="6480" w:hanging="360"/>
+      </w:pPr>
+      <w:rPr>
+        <w:rFonts w:ascii="Wingdings" w:hAnsi="Wingdings" w:hint="default"/>
+      </w:rPr>
+    </w:lvl>
+  </w:abstractNum>
+  <w:abstractNum w:abstractNumId="16" w15:restartNumberingAfterBreak="0">
     <w:nsid w:val="2DF9548A"/>
     <w:multiLevelType w:val="hybridMultilevel"/>
     <w:tmpl w:val="0012EF8E"/>
@@ -9953,7 +11369,7 @@
       </w:rPr>
     </w:lvl>
   </w:abstractNum>
-  <w:abstractNum w:abstractNumId="12" w15:restartNumberingAfterBreak="0">
+  <w:abstractNum w:abstractNumId="17" w15:restartNumberingAfterBreak="0">
     <w:nsid w:val="308F2558"/>
     <w:multiLevelType w:val="hybridMultilevel"/>
     <w:tmpl w:val="E354C856"/>
@@ -10066,7 +11482,7 @@
       </w:rPr>
     </w:lvl>
   </w:abstractNum>
-  <w:abstractNum w:abstractNumId="13" w15:restartNumberingAfterBreak="0">
+  <w:abstractNum w:abstractNumId="18" w15:restartNumberingAfterBreak="0">
     <w:nsid w:val="30AB58BB"/>
     <w:multiLevelType w:val="hybridMultilevel"/>
     <w:tmpl w:val="DB667C56"/>
@@ -10179,7 +11595,7 @@
       </w:rPr>
     </w:lvl>
   </w:abstractNum>
-  <w:abstractNum w:abstractNumId="14" w15:restartNumberingAfterBreak="0">
+  <w:abstractNum w:abstractNumId="19" w15:restartNumberingAfterBreak="0">
     <w:nsid w:val="314140C7"/>
     <w:multiLevelType w:val="hybridMultilevel"/>
     <w:tmpl w:val="B8E6EDFC"/>
@@ -10292,7 +11708,7 @@
       </w:rPr>
     </w:lvl>
   </w:abstractNum>
-  <w:abstractNum w:abstractNumId="15" w15:restartNumberingAfterBreak="0">
+  <w:abstractNum w:abstractNumId="20" w15:restartNumberingAfterBreak="0">
     <w:nsid w:val="31B76E43"/>
     <w:multiLevelType w:val="hybridMultilevel"/>
     <w:tmpl w:val="B1FA4398"/>
@@ -10405,7 +11821,7 @@
       </w:rPr>
     </w:lvl>
   </w:abstractNum>
-  <w:abstractNum w:abstractNumId="16" w15:restartNumberingAfterBreak="0">
+  <w:abstractNum w:abstractNumId="21" w15:restartNumberingAfterBreak="0">
     <w:nsid w:val="345D1CE9"/>
     <w:multiLevelType w:val="hybridMultilevel"/>
     <w:tmpl w:val="D6425452"/>
@@ -10518,7 +11934,120 @@
       </w:rPr>
     </w:lvl>
   </w:abstractNum>
-  <w:abstractNum w:abstractNumId="17" w15:restartNumberingAfterBreak="0">
+  <w:abstractNum w:abstractNumId="22" w15:restartNumberingAfterBreak="0">
+    <w:nsid w:val="3C3327D5"/>
+    <w:multiLevelType w:val="hybridMultilevel"/>
+    <w:tmpl w:val="7C705A70"/>
+    <w:lvl w:ilvl="0" w:tplc="04090001">
+      <w:start w:val="1"/>
+      <w:numFmt w:val="bullet"/>
+      <w:lvlText w:val=""/>
+      <w:lvlJc w:val="left"/>
+      <w:pPr>
+        <w:ind w:left="720" w:hanging="360"/>
+      </w:pPr>
+      <w:rPr>
+        <w:rFonts w:ascii="Symbol" w:hAnsi="Symbol" w:hint="default"/>
+      </w:rPr>
+    </w:lvl>
+    <w:lvl w:ilvl="1" w:tplc="04090003">
+      <w:start w:val="1"/>
+      <w:numFmt w:val="bullet"/>
+      <w:lvlText w:val="o"/>
+      <w:lvlJc w:val="left"/>
+      <w:pPr>
+        <w:ind w:left="1440" w:hanging="360"/>
+      </w:pPr>
+      <w:rPr>
+        <w:rFonts w:ascii="Courier New" w:hAnsi="Courier New" w:cs="Courier New" w:hint="default"/>
+      </w:rPr>
+    </w:lvl>
+    <w:lvl w:ilvl="2" w:tplc="04090005" w:tentative="1">
+      <w:start w:val="1"/>
+      <w:numFmt w:val="bullet"/>
+      <w:lvlText w:val=""/>
+      <w:lvlJc w:val="left"/>
+      <w:pPr>
+        <w:ind w:left="2160" w:hanging="360"/>
+      </w:pPr>
+      <w:rPr>
+        <w:rFonts w:ascii="Wingdings" w:hAnsi="Wingdings" w:hint="default"/>
+      </w:rPr>
+    </w:lvl>
+    <w:lvl w:ilvl="3" w:tplc="04090001" w:tentative="1">
+      <w:start w:val="1"/>
+      <w:numFmt w:val="bullet"/>
+      <w:lvlText w:val=""/>
+      <w:lvlJc w:val="left"/>
+      <w:pPr>
+        <w:ind w:left="2880" w:hanging="360"/>
+      </w:pPr>
+      <w:rPr>
+        <w:rFonts w:ascii="Symbol" w:hAnsi="Symbol" w:hint="default"/>
+      </w:rPr>
+    </w:lvl>
+    <w:lvl w:ilvl="4" w:tplc="04090003" w:tentative="1">
+      <w:start w:val="1"/>
+      <w:numFmt w:val="bullet"/>
+      <w:lvlText w:val="o"/>
+      <w:lvlJc w:val="left"/>
+      <w:pPr>
+        <w:ind w:left="3600" w:hanging="360"/>
+      </w:pPr>
+      <w:rPr>
+        <w:rFonts w:ascii="Courier New" w:hAnsi="Courier New" w:cs="Courier New" w:hint="default"/>
+      </w:rPr>
+    </w:lvl>
+    <w:lvl w:ilvl="5" w:tplc="04090005" w:tentative="1">
+      <w:start w:val="1"/>
+      <w:numFmt w:val="bullet"/>
+      <w:lvlText w:val=""/>
+      <w:lvlJc w:val="left"/>
+      <w:pPr>
+        <w:ind w:left="4320" w:hanging="360"/>
+      </w:pPr>
+      <w:rPr>
+        <w:rFonts w:ascii="Wingdings" w:hAnsi="Wingdings" w:hint="default"/>
+      </w:rPr>
+    </w:lvl>
+    <w:lvl w:ilvl="6" w:tplc="04090001" w:tentative="1">
+      <w:start w:val="1"/>
+      <w:numFmt w:val="bullet"/>
+      <w:lvlText w:val=""/>
+      <w:lvlJc w:val="left"/>
+      <w:pPr>
+        <w:ind w:left="5040" w:hanging="360"/>
+      </w:pPr>
+      <w:rPr>
+        <w:rFonts w:ascii="Symbol" w:hAnsi="Symbol" w:hint="default"/>
+      </w:rPr>
+    </w:lvl>
+    <w:lvl w:ilvl="7" w:tplc="04090003" w:tentative="1">
+      <w:start w:val="1"/>
+      <w:numFmt w:val="bullet"/>
+      <w:lvlText w:val="o"/>
+      <w:lvlJc w:val="left"/>
+      <w:pPr>
+        <w:ind w:left="5760" w:hanging="360"/>
+      </w:pPr>
+      <w:rPr>
+        <w:rFonts w:ascii="Courier New" w:hAnsi="Courier New" w:cs="Courier New" w:hint="default"/>
+      </w:rPr>
+    </w:lvl>
+    <w:lvl w:ilvl="8" w:tplc="04090005" w:tentative="1">
+      <w:start w:val="1"/>
+      <w:numFmt w:val="bullet"/>
+      <w:lvlText w:val=""/>
+      <w:lvlJc w:val="left"/>
+      <w:pPr>
+        <w:ind w:left="6480" w:hanging="360"/>
+      </w:pPr>
+      <w:rPr>
+        <w:rFonts w:ascii="Wingdings" w:hAnsi="Wingdings" w:hint="default"/>
+      </w:rPr>
+    </w:lvl>
+  </w:abstractNum>
+  <w:abstractNum w:abstractNumId="23" w15:restartNumberingAfterBreak="0">
     <w:nsid w:val="3CAA062C"/>
     <w:multiLevelType w:val="hybridMultilevel"/>
     <w:tmpl w:val="F27C1EE6"/>
@@ -10631,7 +12160,7 @@
       </w:rPr>
     </w:lvl>
   </w:abstractNum>
-  <w:abstractNum w:abstractNumId="18" w15:restartNumberingAfterBreak="0">
+  <w:abstractNum w:abstractNumId="24" w15:restartNumberingAfterBreak="0">
     <w:nsid w:val="3F9202BB"/>
     <w:multiLevelType w:val="hybridMultilevel"/>
     <w:tmpl w:val="CB2E58BA"/>
@@ -10744,7 +12273,7 @@
       </w:rPr>
     </w:lvl>
   </w:abstractNum>
-  <w:abstractNum w:abstractNumId="19" w15:restartNumberingAfterBreak="0">
+  <w:abstractNum w:abstractNumId="25" w15:restartNumberingAfterBreak="0">
     <w:nsid w:val="408E3A18"/>
     <w:multiLevelType w:val="hybridMultilevel"/>
     <w:tmpl w:val="F55C60D6"/>
@@ -10857,7 +12386,120 @@
       </w:rPr>
     </w:lvl>
   </w:abstractNum>
-  <w:abstractNum w:abstractNumId="20" w15:restartNumberingAfterBreak="0">
+  <w:abstractNum w:abstractNumId="26" w15:restartNumberingAfterBreak="0">
+    <w:nsid w:val="418A05B7"/>
+    <w:multiLevelType w:val="hybridMultilevel"/>
+    <w:tmpl w:val="BBF07348"/>
+    <w:lvl w:ilvl="0" w:tplc="04090001">
+      <w:start w:val="1"/>
+      <w:numFmt w:val="bullet"/>
+      <w:lvlText w:val=""/>
+      <w:lvlJc w:val="left"/>
+      <w:pPr>
+        <w:ind w:left="720" w:hanging="360"/>
+      </w:pPr>
+      <w:rPr>
+        <w:rFonts w:ascii="Symbol" w:hAnsi="Symbol" w:hint="default"/>
+      </w:rPr>
+    </w:lvl>
+    <w:lvl w:ilvl="1" w:tplc="04090003">
+      <w:start w:val="1"/>
+      <w:numFmt w:val="bullet"/>
+      <w:lvlText w:val="o"/>
+      <w:lvlJc w:val="left"/>
+      <w:pPr>
+        <w:ind w:left="1440" w:hanging="360"/>
+      </w:pPr>
+      <w:rPr>
+        <w:rFonts w:ascii="Courier New" w:hAnsi="Courier New" w:cs="Courier New" w:hint="default"/>
+      </w:rPr>
+    </w:lvl>
+    <w:lvl w:ilvl="2" w:tplc="04090005" w:tentative="1">
+      <w:start w:val="1"/>
+      <w:numFmt w:val="bullet"/>
+      <w:lvlText w:val=""/>
+      <w:lvlJc w:val="left"/>
+      <w:pPr>
+        <w:ind w:left="2160" w:hanging="360"/>
+      </w:pPr>
+      <w:rPr>
+        <w:rFonts w:ascii="Wingdings" w:hAnsi="Wingdings" w:hint="default"/>
+      </w:rPr>
+    </w:lvl>
+    <w:lvl w:ilvl="3" w:tplc="04090001" w:tentative="1">
+      <w:start w:val="1"/>
+      <w:numFmt w:val="bullet"/>
+      <w:lvlText w:val=""/>
+      <w:lvlJc w:val="left"/>
+      <w:pPr>
+        <w:ind w:left="2880" w:hanging="360"/>
+      </w:pPr>
+      <w:rPr>
+        <w:rFonts w:ascii="Symbol" w:hAnsi="Symbol" w:hint="default"/>
+      </w:rPr>
+    </w:lvl>
+    <w:lvl w:ilvl="4" w:tplc="04090003" w:tentative="1">
+      <w:start w:val="1"/>
+      <w:numFmt w:val="bullet"/>
+      <w:lvlText w:val="o"/>
+      <w:lvlJc w:val="left"/>
+      <w:pPr>
+        <w:ind w:left="3600" w:hanging="360"/>
+      </w:pPr>
+      <w:rPr>
+        <w:rFonts w:ascii="Courier New" w:hAnsi="Courier New" w:cs="Courier New" w:hint="default"/>
+      </w:rPr>
+    </w:lvl>
+    <w:lvl w:ilvl="5" w:tplc="04090005" w:tentative="1">
+      <w:start w:val="1"/>
+      <w:numFmt w:val="bullet"/>
+      <w:lvlText w:val=""/>
+      <w:lvlJc w:val="left"/>
+      <w:pPr>
+        <w:ind w:left="4320" w:hanging="360"/>
+      </w:pPr>
+      <w:rPr>
+        <w:rFonts w:ascii="Wingdings" w:hAnsi="Wingdings" w:hint="default"/>
+      </w:rPr>
+    </w:lvl>
+    <w:lvl w:ilvl="6" w:tplc="04090001" w:tentative="1">
+      <w:start w:val="1"/>
+      <w:numFmt w:val="bullet"/>
+      <w:lvlText w:val=""/>
+      <w:lvlJc w:val="left"/>
+      <w:pPr>
+        <w:ind w:left="5040" w:hanging="360"/>
+      </w:pPr>
+      <w:rPr>
+        <w:rFonts w:ascii="Symbol" w:hAnsi="Symbol" w:hint="default"/>
+      </w:rPr>
+    </w:lvl>
+    <w:lvl w:ilvl="7" w:tplc="04090003" w:tentative="1">
+      <w:start w:val="1"/>
+      <w:numFmt w:val="bullet"/>
+      <w:lvlText w:val="o"/>
+      <w:lvlJc w:val="left"/>
+      <w:pPr>
+        <w:ind w:left="5760" w:hanging="360"/>
+      </w:pPr>
+      <w:rPr>
+        <w:rFonts w:ascii="Courier New" w:hAnsi="Courier New" w:cs="Courier New" w:hint="default"/>
+      </w:rPr>
+    </w:lvl>
+    <w:lvl w:ilvl="8" w:tplc="04090005" w:tentative="1">
+      <w:start w:val="1"/>
+      <w:numFmt w:val="bullet"/>
+      <w:lvlText w:val=""/>
+      <w:lvlJc w:val="left"/>
+      <w:pPr>
+        <w:ind w:left="6480" w:hanging="360"/>
+      </w:pPr>
+      <w:rPr>
+        <w:rFonts w:ascii="Wingdings" w:hAnsi="Wingdings" w:hint="default"/>
+      </w:rPr>
+    </w:lvl>
+  </w:abstractNum>
+  <w:abstractNum w:abstractNumId="27" w15:restartNumberingAfterBreak="0">
     <w:nsid w:val="433D2DDC"/>
     <w:multiLevelType w:val="hybridMultilevel"/>
     <w:tmpl w:val="F3CEDD3A"/>
@@ -10970,7 +12612,7 @@
       </w:rPr>
     </w:lvl>
   </w:abstractNum>
-  <w:abstractNum w:abstractNumId="21" w15:restartNumberingAfterBreak="0">
+  <w:abstractNum w:abstractNumId="28" w15:restartNumberingAfterBreak="0">
     <w:nsid w:val="43A55484"/>
     <w:multiLevelType w:val="hybridMultilevel"/>
     <w:tmpl w:val="3410AD4C"/>
@@ -11083,7 +12725,7 @@
       </w:rPr>
     </w:lvl>
   </w:abstractNum>
-  <w:abstractNum w:abstractNumId="22" w15:restartNumberingAfterBreak="0">
+  <w:abstractNum w:abstractNumId="29" w15:restartNumberingAfterBreak="0">
     <w:nsid w:val="4B816A90"/>
     <w:multiLevelType w:val="hybridMultilevel"/>
     <w:tmpl w:val="B2C85488"/>
@@ -11196,7 +12838,7 @@
       </w:rPr>
     </w:lvl>
   </w:abstractNum>
-  <w:abstractNum w:abstractNumId="23" w15:restartNumberingAfterBreak="0">
+  <w:abstractNum w:abstractNumId="30" w15:restartNumberingAfterBreak="0">
     <w:nsid w:val="4D0334BE"/>
     <w:multiLevelType w:val="hybridMultilevel"/>
     <w:tmpl w:val="183866F0"/>
@@ -11309,7 +12951,7 @@
       </w:rPr>
     </w:lvl>
   </w:abstractNum>
-  <w:abstractNum w:abstractNumId="24" w15:restartNumberingAfterBreak="0">
+  <w:abstractNum w:abstractNumId="31" w15:restartNumberingAfterBreak="0">
     <w:nsid w:val="5757644F"/>
     <w:multiLevelType w:val="hybridMultilevel"/>
     <w:tmpl w:val="EFE8475C"/>
@@ -11422,7 +13064,7 @@
       </w:rPr>
     </w:lvl>
   </w:abstractNum>
-  <w:abstractNum w:abstractNumId="25" w15:restartNumberingAfterBreak="0">
+  <w:abstractNum w:abstractNumId="32" w15:restartNumberingAfterBreak="0">
     <w:nsid w:val="577578A5"/>
     <w:multiLevelType w:val="hybridMultilevel"/>
     <w:tmpl w:val="26609FFA"/>
@@ -11508,7 +13150,7 @@
       </w:pPr>
     </w:lvl>
   </w:abstractNum>
-  <w:abstractNum w:abstractNumId="26" w15:restartNumberingAfterBreak="0">
+  <w:abstractNum w:abstractNumId="33" w15:restartNumberingAfterBreak="0">
     <w:nsid w:val="59F13645"/>
     <w:multiLevelType w:val="hybridMultilevel"/>
     <w:tmpl w:val="6470A86C"/>
@@ -11594,7 +13236,7 @@
       </w:pPr>
     </w:lvl>
   </w:abstractNum>
-  <w:abstractNum w:abstractNumId="27" w15:restartNumberingAfterBreak="0">
+  <w:abstractNum w:abstractNumId="34" w15:restartNumberingAfterBreak="0">
     <w:nsid w:val="5C5F78D8"/>
     <w:multiLevelType w:val="hybridMultilevel"/>
     <w:tmpl w:val="9AF8C27C"/>
@@ -11707,7 +13349,7 @@
       </w:rPr>
     </w:lvl>
   </w:abstractNum>
-  <w:abstractNum w:abstractNumId="28" w15:restartNumberingAfterBreak="0">
+  <w:abstractNum w:abstractNumId="35" w15:restartNumberingAfterBreak="0">
     <w:nsid w:val="5CE327F6"/>
     <w:multiLevelType w:val="hybridMultilevel"/>
     <w:tmpl w:val="8D9ACE28"/>
@@ -11820,7 +13462,7 @@
       </w:rPr>
     </w:lvl>
   </w:abstractNum>
-  <w:abstractNum w:abstractNumId="29" w15:restartNumberingAfterBreak="0">
+  <w:abstractNum w:abstractNumId="36" w15:restartNumberingAfterBreak="0">
     <w:nsid w:val="5EC868EA"/>
     <w:multiLevelType w:val="hybridMultilevel"/>
     <w:tmpl w:val="738E96FA"/>
@@ -11933,7 +13575,7 @@
       </w:rPr>
     </w:lvl>
   </w:abstractNum>
-  <w:abstractNum w:abstractNumId="30" w15:restartNumberingAfterBreak="0">
+  <w:abstractNum w:abstractNumId="37" w15:restartNumberingAfterBreak="0">
     <w:nsid w:val="60D470C1"/>
     <w:multiLevelType w:val="hybridMultilevel"/>
     <w:tmpl w:val="F0D00480"/>
@@ -12046,7 +13688,7 @@
       </w:rPr>
     </w:lvl>
   </w:abstractNum>
-  <w:abstractNum w:abstractNumId="31" w15:restartNumberingAfterBreak="0">
+  <w:abstractNum w:abstractNumId="38" w15:restartNumberingAfterBreak="0">
     <w:nsid w:val="66034187"/>
     <w:multiLevelType w:val="hybridMultilevel"/>
     <w:tmpl w:val="59BE21D4"/>
@@ -12159,7 +13801,7 @@
       </w:rPr>
     </w:lvl>
   </w:abstractNum>
-  <w:abstractNum w:abstractNumId="32" w15:restartNumberingAfterBreak="0">
+  <w:abstractNum w:abstractNumId="39" w15:restartNumberingAfterBreak="0">
     <w:nsid w:val="66D24AF5"/>
     <w:multiLevelType w:val="hybridMultilevel"/>
     <w:tmpl w:val="803CE5E4"/>
@@ -12272,7 +13914,7 @@
       </w:rPr>
     </w:lvl>
   </w:abstractNum>
-  <w:abstractNum w:abstractNumId="33" w15:restartNumberingAfterBreak="0">
+  <w:abstractNum w:abstractNumId="40" w15:restartNumberingAfterBreak="0">
     <w:nsid w:val="6CD2010C"/>
     <w:multiLevelType w:val="hybridMultilevel"/>
     <w:tmpl w:val="91AAB8B8"/>
@@ -12385,7 +14027,7 @@
       </w:rPr>
     </w:lvl>
   </w:abstractNum>
-  <w:abstractNum w:abstractNumId="34" w15:restartNumberingAfterBreak="0">
+  <w:abstractNum w:abstractNumId="41" w15:restartNumberingAfterBreak="0">
     <w:nsid w:val="706D5264"/>
     <w:multiLevelType w:val="hybridMultilevel"/>
     <w:tmpl w:val="FE46549C"/>
@@ -12498,7 +14140,7 @@
       </w:rPr>
     </w:lvl>
   </w:abstractNum>
-  <w:abstractNum w:abstractNumId="35" w15:restartNumberingAfterBreak="0">
+  <w:abstractNum w:abstractNumId="42" w15:restartNumberingAfterBreak="0">
     <w:nsid w:val="7854013C"/>
     <w:multiLevelType w:val="hybridMultilevel"/>
     <w:tmpl w:val="06FA1B60"/>
@@ -12611,7 +14253,7 @@
       </w:rPr>
     </w:lvl>
   </w:abstractNum>
-  <w:abstractNum w:abstractNumId="36" w15:restartNumberingAfterBreak="0">
+  <w:abstractNum w:abstractNumId="43" w15:restartNumberingAfterBreak="0">
     <w:nsid w:val="7AC35DFA"/>
     <w:multiLevelType w:val="hybridMultilevel"/>
     <w:tmpl w:val="F5AEDE78"/>
@@ -12724,7 +14366,7 @@
       </w:rPr>
     </w:lvl>
   </w:abstractNum>
-  <w:abstractNum w:abstractNumId="37" w15:restartNumberingAfterBreak="0">
+  <w:abstractNum w:abstractNumId="44" w15:restartNumberingAfterBreak="0">
     <w:nsid w:val="7BCF783D"/>
     <w:multiLevelType w:val="hybridMultilevel"/>
     <w:tmpl w:val="280CCE30"/>
@@ -12837,7 +14479,7 @@
       </w:rPr>
     </w:lvl>
   </w:abstractNum>
-  <w:abstractNum w:abstractNumId="38" w15:restartNumberingAfterBreak="0">
+  <w:abstractNum w:abstractNumId="45" w15:restartNumberingAfterBreak="0">
     <w:nsid w:val="7D6430BA"/>
     <w:multiLevelType w:val="hybridMultilevel"/>
     <w:tmpl w:val="020009F4"/>
@@ -12951,10 +14593,10 @@
     </w:lvl>
   </w:abstractNum>
   <w:num w:numId="1">
-    <w:abstractNumId w:val="35"/>
+    <w:abstractNumId w:val="42"/>
   </w:num>
   <w:num w:numId="2">
-    <w:abstractNumId w:val="16"/>
+    <w:abstractNumId w:val="21"/>
   </w:num>
   <w:num w:numId="3">
     <w:abstractNumId w:val="5"/>
@@ -12963,109 +14605,130 @@
     <w:abstractNumId w:val="0"/>
   </w:num>
   <w:num w:numId="5">
-    <w:abstractNumId w:val="33"/>
+    <w:abstractNumId w:val="40"/>
   </w:num>
   <w:num w:numId="6">
-    <w:abstractNumId w:val="36"/>
+    <w:abstractNumId w:val="43"/>
   </w:num>
   <w:num w:numId="7">
-    <w:abstractNumId w:val="21"/>
+    <w:abstractNumId w:val="28"/>
   </w:num>
   <w:num w:numId="8">
+    <w:abstractNumId w:val="23"/>
+  </w:num>
+  <w:num w:numId="9">
     <w:abstractNumId w:val="17"/>
   </w:num>
-  <w:num w:numId="9">
-    <w:abstractNumId w:val="12"/>
+  <w:num w:numId="10">
+    <w:abstractNumId w:val="19"/>
   </w:num>
-  <w:num w:numId="10">
+  <w:num w:numId="11">
     <w:abstractNumId w:val="14"/>
   </w:num>
-  <w:num w:numId="11">
-    <w:abstractNumId w:val="10"/>
-  </w:num>
   <w:num w:numId="12">
-    <w:abstractNumId w:val="20"/>
+    <w:abstractNumId w:val="27"/>
   </w:num>
   <w:num w:numId="13">
-    <w:abstractNumId w:val="34"/>
+    <w:abstractNumId w:val="41"/>
   </w:num>
   <w:num w:numId="14">
-    <w:abstractNumId w:val="23"/>
+    <w:abstractNumId w:val="30"/>
   </w:num>
   <w:num w:numId="15">
-    <w:abstractNumId w:val="6"/>
+    <w:abstractNumId w:val="7"/>
   </w:num>
   <w:num w:numId="16">
-    <w:abstractNumId w:val="25"/>
+    <w:abstractNumId w:val="32"/>
   </w:num>
   <w:num w:numId="17">
-    <w:abstractNumId w:val="38"/>
+    <w:abstractNumId w:val="45"/>
   </w:num>
   <w:num w:numId="18">
-    <w:abstractNumId w:val="8"/>
+    <w:abstractNumId w:val="11"/>
   </w:num>
   <w:num w:numId="19">
-    <w:abstractNumId w:val="18"/>
+    <w:abstractNumId w:val="24"/>
   </w:num>
   <w:num w:numId="20">
-    <w:abstractNumId w:val="9"/>
+    <w:abstractNumId w:val="12"/>
   </w:num>
   <w:num w:numId="21">
     <w:abstractNumId w:val="2"/>
   </w:num>
   <w:num w:numId="22">
-    <w:abstractNumId w:val="30"/>
+    <w:abstractNumId w:val="37"/>
   </w:num>
   <w:num w:numId="23">
-    <w:abstractNumId w:val="28"/>
+    <w:abstractNumId w:val="35"/>
   </w:num>
   <w:num w:numId="24">
-    <w:abstractNumId w:val="26"/>
+    <w:abstractNumId w:val="33"/>
   </w:num>
   <w:num w:numId="25">
-    <w:abstractNumId w:val="19"/>
+    <w:abstractNumId w:val="25"/>
   </w:num>
   <w:num w:numId="26">
-    <w:abstractNumId w:val="11"/>
+    <w:abstractNumId w:val="16"/>
   </w:num>
   <w:num w:numId="27">
-    <w:abstractNumId w:val="7"/>
+    <w:abstractNumId w:val="8"/>
   </w:num>
   <w:num w:numId="28">
-    <w:abstractNumId w:val="15"/>
+    <w:abstractNumId w:val="20"/>
   </w:num>
   <w:num w:numId="29">
-    <w:abstractNumId w:val="31"/>
+    <w:abstractNumId w:val="38"/>
   </w:num>
   <w:num w:numId="30">
     <w:abstractNumId w:val="4"/>
   </w:num>
   <w:num w:numId="31">
-    <w:abstractNumId w:val="29"/>
+    <w:abstractNumId w:val="36"/>
   </w:num>
   <w:num w:numId="32">
     <w:abstractNumId w:val="3"/>
   </w:num>
   <w:num w:numId="33">
-    <w:abstractNumId w:val="37"/>
+    <w:abstractNumId w:val="44"/>
   </w:num>
   <w:num w:numId="34">
-    <w:abstractNumId w:val="22"/>
+    <w:abstractNumId w:val="29"/>
   </w:num>
   <w:num w:numId="35">
-    <w:abstractNumId w:val="13"/>
+    <w:abstractNumId w:val="18"/>
   </w:num>
   <w:num w:numId="36">
-    <w:abstractNumId w:val="27"/>
+    <w:abstractNumId w:val="34"/>
   </w:num>
   <w:num w:numId="37">
-    <w:abstractNumId w:val="32"/>
+    <w:abstractNumId w:val="39"/>
   </w:num>
   <w:num w:numId="38">
     <w:abstractNumId w:val="1"/>
   </w:num>
   <w:num w:numId="39">
-    <w:abstractNumId w:val="24"/>
+    <w:abstractNumId w:val="31"/>
+  </w:num>
+  <w:num w:numId="40">
+    <w:abstractNumId w:val="13"/>
+  </w:num>
+  <w:num w:numId="41">
+    <w:abstractNumId w:val="15"/>
+  </w:num>
+  <w:num w:numId="42">
+    <w:abstractNumId w:val="9"/>
+  </w:num>
+  <w:num w:numId="43">
+    <w:abstractNumId w:val="26"/>
+  </w:num>
+  <w:num w:numId="44">
+    <w:abstractNumId w:val="6"/>
+  </w:num>
+  <w:num w:numId="45">
+    <w:abstractNumId w:val="22"/>
+  </w:num>
+  <w:num w:numId="46">
+    <w:abstractNumId w:val="10"/>
   </w:num>
 </w:numbering>
 </file>

</xml_diff>

<commit_message>
Updated notes from class on December 2, 2019
</commit_message>
<xml_diff>
--- a/Notes/SOC5060_Notes_Lecture_v00.docx
+++ b/Notes/SOC5060_Notes_Lecture_v00.docx
@@ -7369,7 +7369,10 @@
         <w:spacing w:after="0" w:line="240" w:lineRule="auto"/>
       </w:pPr>
       <w:r>
-        <w:t>Monti will pick it apart.</w:t>
+        <w:t>Mont</w:t>
+      </w:r>
+      <w:r>
+        <w:t>i will pick it apart because the method is flawed.</w:t>
       </w:r>
     </w:p>
     <w:p>
@@ -7382,7 +7385,19 @@
         <w:spacing w:after="0" w:line="240" w:lineRule="auto"/>
       </w:pPr>
       <w:r>
-        <w:t>Interpretive case method may take a long time and takes more cases than what can be evaluated in the time allotted for a dissertation.</w:t>
+        <w:t xml:space="preserve">Interpretive case method </w:t>
+      </w:r>
+      <w:r>
+        <w:t xml:space="preserve">generally requires </w:t>
+      </w:r>
+      <w:r>
+        <w:t xml:space="preserve">more cases </w:t>
+      </w:r>
+      <w:r>
+        <w:t>and experience than what can be accomplished</w:t>
+      </w:r>
+      <w:r>
+        <w:t xml:space="preserve"> in the time allotted for a dissertation.</w:t>
       </w:r>
     </w:p>
     <w:p>
@@ -7395,7 +7410,7 @@
         <w:spacing w:after="0" w:line="240" w:lineRule="auto"/>
       </w:pPr>
       <w:r>
-        <w:t>Monti will pick it apart.</w:t>
+        <w:t>Monti will pick it apart because the analysis will have holes.</w:t>
       </w:r>
     </w:p>
     <w:p>
@@ -7409,22 +7424,22 @@
       </w:pPr>
       <w:r>
         <w:t>Use grounded theory for dissertation.</w:t>
-      </w:r>
-    </w:p>
-    <w:p>
-      <w:pPr>
-        <w:pStyle w:val="ListParagraph"/>
-        <w:numPr>
-          <w:ilvl w:val="1"/>
-          <w:numId w:val="46"/>
-        </w:numPr>
-        <w:spacing w:after="0" w:line="240" w:lineRule="auto"/>
-      </w:pPr>
-      <w:r>
-        <w:t>Can achieve the same objective of extended case method.</w:t>
       </w:r>
       <w:bookmarkStart w:id="3" w:name="_GoBack"/>
       <w:bookmarkEnd w:id="3"/>
+    </w:p>
+    <w:p>
+      <w:pPr>
+        <w:pStyle w:val="ListParagraph"/>
+        <w:numPr>
+          <w:ilvl w:val="1"/>
+          <w:numId w:val="46"/>
+        </w:numPr>
+        <w:spacing w:after="0" w:line="240" w:lineRule="auto"/>
+      </w:pPr>
+      <w:r>
+        <w:t>Can achieve the same objective of extended case method.</w:t>
+      </w:r>
     </w:p>
     <w:p>
       <w:pPr>

</xml_diff>

<commit_message>
Prepared notes from final class session for distribution
</commit_message>
<xml_diff>
--- a/Notes/SOC5060_Notes_Lecture_v00.docx
+++ b/Notes/SOC5060_Notes_Lecture_v00.docx
@@ -7425,8 +7425,6 @@
       <w:r>
         <w:t>Use grounded theory for dissertation.</w:t>
       </w:r>
-      <w:bookmarkStart w:id="3" w:name="_GoBack"/>
-      <w:bookmarkEnd w:id="3"/>
     </w:p>
     <w:p>
       <w:pPr>
@@ -7796,15 +7794,444 @@
     <w:p>
       <w:pPr>
         <w:spacing w:after="60" w:line="240" w:lineRule="auto"/>
-      </w:pPr>
-    </w:p>
-    <w:p>
-      <w:pPr>
-        <w:spacing w:after="60" w:line="240" w:lineRule="auto"/>
-      </w:pPr>
+        <w:sectPr>
+          <w:headerReference w:type="default" r:id="rId22"/>
+          <w:pgSz w:w="12240" w:h="15840"/>
+          <w:pgMar w:top="1440" w:right="1440" w:bottom="1440" w:left="1440" w:header="720" w:footer="720" w:gutter="0"/>
+          <w:pgNumType w:start="1"/>
+          <w:cols w:space="720"/>
+          <w:docGrid w:linePitch="360"/>
+        </w:sectPr>
+      </w:pPr>
+    </w:p>
+    <w:p>
+      <w:pPr>
+        <w:spacing w:after="60" w:line="240" w:lineRule="auto"/>
+        <w:rPr>
+          <w:u w:val="single"/>
+        </w:rPr>
+      </w:pPr>
+      <w:r>
+        <w:rPr>
+          <w:u w:val="single"/>
+        </w:rPr>
+        <w:lastRenderedPageBreak/>
+        <w:t>Lecture Notes</w:t>
+      </w:r>
+    </w:p>
+    <w:p>
+      <w:pPr>
+        <w:spacing w:after="60" w:line="240" w:lineRule="auto"/>
+      </w:pPr>
+      <w:r>
+        <w:t>Example of Monti’s approach for analyzing class project data</w:t>
+      </w:r>
+    </w:p>
+    <w:p>
+      <w:pPr>
+        <w:pStyle w:val="ListParagraph"/>
+        <w:numPr>
+          <w:ilvl w:val="0"/>
+          <w:numId w:val="47"/>
+        </w:numPr>
+        <w:spacing w:after="60" w:line="240" w:lineRule="auto"/>
+      </w:pPr>
+      <w:r>
+        <w:t>Civic talk</w:t>
+      </w:r>
+    </w:p>
+    <w:p>
+      <w:pPr>
+        <w:pStyle w:val="ListParagraph"/>
+        <w:numPr>
+          <w:ilvl w:val="1"/>
+          <w:numId w:val="47"/>
+        </w:numPr>
+        <w:spacing w:after="60" w:line="240" w:lineRule="auto"/>
+      </w:pPr>
+      <w:r>
+        <w:t>Janus-faced comments</w:t>
+      </w:r>
+      <w:r>
+        <w:t>.</w:t>
+      </w:r>
+    </w:p>
+    <w:p>
+      <w:pPr>
+        <w:pStyle w:val="ListParagraph"/>
+        <w:numPr>
+          <w:ilvl w:val="1"/>
+          <w:numId w:val="47"/>
+        </w:numPr>
+        <w:spacing w:after="60" w:line="240" w:lineRule="auto"/>
+      </w:pPr>
+      <w:r>
+        <w:t>Categories identified</w:t>
+      </w:r>
+      <w:r>
+        <w:t xml:space="preserve"> in article included r</w:t>
+      </w:r>
+      <w:r>
+        <w:t xml:space="preserve">ace, </w:t>
+      </w:r>
+      <w:r>
+        <w:t xml:space="preserve">class, </w:t>
+      </w:r>
+      <w:r>
+        <w:t>ownership, age, longevity</w:t>
+      </w:r>
+      <w:r>
+        <w:t xml:space="preserve"> </w:t>
+      </w:r>
+      <w:r>
+        <w:t xml:space="preserve">of residence </w:t>
+      </w:r>
+      <w:r>
+        <w:t>(</w:t>
+      </w:r>
+      <w:r>
+        <w:t xml:space="preserve">i.e., </w:t>
+      </w:r>
+      <w:r>
+        <w:t>immigrant status)</w:t>
+      </w:r>
+      <w:r>
+        <w:t>.</w:t>
+      </w:r>
+    </w:p>
+    <w:p>
+      <w:pPr>
+        <w:pStyle w:val="ListParagraph"/>
+        <w:numPr>
+          <w:ilvl w:val="2"/>
+          <w:numId w:val="47"/>
+        </w:numPr>
+        <w:spacing w:after="60" w:line="240" w:lineRule="auto"/>
+      </w:pPr>
+      <w:r>
+        <w:t>Certain behaviors were associated with certain groups.</w:t>
+      </w:r>
+    </w:p>
+    <w:p>
+      <w:pPr>
+        <w:pStyle w:val="ListParagraph"/>
+        <w:numPr>
+          <w:ilvl w:val="1"/>
+          <w:numId w:val="47"/>
+        </w:numPr>
+        <w:spacing w:after="60" w:line="240" w:lineRule="auto"/>
+      </w:pPr>
+      <w:r>
+        <w:t xml:space="preserve">One </w:t>
+      </w:r>
+      <w:r>
+        <w:t xml:space="preserve">or more </w:t>
+      </w:r>
+      <w:r>
+        <w:t>of the categories identified in the civic talk article came out in the interview</w:t>
+      </w:r>
+      <w:r>
+        <w:t xml:space="preserve"> response</w:t>
+      </w:r>
+      <w:r>
+        <w:t>s.</w:t>
+      </w:r>
+    </w:p>
+    <w:p>
+      <w:pPr>
+        <w:pStyle w:val="ListParagraph"/>
+        <w:numPr>
+          <w:ilvl w:val="1"/>
+          <w:numId w:val="47"/>
+        </w:numPr>
+        <w:spacing w:after="60" w:line="240" w:lineRule="auto"/>
+      </w:pPr>
+      <w:r>
+        <w:t>Interview respondents focused on behaviors, longevity in the neighborhood</w:t>
+      </w:r>
+      <w:r>
+        <w:t>, and absentee ownership when accessing</w:t>
+      </w:r>
+      <w:r>
+        <w:t xml:space="preserve"> people that might be problematic and unwanted but not on race or class.</w:t>
+      </w:r>
+    </w:p>
+    <w:p>
+      <w:pPr>
+        <w:pStyle w:val="ListParagraph"/>
+        <w:numPr>
+          <w:ilvl w:val="1"/>
+          <w:numId w:val="47"/>
+        </w:numPr>
+        <w:spacing w:after="60" w:line="240" w:lineRule="auto"/>
+      </w:pPr>
+      <w:r>
+        <w:t>The kind of neighborhood matters.</w:t>
+      </w:r>
+    </w:p>
+    <w:p>
+      <w:pPr>
+        <w:pStyle w:val="ListParagraph"/>
+        <w:numPr>
+          <w:ilvl w:val="2"/>
+          <w:numId w:val="47"/>
+        </w:numPr>
+        <w:spacing w:after="60" w:line="240" w:lineRule="auto"/>
+      </w:pPr>
+      <w:r>
+        <w:t>Article was</w:t>
+      </w:r>
+      <w:r>
+        <w:t xml:space="preserve"> about a</w:t>
+      </w:r>
+      <w:r>
+        <w:t xml:space="preserve"> primarily poor</w:t>
+      </w:r>
+      <w:r>
+        <w:t xml:space="preserve"> neighborhood</w:t>
+      </w:r>
+      <w:r>
+        <w:t>.</w:t>
+      </w:r>
+    </w:p>
+    <w:p>
+      <w:pPr>
+        <w:pStyle w:val="ListParagraph"/>
+        <w:numPr>
+          <w:ilvl w:val="2"/>
+          <w:numId w:val="47"/>
+        </w:numPr>
+        <w:spacing w:after="60" w:line="240" w:lineRule="auto"/>
+      </w:pPr>
+      <w:r>
+        <w:t>Study was</w:t>
+      </w:r>
+      <w:r>
+        <w:t xml:space="preserve"> about a</w:t>
+      </w:r>
+      <w:r>
+        <w:t xml:space="preserve"> more diverse</w:t>
+      </w:r>
+      <w:r>
+        <w:t xml:space="preserve"> neighborhood</w:t>
+      </w:r>
+      <w:r>
+        <w:t>.</w:t>
+      </w:r>
+    </w:p>
+    <w:p>
+      <w:pPr>
+        <w:pStyle w:val="ListParagraph"/>
+        <w:numPr>
+          <w:ilvl w:val="0"/>
+          <w:numId w:val="47"/>
+        </w:numPr>
+        <w:spacing w:after="60" w:line="240" w:lineRule="auto"/>
+      </w:pPr>
+      <w:r>
+        <w:t>Social capital</w:t>
+      </w:r>
+    </w:p>
+    <w:p>
+      <w:pPr>
+        <w:pStyle w:val="ListParagraph"/>
+        <w:numPr>
+          <w:ilvl w:val="1"/>
+          <w:numId w:val="47"/>
+        </w:numPr>
+        <w:spacing w:after="60" w:line="240" w:lineRule="auto"/>
+      </w:pPr>
+      <w:r>
+        <w:t>Seeking e</w:t>
+      </w:r>
+      <w:r>
+        <w:t>vidence of linking social capital</w:t>
+      </w:r>
+      <w:r>
+        <w:t>.</w:t>
+      </w:r>
+    </w:p>
+    <w:p>
+      <w:pPr>
+        <w:pStyle w:val="ListParagraph"/>
+        <w:numPr>
+          <w:ilvl w:val="1"/>
+          <w:numId w:val="47"/>
+        </w:numPr>
+        <w:spacing w:after="60" w:line="240" w:lineRule="auto"/>
+      </w:pPr>
+      <w:r>
+        <w:t>Classic kind of bridging capital is in the form of connections by people in the neighborhood with those outside the neighborhood.</w:t>
+      </w:r>
+    </w:p>
+    <w:p>
+      <w:pPr>
+        <w:pStyle w:val="ListParagraph"/>
+        <w:numPr>
+          <w:ilvl w:val="1"/>
+          <w:numId w:val="47"/>
+        </w:numPr>
+        <w:spacing w:after="60" w:line="240" w:lineRule="auto"/>
+      </w:pPr>
+      <w:r>
+        <w:t>Evidence of bridging social capital in the form of connections by people in the neighborhood with others within the neighborhood who are different.</w:t>
+      </w:r>
+    </w:p>
+    <w:p>
+      <w:pPr>
+        <w:pStyle w:val="ListParagraph"/>
+        <w:numPr>
+          <w:ilvl w:val="0"/>
+          <w:numId w:val="47"/>
+        </w:numPr>
+        <w:spacing w:after="60" w:line="240" w:lineRule="auto"/>
+      </w:pPr>
+      <w:r>
+        <w:t>Monti framework of community</w:t>
+      </w:r>
+    </w:p>
+    <w:p>
+      <w:pPr>
+        <w:pStyle w:val="ListParagraph"/>
+        <w:numPr>
+          <w:ilvl w:val="1"/>
+          <w:numId w:val="47"/>
+        </w:numPr>
+        <w:spacing w:after="60" w:line="240" w:lineRule="auto"/>
+      </w:pPr>
+      <w:r>
+        <w:t>Accountability attached to the way be used their property, not necessarily their individual behavior.</w:t>
+      </w:r>
+    </w:p>
+    <w:p>
+      <w:pPr>
+        <w:pStyle w:val="ListParagraph"/>
+        <w:numPr>
+          <w:ilvl w:val="1"/>
+          <w:numId w:val="47"/>
+        </w:numPr>
+        <w:spacing w:after="60" w:line="240" w:lineRule="auto"/>
+      </w:pPr>
+      <w:r>
+        <w:t xml:space="preserve">Conservative regarding following rules but </w:t>
+      </w:r>
+      <w:r>
+        <w:t>were reluctant to hold people accountable to the rules.</w:t>
+      </w:r>
+    </w:p>
+    <w:p>
+      <w:pPr>
+        <w:pStyle w:val="ListParagraph"/>
+        <w:numPr>
+          <w:ilvl w:val="1"/>
+          <w:numId w:val="47"/>
+        </w:numPr>
+        <w:spacing w:after="60" w:line="240" w:lineRule="auto"/>
+      </w:pPr>
+      <w:r>
+        <w:t>It’s possible that categorizing membership preferences of the neighborhood is more difficult because the community itself is diverse.</w:t>
+      </w:r>
+    </w:p>
+    <w:p>
+      <w:pPr>
+        <w:pStyle w:val="ListParagraph"/>
+        <w:numPr>
+          <w:ilvl w:val="1"/>
+          <w:numId w:val="47"/>
+        </w:numPr>
+        <w:spacing w:after="60" w:line="240" w:lineRule="auto"/>
+      </w:pPr>
+      <w:r>
+        <w:t>Arguing about property becomes a substitute for arguing about people.</w:t>
+      </w:r>
+    </w:p>
+    <w:p>
+      <w:pPr>
+        <w:pStyle w:val="ListParagraph"/>
+        <w:numPr>
+          <w:ilvl w:val="1"/>
+          <w:numId w:val="47"/>
+        </w:numPr>
+        <w:spacing w:after="60" w:line="240" w:lineRule="auto"/>
+      </w:pPr>
+      <w:r>
+        <w:t>Clear assessment about rules and accountability of the neighborhood under study.</w:t>
+      </w:r>
+    </w:p>
+    <w:p>
+      <w:pPr>
+        <w:pStyle w:val="ListParagraph"/>
+        <w:numPr>
+          <w:ilvl w:val="2"/>
+          <w:numId w:val="47"/>
+        </w:numPr>
+        <w:spacing w:after="60" w:line="240" w:lineRule="auto"/>
+      </w:pPr>
+      <w:r>
+        <w:t>Piety towards rules.</w:t>
+      </w:r>
+    </w:p>
+    <w:p>
+      <w:pPr>
+        <w:pStyle w:val="ListParagraph"/>
+        <w:numPr>
+          <w:ilvl w:val="2"/>
+          <w:numId w:val="47"/>
+        </w:numPr>
+        <w:spacing w:after="60" w:line="240" w:lineRule="auto"/>
+      </w:pPr>
+      <w:r>
+        <w:t>Leans towards accountability regarding rules about property.</w:t>
+      </w:r>
+    </w:p>
+    <w:p>
+      <w:pPr>
+        <w:pStyle w:val="ListParagraph"/>
+        <w:numPr>
+          <w:ilvl w:val="1"/>
+          <w:numId w:val="47"/>
+        </w:numPr>
+        <w:spacing w:after="60" w:line="240" w:lineRule="auto"/>
+      </w:pPr>
+      <w:r>
+        <w:t>Tension between rules and accountability acerbated by the diversity of the neighborhood and preferences about membership.</w:t>
+      </w:r>
+    </w:p>
+    <w:p>
+      <w:pPr>
+        <w:pStyle w:val="ListParagraph"/>
+        <w:numPr>
+          <w:ilvl w:val="1"/>
+          <w:numId w:val="47"/>
+        </w:numPr>
+        <w:spacing w:after="60" w:line="240" w:lineRule="auto"/>
+      </w:pPr>
+      <w:r>
+        <w:t>People talk civically regarding public behavior and maintenance of property.</w:t>
+      </w:r>
+    </w:p>
+    <w:p>
+      <w:pPr>
+        <w:pStyle w:val="ListParagraph"/>
+        <w:numPr>
+          <w:ilvl w:val="1"/>
+          <w:numId w:val="47"/>
+        </w:numPr>
+        <w:spacing w:after="60" w:line="240" w:lineRule="auto"/>
+      </w:pPr>
+      <w:r>
+        <w:t>Monti’s framework help to better understand civic talk and social capital.</w:t>
+      </w:r>
+    </w:p>
+    <w:p>
+      <w:pPr>
+        <w:spacing w:after="60" w:line="240" w:lineRule="auto"/>
+      </w:pPr>
+      <w:bookmarkStart w:id="3" w:name="_GoBack"/>
+      <w:bookmarkEnd w:id="3"/>
     </w:p>
     <w:sectPr>
-      <w:headerReference w:type="default" r:id="rId22"/>
+      <w:headerReference w:type="default" r:id="rId23"/>
       <w:pgSz w:w="12240" w:h="15840"/>
       <w:pgMar w:top="1440" w:right="1440" w:bottom="1440" w:left="1440" w:header="720" w:footer="720" w:gutter="0"/>
       <w:pgNumType w:start="1"/>
@@ -7877,7 +8304,7 @@
         <w:bCs/>
         <w:noProof/>
       </w:rPr>
-      <w:t>2</w:t>
+      <w:t>1</w:t>
     </w:r>
     <w:r>
       <w:rPr>
@@ -7916,7 +8343,7 @@
         <w:bCs/>
         <w:noProof/>
       </w:rPr>
-      <w:t>2</w:t>
+      <w:t>1</w:t>
     </w:r>
     <w:r>
       <w:rPr>
@@ -8527,6 +8954,124 @@
         <w:noProof/>
       </w:rPr>
       <w:t>2</w:t>
+    </w:r>
+    <w:r>
+      <w:rPr>
+        <w:b/>
+        <w:bCs/>
+      </w:rPr>
+      <w:fldChar w:fldCharType="end"/>
+    </w:r>
+  </w:p>
+  <w:p>
+    <w:pPr>
+      <w:pStyle w:val="Header"/>
+    </w:pPr>
+  </w:p>
+</w:hdr>
+</file>
+
+<file path=word/header14.xml><?xml version="1.0" encoding="utf-8"?>
+<w:hdr xmlns:wpc="http://schemas.microsoft.com/office/word/2010/wordprocessingCanvas" xmlns:cx="http://schemas.microsoft.com/office/drawing/2014/chartex" xmlns:cx1="http://schemas.microsoft.com/office/drawing/2015/9/8/chartex" xmlns:cx2="http://schemas.microsoft.com/office/drawing/2015/10/21/chartex" xmlns:cx3="http://schemas.microsoft.com/office/drawing/2016/5/9/chartex" xmlns:cx4="http://schemas.microsoft.com/office/drawing/2016/5/10/chartex" xmlns:cx5="http://schemas.microsoft.com/office/drawing/2016/5/11/chartex" xmlns:mc="http://schemas.openxmlformats.org/markup-compatibility/2006" xmlns:o="urn:schemas-microsoft-com:office:office" xmlns:r="http://schemas.openxmlformats.org/officeDocument/2006/relationships" xmlns:m="http://schemas.openxmlformats.org/officeDocument/2006/math" xmlns:v="urn:schemas-microsoft-com:vml" xmlns:wp14="http://schemas.microsoft.com/office/word/2010/wordprocessingDrawing" xmlns:wp="http://schemas.openxmlformats.org/drawingml/2006/wordprocessingDrawing" xmlns:w10="urn:schemas-microsoft-com:office:word" xmlns:w="http://schemas.openxmlformats.org/wordprocessingml/2006/main" xmlns:w14="http://schemas.microsoft.com/office/word/2010/wordml" xmlns:w15="http://schemas.microsoft.com/office/word/2012/wordml" xmlns:w16se="http://schemas.microsoft.com/office/word/2015/wordml/symex" xmlns:wpg="http://schemas.microsoft.com/office/word/2010/wordprocessingGroup" xmlns:wpi="http://schemas.microsoft.com/office/word/2010/wordprocessingInk" xmlns:wne="http://schemas.microsoft.com/office/word/2006/wordml" xmlns:wps="http://schemas.microsoft.com/office/word/2010/wordprocessingShape" mc:Ignorable="w14 w15 w16se wp14">
+  <w:p>
+    <w:pPr>
+      <w:pStyle w:val="Header"/>
+    </w:pPr>
+    <w:r>
+      <w:t>SOC 5060 Qualitative Research</w:t>
+    </w:r>
+  </w:p>
+  <w:p>
+    <w:pPr>
+      <w:pStyle w:val="Header"/>
+    </w:pPr>
+    <w:r>
+      <w:t>Lecture Notes</w:t>
+    </w:r>
+  </w:p>
+  <w:p>
+    <w:pPr>
+      <w:pStyle w:val="Header"/>
+    </w:pPr>
+  </w:p>
+  <w:p>
+    <w:pPr>
+      <w:pStyle w:val="Header"/>
+      <w:rPr>
+        <w:b/>
+        <w:bCs/>
+      </w:rPr>
+    </w:pPr>
+    <w:r>
+      <w:t xml:space="preserve">December 9, 2019 Lecture (Week 16) | Page </w:t>
+    </w:r>
+    <w:r>
+      <w:rPr>
+        <w:b/>
+        <w:bCs/>
+      </w:rPr>
+      <w:fldChar w:fldCharType="begin"/>
+    </w:r>
+    <w:r>
+      <w:rPr>
+        <w:b/>
+        <w:bCs/>
+      </w:rPr>
+      <w:instrText xml:space="preserve"> PAGE  \* Arabic  \* MERGEFORMAT </w:instrText>
+    </w:r>
+    <w:r>
+      <w:rPr>
+        <w:b/>
+        <w:bCs/>
+      </w:rPr>
+      <w:fldChar w:fldCharType="separate"/>
+    </w:r>
+    <w:r>
+      <w:rPr>
+        <w:b/>
+        <w:bCs/>
+        <w:noProof/>
+      </w:rPr>
+      <w:t>1</w:t>
+    </w:r>
+    <w:r>
+      <w:rPr>
+        <w:b/>
+        <w:bCs/>
+      </w:rPr>
+      <w:fldChar w:fldCharType="end"/>
+    </w:r>
+    <w:r>
+      <w:t xml:space="preserve"> of </w:t>
+    </w:r>
+    <w:r>
+      <w:rPr>
+        <w:b/>
+        <w:bCs/>
+      </w:rPr>
+      <w:fldChar w:fldCharType="begin"/>
+    </w:r>
+    <w:r>
+      <w:rPr>
+        <w:b/>
+        <w:bCs/>
+      </w:rPr>
+      <w:instrText xml:space="preserve"> SECTIONPAGES   \* MERGEFORMAT </w:instrText>
+    </w:r>
+    <w:r>
+      <w:rPr>
+        <w:b/>
+        <w:bCs/>
+      </w:rPr>
+      <w:fldChar w:fldCharType="separate"/>
+    </w:r>
+    <w:r>
+      <w:rPr>
+        <w:b/>
+        <w:bCs/>
+        <w:noProof/>
+      </w:rPr>
+      <w:t>1</w:t>
     </w:r>
     <w:r>
       <w:rPr>
@@ -9916,6 +10461,119 @@
     </w:lvl>
   </w:abstractNum>
   <w:abstractNum w:abstractNumId="4" w15:restartNumberingAfterBreak="0">
+    <w:nsid w:val="07D8073F"/>
+    <w:multiLevelType w:val="hybridMultilevel"/>
+    <w:tmpl w:val="5DA03FB8"/>
+    <w:lvl w:ilvl="0" w:tplc="04090001">
+      <w:start w:val="1"/>
+      <w:numFmt w:val="bullet"/>
+      <w:lvlText w:val=""/>
+      <w:lvlJc w:val="left"/>
+      <w:pPr>
+        <w:ind w:left="720" w:hanging="360"/>
+      </w:pPr>
+      <w:rPr>
+        <w:rFonts w:ascii="Symbol" w:hAnsi="Symbol" w:hint="default"/>
+      </w:rPr>
+    </w:lvl>
+    <w:lvl w:ilvl="1" w:tplc="04090003">
+      <w:start w:val="1"/>
+      <w:numFmt w:val="bullet"/>
+      <w:lvlText w:val="o"/>
+      <w:lvlJc w:val="left"/>
+      <w:pPr>
+        <w:ind w:left="1440" w:hanging="360"/>
+      </w:pPr>
+      <w:rPr>
+        <w:rFonts w:ascii="Courier New" w:hAnsi="Courier New" w:cs="Courier New" w:hint="default"/>
+      </w:rPr>
+    </w:lvl>
+    <w:lvl w:ilvl="2" w:tplc="04090005">
+      <w:start w:val="1"/>
+      <w:numFmt w:val="bullet"/>
+      <w:lvlText w:val=""/>
+      <w:lvlJc w:val="left"/>
+      <w:pPr>
+        <w:ind w:left="2160" w:hanging="360"/>
+      </w:pPr>
+      <w:rPr>
+        <w:rFonts w:ascii="Wingdings" w:hAnsi="Wingdings" w:hint="default"/>
+      </w:rPr>
+    </w:lvl>
+    <w:lvl w:ilvl="3" w:tplc="04090001" w:tentative="1">
+      <w:start w:val="1"/>
+      <w:numFmt w:val="bullet"/>
+      <w:lvlText w:val=""/>
+      <w:lvlJc w:val="left"/>
+      <w:pPr>
+        <w:ind w:left="2880" w:hanging="360"/>
+      </w:pPr>
+      <w:rPr>
+        <w:rFonts w:ascii="Symbol" w:hAnsi="Symbol" w:hint="default"/>
+      </w:rPr>
+    </w:lvl>
+    <w:lvl w:ilvl="4" w:tplc="04090003" w:tentative="1">
+      <w:start w:val="1"/>
+      <w:numFmt w:val="bullet"/>
+      <w:lvlText w:val="o"/>
+      <w:lvlJc w:val="left"/>
+      <w:pPr>
+        <w:ind w:left="3600" w:hanging="360"/>
+      </w:pPr>
+      <w:rPr>
+        <w:rFonts w:ascii="Courier New" w:hAnsi="Courier New" w:cs="Courier New" w:hint="default"/>
+      </w:rPr>
+    </w:lvl>
+    <w:lvl w:ilvl="5" w:tplc="04090005" w:tentative="1">
+      <w:start w:val="1"/>
+      <w:numFmt w:val="bullet"/>
+      <w:lvlText w:val=""/>
+      <w:lvlJc w:val="left"/>
+      <w:pPr>
+        <w:ind w:left="4320" w:hanging="360"/>
+      </w:pPr>
+      <w:rPr>
+        <w:rFonts w:ascii="Wingdings" w:hAnsi="Wingdings" w:hint="default"/>
+      </w:rPr>
+    </w:lvl>
+    <w:lvl w:ilvl="6" w:tplc="04090001" w:tentative="1">
+      <w:start w:val="1"/>
+      <w:numFmt w:val="bullet"/>
+      <w:lvlText w:val=""/>
+      <w:lvlJc w:val="left"/>
+      <w:pPr>
+        <w:ind w:left="5040" w:hanging="360"/>
+      </w:pPr>
+      <w:rPr>
+        <w:rFonts w:ascii="Symbol" w:hAnsi="Symbol" w:hint="default"/>
+      </w:rPr>
+    </w:lvl>
+    <w:lvl w:ilvl="7" w:tplc="04090003" w:tentative="1">
+      <w:start w:val="1"/>
+      <w:numFmt w:val="bullet"/>
+      <w:lvlText w:val="o"/>
+      <w:lvlJc w:val="left"/>
+      <w:pPr>
+        <w:ind w:left="5760" w:hanging="360"/>
+      </w:pPr>
+      <w:rPr>
+        <w:rFonts w:ascii="Courier New" w:hAnsi="Courier New" w:cs="Courier New" w:hint="default"/>
+      </w:rPr>
+    </w:lvl>
+    <w:lvl w:ilvl="8" w:tplc="04090005" w:tentative="1">
+      <w:start w:val="1"/>
+      <w:numFmt w:val="bullet"/>
+      <w:lvlText w:val=""/>
+      <w:lvlJc w:val="left"/>
+      <w:pPr>
+        <w:ind w:left="6480" w:hanging="360"/>
+      </w:pPr>
+      <w:rPr>
+        <w:rFonts w:ascii="Wingdings" w:hAnsi="Wingdings" w:hint="default"/>
+      </w:rPr>
+    </w:lvl>
+  </w:abstractNum>
+  <w:abstractNum w:abstractNumId="5" w15:restartNumberingAfterBreak="0">
     <w:nsid w:val="0EEC1F14"/>
     <w:multiLevelType w:val="hybridMultilevel"/>
     <w:tmpl w:val="EEDE7BB4"/>
@@ -10028,7 +10686,7 @@
       </w:rPr>
     </w:lvl>
   </w:abstractNum>
-  <w:abstractNum w:abstractNumId="5" w15:restartNumberingAfterBreak="0">
+  <w:abstractNum w:abstractNumId="6" w15:restartNumberingAfterBreak="0">
     <w:nsid w:val="0EF51121"/>
     <w:multiLevelType w:val="hybridMultilevel"/>
     <w:tmpl w:val="BCD4B166"/>
@@ -10141,7 +10799,7 @@
       </w:rPr>
     </w:lvl>
   </w:abstractNum>
-  <w:abstractNum w:abstractNumId="6" w15:restartNumberingAfterBreak="0">
+  <w:abstractNum w:abstractNumId="7" w15:restartNumberingAfterBreak="0">
     <w:nsid w:val="117B5C48"/>
     <w:multiLevelType w:val="hybridMultilevel"/>
     <w:tmpl w:val="DD4AF784"/>
@@ -10254,7 +10912,7 @@
       </w:rPr>
     </w:lvl>
   </w:abstractNum>
-  <w:abstractNum w:abstractNumId="7" w15:restartNumberingAfterBreak="0">
+  <w:abstractNum w:abstractNumId="8" w15:restartNumberingAfterBreak="0">
     <w:nsid w:val="13CC200D"/>
     <w:multiLevelType w:val="hybridMultilevel"/>
     <w:tmpl w:val="15F601F6"/>
@@ -10367,7 +11025,7 @@
       </w:rPr>
     </w:lvl>
   </w:abstractNum>
-  <w:abstractNum w:abstractNumId="8" w15:restartNumberingAfterBreak="0">
+  <w:abstractNum w:abstractNumId="9" w15:restartNumberingAfterBreak="0">
     <w:nsid w:val="1A5B5966"/>
     <w:multiLevelType w:val="hybridMultilevel"/>
     <w:tmpl w:val="D5362AA2"/>
@@ -10480,7 +11138,7 @@
       </w:rPr>
     </w:lvl>
   </w:abstractNum>
-  <w:abstractNum w:abstractNumId="9" w15:restartNumberingAfterBreak="0">
+  <w:abstractNum w:abstractNumId="10" w15:restartNumberingAfterBreak="0">
     <w:nsid w:val="1D4B0415"/>
     <w:multiLevelType w:val="hybridMultilevel"/>
     <w:tmpl w:val="98D00786"/>
@@ -10593,7 +11251,7 @@
       </w:rPr>
     </w:lvl>
   </w:abstractNum>
-  <w:abstractNum w:abstractNumId="10" w15:restartNumberingAfterBreak="0">
+  <w:abstractNum w:abstractNumId="11" w15:restartNumberingAfterBreak="0">
     <w:nsid w:val="20CF641C"/>
     <w:multiLevelType w:val="hybridMultilevel"/>
     <w:tmpl w:val="8CDEC430"/>
@@ -10706,7 +11364,7 @@
       </w:rPr>
     </w:lvl>
   </w:abstractNum>
-  <w:abstractNum w:abstractNumId="11" w15:restartNumberingAfterBreak="0">
+  <w:abstractNum w:abstractNumId="12" w15:restartNumberingAfterBreak="0">
     <w:nsid w:val="2197628F"/>
     <w:multiLevelType w:val="hybridMultilevel"/>
     <w:tmpl w:val="C60652C2"/>
@@ -10819,7 +11477,7 @@
       </w:rPr>
     </w:lvl>
   </w:abstractNum>
-  <w:abstractNum w:abstractNumId="12" w15:restartNumberingAfterBreak="0">
+  <w:abstractNum w:abstractNumId="13" w15:restartNumberingAfterBreak="0">
     <w:nsid w:val="259B577A"/>
     <w:multiLevelType w:val="hybridMultilevel"/>
     <w:tmpl w:val="79C622E2"/>
@@ -10932,7 +11590,7 @@
       </w:rPr>
     </w:lvl>
   </w:abstractNum>
-  <w:abstractNum w:abstractNumId="13" w15:restartNumberingAfterBreak="0">
+  <w:abstractNum w:abstractNumId="14" w15:restartNumberingAfterBreak="0">
     <w:nsid w:val="26F66287"/>
     <w:multiLevelType w:val="hybridMultilevel"/>
     <w:tmpl w:val="42AA0A8A"/>
@@ -11045,7 +11703,7 @@
       </w:rPr>
     </w:lvl>
   </w:abstractNum>
-  <w:abstractNum w:abstractNumId="14" w15:restartNumberingAfterBreak="0">
+  <w:abstractNum w:abstractNumId="15" w15:restartNumberingAfterBreak="0">
     <w:nsid w:val="27174E38"/>
     <w:multiLevelType w:val="hybridMultilevel"/>
     <w:tmpl w:val="E7449858"/>
@@ -11158,7 +11816,7 @@
       </w:rPr>
     </w:lvl>
   </w:abstractNum>
-  <w:abstractNum w:abstractNumId="15" w15:restartNumberingAfterBreak="0">
+  <w:abstractNum w:abstractNumId="16" w15:restartNumberingAfterBreak="0">
     <w:nsid w:val="28BB3564"/>
     <w:multiLevelType w:val="hybridMultilevel"/>
     <w:tmpl w:val="0942712C"/>
@@ -11271,7 +11929,7 @@
       </w:rPr>
     </w:lvl>
   </w:abstractNum>
-  <w:abstractNum w:abstractNumId="16" w15:restartNumberingAfterBreak="0">
+  <w:abstractNum w:abstractNumId="17" w15:restartNumberingAfterBreak="0">
     <w:nsid w:val="2DF9548A"/>
     <w:multiLevelType w:val="hybridMultilevel"/>
     <w:tmpl w:val="0012EF8E"/>
@@ -11384,7 +12042,7 @@
       </w:rPr>
     </w:lvl>
   </w:abstractNum>
-  <w:abstractNum w:abstractNumId="17" w15:restartNumberingAfterBreak="0">
+  <w:abstractNum w:abstractNumId="18" w15:restartNumberingAfterBreak="0">
     <w:nsid w:val="308F2558"/>
     <w:multiLevelType w:val="hybridMultilevel"/>
     <w:tmpl w:val="E354C856"/>
@@ -11497,7 +12155,7 @@
       </w:rPr>
     </w:lvl>
   </w:abstractNum>
-  <w:abstractNum w:abstractNumId="18" w15:restartNumberingAfterBreak="0">
+  <w:abstractNum w:abstractNumId="19" w15:restartNumberingAfterBreak="0">
     <w:nsid w:val="30AB58BB"/>
     <w:multiLevelType w:val="hybridMultilevel"/>
     <w:tmpl w:val="DB667C56"/>
@@ -11610,7 +12268,7 @@
       </w:rPr>
     </w:lvl>
   </w:abstractNum>
-  <w:abstractNum w:abstractNumId="19" w15:restartNumberingAfterBreak="0">
+  <w:abstractNum w:abstractNumId="20" w15:restartNumberingAfterBreak="0">
     <w:nsid w:val="314140C7"/>
     <w:multiLevelType w:val="hybridMultilevel"/>
     <w:tmpl w:val="B8E6EDFC"/>
@@ -11723,7 +12381,7 @@
       </w:rPr>
     </w:lvl>
   </w:abstractNum>
-  <w:abstractNum w:abstractNumId="20" w15:restartNumberingAfterBreak="0">
+  <w:abstractNum w:abstractNumId="21" w15:restartNumberingAfterBreak="0">
     <w:nsid w:val="31B76E43"/>
     <w:multiLevelType w:val="hybridMultilevel"/>
     <w:tmpl w:val="B1FA4398"/>
@@ -11836,7 +12494,7 @@
       </w:rPr>
     </w:lvl>
   </w:abstractNum>
-  <w:abstractNum w:abstractNumId="21" w15:restartNumberingAfterBreak="0">
+  <w:abstractNum w:abstractNumId="22" w15:restartNumberingAfterBreak="0">
     <w:nsid w:val="345D1CE9"/>
     <w:multiLevelType w:val="hybridMultilevel"/>
     <w:tmpl w:val="D6425452"/>
@@ -11949,7 +12607,7 @@
       </w:rPr>
     </w:lvl>
   </w:abstractNum>
-  <w:abstractNum w:abstractNumId="22" w15:restartNumberingAfterBreak="0">
+  <w:abstractNum w:abstractNumId="23" w15:restartNumberingAfterBreak="0">
     <w:nsid w:val="3C3327D5"/>
     <w:multiLevelType w:val="hybridMultilevel"/>
     <w:tmpl w:val="7C705A70"/>
@@ -12062,7 +12720,7 @@
       </w:rPr>
     </w:lvl>
   </w:abstractNum>
-  <w:abstractNum w:abstractNumId="23" w15:restartNumberingAfterBreak="0">
+  <w:abstractNum w:abstractNumId="24" w15:restartNumberingAfterBreak="0">
     <w:nsid w:val="3CAA062C"/>
     <w:multiLevelType w:val="hybridMultilevel"/>
     <w:tmpl w:val="F27C1EE6"/>
@@ -12175,7 +12833,7 @@
       </w:rPr>
     </w:lvl>
   </w:abstractNum>
-  <w:abstractNum w:abstractNumId="24" w15:restartNumberingAfterBreak="0">
+  <w:abstractNum w:abstractNumId="25" w15:restartNumberingAfterBreak="0">
     <w:nsid w:val="3F9202BB"/>
     <w:multiLevelType w:val="hybridMultilevel"/>
     <w:tmpl w:val="CB2E58BA"/>
@@ -12288,7 +12946,7 @@
       </w:rPr>
     </w:lvl>
   </w:abstractNum>
-  <w:abstractNum w:abstractNumId="25" w15:restartNumberingAfterBreak="0">
+  <w:abstractNum w:abstractNumId="26" w15:restartNumberingAfterBreak="0">
     <w:nsid w:val="408E3A18"/>
     <w:multiLevelType w:val="hybridMultilevel"/>
     <w:tmpl w:val="F55C60D6"/>
@@ -12401,7 +13059,7 @@
       </w:rPr>
     </w:lvl>
   </w:abstractNum>
-  <w:abstractNum w:abstractNumId="26" w15:restartNumberingAfterBreak="0">
+  <w:abstractNum w:abstractNumId="27" w15:restartNumberingAfterBreak="0">
     <w:nsid w:val="418A05B7"/>
     <w:multiLevelType w:val="hybridMultilevel"/>
     <w:tmpl w:val="BBF07348"/>
@@ -12514,7 +13172,7 @@
       </w:rPr>
     </w:lvl>
   </w:abstractNum>
-  <w:abstractNum w:abstractNumId="27" w15:restartNumberingAfterBreak="0">
+  <w:abstractNum w:abstractNumId="28" w15:restartNumberingAfterBreak="0">
     <w:nsid w:val="433D2DDC"/>
     <w:multiLevelType w:val="hybridMultilevel"/>
     <w:tmpl w:val="F3CEDD3A"/>
@@ -12627,7 +13285,7 @@
       </w:rPr>
     </w:lvl>
   </w:abstractNum>
-  <w:abstractNum w:abstractNumId="28" w15:restartNumberingAfterBreak="0">
+  <w:abstractNum w:abstractNumId="29" w15:restartNumberingAfterBreak="0">
     <w:nsid w:val="43A55484"/>
     <w:multiLevelType w:val="hybridMultilevel"/>
     <w:tmpl w:val="3410AD4C"/>
@@ -12740,7 +13398,7 @@
       </w:rPr>
     </w:lvl>
   </w:abstractNum>
-  <w:abstractNum w:abstractNumId="29" w15:restartNumberingAfterBreak="0">
+  <w:abstractNum w:abstractNumId="30" w15:restartNumberingAfterBreak="0">
     <w:nsid w:val="4B816A90"/>
     <w:multiLevelType w:val="hybridMultilevel"/>
     <w:tmpl w:val="B2C85488"/>
@@ -12853,7 +13511,7 @@
       </w:rPr>
     </w:lvl>
   </w:abstractNum>
-  <w:abstractNum w:abstractNumId="30" w15:restartNumberingAfterBreak="0">
+  <w:abstractNum w:abstractNumId="31" w15:restartNumberingAfterBreak="0">
     <w:nsid w:val="4D0334BE"/>
     <w:multiLevelType w:val="hybridMultilevel"/>
     <w:tmpl w:val="183866F0"/>
@@ -12966,7 +13624,7 @@
       </w:rPr>
     </w:lvl>
   </w:abstractNum>
-  <w:abstractNum w:abstractNumId="31" w15:restartNumberingAfterBreak="0">
+  <w:abstractNum w:abstractNumId="32" w15:restartNumberingAfterBreak="0">
     <w:nsid w:val="5757644F"/>
     <w:multiLevelType w:val="hybridMultilevel"/>
     <w:tmpl w:val="EFE8475C"/>
@@ -13079,7 +13737,7 @@
       </w:rPr>
     </w:lvl>
   </w:abstractNum>
-  <w:abstractNum w:abstractNumId="32" w15:restartNumberingAfterBreak="0">
+  <w:abstractNum w:abstractNumId="33" w15:restartNumberingAfterBreak="0">
     <w:nsid w:val="577578A5"/>
     <w:multiLevelType w:val="hybridMultilevel"/>
     <w:tmpl w:val="26609FFA"/>
@@ -13165,7 +13823,7 @@
       </w:pPr>
     </w:lvl>
   </w:abstractNum>
-  <w:abstractNum w:abstractNumId="33" w15:restartNumberingAfterBreak="0">
+  <w:abstractNum w:abstractNumId="34" w15:restartNumberingAfterBreak="0">
     <w:nsid w:val="59F13645"/>
     <w:multiLevelType w:val="hybridMultilevel"/>
     <w:tmpl w:val="6470A86C"/>
@@ -13251,7 +13909,7 @@
       </w:pPr>
     </w:lvl>
   </w:abstractNum>
-  <w:abstractNum w:abstractNumId="34" w15:restartNumberingAfterBreak="0">
+  <w:abstractNum w:abstractNumId="35" w15:restartNumberingAfterBreak="0">
     <w:nsid w:val="5C5F78D8"/>
     <w:multiLevelType w:val="hybridMultilevel"/>
     <w:tmpl w:val="9AF8C27C"/>
@@ -13364,7 +14022,7 @@
       </w:rPr>
     </w:lvl>
   </w:abstractNum>
-  <w:abstractNum w:abstractNumId="35" w15:restartNumberingAfterBreak="0">
+  <w:abstractNum w:abstractNumId="36" w15:restartNumberingAfterBreak="0">
     <w:nsid w:val="5CE327F6"/>
     <w:multiLevelType w:val="hybridMultilevel"/>
     <w:tmpl w:val="8D9ACE28"/>
@@ -13477,7 +14135,7 @@
       </w:rPr>
     </w:lvl>
   </w:abstractNum>
-  <w:abstractNum w:abstractNumId="36" w15:restartNumberingAfterBreak="0">
+  <w:abstractNum w:abstractNumId="37" w15:restartNumberingAfterBreak="0">
     <w:nsid w:val="5EC868EA"/>
     <w:multiLevelType w:val="hybridMultilevel"/>
     <w:tmpl w:val="738E96FA"/>
@@ -13590,7 +14248,7 @@
       </w:rPr>
     </w:lvl>
   </w:abstractNum>
-  <w:abstractNum w:abstractNumId="37" w15:restartNumberingAfterBreak="0">
+  <w:abstractNum w:abstractNumId="38" w15:restartNumberingAfterBreak="0">
     <w:nsid w:val="60D470C1"/>
     <w:multiLevelType w:val="hybridMultilevel"/>
     <w:tmpl w:val="F0D00480"/>
@@ -13703,7 +14361,7 @@
       </w:rPr>
     </w:lvl>
   </w:abstractNum>
-  <w:abstractNum w:abstractNumId="38" w15:restartNumberingAfterBreak="0">
+  <w:abstractNum w:abstractNumId="39" w15:restartNumberingAfterBreak="0">
     <w:nsid w:val="66034187"/>
     <w:multiLevelType w:val="hybridMultilevel"/>
     <w:tmpl w:val="59BE21D4"/>
@@ -13816,7 +14474,7 @@
       </w:rPr>
     </w:lvl>
   </w:abstractNum>
-  <w:abstractNum w:abstractNumId="39" w15:restartNumberingAfterBreak="0">
+  <w:abstractNum w:abstractNumId="40" w15:restartNumberingAfterBreak="0">
     <w:nsid w:val="66D24AF5"/>
     <w:multiLevelType w:val="hybridMultilevel"/>
     <w:tmpl w:val="803CE5E4"/>
@@ -13929,7 +14587,7 @@
       </w:rPr>
     </w:lvl>
   </w:abstractNum>
-  <w:abstractNum w:abstractNumId="40" w15:restartNumberingAfterBreak="0">
+  <w:abstractNum w:abstractNumId="41" w15:restartNumberingAfterBreak="0">
     <w:nsid w:val="6CD2010C"/>
     <w:multiLevelType w:val="hybridMultilevel"/>
     <w:tmpl w:val="91AAB8B8"/>
@@ -14042,7 +14700,7 @@
       </w:rPr>
     </w:lvl>
   </w:abstractNum>
-  <w:abstractNum w:abstractNumId="41" w15:restartNumberingAfterBreak="0">
+  <w:abstractNum w:abstractNumId="42" w15:restartNumberingAfterBreak="0">
     <w:nsid w:val="706D5264"/>
     <w:multiLevelType w:val="hybridMultilevel"/>
     <w:tmpl w:val="FE46549C"/>
@@ -14155,7 +14813,7 @@
       </w:rPr>
     </w:lvl>
   </w:abstractNum>
-  <w:abstractNum w:abstractNumId="42" w15:restartNumberingAfterBreak="0">
+  <w:abstractNum w:abstractNumId="43" w15:restartNumberingAfterBreak="0">
     <w:nsid w:val="7854013C"/>
     <w:multiLevelType w:val="hybridMultilevel"/>
     <w:tmpl w:val="06FA1B60"/>
@@ -14268,7 +14926,7 @@
       </w:rPr>
     </w:lvl>
   </w:abstractNum>
-  <w:abstractNum w:abstractNumId="43" w15:restartNumberingAfterBreak="0">
+  <w:abstractNum w:abstractNumId="44" w15:restartNumberingAfterBreak="0">
     <w:nsid w:val="7AC35DFA"/>
     <w:multiLevelType w:val="hybridMultilevel"/>
     <w:tmpl w:val="F5AEDE78"/>
@@ -14381,7 +15039,7 @@
       </w:rPr>
     </w:lvl>
   </w:abstractNum>
-  <w:abstractNum w:abstractNumId="44" w15:restartNumberingAfterBreak="0">
+  <w:abstractNum w:abstractNumId="45" w15:restartNumberingAfterBreak="0">
     <w:nsid w:val="7BCF783D"/>
     <w:multiLevelType w:val="hybridMultilevel"/>
     <w:tmpl w:val="280CCE30"/>
@@ -14494,7 +15152,7 @@
       </w:rPr>
     </w:lvl>
   </w:abstractNum>
-  <w:abstractNum w:abstractNumId="45" w15:restartNumberingAfterBreak="0">
+  <w:abstractNum w:abstractNumId="46" w15:restartNumberingAfterBreak="0">
     <w:nsid w:val="7D6430BA"/>
     <w:multiLevelType w:val="hybridMultilevel"/>
     <w:tmpl w:val="020009F4"/>
@@ -14608,142 +15266,145 @@
     </w:lvl>
   </w:abstractNum>
   <w:num w:numId="1">
-    <w:abstractNumId w:val="42"/>
+    <w:abstractNumId w:val="43"/>
   </w:num>
   <w:num w:numId="2">
-    <w:abstractNumId w:val="21"/>
+    <w:abstractNumId w:val="22"/>
   </w:num>
   <w:num w:numId="3">
-    <w:abstractNumId w:val="5"/>
+    <w:abstractNumId w:val="6"/>
   </w:num>
   <w:num w:numId="4">
     <w:abstractNumId w:val="0"/>
   </w:num>
   <w:num w:numId="5">
-    <w:abstractNumId w:val="40"/>
+    <w:abstractNumId w:val="41"/>
   </w:num>
   <w:num w:numId="6">
-    <w:abstractNumId w:val="43"/>
+    <w:abstractNumId w:val="44"/>
   </w:num>
   <w:num w:numId="7">
+    <w:abstractNumId w:val="29"/>
+  </w:num>
+  <w:num w:numId="8">
+    <w:abstractNumId w:val="24"/>
+  </w:num>
+  <w:num w:numId="9">
+    <w:abstractNumId w:val="18"/>
+  </w:num>
+  <w:num w:numId="10">
+    <w:abstractNumId w:val="20"/>
+  </w:num>
+  <w:num w:numId="11">
+    <w:abstractNumId w:val="15"/>
+  </w:num>
+  <w:num w:numId="12">
     <w:abstractNumId w:val="28"/>
   </w:num>
-  <w:num w:numId="8">
-    <w:abstractNumId w:val="23"/>
-  </w:num>
-  <w:num w:numId="9">
-    <w:abstractNumId w:val="17"/>
-  </w:num>
-  <w:num w:numId="10">
-    <w:abstractNumId w:val="19"/>
-  </w:num>
-  <w:num w:numId="11">
-    <w:abstractNumId w:val="14"/>
-  </w:num>
-  <w:num w:numId="12">
-    <w:abstractNumId w:val="27"/>
-  </w:num>
   <w:num w:numId="13">
-    <w:abstractNumId w:val="41"/>
+    <w:abstractNumId w:val="42"/>
   </w:num>
   <w:num w:numId="14">
-    <w:abstractNumId w:val="30"/>
+    <w:abstractNumId w:val="31"/>
   </w:num>
   <w:num w:numId="15">
-    <w:abstractNumId w:val="7"/>
+    <w:abstractNumId w:val="8"/>
   </w:num>
   <w:num w:numId="16">
-    <w:abstractNumId w:val="32"/>
+    <w:abstractNumId w:val="33"/>
   </w:num>
   <w:num w:numId="17">
-    <w:abstractNumId w:val="45"/>
+    <w:abstractNumId w:val="46"/>
   </w:num>
   <w:num w:numId="18">
-    <w:abstractNumId w:val="11"/>
+    <w:abstractNumId w:val="12"/>
   </w:num>
   <w:num w:numId="19">
-    <w:abstractNumId w:val="24"/>
+    <w:abstractNumId w:val="25"/>
   </w:num>
   <w:num w:numId="20">
-    <w:abstractNumId w:val="12"/>
+    <w:abstractNumId w:val="13"/>
   </w:num>
   <w:num w:numId="21">
     <w:abstractNumId w:val="2"/>
   </w:num>
   <w:num w:numId="22">
-    <w:abstractNumId w:val="37"/>
+    <w:abstractNumId w:val="38"/>
   </w:num>
   <w:num w:numId="23">
-    <w:abstractNumId w:val="35"/>
+    <w:abstractNumId w:val="36"/>
   </w:num>
   <w:num w:numId="24">
-    <w:abstractNumId w:val="33"/>
+    <w:abstractNumId w:val="34"/>
   </w:num>
   <w:num w:numId="25">
-    <w:abstractNumId w:val="25"/>
+    <w:abstractNumId w:val="26"/>
   </w:num>
   <w:num w:numId="26">
-    <w:abstractNumId w:val="16"/>
+    <w:abstractNumId w:val="17"/>
   </w:num>
   <w:num w:numId="27">
-    <w:abstractNumId w:val="8"/>
+    <w:abstractNumId w:val="9"/>
   </w:num>
   <w:num w:numId="28">
-    <w:abstractNumId w:val="20"/>
+    <w:abstractNumId w:val="21"/>
   </w:num>
   <w:num w:numId="29">
-    <w:abstractNumId w:val="38"/>
+    <w:abstractNumId w:val="39"/>
   </w:num>
   <w:num w:numId="30">
-    <w:abstractNumId w:val="4"/>
+    <w:abstractNumId w:val="5"/>
   </w:num>
   <w:num w:numId="31">
-    <w:abstractNumId w:val="36"/>
+    <w:abstractNumId w:val="37"/>
   </w:num>
   <w:num w:numId="32">
     <w:abstractNumId w:val="3"/>
   </w:num>
   <w:num w:numId="33">
-    <w:abstractNumId w:val="44"/>
+    <w:abstractNumId w:val="45"/>
   </w:num>
   <w:num w:numId="34">
-    <w:abstractNumId w:val="29"/>
+    <w:abstractNumId w:val="30"/>
   </w:num>
   <w:num w:numId="35">
-    <w:abstractNumId w:val="18"/>
+    <w:abstractNumId w:val="19"/>
   </w:num>
   <w:num w:numId="36">
-    <w:abstractNumId w:val="34"/>
+    <w:abstractNumId w:val="35"/>
   </w:num>
   <w:num w:numId="37">
-    <w:abstractNumId w:val="39"/>
+    <w:abstractNumId w:val="40"/>
   </w:num>
   <w:num w:numId="38">
     <w:abstractNumId w:val="1"/>
   </w:num>
   <w:num w:numId="39">
-    <w:abstractNumId w:val="31"/>
+    <w:abstractNumId w:val="32"/>
   </w:num>
   <w:num w:numId="40">
-    <w:abstractNumId w:val="13"/>
+    <w:abstractNumId w:val="14"/>
   </w:num>
   <w:num w:numId="41">
-    <w:abstractNumId w:val="15"/>
+    <w:abstractNumId w:val="16"/>
   </w:num>
   <w:num w:numId="42">
-    <w:abstractNumId w:val="9"/>
+    <w:abstractNumId w:val="10"/>
   </w:num>
   <w:num w:numId="43">
-    <w:abstractNumId w:val="26"/>
+    <w:abstractNumId w:val="27"/>
   </w:num>
   <w:num w:numId="44">
-    <w:abstractNumId w:val="6"/>
+    <w:abstractNumId w:val="7"/>
   </w:num>
   <w:num w:numId="45">
-    <w:abstractNumId w:val="22"/>
+    <w:abstractNumId w:val="23"/>
   </w:num>
   <w:num w:numId="46">
-    <w:abstractNumId w:val="10"/>
+    <w:abstractNumId w:val="11"/>
+  </w:num>
+  <w:num w:numId="47">
+    <w:abstractNumId w:val="4"/>
   </w:num>
 </w:numbering>
 </file>

</xml_diff>